<commit_message>
Dok: dodat opis implementacije paralelnog quicksorta
</commit_message>
<xml_diff>
--- a/Paralelizam u algoritmima sortiranja.docx
+++ b/Paralelizam u algoritmima sortiranja.docx
@@ -1,6 +1,6 @@
 
 <file path=word/document.xml><?xml version="1.0" encoding="utf-8"?>
-<w:document xmlns:wpc="http://schemas.microsoft.com/office/word/2010/wordprocessingCanvas" xmlns:mc="http://schemas.openxmlformats.org/markup-compatibility/2006" xmlns:o="urn:schemas-microsoft-com:office:office" xmlns:r="http://schemas.openxmlformats.org/officeDocument/2006/relationships" xmlns:m="http://schemas.openxmlformats.org/officeDocument/2006/math" xmlns:v="urn:schemas-microsoft-com:vml" xmlns:wp14="http://schemas.microsoft.com/office/word/2010/wordprocessingDrawing" xmlns:wp="http://schemas.openxmlformats.org/drawingml/2006/wordprocessingDrawing" xmlns:w10="urn:schemas-microsoft-com:office:word" xmlns:w="http://schemas.openxmlformats.org/wordprocessingml/2006/main" xmlns:w14="http://schemas.microsoft.com/office/word/2010/wordml" xmlns:wpg="http://schemas.microsoft.com/office/word/2010/wordprocessingGroup" xmlns:wpi="http://schemas.microsoft.com/office/word/2010/wordprocessingInk" xmlns:wne="http://schemas.microsoft.com/office/word/2006/wordml" xmlns:wps="http://schemas.microsoft.com/office/word/2010/wordprocessingShape" mc:Ignorable="w14 wp14">
+<w:document xmlns:wpc="http://schemas.microsoft.com/office/word/2010/wordprocessingCanvas" xmlns:cx="http://schemas.microsoft.com/office/drawing/2014/chartex" xmlns:cx1="http://schemas.microsoft.com/office/drawing/2015/9/8/chartex" xmlns:cx2="http://schemas.microsoft.com/office/drawing/2015/10/21/chartex" xmlns:cx3="http://schemas.microsoft.com/office/drawing/2016/5/9/chartex" xmlns:cx4="http://schemas.microsoft.com/office/drawing/2016/5/10/chartex" xmlns:cx5="http://schemas.microsoft.com/office/drawing/2016/5/11/chartex" xmlns:cx6="http://schemas.microsoft.com/office/drawing/2016/5/12/chartex" xmlns:cx7="http://schemas.microsoft.com/office/drawing/2016/5/13/chartex" xmlns:cx8="http://schemas.microsoft.com/office/drawing/2016/5/14/chartex" xmlns:mc="http://schemas.openxmlformats.org/markup-compatibility/2006" xmlns:aink="http://schemas.microsoft.com/office/drawing/2016/ink" xmlns:am3d="http://schemas.microsoft.com/office/drawing/2017/model3d" xmlns:o="urn:schemas-microsoft-com:office:office" xmlns:r="http://schemas.openxmlformats.org/officeDocument/2006/relationships" xmlns:m="http://schemas.openxmlformats.org/officeDocument/2006/math" xmlns:v="urn:schemas-microsoft-com:vml" xmlns:wp14="http://schemas.microsoft.com/office/word/2010/wordprocessingDrawing" xmlns:wp="http://schemas.openxmlformats.org/drawingml/2006/wordprocessingDrawing" xmlns:w10="urn:schemas-microsoft-com:office:word" xmlns:w="http://schemas.openxmlformats.org/wordprocessingml/2006/main" xmlns:w14="http://schemas.microsoft.com/office/word/2010/wordml" xmlns:w15="http://schemas.microsoft.com/office/word/2012/wordml" xmlns:w16cid="http://schemas.microsoft.com/office/word/2016/wordml/cid" xmlns:w16se="http://schemas.microsoft.com/office/word/2015/wordml/symex" xmlns:wpg="http://schemas.microsoft.com/office/word/2010/wordprocessingGroup" xmlns:wpi="http://schemas.microsoft.com/office/word/2010/wordprocessingInk" xmlns:wne="http://schemas.microsoft.com/office/word/2006/wordml" xmlns:wps="http://schemas.microsoft.com/office/word/2010/wordprocessingShape" mc:Ignorable="w14 w15 w16se w16cid wp14">
   <w:body>
     <w:p>
       <w:pPr>
@@ -80,7 +80,7 @@
                     <pic:cNvPicPr/>
                   </pic:nvPicPr>
                   <pic:blipFill>
-                    <a:blip r:embed="rId9">
+                    <a:blip r:embed="rId8">
                       <a:extLst>
                         <a:ext uri="{28A0092B-C50C-407E-A947-70E740481C1C}">
                           <a14:useLocalDpi xmlns:a14="http://schemas.microsoft.com/office/drawing/2010/main" val="0"/>
@@ -217,8 +217,8 @@
           <w:szCs w:val="24"/>
         </w:rPr>
         <w:sectPr>
-          <w:headerReference w:type="default" r:id="rId10"/>
-          <w:footerReference w:type="even" r:id="rId11"/>
+          <w:headerReference w:type="default" r:id="rId9"/>
+          <w:footerReference w:type="even" r:id="rId10"/>
           <w:pgSz w:w="12240" w:h="15840" w:code="1"/>
           <w:pgMar w:top="-855" w:right="1440" w:bottom="1440" w:left="1440" w:header="720" w:footer="720" w:gutter="0"/>
           <w:cols w:space="720"/>
@@ -2704,8 +2704,6 @@
         </w:rPr>
         <w:t>U trećem dijelu je bilo nešto više riječi o Java programskom jeziku, o verzijama Jave, o instalaciji Jave na različitim operativnim sistemima, te o bibliotekama koje su korištene u ovome projektu kako bi se obezbjedio paralelni rad različitih algoritama za sortiranje.</w:t>
       </w:r>
-      <w:bookmarkStart w:id="3" w:name="_GoBack"/>
-      <w:bookmarkEnd w:id="3"/>
     </w:p>
     <w:p>
       <w:pPr>
@@ -2758,11 +2756,11 @@
         <w:pStyle w:val="Heading2"/>
         <w:keepNext w:val="0"/>
       </w:pPr>
-      <w:bookmarkStart w:id="4" w:name="_Toc134512312"/>
+      <w:bookmarkStart w:id="3" w:name="_Toc134512312"/>
       <w:r>
         <w:t>Svrha</w:t>
       </w:r>
-      <w:bookmarkEnd w:id="4"/>
+      <w:bookmarkEnd w:id="3"/>
     </w:p>
     <w:p/>
     <w:p>
@@ -2796,9 +2794,9 @@
         <w:pStyle w:val="Heading2"/>
         <w:keepNext w:val="0"/>
       </w:pPr>
-      <w:bookmarkStart w:id="5" w:name="_Toc456598589"/>
-      <w:bookmarkStart w:id="6" w:name="_Toc456600920"/>
-      <w:bookmarkStart w:id="7" w:name="_Toc134512313"/>
+      <w:bookmarkStart w:id="4" w:name="_Toc456598589"/>
+      <w:bookmarkStart w:id="5" w:name="_Toc456600920"/>
+      <w:bookmarkStart w:id="6" w:name="_Toc134512313"/>
       <w:r>
         <w:t>Definicije</w:t>
       </w:r>
@@ -2808,12 +2806,12 @@
       <w:r>
         <w:t>akronimi i skraćenic</w:t>
       </w:r>
+      <w:bookmarkEnd w:id="4"/>
       <w:bookmarkEnd w:id="5"/>
+      <w:r>
+        <w:t>e</w:t>
+      </w:r>
       <w:bookmarkEnd w:id="6"/>
-      <w:r>
-        <w:t>e</w:t>
-      </w:r>
-      <w:bookmarkEnd w:id="7"/>
     </w:p>
     <w:p>
       <w:pPr>
@@ -2874,11 +2872,11 @@
         <w:pStyle w:val="Heading2"/>
         <w:keepNext w:val="0"/>
       </w:pPr>
-      <w:bookmarkStart w:id="8" w:name="_Toc134512314"/>
+      <w:bookmarkStart w:id="7" w:name="_Toc134512314"/>
       <w:r>
         <w:t>Reference</w:t>
       </w:r>
-      <w:bookmarkEnd w:id="8"/>
+      <w:bookmarkEnd w:id="7"/>
     </w:p>
     <w:p/>
     <w:p>
@@ -2893,7 +2891,7 @@
           <w:szCs w:val="24"/>
         </w:rPr>
       </w:pPr>
-      <w:hyperlink r:id="rId12" w:history="1">
+      <w:hyperlink r:id="rId11" w:history="1">
         <w:r>
           <w:rPr>
             <w:rStyle w:val="Hyperlink"/>
@@ -2977,7 +2975,7 @@
           <w:szCs w:val="24"/>
         </w:rPr>
       </w:pPr>
-      <w:hyperlink r:id="rId13" w:history="1">
+      <w:hyperlink r:id="rId12" w:history="1">
         <w:r>
           <w:rPr>
             <w:rStyle w:val="Hyperlink"/>
@@ -3000,7 +2998,7 @@
           <w:szCs w:val="24"/>
         </w:rPr>
       </w:pPr>
-      <w:hyperlink r:id="rId14" w:history="1">
+      <w:hyperlink r:id="rId13" w:history="1">
         <w:r>
           <w:rPr>
             <w:rStyle w:val="Hyperlink"/>
@@ -3023,7 +3021,7 @@
           <w:szCs w:val="24"/>
         </w:rPr>
       </w:pPr>
-      <w:hyperlink r:id="rId15" w:history="1">
+      <w:hyperlink r:id="rId14" w:history="1">
         <w:r>
           <w:rPr>
             <w:rStyle w:val="Hyperlink"/>
@@ -3064,11 +3062,11 @@
         <w:pStyle w:val="Heading2"/>
         <w:keepNext w:val="0"/>
       </w:pPr>
-      <w:bookmarkStart w:id="9" w:name="_Toc134512315"/>
+      <w:bookmarkStart w:id="8" w:name="_Toc134512315"/>
       <w:r>
         <w:t>Pregled</w:t>
       </w:r>
-      <w:bookmarkEnd w:id="9"/>
+      <w:bookmarkEnd w:id="8"/>
     </w:p>
     <w:p/>
     <w:p>
@@ -3096,23 +3094,23 @@
         <w:pStyle w:val="Heading1"/>
         <w:keepNext w:val="0"/>
       </w:pPr>
-      <w:bookmarkStart w:id="10" w:name="_Toc134512316"/>
+      <w:bookmarkStart w:id="9" w:name="_Toc134512316"/>
       <w:r>
         <w:t>Paralelizam</w:t>
       </w:r>
-      <w:bookmarkEnd w:id="10"/>
+      <w:bookmarkEnd w:id="9"/>
     </w:p>
     <w:p/>
     <w:p>
       <w:pPr>
         <w:pStyle w:val="Heading2"/>
       </w:pPr>
-      <w:bookmarkStart w:id="11" w:name="_Toc134512317"/>
+      <w:bookmarkStart w:id="10" w:name="_Toc134512317"/>
       <w:r>
         <w:lastRenderedPageBreak/>
         <w:t>Razlika između paralelizma i konkurentnosti</w:t>
       </w:r>
-      <w:bookmarkEnd w:id="11"/>
+      <w:bookmarkEnd w:id="10"/>
     </w:p>
     <w:p>
       <w:pPr>
@@ -3300,7 +3298,7 @@
                     <pic:cNvPicPr/>
                   </pic:nvPicPr>
                   <pic:blipFill>
-                    <a:blip r:embed="rId16">
+                    <a:blip r:embed="rId15">
                       <a:extLst>
                         <a:ext uri="{28A0092B-C50C-407E-A947-70E740481C1C}">
                           <a14:useLocalDpi xmlns:a14="http://schemas.microsoft.com/office/drawing/2010/main" val="0"/>
@@ -3364,7 +3362,7 @@
                     <pic:cNvPicPr/>
                   </pic:nvPicPr>
                   <pic:blipFill>
-                    <a:blip r:embed="rId17">
+                    <a:blip r:embed="rId16">
                       <a:extLst>
                         <a:ext uri="{28A0092B-C50C-407E-A947-70E740481C1C}">
                           <a14:useLocalDpi xmlns:a14="http://schemas.microsoft.com/office/drawing/2010/main" val="0"/>
@@ -3409,11 +3407,11 @@
         <w:pStyle w:val="Heading2"/>
         <w:keepNext w:val="0"/>
       </w:pPr>
-      <w:bookmarkStart w:id="12" w:name="_Toc134512318"/>
+      <w:bookmarkStart w:id="11" w:name="_Toc134512318"/>
       <w:r>
         <w:t>O paralelizmu</w:t>
       </w:r>
-      <w:bookmarkEnd w:id="12"/>
+      <w:bookmarkEnd w:id="11"/>
     </w:p>
     <w:p/>
     <w:p>
@@ -3529,11 +3527,11 @@
       <w:pPr>
         <w:pStyle w:val="Heading2"/>
       </w:pPr>
-      <w:bookmarkStart w:id="13" w:name="_Toc134512319"/>
+      <w:bookmarkStart w:id="12" w:name="_Toc134512319"/>
       <w:r>
         <w:t>Prednosti paralelizma</w:t>
       </w:r>
-      <w:bookmarkEnd w:id="13"/>
+      <w:bookmarkEnd w:id="12"/>
     </w:p>
     <w:p>
       <w:pPr>
@@ -3959,11 +3957,11 @@
       <w:pPr>
         <w:pStyle w:val="Heading2"/>
       </w:pPr>
-      <w:bookmarkStart w:id="14" w:name="_Toc134512320"/>
+      <w:bookmarkStart w:id="13" w:name="_Toc134512320"/>
       <w:r>
         <w:t>Nedostaci paralelizma</w:t>
       </w:r>
-      <w:bookmarkEnd w:id="14"/>
+      <w:bookmarkEnd w:id="13"/>
     </w:p>
     <w:p>
       <w:pPr>
@@ -4043,11 +4041,11 @@
       <w:pPr>
         <w:pStyle w:val="Heading1"/>
       </w:pPr>
-      <w:bookmarkStart w:id="15" w:name="_Toc134512321"/>
+      <w:bookmarkStart w:id="14" w:name="_Toc134512321"/>
       <w:r>
         <w:t>Java</w:t>
       </w:r>
-      <w:bookmarkEnd w:id="15"/>
+      <w:bookmarkEnd w:id="14"/>
     </w:p>
     <w:p>
       <w:pPr>
@@ -4087,140 +4085,140 @@
         <w:pStyle w:val="Heading2"/>
         <w:keepNext w:val="0"/>
       </w:pPr>
-      <w:bookmarkStart w:id="16" w:name="_Toc134512322"/>
+      <w:bookmarkStart w:id="15" w:name="_Toc134512322"/>
       <w:r>
         <w:t>O tehnologiji</w:t>
       </w:r>
+      <w:bookmarkEnd w:id="15"/>
+      <w:r>
+        <w:t xml:space="preserve"> </w:t>
+      </w:r>
+    </w:p>
+    <w:p>
+      <w:pPr>
+        <w:rPr>
+          <w:sz w:val="24"/>
+          <w:szCs w:val="24"/>
+        </w:rPr>
+      </w:pPr>
+      <w:r>
+        <w:rPr>
+          <w:sz w:val="24"/>
+          <w:szCs w:val="24"/>
+        </w:rPr>
+        <w:t>Spomenut ćemo neke od ključnih karakteristika Java programskog jezika.</w:t>
+      </w:r>
+    </w:p>
+    <w:p>
+      <w:pPr>
+        <w:rPr>
+          <w:sz w:val="24"/>
+          <w:szCs w:val="24"/>
+        </w:rPr>
+      </w:pPr>
+      <w:r>
+        <w:rPr>
+          <w:sz w:val="24"/>
+          <w:szCs w:val="24"/>
+        </w:rPr>
+        <w:t>Java je potpuno objektno orijentisani programski jezik, što znači da se svo programiranje vrši korištenjem objekata i klasa. Java posjeduje ugrađen Garbage Collector, koji koristi automatsko upravljanje memorijom, što olakšava upravljanje memorijom i smanjuje rizik od curenja memorije.</w:t>
+      </w:r>
+      <w:r>
+        <w:rPr>
+          <w:sz w:val="24"/>
+          <w:szCs w:val="24"/>
+        </w:rPr>
+        <w:t xml:space="preserve"> Već smo spomenuli da je Java nezavisna od platforme, pa se Java kod kompajlira u bajt kod, koji se može pokrenuti na bilo kojoj platformi koja ima instaliranu Java virtuelnu mašinu (JVM), bez obzira na osnovni hardver ili operativni sistem.</w:t>
+      </w:r>
+      <w:r>
+        <w:rPr>
+          <w:sz w:val="24"/>
+          <w:szCs w:val="24"/>
+        </w:rPr>
+        <w:t xml:space="preserve"> Java ima ugrađenu podršku za višenitnost, koja omogućava da se više niti izvršava istovremeno i asinhrono.</w:t>
+      </w:r>
+      <w:r>
+        <w:rPr>
+          <w:sz w:val="24"/>
+          <w:szCs w:val="24"/>
+        </w:rPr>
+        <w:t xml:space="preserve"> Java ima snažan sigurnosni model koji uključuje funkcije kao što su provjera bajt koda i sandboxing za zaštitu od zlonamjernog koda.</w:t>
+      </w:r>
+      <w:r>
+        <w:rPr>
+          <w:sz w:val="24"/>
+          <w:szCs w:val="24"/>
+        </w:rPr>
+        <w:t xml:space="preserve"> Java programski jezik ima veoma dobre mogućnosti rukovanja izuzecima, koje olakšavaju pisanje koda koji može rukovati neočekivanim greškama ili izuzecima na zadovoljavajući način.</w:t>
+      </w:r>
+      <w:r>
+        <w:rPr>
+          <w:sz w:val="24"/>
+          <w:szCs w:val="24"/>
+        </w:rPr>
+        <w:t xml:space="preserve"> Java ima mnogo popularnih IDE-a</w:t>
+      </w:r>
+      <w:r>
+        <w:rPr>
+          <w:sz w:val="24"/>
+          <w:szCs w:val="24"/>
+        </w:rPr>
+        <w:t xml:space="preserve"> (Integrisano razvojno okruženje)</w:t>
+      </w:r>
+      <w:r>
+        <w:rPr>
+          <w:sz w:val="24"/>
+          <w:szCs w:val="24"/>
+        </w:rPr>
+        <w:t xml:space="preserve"> kao što su Eclipse, IntelliJ IDEA i NetBeans koji pružaju funkcije kao što su dovršavanje koda, otklanjanje grešaka i refaktorisanje, što olakšava razvoj Java aplikacija.</w:t>
+      </w:r>
+    </w:p>
+    <w:p>
+      <w:pPr>
+        <w:rPr>
+          <w:sz w:val="24"/>
+          <w:szCs w:val="24"/>
+        </w:rPr>
+      </w:pPr>
+    </w:p>
+    <w:p>
+      <w:pPr>
+        <w:rPr>
+          <w:sz w:val="24"/>
+          <w:szCs w:val="24"/>
+        </w:rPr>
+      </w:pPr>
+      <w:r>
+        <w:rPr>
+          <w:sz w:val="24"/>
+          <w:szCs w:val="24"/>
+        </w:rPr>
+        <w:t xml:space="preserve">Java se široko koristi u raznim aplikacijama, uključujući web razvoj, razvoj mobilnih aplikacija, razvoj poslovnog softvera i naučno računarstvo. Ima veliku i aktivnu zajednicu programera i korisnika, što je doprinijelo razvoju bogatog sistema biblioteka, </w:t>
+      </w:r>
+      <w:r>
+        <w:rPr>
+          <w:sz w:val="24"/>
+          <w:szCs w:val="24"/>
+        </w:rPr>
+        <w:t>frajmvorka</w:t>
+      </w:r>
+      <w:r>
+        <w:rPr>
+          <w:sz w:val="24"/>
+          <w:szCs w:val="24"/>
+        </w:rPr>
+        <w:t xml:space="preserve"> i alata.</w:t>
+      </w:r>
+    </w:p>
+    <w:p>
+      <w:pPr>
+        <w:pStyle w:val="Heading2"/>
+      </w:pPr>
+      <w:bookmarkStart w:id="16" w:name="_Toc134512323"/>
+      <w:r>
+        <w:t>Verzije Jave</w:t>
+      </w:r>
       <w:bookmarkEnd w:id="16"/>
-      <w:r>
-        <w:t xml:space="preserve"> </w:t>
-      </w:r>
-    </w:p>
-    <w:p>
-      <w:pPr>
-        <w:rPr>
-          <w:sz w:val="24"/>
-          <w:szCs w:val="24"/>
-        </w:rPr>
-      </w:pPr>
-      <w:r>
-        <w:rPr>
-          <w:sz w:val="24"/>
-          <w:szCs w:val="24"/>
-        </w:rPr>
-        <w:t>Spomenut ćemo neke od ključnih karakteristika Java programskog jezika.</w:t>
-      </w:r>
-    </w:p>
-    <w:p>
-      <w:pPr>
-        <w:rPr>
-          <w:sz w:val="24"/>
-          <w:szCs w:val="24"/>
-        </w:rPr>
-      </w:pPr>
-      <w:r>
-        <w:rPr>
-          <w:sz w:val="24"/>
-          <w:szCs w:val="24"/>
-        </w:rPr>
-        <w:t>Java je potpuno objektno orijentisani programski jezik, što znači da se svo programiranje vrši korištenjem objekata i klasa. Java posjeduje ugrađen Garbage Collector, koji koristi automatsko upravljanje memorijom, što olakšava upravljanje memorijom i smanjuje rizik od curenja memorije.</w:t>
-      </w:r>
-      <w:r>
-        <w:rPr>
-          <w:sz w:val="24"/>
-          <w:szCs w:val="24"/>
-        </w:rPr>
-        <w:t xml:space="preserve"> Već smo spomenuli da je Java nezavisna od platforme, pa se Java kod kompajlira u bajt kod, koji se može pokrenuti na bilo kojoj platformi koja ima instaliranu Java virtuelnu mašinu (JVM), bez obzira na osnovni hardver ili operativni sistem.</w:t>
-      </w:r>
-      <w:r>
-        <w:rPr>
-          <w:sz w:val="24"/>
-          <w:szCs w:val="24"/>
-        </w:rPr>
-        <w:t xml:space="preserve"> Java ima ugrađenu podršku za višenitnost, koja omogućava da se više niti izvršava istovremeno i asinhrono.</w:t>
-      </w:r>
-      <w:r>
-        <w:rPr>
-          <w:sz w:val="24"/>
-          <w:szCs w:val="24"/>
-        </w:rPr>
-        <w:t xml:space="preserve"> Java ima snažan sigurnosni model koji uključuje funkcije kao što su provjera bajt koda i sandboxing za zaštitu od zlonamjernog koda.</w:t>
-      </w:r>
-      <w:r>
-        <w:rPr>
-          <w:sz w:val="24"/>
-          <w:szCs w:val="24"/>
-        </w:rPr>
-        <w:t xml:space="preserve"> Java programski jezik ima veoma dobre mogućnosti rukovanja izuzecima, koje olakšavaju pisanje koda koji može rukovati neočekivanim greškama ili izuzecima na zadovoljavajući način.</w:t>
-      </w:r>
-      <w:r>
-        <w:rPr>
-          <w:sz w:val="24"/>
-          <w:szCs w:val="24"/>
-        </w:rPr>
-        <w:t xml:space="preserve"> Java ima mnogo popularnih IDE-a</w:t>
-      </w:r>
-      <w:r>
-        <w:rPr>
-          <w:sz w:val="24"/>
-          <w:szCs w:val="24"/>
-        </w:rPr>
-        <w:t xml:space="preserve"> (Integrisano razvojno okruženje)</w:t>
-      </w:r>
-      <w:r>
-        <w:rPr>
-          <w:sz w:val="24"/>
-          <w:szCs w:val="24"/>
-        </w:rPr>
-        <w:t xml:space="preserve"> kao što su Eclipse, IntelliJ IDEA i NetBeans koji pružaju funkcije kao što su dovršavanje koda, otklanjanje grešaka i refaktorisanje, što olakšava razvoj Java aplikacija.</w:t>
-      </w:r>
-    </w:p>
-    <w:p>
-      <w:pPr>
-        <w:rPr>
-          <w:sz w:val="24"/>
-          <w:szCs w:val="24"/>
-        </w:rPr>
-      </w:pPr>
-    </w:p>
-    <w:p>
-      <w:pPr>
-        <w:rPr>
-          <w:sz w:val="24"/>
-          <w:szCs w:val="24"/>
-        </w:rPr>
-      </w:pPr>
-      <w:r>
-        <w:rPr>
-          <w:sz w:val="24"/>
-          <w:szCs w:val="24"/>
-        </w:rPr>
-        <w:t xml:space="preserve">Java se široko koristi u raznim aplikacijama, uključujući web razvoj, razvoj mobilnih aplikacija, razvoj poslovnog softvera i naučno računarstvo. Ima veliku i aktivnu zajednicu programera i korisnika, što je doprinijelo razvoju bogatog sistema biblioteka, </w:t>
-      </w:r>
-      <w:r>
-        <w:rPr>
-          <w:sz w:val="24"/>
-          <w:szCs w:val="24"/>
-        </w:rPr>
-        <w:t>frajmvorka</w:t>
-      </w:r>
-      <w:r>
-        <w:rPr>
-          <w:sz w:val="24"/>
-          <w:szCs w:val="24"/>
-        </w:rPr>
-        <w:t xml:space="preserve"> i alata.</w:t>
-      </w:r>
-    </w:p>
-    <w:p>
-      <w:pPr>
-        <w:pStyle w:val="Heading2"/>
-      </w:pPr>
-      <w:bookmarkStart w:id="17" w:name="_Toc134512323"/>
-      <w:r>
-        <w:t>Verzije Jave</w:t>
-      </w:r>
-      <w:bookmarkEnd w:id="17"/>
     </w:p>
     <w:p>
       <w:pPr>
@@ -4741,11 +4739,11 @@
       <w:pPr>
         <w:pStyle w:val="Heading2"/>
       </w:pPr>
-      <w:bookmarkStart w:id="18" w:name="_Toc134512324"/>
+      <w:bookmarkStart w:id="17" w:name="_Toc134512324"/>
       <w:r>
         <w:t>Instalacija Jave</w:t>
       </w:r>
-      <w:bookmarkEnd w:id="18"/>
+      <w:bookmarkEnd w:id="17"/>
     </w:p>
     <w:p/>
     <w:p>
@@ -4769,11 +4767,11 @@
       <w:pPr>
         <w:pStyle w:val="Heading3"/>
       </w:pPr>
-      <w:bookmarkStart w:id="19" w:name="_Toc134512325"/>
+      <w:bookmarkStart w:id="18" w:name="_Toc134512325"/>
       <w:r>
         <w:t>Windows</w:t>
       </w:r>
-      <w:bookmarkEnd w:id="19"/>
+      <w:bookmarkEnd w:id="18"/>
     </w:p>
     <w:p>
       <w:pPr>
@@ -4786,6 +4784,159 @@
         <w:numPr>
           <w:ilvl w:val="0"/>
           <w:numId w:val="26"/>
+        </w:numPr>
+        <w:rPr>
+          <w:sz w:val="24"/>
+          <w:szCs w:val="24"/>
+        </w:rPr>
+      </w:pPr>
+      <w:r>
+        <w:rPr>
+          <w:sz w:val="24"/>
+          <w:szCs w:val="24"/>
+        </w:rPr>
+        <w:t xml:space="preserve">Idite na službenu Java web stranicu: </w:t>
+      </w:r>
+      <w:hyperlink r:id="rId17" w:history="1">
+        <w:r>
+          <w:rPr>
+            <w:rStyle w:val="Hyperlink"/>
+            <w:sz w:val="24"/>
+            <w:szCs w:val="24"/>
+          </w:rPr>
+          <w:t>https://www.java.com/en/download/</w:t>
+        </w:r>
+      </w:hyperlink>
+      <w:r>
+        <w:rPr>
+          <w:sz w:val="24"/>
+          <w:szCs w:val="24"/>
+        </w:rPr>
+        <w:t xml:space="preserve"> a zatim kliknite na dugme "Download Java".</w:t>
+      </w:r>
+    </w:p>
+    <w:p>
+      <w:pPr>
+        <w:pStyle w:val="BodyText"/>
+        <w:numPr>
+          <w:ilvl w:val="0"/>
+          <w:numId w:val="26"/>
+        </w:numPr>
+        <w:rPr>
+          <w:sz w:val="24"/>
+          <w:szCs w:val="24"/>
+        </w:rPr>
+      </w:pPr>
+      <w:r>
+        <w:rPr>
+          <w:sz w:val="24"/>
+          <w:szCs w:val="24"/>
+        </w:rPr>
+        <w:t xml:space="preserve">Prihvatite ugovor o licenci i </w:t>
+      </w:r>
+      <w:r>
+        <w:rPr>
+          <w:sz w:val="24"/>
+          <w:szCs w:val="24"/>
+        </w:rPr>
+        <w:t xml:space="preserve">sačuvajte instalaciju aplikacije na </w:t>
+      </w:r>
+      <w:r>
+        <w:rPr>
+          <w:sz w:val="24"/>
+          <w:szCs w:val="24"/>
+        </w:rPr>
+        <w:t>određenu lokaciju</w:t>
+      </w:r>
+      <w:r>
+        <w:rPr>
+          <w:sz w:val="24"/>
+          <w:szCs w:val="24"/>
+        </w:rPr>
+        <w:t xml:space="preserve"> na vašem računaru</w:t>
+      </w:r>
+      <w:r>
+        <w:rPr>
+          <w:sz w:val="24"/>
+          <w:szCs w:val="24"/>
+        </w:rPr>
+        <w:t>.</w:t>
+      </w:r>
+    </w:p>
+    <w:p>
+      <w:pPr>
+        <w:pStyle w:val="BodyText"/>
+        <w:numPr>
+          <w:ilvl w:val="0"/>
+          <w:numId w:val="26"/>
+        </w:numPr>
+        <w:rPr>
+          <w:sz w:val="24"/>
+          <w:szCs w:val="24"/>
+        </w:rPr>
+      </w:pPr>
+      <w:r>
+        <w:rPr>
+          <w:sz w:val="24"/>
+          <w:szCs w:val="24"/>
+        </w:rPr>
+        <w:t xml:space="preserve">Kada se preuzimanje završi, dvaput kliknite na </w:t>
+      </w:r>
+      <w:r>
+        <w:rPr>
+          <w:sz w:val="24"/>
+          <w:szCs w:val="24"/>
+        </w:rPr>
+        <w:t>instalacionu</w:t>
+      </w:r>
+      <w:r>
+        <w:rPr>
+          <w:sz w:val="24"/>
+          <w:szCs w:val="24"/>
+        </w:rPr>
+        <w:t xml:space="preserve"> datoteku i slijedite </w:t>
+      </w:r>
+      <w:r>
+        <w:rPr>
+          <w:sz w:val="24"/>
+          <w:szCs w:val="24"/>
+        </w:rPr>
+        <w:t>uputstva sve dok ne</w:t>
+      </w:r>
+      <w:r>
+        <w:rPr>
+          <w:sz w:val="24"/>
+          <w:szCs w:val="24"/>
+        </w:rPr>
+        <w:t xml:space="preserve"> dovršite instalaciju.</w:t>
+      </w:r>
+    </w:p>
+    <w:p>
+      <w:pPr>
+        <w:pStyle w:val="BodyText"/>
+      </w:pPr>
+    </w:p>
+    <w:p>
+      <w:pPr>
+        <w:pStyle w:val="Heading3"/>
+      </w:pPr>
+      <w:bookmarkStart w:id="19" w:name="_Toc134512326"/>
+      <w:r>
+        <w:t>MacOS</w:t>
+      </w:r>
+      <w:bookmarkEnd w:id="19"/>
+    </w:p>
+    <w:p>
+      <w:pPr>
+        <w:pStyle w:val="BodyText"/>
+      </w:pPr>
+    </w:p>
+    <w:p>
+      <w:pPr>
+        <w:pStyle w:val="BodyText"/>
+        <w:numPr>
+          <w:ilvl w:val="0"/>
+          <w:numId w:val="27"/>
         </w:numPr>
         <w:rPr>
           <w:sz w:val="24"/>
@@ -4822,7 +4973,7 @@
         <w:pStyle w:val="BodyText"/>
         <w:numPr>
           <w:ilvl w:val="0"/>
-          <w:numId w:val="26"/>
+          <w:numId w:val="27"/>
         </w:numPr>
         <w:rPr>
           <w:sz w:val="24"/>
@@ -4834,104 +4985,8 @@
           <w:sz w:val="24"/>
           <w:szCs w:val="24"/>
         </w:rPr>
-        <w:t xml:space="preserve">Prihvatite ugovor o licenci i </w:t>
-      </w:r>
-      <w:r>
-        <w:rPr>
-          <w:sz w:val="24"/>
-          <w:szCs w:val="24"/>
-        </w:rPr>
-        <w:t xml:space="preserve">sačuvajte instalaciju aplikacije na </w:t>
-      </w:r>
-      <w:r>
-        <w:rPr>
-          <w:sz w:val="24"/>
-          <w:szCs w:val="24"/>
-        </w:rPr>
-        <w:t>određenu lokaciju</w:t>
-      </w:r>
-      <w:r>
-        <w:rPr>
-          <w:sz w:val="24"/>
-          <w:szCs w:val="24"/>
-        </w:rPr>
-        <w:t xml:space="preserve"> na vašem računaru</w:t>
-      </w:r>
-      <w:r>
-        <w:rPr>
-          <w:sz w:val="24"/>
-          <w:szCs w:val="24"/>
-        </w:rPr>
-        <w:t>.</w:t>
-      </w:r>
-    </w:p>
-    <w:p>
-      <w:pPr>
-        <w:pStyle w:val="BodyText"/>
-        <w:numPr>
-          <w:ilvl w:val="0"/>
-          <w:numId w:val="26"/>
-        </w:numPr>
-        <w:rPr>
-          <w:sz w:val="24"/>
-          <w:szCs w:val="24"/>
-        </w:rPr>
-      </w:pPr>
-      <w:r>
-        <w:rPr>
-          <w:sz w:val="24"/>
-          <w:szCs w:val="24"/>
-        </w:rPr>
-        <w:t xml:space="preserve">Kada se preuzimanje završi, dvaput kliknite na </w:t>
-      </w:r>
-      <w:r>
-        <w:rPr>
-          <w:sz w:val="24"/>
-          <w:szCs w:val="24"/>
-        </w:rPr>
-        <w:t>instalacionu</w:t>
-      </w:r>
-      <w:r>
-        <w:rPr>
-          <w:sz w:val="24"/>
-          <w:szCs w:val="24"/>
-        </w:rPr>
-        <w:t xml:space="preserve"> datoteku i slijedite </w:t>
-      </w:r>
-      <w:r>
-        <w:rPr>
-          <w:sz w:val="24"/>
-          <w:szCs w:val="24"/>
-        </w:rPr>
-        <w:t>uputstva sve dok ne</w:t>
-      </w:r>
-      <w:r>
-        <w:rPr>
-          <w:sz w:val="24"/>
-          <w:szCs w:val="24"/>
-        </w:rPr>
-        <w:t xml:space="preserve"> dovršite instalaciju.</w:t>
-      </w:r>
-    </w:p>
-    <w:p>
-      <w:pPr>
-        <w:pStyle w:val="BodyText"/>
-      </w:pPr>
-    </w:p>
-    <w:p>
-      <w:pPr>
-        <w:pStyle w:val="Heading3"/>
-      </w:pPr>
-      <w:bookmarkStart w:id="20" w:name="_Toc134512326"/>
-      <w:r>
-        <w:t>MacOS</w:t>
-      </w:r>
-      <w:bookmarkEnd w:id="20"/>
-    </w:p>
-    <w:p>
-      <w:pPr>
-        <w:pStyle w:val="BodyText"/>
-      </w:pPr>
+        <w:t>Prihvatite ugovor o licenci i sačuvajte instalaciju aplikacije na određenu lokaciju na vašem računaru.</w:t>
+      </w:r>
     </w:p>
     <w:p>
       <w:pPr>
@@ -4950,63 +5005,6 @@
           <w:sz w:val="24"/>
           <w:szCs w:val="24"/>
         </w:rPr>
-        <w:t xml:space="preserve">Idite na službenu Java web stranicu: </w:t>
-      </w:r>
-      <w:hyperlink r:id="rId19" w:history="1">
-        <w:r>
-          <w:rPr>
-            <w:rStyle w:val="Hyperlink"/>
-            <w:sz w:val="24"/>
-            <w:szCs w:val="24"/>
-          </w:rPr>
-          <w:t>https://www.java.com/en/download/</w:t>
-        </w:r>
-      </w:hyperlink>
-      <w:r>
-        <w:rPr>
-          <w:sz w:val="24"/>
-          <w:szCs w:val="24"/>
-        </w:rPr>
-        <w:t xml:space="preserve"> a zatim kliknite na dugme "Download Java".</w:t>
-      </w:r>
-    </w:p>
-    <w:p>
-      <w:pPr>
-        <w:pStyle w:val="BodyText"/>
-        <w:numPr>
-          <w:ilvl w:val="0"/>
-          <w:numId w:val="27"/>
-        </w:numPr>
-        <w:rPr>
-          <w:sz w:val="24"/>
-          <w:szCs w:val="24"/>
-        </w:rPr>
-      </w:pPr>
-      <w:r>
-        <w:rPr>
-          <w:sz w:val="24"/>
-          <w:szCs w:val="24"/>
-        </w:rPr>
-        <w:t>Prihvatite ugovor o licenci i sačuvajte instalaciju aplikacije na određenu lokaciju na vašem računaru.</w:t>
-      </w:r>
-    </w:p>
-    <w:p>
-      <w:pPr>
-        <w:pStyle w:val="BodyText"/>
-        <w:numPr>
-          <w:ilvl w:val="0"/>
-          <w:numId w:val="27"/>
-        </w:numPr>
-        <w:rPr>
-          <w:sz w:val="24"/>
-          <w:szCs w:val="24"/>
-        </w:rPr>
-      </w:pPr>
-      <w:r>
-        <w:rPr>
-          <w:sz w:val="24"/>
-          <w:szCs w:val="24"/>
-        </w:rPr>
         <w:t xml:space="preserve">Kada se preuzimanje završi, dvaput kliknite na DMG datoteku i slijedite </w:t>
       </w:r>
       <w:r>
@@ -5021,11 +5019,11 @@
       <w:pPr>
         <w:pStyle w:val="Heading3"/>
       </w:pPr>
-      <w:bookmarkStart w:id="21" w:name="_Toc134512327"/>
+      <w:bookmarkStart w:id="20" w:name="_Toc134512327"/>
       <w:r>
         <w:t>Linux</w:t>
       </w:r>
-      <w:bookmarkEnd w:id="21"/>
+      <w:bookmarkEnd w:id="20"/>
     </w:p>
     <w:p>
       <w:pPr>
@@ -5095,7 +5093,7 @@
                     <pic:cNvPicPr/>
                   </pic:nvPicPr>
                   <pic:blipFill>
-                    <a:blip r:embed="rId20">
+                    <a:blip r:embed="rId19">
                       <a:extLst>
                         <a:ext uri="{28A0092B-C50C-407E-A947-70E740481C1C}">
                           <a14:useLocalDpi xmlns:a14="http://schemas.microsoft.com/office/drawing/2010/main" val="0"/>
@@ -5167,7 +5165,7 @@
                     <pic:cNvPicPr/>
                   </pic:nvPicPr>
                   <pic:blipFill>
-                    <a:blip r:embed="rId21">
+                    <a:blip r:embed="rId20">
                       <a:extLst>
                         <a:ext uri="{28A0092B-C50C-407E-A947-70E740481C1C}">
                           <a14:useLocalDpi xmlns:a14="http://schemas.microsoft.com/office/drawing/2010/main" val="0"/>
@@ -5256,7 +5254,7 @@
                     <pic:cNvPicPr/>
                   </pic:nvPicPr>
                   <pic:blipFill>
-                    <a:blip r:embed="rId22">
+                    <a:blip r:embed="rId21">
                       <a:extLst>
                         <a:ext uri="{28A0092B-C50C-407E-A947-70E740481C1C}">
                           <a14:useLocalDpi xmlns:a14="http://schemas.microsoft.com/office/drawing/2010/main" val="0"/>
@@ -5292,11 +5290,11 @@
       <w:pPr>
         <w:pStyle w:val="Heading2"/>
       </w:pPr>
-      <w:bookmarkStart w:id="22" w:name="_Toc134512328"/>
+      <w:bookmarkStart w:id="21" w:name="_Toc134512328"/>
       <w:r>
         <w:t>Biblioteke</w:t>
       </w:r>
-      <w:bookmarkEnd w:id="22"/>
+      <w:bookmarkEnd w:id="21"/>
     </w:p>
     <w:p/>
     <w:p>
@@ -5323,11 +5321,11 @@
         <w:keepLines/>
         <w:widowControl/>
       </w:pPr>
-      <w:bookmarkStart w:id="23" w:name="_Toc134512329"/>
+      <w:bookmarkStart w:id="22" w:name="_Toc134512329"/>
       <w:r>
         <w:t>Sortiranje</w:t>
       </w:r>
-      <w:bookmarkEnd w:id="23"/>
+      <w:bookmarkEnd w:id="22"/>
     </w:p>
     <w:p/>
     <w:p>
@@ -5508,11 +5506,11 @@
       <w:pPr>
         <w:pStyle w:val="Heading2"/>
       </w:pPr>
-      <w:bookmarkStart w:id="24" w:name="_Toc134512330"/>
+      <w:bookmarkStart w:id="23" w:name="_Toc134512330"/>
       <w:r>
         <w:t>Algoritmi sortiranja</w:t>
       </w:r>
-      <w:bookmarkEnd w:id="24"/>
+      <w:bookmarkEnd w:id="23"/>
     </w:p>
     <w:p>
       <w:pPr>
@@ -5824,11 +5822,11 @@
       <w:pPr>
         <w:pStyle w:val="Heading3"/>
       </w:pPr>
-      <w:bookmarkStart w:id="25" w:name="_Toc134512331"/>
+      <w:bookmarkStart w:id="24" w:name="_Toc134512331"/>
       <w:r>
         <w:t>Insertion sort</w:t>
       </w:r>
-      <w:bookmarkEnd w:id="25"/>
+      <w:bookmarkEnd w:id="24"/>
     </w:p>
     <w:p>
       <w:pPr>
@@ -6196,7 +6194,7 @@
                     <pic:cNvPicPr/>
                   </pic:nvPicPr>
                   <pic:blipFill>
-                    <a:blip r:embed="rId23">
+                    <a:blip r:embed="rId22">
                       <a:extLst>
                         <a:ext uri="{28A0092B-C50C-407E-A947-70E740481C1C}">
                           <a14:useLocalDpi xmlns:a14="http://schemas.microsoft.com/office/drawing/2010/main" val="0"/>
@@ -6273,7 +6271,7 @@
                     <pic:cNvPicPr/>
                   </pic:nvPicPr>
                   <pic:blipFill>
-                    <a:blip r:embed="rId24">
+                    <a:blip r:embed="rId23">
                       <a:extLst>
                         <a:ext uri="{28A0092B-C50C-407E-A947-70E740481C1C}">
                           <a14:useLocalDpi xmlns:a14="http://schemas.microsoft.com/office/drawing/2010/main" val="0"/>
@@ -6327,12 +6325,12 @@
       <w:pPr>
         <w:pStyle w:val="Heading3"/>
       </w:pPr>
-      <w:bookmarkStart w:id="26" w:name="_Toc134512332"/>
+      <w:bookmarkStart w:id="25" w:name="_Toc134512332"/>
       <w:r>
         <w:lastRenderedPageBreak/>
         <w:t>Selection sort</w:t>
       </w:r>
-      <w:bookmarkEnd w:id="26"/>
+      <w:bookmarkEnd w:id="25"/>
     </w:p>
     <w:p>
       <w:r>
@@ -6482,7 +6480,7 @@
                     <pic:cNvPicPr/>
                   </pic:nvPicPr>
                   <pic:blipFill rotWithShape="1">
-                    <a:blip r:embed="rId25">
+                    <a:blip r:embed="rId24">
                       <a:extLst>
                         <a:ext uri="{28A0092B-C50C-407E-A947-70E740481C1C}">
                           <a14:useLocalDpi xmlns:a14="http://schemas.microsoft.com/office/drawing/2010/main" val="0"/>
@@ -6553,7 +6551,7 @@
                     <pic:cNvPicPr/>
                   </pic:nvPicPr>
                   <pic:blipFill>
-                    <a:blip r:embed="rId26">
+                    <a:blip r:embed="rId25">
                       <a:extLst>
                         <a:ext uri="{28A0092B-C50C-407E-A947-70E740481C1C}">
                           <a14:useLocalDpi xmlns:a14="http://schemas.microsoft.com/office/drawing/2010/main" val="0"/>
@@ -6592,12 +6590,12 @@
       <w:pPr>
         <w:pStyle w:val="Heading3"/>
       </w:pPr>
-      <w:bookmarkStart w:id="27" w:name="_Toc134512333"/>
+      <w:bookmarkStart w:id="26" w:name="_Toc134512333"/>
       <w:r>
         <w:lastRenderedPageBreak/>
         <w:t>Bubble sort</w:t>
       </w:r>
-      <w:bookmarkEnd w:id="27"/>
+      <w:bookmarkEnd w:id="26"/>
     </w:p>
     <w:p>
       <w:r>
@@ -6690,7 +6688,7 @@
                     <pic:cNvPicPr/>
                   </pic:nvPicPr>
                   <pic:blipFill>
-                    <a:blip r:embed="rId27">
+                    <a:blip r:embed="rId26">
                       <a:extLst>
                         <a:ext uri="{28A0092B-C50C-407E-A947-70E740481C1C}">
                           <a14:useLocalDpi xmlns:a14="http://schemas.microsoft.com/office/drawing/2010/main" val="0"/>
@@ -6754,7 +6752,7 @@
                     <pic:cNvPicPr/>
                   </pic:nvPicPr>
                   <pic:blipFill>
-                    <a:blip r:embed="rId28">
+                    <a:blip r:embed="rId27">
                       <a:extLst>
                         <a:ext uri="{28A0092B-C50C-407E-A947-70E740481C1C}">
                           <a14:useLocalDpi xmlns:a14="http://schemas.microsoft.com/office/drawing/2010/main" val="0"/>
@@ -6793,7 +6791,7 @@
       <w:pPr>
         <w:pStyle w:val="Heading3"/>
       </w:pPr>
-      <w:bookmarkStart w:id="28" w:name="_Toc134512334"/>
+      <w:bookmarkStart w:id="27" w:name="_Toc134512334"/>
       <w:r>
         <w:lastRenderedPageBreak/>
         <w:t>Merge</w:t>
@@ -6801,7 +6799,7 @@
       <w:r>
         <w:t xml:space="preserve"> sort</w:t>
       </w:r>
-      <w:bookmarkEnd w:id="28"/>
+      <w:bookmarkEnd w:id="27"/>
     </w:p>
     <w:p>
       <w:r>
@@ -6902,7 +6900,7 @@
                     <pic:cNvPicPr/>
                   </pic:nvPicPr>
                   <pic:blipFill>
-                    <a:blip r:embed="rId29">
+                    <a:blip r:embed="rId28">
                       <a:extLst>
                         <a:ext uri="{28A0092B-C50C-407E-A947-70E740481C1C}">
                           <a14:useLocalDpi xmlns:a14="http://schemas.microsoft.com/office/drawing/2010/main" val="0"/>
@@ -11576,14 +11574,14 @@
       <w:pPr>
         <w:pStyle w:val="Heading3"/>
       </w:pPr>
-      <w:bookmarkStart w:id="29" w:name="_Toc134512335"/>
+      <w:bookmarkStart w:id="28" w:name="_Toc134512335"/>
       <w:r>
         <w:t xml:space="preserve">Quick </w:t>
       </w:r>
       <w:r>
         <w:t>sort</w:t>
       </w:r>
-      <w:bookmarkEnd w:id="29"/>
+      <w:bookmarkEnd w:id="28"/>
     </w:p>
     <w:p/>
     <w:p>
@@ -11843,7 +11841,7 @@
                     <pic:cNvPicPr/>
                   </pic:nvPicPr>
                   <pic:blipFill>
-                    <a:blip r:embed="rId30" cstate="print">
+                    <a:blip r:embed="rId29" cstate="print">
                       <a:extLst>
                         <a:ext uri="{28A0092B-C50C-407E-A947-70E740481C1C}">
                           <a14:useLocalDpi xmlns:a14="http://schemas.microsoft.com/office/drawing/2010/main" val="0"/>
@@ -11915,7 +11913,7 @@
                     <pic:cNvPicPr/>
                   </pic:nvPicPr>
                   <pic:blipFill rotWithShape="1">
-                    <a:blip r:embed="rId31">
+                    <a:blip r:embed="rId30">
                       <a:extLst>
                         <a:ext uri="{28A0092B-C50C-407E-A947-70E740481C1C}">
                           <a14:useLocalDpi xmlns:a14="http://schemas.microsoft.com/office/drawing/2010/main" val="0"/>
@@ -11961,14 +11959,49 @@
       <w:pPr>
         <w:pStyle w:val="Heading1"/>
       </w:pPr>
-      <w:bookmarkStart w:id="30" w:name="_Toc134512336"/>
+      <w:bookmarkStart w:id="29" w:name="_Toc134512336"/>
       <w:r>
         <w:lastRenderedPageBreak/>
         <w:t>Paralelizam u algoritmima sortiranja</w:t>
       </w:r>
+      <w:bookmarkEnd w:id="29"/>
+    </w:p>
+    <w:p/>
+    <w:p>
+      <w:pPr>
+        <w:pStyle w:val="InfoBlue"/>
+      </w:pPr>
+      <w:r>
+        <w:t>[</w:t>
+      </w:r>
+      <w:r>
+        <w:t>Kako nam se čini</w:t>
+      </w:r>
+      <w:r>
+        <w:t>.</w:t>
+      </w:r>
+      <w:r>
+        <w:t xml:space="preserve"> Ima li potrebe za tim. Jesu li se desila neka velika poboljšanja.</w:t>
+      </w:r>
+      <w:r>
+        <w:t>]</w:t>
+      </w:r>
+    </w:p>
+    <w:p>
+      <w:pPr>
+        <w:pStyle w:val="BodyText"/>
+      </w:pPr>
+    </w:p>
+    <w:p>
+      <w:pPr>
+        <w:pStyle w:val="Heading1"/>
+      </w:pPr>
+      <w:bookmarkStart w:id="30" w:name="_Toc134512337"/>
+      <w:r>
+        <w:t>Paralelizam u Javi</w:t>
+      </w:r>
       <w:bookmarkEnd w:id="30"/>
     </w:p>
-    <w:p/>
     <w:p>
       <w:pPr>
         <w:pStyle w:val="InfoBlue"/>
@@ -11977,13 +12010,7 @@
         <w:t>[</w:t>
       </w:r>
       <w:r>
-        <w:t>Kako nam se čini</w:t>
-      </w:r>
-      <w:r>
-        <w:t>.</w:t>
-      </w:r>
-      <w:r>
-        <w:t xml:space="preserve"> Ima li potrebe za tim. Jesu li se desila neka velika poboljšanja.</w:t>
+        <w:t>Da li je moguć? Kako se postiže? Šta dobijamo njime?</w:t>
       </w:r>
       <w:r>
         <w:t>]</w:t>
@@ -11991,40 +12018,61 @@
     </w:p>
     <w:p>
       <w:pPr>
-        <w:pStyle w:val="BodyText"/>
-      </w:pPr>
-    </w:p>
-    <w:p>
-      <w:pPr>
-        <w:pStyle w:val="Heading1"/>
-      </w:pPr>
-      <w:bookmarkStart w:id="31" w:name="_Toc134512337"/>
-      <w:r>
-        <w:t>Paralelizam u Javi</w:t>
+        <w:pStyle w:val="Heading2"/>
+      </w:pPr>
+      <w:bookmarkStart w:id="31" w:name="_Toc134512338"/>
+      <w:r>
+        <w:t>Fork/Join framework</w:t>
       </w:r>
       <w:bookmarkEnd w:id="31"/>
     </w:p>
     <w:p>
       <w:pPr>
-        <w:pStyle w:val="InfoBlue"/>
-      </w:pPr>
-      <w:r>
-        <w:t>[</w:t>
-      </w:r>
-      <w:r>
-        <w:t>Da li je moguć? Kako se postiže? Šta dobijamo njime?</w:t>
-      </w:r>
-      <w:r>
-        <w:t>]</w:t>
+        <w:rPr>
+          <w:lang w:val="sr-Latn-BA"/>
+        </w:rPr>
+      </w:pPr>
+      <w:r>
+        <w:t>Fork/Join framework je implementacija ExecutorService interfejsa koja poma</w:t>
+      </w:r>
+      <w:r>
+        <w:rPr>
+          <w:lang w:val="sr-Latn-BA"/>
+        </w:rPr>
+        <w:t>že u iskorištenju više procesora. Dizajnirana je tako da rekurzivno razbija zadatke na manje dijelove. Cilj je iskorištenje dostupne procesorske moći za poboljšanje performansi aplikacije.</w:t>
+      </w:r>
+      <w:r>
+        <w:rPr>
+          <w:lang w:val="sr-Latn-BA"/>
+        </w:rPr>
+        <w:t xml:space="preserve"> Dakle, ovaj framework radi „fork“, račvanje zadatka, dok se ne dobije zadatak koji je dovoljno jednostavan da bude izvršen asinhrono. Nakon toga se radi „join“, sabiranje rezultata, ako je to potrebno. </w:t>
+      </w:r>
+      <w:r>
+        <w:rPr>
+          <w:lang w:val="sr-Latn-BA"/>
+        </w:rPr>
+        <w:t>Glavne komponente ovog frameworka su ForkJoinPool</w:t>
+      </w:r>
+      <w:r>
+        <w:rPr>
+          <w:lang w:val="sr-Latn-BA"/>
+        </w:rPr>
+        <w:t xml:space="preserve"> i ForkJoinTask.</w:t>
       </w:r>
     </w:p>
     <w:p>
       <w:pPr>
         <w:pStyle w:val="Heading2"/>
-      </w:pPr>
-      <w:bookmarkStart w:id="32" w:name="_Toc134512338"/>
-      <w:r>
-        <w:t>Fork/Join framework</w:t>
+        <w:rPr>
+          <w:lang w:val="sr-Latn-BA"/>
+        </w:rPr>
+      </w:pPr>
+      <w:bookmarkStart w:id="32" w:name="_Toc134512339"/>
+      <w:r>
+        <w:rPr>
+          <w:lang w:val="sr-Latn-BA"/>
+        </w:rPr>
+        <w:t>ForkJoinPool</w:t>
       </w:r>
       <w:bookmarkEnd w:id="32"/>
     </w:p>
@@ -12035,214 +12083,176 @@
         </w:rPr>
       </w:pPr>
       <w:r>
-        <w:t>Fork/Join framework je implementacija ExecutorService interfejsa koja poma</w:t>
-      </w:r>
-      <w:r>
         <w:rPr>
           <w:lang w:val="sr-Latn-BA"/>
         </w:rPr>
-        <w:t>že u iskorištenju više procesora. Dizajnirana je tako da rekurzivno razbija zadatke na manje dijelove. Cilj je iskorištenje dostupne procesorske moći za poboljšanje performansi aplikacije.</w:t>
+        <w:t>ForkJoinPool je centar ovog frameworka. On upravlja niti radnice i nudi informacije o stanju i performansama bazena. Niti radnice mogu izvršavati samo po jedan zadatak, ali</w:t>
       </w:r>
       <w:r>
         <w:rPr>
           <w:lang w:val="sr-Latn-BA"/>
         </w:rPr>
-        <w:t xml:space="preserve"> Dakle, ovaj framework radi „fork“, račvanje zadatka, dok se ne dobije zadatak koji je dovoljno jednostavan da bude izvršen asinhrono. Nakon toga se radi „join“, sabiranje rezultata, ako je to potrebno. </w:t>
+        <w:t xml:space="preserve"> to ne znači da </w:t>
       </w:r>
       <w:r>
         <w:rPr>
           <w:lang w:val="sr-Latn-BA"/>
         </w:rPr>
-        <w:t>Glavne komponente ovog frameworka su ForkJoinPool</w:t>
+        <w:t xml:space="preserve">ForkJoinPool kreira novu nit za svaki novi podzadatak. Umjesto toga, svaka nit ima svoj dvoizlazni red (double ended queue – deque, dek) koji </w:t>
       </w:r>
       <w:r>
         <w:rPr>
           <w:lang w:val="sr-Latn-BA"/>
         </w:rPr>
-        <w:t xml:space="preserve"> i ForkJoinTask.</w:t>
+        <w:t>čuva zadatke.</w:t>
+      </w:r>
+      <w:r>
+        <w:rPr>
+          <w:lang w:val="sr-Latn-BA"/>
+        </w:rPr>
+        <w:t xml:space="preserve"> Statički ForkJoinPool, vraćen metodom</w:t>
+      </w:r>
+      <w:r>
+        <w:rPr>
+          <w:lang w:val="sr-Latn-BA"/>
+        </w:rPr>
+        <w:t xml:space="preserve"> commonPool()</w:t>
+      </w:r>
+      <w:r>
+        <w:rPr>
+          <w:lang w:val="sr-Latn-BA"/>
+        </w:rPr>
+        <w:t xml:space="preserve">, je pogodan za većinu aplikacija te je njime obezbjeđeno smanjeno korištenje resursa. </w:t>
+      </w:r>
+      <w:r>
+        <w:rPr>
+          <w:lang w:val="sr-Latn-BA"/>
+        </w:rPr>
+        <w:t xml:space="preserve">Interesantno je što pri instanciranju </w:t>
+      </w:r>
+      <w:r>
+        <w:rPr>
+          <w:lang w:val="sr-Latn-BA"/>
+        </w:rPr>
+        <w:t xml:space="preserve">novog </w:t>
+      </w:r>
+      <w:r>
+        <w:rPr>
+          <w:lang w:val="sr-Latn-BA"/>
+        </w:rPr>
+        <w:t>ForkJoinPool-a možemo specificirati nivo paralelizacije</w:t>
+      </w:r>
+      <w:r>
+        <w:rPr>
+          <w:lang w:val="sr-Latn-BA"/>
+        </w:rPr>
+        <w:t>, u suprotnom, nivo paralelizacije biće jednak broju dostupnih procesora.</w:t>
+      </w:r>
+    </w:p>
+    <w:p>
+      <w:pPr>
+        <w:pStyle w:val="Heading3"/>
+        <w:rPr>
+          <w:lang w:val="sr-Latn-BA"/>
+        </w:rPr>
+      </w:pPr>
+      <w:bookmarkStart w:id="33" w:name="_Toc134512340"/>
+      <w:r>
+        <w:rPr>
+          <w:lang w:val="sr-Latn-BA"/>
+        </w:rPr>
+        <w:t>Work-stealing algorithm</w:t>
+      </w:r>
+      <w:bookmarkEnd w:id="33"/>
+    </w:p>
+    <w:p>
+      <w:pPr>
+        <w:rPr>
+          <w:lang w:val="sr-Latn-BA"/>
+        </w:rPr>
+      </w:pPr>
+      <w:r>
+        <w:rPr>
+          <w:lang w:val="sr-Latn-BA"/>
+        </w:rPr>
+        <w:t>Work-stealing algoritam ili algoritam koji krade posao, ustvari pokušava „ukrasti“ zadatke iz dekova niti koje su zauzete dok izvršavaju neki zadatak. Po defoltu, nit uzima zadatak sa kraja svog deka. Kada se dek isprazni, nit preuzima zadatak sa repa d</w:t>
+      </w:r>
+      <w:r>
+        <w:rPr>
+          <w:lang w:val="sr-Latn-BA"/>
+        </w:rPr>
+        <w:t>eka neke druge niti, ili sa globalnog ulaznog reda pošto je tu najvjerovatnije najveći komad posla.</w:t>
+      </w:r>
+    </w:p>
+    <w:p>
+      <w:pPr>
+        <w:rPr>
+          <w:lang w:val="sr-Latn-BA"/>
+        </w:rPr>
+      </w:pPr>
+      <w:r>
+        <w:rPr>
+          <w:lang w:val="sr-Latn-BA"/>
+        </w:rPr>
+        <w:t>Ovaj pristup smanjuje šansu da će se niti takmičiti oko zadataka. Takođe, nit će manji broj puta morati da traži posao zbog toga što radi prvo na najvećim dijelovima posla.</w:t>
       </w:r>
     </w:p>
     <w:p>
       <w:pPr>
         <w:pStyle w:val="Heading2"/>
+      </w:pPr>
+      <w:bookmarkStart w:id="34" w:name="_Toc134512341"/>
+      <w:r>
         <w:rPr>
           <w:lang w:val="sr-Latn-BA"/>
         </w:rPr>
-      </w:pPr>
-      <w:bookmarkStart w:id="33" w:name="_Toc134512339"/>
-      <w:r>
+        <w:t>ForkJoinTask</w:t>
+      </w:r>
+      <w:r>
+        <w:t>&lt;V&gt;</w:t>
+      </w:r>
+      <w:bookmarkEnd w:id="34"/>
+    </w:p>
+    <w:p>
+      <w:pPr>
         <w:rPr>
           <w:lang w:val="sr-Latn-BA"/>
         </w:rPr>
-        <w:t>ForkJoinPool</w:t>
-      </w:r>
-      <w:bookmarkEnd w:id="33"/>
-    </w:p>
-    <w:p>
-      <w:pPr>
+      </w:pPr>
+      <w:r>
+        <w:t>ForkJoinTask je osnovni tip za sve zadatke koji se iz</w:t>
+      </w:r>
+      <w:r>
         <w:rPr>
           <w:lang w:val="sr-Latn-BA"/>
         </w:rPr>
-      </w:pPr>
+        <w:t xml:space="preserve">vršavaju unutar ForkJoinPool-a. U praksi, treba naslijediti jednu od njegove dvije podklase: RecursiveAction za zadatke bez povratne vrijednost i </w:t>
+      </w:r>
       <w:r>
         <w:rPr>
           <w:lang w:val="sr-Latn-BA"/>
         </w:rPr>
-        <w:t xml:space="preserve">ForkJoinPool je centar ovog frameworka. On upravlja niti radnice i nudi informacije o stanju i performansama bazena. Niti radnice mogu izvršavati samo po jedan zadatak, ali ForkJoinPool ne kreira novu nit za svaki novi podzadatak. Umjesto toga, svaka nit ima svoj dvoizlazni red (double ended queue – deque, dek) koji </w:t>
+        <w:t>RecursiveTask</w:t>
+      </w:r>
+      <w:r>
+        <w:t>&lt;V&gt; (gdje je V povratni tip) za zadatke sa povratnom vrijedno</w:t>
       </w:r>
       <w:r>
         <w:rPr>
           <w:lang w:val="sr-Latn-BA"/>
         </w:rPr>
-        <w:t>čuva zadatke.</w:t>
-      </w:r>
-      <w:r>
-        <w:rPr>
-          <w:lang w:val="sr-Latn-BA"/>
-        </w:rPr>
-        <w:t xml:space="preserve"> Statički ForkJoinPool, vraćen metodom</w:t>
-      </w:r>
-      <w:r>
-        <w:rPr>
-          <w:lang w:val="sr-Latn-BA"/>
-        </w:rPr>
-        <w:t xml:space="preserve"> commonPool()</w:t>
-      </w:r>
-      <w:r>
-        <w:rPr>
-          <w:lang w:val="sr-Latn-BA"/>
-        </w:rPr>
-        <w:t xml:space="preserve">, je pogodan za većinu aplikacija te je njime obezbjeđeno smanjeno korištenje resursa. </w:t>
-      </w:r>
-      <w:r>
-        <w:rPr>
-          <w:lang w:val="sr-Latn-BA"/>
-        </w:rPr>
-        <w:t xml:space="preserve">Interesantno je što pri instanciranju </w:t>
-      </w:r>
-      <w:r>
-        <w:rPr>
-          <w:lang w:val="sr-Latn-BA"/>
-        </w:rPr>
-        <w:t xml:space="preserve">novog </w:t>
-      </w:r>
-      <w:r>
-        <w:rPr>
-          <w:lang w:val="sr-Latn-BA"/>
-        </w:rPr>
-        <w:t>ForkJoinPool-a možemo specificirati nivo paralelizacije</w:t>
-      </w:r>
-      <w:r>
-        <w:rPr>
-          <w:lang w:val="sr-Latn-BA"/>
-        </w:rPr>
-        <w:t>, u suprotnom, nivo paralelizacije biće jednak broju dostupnih procesora.</w:t>
-      </w:r>
-    </w:p>
-    <w:p>
-      <w:pPr>
-        <w:pStyle w:val="Heading3"/>
-        <w:rPr>
-          <w:lang w:val="sr-Latn-BA"/>
-        </w:rPr>
-      </w:pPr>
-      <w:bookmarkStart w:id="34" w:name="_Toc134512340"/>
-      <w:r>
-        <w:rPr>
-          <w:lang w:val="sr-Latn-BA"/>
-        </w:rPr>
-        <w:t>Work-stealing algorithm</w:t>
-      </w:r>
-      <w:bookmarkEnd w:id="34"/>
-    </w:p>
-    <w:p>
-      <w:pPr>
-        <w:rPr>
-          <w:lang w:val="sr-Latn-BA"/>
-        </w:rPr>
-      </w:pPr>
-      <w:r>
-        <w:rPr>
-          <w:lang w:val="sr-Latn-BA"/>
-        </w:rPr>
-        <w:t>Work-stealing algoritam ili algoritam koji krade posao, ustvari pokušava „ukrasti“ zadatke iz dekova niti koje su zauzete dok izvršavaju neki zadatak. Po defoltu, nit uzima zadatak sa kraja svog deka. Kada se dek isprazni, nit preuzima zadatak sa repa d</w:t>
-      </w:r>
-      <w:r>
-        <w:rPr>
-          <w:lang w:val="sr-Latn-BA"/>
-        </w:rPr>
-        <w:t>eka neke druge niti, ili sa globalnog ulaznog reda pošto je tu najvjerovatnije najveći komad posla.</w:t>
-      </w:r>
-    </w:p>
-    <w:p>
-      <w:pPr>
-        <w:rPr>
-          <w:lang w:val="sr-Latn-BA"/>
-        </w:rPr>
-      </w:pPr>
-      <w:r>
-        <w:rPr>
-          <w:lang w:val="sr-Latn-BA"/>
-        </w:rPr>
-        <w:t>Ovaj pristup smanjuje šansu da će se niti takmičiti oko zadataka. Takođe, nit će manji broj puta morati da traži posao zbog toga što radi prvo na najvećim dijelovima posla.</w:t>
+        <w:t>šću.</w:t>
       </w:r>
     </w:p>
     <w:p>
       <w:pPr>
         <w:pStyle w:val="Heading2"/>
       </w:pPr>
-      <w:bookmarkStart w:id="35" w:name="_Toc134512341"/>
-      <w:r>
-        <w:rPr>
-          <w:lang w:val="sr-Latn-BA"/>
-        </w:rPr>
-        <w:t>ForkJoinTask</w:t>
-      </w:r>
-      <w:r>
-        <w:t>&lt;V&gt;</w:t>
+      <w:bookmarkStart w:id="35" w:name="_Toc134512342"/>
+      <w:r>
+        <w:t>Predavanje zadataka ForkJoinPool-u</w:t>
       </w:r>
       <w:bookmarkEnd w:id="35"/>
-    </w:p>
-    <w:p>
-      <w:pPr>
-        <w:rPr>
-          <w:lang w:val="sr-Latn-BA"/>
-        </w:rPr>
-      </w:pPr>
-      <w:r>
-        <w:t>ForkJoinTask je osnovni tip za sve zadatke koji se iz</w:t>
-      </w:r>
-      <w:r>
-        <w:rPr>
-          <w:lang w:val="sr-Latn-BA"/>
-        </w:rPr>
-        <w:t xml:space="preserve">vršavaju unutar ForkJoinPool-a. U praksi, treba naslijediti jednu od njegove dvije podklase: RecursiveAction za zadatke bez povratne vrijednost i </w:t>
-      </w:r>
-      <w:r>
-        <w:rPr>
-          <w:lang w:val="sr-Latn-BA"/>
-        </w:rPr>
-        <w:t>RecursiveTask</w:t>
-      </w:r>
-      <w:r>
-        <w:t>&lt;V&gt; (gdje je V povratni tip) za zadatke sa povratnom vrijedno</w:t>
-      </w:r>
-      <w:r>
-        <w:rPr>
-          <w:lang w:val="sr-Latn-BA"/>
-        </w:rPr>
-        <w:t>šću.</w:t>
-      </w:r>
-    </w:p>
-    <w:p>
-      <w:pPr>
-        <w:pStyle w:val="Heading2"/>
-      </w:pPr>
-      <w:bookmarkStart w:id="36" w:name="_Toc134512342"/>
-      <w:r>
-        <w:t>Predavanje zadataka ForkJoinPool-u</w:t>
-      </w:r>
-      <w:bookmarkEnd w:id="36"/>
     </w:p>
     <w:p>
       <w:pPr>
@@ -12313,6 +12323,92 @@
             <wp:extent cx="3043451" cy="498926"/>
             <wp:effectExtent l="0" t="0" r="5080" b="0"/>
             <wp:docPr id="18" name="Picture 18"/>
+            <wp:cNvGraphicFramePr>
+              <a:graphicFrameLocks xmlns:a="http://schemas.openxmlformats.org/drawingml/2006/main" noChangeAspect="1"/>
+            </wp:cNvGraphicFramePr>
+            <a:graphic xmlns:a="http://schemas.openxmlformats.org/drawingml/2006/main">
+              <a:graphicData uri="http://schemas.openxmlformats.org/drawingml/2006/picture">
+                <pic:pic xmlns:pic="http://schemas.openxmlformats.org/drawingml/2006/picture">
+                  <pic:nvPicPr>
+                    <pic:cNvPr id="1" name=""/>
+                    <pic:cNvPicPr/>
+                  </pic:nvPicPr>
+                  <pic:blipFill>
+                    <a:blip r:embed="rId31"/>
+                    <a:stretch>
+                      <a:fillRect/>
+                    </a:stretch>
+                  </pic:blipFill>
+                  <pic:spPr>
+                    <a:xfrm>
+                      <a:off x="0" y="0"/>
+                      <a:ext cx="3327108" cy="545427"/>
+                    </a:xfrm>
+                    <a:prstGeom prst="rect">
+                      <a:avLst/>
+                    </a:prstGeom>
+                  </pic:spPr>
+                </pic:pic>
+              </a:graphicData>
+            </a:graphic>
+          </wp:inline>
+        </w:drawing>
+      </w:r>
+    </w:p>
+    <w:p>
+      <w:pPr>
+        <w:pStyle w:val="ListParagraph"/>
+        <w:numPr>
+          <w:ilvl w:val="0"/>
+          <w:numId w:val="34"/>
+        </w:numPr>
+        <w:rPr>
+          <w:lang w:val="sr-Latn-BA"/>
+        </w:rPr>
+      </w:pPr>
+      <w:r>
+        <w:rPr>
+          <w:i/>
+          <w:iCs/>
+          <w:lang w:val="sr-Latn-BA"/>
+        </w:rPr>
+        <w:t>invoke</w:t>
+      </w:r>
+      <w:r>
+        <w:rPr>
+          <w:lang w:val="sr-Latn-BA"/>
+        </w:rPr>
+        <w:t>(), izvršava fork</w:t>
+      </w:r>
+      <w:r>
+        <w:rPr>
+          <w:lang w:val="sr-Latn-BA"/>
+        </w:rPr>
+        <w:t xml:space="preserve"> (grananje)</w:t>
+      </w:r>
+      <w:r>
+        <w:rPr>
+          <w:lang w:val="sr-Latn-BA"/>
+        </w:rPr>
+        <w:t xml:space="preserve"> zadatka i vraća rezultat, te nije potrebno ručno uraditi nikakav join</w:t>
+      </w:r>
+    </w:p>
+    <w:p>
+      <w:pPr>
+        <w:pStyle w:val="ListParagraph"/>
+        <w:rPr>
+          <w:lang w:val="sr-Latn-BA"/>
+        </w:rPr>
+      </w:pPr>
+      <w:r>
+        <w:rPr>
+          <w:noProof/>
+        </w:rPr>
+        <w:drawing>
+          <wp:inline distT="0" distB="0" distL="0" distR="0" wp14:anchorId="4677EA31" wp14:editId="0602A7EF">
+            <wp:extent cx="3514301" cy="354842"/>
+            <wp:effectExtent l="0" t="0" r="0" b="7620"/>
+            <wp:docPr id="19" name="Picture 19"/>
             <wp:cNvGraphicFramePr>
               <a:graphicFrameLocks xmlns:a="http://schemas.openxmlformats.org/drawingml/2006/main" noChangeAspect="1"/>
             </wp:cNvGraphicFramePr>
@@ -12332,7 +12428,7 @@
                   <pic:spPr>
                     <a:xfrm>
                       <a:off x="0" y="0"/>
-                      <a:ext cx="3327108" cy="545427"/>
+                      <a:ext cx="4337528" cy="437964"/>
                     </a:xfrm>
                     <a:prstGeom prst="rect">
                       <a:avLst/>
@@ -12362,43 +12458,131 @@
           <w:iCs/>
           <w:lang w:val="sr-Latn-BA"/>
         </w:rPr>
-        <w:t>invoke</w:t>
+        <w:t>invokeAll</w:t>
       </w:r>
       <w:r>
         <w:rPr>
           <w:lang w:val="sr-Latn-BA"/>
         </w:rPr>
-        <w:t>(), izvršava fork</w:t>
+        <w:t xml:space="preserve">() metod </w:t>
       </w:r>
       <w:r>
         <w:rPr>
           <w:lang w:val="sr-Latn-BA"/>
         </w:rPr>
-        <w:t xml:space="preserve"> (grananje)</w:t>
+        <w:t>predstavlja</w:t>
       </w:r>
       <w:r>
         <w:rPr>
           <w:lang w:val="sr-Latn-BA"/>
         </w:rPr>
-        <w:t xml:space="preserve"> zadatka i vraća rezultat, te nije potrebno ručno uraditi nikakav join</w:t>
+        <w:t xml:space="preserve"> najjed</w:t>
+      </w:r>
+      <w:r>
+        <w:rPr>
+          <w:lang w:val="sr-Latn-BA"/>
+        </w:rPr>
+        <w:t>n</w:t>
+      </w:r>
+      <w:r>
+        <w:rPr>
+          <w:lang w:val="sr-Latn-BA"/>
+        </w:rPr>
+        <w:t xml:space="preserve">ostavniji način za predavanje niza zadataka u bazen. Ona prima zadatke kao parametre, forkuje ih i vraća kolekciju objekata tipa </w:t>
+      </w:r>
+      <w:r>
+        <w:rPr>
+          <w:i/>
+          <w:iCs/>
+          <w:lang w:val="sr-Latn-BA"/>
+        </w:rPr>
+        <w:t>Future</w:t>
+      </w:r>
+      <w:r>
+        <w:rPr>
+          <w:i/>
+          <w:iCs/>
+          <w:lang w:val="sr-Latn-BA"/>
+        </w:rPr>
+        <w:t xml:space="preserve"> </w:t>
+      </w:r>
+      <w:r>
+        <w:rPr>
+          <w:lang w:val="sr-Latn-BA"/>
+        </w:rPr>
+        <w:t>redoslijedom kojim su i napravljeni</w:t>
       </w:r>
     </w:p>
     <w:p>
       <w:pPr>
         <w:pStyle w:val="ListParagraph"/>
+        <w:numPr>
+          <w:ilvl w:val="0"/>
+          <w:numId w:val="34"/>
+        </w:numPr>
         <w:rPr>
           <w:lang w:val="sr-Latn-BA"/>
         </w:rPr>
       </w:pPr>
       <w:r>
         <w:rPr>
+          <w:i/>
+          <w:iCs/>
+          <w:lang w:val="sr-Latn-BA"/>
+        </w:rPr>
+        <w:t>fork</w:t>
+      </w:r>
+      <w:r>
+        <w:rPr>
+          <w:lang w:val="sr-Latn-BA"/>
+        </w:rPr>
+        <w:t xml:space="preserve">() i </w:t>
+      </w:r>
+      <w:r>
+        <w:rPr>
+          <w:i/>
+          <w:iCs/>
+          <w:lang w:val="sr-Latn-BA"/>
+        </w:rPr>
+        <w:t>join</w:t>
+      </w:r>
+      <w:r>
+        <w:rPr>
+          <w:lang w:val="sr-Latn-BA"/>
+        </w:rPr>
+        <w:t xml:space="preserve">() metode je moguće koristiti odvojeno. fork() metod predaje zadatak tj priprema ga za asinhrono izvršavanje u bazenu u kojem se trenutno nalazi. Izvršavanje zadatka okida se metodom </w:t>
+      </w:r>
+      <w:r>
+        <w:rPr>
+          <w:i/>
+          <w:iCs/>
+          <w:lang w:val="sr-Latn-BA"/>
+        </w:rPr>
+        <w:t>join</w:t>
+      </w:r>
+      <w:r>
+        <w:rPr>
+          <w:lang w:val="sr-Latn-BA"/>
+        </w:rPr>
+        <w:t>()</w:t>
+      </w:r>
+    </w:p>
+    <w:p>
+      <w:pPr>
+        <w:pStyle w:val="ListParagraph"/>
+        <w:rPr>
+          <w:lang w:val="sr-Latn-BA"/>
+        </w:rPr>
+      </w:pPr>
+      <w:r>
+        <w:rPr>
           <w:noProof/>
         </w:rPr>
         <w:drawing>
-          <wp:inline distT="0" distB="0" distL="0" distR="0" wp14:anchorId="4677EA31" wp14:editId="0602A7EF">
-            <wp:extent cx="3514301" cy="354842"/>
-            <wp:effectExtent l="0" t="0" r="0" b="7620"/>
-            <wp:docPr id="19" name="Picture 19"/>
+          <wp:inline distT="0" distB="0" distL="0" distR="0" wp14:anchorId="0412CEC4" wp14:editId="7FBB83F5">
+            <wp:extent cx="2852382" cy="536587"/>
+            <wp:effectExtent l="0" t="0" r="5715" b="0"/>
+            <wp:docPr id="16" name="Picture 16"/>
             <wp:cNvGraphicFramePr>
               <a:graphicFrameLocks xmlns:a="http://schemas.openxmlformats.org/drawingml/2006/main" noChangeAspect="1"/>
             </wp:cNvGraphicFramePr>
@@ -12418,7 +12602,7 @@
                   <pic:spPr>
                     <a:xfrm>
                       <a:off x="0" y="0"/>
-                      <a:ext cx="4337528" cy="437964"/>
+                      <a:ext cx="3101317" cy="583416"/>
                     </a:xfrm>
                     <a:prstGeom prst="rect">
                       <a:avLst/>
@@ -12433,146 +12617,62 @@
     </w:p>
     <w:p>
       <w:pPr>
-        <w:pStyle w:val="ListParagraph"/>
-        <w:numPr>
-          <w:ilvl w:val="0"/>
-          <w:numId w:val="34"/>
-        </w:numPr>
+        <w:pStyle w:val="Heading1"/>
         <w:rPr>
           <w:lang w:val="sr-Latn-BA"/>
         </w:rPr>
       </w:pPr>
-      <w:r>
-        <w:rPr>
-          <w:i/>
-          <w:iCs/>
+      <w:bookmarkStart w:id="36" w:name="_Toc134512343"/>
+      <w:r>
+        <w:rPr>
           <w:lang w:val="sr-Latn-BA"/>
         </w:rPr>
-        <w:t>invokeAll</w:t>
-      </w:r>
-      <w:r>
+        <w:lastRenderedPageBreak/>
+        <w:t>Implementacija paralelnog merge sorta</w:t>
+      </w:r>
+      <w:bookmarkEnd w:id="36"/>
+    </w:p>
+    <w:p>
+      <w:pPr>
         <w:rPr>
           <w:lang w:val="sr-Latn-BA"/>
         </w:rPr>
-        <w:t xml:space="preserve">() metod </w:t>
-      </w:r>
+      </w:pPr>
       <w:r>
         <w:rPr>
           <w:lang w:val="sr-Latn-BA"/>
         </w:rPr>
-        <w:t>predstavlja</w:t>
+        <w:t>Prirodno je paralelizaciju merge sort algoritma uraditi koristeći ForkJoinPool iz tog razloga što on podrazumijeva rekurzivno polovljenje niza.</w:t>
       </w:r>
       <w:r>
         <w:rPr>
           <w:lang w:val="sr-Latn-BA"/>
         </w:rPr>
-        <w:t xml:space="preserve"> najjed</w:t>
-      </w:r>
-      <w:r>
+        <w:t xml:space="preserve"> </w:t>
+      </w:r>
+    </w:p>
+    <w:p>
+      <w:pPr>
         <w:rPr>
           <w:lang w:val="sr-Latn-BA"/>
         </w:rPr>
-        <w:t>n</w:t>
-      </w:r>
-      <w:r>
+      </w:pPr>
+    </w:p>
+    <w:p>
+      <w:pPr>
         <w:rPr>
           <w:lang w:val="sr-Latn-BA"/>
         </w:rPr>
-        <w:t xml:space="preserve">ostavniji način za predavanje niza zadataka u bazen. Ona prima zadatke kao parametre, forkuje ih i vraća kolekciju objekata tipa </w:t>
-      </w:r>
-      <w:r>
-        <w:rPr>
-          <w:i/>
-          <w:iCs/>
-          <w:lang w:val="sr-Latn-BA"/>
-        </w:rPr>
-        <w:t>Future</w:t>
-      </w:r>
-      <w:r>
-        <w:rPr>
-          <w:i/>
-          <w:iCs/>
-          <w:lang w:val="sr-Latn-BA"/>
-        </w:rPr>
-        <w:t xml:space="preserve"> </w:t>
-      </w:r>
-      <w:r>
-        <w:rPr>
-          <w:lang w:val="sr-Latn-BA"/>
-        </w:rPr>
-        <w:t>redoslijedom kojim su i napravljeni</w:t>
-      </w:r>
-    </w:p>
-    <w:p>
-      <w:pPr>
-        <w:pStyle w:val="ListParagraph"/>
-        <w:numPr>
-          <w:ilvl w:val="0"/>
-          <w:numId w:val="34"/>
-        </w:numPr>
-        <w:rPr>
-          <w:lang w:val="sr-Latn-BA"/>
-        </w:rPr>
-      </w:pPr>
-      <w:r>
-        <w:rPr>
-          <w:i/>
-          <w:iCs/>
-          <w:lang w:val="sr-Latn-BA"/>
-        </w:rPr>
-        <w:t>fork</w:t>
-      </w:r>
-      <w:r>
-        <w:rPr>
-          <w:lang w:val="sr-Latn-BA"/>
-        </w:rPr>
-        <w:t xml:space="preserve">() i </w:t>
-      </w:r>
-      <w:r>
-        <w:rPr>
-          <w:i/>
-          <w:iCs/>
-          <w:lang w:val="sr-Latn-BA"/>
-        </w:rPr>
-        <w:t>join</w:t>
-      </w:r>
-      <w:r>
-        <w:rPr>
-          <w:lang w:val="sr-Latn-BA"/>
-        </w:rPr>
-        <w:t xml:space="preserve">() metode je moguće koristiti odvojeno. fork() metod predaje zadatak tj priprema ga za asinhrono izvršavanje u bazenu u kojem se trenutno nalazi. Izvršavanje zadatka okida se metodom </w:t>
-      </w:r>
-      <w:r>
-        <w:rPr>
-          <w:i/>
-          <w:iCs/>
-          <w:lang w:val="sr-Latn-BA"/>
-        </w:rPr>
-        <w:t>join</w:t>
-      </w:r>
-      <w:r>
-        <w:rPr>
-          <w:lang w:val="sr-Latn-BA"/>
-        </w:rPr>
-        <w:t>()</w:t>
-      </w:r>
-    </w:p>
-    <w:p>
-      <w:pPr>
-        <w:pStyle w:val="ListParagraph"/>
-        <w:rPr>
-          <w:lang w:val="sr-Latn-BA"/>
-        </w:rPr>
       </w:pPr>
       <w:r>
         <w:rPr>
           <w:noProof/>
         </w:rPr>
         <w:drawing>
-          <wp:inline distT="0" distB="0" distL="0" distR="0" wp14:anchorId="0412CEC4" wp14:editId="7FBB83F5">
-            <wp:extent cx="2852382" cy="536587"/>
-            <wp:effectExtent l="0" t="0" r="5715" b="0"/>
-            <wp:docPr id="16" name="Picture 16"/>
+          <wp:inline distT="0" distB="0" distL="0" distR="0" wp14:anchorId="496DD0D2" wp14:editId="7930F15F">
+            <wp:extent cx="3286664" cy="1836420"/>
+            <wp:effectExtent l="0" t="0" r="9525" b="0"/>
+            <wp:docPr id="21" name="Picture 21"/>
             <wp:cNvGraphicFramePr>
               <a:graphicFrameLocks xmlns:a="http://schemas.openxmlformats.org/drawingml/2006/main" noChangeAspect="1"/>
             </wp:cNvGraphicFramePr>
@@ -12592,7 +12692,7 @@
                   <pic:spPr>
                     <a:xfrm>
                       <a:off x="0" y="0"/>
-                      <a:ext cx="3101317" cy="583416"/>
+                      <a:ext cx="3364912" cy="1880141"/>
                     </a:xfrm>
                     <a:prstGeom prst="rect">
                       <a:avLst/>
@@ -12607,20 +12707,17 @@
     </w:p>
     <w:p>
       <w:pPr>
-        <w:pStyle w:val="Heading1"/>
+        <w:pStyle w:val="Quote"/>
         <w:rPr>
           <w:lang w:val="sr-Latn-BA"/>
         </w:rPr>
       </w:pPr>
-      <w:bookmarkStart w:id="37" w:name="_Toc134512343"/>
       <w:r>
         <w:rPr>
           <w:lang w:val="sr-Latn-BA"/>
         </w:rPr>
-        <w:lastRenderedPageBreak/>
-        <w:t>Implementacija paralelnog merge sorta</w:t>
-      </w:r>
-      <w:bookmarkEnd w:id="37"/>
+        <w:t>7.1 Osnova sekvencijalnog merge sorta</w:t>
+      </w:r>
     </w:p>
     <w:p>
       <w:pPr>
@@ -12632,14 +12729,15 @@
         <w:rPr>
           <w:lang w:val="sr-Latn-BA"/>
         </w:rPr>
-        <w:t>Prirodno je paralelizaciju merge sort algoritma uraditi koristeći ForkJoinPool iz tog razloga što on podrazumijeva rekurzivno polovljenje niza.</w:t>
-      </w:r>
-      <w:r>
+        <w:t>Primjećujemo da sami algoritam sortiranja predstavlja instanciranje jednog SortTask objekta (koji je tipa RecursiveAction) te njegovo okidanje metodom invoke().</w:t>
+      </w:r>
+    </w:p>
+    <w:p>
+      <w:pPr>
         <w:rPr>
           <w:lang w:val="sr-Latn-BA"/>
         </w:rPr>
-        <w:t xml:space="preserve"> </w:t>
-      </w:r>
+      </w:pPr>
     </w:p>
     <w:p>
       <w:pPr>
@@ -12647,22 +12745,15 @@
           <w:lang w:val="sr-Latn-BA"/>
         </w:rPr>
       </w:pPr>
-    </w:p>
-    <w:p>
-      <w:pPr>
-        <w:rPr>
-          <w:lang w:val="sr-Latn-BA"/>
-        </w:rPr>
-      </w:pPr>
       <w:r>
         <w:rPr>
           <w:noProof/>
         </w:rPr>
         <w:drawing>
-          <wp:inline distT="0" distB="0" distL="0" distR="0" wp14:anchorId="496DD0D2" wp14:editId="7930F15F">
-            <wp:extent cx="3286664" cy="1836420"/>
-            <wp:effectExtent l="0" t="0" r="9525" b="0"/>
-            <wp:docPr id="21" name="Picture 21"/>
+          <wp:inline distT="0" distB="0" distL="0" distR="0" wp14:anchorId="0F2400A8" wp14:editId="7339DD5B">
+            <wp:extent cx="5943600" cy="805180"/>
+            <wp:effectExtent l="0" t="0" r="0" b="0"/>
+            <wp:docPr id="25" name="Picture 25"/>
             <wp:cNvGraphicFramePr>
               <a:graphicFrameLocks xmlns:a="http://schemas.openxmlformats.org/drawingml/2006/main" noChangeAspect="1"/>
             </wp:cNvGraphicFramePr>
@@ -12682,7 +12773,7 @@
                   <pic:spPr>
                     <a:xfrm>
                       <a:off x="0" y="0"/>
-                      <a:ext cx="3364912" cy="1880141"/>
+                      <a:ext cx="5943600" cy="805180"/>
                     </a:xfrm>
                     <a:prstGeom prst="rect">
                       <a:avLst/>
@@ -12706,44 +12797,74 @@
         <w:rPr>
           <w:lang w:val="sr-Latn-BA"/>
         </w:rPr>
-        <w:t>7.1 Osnova sekvencijalnog merge sorta</w:t>
-      </w:r>
-    </w:p>
-    <w:p>
-      <w:pPr>
+        <w:t>7.2 Početak sortiranja</w:t>
+      </w:r>
+      <w:r>
         <w:rPr>
           <w:lang w:val="sr-Latn-BA"/>
         </w:rPr>
-      </w:pPr>
-      <w:r>
+        <w:t xml:space="preserve"> paralelnog mergesorta</w:t>
+      </w:r>
+    </w:p>
+    <w:p>
+      <w:pPr>
         <w:rPr>
           <w:lang w:val="sr-Latn-BA"/>
         </w:rPr>
-        <w:t>Primjećujemo da sami algoritam sortiranja predstavlja instanciranje jednog SortTask objekta (koji je tipa RecursiveAction) te njegovo okidanje metodom invoke().</w:t>
-      </w:r>
-    </w:p>
-    <w:p>
-      <w:pPr>
+      </w:pPr>
+      <w:r>
         <w:rPr>
           <w:lang w:val="sr-Latn-BA"/>
         </w:rPr>
-      </w:pPr>
-    </w:p>
-    <w:p>
-      <w:pPr>
+        <w:t>Primjećujemo da je osnova paralelnog algoritma sortiranja skoro pa identična sekvencijalnoj. Razlika je u tome što se pozivi metode zamjenjuju instanciranjem novog objekta tipa SortTask, te okidanje svih objekata koji su kreirani</w:t>
+      </w:r>
+      <w:r>
         <w:rPr>
           <w:lang w:val="sr-Latn-BA"/>
         </w:rPr>
+        <w:t xml:space="preserve"> </w:t>
+      </w:r>
+      <w:r>
+        <w:rPr>
+          <w:lang w:val="sr-Latn-BA"/>
+        </w:rPr>
+        <w:t>metod</w:t>
+      </w:r>
+      <w:r>
+        <w:rPr>
+          <w:lang w:val="sr-Latn-BA"/>
+        </w:rPr>
+        <w:t>om</w:t>
+      </w:r>
+      <w:r>
+        <w:rPr>
+          <w:lang w:val="sr-Latn-BA"/>
+        </w:rPr>
+        <w:t xml:space="preserve"> invokeAll(). Sam rad prepušten je implementaciji ForkJoinPool-a i nitima koje postoje unutar njega.</w:t>
+      </w:r>
+    </w:p>
+    <w:p>
+      <w:pPr>
+        <w:rPr>
+          <w:lang w:val="sr-Latn-BA"/>
+        </w:rPr>
+      </w:pPr>
+    </w:p>
+    <w:p>
+      <w:pPr>
+        <w:rPr>
+          <w:lang w:val="sr-Latn-BA"/>
+        </w:rPr>
       </w:pPr>
       <w:r>
         <w:rPr>
           <w:noProof/>
         </w:rPr>
         <w:drawing>
-          <wp:inline distT="0" distB="0" distL="0" distR="0" wp14:anchorId="0F2400A8" wp14:editId="7339DD5B">
-            <wp:extent cx="5943600" cy="805180"/>
+          <wp:inline distT="0" distB="0" distL="0" distR="0" wp14:anchorId="5992E23C" wp14:editId="76811E12">
+            <wp:extent cx="5943600" cy="2459355"/>
             <wp:effectExtent l="0" t="0" r="0" b="0"/>
-            <wp:docPr id="25" name="Picture 25"/>
+            <wp:docPr id="26" name="Picture 26"/>
             <wp:cNvGraphicFramePr>
               <a:graphicFrameLocks xmlns:a="http://schemas.openxmlformats.org/drawingml/2006/main" noChangeAspect="1"/>
             </wp:cNvGraphicFramePr>
@@ -12763,7 +12884,7 @@
                   <pic:spPr>
                     <a:xfrm>
                       <a:off x="0" y="0"/>
-                      <a:ext cx="5943600" cy="805180"/>
+                      <a:ext cx="5943600" cy="2459355"/>
                     </a:xfrm>
                     <a:prstGeom prst="rect">
                       <a:avLst/>
@@ -12787,44 +12908,73 @@
         <w:rPr>
           <w:lang w:val="sr-Latn-BA"/>
         </w:rPr>
-        <w:t>7.2 Početak procesa sortiranja</w:t>
-      </w:r>
-    </w:p>
-    <w:p>
-      <w:pPr>
+        <w:t>7.</w:t>
+      </w:r>
+      <w:r>
         <w:rPr>
           <w:lang w:val="sr-Latn-BA"/>
         </w:rPr>
-      </w:pPr>
+        <w:t>3</w:t>
+      </w:r>
       <w:r>
         <w:rPr>
           <w:lang w:val="sr-Latn-BA"/>
         </w:rPr>
-        <w:t>Primjećujemo da je osnova paralelnog algoritma sortiranja skoro pa identična sekvencijalnoj. Razlika je u tome što se pozivi metode zamjenjuju instanciranjem novog objekta tipa SortTask, te okidanje svih objekata koji su kreirani na ovaj način pomoću metode invokeAll(). Sam rad prepušten je implementaciji ForkJoinPool-a i nitima koje postoje unutar njega.</w:t>
-      </w:r>
-    </w:p>
-    <w:p>
-      <w:pPr>
+        <w:t xml:space="preserve"> Osnova paralelnog merge sorta</w:t>
+      </w:r>
+    </w:p>
+    <w:p>
+      <w:pPr>
+        <w:pStyle w:val="Heading1"/>
         <w:rPr>
           <w:lang w:val="sr-Latn-BA"/>
         </w:rPr>
       </w:pPr>
-    </w:p>
-    <w:p>
-      <w:pPr>
+      <w:bookmarkStart w:id="37" w:name="_Toc134512344"/>
+      <w:r>
         <w:rPr>
           <w:lang w:val="sr-Latn-BA"/>
         </w:rPr>
+        <w:lastRenderedPageBreak/>
+        <w:t>Implementacija paralelnog quicksorta</w:t>
+      </w:r>
+      <w:bookmarkEnd w:id="37"/>
+    </w:p>
+    <w:p>
+      <w:pPr>
+        <w:rPr>
+          <w:lang w:val="sr-Latn-BA"/>
+        </w:rPr>
+      </w:pPr>
+      <w:r>
+        <w:rPr>
+          <w:lang w:val="sr-Latn-BA"/>
+        </w:rPr>
+        <w:t>U sekvencijalnom quicksort algoritmu zapažamo rekurziju i particioniranje elemenata na lijevu i desnu stranu. Samim tim, logično je lijevu stranu predati jednoj niti a desnu drugoj, pa lijevu stranu lijeve strane dodijeliti nekoj niti, a desnu stranu nekoj drugoj...</w:t>
+      </w:r>
+    </w:p>
+    <w:p>
+      <w:pPr>
+        <w:rPr>
+          <w:lang w:val="sr-Latn-BA"/>
+        </w:rPr>
+      </w:pPr>
+    </w:p>
+    <w:p>
+      <w:pPr>
+        <w:rPr>
+          <w:lang w:val="sr-Latn-BA"/>
+        </w:rPr>
       </w:pPr>
       <w:r>
         <w:rPr>
           <w:noProof/>
         </w:rPr>
         <w:drawing>
-          <wp:inline distT="0" distB="0" distL="0" distR="0" wp14:anchorId="5992E23C" wp14:editId="76811E12">
-            <wp:extent cx="5943600" cy="2459355"/>
-            <wp:effectExtent l="0" t="0" r="0" b="0"/>
-            <wp:docPr id="26" name="Picture 26"/>
+          <wp:inline distT="0" distB="0" distL="0" distR="0" wp14:anchorId="3568300F" wp14:editId="069C02EF">
+            <wp:extent cx="5943600" cy="1407795"/>
+            <wp:effectExtent l="0" t="0" r="0" b="1905"/>
+            <wp:docPr id="17" name="Picture 17"/>
             <wp:cNvGraphicFramePr>
               <a:graphicFrameLocks xmlns:a="http://schemas.openxmlformats.org/drawingml/2006/main" noChangeAspect="1"/>
             </wp:cNvGraphicFramePr>
@@ -12844,7 +12994,7 @@
                   <pic:spPr>
                     <a:xfrm>
                       <a:off x="0" y="0"/>
-                      <a:ext cx="5943600" cy="2459355"/>
+                      <a:ext cx="5943600" cy="1407795"/>
                     </a:xfrm>
                     <a:prstGeom prst="rect">
                       <a:avLst/>
@@ -12868,56 +13018,190 @@
         <w:rPr>
           <w:lang w:val="sr-Latn-BA"/>
         </w:rPr>
-        <w:t>7.</w:t>
-      </w:r>
-      <w:r>
+        <w:t>8.1 Osnova sekvencijalnog quicksorta</w:t>
+      </w:r>
+    </w:p>
+    <w:p>
+      <w:pPr>
         <w:rPr>
           <w:lang w:val="sr-Latn-BA"/>
         </w:rPr>
-        <w:t>3</w:t>
-      </w:r>
+      </w:pPr>
       <w:r>
         <w:rPr>
           <w:lang w:val="sr-Latn-BA"/>
         </w:rPr>
-        <w:t xml:space="preserve"> Osnova paralelnog merge sorta</w:t>
-      </w:r>
-    </w:p>
-    <w:p>
-      <w:pPr>
-        <w:pStyle w:val="Heading1"/>
+        <w:t>Prirodni opis ovog algoritma odgovara njegovoj stvarnoj podjeli na nove instance taskova.</w:t>
+      </w:r>
+    </w:p>
+    <w:p>
+      <w:pPr>
         <w:rPr>
           <w:lang w:val="sr-Latn-BA"/>
         </w:rPr>
       </w:pPr>
-      <w:bookmarkStart w:id="38" w:name="_Toc134512344"/>
-      <w:r>
+    </w:p>
+    <w:p>
+      <w:pPr>
         <w:rPr>
           <w:lang w:val="sr-Latn-BA"/>
         </w:rPr>
-        <w:lastRenderedPageBreak/>
-        <w:t>Implementacija paralelnog quicksorta</w:t>
-      </w:r>
+      </w:pPr>
+      <w:r>
+        <w:rPr>
+          <w:noProof/>
+        </w:rPr>
+        <w:drawing>
+          <wp:inline distT="0" distB="0" distL="0" distR="0" wp14:anchorId="425C5C20" wp14:editId="52959887">
+            <wp:extent cx="5943600" cy="1061720"/>
+            <wp:effectExtent l="0" t="0" r="0" b="5080"/>
+            <wp:docPr id="20" name="Picture 20"/>
+            <wp:cNvGraphicFramePr>
+              <a:graphicFrameLocks xmlns:a="http://schemas.openxmlformats.org/drawingml/2006/main" noChangeAspect="1"/>
+            </wp:cNvGraphicFramePr>
+            <a:graphic xmlns:a="http://schemas.openxmlformats.org/drawingml/2006/main">
+              <a:graphicData uri="http://schemas.openxmlformats.org/drawingml/2006/picture">
+                <pic:pic xmlns:pic="http://schemas.openxmlformats.org/drawingml/2006/picture">
+                  <pic:nvPicPr>
+                    <pic:cNvPr id="1" name=""/>
+                    <pic:cNvPicPr/>
+                  </pic:nvPicPr>
+                  <pic:blipFill>
+                    <a:blip r:embed="rId38"/>
+                    <a:stretch>
+                      <a:fillRect/>
+                    </a:stretch>
+                  </pic:blipFill>
+                  <pic:spPr>
+                    <a:xfrm>
+                      <a:off x="0" y="0"/>
+                      <a:ext cx="5943600" cy="1061720"/>
+                    </a:xfrm>
+                    <a:prstGeom prst="rect">
+                      <a:avLst/>
+                    </a:prstGeom>
+                  </pic:spPr>
+                </pic:pic>
+              </a:graphicData>
+            </a:graphic>
+          </wp:inline>
+        </w:drawing>
+      </w:r>
+    </w:p>
+    <w:p>
+      <w:pPr>
+        <w:pStyle w:val="Quote"/>
+        <w:rPr>
+          <w:lang w:val="sr-Latn-BA"/>
+        </w:rPr>
+      </w:pPr>
+      <w:r>
+        <w:rPr>
+          <w:lang w:val="sr-Latn-BA"/>
+        </w:rPr>
+        <w:t>8.2 Početak sortiranja paralelnog quicksorta</w:t>
+      </w:r>
+    </w:p>
+    <w:p>
+      <w:pPr>
+        <w:rPr>
+          <w:lang w:val="sr-Latn-BA"/>
+        </w:rPr>
+      </w:pPr>
+      <w:r>
+        <w:rPr>
+          <w:lang w:val="sr-Latn-BA"/>
+        </w:rPr>
+        <w:t>Ova implementacija</w:t>
+      </w:r>
+      <w:r>
+        <w:rPr>
+          <w:lang w:val="sr-Latn-BA"/>
+        </w:rPr>
+        <w:t xml:space="preserve"> je slična onoj u mergesortu, s tim što nije potrebno spajati rezultate sortiranja. Sličnosti između paralelne i sek</w:t>
+      </w:r>
+      <w:bookmarkStart w:id="38" w:name="_GoBack"/>
       <w:bookmarkEnd w:id="38"/>
-    </w:p>
-    <w:p>
-      <w:pPr>
+      <w:r>
         <w:rPr>
           <w:lang w:val="sr-Latn-BA"/>
         </w:rPr>
-      </w:pPr>
-      <w:r>
+        <w:t>vencijalne implementacije su očigledne. Razlikuju se u tome što se u paralelnoj implementaciji mora okinuti lijeva i desna strana, korištenjem invokeAll() metode.</w:t>
+      </w:r>
+    </w:p>
+    <w:p>
+      <w:pPr>
         <w:rPr>
           <w:lang w:val="sr-Latn-BA"/>
         </w:rPr>
-        <w:t>Paralelna implementacija quicksort algoritma je maltene identična.... (ali ubaci slika i opisa)</w:t>
+      </w:pPr>
+    </w:p>
+    <w:p>
+      <w:pPr>
+        <w:rPr>
+          <w:lang w:val="sr-Latn-BA"/>
+        </w:rPr>
+      </w:pPr>
+      <w:r>
+        <w:rPr>
+          <w:noProof/>
+        </w:rPr>
+        <w:drawing>
+          <wp:inline distT="0" distB="0" distL="0" distR="0" wp14:anchorId="3AADB1A7" wp14:editId="1010FF98">
+            <wp:extent cx="5943600" cy="2305050"/>
+            <wp:effectExtent l="0" t="0" r="0" b="0"/>
+            <wp:docPr id="22" name="Picture 22"/>
+            <wp:cNvGraphicFramePr>
+              <a:graphicFrameLocks xmlns:a="http://schemas.openxmlformats.org/drawingml/2006/main" noChangeAspect="1"/>
+            </wp:cNvGraphicFramePr>
+            <a:graphic xmlns:a="http://schemas.openxmlformats.org/drawingml/2006/main">
+              <a:graphicData uri="http://schemas.openxmlformats.org/drawingml/2006/picture">
+                <pic:pic xmlns:pic="http://schemas.openxmlformats.org/drawingml/2006/picture">
+                  <pic:nvPicPr>
+                    <pic:cNvPr id="1" name=""/>
+                    <pic:cNvPicPr/>
+                  </pic:nvPicPr>
+                  <pic:blipFill>
+                    <a:blip r:embed="rId39"/>
+                    <a:stretch>
+                      <a:fillRect/>
+                    </a:stretch>
+                  </pic:blipFill>
+                  <pic:spPr>
+                    <a:xfrm>
+                      <a:off x="0" y="0"/>
+                      <a:ext cx="5943600" cy="2305050"/>
+                    </a:xfrm>
+                    <a:prstGeom prst="rect">
+                      <a:avLst/>
+                    </a:prstGeom>
+                  </pic:spPr>
+                </pic:pic>
+              </a:graphicData>
+            </a:graphic>
+          </wp:inline>
+        </w:drawing>
+      </w:r>
+    </w:p>
+    <w:p>
+      <w:pPr>
+        <w:pStyle w:val="Quote"/>
+        <w:rPr>
+          <w:lang w:val="sr-Latn-BA"/>
+        </w:rPr>
+      </w:pPr>
+      <w:r>
+        <w:rPr>
+          <w:lang w:val="sr-Latn-BA"/>
+        </w:rPr>
+        <w:t>8.3 Osnova paralelnog quicksorta</w:t>
       </w:r>
     </w:p>
     <w:sectPr>
-      <w:headerReference w:type="default" r:id="rId38"/>
-      <w:footerReference w:type="default" r:id="rId39"/>
-      <w:headerReference w:type="first" r:id="rId40"/>
-      <w:footerReference w:type="first" r:id="rId41"/>
+      <w:headerReference w:type="default" r:id="rId40"/>
+      <w:footerReference w:type="default" r:id="rId41"/>
+      <w:headerReference w:type="first" r:id="rId42"/>
+      <w:footerReference w:type="first" r:id="rId43"/>
       <w:pgSz w:w="12240" w:h="15840" w:code="1"/>
       <w:pgMar w:top="1440" w:right="1440" w:bottom="1440" w:left="1440" w:header="720" w:footer="720" w:gutter="0"/>
       <w:cols w:space="720"/>
@@ -12927,7 +13211,7 @@
 </file>
 
 <file path=word/endnotes.xml><?xml version="1.0" encoding="utf-8"?>
-<w:endnotes xmlns:wpc="http://schemas.microsoft.com/office/word/2010/wordprocessingCanvas" xmlns:mc="http://schemas.openxmlformats.org/markup-compatibility/2006" xmlns:o="urn:schemas-microsoft-com:office:office" xmlns:r="http://schemas.openxmlformats.org/officeDocument/2006/relationships" xmlns:m="http://schemas.openxmlformats.org/officeDocument/2006/math" xmlns:v="urn:schemas-microsoft-com:vml" xmlns:wp14="http://schemas.microsoft.com/office/word/2010/wordprocessingDrawing" xmlns:wp="http://schemas.openxmlformats.org/drawingml/2006/wordprocessingDrawing" xmlns:w10="urn:schemas-microsoft-com:office:word" xmlns:w="http://schemas.openxmlformats.org/wordprocessingml/2006/main" xmlns:w14="http://schemas.microsoft.com/office/word/2010/wordml" xmlns:wpg="http://schemas.microsoft.com/office/word/2010/wordprocessingGroup" xmlns:wpi="http://schemas.microsoft.com/office/word/2010/wordprocessingInk" xmlns:wne="http://schemas.microsoft.com/office/word/2006/wordml" xmlns:wps="http://schemas.microsoft.com/office/word/2010/wordprocessingShape" mc:Ignorable="w14 wp14">
+<w:endnotes xmlns:wpc="http://schemas.microsoft.com/office/word/2010/wordprocessingCanvas" xmlns:cx="http://schemas.microsoft.com/office/drawing/2014/chartex" xmlns:cx1="http://schemas.microsoft.com/office/drawing/2015/9/8/chartex" xmlns:cx2="http://schemas.microsoft.com/office/drawing/2015/10/21/chartex" xmlns:cx3="http://schemas.microsoft.com/office/drawing/2016/5/9/chartex" xmlns:cx4="http://schemas.microsoft.com/office/drawing/2016/5/10/chartex" xmlns:cx5="http://schemas.microsoft.com/office/drawing/2016/5/11/chartex" xmlns:cx6="http://schemas.microsoft.com/office/drawing/2016/5/12/chartex" xmlns:cx7="http://schemas.microsoft.com/office/drawing/2016/5/13/chartex" xmlns:cx8="http://schemas.microsoft.com/office/drawing/2016/5/14/chartex" xmlns:mc="http://schemas.openxmlformats.org/markup-compatibility/2006" xmlns:aink="http://schemas.microsoft.com/office/drawing/2016/ink" xmlns:am3d="http://schemas.microsoft.com/office/drawing/2017/model3d" xmlns:o="urn:schemas-microsoft-com:office:office" xmlns:r="http://schemas.openxmlformats.org/officeDocument/2006/relationships" xmlns:m="http://schemas.openxmlformats.org/officeDocument/2006/math" xmlns:v="urn:schemas-microsoft-com:vml" xmlns:wp14="http://schemas.microsoft.com/office/word/2010/wordprocessingDrawing" xmlns:wp="http://schemas.openxmlformats.org/drawingml/2006/wordprocessingDrawing" xmlns:w10="urn:schemas-microsoft-com:office:word" xmlns:w="http://schemas.openxmlformats.org/wordprocessingml/2006/main" xmlns:w14="http://schemas.microsoft.com/office/word/2010/wordml" xmlns:w15="http://schemas.microsoft.com/office/word/2012/wordml" xmlns:w16cid="http://schemas.microsoft.com/office/word/2016/wordml/cid" xmlns:w16se="http://schemas.microsoft.com/office/word/2015/wordml/symex" xmlns:wpg="http://schemas.microsoft.com/office/word/2010/wordprocessingGroup" xmlns:wpi="http://schemas.microsoft.com/office/word/2010/wordprocessingInk" xmlns:wne="http://schemas.microsoft.com/office/word/2006/wordml" xmlns:wps="http://schemas.microsoft.com/office/word/2010/wordprocessingShape" mc:Ignorable="w14 w15 w16se w16cid wp14">
   <w:endnote w:type="separator" w:id="-1">
     <w:p>
       <w:pPr>
@@ -12952,7 +13236,7 @@
 </file>
 
 <file path=word/footer1.xml><?xml version="1.0" encoding="utf-8"?>
-<w:ftr xmlns:wpc="http://schemas.microsoft.com/office/word/2010/wordprocessingCanvas" xmlns:mc="http://schemas.openxmlformats.org/markup-compatibility/2006" xmlns:o="urn:schemas-microsoft-com:office:office" xmlns:r="http://schemas.openxmlformats.org/officeDocument/2006/relationships" xmlns:m="http://schemas.openxmlformats.org/officeDocument/2006/math" xmlns:v="urn:schemas-microsoft-com:vml" xmlns:wp14="http://schemas.microsoft.com/office/word/2010/wordprocessingDrawing" xmlns:wp="http://schemas.openxmlformats.org/drawingml/2006/wordprocessingDrawing" xmlns:w10="urn:schemas-microsoft-com:office:word" xmlns:w="http://schemas.openxmlformats.org/wordprocessingml/2006/main" xmlns:w14="http://schemas.microsoft.com/office/word/2010/wordml" xmlns:wpg="http://schemas.microsoft.com/office/word/2010/wordprocessingGroup" xmlns:wpi="http://schemas.microsoft.com/office/word/2010/wordprocessingInk" xmlns:wne="http://schemas.microsoft.com/office/word/2006/wordml" xmlns:wps="http://schemas.microsoft.com/office/word/2010/wordprocessingShape" mc:Ignorable="w14 wp14">
+<w:ftr xmlns:wpc="http://schemas.microsoft.com/office/word/2010/wordprocessingCanvas" xmlns:cx="http://schemas.microsoft.com/office/drawing/2014/chartex" xmlns:cx1="http://schemas.microsoft.com/office/drawing/2015/9/8/chartex" xmlns:cx2="http://schemas.microsoft.com/office/drawing/2015/10/21/chartex" xmlns:cx3="http://schemas.microsoft.com/office/drawing/2016/5/9/chartex" xmlns:cx4="http://schemas.microsoft.com/office/drawing/2016/5/10/chartex" xmlns:cx5="http://schemas.microsoft.com/office/drawing/2016/5/11/chartex" xmlns:cx6="http://schemas.microsoft.com/office/drawing/2016/5/12/chartex" xmlns:cx7="http://schemas.microsoft.com/office/drawing/2016/5/13/chartex" xmlns:cx8="http://schemas.microsoft.com/office/drawing/2016/5/14/chartex" xmlns:mc="http://schemas.openxmlformats.org/markup-compatibility/2006" xmlns:aink="http://schemas.microsoft.com/office/drawing/2016/ink" xmlns:am3d="http://schemas.microsoft.com/office/drawing/2017/model3d" xmlns:o="urn:schemas-microsoft-com:office:office" xmlns:r="http://schemas.openxmlformats.org/officeDocument/2006/relationships" xmlns:m="http://schemas.openxmlformats.org/officeDocument/2006/math" xmlns:v="urn:schemas-microsoft-com:vml" xmlns:wp14="http://schemas.microsoft.com/office/word/2010/wordprocessingDrawing" xmlns:wp="http://schemas.openxmlformats.org/drawingml/2006/wordprocessingDrawing" xmlns:w10="urn:schemas-microsoft-com:office:word" xmlns:w="http://schemas.openxmlformats.org/wordprocessingml/2006/main" xmlns:w14="http://schemas.microsoft.com/office/word/2010/wordml" xmlns:w15="http://schemas.microsoft.com/office/word/2012/wordml" xmlns:w16cid="http://schemas.microsoft.com/office/word/2016/wordml/cid" xmlns:w16se="http://schemas.microsoft.com/office/word/2015/wordml/symex" xmlns:wpg="http://schemas.microsoft.com/office/word/2010/wordprocessingGroup" xmlns:wpi="http://schemas.microsoft.com/office/word/2010/wordprocessingInk" xmlns:wne="http://schemas.microsoft.com/office/word/2006/wordml" xmlns:wps="http://schemas.microsoft.com/office/word/2010/wordprocessingShape" mc:Ignorable="w14 w15 w16se w16cid wp14">
   <w:p>
     <w:pPr>
       <w:pStyle w:val="Footer"/>
@@ -12990,7 +13274,7 @@
 </file>
 
 <file path=word/footer2.xml><?xml version="1.0" encoding="utf-8"?>
-<w:ftr xmlns:wpc="http://schemas.microsoft.com/office/word/2010/wordprocessingCanvas" xmlns:mc="http://schemas.openxmlformats.org/markup-compatibility/2006" xmlns:o="urn:schemas-microsoft-com:office:office" xmlns:r="http://schemas.openxmlformats.org/officeDocument/2006/relationships" xmlns:m="http://schemas.openxmlformats.org/officeDocument/2006/math" xmlns:v="urn:schemas-microsoft-com:vml" xmlns:wp14="http://schemas.microsoft.com/office/word/2010/wordprocessingDrawing" xmlns:wp="http://schemas.openxmlformats.org/drawingml/2006/wordprocessingDrawing" xmlns:w10="urn:schemas-microsoft-com:office:word" xmlns:w="http://schemas.openxmlformats.org/wordprocessingml/2006/main" xmlns:w14="http://schemas.microsoft.com/office/word/2010/wordml" xmlns:wpg="http://schemas.microsoft.com/office/word/2010/wordprocessingGroup" xmlns:wpi="http://schemas.microsoft.com/office/word/2010/wordprocessingInk" xmlns:wne="http://schemas.microsoft.com/office/word/2006/wordml" xmlns:wps="http://schemas.microsoft.com/office/word/2010/wordprocessingShape" mc:Ignorable="w14 wp14">
+<w:ftr xmlns:wpc="http://schemas.microsoft.com/office/word/2010/wordprocessingCanvas" xmlns:cx="http://schemas.microsoft.com/office/drawing/2014/chartex" xmlns:cx1="http://schemas.microsoft.com/office/drawing/2015/9/8/chartex" xmlns:cx2="http://schemas.microsoft.com/office/drawing/2015/10/21/chartex" xmlns:cx3="http://schemas.microsoft.com/office/drawing/2016/5/9/chartex" xmlns:cx4="http://schemas.microsoft.com/office/drawing/2016/5/10/chartex" xmlns:cx5="http://schemas.microsoft.com/office/drawing/2016/5/11/chartex" xmlns:cx6="http://schemas.microsoft.com/office/drawing/2016/5/12/chartex" xmlns:cx7="http://schemas.microsoft.com/office/drawing/2016/5/13/chartex" xmlns:cx8="http://schemas.microsoft.com/office/drawing/2016/5/14/chartex" xmlns:mc="http://schemas.openxmlformats.org/markup-compatibility/2006" xmlns:aink="http://schemas.microsoft.com/office/drawing/2016/ink" xmlns:am3d="http://schemas.microsoft.com/office/drawing/2017/model3d" xmlns:o="urn:schemas-microsoft-com:office:office" xmlns:r="http://schemas.openxmlformats.org/officeDocument/2006/relationships" xmlns:m="http://schemas.openxmlformats.org/officeDocument/2006/math" xmlns:v="urn:schemas-microsoft-com:vml" xmlns:wp14="http://schemas.microsoft.com/office/word/2010/wordprocessingDrawing" xmlns:wp="http://schemas.openxmlformats.org/drawingml/2006/wordprocessingDrawing" xmlns:w10="urn:schemas-microsoft-com:office:word" xmlns:w="http://schemas.openxmlformats.org/wordprocessingml/2006/main" xmlns:w14="http://schemas.microsoft.com/office/word/2010/wordml" xmlns:w15="http://schemas.microsoft.com/office/word/2012/wordml" xmlns:w16cid="http://schemas.microsoft.com/office/word/2016/wordml/cid" xmlns:w16se="http://schemas.microsoft.com/office/word/2015/wordml/symex" xmlns:wpg="http://schemas.microsoft.com/office/word/2010/wordprocessingGroup" xmlns:wpi="http://schemas.microsoft.com/office/word/2010/wordprocessingInk" xmlns:wne="http://schemas.microsoft.com/office/word/2006/wordml" xmlns:wps="http://schemas.microsoft.com/office/word/2010/wordprocessingShape" mc:Ignorable="w14 w15 w16se w16cid wp14">
   <w:tbl>
     <w:tblPr>
       <w:tblW w:w="0" w:type="auto"/>
@@ -13168,7 +13452,7 @@
 </file>
 
 <file path=word/footer3.xml><?xml version="1.0" encoding="utf-8"?>
-<w:ftr xmlns:wpc="http://schemas.microsoft.com/office/word/2010/wordprocessingCanvas" xmlns:mc="http://schemas.openxmlformats.org/markup-compatibility/2006" xmlns:o="urn:schemas-microsoft-com:office:office" xmlns:r="http://schemas.openxmlformats.org/officeDocument/2006/relationships" xmlns:m="http://schemas.openxmlformats.org/officeDocument/2006/math" xmlns:v="urn:schemas-microsoft-com:vml" xmlns:wp14="http://schemas.microsoft.com/office/word/2010/wordprocessingDrawing" xmlns:wp="http://schemas.openxmlformats.org/drawingml/2006/wordprocessingDrawing" xmlns:w10="urn:schemas-microsoft-com:office:word" xmlns:w="http://schemas.openxmlformats.org/wordprocessingml/2006/main" xmlns:w14="http://schemas.microsoft.com/office/word/2010/wordml" xmlns:wpg="http://schemas.microsoft.com/office/word/2010/wordprocessingGroup" xmlns:wpi="http://schemas.microsoft.com/office/word/2010/wordprocessingInk" xmlns:wne="http://schemas.microsoft.com/office/word/2006/wordml" xmlns:wps="http://schemas.microsoft.com/office/word/2010/wordprocessingShape" mc:Ignorable="w14 wp14">
+<w:ftr xmlns:wpc="http://schemas.microsoft.com/office/word/2010/wordprocessingCanvas" xmlns:cx="http://schemas.microsoft.com/office/drawing/2014/chartex" xmlns:cx1="http://schemas.microsoft.com/office/drawing/2015/9/8/chartex" xmlns:cx2="http://schemas.microsoft.com/office/drawing/2015/10/21/chartex" xmlns:cx3="http://schemas.microsoft.com/office/drawing/2016/5/9/chartex" xmlns:cx4="http://schemas.microsoft.com/office/drawing/2016/5/10/chartex" xmlns:cx5="http://schemas.microsoft.com/office/drawing/2016/5/11/chartex" xmlns:cx6="http://schemas.microsoft.com/office/drawing/2016/5/12/chartex" xmlns:cx7="http://schemas.microsoft.com/office/drawing/2016/5/13/chartex" xmlns:cx8="http://schemas.microsoft.com/office/drawing/2016/5/14/chartex" xmlns:mc="http://schemas.openxmlformats.org/markup-compatibility/2006" xmlns:aink="http://schemas.microsoft.com/office/drawing/2016/ink" xmlns:am3d="http://schemas.microsoft.com/office/drawing/2017/model3d" xmlns:o="urn:schemas-microsoft-com:office:office" xmlns:r="http://schemas.openxmlformats.org/officeDocument/2006/relationships" xmlns:m="http://schemas.openxmlformats.org/officeDocument/2006/math" xmlns:v="urn:schemas-microsoft-com:vml" xmlns:wp14="http://schemas.microsoft.com/office/word/2010/wordprocessingDrawing" xmlns:wp="http://schemas.openxmlformats.org/drawingml/2006/wordprocessingDrawing" xmlns:w10="urn:schemas-microsoft-com:office:word" xmlns:w="http://schemas.openxmlformats.org/wordprocessingml/2006/main" xmlns:w14="http://schemas.microsoft.com/office/word/2010/wordml" xmlns:w15="http://schemas.microsoft.com/office/word/2012/wordml" xmlns:w16cid="http://schemas.microsoft.com/office/word/2016/wordml/cid" xmlns:w16se="http://schemas.microsoft.com/office/word/2015/wordml/symex" xmlns:wpg="http://schemas.microsoft.com/office/word/2010/wordprocessingGroup" xmlns:wpi="http://schemas.microsoft.com/office/word/2010/wordprocessingInk" xmlns:wne="http://schemas.microsoft.com/office/word/2006/wordml" xmlns:wps="http://schemas.microsoft.com/office/word/2010/wordprocessingShape" mc:Ignorable="w14 w15 w16se w16cid wp14">
   <w:p>
     <w:pPr>
       <w:pStyle w:val="Footer"/>
@@ -13178,7 +13462,7 @@
 </file>
 
 <file path=word/footnotes.xml><?xml version="1.0" encoding="utf-8"?>
-<w:footnotes xmlns:wpc="http://schemas.microsoft.com/office/word/2010/wordprocessingCanvas" xmlns:mc="http://schemas.openxmlformats.org/markup-compatibility/2006" xmlns:o="urn:schemas-microsoft-com:office:office" xmlns:r="http://schemas.openxmlformats.org/officeDocument/2006/relationships" xmlns:m="http://schemas.openxmlformats.org/officeDocument/2006/math" xmlns:v="urn:schemas-microsoft-com:vml" xmlns:wp14="http://schemas.microsoft.com/office/word/2010/wordprocessingDrawing" xmlns:wp="http://schemas.openxmlformats.org/drawingml/2006/wordprocessingDrawing" xmlns:w10="urn:schemas-microsoft-com:office:word" xmlns:w="http://schemas.openxmlformats.org/wordprocessingml/2006/main" xmlns:w14="http://schemas.microsoft.com/office/word/2010/wordml" xmlns:wpg="http://schemas.microsoft.com/office/word/2010/wordprocessingGroup" xmlns:wpi="http://schemas.microsoft.com/office/word/2010/wordprocessingInk" xmlns:wne="http://schemas.microsoft.com/office/word/2006/wordml" xmlns:wps="http://schemas.microsoft.com/office/word/2010/wordprocessingShape" mc:Ignorable="w14 wp14">
+<w:footnotes xmlns:wpc="http://schemas.microsoft.com/office/word/2010/wordprocessingCanvas" xmlns:cx="http://schemas.microsoft.com/office/drawing/2014/chartex" xmlns:cx1="http://schemas.microsoft.com/office/drawing/2015/9/8/chartex" xmlns:cx2="http://schemas.microsoft.com/office/drawing/2015/10/21/chartex" xmlns:cx3="http://schemas.microsoft.com/office/drawing/2016/5/9/chartex" xmlns:cx4="http://schemas.microsoft.com/office/drawing/2016/5/10/chartex" xmlns:cx5="http://schemas.microsoft.com/office/drawing/2016/5/11/chartex" xmlns:cx6="http://schemas.microsoft.com/office/drawing/2016/5/12/chartex" xmlns:cx7="http://schemas.microsoft.com/office/drawing/2016/5/13/chartex" xmlns:cx8="http://schemas.microsoft.com/office/drawing/2016/5/14/chartex" xmlns:mc="http://schemas.openxmlformats.org/markup-compatibility/2006" xmlns:aink="http://schemas.microsoft.com/office/drawing/2016/ink" xmlns:am3d="http://schemas.microsoft.com/office/drawing/2017/model3d" xmlns:o="urn:schemas-microsoft-com:office:office" xmlns:r="http://schemas.openxmlformats.org/officeDocument/2006/relationships" xmlns:m="http://schemas.openxmlformats.org/officeDocument/2006/math" xmlns:v="urn:schemas-microsoft-com:vml" xmlns:wp14="http://schemas.microsoft.com/office/word/2010/wordprocessingDrawing" xmlns:wp="http://schemas.openxmlformats.org/drawingml/2006/wordprocessingDrawing" xmlns:w10="urn:schemas-microsoft-com:office:word" xmlns:w="http://schemas.openxmlformats.org/wordprocessingml/2006/main" xmlns:w14="http://schemas.microsoft.com/office/word/2010/wordml" xmlns:w15="http://schemas.microsoft.com/office/word/2012/wordml" xmlns:w16cid="http://schemas.microsoft.com/office/word/2016/wordml/cid" xmlns:w16se="http://schemas.microsoft.com/office/word/2015/wordml/symex" xmlns:wpg="http://schemas.microsoft.com/office/word/2010/wordprocessingGroup" xmlns:wpi="http://schemas.microsoft.com/office/word/2010/wordprocessingInk" xmlns:wne="http://schemas.microsoft.com/office/word/2006/wordml" xmlns:wps="http://schemas.microsoft.com/office/word/2010/wordprocessingShape" mc:Ignorable="w14 w15 w16se w16cid wp14">
   <w:footnote w:type="separator" w:id="-1">
     <w:p>
       <w:pPr>
@@ -13203,7 +13487,7 @@
 </file>
 
 <file path=word/header1.xml><?xml version="1.0" encoding="utf-8"?>
-<w:hdr xmlns:wpc="http://schemas.microsoft.com/office/word/2010/wordprocessingCanvas" xmlns:mc="http://schemas.openxmlformats.org/markup-compatibility/2006" xmlns:o="urn:schemas-microsoft-com:office:office" xmlns:r="http://schemas.openxmlformats.org/officeDocument/2006/relationships" xmlns:m="http://schemas.openxmlformats.org/officeDocument/2006/math" xmlns:v="urn:schemas-microsoft-com:vml" xmlns:wp14="http://schemas.microsoft.com/office/word/2010/wordprocessingDrawing" xmlns:wp="http://schemas.openxmlformats.org/drawingml/2006/wordprocessingDrawing" xmlns:w10="urn:schemas-microsoft-com:office:word" xmlns:w="http://schemas.openxmlformats.org/wordprocessingml/2006/main" xmlns:w14="http://schemas.microsoft.com/office/word/2010/wordml" xmlns:wpg="http://schemas.microsoft.com/office/word/2010/wordprocessingGroup" xmlns:wpi="http://schemas.microsoft.com/office/word/2010/wordprocessingInk" xmlns:wne="http://schemas.microsoft.com/office/word/2006/wordml" xmlns:wps="http://schemas.microsoft.com/office/word/2010/wordprocessingShape" mc:Ignorable="w14 wp14">
+<w:hdr xmlns:wpc="http://schemas.microsoft.com/office/word/2010/wordprocessingCanvas" xmlns:cx="http://schemas.microsoft.com/office/drawing/2014/chartex" xmlns:cx1="http://schemas.microsoft.com/office/drawing/2015/9/8/chartex" xmlns:cx2="http://schemas.microsoft.com/office/drawing/2015/10/21/chartex" xmlns:cx3="http://schemas.microsoft.com/office/drawing/2016/5/9/chartex" xmlns:cx4="http://schemas.microsoft.com/office/drawing/2016/5/10/chartex" xmlns:cx5="http://schemas.microsoft.com/office/drawing/2016/5/11/chartex" xmlns:cx6="http://schemas.microsoft.com/office/drawing/2016/5/12/chartex" xmlns:cx7="http://schemas.microsoft.com/office/drawing/2016/5/13/chartex" xmlns:cx8="http://schemas.microsoft.com/office/drawing/2016/5/14/chartex" xmlns:mc="http://schemas.openxmlformats.org/markup-compatibility/2006" xmlns:aink="http://schemas.microsoft.com/office/drawing/2016/ink" xmlns:am3d="http://schemas.microsoft.com/office/drawing/2017/model3d" xmlns:o="urn:schemas-microsoft-com:office:office" xmlns:r="http://schemas.openxmlformats.org/officeDocument/2006/relationships" xmlns:m="http://schemas.openxmlformats.org/officeDocument/2006/math" xmlns:v="urn:schemas-microsoft-com:vml" xmlns:wp14="http://schemas.microsoft.com/office/word/2010/wordprocessingDrawing" xmlns:wp="http://schemas.openxmlformats.org/drawingml/2006/wordprocessingDrawing" xmlns:w10="urn:schemas-microsoft-com:office:word" xmlns:w="http://schemas.openxmlformats.org/wordprocessingml/2006/main" xmlns:w14="http://schemas.microsoft.com/office/word/2010/wordml" xmlns:w15="http://schemas.microsoft.com/office/word/2012/wordml" xmlns:w16cid="http://schemas.microsoft.com/office/word/2016/wordml/cid" xmlns:w16se="http://schemas.microsoft.com/office/word/2015/wordml/symex" xmlns:wpg="http://schemas.microsoft.com/office/word/2010/wordprocessingGroup" xmlns:wpi="http://schemas.microsoft.com/office/word/2010/wordprocessingInk" xmlns:wne="http://schemas.microsoft.com/office/word/2006/wordml" xmlns:wps="http://schemas.microsoft.com/office/word/2010/wordprocessingShape" mc:Ignorable="w14 w15 w16se w16cid wp14">
   <w:p>
     <w:pPr>
       <w:rPr>
@@ -13263,7 +13547,7 @@
 </file>
 
 <file path=word/header2.xml><?xml version="1.0" encoding="utf-8"?>
-<w:hdr xmlns:wpc="http://schemas.microsoft.com/office/word/2010/wordprocessingCanvas" xmlns:mc="http://schemas.openxmlformats.org/markup-compatibility/2006" xmlns:o="urn:schemas-microsoft-com:office:office" xmlns:r="http://schemas.openxmlformats.org/officeDocument/2006/relationships" xmlns:m="http://schemas.openxmlformats.org/officeDocument/2006/math" xmlns:v="urn:schemas-microsoft-com:vml" xmlns:wp14="http://schemas.microsoft.com/office/word/2010/wordprocessingDrawing" xmlns:wp="http://schemas.openxmlformats.org/drawingml/2006/wordprocessingDrawing" xmlns:w10="urn:schemas-microsoft-com:office:word" xmlns:w="http://schemas.openxmlformats.org/wordprocessingml/2006/main" xmlns:w14="http://schemas.microsoft.com/office/word/2010/wordml" xmlns:wpg="http://schemas.microsoft.com/office/word/2010/wordprocessingGroup" xmlns:wpi="http://schemas.microsoft.com/office/word/2010/wordprocessingInk" xmlns:wne="http://schemas.microsoft.com/office/word/2006/wordml" xmlns:wps="http://schemas.microsoft.com/office/word/2010/wordprocessingShape" mc:Ignorable="w14 wp14">
+<w:hdr xmlns:wpc="http://schemas.microsoft.com/office/word/2010/wordprocessingCanvas" xmlns:cx="http://schemas.microsoft.com/office/drawing/2014/chartex" xmlns:cx1="http://schemas.microsoft.com/office/drawing/2015/9/8/chartex" xmlns:cx2="http://schemas.microsoft.com/office/drawing/2015/10/21/chartex" xmlns:cx3="http://schemas.microsoft.com/office/drawing/2016/5/9/chartex" xmlns:cx4="http://schemas.microsoft.com/office/drawing/2016/5/10/chartex" xmlns:cx5="http://schemas.microsoft.com/office/drawing/2016/5/11/chartex" xmlns:cx6="http://schemas.microsoft.com/office/drawing/2016/5/12/chartex" xmlns:cx7="http://schemas.microsoft.com/office/drawing/2016/5/13/chartex" xmlns:cx8="http://schemas.microsoft.com/office/drawing/2016/5/14/chartex" xmlns:mc="http://schemas.openxmlformats.org/markup-compatibility/2006" xmlns:aink="http://schemas.microsoft.com/office/drawing/2016/ink" xmlns:am3d="http://schemas.microsoft.com/office/drawing/2017/model3d" xmlns:o="urn:schemas-microsoft-com:office:office" xmlns:r="http://schemas.openxmlformats.org/officeDocument/2006/relationships" xmlns:m="http://schemas.openxmlformats.org/officeDocument/2006/math" xmlns:v="urn:schemas-microsoft-com:vml" xmlns:wp14="http://schemas.microsoft.com/office/word/2010/wordprocessingDrawing" xmlns:wp="http://schemas.openxmlformats.org/drawingml/2006/wordprocessingDrawing" xmlns:w10="urn:schemas-microsoft-com:office:word" xmlns:w="http://schemas.openxmlformats.org/wordprocessingml/2006/main" xmlns:w14="http://schemas.microsoft.com/office/word/2010/wordml" xmlns:w15="http://schemas.microsoft.com/office/word/2012/wordml" xmlns:w16cid="http://schemas.microsoft.com/office/word/2016/wordml/cid" xmlns:w16se="http://schemas.microsoft.com/office/word/2015/wordml/symex" xmlns:wpg="http://schemas.microsoft.com/office/word/2010/wordprocessingGroup" xmlns:wpi="http://schemas.microsoft.com/office/word/2010/wordprocessingInk" xmlns:wne="http://schemas.microsoft.com/office/word/2006/wordml" xmlns:wps="http://schemas.microsoft.com/office/word/2010/wordprocessingShape" mc:Ignorable="w14 w15 w16se w16cid wp14">
   <w:tbl>
     <w:tblPr>
       <w:tblW w:w="0" w:type="auto"/>
@@ -13314,7 +13598,7 @@
 </file>
 
 <file path=word/header3.xml><?xml version="1.0" encoding="utf-8"?>
-<w:hdr xmlns:wpc="http://schemas.microsoft.com/office/word/2010/wordprocessingCanvas" xmlns:mc="http://schemas.openxmlformats.org/markup-compatibility/2006" xmlns:o="urn:schemas-microsoft-com:office:office" xmlns:r="http://schemas.openxmlformats.org/officeDocument/2006/relationships" xmlns:m="http://schemas.openxmlformats.org/officeDocument/2006/math" xmlns:v="urn:schemas-microsoft-com:vml" xmlns:wp14="http://schemas.microsoft.com/office/word/2010/wordprocessingDrawing" xmlns:wp="http://schemas.openxmlformats.org/drawingml/2006/wordprocessingDrawing" xmlns:w10="urn:schemas-microsoft-com:office:word" xmlns:w="http://schemas.openxmlformats.org/wordprocessingml/2006/main" xmlns:w14="http://schemas.microsoft.com/office/word/2010/wordml" xmlns:wpg="http://schemas.microsoft.com/office/word/2010/wordprocessingGroup" xmlns:wpi="http://schemas.microsoft.com/office/word/2010/wordprocessingInk" xmlns:wne="http://schemas.microsoft.com/office/word/2006/wordml" xmlns:wps="http://schemas.microsoft.com/office/word/2010/wordprocessingShape" mc:Ignorable="w14 wp14">
+<w:hdr xmlns:wpc="http://schemas.microsoft.com/office/word/2010/wordprocessingCanvas" xmlns:cx="http://schemas.microsoft.com/office/drawing/2014/chartex" xmlns:cx1="http://schemas.microsoft.com/office/drawing/2015/9/8/chartex" xmlns:cx2="http://schemas.microsoft.com/office/drawing/2015/10/21/chartex" xmlns:cx3="http://schemas.microsoft.com/office/drawing/2016/5/9/chartex" xmlns:cx4="http://schemas.microsoft.com/office/drawing/2016/5/10/chartex" xmlns:cx5="http://schemas.microsoft.com/office/drawing/2016/5/11/chartex" xmlns:cx6="http://schemas.microsoft.com/office/drawing/2016/5/12/chartex" xmlns:cx7="http://schemas.microsoft.com/office/drawing/2016/5/13/chartex" xmlns:cx8="http://schemas.microsoft.com/office/drawing/2016/5/14/chartex" xmlns:mc="http://schemas.openxmlformats.org/markup-compatibility/2006" xmlns:aink="http://schemas.microsoft.com/office/drawing/2016/ink" xmlns:am3d="http://schemas.microsoft.com/office/drawing/2017/model3d" xmlns:o="urn:schemas-microsoft-com:office:office" xmlns:r="http://schemas.openxmlformats.org/officeDocument/2006/relationships" xmlns:m="http://schemas.openxmlformats.org/officeDocument/2006/math" xmlns:v="urn:schemas-microsoft-com:vml" xmlns:wp14="http://schemas.microsoft.com/office/word/2010/wordprocessingDrawing" xmlns:wp="http://schemas.openxmlformats.org/drawingml/2006/wordprocessingDrawing" xmlns:w10="urn:schemas-microsoft-com:office:word" xmlns:w="http://schemas.openxmlformats.org/wordprocessingml/2006/main" xmlns:w14="http://schemas.microsoft.com/office/word/2010/wordml" xmlns:w15="http://schemas.microsoft.com/office/word/2012/wordml" xmlns:w16cid="http://schemas.microsoft.com/office/word/2016/wordml/cid" xmlns:w16se="http://schemas.microsoft.com/office/word/2015/wordml/symex" xmlns:wpg="http://schemas.microsoft.com/office/word/2010/wordprocessingGroup" xmlns:wpi="http://schemas.microsoft.com/office/word/2010/wordprocessingInk" xmlns:wne="http://schemas.microsoft.com/office/word/2006/wordml" xmlns:wps="http://schemas.microsoft.com/office/word/2010/wordprocessingShape" mc:Ignorable="w14 w15 w16se w16cid wp14">
   <w:p>
     <w:pPr>
       <w:pStyle w:val="Header"/>
@@ -13324,8 +13608,8 @@
 </file>
 
 <file path=word/numbering.xml><?xml version="1.0" encoding="utf-8"?>
-<w:numbering xmlns:wpc="http://schemas.microsoft.com/office/word/2010/wordprocessingCanvas" xmlns:mc="http://schemas.openxmlformats.org/markup-compatibility/2006" xmlns:o="urn:schemas-microsoft-com:office:office" xmlns:r="http://schemas.openxmlformats.org/officeDocument/2006/relationships" xmlns:m="http://schemas.openxmlformats.org/officeDocument/2006/math" xmlns:v="urn:schemas-microsoft-com:vml" xmlns:wp14="http://schemas.microsoft.com/office/word/2010/wordprocessingDrawing" xmlns:wp="http://schemas.openxmlformats.org/drawingml/2006/wordprocessingDrawing" xmlns:w10="urn:schemas-microsoft-com:office:word" xmlns:w="http://schemas.openxmlformats.org/wordprocessingml/2006/main" xmlns:w14="http://schemas.microsoft.com/office/word/2010/wordml" xmlns:wpg="http://schemas.microsoft.com/office/word/2010/wordprocessingGroup" xmlns:wpi="http://schemas.microsoft.com/office/word/2010/wordprocessingInk" xmlns:wne="http://schemas.microsoft.com/office/word/2006/wordml" xmlns:wps="http://schemas.microsoft.com/office/word/2010/wordprocessingShape" mc:Ignorable="w14 wp14">
-  <w:abstractNum w:abstractNumId="0">
+<w:numbering xmlns:wpc="http://schemas.microsoft.com/office/word/2010/wordprocessingCanvas" xmlns:cx="http://schemas.microsoft.com/office/drawing/2014/chartex" xmlns:cx1="http://schemas.microsoft.com/office/drawing/2015/9/8/chartex" xmlns:cx2="http://schemas.microsoft.com/office/drawing/2015/10/21/chartex" xmlns:cx3="http://schemas.microsoft.com/office/drawing/2016/5/9/chartex" xmlns:cx4="http://schemas.microsoft.com/office/drawing/2016/5/10/chartex" xmlns:cx5="http://schemas.microsoft.com/office/drawing/2016/5/11/chartex" xmlns:cx6="http://schemas.microsoft.com/office/drawing/2016/5/12/chartex" xmlns:cx7="http://schemas.microsoft.com/office/drawing/2016/5/13/chartex" xmlns:cx8="http://schemas.microsoft.com/office/drawing/2016/5/14/chartex" xmlns:mc="http://schemas.openxmlformats.org/markup-compatibility/2006" xmlns:aink="http://schemas.microsoft.com/office/drawing/2016/ink" xmlns:am3d="http://schemas.microsoft.com/office/drawing/2017/model3d" xmlns:o="urn:schemas-microsoft-com:office:office" xmlns:r="http://schemas.openxmlformats.org/officeDocument/2006/relationships" xmlns:m="http://schemas.openxmlformats.org/officeDocument/2006/math" xmlns:v="urn:schemas-microsoft-com:vml" xmlns:wp14="http://schemas.microsoft.com/office/word/2010/wordprocessingDrawing" xmlns:wp="http://schemas.openxmlformats.org/drawingml/2006/wordprocessingDrawing" xmlns:w10="urn:schemas-microsoft-com:office:word" xmlns:w="http://schemas.openxmlformats.org/wordprocessingml/2006/main" xmlns:w14="http://schemas.microsoft.com/office/word/2010/wordml" xmlns:w15="http://schemas.microsoft.com/office/word/2012/wordml" xmlns:w16cid="http://schemas.microsoft.com/office/word/2016/wordml/cid" xmlns:w16se="http://schemas.microsoft.com/office/word/2015/wordml/symex" xmlns:wpg="http://schemas.microsoft.com/office/word/2010/wordprocessingGroup" xmlns:wpi="http://schemas.microsoft.com/office/word/2010/wordprocessingInk" xmlns:wne="http://schemas.microsoft.com/office/word/2006/wordml" xmlns:wps="http://schemas.microsoft.com/office/word/2010/wordprocessingShape" mc:Ignorable="w14 w15 w16se w16cid wp14">
+  <w:abstractNum w:abstractNumId="0" w15:restartNumberingAfterBreak="0">
     <w:nsid w:val="FFFFFFFB"/>
     <w:multiLevelType w:val="multilevel"/>
     <w:tmpl w:val="FFFFFFFF"/>
@@ -13402,7 +13686,7 @@
       <w:lvlJc w:val="left"/>
     </w:lvl>
   </w:abstractNum>
-  <w:abstractNum w:abstractNumId="1">
+  <w:abstractNum w:abstractNumId="1" w15:restartNumberingAfterBreak="0">
     <w:nsid w:val="FFFFFFFE"/>
     <w:multiLevelType w:val="singleLevel"/>
     <w:tmpl w:val="FFFFFFFF"/>
@@ -13412,7 +13696,7 @@
       <w:lvlJc w:val="left"/>
     </w:lvl>
   </w:abstractNum>
-  <w:abstractNum w:abstractNumId="2">
+  <w:abstractNum w:abstractNumId="2" w15:restartNumberingAfterBreak="0">
     <w:nsid w:val="00224753"/>
     <w:multiLevelType w:val="singleLevel"/>
     <w:tmpl w:val="04090001"/>
@@ -13432,7 +13716,7 @@
       </w:rPr>
     </w:lvl>
   </w:abstractNum>
-  <w:abstractNum w:abstractNumId="3">
+  <w:abstractNum w:abstractNumId="3" w15:restartNumberingAfterBreak="0">
     <w:nsid w:val="0A117094"/>
     <w:multiLevelType w:val="singleLevel"/>
     <w:tmpl w:val="04090001"/>
@@ -13452,7 +13736,7 @@
       </w:rPr>
     </w:lvl>
   </w:abstractNum>
-  <w:abstractNum w:abstractNumId="4">
+  <w:abstractNum w:abstractNumId="4" w15:restartNumberingAfterBreak="0">
     <w:nsid w:val="0B322B62"/>
     <w:multiLevelType w:val="hybridMultilevel"/>
     <w:tmpl w:val="DE1C6CF8"/>
@@ -13538,7 +13822,7 @@
       </w:pPr>
     </w:lvl>
   </w:abstractNum>
-  <w:abstractNum w:abstractNumId="5">
+  <w:abstractNum w:abstractNumId="5" w15:restartNumberingAfterBreak="0">
     <w:nsid w:val="17CB6DC4"/>
     <w:multiLevelType w:val="singleLevel"/>
     <w:tmpl w:val="04090001"/>
@@ -13558,7 +13842,7 @@
       </w:rPr>
     </w:lvl>
   </w:abstractNum>
-  <w:abstractNum w:abstractNumId="6">
+  <w:abstractNum w:abstractNumId="6" w15:restartNumberingAfterBreak="0">
     <w:nsid w:val="1DE176DC"/>
     <w:multiLevelType w:val="hybridMultilevel"/>
     <w:tmpl w:val="1E226E72"/>
@@ -13671,7 +13955,7 @@
       </w:rPr>
     </w:lvl>
   </w:abstractNum>
-  <w:abstractNum w:abstractNumId="7">
+  <w:abstractNum w:abstractNumId="7" w15:restartNumberingAfterBreak="0">
     <w:nsid w:val="22443AC4"/>
     <w:multiLevelType w:val="singleLevel"/>
     <w:tmpl w:val="04090001"/>
@@ -13691,7 +13975,7 @@
       </w:rPr>
     </w:lvl>
   </w:abstractNum>
-  <w:abstractNum w:abstractNumId="8">
+  <w:abstractNum w:abstractNumId="8" w15:restartNumberingAfterBreak="0">
     <w:nsid w:val="2D3A480C"/>
     <w:multiLevelType w:val="hybridMultilevel"/>
     <w:tmpl w:val="8B20AB18"/>
@@ -13777,7 +14061,7 @@
       </w:pPr>
     </w:lvl>
   </w:abstractNum>
-  <w:abstractNum w:abstractNumId="9">
+  <w:abstractNum w:abstractNumId="9" w15:restartNumberingAfterBreak="0">
     <w:nsid w:val="2D4B634E"/>
     <w:multiLevelType w:val="singleLevel"/>
     <w:tmpl w:val="04090001"/>
@@ -13797,7 +14081,7 @@
       </w:rPr>
     </w:lvl>
   </w:abstractNum>
-  <w:abstractNum w:abstractNumId="10">
+  <w:abstractNum w:abstractNumId="10" w15:restartNumberingAfterBreak="0">
     <w:nsid w:val="31DD2C45"/>
     <w:multiLevelType w:val="singleLevel"/>
     <w:tmpl w:val="04090001"/>
@@ -13817,7 +14101,7 @@
       </w:rPr>
     </w:lvl>
   </w:abstractNum>
-  <w:abstractNum w:abstractNumId="11">
+  <w:abstractNum w:abstractNumId="11" w15:restartNumberingAfterBreak="0">
     <w:nsid w:val="32982B51"/>
     <w:multiLevelType w:val="singleLevel"/>
     <w:tmpl w:val="04090001"/>
@@ -13837,7 +14121,7 @@
       </w:rPr>
     </w:lvl>
   </w:abstractNum>
-  <w:abstractNum w:abstractNumId="12">
+  <w:abstractNum w:abstractNumId="12" w15:restartNumberingAfterBreak="0">
     <w:nsid w:val="3375481C"/>
     <w:multiLevelType w:val="singleLevel"/>
     <w:tmpl w:val="E6747DA6"/>
@@ -13857,7 +14141,7 @@
       </w:rPr>
     </w:lvl>
   </w:abstractNum>
-  <w:abstractNum w:abstractNumId="13">
+  <w:abstractNum w:abstractNumId="13" w15:restartNumberingAfterBreak="0">
     <w:nsid w:val="369D5471"/>
     <w:multiLevelType w:val="singleLevel"/>
     <w:tmpl w:val="04090001"/>
@@ -13877,7 +14161,7 @@
       </w:rPr>
     </w:lvl>
   </w:abstractNum>
-  <w:abstractNum w:abstractNumId="14">
+  <w:abstractNum w:abstractNumId="14" w15:restartNumberingAfterBreak="0">
     <w:nsid w:val="388329FB"/>
     <w:multiLevelType w:val="hybridMultilevel"/>
     <w:tmpl w:val="4C8E446E"/>
@@ -13963,7 +14247,7 @@
       </w:pPr>
     </w:lvl>
   </w:abstractNum>
-  <w:abstractNum w:abstractNumId="15">
+  <w:abstractNum w:abstractNumId="15" w15:restartNumberingAfterBreak="0">
     <w:nsid w:val="3F531D09"/>
     <w:multiLevelType w:val="hybridMultilevel"/>
     <w:tmpl w:val="45D8EF76"/>
@@ -14076,7 +14360,7 @@
       </w:rPr>
     </w:lvl>
   </w:abstractNum>
-  <w:abstractNum w:abstractNumId="16">
+  <w:abstractNum w:abstractNumId="16" w15:restartNumberingAfterBreak="0">
     <w:nsid w:val="42B97F7B"/>
     <w:multiLevelType w:val="singleLevel"/>
     <w:tmpl w:val="04090001"/>
@@ -14096,7 +14380,7 @@
       </w:rPr>
     </w:lvl>
   </w:abstractNum>
-  <w:abstractNum w:abstractNumId="17">
+  <w:abstractNum w:abstractNumId="17" w15:restartNumberingAfterBreak="0">
     <w:nsid w:val="48313946"/>
     <w:multiLevelType w:val="hybridMultilevel"/>
     <w:tmpl w:val="CD1AEF52"/>
@@ -14236,7 +14520,7 @@
       </w:rPr>
     </w:lvl>
   </w:abstractNum>
-  <w:abstractNum w:abstractNumId="18">
+  <w:abstractNum w:abstractNumId="18" w15:restartNumberingAfterBreak="0">
     <w:nsid w:val="49E170D0"/>
     <w:multiLevelType w:val="singleLevel"/>
     <w:tmpl w:val="04090001"/>
@@ -14256,7 +14540,7 @@
       </w:rPr>
     </w:lvl>
   </w:abstractNum>
-  <w:abstractNum w:abstractNumId="19">
+  <w:abstractNum w:abstractNumId="19" w15:restartNumberingAfterBreak="0">
     <w:nsid w:val="4F64732B"/>
     <w:multiLevelType w:val="singleLevel"/>
     <w:tmpl w:val="04090001"/>
@@ -14276,7 +14560,7 @@
       </w:rPr>
     </w:lvl>
   </w:abstractNum>
-  <w:abstractNum w:abstractNumId="20">
+  <w:abstractNum w:abstractNumId="20" w15:restartNumberingAfterBreak="0">
     <w:nsid w:val="52DF734E"/>
     <w:multiLevelType w:val="singleLevel"/>
     <w:tmpl w:val="04090001"/>
@@ -14296,7 +14580,7 @@
       </w:rPr>
     </w:lvl>
   </w:abstractNum>
-  <w:abstractNum w:abstractNumId="21">
+  <w:abstractNum w:abstractNumId="21" w15:restartNumberingAfterBreak="0">
     <w:nsid w:val="571C1CE7"/>
     <w:multiLevelType w:val="hybridMultilevel"/>
     <w:tmpl w:val="ED7AF90E"/>
@@ -14409,7 +14693,7 @@
       </w:rPr>
     </w:lvl>
   </w:abstractNum>
-  <w:abstractNum w:abstractNumId="22">
+  <w:abstractNum w:abstractNumId="22" w15:restartNumberingAfterBreak="0">
     <w:nsid w:val="5ED13886"/>
     <w:multiLevelType w:val="hybridMultilevel"/>
     <w:tmpl w:val="5900F018"/>
@@ -14522,7 +14806,7 @@
       </w:rPr>
     </w:lvl>
   </w:abstractNum>
-  <w:abstractNum w:abstractNumId="23">
+  <w:abstractNum w:abstractNumId="23" w15:restartNumberingAfterBreak="0">
     <w:nsid w:val="60E62389"/>
     <w:multiLevelType w:val="hybridMultilevel"/>
     <w:tmpl w:val="EBC46050"/>
@@ -14635,7 +14919,7 @@
       </w:rPr>
     </w:lvl>
   </w:abstractNum>
-  <w:abstractNum w:abstractNumId="24">
+  <w:abstractNum w:abstractNumId="24" w15:restartNumberingAfterBreak="0">
     <w:nsid w:val="68902732"/>
     <w:multiLevelType w:val="hybridMultilevel"/>
     <w:tmpl w:val="C56C5DBC"/>
@@ -14775,7 +15059,7 @@
       </w:rPr>
     </w:lvl>
   </w:abstractNum>
-  <w:abstractNum w:abstractNumId="25">
+  <w:abstractNum w:abstractNumId="25" w15:restartNumberingAfterBreak="0">
     <w:nsid w:val="68F4159E"/>
     <w:multiLevelType w:val="hybridMultilevel"/>
     <w:tmpl w:val="E5C4332A"/>
@@ -14861,7 +15145,7 @@
       </w:pPr>
     </w:lvl>
   </w:abstractNum>
-  <w:abstractNum w:abstractNumId="26">
+  <w:abstractNum w:abstractNumId="26" w15:restartNumberingAfterBreak="0">
     <w:nsid w:val="6D2F7D46"/>
     <w:multiLevelType w:val="singleLevel"/>
     <w:tmpl w:val="68A60226"/>
@@ -14881,7 +15165,7 @@
       </w:rPr>
     </w:lvl>
   </w:abstractNum>
-  <w:abstractNum w:abstractNumId="27">
+  <w:abstractNum w:abstractNumId="27" w15:restartNumberingAfterBreak="0">
     <w:nsid w:val="70DD20B0"/>
     <w:multiLevelType w:val="hybridMultilevel"/>
     <w:tmpl w:val="DC428DA0"/>
@@ -14967,7 +15251,7 @@
       </w:pPr>
     </w:lvl>
   </w:abstractNum>
-  <w:abstractNum w:abstractNumId="28">
+  <w:abstractNum w:abstractNumId="28" w15:restartNumberingAfterBreak="0">
     <w:nsid w:val="71F21F2A"/>
     <w:multiLevelType w:val="singleLevel"/>
     <w:tmpl w:val="04090001"/>
@@ -14987,7 +15271,7 @@
       </w:rPr>
     </w:lvl>
   </w:abstractNum>
-  <w:abstractNum w:abstractNumId="29">
+  <w:abstractNum w:abstractNumId="29" w15:restartNumberingAfterBreak="0">
     <w:nsid w:val="743601FB"/>
     <w:multiLevelType w:val="singleLevel"/>
     <w:tmpl w:val="04090001"/>
@@ -15007,7 +15291,7 @@
       </w:rPr>
     </w:lvl>
   </w:abstractNum>
-  <w:abstractNum w:abstractNumId="30">
+  <w:abstractNum w:abstractNumId="30" w15:restartNumberingAfterBreak="0">
     <w:nsid w:val="756150CA"/>
     <w:multiLevelType w:val="singleLevel"/>
     <w:tmpl w:val="04090001"/>
@@ -15027,7 +15311,7 @@
       </w:rPr>
     </w:lvl>
   </w:abstractNum>
-  <w:abstractNum w:abstractNumId="31">
+  <w:abstractNum w:abstractNumId="31" w15:restartNumberingAfterBreak="0">
     <w:nsid w:val="7BE434D7"/>
     <w:multiLevelType w:val="singleLevel"/>
     <w:tmpl w:val="04090001"/>
@@ -15047,7 +15331,7 @@
       </w:rPr>
     </w:lvl>
   </w:abstractNum>
-  <w:abstractNum w:abstractNumId="32">
+  <w:abstractNum w:abstractNumId="32" w15:restartNumberingAfterBreak="0">
     <w:nsid w:val="7DCF3745"/>
     <w:multiLevelType w:val="hybridMultilevel"/>
     <w:tmpl w:val="254E7226"/>
@@ -15295,7 +15579,7 @@
 </file>
 
 <file path=word/styles.xml><?xml version="1.0" encoding="utf-8"?>
-<w:styles xmlns:mc="http://schemas.openxmlformats.org/markup-compatibility/2006" xmlns:r="http://schemas.openxmlformats.org/officeDocument/2006/relationships" xmlns:w="http://schemas.openxmlformats.org/wordprocessingml/2006/main" xmlns:w14="http://schemas.microsoft.com/office/word/2010/wordml" mc:Ignorable="w14">
+<w:styles xmlns:mc="http://schemas.openxmlformats.org/markup-compatibility/2006" xmlns:r="http://schemas.openxmlformats.org/officeDocument/2006/relationships" xmlns:w="http://schemas.openxmlformats.org/wordprocessingml/2006/main" xmlns:w14="http://schemas.microsoft.com/office/word/2010/wordml" xmlns:w15="http://schemas.microsoft.com/office/word/2012/wordml" xmlns:w16cid="http://schemas.microsoft.com/office/word/2016/wordml/cid" xmlns:w16se="http://schemas.microsoft.com/office/word/2015/wordml/symex" mc:Ignorable="w14 w15 w16se w16cid">
   <w:docDefaults>
     <w:rPrDefault>
       <w:rPr>
@@ -15305,145 +15589,383 @@
     </w:rPrDefault>
     <w:pPrDefault/>
   </w:docDefaults>
-  <w:latentStyles w:defLockedState="0" w:defUIPriority="99" w:defSemiHidden="1" w:defUnhideWhenUsed="1" w:defQFormat="0" w:count="267">
-    <w:lsdException w:name="Normal" w:semiHidden="0" w:uiPriority="0" w:unhideWhenUsed="0" w:qFormat="1"/>
-    <w:lsdException w:name="heading 1" w:semiHidden="0" w:uiPriority="9" w:unhideWhenUsed="0" w:qFormat="1"/>
-    <w:lsdException w:name="heading 2" w:semiHidden="0" w:uiPriority="9" w:unhideWhenUsed="0" w:qFormat="1"/>
-    <w:lsdException w:name="heading 3" w:semiHidden="0" w:uiPriority="9" w:unhideWhenUsed="0" w:qFormat="1"/>
-    <w:lsdException w:name="heading 4" w:semiHidden="0" w:uiPriority="9" w:unhideWhenUsed="0" w:qFormat="1"/>
-    <w:lsdException w:name="heading 5" w:semiHidden="0" w:uiPriority="9" w:unhideWhenUsed="0" w:qFormat="1"/>
-    <w:lsdException w:name="heading 6" w:semiHidden="0" w:uiPriority="9" w:unhideWhenUsed="0" w:qFormat="1"/>
-    <w:lsdException w:name="heading 7" w:semiHidden="0" w:uiPriority="9" w:unhideWhenUsed="0" w:qFormat="1"/>
-    <w:lsdException w:name="heading 8" w:semiHidden="0" w:uiPriority="9" w:unhideWhenUsed="0" w:qFormat="1"/>
-    <w:lsdException w:name="heading 9" w:semiHidden="0" w:uiPriority="9" w:unhideWhenUsed="0" w:qFormat="1"/>
-    <w:lsdException w:name="toc 1" w:uiPriority="39"/>
-    <w:lsdException w:name="toc 2" w:uiPriority="39"/>
-    <w:lsdException w:name="toc 3" w:uiPriority="39"/>
-    <w:lsdException w:name="toc 4" w:uiPriority="39"/>
-    <w:lsdException w:name="toc 5" w:uiPriority="39"/>
-    <w:lsdException w:name="toc 6" w:uiPriority="39"/>
-    <w:lsdException w:name="toc 7" w:uiPriority="39"/>
-    <w:lsdException w:name="toc 8" w:uiPriority="39"/>
-    <w:lsdException w:name="toc 9" w:uiPriority="39"/>
-    <w:lsdException w:name="caption" w:uiPriority="35" w:qFormat="1"/>
-    <w:lsdException w:name="Title" w:semiHidden="0" w:uiPriority="0" w:unhideWhenUsed="0" w:qFormat="1"/>
-    <w:lsdException w:name="Default Paragraph Font" w:uiPriority="1"/>
-    <w:lsdException w:name="Body Text" w:uiPriority="0"/>
-    <w:lsdException w:name="Subtitle" w:semiHidden="0" w:uiPriority="11" w:unhideWhenUsed="0" w:qFormat="1"/>
-    <w:lsdException w:name="Strong" w:semiHidden="0" w:uiPriority="22" w:unhideWhenUsed="0" w:qFormat="1"/>
-    <w:lsdException w:name="Emphasis" w:semiHidden="0" w:uiPriority="20" w:unhideWhenUsed="0" w:qFormat="1"/>
-    <w:lsdException w:name="Table Grid" w:semiHidden="0" w:uiPriority="59" w:unhideWhenUsed="0"/>
-    <w:lsdException w:name="Placeholder Text" w:unhideWhenUsed="0"/>
-    <w:lsdException w:name="No Spacing" w:semiHidden="0" w:uiPriority="1" w:unhideWhenUsed="0" w:qFormat="1"/>
-    <w:lsdException w:name="Light Shading" w:semiHidden="0" w:uiPriority="60" w:unhideWhenUsed="0"/>
-    <w:lsdException w:name="Light List" w:semiHidden="0" w:uiPriority="61" w:unhideWhenUsed="0"/>
-    <w:lsdException w:name="Light Grid" w:semiHidden="0" w:uiPriority="62" w:unhideWhenUsed="0"/>
-    <w:lsdException w:name="Medium Shading 1" w:semiHidden="0" w:uiPriority="63" w:unhideWhenUsed="0"/>
-    <w:lsdException w:name="Medium Shading 2" w:semiHidden="0" w:uiPriority="64" w:unhideWhenUsed="0"/>
-    <w:lsdException w:name="Medium List 1" w:semiHidden="0" w:uiPriority="65" w:unhideWhenUsed="0"/>
-    <w:lsdException w:name="Medium List 2" w:semiHidden="0" w:uiPriority="66" w:unhideWhenUsed="0"/>
-    <w:lsdException w:name="Medium Grid 1" w:semiHidden="0" w:uiPriority="67" w:unhideWhenUsed="0"/>
-    <w:lsdException w:name="Medium Grid 2" w:semiHidden="0" w:uiPriority="68" w:unhideWhenUsed="0"/>
-    <w:lsdException w:name="Medium Grid 3" w:semiHidden="0" w:uiPriority="69" w:unhideWhenUsed="0"/>
-    <w:lsdException w:name="Dark List" w:semiHidden="0" w:uiPriority="70" w:unhideWhenUsed="0"/>
-    <w:lsdException w:name="Colorful Shading" w:semiHidden="0" w:uiPriority="71" w:unhideWhenUsed="0"/>
-    <w:lsdException w:name="Colorful List" w:semiHidden="0" w:uiPriority="72" w:unhideWhenUsed="0"/>
-    <w:lsdException w:name="Colorful Grid" w:semiHidden="0" w:uiPriority="73" w:unhideWhenUsed="0"/>
-    <w:lsdException w:name="Light Shading Accent 1" w:semiHidden="0" w:uiPriority="60" w:unhideWhenUsed="0"/>
-    <w:lsdException w:name="Light List Accent 1" w:semiHidden="0" w:uiPriority="61" w:unhideWhenUsed="0"/>
-    <w:lsdException w:name="Light Grid Accent 1" w:semiHidden="0" w:uiPriority="62" w:unhideWhenUsed="0"/>
-    <w:lsdException w:name="Medium Shading 1 Accent 1" w:semiHidden="0" w:uiPriority="63" w:unhideWhenUsed="0"/>
-    <w:lsdException w:name="Medium Shading 2 Accent 1" w:semiHidden="0" w:uiPriority="64" w:unhideWhenUsed="0"/>
-    <w:lsdException w:name="Medium List 1 Accent 1" w:semiHidden="0" w:uiPriority="65" w:unhideWhenUsed="0"/>
-    <w:lsdException w:name="Revision" w:unhideWhenUsed="0"/>
-    <w:lsdException w:name="List Paragraph" w:semiHidden="0" w:uiPriority="34" w:unhideWhenUsed="0" w:qFormat="1"/>
-    <w:lsdException w:name="Quote" w:semiHidden="0" w:uiPriority="29" w:unhideWhenUsed="0" w:qFormat="1"/>
-    <w:lsdException w:name="Intense Quote" w:semiHidden="0" w:uiPriority="30" w:unhideWhenUsed="0" w:qFormat="1"/>
-    <w:lsdException w:name="Medium List 2 Accent 1" w:semiHidden="0" w:uiPriority="66" w:unhideWhenUsed="0"/>
-    <w:lsdException w:name="Medium Grid 1 Accent 1" w:semiHidden="0" w:uiPriority="67" w:unhideWhenUsed="0"/>
-    <w:lsdException w:name="Medium Grid 2 Accent 1" w:semiHidden="0" w:uiPriority="68" w:unhideWhenUsed="0"/>
-    <w:lsdException w:name="Medium Grid 3 Accent 1" w:semiHidden="0" w:uiPriority="69" w:unhideWhenUsed="0"/>
-    <w:lsdException w:name="Dark List Accent 1" w:semiHidden="0" w:uiPriority="70" w:unhideWhenUsed="0"/>
-    <w:lsdException w:name="Colorful Shading Accent 1" w:semiHidden="0" w:uiPriority="71" w:unhideWhenUsed="0"/>
-    <w:lsdException w:name="Colorful List Accent 1" w:semiHidden="0" w:uiPriority="72" w:unhideWhenUsed="0"/>
-    <w:lsdException w:name="Colorful Grid Accent 1" w:semiHidden="0" w:uiPriority="73" w:unhideWhenUsed="0"/>
-    <w:lsdException w:name="Light Shading Accent 2" w:semiHidden="0" w:uiPriority="60" w:unhideWhenUsed="0"/>
-    <w:lsdException w:name="Light List Accent 2" w:semiHidden="0" w:uiPriority="61" w:unhideWhenUsed="0"/>
-    <w:lsdException w:name="Light Grid Accent 2" w:semiHidden="0" w:uiPriority="62" w:unhideWhenUsed="0"/>
-    <w:lsdException w:name="Medium Shading 1 Accent 2" w:semiHidden="0" w:uiPriority="63" w:unhideWhenUsed="0"/>
-    <w:lsdException w:name="Medium Shading 2 Accent 2" w:semiHidden="0" w:uiPriority="64" w:unhideWhenUsed="0"/>
-    <w:lsdException w:name="Medium List 1 Accent 2" w:semiHidden="0" w:uiPriority="65" w:unhideWhenUsed="0"/>
-    <w:lsdException w:name="Medium List 2 Accent 2" w:semiHidden="0" w:uiPriority="66" w:unhideWhenUsed="0"/>
-    <w:lsdException w:name="Medium Grid 1 Accent 2" w:semiHidden="0" w:uiPriority="67" w:unhideWhenUsed="0"/>
-    <w:lsdException w:name="Medium Grid 2 Accent 2" w:semiHidden="0" w:uiPriority="68" w:unhideWhenUsed="0"/>
-    <w:lsdException w:name="Medium Grid 3 Accent 2" w:semiHidden="0" w:uiPriority="69" w:unhideWhenUsed="0"/>
-    <w:lsdException w:name="Dark List Accent 2" w:semiHidden="0" w:uiPriority="70" w:unhideWhenUsed="0"/>
-    <w:lsdException w:name="Colorful Shading Accent 2" w:semiHidden="0" w:uiPriority="71" w:unhideWhenUsed="0"/>
-    <w:lsdException w:name="Colorful List Accent 2" w:semiHidden="0" w:uiPriority="72" w:unhideWhenUsed="0"/>
-    <w:lsdException w:name="Colorful Grid Accent 2" w:semiHidden="0" w:uiPriority="73" w:unhideWhenUsed="0"/>
-    <w:lsdException w:name="Light Shading Accent 3" w:semiHidden="0" w:uiPriority="60" w:unhideWhenUsed="0"/>
-    <w:lsdException w:name="Light List Accent 3" w:semiHidden="0" w:uiPriority="61" w:unhideWhenUsed="0"/>
-    <w:lsdException w:name="Light Grid Accent 3" w:semiHidden="0" w:uiPriority="62" w:unhideWhenUsed="0"/>
-    <w:lsdException w:name="Medium Shading 1 Accent 3" w:semiHidden="0" w:uiPriority="63" w:unhideWhenUsed="0"/>
-    <w:lsdException w:name="Medium Shading 2 Accent 3" w:semiHidden="0" w:uiPriority="64" w:unhideWhenUsed="0"/>
-    <w:lsdException w:name="Medium List 1 Accent 3" w:semiHidden="0" w:uiPriority="65" w:unhideWhenUsed="0"/>
-    <w:lsdException w:name="Medium List 2 Accent 3" w:semiHidden="0" w:uiPriority="66" w:unhideWhenUsed="0"/>
-    <w:lsdException w:name="Medium Grid 1 Accent 3" w:semiHidden="0" w:uiPriority="67" w:unhideWhenUsed="0"/>
-    <w:lsdException w:name="Medium Grid 2 Accent 3" w:semiHidden="0" w:uiPriority="68" w:unhideWhenUsed="0"/>
-    <w:lsdException w:name="Medium Grid 3 Accent 3" w:semiHidden="0" w:uiPriority="69" w:unhideWhenUsed="0"/>
-    <w:lsdException w:name="Dark List Accent 3" w:semiHidden="0" w:uiPriority="70" w:unhideWhenUsed="0"/>
-    <w:lsdException w:name="Colorful Shading Accent 3" w:semiHidden="0" w:uiPriority="71" w:unhideWhenUsed="0"/>
-    <w:lsdException w:name="Colorful List Accent 3" w:semiHidden="0" w:uiPriority="72" w:unhideWhenUsed="0"/>
-    <w:lsdException w:name="Colorful Grid Accent 3" w:semiHidden="0" w:uiPriority="73" w:unhideWhenUsed="0"/>
-    <w:lsdException w:name="Light Shading Accent 4" w:semiHidden="0" w:uiPriority="60" w:unhideWhenUsed="0"/>
-    <w:lsdException w:name="Light List Accent 4" w:semiHidden="0" w:uiPriority="61" w:unhideWhenUsed="0"/>
-    <w:lsdException w:name="Light Grid Accent 4" w:semiHidden="0" w:uiPriority="62" w:unhideWhenUsed="0"/>
-    <w:lsdException w:name="Medium Shading 1 Accent 4" w:semiHidden="0" w:uiPriority="63" w:unhideWhenUsed="0"/>
-    <w:lsdException w:name="Medium Shading 2 Accent 4" w:semiHidden="0" w:uiPriority="64" w:unhideWhenUsed="0"/>
-    <w:lsdException w:name="Medium List 1 Accent 4" w:semiHidden="0" w:uiPriority="65" w:unhideWhenUsed="0"/>
-    <w:lsdException w:name="Medium List 2 Accent 4" w:semiHidden="0" w:uiPriority="66" w:unhideWhenUsed="0"/>
-    <w:lsdException w:name="Medium Grid 1 Accent 4" w:semiHidden="0" w:uiPriority="67" w:unhideWhenUsed="0"/>
-    <w:lsdException w:name="Medium Grid 2 Accent 4" w:semiHidden="0" w:uiPriority="68" w:unhideWhenUsed="0"/>
-    <w:lsdException w:name="Medium Grid 3 Accent 4" w:semiHidden="0" w:uiPriority="69" w:unhideWhenUsed="0"/>
-    <w:lsdException w:name="Dark List Accent 4" w:semiHidden="0" w:uiPriority="70" w:unhideWhenUsed="0"/>
-    <w:lsdException w:name="Colorful Shading Accent 4" w:semiHidden="0" w:uiPriority="71" w:unhideWhenUsed="0"/>
-    <w:lsdException w:name="Colorful List Accent 4" w:semiHidden="0" w:uiPriority="72" w:unhideWhenUsed="0"/>
-    <w:lsdException w:name="Colorful Grid Accent 4" w:semiHidden="0" w:uiPriority="73" w:unhideWhenUsed="0"/>
-    <w:lsdException w:name="Light Shading Accent 5" w:semiHidden="0" w:uiPriority="60" w:unhideWhenUsed="0"/>
-    <w:lsdException w:name="Light List Accent 5" w:semiHidden="0" w:uiPriority="61" w:unhideWhenUsed="0"/>
-    <w:lsdException w:name="Light Grid Accent 5" w:semiHidden="0" w:uiPriority="62" w:unhideWhenUsed="0"/>
-    <w:lsdException w:name="Medium Shading 1 Accent 5" w:semiHidden="0" w:uiPriority="63" w:unhideWhenUsed="0"/>
-    <w:lsdException w:name="Medium Shading 2 Accent 5" w:semiHidden="0" w:uiPriority="64" w:unhideWhenUsed="0"/>
-    <w:lsdException w:name="Medium List 1 Accent 5" w:semiHidden="0" w:uiPriority="65" w:unhideWhenUsed="0"/>
-    <w:lsdException w:name="Medium List 2 Accent 5" w:semiHidden="0" w:uiPriority="66" w:unhideWhenUsed="0"/>
-    <w:lsdException w:name="Medium Grid 1 Accent 5" w:semiHidden="0" w:uiPriority="67" w:unhideWhenUsed="0"/>
-    <w:lsdException w:name="Medium Grid 2 Accent 5" w:semiHidden="0" w:uiPriority="68" w:unhideWhenUsed="0"/>
-    <w:lsdException w:name="Medium Grid 3 Accent 5" w:semiHidden="0" w:uiPriority="69" w:unhideWhenUsed="0"/>
-    <w:lsdException w:name="Dark List Accent 5" w:semiHidden="0" w:uiPriority="70" w:unhideWhenUsed="0"/>
-    <w:lsdException w:name="Colorful Shading Accent 5" w:semiHidden="0" w:uiPriority="71" w:unhideWhenUsed="0"/>
-    <w:lsdException w:name="Colorful List Accent 5" w:semiHidden="0" w:uiPriority="72" w:unhideWhenUsed="0"/>
-    <w:lsdException w:name="Colorful Grid Accent 5" w:semiHidden="0" w:uiPriority="73" w:unhideWhenUsed="0"/>
-    <w:lsdException w:name="Light Shading Accent 6" w:semiHidden="0" w:uiPriority="60" w:unhideWhenUsed="0"/>
-    <w:lsdException w:name="Light List Accent 6" w:semiHidden="0" w:uiPriority="61" w:unhideWhenUsed="0"/>
-    <w:lsdException w:name="Light Grid Accent 6" w:semiHidden="0" w:uiPriority="62" w:unhideWhenUsed="0"/>
-    <w:lsdException w:name="Medium Shading 1 Accent 6" w:semiHidden="0" w:uiPriority="63" w:unhideWhenUsed="0"/>
-    <w:lsdException w:name="Medium Shading 2 Accent 6" w:semiHidden="0" w:uiPriority="64" w:unhideWhenUsed="0"/>
-    <w:lsdException w:name="Medium List 1 Accent 6" w:semiHidden="0" w:uiPriority="65" w:unhideWhenUsed="0"/>
-    <w:lsdException w:name="Medium List 2 Accent 6" w:semiHidden="0" w:uiPriority="66" w:unhideWhenUsed="0"/>
-    <w:lsdException w:name="Medium Grid 1 Accent 6" w:semiHidden="0" w:uiPriority="67" w:unhideWhenUsed="0"/>
-    <w:lsdException w:name="Medium Grid 2 Accent 6" w:semiHidden="0" w:uiPriority="68" w:unhideWhenUsed="0"/>
-    <w:lsdException w:name="Medium Grid 3 Accent 6" w:semiHidden="0" w:uiPriority="69" w:unhideWhenUsed="0"/>
-    <w:lsdException w:name="Dark List Accent 6" w:semiHidden="0" w:uiPriority="70" w:unhideWhenUsed="0"/>
-    <w:lsdException w:name="Colorful Shading Accent 6" w:semiHidden="0" w:uiPriority="71" w:unhideWhenUsed="0"/>
-    <w:lsdException w:name="Colorful List Accent 6" w:semiHidden="0" w:uiPriority="72" w:unhideWhenUsed="0"/>
-    <w:lsdException w:name="Colorful Grid Accent 6" w:semiHidden="0" w:uiPriority="73" w:unhideWhenUsed="0"/>
-    <w:lsdException w:name="Subtle Emphasis" w:semiHidden="0" w:uiPriority="19" w:unhideWhenUsed="0" w:qFormat="1"/>
-    <w:lsdException w:name="Intense Emphasis" w:semiHidden="0" w:uiPriority="21" w:unhideWhenUsed="0" w:qFormat="1"/>
-    <w:lsdException w:name="Subtle Reference" w:semiHidden="0" w:uiPriority="31" w:unhideWhenUsed="0" w:qFormat="1"/>
-    <w:lsdException w:name="Intense Reference" w:semiHidden="0" w:uiPriority="32" w:unhideWhenUsed="0" w:qFormat="1"/>
-    <w:lsdException w:name="Book Title" w:semiHidden="0" w:uiPriority="33" w:unhideWhenUsed="0" w:qFormat="1"/>
-    <w:lsdException w:name="Bibliography" w:uiPriority="37"/>
-    <w:lsdException w:name="TOC Heading" w:uiPriority="39" w:qFormat="1"/>
+  <w:latentStyles w:defLockedState="0" w:defUIPriority="99" w:defSemiHidden="0" w:defUnhideWhenUsed="0" w:defQFormat="0" w:count="376">
+    <w:lsdException w:name="Normal" w:uiPriority="0" w:qFormat="1"/>
+    <w:lsdException w:name="heading 1" w:uiPriority="9" w:qFormat="1"/>
+    <w:lsdException w:name="heading 2" w:uiPriority="9" w:qFormat="1"/>
+    <w:lsdException w:name="heading 3" w:uiPriority="9" w:qFormat="1"/>
+    <w:lsdException w:name="heading 4" w:uiPriority="9" w:qFormat="1"/>
+    <w:lsdException w:name="heading 5" w:uiPriority="9" w:qFormat="1"/>
+    <w:lsdException w:name="heading 6" w:uiPriority="9" w:qFormat="1"/>
+    <w:lsdException w:name="heading 7" w:uiPriority="9" w:qFormat="1"/>
+    <w:lsdException w:name="heading 8" w:uiPriority="9" w:qFormat="1"/>
+    <w:lsdException w:name="heading 9" w:uiPriority="9" w:qFormat="1"/>
+    <w:lsdException w:name="index 1" w:semiHidden="1" w:unhideWhenUsed="1"/>
+    <w:lsdException w:name="index 2" w:semiHidden="1" w:unhideWhenUsed="1"/>
+    <w:lsdException w:name="index 3" w:semiHidden="1" w:unhideWhenUsed="1"/>
+    <w:lsdException w:name="index 4" w:semiHidden="1" w:unhideWhenUsed="1"/>
+    <w:lsdException w:name="index 5" w:semiHidden="1" w:unhideWhenUsed="1"/>
+    <w:lsdException w:name="index 6" w:semiHidden="1" w:unhideWhenUsed="1"/>
+    <w:lsdException w:name="index 7" w:semiHidden="1" w:unhideWhenUsed="1"/>
+    <w:lsdException w:name="index 8" w:semiHidden="1" w:unhideWhenUsed="1"/>
+    <w:lsdException w:name="index 9" w:semiHidden="1" w:unhideWhenUsed="1"/>
+    <w:lsdException w:name="toc 1" w:semiHidden="1" w:uiPriority="39" w:unhideWhenUsed="1"/>
+    <w:lsdException w:name="toc 2" w:semiHidden="1" w:uiPriority="39" w:unhideWhenUsed="1"/>
+    <w:lsdException w:name="toc 3" w:semiHidden="1" w:uiPriority="39" w:unhideWhenUsed="1"/>
+    <w:lsdException w:name="toc 4" w:semiHidden="1" w:uiPriority="39" w:unhideWhenUsed="1"/>
+    <w:lsdException w:name="toc 5" w:semiHidden="1" w:uiPriority="39" w:unhideWhenUsed="1"/>
+    <w:lsdException w:name="toc 6" w:semiHidden="1" w:uiPriority="39" w:unhideWhenUsed="1"/>
+    <w:lsdException w:name="toc 7" w:semiHidden="1" w:uiPriority="39" w:unhideWhenUsed="1"/>
+    <w:lsdException w:name="toc 8" w:semiHidden="1" w:uiPriority="39" w:unhideWhenUsed="1"/>
+    <w:lsdException w:name="toc 9" w:semiHidden="1" w:uiPriority="39" w:unhideWhenUsed="1"/>
+    <w:lsdException w:name="Normal Indent" w:semiHidden="1" w:unhideWhenUsed="1"/>
+    <w:lsdException w:name="footnote text" w:semiHidden="1" w:unhideWhenUsed="1"/>
+    <w:lsdException w:name="annotation text" w:semiHidden="1" w:unhideWhenUsed="1"/>
+    <w:lsdException w:name="header" w:semiHidden="1" w:unhideWhenUsed="1"/>
+    <w:lsdException w:name="footer" w:semiHidden="1" w:unhideWhenUsed="1"/>
+    <w:lsdException w:name="index heading" w:semiHidden="1" w:unhideWhenUsed="1"/>
+    <w:lsdException w:name="caption" w:semiHidden="1" w:uiPriority="35" w:unhideWhenUsed="1" w:qFormat="1"/>
+    <w:lsdException w:name="table of figures" w:semiHidden="1" w:unhideWhenUsed="1"/>
+    <w:lsdException w:name="envelope address" w:semiHidden="1" w:unhideWhenUsed="1"/>
+    <w:lsdException w:name="envelope return" w:semiHidden="1" w:unhideWhenUsed="1"/>
+    <w:lsdException w:name="footnote reference" w:semiHidden="1" w:unhideWhenUsed="1"/>
+    <w:lsdException w:name="annotation reference" w:semiHidden="1" w:unhideWhenUsed="1"/>
+    <w:lsdException w:name="line number" w:semiHidden="1" w:unhideWhenUsed="1"/>
+    <w:lsdException w:name="page number" w:semiHidden="1" w:unhideWhenUsed="1"/>
+    <w:lsdException w:name="endnote reference" w:semiHidden="1" w:unhideWhenUsed="1"/>
+    <w:lsdException w:name="endnote text" w:semiHidden="1" w:unhideWhenUsed="1"/>
+    <w:lsdException w:name="table of authorities" w:semiHidden="1" w:unhideWhenUsed="1"/>
+    <w:lsdException w:name="macro" w:semiHidden="1" w:unhideWhenUsed="1"/>
+    <w:lsdException w:name="toa heading" w:semiHidden="1" w:unhideWhenUsed="1"/>
+    <w:lsdException w:name="List" w:semiHidden="1" w:unhideWhenUsed="1"/>
+    <w:lsdException w:name="List Bullet" w:semiHidden="1" w:unhideWhenUsed="1"/>
+    <w:lsdException w:name="List Number" w:semiHidden="1" w:unhideWhenUsed="1"/>
+    <w:lsdException w:name="List 2" w:semiHidden="1" w:unhideWhenUsed="1"/>
+    <w:lsdException w:name="List 3" w:semiHidden="1" w:unhideWhenUsed="1"/>
+    <w:lsdException w:name="List 4" w:semiHidden="1" w:unhideWhenUsed="1"/>
+    <w:lsdException w:name="List 5" w:semiHidden="1" w:unhideWhenUsed="1"/>
+    <w:lsdException w:name="List Bullet 2" w:semiHidden="1" w:unhideWhenUsed="1"/>
+    <w:lsdException w:name="List Bullet 3" w:semiHidden="1" w:unhideWhenUsed="1"/>
+    <w:lsdException w:name="List Bullet 4" w:semiHidden="1" w:unhideWhenUsed="1"/>
+    <w:lsdException w:name="List Bullet 5" w:semiHidden="1" w:unhideWhenUsed="1"/>
+    <w:lsdException w:name="List Number 2" w:semiHidden="1" w:unhideWhenUsed="1"/>
+    <w:lsdException w:name="List Number 3" w:semiHidden="1" w:unhideWhenUsed="1"/>
+    <w:lsdException w:name="List Number 4" w:semiHidden="1" w:unhideWhenUsed="1"/>
+    <w:lsdException w:name="List Number 5" w:semiHidden="1" w:unhideWhenUsed="1"/>
+    <w:lsdException w:name="Title" w:uiPriority="0" w:qFormat="1"/>
+    <w:lsdException w:name="Closing" w:semiHidden="1" w:unhideWhenUsed="1"/>
+    <w:lsdException w:name="Signature" w:semiHidden="1" w:unhideWhenUsed="1"/>
+    <w:lsdException w:name="Default Paragraph Font" w:semiHidden="1" w:uiPriority="1" w:unhideWhenUsed="1"/>
+    <w:lsdException w:name="Body Text" w:semiHidden="1" w:uiPriority="0" w:unhideWhenUsed="1"/>
+    <w:lsdException w:name="Body Text Indent" w:semiHidden="1" w:unhideWhenUsed="1"/>
+    <w:lsdException w:name="List Continue" w:semiHidden="1" w:unhideWhenUsed="1"/>
+    <w:lsdException w:name="List Continue 2" w:semiHidden="1" w:unhideWhenUsed="1"/>
+    <w:lsdException w:name="List Continue 3" w:semiHidden="1" w:unhideWhenUsed="1"/>
+    <w:lsdException w:name="List Continue 4" w:semiHidden="1" w:unhideWhenUsed="1"/>
+    <w:lsdException w:name="List Continue 5" w:semiHidden="1" w:unhideWhenUsed="1"/>
+    <w:lsdException w:name="Message Header" w:semiHidden="1" w:unhideWhenUsed="1"/>
+    <w:lsdException w:name="Subtitle" w:uiPriority="11" w:qFormat="1"/>
+    <w:lsdException w:name="Salutation" w:semiHidden="1" w:unhideWhenUsed="1"/>
+    <w:lsdException w:name="Date" w:semiHidden="1" w:unhideWhenUsed="1"/>
+    <w:lsdException w:name="Body Text First Indent" w:semiHidden="1" w:unhideWhenUsed="1"/>
+    <w:lsdException w:name="Body Text First Indent 2" w:semiHidden="1" w:unhideWhenUsed="1"/>
+    <w:lsdException w:name="Note Heading" w:semiHidden="1" w:unhideWhenUsed="1"/>
+    <w:lsdException w:name="Body Text 2" w:semiHidden="1" w:unhideWhenUsed="1"/>
+    <w:lsdException w:name="Body Text 3" w:semiHidden="1" w:unhideWhenUsed="1"/>
+    <w:lsdException w:name="Body Text Indent 2" w:semiHidden="1" w:unhideWhenUsed="1"/>
+    <w:lsdException w:name="Body Text Indent 3" w:semiHidden="1" w:unhideWhenUsed="1"/>
+    <w:lsdException w:name="Block Text" w:semiHidden="1" w:unhideWhenUsed="1"/>
+    <w:lsdException w:name="Hyperlink" w:semiHidden="1" w:unhideWhenUsed="1"/>
+    <w:lsdException w:name="FollowedHyperlink" w:semiHidden="1" w:unhideWhenUsed="1"/>
+    <w:lsdException w:name="Strong" w:uiPriority="22" w:qFormat="1"/>
+    <w:lsdException w:name="Emphasis" w:uiPriority="20" w:qFormat="1"/>
+    <w:lsdException w:name="Document Map" w:semiHidden="1" w:unhideWhenUsed="1"/>
+    <w:lsdException w:name="Plain Text" w:semiHidden="1" w:unhideWhenUsed="1"/>
+    <w:lsdException w:name="E-mail Signature" w:semiHidden="1" w:unhideWhenUsed="1"/>
+    <w:lsdException w:name="HTML Top of Form" w:semiHidden="1" w:unhideWhenUsed="1"/>
+    <w:lsdException w:name="HTML Bottom of Form" w:semiHidden="1" w:unhideWhenUsed="1"/>
+    <w:lsdException w:name="Normal (Web)" w:semiHidden="1" w:unhideWhenUsed="1"/>
+    <w:lsdException w:name="HTML Acronym" w:semiHidden="1" w:unhideWhenUsed="1"/>
+    <w:lsdException w:name="HTML Address" w:semiHidden="1" w:unhideWhenUsed="1"/>
+    <w:lsdException w:name="HTML Cite" w:semiHidden="1" w:unhideWhenUsed="1"/>
+    <w:lsdException w:name="HTML Code" w:semiHidden="1" w:unhideWhenUsed="1"/>
+    <w:lsdException w:name="HTML Definition" w:semiHidden="1" w:unhideWhenUsed="1"/>
+    <w:lsdException w:name="HTML Keyboard" w:semiHidden="1" w:unhideWhenUsed="1"/>
+    <w:lsdException w:name="HTML Preformatted" w:semiHidden="1" w:unhideWhenUsed="1"/>
+    <w:lsdException w:name="HTML Sample" w:semiHidden="1" w:unhideWhenUsed="1"/>
+    <w:lsdException w:name="HTML Typewriter" w:semiHidden="1" w:unhideWhenUsed="1"/>
+    <w:lsdException w:name="HTML Variable" w:semiHidden="1" w:unhideWhenUsed="1"/>
+    <w:lsdException w:name="Normal Table" w:semiHidden="1" w:unhideWhenUsed="1"/>
+    <w:lsdException w:name="annotation subject" w:semiHidden="1" w:unhideWhenUsed="1"/>
+    <w:lsdException w:name="No List" w:semiHidden="1" w:unhideWhenUsed="1"/>
+    <w:lsdException w:name="Outline List 1" w:semiHidden="1" w:unhideWhenUsed="1"/>
+    <w:lsdException w:name="Outline List 2" w:semiHidden="1" w:unhideWhenUsed="1"/>
+    <w:lsdException w:name="Outline List 3" w:semiHidden="1" w:unhideWhenUsed="1"/>
+    <w:lsdException w:name="Table Simple 1" w:semiHidden="1" w:unhideWhenUsed="1"/>
+    <w:lsdException w:name="Table Simple 2" w:semiHidden="1" w:unhideWhenUsed="1"/>
+    <w:lsdException w:name="Table Simple 3" w:semiHidden="1" w:unhideWhenUsed="1"/>
+    <w:lsdException w:name="Table Classic 1" w:semiHidden="1" w:unhideWhenUsed="1"/>
+    <w:lsdException w:name="Table Classic 2" w:semiHidden="1" w:unhideWhenUsed="1"/>
+    <w:lsdException w:name="Table Classic 3" w:semiHidden="1" w:unhideWhenUsed="1"/>
+    <w:lsdException w:name="Table Classic 4" w:semiHidden="1" w:unhideWhenUsed="1"/>
+    <w:lsdException w:name="Table Colorful 1" w:semiHidden="1" w:unhideWhenUsed="1"/>
+    <w:lsdException w:name="Table Colorful 2" w:semiHidden="1" w:unhideWhenUsed="1"/>
+    <w:lsdException w:name="Table Colorful 3" w:semiHidden="1" w:unhideWhenUsed="1"/>
+    <w:lsdException w:name="Table Columns 1" w:semiHidden="1" w:unhideWhenUsed="1"/>
+    <w:lsdException w:name="Table Columns 2" w:semiHidden="1" w:unhideWhenUsed="1"/>
+    <w:lsdException w:name="Table Columns 3" w:semiHidden="1" w:unhideWhenUsed="1"/>
+    <w:lsdException w:name="Table Columns 4" w:semiHidden="1" w:unhideWhenUsed="1"/>
+    <w:lsdException w:name="Table Columns 5" w:semiHidden="1" w:unhideWhenUsed="1"/>
+    <w:lsdException w:name="Table Grid 1" w:semiHidden="1" w:unhideWhenUsed="1"/>
+    <w:lsdException w:name="Table Grid 2" w:semiHidden="1" w:unhideWhenUsed="1"/>
+    <w:lsdException w:name="Table Grid 3" w:semiHidden="1" w:unhideWhenUsed="1"/>
+    <w:lsdException w:name="Table Grid 4" w:semiHidden="1" w:unhideWhenUsed="1"/>
+    <w:lsdException w:name="Table Grid 5" w:semiHidden="1" w:unhideWhenUsed="1"/>
+    <w:lsdException w:name="Table Grid 6" w:semiHidden="1" w:unhideWhenUsed="1"/>
+    <w:lsdException w:name="Table Grid 7" w:semiHidden="1" w:unhideWhenUsed="1"/>
+    <w:lsdException w:name="Table Grid 8" w:semiHidden="1" w:unhideWhenUsed="1"/>
+    <w:lsdException w:name="Table List 1" w:semiHidden="1" w:unhideWhenUsed="1"/>
+    <w:lsdException w:name="Table List 2" w:semiHidden="1" w:unhideWhenUsed="1"/>
+    <w:lsdException w:name="Table List 3" w:semiHidden="1" w:unhideWhenUsed="1"/>
+    <w:lsdException w:name="Table List 4" w:semiHidden="1" w:unhideWhenUsed="1"/>
+    <w:lsdException w:name="Table List 5" w:semiHidden="1" w:unhideWhenUsed="1"/>
+    <w:lsdException w:name="Table List 6" w:semiHidden="1" w:unhideWhenUsed="1"/>
+    <w:lsdException w:name="Table List 7" w:semiHidden="1" w:unhideWhenUsed="1"/>
+    <w:lsdException w:name="Table List 8" w:semiHidden="1" w:unhideWhenUsed="1"/>
+    <w:lsdException w:name="Table 3D effects 1" w:semiHidden="1" w:unhideWhenUsed="1"/>
+    <w:lsdException w:name="Table 3D effects 2" w:semiHidden="1" w:unhideWhenUsed="1"/>
+    <w:lsdException w:name="Table 3D effects 3" w:semiHidden="1" w:unhideWhenUsed="1"/>
+    <w:lsdException w:name="Table Contemporary" w:semiHidden="1" w:unhideWhenUsed="1"/>
+    <w:lsdException w:name="Table Elegant" w:semiHidden="1" w:unhideWhenUsed="1"/>
+    <w:lsdException w:name="Table Professional" w:semiHidden="1" w:unhideWhenUsed="1"/>
+    <w:lsdException w:name="Table Subtle 1" w:semiHidden="1" w:unhideWhenUsed="1"/>
+    <w:lsdException w:name="Table Subtle 2" w:semiHidden="1" w:unhideWhenUsed="1"/>
+    <w:lsdException w:name="Table Web 1" w:semiHidden="1" w:unhideWhenUsed="1"/>
+    <w:lsdException w:name="Table Web 2" w:semiHidden="1" w:unhideWhenUsed="1"/>
+    <w:lsdException w:name="Table Web 3" w:semiHidden="1" w:unhideWhenUsed="1"/>
+    <w:lsdException w:name="Balloon Text" w:semiHidden="1" w:unhideWhenUsed="1"/>
+    <w:lsdException w:name="Table Grid" w:semiHidden="1" w:uiPriority="59" w:unhideWhenUsed="1"/>
+    <w:lsdException w:name="Table Theme" w:semiHidden="1" w:unhideWhenUsed="1"/>
+    <w:lsdException w:name="Placeholder Text" w:semiHidden="1"/>
+    <w:lsdException w:name="No Spacing" w:uiPriority="1" w:qFormat="1"/>
+    <w:lsdException w:name="Light Shading" w:uiPriority="60"/>
+    <w:lsdException w:name="Light List" w:uiPriority="61"/>
+    <w:lsdException w:name="Light Grid" w:uiPriority="62"/>
+    <w:lsdException w:name="Medium Shading 1" w:uiPriority="63"/>
+    <w:lsdException w:name="Medium Shading 2" w:uiPriority="64"/>
+    <w:lsdException w:name="Medium List 1" w:uiPriority="65"/>
+    <w:lsdException w:name="Medium List 2" w:uiPriority="66"/>
+    <w:lsdException w:name="Medium Grid 1" w:uiPriority="67"/>
+    <w:lsdException w:name="Medium Grid 2" w:uiPriority="68"/>
+    <w:lsdException w:name="Medium Grid 3" w:uiPriority="69"/>
+    <w:lsdException w:name="Dark List" w:uiPriority="70"/>
+    <w:lsdException w:name="Colorful Shading" w:uiPriority="71"/>
+    <w:lsdException w:name="Colorful List" w:uiPriority="72"/>
+    <w:lsdException w:name="Colorful Grid" w:uiPriority="73"/>
+    <w:lsdException w:name="Light Shading Accent 1" w:uiPriority="60"/>
+    <w:lsdException w:name="Light List Accent 1" w:uiPriority="61"/>
+    <w:lsdException w:name="Light Grid Accent 1" w:uiPriority="62"/>
+    <w:lsdException w:name="Medium Shading 1 Accent 1" w:uiPriority="63"/>
+    <w:lsdException w:name="Medium Shading 2 Accent 1" w:uiPriority="64"/>
+    <w:lsdException w:name="Medium List 1 Accent 1" w:uiPriority="65"/>
+    <w:lsdException w:name="Revision" w:semiHidden="1"/>
+    <w:lsdException w:name="List Paragraph" w:uiPriority="34" w:qFormat="1"/>
+    <w:lsdException w:name="Quote" w:uiPriority="29" w:qFormat="1"/>
+    <w:lsdException w:name="Intense Quote" w:uiPriority="30" w:qFormat="1"/>
+    <w:lsdException w:name="Medium List 2 Accent 1" w:uiPriority="66"/>
+    <w:lsdException w:name="Medium Grid 1 Accent 1" w:uiPriority="67"/>
+    <w:lsdException w:name="Medium Grid 2 Accent 1" w:uiPriority="68"/>
+    <w:lsdException w:name="Medium Grid 3 Accent 1" w:uiPriority="69"/>
+    <w:lsdException w:name="Dark List Accent 1" w:uiPriority="70"/>
+    <w:lsdException w:name="Colorful Shading Accent 1" w:uiPriority="71"/>
+    <w:lsdException w:name="Colorful List Accent 1" w:uiPriority="72"/>
+    <w:lsdException w:name="Colorful Grid Accent 1" w:uiPriority="73"/>
+    <w:lsdException w:name="Light Shading Accent 2" w:uiPriority="60"/>
+    <w:lsdException w:name="Light List Accent 2" w:uiPriority="61"/>
+    <w:lsdException w:name="Light Grid Accent 2" w:uiPriority="62"/>
+    <w:lsdException w:name="Medium Shading 1 Accent 2" w:uiPriority="63"/>
+    <w:lsdException w:name="Medium Shading 2 Accent 2" w:uiPriority="64"/>
+    <w:lsdException w:name="Medium List 1 Accent 2" w:uiPriority="65"/>
+    <w:lsdException w:name="Medium List 2 Accent 2" w:uiPriority="66"/>
+    <w:lsdException w:name="Medium Grid 1 Accent 2" w:uiPriority="67"/>
+    <w:lsdException w:name="Medium Grid 2 Accent 2" w:uiPriority="68"/>
+    <w:lsdException w:name="Medium Grid 3 Accent 2" w:uiPriority="69"/>
+    <w:lsdException w:name="Dark List Accent 2" w:uiPriority="70"/>
+    <w:lsdException w:name="Colorful Shading Accent 2" w:uiPriority="71"/>
+    <w:lsdException w:name="Colorful List Accent 2" w:uiPriority="72"/>
+    <w:lsdException w:name="Colorful Grid Accent 2" w:uiPriority="73"/>
+    <w:lsdException w:name="Light Shading Accent 3" w:uiPriority="60"/>
+    <w:lsdException w:name="Light List Accent 3" w:uiPriority="61"/>
+    <w:lsdException w:name="Light Grid Accent 3" w:uiPriority="62"/>
+    <w:lsdException w:name="Medium Shading 1 Accent 3" w:uiPriority="63"/>
+    <w:lsdException w:name="Medium Shading 2 Accent 3" w:uiPriority="64"/>
+    <w:lsdException w:name="Medium List 1 Accent 3" w:uiPriority="65"/>
+    <w:lsdException w:name="Medium List 2 Accent 3" w:uiPriority="66"/>
+    <w:lsdException w:name="Medium Grid 1 Accent 3" w:uiPriority="67"/>
+    <w:lsdException w:name="Medium Grid 2 Accent 3" w:uiPriority="68"/>
+    <w:lsdException w:name="Medium Grid 3 Accent 3" w:uiPriority="69"/>
+    <w:lsdException w:name="Dark List Accent 3" w:uiPriority="70"/>
+    <w:lsdException w:name="Colorful Shading Accent 3" w:uiPriority="71"/>
+    <w:lsdException w:name="Colorful List Accent 3" w:uiPriority="72"/>
+    <w:lsdException w:name="Colorful Grid Accent 3" w:uiPriority="73"/>
+    <w:lsdException w:name="Light Shading Accent 4" w:uiPriority="60"/>
+    <w:lsdException w:name="Light List Accent 4" w:uiPriority="61"/>
+    <w:lsdException w:name="Light Grid Accent 4" w:uiPriority="62"/>
+    <w:lsdException w:name="Medium Shading 1 Accent 4" w:uiPriority="63"/>
+    <w:lsdException w:name="Medium Shading 2 Accent 4" w:uiPriority="64"/>
+    <w:lsdException w:name="Medium List 1 Accent 4" w:uiPriority="65"/>
+    <w:lsdException w:name="Medium List 2 Accent 4" w:uiPriority="66"/>
+    <w:lsdException w:name="Medium Grid 1 Accent 4" w:uiPriority="67"/>
+    <w:lsdException w:name="Medium Grid 2 Accent 4" w:uiPriority="68"/>
+    <w:lsdException w:name="Medium Grid 3 Accent 4" w:uiPriority="69"/>
+    <w:lsdException w:name="Dark List Accent 4" w:uiPriority="70"/>
+    <w:lsdException w:name="Colorful Shading Accent 4" w:uiPriority="71"/>
+    <w:lsdException w:name="Colorful List Accent 4" w:uiPriority="72"/>
+    <w:lsdException w:name="Colorful Grid Accent 4" w:uiPriority="73"/>
+    <w:lsdException w:name="Light Shading Accent 5" w:uiPriority="60"/>
+    <w:lsdException w:name="Light List Accent 5" w:uiPriority="61"/>
+    <w:lsdException w:name="Light Grid Accent 5" w:uiPriority="62"/>
+    <w:lsdException w:name="Medium Shading 1 Accent 5" w:uiPriority="63"/>
+    <w:lsdException w:name="Medium Shading 2 Accent 5" w:uiPriority="64"/>
+    <w:lsdException w:name="Medium List 1 Accent 5" w:uiPriority="65"/>
+    <w:lsdException w:name="Medium List 2 Accent 5" w:uiPriority="66"/>
+    <w:lsdException w:name="Medium Grid 1 Accent 5" w:uiPriority="67"/>
+    <w:lsdException w:name="Medium Grid 2 Accent 5" w:uiPriority="68"/>
+    <w:lsdException w:name="Medium Grid 3 Accent 5" w:uiPriority="69"/>
+    <w:lsdException w:name="Dark List Accent 5" w:uiPriority="70"/>
+    <w:lsdException w:name="Colorful Shading Accent 5" w:uiPriority="71"/>
+    <w:lsdException w:name="Colorful List Accent 5" w:uiPriority="72"/>
+    <w:lsdException w:name="Colorful Grid Accent 5" w:uiPriority="73"/>
+    <w:lsdException w:name="Light Shading Accent 6" w:uiPriority="60"/>
+    <w:lsdException w:name="Light List Accent 6" w:uiPriority="61"/>
+    <w:lsdException w:name="Light Grid Accent 6" w:uiPriority="62"/>
+    <w:lsdException w:name="Medium Shading 1 Accent 6" w:uiPriority="63"/>
+    <w:lsdException w:name="Medium Shading 2 Accent 6" w:uiPriority="64"/>
+    <w:lsdException w:name="Medium List 1 Accent 6" w:uiPriority="65"/>
+    <w:lsdException w:name="Medium List 2 Accent 6" w:uiPriority="66"/>
+    <w:lsdException w:name="Medium Grid 1 Accent 6" w:uiPriority="67"/>
+    <w:lsdException w:name="Medium Grid 2 Accent 6" w:uiPriority="68"/>
+    <w:lsdException w:name="Medium Grid 3 Accent 6" w:uiPriority="69"/>
+    <w:lsdException w:name="Dark List Accent 6" w:uiPriority="70"/>
+    <w:lsdException w:name="Colorful Shading Accent 6" w:uiPriority="71"/>
+    <w:lsdException w:name="Colorful List Accent 6" w:uiPriority="72"/>
+    <w:lsdException w:name="Colorful Grid Accent 6" w:uiPriority="73"/>
+    <w:lsdException w:name="Subtle Emphasis" w:uiPriority="19" w:qFormat="1"/>
+    <w:lsdException w:name="Intense Emphasis" w:uiPriority="21" w:qFormat="1"/>
+    <w:lsdException w:name="Subtle Reference" w:uiPriority="31" w:qFormat="1"/>
+    <w:lsdException w:name="Intense Reference" w:uiPriority="32" w:qFormat="1"/>
+    <w:lsdException w:name="Book Title" w:uiPriority="33" w:qFormat="1"/>
+    <w:lsdException w:name="Bibliography" w:semiHidden="1" w:uiPriority="37" w:unhideWhenUsed="1"/>
+    <w:lsdException w:name="TOC Heading" w:semiHidden="1" w:uiPriority="39" w:unhideWhenUsed="1" w:qFormat="1"/>
+    <w:lsdException w:name="Plain Table 1" w:uiPriority="41"/>
+    <w:lsdException w:name="Plain Table 2" w:uiPriority="42"/>
+    <w:lsdException w:name="Plain Table 3" w:uiPriority="43"/>
+    <w:lsdException w:name="Plain Table 4" w:uiPriority="44"/>
+    <w:lsdException w:name="Plain Table 5" w:uiPriority="45"/>
+    <w:lsdException w:name="Grid Table Light" w:uiPriority="40"/>
+    <w:lsdException w:name="Grid Table 1 Light" w:uiPriority="46"/>
+    <w:lsdException w:name="Grid Table 2" w:uiPriority="47"/>
+    <w:lsdException w:name="Grid Table 3" w:uiPriority="48"/>
+    <w:lsdException w:name="Grid Table 4" w:uiPriority="49"/>
+    <w:lsdException w:name="Grid Table 5 Dark" w:uiPriority="50"/>
+    <w:lsdException w:name="Grid Table 6 Colorful" w:uiPriority="51"/>
+    <w:lsdException w:name="Grid Table 7 Colorful" w:uiPriority="52"/>
+    <w:lsdException w:name="Grid Table 1 Light Accent 1" w:uiPriority="46"/>
+    <w:lsdException w:name="Grid Table 2 Accent 1" w:uiPriority="47"/>
+    <w:lsdException w:name="Grid Table 3 Accent 1" w:uiPriority="48"/>
+    <w:lsdException w:name="Grid Table 4 Accent 1" w:uiPriority="49"/>
+    <w:lsdException w:name="Grid Table 5 Dark Accent 1" w:uiPriority="50"/>
+    <w:lsdException w:name="Grid Table 6 Colorful Accent 1" w:uiPriority="51"/>
+    <w:lsdException w:name="Grid Table 7 Colorful Accent 1" w:uiPriority="52"/>
+    <w:lsdException w:name="Grid Table 1 Light Accent 2" w:uiPriority="46"/>
+    <w:lsdException w:name="Grid Table 2 Accent 2" w:uiPriority="47"/>
+    <w:lsdException w:name="Grid Table 3 Accent 2" w:uiPriority="48"/>
+    <w:lsdException w:name="Grid Table 4 Accent 2" w:uiPriority="49"/>
+    <w:lsdException w:name="Grid Table 5 Dark Accent 2" w:uiPriority="50"/>
+    <w:lsdException w:name="Grid Table 6 Colorful Accent 2" w:uiPriority="51"/>
+    <w:lsdException w:name="Grid Table 7 Colorful Accent 2" w:uiPriority="52"/>
+    <w:lsdException w:name="Grid Table 1 Light Accent 3" w:uiPriority="46"/>
+    <w:lsdException w:name="Grid Table 2 Accent 3" w:uiPriority="47"/>
+    <w:lsdException w:name="Grid Table 3 Accent 3" w:uiPriority="48"/>
+    <w:lsdException w:name="Grid Table 4 Accent 3" w:uiPriority="49"/>
+    <w:lsdException w:name="Grid Table 5 Dark Accent 3" w:uiPriority="50"/>
+    <w:lsdException w:name="Grid Table 6 Colorful Accent 3" w:uiPriority="51"/>
+    <w:lsdException w:name="Grid Table 7 Colorful Accent 3" w:uiPriority="52"/>
+    <w:lsdException w:name="Grid Table 1 Light Accent 4" w:uiPriority="46"/>
+    <w:lsdException w:name="Grid Table 2 Accent 4" w:uiPriority="47"/>
+    <w:lsdException w:name="Grid Table 3 Accent 4" w:uiPriority="48"/>
+    <w:lsdException w:name="Grid Table 4 Accent 4" w:uiPriority="49"/>
+    <w:lsdException w:name="Grid Table 5 Dark Accent 4" w:uiPriority="50"/>
+    <w:lsdException w:name="Grid Table 6 Colorful Accent 4" w:uiPriority="51"/>
+    <w:lsdException w:name="Grid Table 7 Colorful Accent 4" w:uiPriority="52"/>
+    <w:lsdException w:name="Grid Table 1 Light Accent 5" w:uiPriority="46"/>
+    <w:lsdException w:name="Grid Table 2 Accent 5" w:uiPriority="47"/>
+    <w:lsdException w:name="Grid Table 3 Accent 5" w:uiPriority="48"/>
+    <w:lsdException w:name="Grid Table 4 Accent 5" w:uiPriority="49"/>
+    <w:lsdException w:name="Grid Table 5 Dark Accent 5" w:uiPriority="50"/>
+    <w:lsdException w:name="Grid Table 6 Colorful Accent 5" w:uiPriority="51"/>
+    <w:lsdException w:name="Grid Table 7 Colorful Accent 5" w:uiPriority="52"/>
+    <w:lsdException w:name="Grid Table 1 Light Accent 6" w:uiPriority="46"/>
+    <w:lsdException w:name="Grid Table 2 Accent 6" w:uiPriority="47"/>
+    <w:lsdException w:name="Grid Table 3 Accent 6" w:uiPriority="48"/>
+    <w:lsdException w:name="Grid Table 4 Accent 6" w:uiPriority="49"/>
+    <w:lsdException w:name="Grid Table 5 Dark Accent 6" w:uiPriority="50"/>
+    <w:lsdException w:name="Grid Table 6 Colorful Accent 6" w:uiPriority="51"/>
+    <w:lsdException w:name="Grid Table 7 Colorful Accent 6" w:uiPriority="52"/>
+    <w:lsdException w:name="List Table 1 Light" w:uiPriority="46"/>
+    <w:lsdException w:name="List Table 2" w:uiPriority="47"/>
+    <w:lsdException w:name="List Table 3" w:uiPriority="48"/>
+    <w:lsdException w:name="List Table 4" w:uiPriority="49"/>
+    <w:lsdException w:name="List Table 5 Dark" w:uiPriority="50"/>
+    <w:lsdException w:name="List Table 6 Colorful" w:uiPriority="51"/>
+    <w:lsdException w:name="List Table 7 Colorful" w:uiPriority="52"/>
+    <w:lsdException w:name="List Table 1 Light Accent 1" w:uiPriority="46"/>
+    <w:lsdException w:name="List Table 2 Accent 1" w:uiPriority="47"/>
+    <w:lsdException w:name="List Table 3 Accent 1" w:uiPriority="48"/>
+    <w:lsdException w:name="List Table 4 Accent 1" w:uiPriority="49"/>
+    <w:lsdException w:name="List Table 5 Dark Accent 1" w:uiPriority="50"/>
+    <w:lsdException w:name="List Table 6 Colorful Accent 1" w:uiPriority="51"/>
+    <w:lsdException w:name="List Table 7 Colorful Accent 1" w:uiPriority="52"/>
+    <w:lsdException w:name="List Table 1 Light Accent 2" w:uiPriority="46"/>
+    <w:lsdException w:name="List Table 2 Accent 2" w:uiPriority="47"/>
+    <w:lsdException w:name="List Table 3 Accent 2" w:uiPriority="48"/>
+    <w:lsdException w:name="List Table 4 Accent 2" w:uiPriority="49"/>
+    <w:lsdException w:name="List Table 5 Dark Accent 2" w:uiPriority="50"/>
+    <w:lsdException w:name="List Table 6 Colorful Accent 2" w:uiPriority="51"/>
+    <w:lsdException w:name="List Table 7 Colorful Accent 2" w:uiPriority="52"/>
+    <w:lsdException w:name="List Table 1 Light Accent 3" w:uiPriority="46"/>
+    <w:lsdException w:name="List Table 2 Accent 3" w:uiPriority="47"/>
+    <w:lsdException w:name="List Table 3 Accent 3" w:uiPriority="48"/>
+    <w:lsdException w:name="List Table 4 Accent 3" w:uiPriority="49"/>
+    <w:lsdException w:name="List Table 5 Dark Accent 3" w:uiPriority="50"/>
+    <w:lsdException w:name="List Table 6 Colorful Accent 3" w:uiPriority="51"/>
+    <w:lsdException w:name="List Table 7 Colorful Accent 3" w:uiPriority="52"/>
+    <w:lsdException w:name="List Table 1 Light Accent 4" w:uiPriority="46"/>
+    <w:lsdException w:name="List Table 2 Accent 4" w:uiPriority="47"/>
+    <w:lsdException w:name="List Table 3 Accent 4" w:uiPriority="48"/>
+    <w:lsdException w:name="List Table 4 Accent 4" w:uiPriority="49"/>
+    <w:lsdException w:name="List Table 5 Dark Accent 4" w:uiPriority="50"/>
+    <w:lsdException w:name="List Table 6 Colorful Accent 4" w:uiPriority="51"/>
+    <w:lsdException w:name="List Table 7 Colorful Accent 4" w:uiPriority="52"/>
+    <w:lsdException w:name="List Table 1 Light Accent 5" w:uiPriority="46"/>
+    <w:lsdException w:name="List Table 2 Accent 5" w:uiPriority="47"/>
+    <w:lsdException w:name="List Table 3 Accent 5" w:uiPriority="48"/>
+    <w:lsdException w:name="List Table 4 Accent 5" w:uiPriority="49"/>
+    <w:lsdException w:name="List Table 5 Dark Accent 5" w:uiPriority="50"/>
+    <w:lsdException w:name="List Table 6 Colorful Accent 5" w:uiPriority="51"/>
+    <w:lsdException w:name="List Table 7 Colorful Accent 5" w:uiPriority="52"/>
+    <w:lsdException w:name="List Table 1 Light Accent 6" w:uiPriority="46"/>
+    <w:lsdException w:name="List Table 2 Accent 6" w:uiPriority="47"/>
+    <w:lsdException w:name="List Table 3 Accent 6" w:uiPriority="48"/>
+    <w:lsdException w:name="List Table 4 Accent 6" w:uiPriority="49"/>
+    <w:lsdException w:name="List Table 5 Dark Accent 6" w:uiPriority="50"/>
+    <w:lsdException w:name="List Table 6 Colorful Accent 6" w:uiPriority="51"/>
+    <w:lsdException w:name="List Table 7 Colorful Accent 6" w:uiPriority="52"/>
+    <w:lsdException w:name="Mention" w:semiHidden="1" w:unhideWhenUsed="1"/>
+    <w:lsdException w:name="Smart Hyperlink" w:semiHidden="1" w:unhideWhenUsed="1"/>
+    <w:lsdException w:name="Hashtag" w:semiHidden="1" w:unhideWhenUsed="1"/>
+    <w:lsdException w:name="Unresolved Mention" w:semiHidden="1" w:unhideWhenUsed="1"/>
+    <w:lsdException w:name="Smart Link" w:semiHidden="1" w:unhideWhenUsed="1"/>
   </w:latentStyles>
   <w:style w:type="paragraph" w:default="1" w:styleId="Normal">
     <w:name w:val="Normal"/>
@@ -16079,839 +16601,8 @@
       <w:contextualSpacing/>
     </w:pPr>
   </w:style>
-  <w:style w:type="character" w:customStyle="1" w:styleId="UnresolvedMention">
-    <w:name w:val="Unresolved Mention"/>
-    <w:basedOn w:val="DefaultParagraphFont"/>
-    <w:uiPriority w:val="99"/>
-    <w:semiHidden/>
-    <w:unhideWhenUsed/>
-    <w:rsid w:val="00D57F9D"/>
-    <w:rPr>
-      <w:color w:val="605E5C"/>
-      <w:shd w:val="clear" w:color="auto" w:fill="E1DFDD"/>
-    </w:rPr>
-  </w:style>
-  <w:style w:type="paragraph" w:styleId="Quote">
-    <w:name w:val="Quote"/>
-    <w:basedOn w:val="Normal"/>
-    <w:next w:val="Normal"/>
-    <w:link w:val="QuoteChar"/>
-    <w:uiPriority w:val="29"/>
-    <w:qFormat/>
-    <w:rsid w:val="00600B8C"/>
-    <w:pPr>
-      <w:spacing w:before="200" w:after="160"/>
-      <w:ind w:left="864" w:right="864"/>
-      <w:jc w:val="center"/>
-    </w:pPr>
-    <w:rPr>
-      <w:i/>
-      <w:iCs/>
-      <w:color w:val="404040" w:themeColor="text1" w:themeTint="BF"/>
-    </w:rPr>
-  </w:style>
-  <w:style w:type="character" w:customStyle="1" w:styleId="QuoteChar">
-    <w:name w:val="Quote Char"/>
-    <w:basedOn w:val="DefaultParagraphFont"/>
-    <w:link w:val="Quote"/>
-    <w:uiPriority w:val="29"/>
-    <w:rsid w:val="00600B8C"/>
-    <w:rPr>
-      <w:i/>
-      <w:iCs/>
-      <w:color w:val="404040" w:themeColor="text1" w:themeTint="BF"/>
-    </w:rPr>
-  </w:style>
-</w:styles>
-</file>
-
-<file path=word/stylesWithEffects.xml><?xml version="1.0" encoding="utf-8"?>
-<w:styles xmlns:wpc="http://schemas.microsoft.com/office/word/2010/wordprocessingCanvas" xmlns:mc="http://schemas.openxmlformats.org/markup-compatibility/2006" xmlns:o="urn:schemas-microsoft-com:office:office" xmlns:r="http://schemas.openxmlformats.org/officeDocument/2006/relationships" xmlns:m="http://schemas.openxmlformats.org/officeDocument/2006/math" xmlns:v="urn:schemas-microsoft-com:vml" xmlns:wp14="http://schemas.microsoft.com/office/word/2010/wordprocessingDrawing" xmlns:wp="http://schemas.openxmlformats.org/drawingml/2006/wordprocessingDrawing" xmlns:w10="urn:schemas-microsoft-com:office:word" xmlns:w="http://schemas.openxmlformats.org/wordprocessingml/2006/main" xmlns:w14="http://schemas.microsoft.com/office/word/2010/wordml" xmlns:wpg="http://schemas.microsoft.com/office/word/2010/wordprocessingGroup" xmlns:wpi="http://schemas.microsoft.com/office/word/2010/wordprocessingInk" xmlns:wne="http://schemas.microsoft.com/office/word/2006/wordml" xmlns:wps="http://schemas.microsoft.com/office/word/2010/wordprocessingShape" mc:Ignorable="w14 wp14">
-  <w:docDefaults>
-    <w:rPrDefault>
-      <w:rPr>
-        <w:rFonts w:ascii="Times New Roman" w:eastAsia="Times New Roman" w:hAnsi="Times New Roman" w:cs="Times New Roman"/>
-        <w:lang w:val="en-US" w:eastAsia="en-US" w:bidi="ar-SA"/>
-      </w:rPr>
-    </w:rPrDefault>
-    <w:pPrDefault/>
-  </w:docDefaults>
-  <w:latentStyles w:defLockedState="0" w:defUIPriority="99" w:defSemiHidden="1" w:defUnhideWhenUsed="1" w:defQFormat="0" w:count="267">
-    <w:lsdException w:name="Normal" w:semiHidden="0" w:uiPriority="0" w:unhideWhenUsed="0" w:qFormat="1"/>
-    <w:lsdException w:name="heading 1" w:semiHidden="0" w:uiPriority="9" w:unhideWhenUsed="0" w:qFormat="1"/>
-    <w:lsdException w:name="heading 2" w:semiHidden="0" w:uiPriority="9" w:unhideWhenUsed="0" w:qFormat="1"/>
-    <w:lsdException w:name="heading 3" w:semiHidden="0" w:uiPriority="9" w:unhideWhenUsed="0" w:qFormat="1"/>
-    <w:lsdException w:name="heading 4" w:semiHidden="0" w:uiPriority="9" w:unhideWhenUsed="0" w:qFormat="1"/>
-    <w:lsdException w:name="heading 5" w:semiHidden="0" w:uiPriority="9" w:unhideWhenUsed="0" w:qFormat="1"/>
-    <w:lsdException w:name="heading 6" w:semiHidden="0" w:uiPriority="9" w:unhideWhenUsed="0" w:qFormat="1"/>
-    <w:lsdException w:name="heading 7" w:semiHidden="0" w:uiPriority="9" w:unhideWhenUsed="0" w:qFormat="1"/>
-    <w:lsdException w:name="heading 8" w:semiHidden="0" w:uiPriority="9" w:unhideWhenUsed="0" w:qFormat="1"/>
-    <w:lsdException w:name="heading 9" w:semiHidden="0" w:uiPriority="9" w:unhideWhenUsed="0" w:qFormat="1"/>
-    <w:lsdException w:name="toc 1" w:uiPriority="39"/>
-    <w:lsdException w:name="toc 2" w:uiPriority="39"/>
-    <w:lsdException w:name="toc 3" w:uiPriority="39"/>
-    <w:lsdException w:name="toc 4" w:uiPriority="39"/>
-    <w:lsdException w:name="toc 5" w:uiPriority="39"/>
-    <w:lsdException w:name="toc 6" w:uiPriority="39"/>
-    <w:lsdException w:name="toc 7" w:uiPriority="39"/>
-    <w:lsdException w:name="toc 8" w:uiPriority="39"/>
-    <w:lsdException w:name="toc 9" w:uiPriority="39"/>
-    <w:lsdException w:name="caption" w:uiPriority="35" w:qFormat="1"/>
-    <w:lsdException w:name="Title" w:semiHidden="0" w:uiPriority="0" w:unhideWhenUsed="0" w:qFormat="1"/>
-    <w:lsdException w:name="Default Paragraph Font" w:uiPriority="1"/>
-    <w:lsdException w:name="Body Text" w:uiPriority="0"/>
-    <w:lsdException w:name="Subtitle" w:semiHidden="0" w:uiPriority="11" w:unhideWhenUsed="0" w:qFormat="1"/>
-    <w:lsdException w:name="Strong" w:semiHidden="0" w:uiPriority="22" w:unhideWhenUsed="0" w:qFormat="1"/>
-    <w:lsdException w:name="Emphasis" w:semiHidden="0" w:uiPriority="20" w:unhideWhenUsed="0" w:qFormat="1"/>
-    <w:lsdException w:name="Table Grid" w:semiHidden="0" w:uiPriority="59" w:unhideWhenUsed="0"/>
-    <w:lsdException w:name="Placeholder Text" w:unhideWhenUsed="0"/>
-    <w:lsdException w:name="No Spacing" w:semiHidden="0" w:uiPriority="1" w:unhideWhenUsed="0" w:qFormat="1"/>
-    <w:lsdException w:name="Light Shading" w:semiHidden="0" w:uiPriority="60" w:unhideWhenUsed="0"/>
-    <w:lsdException w:name="Light List" w:semiHidden="0" w:uiPriority="61" w:unhideWhenUsed="0"/>
-    <w:lsdException w:name="Light Grid" w:semiHidden="0" w:uiPriority="62" w:unhideWhenUsed="0"/>
-    <w:lsdException w:name="Medium Shading 1" w:semiHidden="0" w:uiPriority="63" w:unhideWhenUsed="0"/>
-    <w:lsdException w:name="Medium Shading 2" w:semiHidden="0" w:uiPriority="64" w:unhideWhenUsed="0"/>
-    <w:lsdException w:name="Medium List 1" w:semiHidden="0" w:uiPriority="65" w:unhideWhenUsed="0"/>
-    <w:lsdException w:name="Medium List 2" w:semiHidden="0" w:uiPriority="66" w:unhideWhenUsed="0"/>
-    <w:lsdException w:name="Medium Grid 1" w:semiHidden="0" w:uiPriority="67" w:unhideWhenUsed="0"/>
-    <w:lsdException w:name="Medium Grid 2" w:semiHidden="0" w:uiPriority="68" w:unhideWhenUsed="0"/>
-    <w:lsdException w:name="Medium Grid 3" w:semiHidden="0" w:uiPriority="69" w:unhideWhenUsed="0"/>
-    <w:lsdException w:name="Dark List" w:semiHidden="0" w:uiPriority="70" w:unhideWhenUsed="0"/>
-    <w:lsdException w:name="Colorful Shading" w:semiHidden="0" w:uiPriority="71" w:unhideWhenUsed="0"/>
-    <w:lsdException w:name="Colorful List" w:semiHidden="0" w:uiPriority="72" w:unhideWhenUsed="0"/>
-    <w:lsdException w:name="Colorful Grid" w:semiHidden="0" w:uiPriority="73" w:unhideWhenUsed="0"/>
-    <w:lsdException w:name="Light Shading Accent 1" w:semiHidden="0" w:uiPriority="60" w:unhideWhenUsed="0"/>
-    <w:lsdException w:name="Light List Accent 1" w:semiHidden="0" w:uiPriority="61" w:unhideWhenUsed="0"/>
-    <w:lsdException w:name="Light Grid Accent 1" w:semiHidden="0" w:uiPriority="62" w:unhideWhenUsed="0"/>
-    <w:lsdException w:name="Medium Shading 1 Accent 1" w:semiHidden="0" w:uiPriority="63" w:unhideWhenUsed="0"/>
-    <w:lsdException w:name="Medium Shading 2 Accent 1" w:semiHidden="0" w:uiPriority="64" w:unhideWhenUsed="0"/>
-    <w:lsdException w:name="Medium List 1 Accent 1" w:semiHidden="0" w:uiPriority="65" w:unhideWhenUsed="0"/>
-    <w:lsdException w:name="Revision" w:unhideWhenUsed="0"/>
-    <w:lsdException w:name="List Paragraph" w:semiHidden="0" w:uiPriority="34" w:unhideWhenUsed="0" w:qFormat="1"/>
-    <w:lsdException w:name="Quote" w:semiHidden="0" w:uiPriority="29" w:unhideWhenUsed="0" w:qFormat="1"/>
-    <w:lsdException w:name="Intense Quote" w:semiHidden="0" w:uiPriority="30" w:unhideWhenUsed="0" w:qFormat="1"/>
-    <w:lsdException w:name="Medium List 2 Accent 1" w:semiHidden="0" w:uiPriority="66" w:unhideWhenUsed="0"/>
-    <w:lsdException w:name="Medium Grid 1 Accent 1" w:semiHidden="0" w:uiPriority="67" w:unhideWhenUsed="0"/>
-    <w:lsdException w:name="Medium Grid 2 Accent 1" w:semiHidden="0" w:uiPriority="68" w:unhideWhenUsed="0"/>
-    <w:lsdException w:name="Medium Grid 3 Accent 1" w:semiHidden="0" w:uiPriority="69" w:unhideWhenUsed="0"/>
-    <w:lsdException w:name="Dark List Accent 1" w:semiHidden="0" w:uiPriority="70" w:unhideWhenUsed="0"/>
-    <w:lsdException w:name="Colorful Shading Accent 1" w:semiHidden="0" w:uiPriority="71" w:unhideWhenUsed="0"/>
-    <w:lsdException w:name="Colorful List Accent 1" w:semiHidden="0" w:uiPriority="72" w:unhideWhenUsed="0"/>
-    <w:lsdException w:name="Colorful Grid Accent 1" w:semiHidden="0" w:uiPriority="73" w:unhideWhenUsed="0"/>
-    <w:lsdException w:name="Light Shading Accent 2" w:semiHidden="0" w:uiPriority="60" w:unhideWhenUsed="0"/>
-    <w:lsdException w:name="Light List Accent 2" w:semiHidden="0" w:uiPriority="61" w:unhideWhenUsed="0"/>
-    <w:lsdException w:name="Light Grid Accent 2" w:semiHidden="0" w:uiPriority="62" w:unhideWhenUsed="0"/>
-    <w:lsdException w:name="Medium Shading 1 Accent 2" w:semiHidden="0" w:uiPriority="63" w:unhideWhenUsed="0"/>
-    <w:lsdException w:name="Medium Shading 2 Accent 2" w:semiHidden="0" w:uiPriority="64" w:unhideWhenUsed="0"/>
-    <w:lsdException w:name="Medium List 1 Accent 2" w:semiHidden="0" w:uiPriority="65" w:unhideWhenUsed="0"/>
-    <w:lsdException w:name="Medium List 2 Accent 2" w:semiHidden="0" w:uiPriority="66" w:unhideWhenUsed="0"/>
-    <w:lsdException w:name="Medium Grid 1 Accent 2" w:semiHidden="0" w:uiPriority="67" w:unhideWhenUsed="0"/>
-    <w:lsdException w:name="Medium Grid 2 Accent 2" w:semiHidden="0" w:uiPriority="68" w:unhideWhenUsed="0"/>
-    <w:lsdException w:name="Medium Grid 3 Accent 2" w:semiHidden="0" w:uiPriority="69" w:unhideWhenUsed="0"/>
-    <w:lsdException w:name="Dark List Accent 2" w:semiHidden="0" w:uiPriority="70" w:unhideWhenUsed="0"/>
-    <w:lsdException w:name="Colorful Shading Accent 2" w:semiHidden="0" w:uiPriority="71" w:unhideWhenUsed="0"/>
-    <w:lsdException w:name="Colorful List Accent 2" w:semiHidden="0" w:uiPriority="72" w:unhideWhenUsed="0"/>
-    <w:lsdException w:name="Colorful Grid Accent 2" w:semiHidden="0" w:uiPriority="73" w:unhideWhenUsed="0"/>
-    <w:lsdException w:name="Light Shading Accent 3" w:semiHidden="0" w:uiPriority="60" w:unhideWhenUsed="0"/>
-    <w:lsdException w:name="Light List Accent 3" w:semiHidden="0" w:uiPriority="61" w:unhideWhenUsed="0"/>
-    <w:lsdException w:name="Light Grid Accent 3" w:semiHidden="0" w:uiPriority="62" w:unhideWhenUsed="0"/>
-    <w:lsdException w:name="Medium Shading 1 Accent 3" w:semiHidden="0" w:uiPriority="63" w:unhideWhenUsed="0"/>
-    <w:lsdException w:name="Medium Shading 2 Accent 3" w:semiHidden="0" w:uiPriority="64" w:unhideWhenUsed="0"/>
-    <w:lsdException w:name="Medium List 1 Accent 3" w:semiHidden="0" w:uiPriority="65" w:unhideWhenUsed="0"/>
-    <w:lsdException w:name="Medium List 2 Accent 3" w:semiHidden="0" w:uiPriority="66" w:unhideWhenUsed="0"/>
-    <w:lsdException w:name="Medium Grid 1 Accent 3" w:semiHidden="0" w:uiPriority="67" w:unhideWhenUsed="0"/>
-    <w:lsdException w:name="Medium Grid 2 Accent 3" w:semiHidden="0" w:uiPriority="68" w:unhideWhenUsed="0"/>
-    <w:lsdException w:name="Medium Grid 3 Accent 3" w:semiHidden="0" w:uiPriority="69" w:unhideWhenUsed="0"/>
-    <w:lsdException w:name="Dark List Accent 3" w:semiHidden="0" w:uiPriority="70" w:unhideWhenUsed="0"/>
-    <w:lsdException w:name="Colorful Shading Accent 3" w:semiHidden="0" w:uiPriority="71" w:unhideWhenUsed="0"/>
-    <w:lsdException w:name="Colorful List Accent 3" w:semiHidden="0" w:uiPriority="72" w:unhideWhenUsed="0"/>
-    <w:lsdException w:name="Colorful Grid Accent 3" w:semiHidden="0" w:uiPriority="73" w:unhideWhenUsed="0"/>
-    <w:lsdException w:name="Light Shading Accent 4" w:semiHidden="0" w:uiPriority="60" w:unhideWhenUsed="0"/>
-    <w:lsdException w:name="Light List Accent 4" w:semiHidden="0" w:uiPriority="61" w:unhideWhenUsed="0"/>
-    <w:lsdException w:name="Light Grid Accent 4" w:semiHidden="0" w:uiPriority="62" w:unhideWhenUsed="0"/>
-    <w:lsdException w:name="Medium Shading 1 Accent 4" w:semiHidden="0" w:uiPriority="63" w:unhideWhenUsed="0"/>
-    <w:lsdException w:name="Medium Shading 2 Accent 4" w:semiHidden="0" w:uiPriority="64" w:unhideWhenUsed="0"/>
-    <w:lsdException w:name="Medium List 1 Accent 4" w:semiHidden="0" w:uiPriority="65" w:unhideWhenUsed="0"/>
-    <w:lsdException w:name="Medium List 2 Accent 4" w:semiHidden="0" w:uiPriority="66" w:unhideWhenUsed="0"/>
-    <w:lsdException w:name="Medium Grid 1 Accent 4" w:semiHidden="0" w:uiPriority="67" w:unhideWhenUsed="0"/>
-    <w:lsdException w:name="Medium Grid 2 Accent 4" w:semiHidden="0" w:uiPriority="68" w:unhideWhenUsed="0"/>
-    <w:lsdException w:name="Medium Grid 3 Accent 4" w:semiHidden="0" w:uiPriority="69" w:unhideWhenUsed="0"/>
-    <w:lsdException w:name="Dark List Accent 4" w:semiHidden="0" w:uiPriority="70" w:unhideWhenUsed="0"/>
-    <w:lsdException w:name="Colorful Shading Accent 4" w:semiHidden="0" w:uiPriority="71" w:unhideWhenUsed="0"/>
-    <w:lsdException w:name="Colorful List Accent 4" w:semiHidden="0" w:uiPriority="72" w:unhideWhenUsed="0"/>
-    <w:lsdException w:name="Colorful Grid Accent 4" w:semiHidden="0" w:uiPriority="73" w:unhideWhenUsed="0"/>
-    <w:lsdException w:name="Light Shading Accent 5" w:semiHidden="0" w:uiPriority="60" w:unhideWhenUsed="0"/>
-    <w:lsdException w:name="Light List Accent 5" w:semiHidden="0" w:uiPriority="61" w:unhideWhenUsed="0"/>
-    <w:lsdException w:name="Light Grid Accent 5" w:semiHidden="0" w:uiPriority="62" w:unhideWhenUsed="0"/>
-    <w:lsdException w:name="Medium Shading 1 Accent 5" w:semiHidden="0" w:uiPriority="63" w:unhideWhenUsed="0"/>
-    <w:lsdException w:name="Medium Shading 2 Accent 5" w:semiHidden="0" w:uiPriority="64" w:unhideWhenUsed="0"/>
-    <w:lsdException w:name="Medium List 1 Accent 5" w:semiHidden="0" w:uiPriority="65" w:unhideWhenUsed="0"/>
-    <w:lsdException w:name="Medium List 2 Accent 5" w:semiHidden="0" w:uiPriority="66" w:unhideWhenUsed="0"/>
-    <w:lsdException w:name="Medium Grid 1 Accent 5" w:semiHidden="0" w:uiPriority="67" w:unhideWhenUsed="0"/>
-    <w:lsdException w:name="Medium Grid 2 Accent 5" w:semiHidden="0" w:uiPriority="68" w:unhideWhenUsed="0"/>
-    <w:lsdException w:name="Medium Grid 3 Accent 5" w:semiHidden="0" w:uiPriority="69" w:unhideWhenUsed="0"/>
-    <w:lsdException w:name="Dark List Accent 5" w:semiHidden="0" w:uiPriority="70" w:unhideWhenUsed="0"/>
-    <w:lsdException w:name="Colorful Shading Accent 5" w:semiHidden="0" w:uiPriority="71" w:unhideWhenUsed="0"/>
-    <w:lsdException w:name="Colorful List Accent 5" w:semiHidden="0" w:uiPriority="72" w:unhideWhenUsed="0"/>
-    <w:lsdException w:name="Colorful Grid Accent 5" w:semiHidden="0" w:uiPriority="73" w:unhideWhenUsed="0"/>
-    <w:lsdException w:name="Light Shading Accent 6" w:semiHidden="0" w:uiPriority="60" w:unhideWhenUsed="0"/>
-    <w:lsdException w:name="Light List Accent 6" w:semiHidden="0" w:uiPriority="61" w:unhideWhenUsed="0"/>
-    <w:lsdException w:name="Light Grid Accent 6" w:semiHidden="0" w:uiPriority="62" w:unhideWhenUsed="0"/>
-    <w:lsdException w:name="Medium Shading 1 Accent 6" w:semiHidden="0" w:uiPriority="63" w:unhideWhenUsed="0"/>
-    <w:lsdException w:name="Medium Shading 2 Accent 6" w:semiHidden="0" w:uiPriority="64" w:unhideWhenUsed="0"/>
-    <w:lsdException w:name="Medium List 1 Accent 6" w:semiHidden="0" w:uiPriority="65" w:unhideWhenUsed="0"/>
-    <w:lsdException w:name="Medium List 2 Accent 6" w:semiHidden="0" w:uiPriority="66" w:unhideWhenUsed="0"/>
-    <w:lsdException w:name="Medium Grid 1 Accent 6" w:semiHidden="0" w:uiPriority="67" w:unhideWhenUsed="0"/>
-    <w:lsdException w:name="Medium Grid 2 Accent 6" w:semiHidden="0" w:uiPriority="68" w:unhideWhenUsed="0"/>
-    <w:lsdException w:name="Medium Grid 3 Accent 6" w:semiHidden="0" w:uiPriority="69" w:unhideWhenUsed="0"/>
-    <w:lsdException w:name="Dark List Accent 6" w:semiHidden="0" w:uiPriority="70" w:unhideWhenUsed="0"/>
-    <w:lsdException w:name="Colorful Shading Accent 6" w:semiHidden="0" w:uiPriority="71" w:unhideWhenUsed="0"/>
-    <w:lsdException w:name="Colorful List Accent 6" w:semiHidden="0" w:uiPriority="72" w:unhideWhenUsed="0"/>
-    <w:lsdException w:name="Colorful Grid Accent 6" w:semiHidden="0" w:uiPriority="73" w:unhideWhenUsed="0"/>
-    <w:lsdException w:name="Subtle Emphasis" w:semiHidden="0" w:uiPriority="19" w:unhideWhenUsed="0" w:qFormat="1"/>
-    <w:lsdException w:name="Intense Emphasis" w:semiHidden="0" w:uiPriority="21" w:unhideWhenUsed="0" w:qFormat="1"/>
-    <w:lsdException w:name="Subtle Reference" w:semiHidden="0" w:uiPriority="31" w:unhideWhenUsed="0" w:qFormat="1"/>
-    <w:lsdException w:name="Intense Reference" w:semiHidden="0" w:uiPriority="32" w:unhideWhenUsed="0" w:qFormat="1"/>
-    <w:lsdException w:name="Book Title" w:semiHidden="0" w:uiPriority="33" w:unhideWhenUsed="0" w:qFormat="1"/>
-    <w:lsdException w:name="Bibliography" w:uiPriority="37"/>
-    <w:lsdException w:name="TOC Heading" w:uiPriority="39" w:qFormat="1"/>
-  </w:latentStyles>
-  <w:style w:type="paragraph" w:default="1" w:styleId="Normal">
-    <w:name w:val="Normal"/>
-    <w:qFormat/>
-    <w:pPr>
-      <w:widowControl w:val="0"/>
-      <w:spacing w:line="240" w:lineRule="atLeast"/>
-    </w:pPr>
-  </w:style>
-  <w:style w:type="paragraph" w:styleId="Heading1">
-    <w:name w:val="heading 1"/>
-    <w:basedOn w:val="Normal"/>
-    <w:next w:val="Normal"/>
-    <w:qFormat/>
-    <w:pPr>
-      <w:keepNext/>
-      <w:numPr>
-        <w:numId w:val="1"/>
-      </w:numPr>
-      <w:spacing w:before="120" w:after="60"/>
-      <w:outlineLvl w:val="0"/>
-    </w:pPr>
-    <w:rPr>
-      <w:rFonts w:ascii="Arial" w:hAnsi="Arial"/>
-      <w:b/>
-      <w:sz w:val="24"/>
-    </w:rPr>
-  </w:style>
-  <w:style w:type="paragraph" w:styleId="Heading2">
-    <w:name w:val="heading 2"/>
-    <w:basedOn w:val="Heading1"/>
-    <w:next w:val="Normal"/>
-    <w:qFormat/>
-    <w:rsid w:val="00B65034"/>
-    <w:pPr>
-      <w:numPr>
-        <w:ilvl w:val="1"/>
-      </w:numPr>
-      <w:outlineLvl w:val="1"/>
-    </w:pPr>
-    <w:rPr>
-      <w:b w:val="0"/>
-      <w:sz w:val="22"/>
-    </w:rPr>
-  </w:style>
-  <w:style w:type="paragraph" w:styleId="Heading3">
-    <w:name w:val="heading 3"/>
-    <w:basedOn w:val="Heading1"/>
-    <w:next w:val="Normal"/>
-    <w:qFormat/>
-    <w:rsid w:val="00FB5943"/>
-    <w:pPr>
-      <w:numPr>
-        <w:ilvl w:val="2"/>
-      </w:numPr>
-      <w:outlineLvl w:val="2"/>
-    </w:pPr>
-    <w:rPr>
-      <w:b w:val="0"/>
-      <w:i/>
-      <w:sz w:val="20"/>
-    </w:rPr>
-  </w:style>
-  <w:style w:type="paragraph" w:styleId="Heading4">
-    <w:name w:val="heading 4"/>
-    <w:basedOn w:val="Heading1"/>
-    <w:next w:val="Normal"/>
-    <w:qFormat/>
-    <w:pPr>
-      <w:numPr>
-        <w:ilvl w:val="3"/>
-      </w:numPr>
-      <w:outlineLvl w:val="3"/>
-    </w:pPr>
-    <w:rPr>
-      <w:b w:val="0"/>
-      <w:sz w:val="20"/>
-    </w:rPr>
-  </w:style>
-  <w:style w:type="paragraph" w:styleId="Heading5">
-    <w:name w:val="heading 5"/>
-    <w:basedOn w:val="Normal"/>
-    <w:next w:val="Normal"/>
-    <w:qFormat/>
-    <w:pPr>
-      <w:numPr>
-        <w:ilvl w:val="4"/>
-        <w:numId w:val="1"/>
-      </w:numPr>
-      <w:spacing w:before="240" w:after="60"/>
-      <w:outlineLvl w:val="4"/>
-    </w:pPr>
-    <w:rPr>
-      <w:sz w:val="22"/>
-    </w:rPr>
-  </w:style>
-  <w:style w:type="paragraph" w:styleId="Heading6">
-    <w:name w:val="heading 6"/>
-    <w:basedOn w:val="Normal"/>
-    <w:next w:val="Normal"/>
-    <w:qFormat/>
-    <w:pPr>
-      <w:numPr>
-        <w:ilvl w:val="5"/>
-        <w:numId w:val="1"/>
-      </w:numPr>
-      <w:spacing w:before="240" w:after="60"/>
-      <w:outlineLvl w:val="5"/>
-    </w:pPr>
-    <w:rPr>
-      <w:i/>
-      <w:sz w:val="22"/>
-    </w:rPr>
-  </w:style>
-  <w:style w:type="paragraph" w:styleId="Heading7">
-    <w:name w:val="heading 7"/>
-    <w:basedOn w:val="Normal"/>
-    <w:next w:val="Normal"/>
-    <w:qFormat/>
-    <w:pPr>
-      <w:numPr>
-        <w:ilvl w:val="6"/>
-        <w:numId w:val="1"/>
-      </w:numPr>
-      <w:spacing w:before="240" w:after="60"/>
-      <w:outlineLvl w:val="6"/>
-    </w:pPr>
-  </w:style>
-  <w:style w:type="paragraph" w:styleId="Heading8">
-    <w:name w:val="heading 8"/>
-    <w:basedOn w:val="Normal"/>
-    <w:next w:val="Normal"/>
-    <w:qFormat/>
-    <w:pPr>
-      <w:numPr>
-        <w:ilvl w:val="7"/>
-        <w:numId w:val="1"/>
-      </w:numPr>
-      <w:spacing w:before="240" w:after="60"/>
-      <w:outlineLvl w:val="7"/>
-    </w:pPr>
-    <w:rPr>
-      <w:i/>
-    </w:rPr>
-  </w:style>
-  <w:style w:type="paragraph" w:styleId="Heading9">
-    <w:name w:val="heading 9"/>
-    <w:basedOn w:val="Normal"/>
-    <w:next w:val="Normal"/>
-    <w:qFormat/>
-    <w:pPr>
-      <w:numPr>
-        <w:ilvl w:val="8"/>
-        <w:numId w:val="1"/>
-      </w:numPr>
-      <w:spacing w:before="240" w:after="60"/>
-      <w:outlineLvl w:val="8"/>
-    </w:pPr>
-    <w:rPr>
-      <w:b/>
-      <w:i/>
-      <w:sz w:val="18"/>
-    </w:rPr>
-  </w:style>
-  <w:style w:type="character" w:default="1" w:styleId="DefaultParagraphFont">
-    <w:name w:val="Default Paragraph Font"/>
-    <w:uiPriority w:val="1"/>
-    <w:semiHidden/>
-    <w:unhideWhenUsed/>
-  </w:style>
-  <w:style w:type="table" w:default="1" w:styleId="TableNormal">
-    <w:name w:val="Normal Table"/>
-    <w:uiPriority w:val="99"/>
-    <w:semiHidden/>
-    <w:unhideWhenUsed/>
-    <w:tblPr>
-      <w:tblInd w:w="0" w:type="dxa"/>
-      <w:tblCellMar>
-        <w:top w:w="0" w:type="dxa"/>
-        <w:left w:w="108" w:type="dxa"/>
-        <w:bottom w:w="0" w:type="dxa"/>
-        <w:right w:w="108" w:type="dxa"/>
-      </w:tblCellMar>
-    </w:tblPr>
-  </w:style>
-  <w:style w:type="numbering" w:default="1" w:styleId="NoList">
-    <w:name w:val="No List"/>
-    <w:uiPriority w:val="99"/>
-    <w:semiHidden/>
-    <w:unhideWhenUsed/>
-  </w:style>
-  <w:style w:type="paragraph" w:customStyle="1" w:styleId="Paragraph2">
-    <w:name w:val="Paragraph2"/>
-    <w:basedOn w:val="Normal"/>
-    <w:pPr>
-      <w:spacing w:before="80"/>
-      <w:ind w:left="720"/>
-      <w:jc w:val="both"/>
-    </w:pPr>
-    <w:rPr>
-      <w:color w:val="000000"/>
-      <w:lang w:val="en-AU"/>
-    </w:rPr>
-  </w:style>
-  <w:style w:type="paragraph" w:styleId="Title">
-    <w:name w:val="Title"/>
-    <w:basedOn w:val="Normal"/>
-    <w:next w:val="Normal"/>
-    <w:qFormat/>
-    <w:pPr>
-      <w:spacing w:line="240" w:lineRule="auto"/>
-      <w:jc w:val="center"/>
-    </w:pPr>
-    <w:rPr>
-      <w:rFonts w:ascii="Arial" w:hAnsi="Arial"/>
-      <w:b/>
-      <w:sz w:val="36"/>
-    </w:rPr>
-  </w:style>
-  <w:style w:type="paragraph" w:styleId="Subtitle">
-    <w:name w:val="Subtitle"/>
-    <w:basedOn w:val="Normal"/>
-    <w:qFormat/>
-    <w:pPr>
-      <w:spacing w:after="60"/>
-      <w:jc w:val="center"/>
-    </w:pPr>
-    <w:rPr>
-      <w:rFonts w:ascii="Arial" w:hAnsi="Arial"/>
-      <w:i/>
-      <w:sz w:val="36"/>
-      <w:lang w:val="en-AU"/>
-    </w:rPr>
-  </w:style>
-  <w:style w:type="paragraph" w:styleId="NormalIndent">
-    <w:name w:val="Normal Indent"/>
-    <w:basedOn w:val="Normal"/>
-    <w:semiHidden/>
-    <w:pPr>
-      <w:ind w:left="900" w:hanging="900"/>
-    </w:pPr>
-  </w:style>
-  <w:style w:type="paragraph" w:styleId="TOC1">
-    <w:name w:val="toc 1"/>
-    <w:basedOn w:val="Normal"/>
-    <w:next w:val="Normal"/>
-    <w:uiPriority w:val="39"/>
-    <w:pPr>
-      <w:tabs>
-        <w:tab w:val="right" w:pos="9360"/>
-      </w:tabs>
-      <w:spacing w:before="240" w:after="60"/>
-      <w:ind w:right="720"/>
-    </w:pPr>
-  </w:style>
-  <w:style w:type="paragraph" w:styleId="TOC2">
-    <w:name w:val="toc 2"/>
-    <w:basedOn w:val="Normal"/>
-    <w:next w:val="Normal"/>
-    <w:uiPriority w:val="39"/>
-    <w:pPr>
-      <w:tabs>
-        <w:tab w:val="right" w:pos="9360"/>
-      </w:tabs>
-      <w:ind w:left="432" w:right="720"/>
-    </w:pPr>
-  </w:style>
-  <w:style w:type="paragraph" w:styleId="TOC3">
-    <w:name w:val="toc 3"/>
-    <w:basedOn w:val="Normal"/>
-    <w:next w:val="Normal"/>
-    <w:autoRedefine/>
-    <w:uiPriority w:val="39"/>
-    <w:pPr>
-      <w:tabs>
-        <w:tab w:val="left" w:pos="1600"/>
-        <w:tab w:val="right" w:pos="9360"/>
-      </w:tabs>
-      <w:ind w:left="990"/>
-    </w:pPr>
-    <w:rPr>
-      <w:noProof/>
-      <w:szCs w:val="24"/>
-    </w:rPr>
-  </w:style>
-  <w:style w:type="paragraph" w:styleId="Header">
-    <w:name w:val="header"/>
-    <w:basedOn w:val="Normal"/>
-    <w:semiHidden/>
-    <w:pPr>
-      <w:tabs>
-        <w:tab w:val="center" w:pos="4320"/>
-        <w:tab w:val="right" w:pos="8640"/>
-      </w:tabs>
-    </w:pPr>
-  </w:style>
-  <w:style w:type="paragraph" w:styleId="Footer">
-    <w:name w:val="footer"/>
-    <w:basedOn w:val="Normal"/>
-    <w:semiHidden/>
-    <w:pPr>
-      <w:tabs>
-        <w:tab w:val="center" w:pos="4320"/>
-        <w:tab w:val="right" w:pos="8640"/>
-      </w:tabs>
-    </w:pPr>
-  </w:style>
-  <w:style w:type="character" w:styleId="PageNumber">
-    <w:name w:val="page number"/>
-    <w:basedOn w:val="DefaultParagraphFont"/>
-    <w:semiHidden/>
-  </w:style>
-  <w:style w:type="paragraph" w:customStyle="1" w:styleId="Bullet1">
-    <w:name w:val="Bullet1"/>
-    <w:basedOn w:val="Normal"/>
-    <w:pPr>
-      <w:ind w:left="720" w:hanging="432"/>
-    </w:pPr>
-  </w:style>
-  <w:style w:type="paragraph" w:customStyle="1" w:styleId="Bullet2">
-    <w:name w:val="Bullet2"/>
-    <w:basedOn w:val="Normal"/>
-    <w:pPr>
-      <w:ind w:left="1440" w:hanging="360"/>
-    </w:pPr>
-    <w:rPr>
-      <w:color w:val="000080"/>
-    </w:rPr>
-  </w:style>
-  <w:style w:type="paragraph" w:customStyle="1" w:styleId="Tabletext">
-    <w:name w:val="Tabletext"/>
-    <w:basedOn w:val="Normal"/>
-    <w:pPr>
-      <w:keepLines/>
-      <w:spacing w:after="120"/>
-    </w:pPr>
-  </w:style>
-  <w:style w:type="paragraph" w:styleId="BodyText">
-    <w:name w:val="Body Text"/>
-    <w:basedOn w:val="Normal"/>
-    <w:semiHidden/>
-    <w:pPr>
-      <w:keepLines/>
-      <w:spacing w:after="120"/>
-      <w:ind w:left="720"/>
-    </w:pPr>
-  </w:style>
-  <w:style w:type="paragraph" w:styleId="DocumentMap">
-    <w:name w:val="Document Map"/>
-    <w:basedOn w:val="Normal"/>
-    <w:semiHidden/>
-    <w:pPr>
-      <w:shd w:val="clear" w:color="auto" w:fill="000080"/>
-    </w:pPr>
-    <w:rPr>
-      <w:rFonts w:ascii="Tahoma" w:hAnsi="Tahoma"/>
-    </w:rPr>
-  </w:style>
-  <w:style w:type="character" w:styleId="FootnoteReference">
-    <w:name w:val="footnote reference"/>
-    <w:basedOn w:val="DefaultParagraphFont"/>
-    <w:semiHidden/>
-    <w:rPr>
-      <w:sz w:val="20"/>
-      <w:vertAlign w:val="superscript"/>
-    </w:rPr>
-  </w:style>
-  <w:style w:type="paragraph" w:styleId="FootnoteText">
-    <w:name w:val="footnote text"/>
-    <w:basedOn w:val="Normal"/>
-    <w:semiHidden/>
-    <w:pPr>
-      <w:keepNext/>
-      <w:keepLines/>
-      <w:pBdr>
-        <w:bottom w:val="single" w:sz="6" w:space="0" w:color="000000"/>
-      </w:pBdr>
-      <w:spacing w:before="40" w:after="40"/>
-      <w:ind w:left="360" w:hanging="360"/>
-    </w:pPr>
-    <w:rPr>
-      <w:rFonts w:ascii="Helvetica" w:hAnsi="Helvetica"/>
-      <w:sz w:val="16"/>
-    </w:rPr>
-  </w:style>
-  <w:style w:type="paragraph" w:customStyle="1" w:styleId="MainTitle">
-    <w:name w:val="Main Title"/>
-    <w:basedOn w:val="Normal"/>
-    <w:pPr>
-      <w:spacing w:before="480" w:after="60" w:line="240" w:lineRule="auto"/>
-      <w:jc w:val="center"/>
-    </w:pPr>
-    <w:rPr>
-      <w:rFonts w:ascii="Arial" w:hAnsi="Arial"/>
-      <w:b/>
-      <w:kern w:val="28"/>
-      <w:sz w:val="32"/>
-    </w:rPr>
-  </w:style>
-  <w:style w:type="paragraph" w:customStyle="1" w:styleId="Paragraph1">
-    <w:name w:val="Paragraph1"/>
-    <w:basedOn w:val="Normal"/>
-    <w:pPr>
-      <w:spacing w:before="80" w:line="240" w:lineRule="auto"/>
-      <w:jc w:val="both"/>
-    </w:pPr>
-  </w:style>
-  <w:style w:type="paragraph" w:customStyle="1" w:styleId="Paragraph3">
-    <w:name w:val="Paragraph3"/>
-    <w:basedOn w:val="Normal"/>
-    <w:pPr>
-      <w:spacing w:before="80" w:line="240" w:lineRule="auto"/>
-      <w:ind w:left="1530"/>
-      <w:jc w:val="both"/>
-    </w:pPr>
-  </w:style>
-  <w:style w:type="paragraph" w:customStyle="1" w:styleId="Paragraph4">
-    <w:name w:val="Paragraph4"/>
-    <w:basedOn w:val="Normal"/>
-    <w:pPr>
-      <w:spacing w:before="80" w:line="240" w:lineRule="auto"/>
-      <w:ind w:left="2250"/>
-      <w:jc w:val="both"/>
-    </w:pPr>
-  </w:style>
-  <w:style w:type="paragraph" w:styleId="TOC4">
-    <w:name w:val="toc 4"/>
-    <w:basedOn w:val="Normal"/>
-    <w:next w:val="Normal"/>
-    <w:autoRedefine/>
-    <w:semiHidden/>
-    <w:pPr>
-      <w:ind w:left="600"/>
-    </w:pPr>
-  </w:style>
-  <w:style w:type="paragraph" w:styleId="TOC5">
-    <w:name w:val="toc 5"/>
-    <w:basedOn w:val="Normal"/>
-    <w:next w:val="Normal"/>
-    <w:autoRedefine/>
-    <w:semiHidden/>
-    <w:pPr>
-      <w:ind w:left="800"/>
-    </w:pPr>
-  </w:style>
-  <w:style w:type="paragraph" w:styleId="TOC6">
-    <w:name w:val="toc 6"/>
-    <w:basedOn w:val="Normal"/>
-    <w:next w:val="Normal"/>
-    <w:autoRedefine/>
-    <w:semiHidden/>
-    <w:pPr>
-      <w:ind w:left="1000"/>
-    </w:pPr>
-  </w:style>
-  <w:style w:type="paragraph" w:styleId="TOC7">
-    <w:name w:val="toc 7"/>
-    <w:basedOn w:val="Normal"/>
-    <w:next w:val="Normal"/>
-    <w:autoRedefine/>
-    <w:semiHidden/>
-    <w:pPr>
-      <w:ind w:left="1200"/>
-    </w:pPr>
-  </w:style>
-  <w:style w:type="paragraph" w:styleId="TOC8">
-    <w:name w:val="toc 8"/>
-    <w:basedOn w:val="Normal"/>
-    <w:next w:val="Normal"/>
-    <w:autoRedefine/>
-    <w:semiHidden/>
-    <w:pPr>
-      <w:ind w:left="1400"/>
-    </w:pPr>
-  </w:style>
-  <w:style w:type="paragraph" w:styleId="TOC9">
-    <w:name w:val="toc 9"/>
-    <w:basedOn w:val="Normal"/>
-    <w:next w:val="Normal"/>
-    <w:autoRedefine/>
-    <w:semiHidden/>
-    <w:pPr>
-      <w:ind w:left="1600"/>
-    </w:pPr>
-  </w:style>
-  <w:style w:type="paragraph" w:styleId="BodyText2">
-    <w:name w:val="Body Text 2"/>
-    <w:basedOn w:val="Normal"/>
-    <w:semiHidden/>
-    <w:rPr>
-      <w:i/>
-      <w:color w:val="0000FF"/>
-    </w:rPr>
-  </w:style>
-  <w:style w:type="paragraph" w:styleId="BodyTextIndent">
-    <w:name w:val="Body Text Indent"/>
-    <w:basedOn w:val="Normal"/>
-    <w:semiHidden/>
-    <w:pPr>
-      <w:ind w:left="720"/>
-    </w:pPr>
-    <w:rPr>
-      <w:i/>
-      <w:color w:val="0000FF"/>
-      <w:u w:val="single"/>
-    </w:rPr>
-  </w:style>
-  <w:style w:type="paragraph" w:customStyle="1" w:styleId="Body">
-    <w:name w:val="Body"/>
-    <w:basedOn w:val="Normal"/>
-    <w:pPr>
-      <w:widowControl/>
-      <w:spacing w:before="120" w:line="240" w:lineRule="auto"/>
-      <w:jc w:val="both"/>
-    </w:pPr>
-    <w:rPr>
-      <w:rFonts w:ascii="Book Antiqua" w:hAnsi="Book Antiqua"/>
-    </w:rPr>
-  </w:style>
-  <w:style w:type="paragraph" w:customStyle="1" w:styleId="Bullet">
-    <w:name w:val="Bullet"/>
-    <w:basedOn w:val="Normal"/>
-    <w:pPr>
-      <w:widowControl/>
-      <w:tabs>
-        <w:tab w:val="num" w:pos="360"/>
-        <w:tab w:val="left" w:pos="720"/>
-      </w:tabs>
-      <w:spacing w:before="120" w:line="240" w:lineRule="auto"/>
-      <w:ind w:left="720" w:right="360"/>
-      <w:jc w:val="both"/>
-    </w:pPr>
-    <w:rPr>
-      <w:rFonts w:ascii="Book Antiqua" w:hAnsi="Book Antiqua"/>
-    </w:rPr>
-  </w:style>
-  <w:style w:type="paragraph" w:customStyle="1" w:styleId="InfoBlue">
-    <w:name w:val="InfoBlue"/>
-    <w:basedOn w:val="Normal"/>
-    <w:next w:val="BodyText"/>
-    <w:autoRedefine/>
-    <w:pPr>
-      <w:spacing w:after="120"/>
-    </w:pPr>
-    <w:rPr>
-      <w:i/>
-      <w:color w:val="0000FF"/>
-    </w:rPr>
-  </w:style>
-  <w:style w:type="character" w:styleId="Hyperlink">
-    <w:name w:val="Hyperlink"/>
-    <w:basedOn w:val="DefaultParagraphFont"/>
-    <w:semiHidden/>
-    <w:rPr>
-      <w:color w:val="0000FF"/>
-      <w:u w:val="single"/>
-    </w:rPr>
-  </w:style>
-  <w:style w:type="paragraph" w:styleId="BalloonText">
-    <w:name w:val="Balloon Text"/>
-    <w:basedOn w:val="Normal"/>
-    <w:link w:val="BalloonTextChar"/>
-    <w:uiPriority w:val="99"/>
-    <w:semiHidden/>
-    <w:unhideWhenUsed/>
-    <w:rsid w:val="00F37631"/>
-    <w:pPr>
-      <w:spacing w:line="240" w:lineRule="auto"/>
-    </w:pPr>
-    <w:rPr>
-      <w:rFonts w:ascii="Tahoma" w:hAnsi="Tahoma" w:cs="Tahoma"/>
-      <w:sz w:val="16"/>
-      <w:szCs w:val="16"/>
-    </w:rPr>
-  </w:style>
-  <w:style w:type="character" w:customStyle="1" w:styleId="BalloonTextChar">
-    <w:name w:val="Balloon Text Char"/>
-    <w:basedOn w:val="DefaultParagraphFont"/>
-    <w:link w:val="BalloonText"/>
-    <w:uiPriority w:val="99"/>
-    <w:semiHidden/>
-    <w:rsid w:val="00F37631"/>
-    <w:rPr>
-      <w:rFonts w:ascii="Tahoma" w:hAnsi="Tahoma" w:cs="Tahoma"/>
-      <w:sz w:val="16"/>
-      <w:szCs w:val="16"/>
-    </w:rPr>
-  </w:style>
-  <w:style w:type="character" w:styleId="Strong">
-    <w:name w:val="Strong"/>
-    <w:basedOn w:val="DefaultParagraphFont"/>
-    <w:uiPriority w:val="22"/>
-    <w:qFormat/>
-    <w:rsid w:val="00A6493C"/>
-    <w:rPr>
-      <w:b/>
-      <w:bCs/>
-    </w:rPr>
-  </w:style>
-  <w:style w:type="character" w:styleId="FollowedHyperlink">
-    <w:name w:val="FollowedHyperlink"/>
-    <w:basedOn w:val="DefaultParagraphFont"/>
-    <w:uiPriority w:val="99"/>
-    <w:semiHidden/>
-    <w:unhideWhenUsed/>
-    <w:rsid w:val="001E5BA7"/>
-    <w:rPr>
-      <w:color w:val="800080" w:themeColor="followedHyperlink"/>
-      <w:u w:val="single"/>
-    </w:rPr>
-  </w:style>
-  <w:style w:type="paragraph" w:customStyle="1" w:styleId="gt-block">
-    <w:name w:val="gt-block"/>
-    <w:basedOn w:val="Normal"/>
-    <w:rsid w:val="00263A6F"/>
-    <w:pPr>
-      <w:widowControl/>
-      <w:spacing w:before="100" w:beforeAutospacing="1" w:after="100" w:afterAutospacing="1" w:line="240" w:lineRule="auto"/>
-    </w:pPr>
-    <w:rPr>
-      <w:sz w:val="24"/>
-      <w:szCs w:val="24"/>
-    </w:rPr>
-  </w:style>
-  <w:style w:type="paragraph" w:styleId="ListParagraph">
-    <w:name w:val="List Paragraph"/>
-    <w:basedOn w:val="Normal"/>
-    <w:uiPriority w:val="34"/>
-    <w:qFormat/>
-    <w:rsid w:val="00021C23"/>
-    <w:pPr>
-      <w:ind w:left="720"/>
-      <w:contextualSpacing/>
-    </w:pPr>
-  </w:style>
-  <w:style w:type="character" w:customStyle="1" w:styleId="UnresolvedMention">
-    <w:name w:val="Unresolved Mention"/>
+  <w:style w:type="character" w:customStyle="1" w:styleId="UnresolvedMention1">
+    <w:name w:val="Unresolved Mention1"/>
     <w:basedOn w:val="DefaultParagraphFont"/>
     <w:uiPriority w:val="99"/>
     <w:semiHidden/>
@@ -17246,7 +16937,7 @@
 </file>
 
 <file path=customXml/itemProps1.xml><?xml version="1.0" encoding="utf-8"?>
-<ds:datastoreItem xmlns:ds="http://schemas.openxmlformats.org/officeDocument/2006/customXml" ds:itemID="{94E0ABBD-0E7A-41DC-8B4A-59E36CF711E6}">
+<ds:datastoreItem xmlns:ds="http://schemas.openxmlformats.org/officeDocument/2006/customXml" ds:itemID="{6B46FBC5-E8A6-4151-8A93-9F2314C6C56C}">
   <ds:schemaRefs>
     <ds:schemaRef ds:uri="http://schemas.openxmlformats.org/officeDocument/2006/bibliography"/>
   </ds:schemaRefs>

</xml_diff>

<commit_message>
pisao o selection sortu
</commit_message>
<xml_diff>
--- a/Paralelizam u algoritmima sortiranja.docx
+++ b/Paralelizam u algoritmima sortiranja.docx
@@ -310,7 +310,7 @@
         <w:rPr>
           <w:noProof/>
         </w:rPr>
-        <w:instrText xml:space="preserve"> PAGEREF _Toc134512311 \h </w:instrText>
+        <w:instrText xml:space="preserve"> PAGEREF _Toc139433021 \h </w:instrText>
       </w:r>
       <w:r>
         <w:rPr>
@@ -386,7 +386,7 @@
         <w:rPr>
           <w:noProof/>
         </w:rPr>
-        <w:instrText xml:space="preserve"> PAGEREF _Toc134512312 \h </w:instrText>
+        <w:instrText xml:space="preserve"> PAGEREF _Toc139433022 \h </w:instrText>
       </w:r>
       <w:r>
         <w:rPr>
@@ -462,7 +462,7 @@
         <w:rPr>
           <w:noProof/>
         </w:rPr>
-        <w:instrText xml:space="preserve"> PAGEREF _Toc134512313 \h </w:instrText>
+        <w:instrText xml:space="preserve"> PAGEREF _Toc139433023 \h </w:instrText>
       </w:r>
       <w:r>
         <w:rPr>
@@ -538,7 +538,7 @@
         <w:rPr>
           <w:noProof/>
         </w:rPr>
-        <w:instrText xml:space="preserve"> PAGEREF _Toc134512314 \h </w:instrText>
+        <w:instrText xml:space="preserve"> PAGEREF _Toc139433024 \h </w:instrText>
       </w:r>
       <w:r>
         <w:rPr>
@@ -614,7 +614,7 @@
         <w:rPr>
           <w:noProof/>
         </w:rPr>
-        <w:instrText xml:space="preserve"> PAGEREF _Toc134512315 \h </w:instrText>
+        <w:instrText xml:space="preserve"> PAGEREF _Toc139433025 \h </w:instrText>
       </w:r>
       <w:r>
         <w:rPr>
@@ -690,7 +690,7 @@
         <w:rPr>
           <w:noProof/>
         </w:rPr>
-        <w:instrText xml:space="preserve"> PAGEREF _Toc134512316 \h </w:instrText>
+        <w:instrText xml:space="preserve"> PAGEREF _Toc139433026 \h </w:instrText>
       </w:r>
       <w:r>
         <w:rPr>
@@ -766,7 +766,7 @@
         <w:rPr>
           <w:noProof/>
         </w:rPr>
-        <w:instrText xml:space="preserve"> PAGEREF _Toc134512317 \h </w:instrText>
+        <w:instrText xml:space="preserve"> PAGEREF _Toc139433027 \h </w:instrText>
       </w:r>
       <w:r>
         <w:rPr>
@@ -783,7 +783,7 @@
         <w:rPr>
           <w:noProof/>
         </w:rPr>
-        <w:t>3</w:t>
+        <w:t>4</w:t>
       </w:r>
       <w:r>
         <w:rPr>
@@ -842,7 +842,7 @@
         <w:rPr>
           <w:noProof/>
         </w:rPr>
-        <w:instrText xml:space="preserve"> PAGEREF _Toc134512318 \h </w:instrText>
+        <w:instrText xml:space="preserve"> PAGEREF _Toc139433028 \h </w:instrText>
       </w:r>
       <w:r>
         <w:rPr>
@@ -918,7 +918,7 @@
         <w:rPr>
           <w:noProof/>
         </w:rPr>
-        <w:instrText xml:space="preserve"> PAGEREF _Toc134512319 \h </w:instrText>
+        <w:instrText xml:space="preserve"> PAGEREF _Toc139433029 \h </w:instrText>
       </w:r>
       <w:r>
         <w:rPr>
@@ -994,7 +994,7 @@
         <w:rPr>
           <w:noProof/>
         </w:rPr>
-        <w:instrText xml:space="preserve"> PAGEREF _Toc134512320 \h </w:instrText>
+        <w:instrText xml:space="preserve"> PAGEREF _Toc139433030 \h </w:instrText>
       </w:r>
       <w:r>
         <w:rPr>
@@ -1070,7 +1070,7 @@
         <w:rPr>
           <w:noProof/>
         </w:rPr>
-        <w:instrText xml:space="preserve"> PAGEREF _Toc134512321 \h </w:instrText>
+        <w:instrText xml:space="preserve"> PAGEREF _Toc139433031 \h </w:instrText>
       </w:r>
       <w:r>
         <w:rPr>
@@ -1146,7 +1146,7 @@
         <w:rPr>
           <w:noProof/>
         </w:rPr>
-        <w:instrText xml:space="preserve"> PAGEREF _Toc134512322 \h </w:instrText>
+        <w:instrText xml:space="preserve"> PAGEREF _Toc139433032 \h </w:instrText>
       </w:r>
       <w:r>
         <w:rPr>
@@ -1222,7 +1222,7 @@
         <w:rPr>
           <w:noProof/>
         </w:rPr>
-        <w:instrText xml:space="preserve"> PAGEREF _Toc134512323 \h </w:instrText>
+        <w:instrText xml:space="preserve"> PAGEREF _Toc139433033 \h </w:instrText>
       </w:r>
       <w:r>
         <w:rPr>
@@ -1298,7 +1298,7 @@
         <w:rPr>
           <w:noProof/>
         </w:rPr>
-        <w:instrText xml:space="preserve"> PAGEREF _Toc134512324 \h </w:instrText>
+        <w:instrText xml:space="preserve"> PAGEREF _Toc139433034 \h </w:instrText>
       </w:r>
       <w:r>
         <w:rPr>
@@ -1354,7 +1354,7 @@
         <w:fldChar w:fldCharType="begin"/>
       </w:r>
       <w:r>
-        <w:instrText xml:space="preserve"> PAGEREF _Toc134512325 \h </w:instrText>
+        <w:instrText xml:space="preserve"> PAGEREF _Toc139433035 \h </w:instrText>
       </w:r>
       <w:r>
         <w:fldChar w:fldCharType="separate"/>
@@ -1396,7 +1396,7 @@
         <w:fldChar w:fldCharType="begin"/>
       </w:r>
       <w:r>
-        <w:instrText xml:space="preserve"> PAGEREF _Toc134512326 \h </w:instrText>
+        <w:instrText xml:space="preserve"> PAGEREF _Toc139433036 \h </w:instrText>
       </w:r>
       <w:r>
         <w:fldChar w:fldCharType="separate"/>
@@ -1438,7 +1438,7 @@
         <w:fldChar w:fldCharType="begin"/>
       </w:r>
       <w:r>
-        <w:instrText xml:space="preserve"> PAGEREF _Toc134512327 \h </w:instrText>
+        <w:instrText xml:space="preserve"> PAGEREF _Toc139433037 \h </w:instrText>
       </w:r>
       <w:r>
         <w:fldChar w:fldCharType="separate"/>
@@ -1500,7 +1500,7 @@
         <w:rPr>
           <w:noProof/>
         </w:rPr>
-        <w:instrText xml:space="preserve"> PAGEREF _Toc134512328 \h </w:instrText>
+        <w:instrText xml:space="preserve"> PAGEREF _Toc139433038 \h </w:instrText>
       </w:r>
       <w:r>
         <w:rPr>
@@ -1576,7 +1576,7 @@
         <w:rPr>
           <w:noProof/>
         </w:rPr>
-        <w:instrText xml:space="preserve"> PAGEREF _Toc134512329 \h </w:instrText>
+        <w:instrText xml:space="preserve"> PAGEREF _Toc139433039 \h </w:instrText>
       </w:r>
       <w:r>
         <w:rPr>
@@ -1652,7 +1652,7 @@
         <w:rPr>
           <w:noProof/>
         </w:rPr>
-        <w:instrText xml:space="preserve"> PAGEREF _Toc134512330 \h </w:instrText>
+        <w:instrText xml:space="preserve"> PAGEREF _Toc139433040 \h </w:instrText>
       </w:r>
       <w:r>
         <w:rPr>
@@ -1708,7 +1708,7 @@
         <w:fldChar w:fldCharType="begin"/>
       </w:r>
       <w:r>
-        <w:instrText xml:space="preserve"> PAGEREF _Toc134512331 \h </w:instrText>
+        <w:instrText xml:space="preserve"> PAGEREF _Toc139433041 \h </w:instrText>
       </w:r>
       <w:r>
         <w:fldChar w:fldCharType="separate"/>
@@ -1750,7 +1750,7 @@
         <w:fldChar w:fldCharType="begin"/>
       </w:r>
       <w:r>
-        <w:instrText xml:space="preserve"> PAGEREF _Toc134512332 \h </w:instrText>
+        <w:instrText xml:space="preserve"> PAGEREF _Toc139433042 \h </w:instrText>
       </w:r>
       <w:r>
         <w:fldChar w:fldCharType="separate"/>
@@ -1792,7 +1792,7 @@
         <w:fldChar w:fldCharType="begin"/>
       </w:r>
       <w:r>
-        <w:instrText xml:space="preserve"> PAGEREF _Toc134512333 \h </w:instrText>
+        <w:instrText xml:space="preserve"> PAGEREF _Toc139433043 \h </w:instrText>
       </w:r>
       <w:r>
         <w:fldChar w:fldCharType="separate"/>
@@ -1834,7 +1834,7 @@
         <w:fldChar w:fldCharType="begin"/>
       </w:r>
       <w:r>
-        <w:instrText xml:space="preserve"> PAGEREF _Toc134512334 \h </w:instrText>
+        <w:instrText xml:space="preserve"> PAGEREF _Toc139433044 \h </w:instrText>
       </w:r>
       <w:r>
         <w:fldChar w:fldCharType="separate"/>
@@ -1876,7 +1876,7 @@
         <w:fldChar w:fldCharType="begin"/>
       </w:r>
       <w:r>
-        <w:instrText xml:space="preserve"> PAGEREF _Toc134512335 \h </w:instrText>
+        <w:instrText xml:space="preserve"> PAGEREF _Toc139433045 \h </w:instrText>
       </w:r>
       <w:r>
         <w:fldChar w:fldCharType="separate"/>
@@ -1938,7 +1938,7 @@
         <w:rPr>
           <w:noProof/>
         </w:rPr>
-        <w:instrText xml:space="preserve"> PAGEREF _Toc134512336 \h </w:instrText>
+        <w:instrText xml:space="preserve"> PAGEREF _Toc139433046 \h </w:instrText>
       </w:r>
       <w:r>
         <w:rPr>
@@ -2014,7 +2014,7 @@
         <w:rPr>
           <w:noProof/>
         </w:rPr>
-        <w:instrText xml:space="preserve"> PAGEREF _Toc134512337 \h </w:instrText>
+        <w:instrText xml:space="preserve"> PAGEREF _Toc139433047 \h </w:instrText>
       </w:r>
       <w:r>
         <w:rPr>
@@ -2090,7 +2090,7 @@
         <w:rPr>
           <w:noProof/>
         </w:rPr>
-        <w:instrText xml:space="preserve"> PAGEREF _Toc134512338 \h </w:instrText>
+        <w:instrText xml:space="preserve"> PAGEREF _Toc139433048 \h </w:instrText>
       </w:r>
       <w:r>
         <w:rPr>
@@ -2168,7 +2168,7 @@
         <w:rPr>
           <w:noProof/>
         </w:rPr>
-        <w:instrText xml:space="preserve"> PAGEREF _Toc134512339 \h </w:instrText>
+        <w:instrText xml:space="preserve"> PAGEREF _Toc139433049 \h </w:instrText>
       </w:r>
       <w:r>
         <w:rPr>
@@ -2230,7 +2230,7 @@
         <w:fldChar w:fldCharType="begin"/>
       </w:r>
       <w:r>
-        <w:instrText xml:space="preserve"> PAGEREF _Toc134512340 \h </w:instrText>
+        <w:instrText xml:space="preserve"> PAGEREF _Toc139433050 \h </w:instrText>
       </w:r>
       <w:r>
         <w:fldChar w:fldCharType="separate"/>
@@ -2299,7 +2299,7 @@
         <w:rPr>
           <w:noProof/>
         </w:rPr>
-        <w:instrText xml:space="preserve"> PAGEREF _Toc134512341 \h </w:instrText>
+        <w:instrText xml:space="preserve"> PAGEREF _Toc139433051 \h </w:instrText>
       </w:r>
       <w:r>
         <w:rPr>
@@ -2375,7 +2375,7 @@
         <w:rPr>
           <w:noProof/>
         </w:rPr>
-        <w:instrText xml:space="preserve"> PAGEREF _Toc134512342 \h </w:instrText>
+        <w:instrText xml:space="preserve"> PAGEREF _Toc139433052 \h </w:instrText>
       </w:r>
       <w:r>
         <w:rPr>
@@ -2453,7 +2453,7 @@
         <w:rPr>
           <w:noProof/>
         </w:rPr>
-        <w:instrText xml:space="preserve"> PAGEREF _Toc134512343 \h </w:instrText>
+        <w:instrText xml:space="preserve"> PAGEREF _Toc139433053 \h </w:instrText>
       </w:r>
       <w:r>
         <w:rPr>
@@ -2531,7 +2531,7 @@
         <w:rPr>
           <w:noProof/>
         </w:rPr>
-        <w:instrText xml:space="preserve"> PAGEREF _Toc134512344 \h </w:instrText>
+        <w:instrText xml:space="preserve"> PAGEREF _Toc139433054 \h </w:instrText>
       </w:r>
       <w:r>
         <w:rPr>
@@ -2602,7 +2602,7 @@
         <w:pStyle w:val="Heading1"/>
         <w:keepNext w:val="0"/>
       </w:pPr>
-      <w:bookmarkStart w:id="2" w:name="_Toc134512311"/>
+      <w:bookmarkStart w:id="2" w:name="_Toc139433021"/>
       <w:r>
         <w:lastRenderedPageBreak/>
         <w:t>Uvod</w:t>
@@ -2756,7 +2756,7 @@
         <w:pStyle w:val="Heading2"/>
         <w:keepNext w:val="0"/>
       </w:pPr>
-      <w:bookmarkStart w:id="3" w:name="_Toc134512312"/>
+      <w:bookmarkStart w:id="3" w:name="_Toc139433022"/>
       <w:r>
         <w:t>Svrha</w:t>
       </w:r>
@@ -2796,7 +2796,7 @@
       </w:pPr>
       <w:bookmarkStart w:id="4" w:name="_Toc456598589"/>
       <w:bookmarkStart w:id="5" w:name="_Toc456600920"/>
-      <w:bookmarkStart w:id="6" w:name="_Toc134512313"/>
+      <w:bookmarkStart w:id="6" w:name="_Toc139433023"/>
       <w:r>
         <w:t>Definicije</w:t>
       </w:r>
@@ -2872,7 +2872,7 @@
         <w:pStyle w:val="Heading2"/>
         <w:keepNext w:val="0"/>
       </w:pPr>
-      <w:bookmarkStart w:id="7" w:name="_Toc134512314"/>
+      <w:bookmarkStart w:id="7" w:name="_Toc139433024"/>
       <w:r>
         <w:t>Reference</w:t>
       </w:r>
@@ -3062,7 +3062,7 @@
         <w:pStyle w:val="Heading2"/>
         <w:keepNext w:val="0"/>
       </w:pPr>
-      <w:bookmarkStart w:id="8" w:name="_Toc134512315"/>
+      <w:bookmarkStart w:id="8" w:name="_Toc139433025"/>
       <w:r>
         <w:t>Pregled</w:t>
       </w:r>
@@ -3094,7 +3094,7 @@
         <w:pStyle w:val="Heading1"/>
         <w:keepNext w:val="0"/>
       </w:pPr>
-      <w:bookmarkStart w:id="9" w:name="_Toc134512316"/>
+      <w:bookmarkStart w:id="9" w:name="_Toc139433026"/>
       <w:r>
         <w:t>Paralelizam</w:t>
       </w:r>
@@ -3105,7 +3105,7 @@
       <w:pPr>
         <w:pStyle w:val="Heading2"/>
       </w:pPr>
-      <w:bookmarkStart w:id="10" w:name="_Toc134512317"/>
+      <w:bookmarkStart w:id="10" w:name="_Toc139433027"/>
       <w:r>
         <w:lastRenderedPageBreak/>
         <w:t>Razlika između paralelizma i konkurentnosti</w:t>
@@ -3407,7 +3407,7 @@
         <w:pStyle w:val="Heading2"/>
         <w:keepNext w:val="0"/>
       </w:pPr>
-      <w:bookmarkStart w:id="11" w:name="_Toc134512318"/>
+      <w:bookmarkStart w:id="11" w:name="_Toc139433028"/>
       <w:r>
         <w:t>O paralelizmu</w:t>
       </w:r>
@@ -3527,7 +3527,7 @@
       <w:pPr>
         <w:pStyle w:val="Heading2"/>
       </w:pPr>
-      <w:bookmarkStart w:id="12" w:name="_Toc134512319"/>
+      <w:bookmarkStart w:id="12" w:name="_Toc139433029"/>
       <w:r>
         <w:t>Prednosti paralelizma</w:t>
       </w:r>
@@ -3957,7 +3957,7 @@
       <w:pPr>
         <w:pStyle w:val="Heading2"/>
       </w:pPr>
-      <w:bookmarkStart w:id="13" w:name="_Toc134512320"/>
+      <w:bookmarkStart w:id="13" w:name="_Toc139433030"/>
       <w:r>
         <w:t>Nedostaci paralelizma</w:t>
       </w:r>
@@ -4041,7 +4041,7 @@
       <w:pPr>
         <w:pStyle w:val="Heading1"/>
       </w:pPr>
-      <w:bookmarkStart w:id="14" w:name="_Toc134512321"/>
+      <w:bookmarkStart w:id="14" w:name="_Toc139433031"/>
       <w:r>
         <w:t>Java</w:t>
       </w:r>
@@ -4085,7 +4085,7 @@
         <w:pStyle w:val="Heading2"/>
         <w:keepNext w:val="0"/>
       </w:pPr>
-      <w:bookmarkStart w:id="15" w:name="_Toc134512322"/>
+      <w:bookmarkStart w:id="15" w:name="_Toc139433032"/>
       <w:r>
         <w:t>O tehnologiji</w:t>
       </w:r>
@@ -4214,7 +4214,7 @@
       <w:pPr>
         <w:pStyle w:val="Heading2"/>
       </w:pPr>
-      <w:bookmarkStart w:id="16" w:name="_Toc134512323"/>
+      <w:bookmarkStart w:id="16" w:name="_Toc139433033"/>
       <w:r>
         <w:t>Verzije Jave</w:t>
       </w:r>
@@ -4739,7 +4739,7 @@
       <w:pPr>
         <w:pStyle w:val="Heading2"/>
       </w:pPr>
-      <w:bookmarkStart w:id="17" w:name="_Toc134512324"/>
+      <w:bookmarkStart w:id="17" w:name="_Toc139433034"/>
       <w:r>
         <w:t>Instalacija Jave</w:t>
       </w:r>
@@ -4767,7 +4767,7 @@
       <w:pPr>
         <w:pStyle w:val="Heading3"/>
       </w:pPr>
-      <w:bookmarkStart w:id="18" w:name="_Toc134512325"/>
+      <w:bookmarkStart w:id="18" w:name="_Toc139433035"/>
       <w:r>
         <w:t>Windows</w:t>
       </w:r>
@@ -4920,7 +4920,7 @@
       <w:pPr>
         <w:pStyle w:val="Heading3"/>
       </w:pPr>
-      <w:bookmarkStart w:id="19" w:name="_Toc134512326"/>
+      <w:bookmarkStart w:id="19" w:name="_Toc139433036"/>
       <w:r>
         <w:t>MacOS</w:t>
       </w:r>
@@ -5019,7 +5019,7 @@
       <w:pPr>
         <w:pStyle w:val="Heading3"/>
       </w:pPr>
-      <w:bookmarkStart w:id="20" w:name="_Toc134512327"/>
+      <w:bookmarkStart w:id="20" w:name="_Toc139433037"/>
       <w:r>
         <w:t>Linux</w:t>
       </w:r>
@@ -5290,7 +5290,7 @@
       <w:pPr>
         <w:pStyle w:val="Heading2"/>
       </w:pPr>
-      <w:bookmarkStart w:id="21" w:name="_Toc134512328"/>
+      <w:bookmarkStart w:id="21" w:name="_Toc139433038"/>
       <w:r>
         <w:t>Biblioteke</w:t>
       </w:r>
@@ -5321,7 +5321,7 @@
         <w:keepLines/>
         <w:widowControl/>
       </w:pPr>
-      <w:bookmarkStart w:id="22" w:name="_Toc134512329"/>
+      <w:bookmarkStart w:id="22" w:name="_Toc139433039"/>
       <w:r>
         <w:t>Sortiranje</w:t>
       </w:r>
@@ -5506,7 +5506,7 @@
       <w:pPr>
         <w:pStyle w:val="Heading2"/>
       </w:pPr>
-      <w:bookmarkStart w:id="23" w:name="_Toc134512330"/>
+      <w:bookmarkStart w:id="23" w:name="_Toc139433040"/>
       <w:r>
         <w:t>Algoritmi sortiranja</w:t>
       </w:r>
@@ -5822,7 +5822,7 @@
       <w:pPr>
         <w:pStyle w:val="Heading3"/>
       </w:pPr>
-      <w:bookmarkStart w:id="24" w:name="_Toc134512331"/>
+      <w:bookmarkStart w:id="24" w:name="_Toc139433041"/>
       <w:r>
         <w:t>Insertion sort</w:t>
       </w:r>
@@ -6325,7 +6325,7 @@
       <w:pPr>
         <w:pStyle w:val="Heading3"/>
       </w:pPr>
-      <w:bookmarkStart w:id="25" w:name="_Toc134512332"/>
+      <w:bookmarkStart w:id="25" w:name="_Toc139433042"/>
       <w:r>
         <w:lastRenderedPageBreak/>
         <w:t>Selection sort</w:t>
@@ -6590,7 +6590,7 @@
       <w:pPr>
         <w:pStyle w:val="Heading3"/>
       </w:pPr>
-      <w:bookmarkStart w:id="26" w:name="_Toc134512333"/>
+      <w:bookmarkStart w:id="26" w:name="_Toc139433043"/>
       <w:r>
         <w:lastRenderedPageBreak/>
         <w:t>Bubble sort</w:t>
@@ -6791,7 +6791,7 @@
       <w:pPr>
         <w:pStyle w:val="Heading3"/>
       </w:pPr>
-      <w:bookmarkStart w:id="27" w:name="_Toc134512334"/>
+      <w:bookmarkStart w:id="27" w:name="_Toc139433044"/>
       <w:r>
         <w:lastRenderedPageBreak/>
         <w:t>Merge</w:t>
@@ -11574,7 +11574,7 @@
       <w:pPr>
         <w:pStyle w:val="Heading3"/>
       </w:pPr>
-      <w:bookmarkStart w:id="28" w:name="_Toc134512335"/>
+      <w:bookmarkStart w:id="28" w:name="_Toc139433045"/>
       <w:r>
         <w:t xml:space="preserve">Quick </w:t>
       </w:r>
@@ -11959,7 +11959,7 @@
       <w:pPr>
         <w:pStyle w:val="Heading1"/>
       </w:pPr>
-      <w:bookmarkStart w:id="29" w:name="_Toc134512336"/>
+      <w:bookmarkStart w:id="29" w:name="_Toc139433046"/>
       <w:r>
         <w:lastRenderedPageBreak/>
         <w:t>Paralelizam u algoritmima sortiranja</w:t>
@@ -11996,7 +11996,7 @@
       <w:pPr>
         <w:pStyle w:val="Heading1"/>
       </w:pPr>
-      <w:bookmarkStart w:id="30" w:name="_Toc134512337"/>
+      <w:bookmarkStart w:id="30" w:name="_Toc139433047"/>
       <w:r>
         <w:t>Paralelizam u Javi</w:t>
       </w:r>
@@ -12020,7 +12020,7 @@
       <w:pPr>
         <w:pStyle w:val="Heading2"/>
       </w:pPr>
-      <w:bookmarkStart w:id="31" w:name="_Toc134512338"/>
+      <w:bookmarkStart w:id="31" w:name="_Toc139433048"/>
       <w:r>
         <w:t>Fork/Join framework</w:t>
       </w:r>
@@ -12067,7 +12067,7 @@
           <w:lang w:val="sr-Latn-BA"/>
         </w:rPr>
       </w:pPr>
-      <w:bookmarkStart w:id="32" w:name="_Toc134512339"/>
+      <w:bookmarkStart w:id="32" w:name="_Toc139433049"/>
       <w:r>
         <w:rPr>
           <w:lang w:val="sr-Latn-BA"/>
@@ -12156,7 +12156,7 @@
           <w:lang w:val="sr-Latn-BA"/>
         </w:rPr>
       </w:pPr>
-      <w:bookmarkStart w:id="33" w:name="_Toc134512340"/>
+      <w:bookmarkStart w:id="33" w:name="_Toc139433050"/>
       <w:r>
         <w:rPr>
           <w:lang w:val="sr-Latn-BA"/>
@@ -12201,7 +12201,7 @@
       <w:pPr>
         <w:pStyle w:val="Heading2"/>
       </w:pPr>
-      <w:bookmarkStart w:id="34" w:name="_Toc134512341"/>
+      <w:bookmarkStart w:id="34" w:name="_Toc139433051"/>
       <w:r>
         <w:rPr>
           <w:lang w:val="sr-Latn-BA"/>
@@ -12248,7 +12248,7 @@
       <w:pPr>
         <w:pStyle w:val="Heading2"/>
       </w:pPr>
-      <w:bookmarkStart w:id="35" w:name="_Toc134512342"/>
+      <w:bookmarkStart w:id="35" w:name="_Toc139433052"/>
       <w:r>
         <w:t>Predavanje zadataka ForkJoinPool-u</w:t>
       </w:r>
@@ -12622,7 +12622,7 @@
           <w:lang w:val="sr-Latn-BA"/>
         </w:rPr>
       </w:pPr>
-      <w:bookmarkStart w:id="36" w:name="_Toc134512343"/>
+      <w:bookmarkStart w:id="36" w:name="_Toc139433053"/>
       <w:r>
         <w:rPr>
           <w:lang w:val="sr-Latn-BA"/>
@@ -12930,7 +12930,7 @@
           <w:lang w:val="sr-Latn-BA"/>
         </w:rPr>
       </w:pPr>
-      <w:bookmarkStart w:id="37" w:name="_Toc134512344"/>
+      <w:bookmarkStart w:id="37" w:name="_Toc139433054"/>
       <w:r>
         <w:rPr>
           <w:lang w:val="sr-Latn-BA"/>
@@ -13118,15 +13118,13 @@
         <w:rPr>
           <w:lang w:val="sr-Latn-BA"/>
         </w:rPr>
-        <w:t xml:space="preserve"> je slična onoj u mergesortu, s tim što nije potrebno spajati rezultate sortiranja. Sličnosti između paralelne i sek</w:t>
-      </w:r>
-      <w:bookmarkStart w:id="38" w:name="_GoBack"/>
-      <w:bookmarkEnd w:id="38"/>
+        <w:t xml:space="preserve"> je slična onoj u mergesortu, s tim što nije potrebno spajati rezultate sortiranja. Sličnosti između paralelne i sekvencijalne implementacije su očigledne. Razlikuju se u tome što se u paralelnoj implementaciji mora okinuti lijeva i desna strana, korištenjem invokeAll() metode.</w:t>
+      </w:r>
       <w:r>
         <w:rPr>
           <w:lang w:val="sr-Latn-BA"/>
         </w:rPr>
-        <w:t>vencijalne implementacije su očigledne. Razlikuju se u tome što se u paralelnoj implementaciji mora okinuti lijeva i desna strana, korištenjem invokeAll() metode.</w:t>
+        <w:t xml:space="preserve"> Takođe, poziv metode zamijenjen je instanciranjem SortTask objekta.</w:t>
       </w:r>
     </w:p>
     <w:p>
@@ -13197,11 +13195,161 @@
         <w:t>8.3 Osnova paralelnog quicksorta</w:t>
       </w:r>
     </w:p>
+    <w:p>
+      <w:pPr>
+        <w:pStyle w:val="Heading1"/>
+        <w:rPr>
+          <w:lang w:val="sr-Latn-BA"/>
+        </w:rPr>
+      </w:pPr>
+      <w:r>
+        <w:rPr>
+          <w:lang w:val="sr-Latn-BA"/>
+        </w:rPr>
+        <w:t>Implementacija paralelnog selection sorta</w:t>
+      </w:r>
+    </w:p>
+    <w:p>
+      <w:pPr>
+        <w:rPr>
+          <w:noProof/>
+        </w:rPr>
+      </w:pPr>
+      <w:r>
+        <w:rPr>
+          <w:lang w:val="sr-Latn-BA"/>
+        </w:rPr>
+        <w:t xml:space="preserve">Okidanje sortiranja identično je za svaku paralelnu izvedbu. Preostali algoritmi funkcionišu nešto drugačije od </w:t>
+      </w:r>
+      <w:r>
+        <w:rPr>
+          <w:lang w:val="sr-Latn-BA"/>
+        </w:rPr>
+        <w:lastRenderedPageBreak/>
+        <w:t xml:space="preserve">prethodnih. </w:t>
+      </w:r>
+      <w:r>
+        <w:rPr>
+          <w:lang w:val="sr-Latn-BA"/>
+        </w:rPr>
+        <w:t>Ranije smo primijetili divide and conquer strategiju rekurzivnog dijeljenja nizova na taskove</w:t>
+      </w:r>
+      <w:r>
+        <w:rPr>
+          <w:lang w:val="sr-Latn-BA"/>
+        </w:rPr>
+        <w:t>, i to na polovine</w:t>
+      </w:r>
+      <w:r>
+        <w:rPr>
+          <w:lang w:val="sr-Latn-BA"/>
+        </w:rPr>
+        <w:t>.</w:t>
+      </w:r>
+      <w:r>
+        <w:rPr>
+          <w:lang w:val="sr-Latn-BA"/>
+        </w:rPr>
+        <w:t xml:space="preserve"> To rekurzivno polovljenje urađeno je do najmanje moguće mjere, te je garantovano da je krajnji niz sortiran.</w:t>
+      </w:r>
+    </w:p>
+    <w:p>
+      <w:pPr>
+        <w:rPr>
+          <w:noProof/>
+        </w:rPr>
+      </w:pPr>
+    </w:p>
+    <w:p>
+      <w:pPr>
+        <w:rPr>
+          <w:lang w:val="sr-Latn-BA"/>
+        </w:rPr>
+      </w:pPr>
+      <w:r>
+        <w:rPr>
+          <w:noProof/>
+        </w:rPr>
+        <w:drawing>
+          <wp:inline distT="0" distB="0" distL="0" distR="0" wp14:anchorId="29BDE2BB" wp14:editId="2463FB8B">
+            <wp:extent cx="5943600" cy="4880610"/>
+            <wp:effectExtent l="0" t="0" r="0" b="0"/>
+            <wp:docPr id="23" name="Picture 23"/>
+            <wp:cNvGraphicFramePr>
+              <a:graphicFrameLocks xmlns:a="http://schemas.openxmlformats.org/drawingml/2006/main" noChangeAspect="1"/>
+            </wp:cNvGraphicFramePr>
+            <a:graphic xmlns:a="http://schemas.openxmlformats.org/drawingml/2006/main">
+              <a:graphicData uri="http://schemas.openxmlformats.org/drawingml/2006/picture">
+                <pic:pic xmlns:pic="http://schemas.openxmlformats.org/drawingml/2006/picture">
+                  <pic:nvPicPr>
+                    <pic:cNvPr id="1" name=""/>
+                    <pic:cNvPicPr/>
+                  </pic:nvPicPr>
+                  <pic:blipFill>
+                    <a:blip r:embed="rId40"/>
+                    <a:stretch>
+                      <a:fillRect/>
+                    </a:stretch>
+                  </pic:blipFill>
+                  <pic:spPr>
+                    <a:xfrm>
+                      <a:off x="0" y="0"/>
+                      <a:ext cx="5943600" cy="4880610"/>
+                    </a:xfrm>
+                    <a:prstGeom prst="rect">
+                      <a:avLst/>
+                    </a:prstGeom>
+                  </pic:spPr>
+                </pic:pic>
+              </a:graphicData>
+            </a:graphic>
+          </wp:inline>
+        </w:drawing>
+      </w:r>
+    </w:p>
+    <w:p>
+      <w:pPr>
+        <w:pStyle w:val="Quote"/>
+      </w:pPr>
+      <w:r>
+        <w:t>9.1 Osnova paralelnog selection sorta</w:t>
+      </w:r>
+    </w:p>
+    <w:p>
+      <w:r>
+        <w:t xml:space="preserve">Strategija razbijanja posla se sada primjenjuje nekom proizvoljnom </w:t>
+      </w:r>
+      <w:r>
+        <w:rPr>
+          <w:i/>
+          <w:iCs/>
+        </w:rPr>
+        <w:t>granicom</w:t>
+      </w:r>
+      <w:r>
+        <w:t>, gdje, ako je dio niza manji od te granice, taj dio se sortira sekvencijalno. Ako ne, nastavlja se razbijanje zadataka na manje, sve dok se ne dobiju dovoljno mali podnizovi. Na kraju, ovako sortirane podnizove potrebno je spojiti, te ponovo koristimo metod MergeSort algoritma.</w:t>
+      </w:r>
+    </w:p>
+    <w:p>
+      <w:pPr>
+        <w:rPr>
+          <w:lang w:val="sr-Latn-BA"/>
+        </w:rPr>
+      </w:pPr>
+      <w:r>
+        <w:t>Granica za selection sort je 500, određena testiranjem nad nizom od 1,000,000 brojeva, gdje je vrijeme izvršenja u opsegu 600ms do 850ms.</w:t>
+      </w:r>
+      <w:r>
+        <w:t xml:space="preserve"> Ovim je i implicitno rečeno da se za nizove dužine ispod 500 ne isplati paralelizovati ovaj algoritam. To potvrđuje stavku da se paralelizacija ne isplati za manje skupove podataka.</w:t>
+      </w:r>
+      <w:bookmarkStart w:id="38" w:name="_GoBack"/>
+      <w:bookmarkEnd w:id="38"/>
+    </w:p>
     <w:sectPr>
-      <w:headerReference w:type="default" r:id="rId40"/>
-      <w:footerReference w:type="default" r:id="rId41"/>
-      <w:headerReference w:type="first" r:id="rId42"/>
-      <w:footerReference w:type="first" r:id="rId43"/>
+      <w:headerReference w:type="default" r:id="rId41"/>
+      <w:footerReference w:type="default" r:id="rId42"/>
+      <w:headerReference w:type="first" r:id="rId43"/>
+      <w:footerReference w:type="first" r:id="rId44"/>
       <w:pgSz w:w="12240" w:h="15840" w:code="1"/>
       <w:pgMar w:top="1440" w:right="1440" w:bottom="1440" w:left="1440" w:header="720" w:footer="720" w:gutter="0"/>
       <w:cols w:space="720"/>
@@ -15744,7 +15892,7 @@
     <w:lsdException w:name="Table Web 2" w:semiHidden="1" w:unhideWhenUsed="1"/>
     <w:lsdException w:name="Table Web 3" w:semiHidden="1" w:unhideWhenUsed="1"/>
     <w:lsdException w:name="Balloon Text" w:semiHidden="1" w:unhideWhenUsed="1"/>
-    <w:lsdException w:name="Table Grid" w:semiHidden="1" w:uiPriority="59" w:unhideWhenUsed="1"/>
+    <w:lsdException w:name="Table Grid" w:uiPriority="59"/>
     <w:lsdException w:name="Table Theme" w:semiHidden="1" w:unhideWhenUsed="1"/>
     <w:lsdException w:name="Placeholder Text" w:semiHidden="1"/>
     <w:lsdException w:name="No Spacing" w:uiPriority="1" w:qFormat="1"/>
@@ -16644,6 +16792,17 @@
       <w:color w:val="404040" w:themeColor="text1" w:themeTint="BF"/>
     </w:rPr>
   </w:style>
+  <w:style w:type="character" w:styleId="SubtleReference">
+    <w:name w:val="Subtle Reference"/>
+    <w:basedOn w:val="DefaultParagraphFont"/>
+    <w:uiPriority w:val="31"/>
+    <w:qFormat/>
+    <w:rsid w:val="003B5EA1"/>
+    <w:rPr>
+      <w:smallCaps/>
+      <w:color w:val="5A5A5A" w:themeColor="text1" w:themeTint="A5"/>
+    </w:rPr>
+  </w:style>
 </w:styles>
 </file>
 
@@ -16937,7 +17096,7 @@
 </file>
 
 <file path=customXml/itemProps1.xml><?xml version="1.0" encoding="utf-8"?>
-<ds:datastoreItem xmlns:ds="http://schemas.openxmlformats.org/officeDocument/2006/customXml" ds:itemID="{6B46FBC5-E8A6-4151-8A93-9F2314C6C56C}">
+<ds:datastoreItem xmlns:ds="http://schemas.openxmlformats.org/officeDocument/2006/customXml" ds:itemID="{CCFF6EF9-555A-4CC4-9E92-E5A67D51E5A4}">
   <ds:schemaRefs>
     <ds:schemaRef ds:uri="http://schemas.openxmlformats.org/officeDocument/2006/bibliography"/>
   </ds:schemaRefs>

</xml_diff>

<commit_message>
Zapocet rad na wordovom dokumentu
</commit_message>
<xml_diff>
--- a/Paralelizam u algoritmima sortiranja.docx
+++ b/Paralelizam u algoritmima sortiranja.docx
@@ -1,6 +1,6 @@
 
 <file path=word/document.xml><?xml version="1.0" encoding="utf-8"?>
-<w:document xmlns:wpc="http://schemas.microsoft.com/office/word/2010/wordprocessingCanvas" xmlns:cx="http://schemas.microsoft.com/office/drawing/2014/chartex" xmlns:cx1="http://schemas.microsoft.com/office/drawing/2015/9/8/chartex" xmlns:cx2="http://schemas.microsoft.com/office/drawing/2015/10/21/chartex" xmlns:cx3="http://schemas.microsoft.com/office/drawing/2016/5/9/chartex" xmlns:cx4="http://schemas.microsoft.com/office/drawing/2016/5/10/chartex" xmlns:cx5="http://schemas.microsoft.com/office/drawing/2016/5/11/chartex" xmlns:cx6="http://schemas.microsoft.com/office/drawing/2016/5/12/chartex" xmlns:cx7="http://schemas.microsoft.com/office/drawing/2016/5/13/chartex" xmlns:cx8="http://schemas.microsoft.com/office/drawing/2016/5/14/chartex" xmlns:mc="http://schemas.openxmlformats.org/markup-compatibility/2006" xmlns:aink="http://schemas.microsoft.com/office/drawing/2016/ink" xmlns:am3d="http://schemas.microsoft.com/office/drawing/2017/model3d" xmlns:o="urn:schemas-microsoft-com:office:office" xmlns:r="http://schemas.openxmlformats.org/officeDocument/2006/relationships" xmlns:m="http://schemas.openxmlformats.org/officeDocument/2006/math" xmlns:v="urn:schemas-microsoft-com:vml" xmlns:wp14="http://schemas.microsoft.com/office/word/2010/wordprocessingDrawing" xmlns:wp="http://schemas.openxmlformats.org/drawingml/2006/wordprocessingDrawing" xmlns:w10="urn:schemas-microsoft-com:office:word" xmlns:w="http://schemas.openxmlformats.org/wordprocessingml/2006/main" xmlns:w14="http://schemas.microsoft.com/office/word/2010/wordml" xmlns:w15="http://schemas.microsoft.com/office/word/2012/wordml" xmlns:w16cid="http://schemas.microsoft.com/office/word/2016/wordml/cid" xmlns:w16se="http://schemas.microsoft.com/office/word/2015/wordml/symex" xmlns:wpg="http://schemas.microsoft.com/office/word/2010/wordprocessingGroup" xmlns:wpi="http://schemas.microsoft.com/office/word/2010/wordprocessingInk" xmlns:wne="http://schemas.microsoft.com/office/word/2006/wordml" xmlns:wps="http://schemas.microsoft.com/office/word/2010/wordprocessingShape" mc:Ignorable="w14 w15 w16se w16cid wp14">
+<w:document xmlns:wpc="http://schemas.microsoft.com/office/word/2010/wordprocessingCanvas" xmlns:mc="http://schemas.openxmlformats.org/markup-compatibility/2006" xmlns:o="urn:schemas-microsoft-com:office:office" xmlns:r="http://schemas.openxmlformats.org/officeDocument/2006/relationships" xmlns:m="http://schemas.openxmlformats.org/officeDocument/2006/math" xmlns:v="urn:schemas-microsoft-com:vml" xmlns:wp14="http://schemas.microsoft.com/office/word/2010/wordprocessingDrawing" xmlns:wp="http://schemas.openxmlformats.org/drawingml/2006/wordprocessingDrawing" xmlns:w10="urn:schemas-microsoft-com:office:word" xmlns:w="http://schemas.openxmlformats.org/wordprocessingml/2006/main" xmlns:w14="http://schemas.microsoft.com/office/word/2010/wordml" xmlns:wpg="http://schemas.microsoft.com/office/word/2010/wordprocessingGroup" xmlns:wpi="http://schemas.microsoft.com/office/word/2010/wordprocessingInk" xmlns:wne="http://schemas.microsoft.com/office/word/2006/wordml" xmlns:wps="http://schemas.microsoft.com/office/word/2010/wordprocessingShape" mc:Ignorable="w14 wp14">
   <w:body>
     <w:p>
       <w:pPr>
@@ -80,7 +80,7 @@
                     <pic:cNvPicPr/>
                   </pic:nvPicPr>
                   <pic:blipFill>
-                    <a:blip r:embed="rId8">
+                    <a:blip r:embed="rId9">
                       <a:extLst>
                         <a:ext uri="{28A0092B-C50C-407E-A947-70E740481C1C}">
                           <a14:useLocalDpi xmlns:a14="http://schemas.microsoft.com/office/drawing/2010/main" val="0"/>
@@ -217,8 +217,8 @@
           <w:szCs w:val="24"/>
         </w:rPr>
         <w:sectPr>
-          <w:headerReference w:type="default" r:id="rId9"/>
-          <w:footerReference w:type="even" r:id="rId10"/>
+          <w:headerReference w:type="default" r:id="rId10"/>
+          <w:footerReference w:type="even" r:id="rId11"/>
           <w:pgSz w:w="12240" w:h="15840" w:code="1"/>
           <w:pgMar w:top="-855" w:right="1440" w:bottom="1440" w:left="1440" w:header="720" w:footer="720" w:gutter="0"/>
           <w:cols w:space="720"/>
@@ -2648,7 +2648,23 @@
           <w:szCs w:val="24"/>
           <w:lang w:val="bs-Latn-BA"/>
         </w:rPr>
-        <w:t xml:space="preserve"> dokumenta je vezan za sam dokument i tu ćemo moći da saznamo više o samom dokumentu. O svrsi postojanja ovog dokumenta, o definicijama, straćenicama i akronimima, o referencama i pregledu dokumenta.</w:t>
+        <w:t xml:space="preserve"> dokumenta je vezan za sam dokument i tu ćemo moći da saznamo više o samom dokumentu. O svrsi postojanja ov</w:t>
+      </w:r>
+      <w:r>
+        <w:rPr>
+          <w:sz w:val="24"/>
+          <w:szCs w:val="24"/>
+          <w:lang w:val="bs-Latn-BA"/>
+        </w:rPr>
+        <w:t>og dokumenta, o definicijama, sk</w:t>
+      </w:r>
+      <w:r>
+        <w:rPr>
+          <w:sz w:val="24"/>
+          <w:szCs w:val="24"/>
+          <w:lang w:val="bs-Latn-BA"/>
+        </w:rPr>
+        <w:t>raćenicama i akronimima, o referencama i pregledu dokumenta.</w:t>
       </w:r>
     </w:p>
     <w:p>
@@ -2667,7 +2683,7 @@
           <w:szCs w:val="24"/>
           <w:lang w:val="bs-Latn-BA"/>
         </w:rPr>
-        <w:t xml:space="preserve">U drugom dijelu govorimo o paralelizmu. O razlikama između paralelizma i konkurentnosti, o </w:t>
+        <w:t>U drugom dijelu govorimo o paralelizmu.</w:t>
       </w:r>
       <w:r>
         <w:rPr>
@@ -2675,7 +2691,49 @@
           <w:szCs w:val="24"/>
           <w:lang w:val="bs-Latn-BA"/>
         </w:rPr>
-        <w:t>razlici između ta dva pojma, te o njihovim definicijama.</w:t>
+        <w:t xml:space="preserve"> Pored paralelizma govorit ćemo i o konkurentnosti. Definisati ćemo ta dva pojma, te ćemo govoriti</w:t>
+      </w:r>
+      <w:r>
+        <w:rPr>
+          <w:sz w:val="24"/>
+          <w:szCs w:val="24"/>
+          <w:lang w:val="bs-Latn-BA"/>
+        </w:rPr>
+        <w:t xml:space="preserve"> </w:t>
+      </w:r>
+      <w:r>
+        <w:rPr>
+          <w:sz w:val="24"/>
+          <w:szCs w:val="24"/>
+          <w:lang w:val="bs-Latn-BA"/>
+        </w:rPr>
+        <w:t>o</w:t>
+      </w:r>
+      <w:r>
+        <w:rPr>
+          <w:sz w:val="24"/>
+          <w:szCs w:val="24"/>
+          <w:lang w:val="bs-Latn-BA"/>
+        </w:rPr>
+        <w:t xml:space="preserve"> razlikama izme</w:t>
+      </w:r>
+      <w:r>
+        <w:rPr>
+          <w:sz w:val="24"/>
+          <w:szCs w:val="24"/>
+          <w:lang w:val="bs-Latn-BA"/>
+        </w:rPr>
+        <w:t xml:space="preserve">đu </w:t>
+      </w:r>
+      <w:bookmarkStart w:id="3" w:name="_GoBack"/>
+      <w:bookmarkEnd w:id="3"/>
+      <w:r>
+        <w:rPr>
+          <w:sz w:val="24"/>
+          <w:szCs w:val="24"/>
+          <w:lang w:val="bs-Latn-BA"/>
+        </w:rPr>
+        <w:t>ta dva pojma.</w:t>
       </w:r>
       <w:r>
         <w:rPr>
@@ -2756,11 +2814,11 @@
         <w:pStyle w:val="Heading2"/>
         <w:keepNext w:val="0"/>
       </w:pPr>
-      <w:bookmarkStart w:id="3" w:name="_Toc139433022"/>
+      <w:bookmarkStart w:id="4" w:name="_Toc139433022"/>
       <w:r>
         <w:t>Svrha</w:t>
       </w:r>
-      <w:bookmarkEnd w:id="3"/>
+      <w:bookmarkEnd w:id="4"/>
     </w:p>
     <w:p/>
     <w:p>
@@ -2794,9 +2852,9 @@
         <w:pStyle w:val="Heading2"/>
         <w:keepNext w:val="0"/>
       </w:pPr>
-      <w:bookmarkStart w:id="4" w:name="_Toc456598589"/>
-      <w:bookmarkStart w:id="5" w:name="_Toc456600920"/>
-      <w:bookmarkStart w:id="6" w:name="_Toc139433023"/>
+      <w:bookmarkStart w:id="5" w:name="_Toc456598589"/>
+      <w:bookmarkStart w:id="6" w:name="_Toc456600920"/>
+      <w:bookmarkStart w:id="7" w:name="_Toc139433023"/>
       <w:r>
         <w:t>Definicije</w:t>
       </w:r>
@@ -2806,12 +2864,12 @@
       <w:r>
         <w:t>akronimi i skraćenic</w:t>
       </w:r>
-      <w:bookmarkEnd w:id="4"/>
       <w:bookmarkEnd w:id="5"/>
+      <w:bookmarkEnd w:id="6"/>
       <w:r>
         <w:t>e</w:t>
       </w:r>
-      <w:bookmarkEnd w:id="6"/>
+      <w:bookmarkEnd w:id="7"/>
     </w:p>
     <w:p>
       <w:pPr>
@@ -2872,11 +2930,11 @@
         <w:pStyle w:val="Heading2"/>
         <w:keepNext w:val="0"/>
       </w:pPr>
-      <w:bookmarkStart w:id="7" w:name="_Toc139433024"/>
+      <w:bookmarkStart w:id="8" w:name="_Toc139433024"/>
       <w:r>
         <w:t>Reference</w:t>
       </w:r>
-      <w:bookmarkEnd w:id="7"/>
+      <w:bookmarkEnd w:id="8"/>
     </w:p>
     <w:p/>
     <w:p>
@@ -2891,7 +2949,7 @@
           <w:szCs w:val="24"/>
         </w:rPr>
       </w:pPr>
-      <w:hyperlink r:id="rId11" w:history="1">
+      <w:hyperlink r:id="rId12" w:history="1">
         <w:r>
           <w:rPr>
             <w:rStyle w:val="Hyperlink"/>
@@ -2975,7 +3033,7 @@
           <w:szCs w:val="24"/>
         </w:rPr>
       </w:pPr>
-      <w:hyperlink r:id="rId12" w:history="1">
+      <w:hyperlink r:id="rId13" w:history="1">
         <w:r>
           <w:rPr>
             <w:rStyle w:val="Hyperlink"/>
@@ -2998,7 +3056,7 @@
           <w:szCs w:val="24"/>
         </w:rPr>
       </w:pPr>
-      <w:hyperlink r:id="rId13" w:history="1">
+      <w:hyperlink r:id="rId14" w:history="1">
         <w:r>
           <w:rPr>
             <w:rStyle w:val="Hyperlink"/>
@@ -3021,7 +3079,7 @@
           <w:szCs w:val="24"/>
         </w:rPr>
       </w:pPr>
-      <w:hyperlink r:id="rId14" w:history="1">
+      <w:hyperlink r:id="rId15" w:history="1">
         <w:r>
           <w:rPr>
             <w:rStyle w:val="Hyperlink"/>
@@ -3062,11 +3120,11 @@
         <w:pStyle w:val="Heading2"/>
         <w:keepNext w:val="0"/>
       </w:pPr>
-      <w:bookmarkStart w:id="8" w:name="_Toc139433025"/>
+      <w:bookmarkStart w:id="9" w:name="_Toc139433025"/>
       <w:r>
         <w:t>Pregled</w:t>
       </w:r>
-      <w:bookmarkEnd w:id="8"/>
+      <w:bookmarkEnd w:id="9"/>
     </w:p>
     <w:p/>
     <w:p>
@@ -3094,23 +3152,23 @@
         <w:pStyle w:val="Heading1"/>
         <w:keepNext w:val="0"/>
       </w:pPr>
-      <w:bookmarkStart w:id="9" w:name="_Toc139433026"/>
+      <w:bookmarkStart w:id="10" w:name="_Toc139433026"/>
       <w:r>
         <w:t>Paralelizam</w:t>
       </w:r>
-      <w:bookmarkEnd w:id="9"/>
+      <w:bookmarkEnd w:id="10"/>
     </w:p>
     <w:p/>
     <w:p>
       <w:pPr>
         <w:pStyle w:val="Heading2"/>
       </w:pPr>
-      <w:bookmarkStart w:id="10" w:name="_Toc139433027"/>
+      <w:bookmarkStart w:id="11" w:name="_Toc139433027"/>
       <w:r>
         <w:lastRenderedPageBreak/>
         <w:t>Razlika između paralelizma i konkurentnosti</w:t>
       </w:r>
-      <w:bookmarkEnd w:id="10"/>
+      <w:bookmarkEnd w:id="11"/>
     </w:p>
     <w:p>
       <w:pPr>
@@ -3298,7 +3356,7 @@
                     <pic:cNvPicPr/>
                   </pic:nvPicPr>
                   <pic:blipFill>
-                    <a:blip r:embed="rId15">
+                    <a:blip r:embed="rId16">
                       <a:extLst>
                         <a:ext uri="{28A0092B-C50C-407E-A947-70E740481C1C}">
                           <a14:useLocalDpi xmlns:a14="http://schemas.microsoft.com/office/drawing/2010/main" val="0"/>
@@ -3362,7 +3420,7 @@
                     <pic:cNvPicPr/>
                   </pic:nvPicPr>
                   <pic:blipFill>
-                    <a:blip r:embed="rId16">
+                    <a:blip r:embed="rId17">
                       <a:extLst>
                         <a:ext uri="{28A0092B-C50C-407E-A947-70E740481C1C}">
                           <a14:useLocalDpi xmlns:a14="http://schemas.microsoft.com/office/drawing/2010/main" val="0"/>
@@ -3407,11 +3465,11 @@
         <w:pStyle w:val="Heading2"/>
         <w:keepNext w:val="0"/>
       </w:pPr>
-      <w:bookmarkStart w:id="11" w:name="_Toc139433028"/>
+      <w:bookmarkStart w:id="12" w:name="_Toc139433028"/>
       <w:r>
         <w:t>O paralelizmu</w:t>
       </w:r>
-      <w:bookmarkEnd w:id="11"/>
+      <w:bookmarkEnd w:id="12"/>
     </w:p>
     <w:p/>
     <w:p>
@@ -3527,11 +3585,11 @@
       <w:pPr>
         <w:pStyle w:val="Heading2"/>
       </w:pPr>
-      <w:bookmarkStart w:id="12" w:name="_Toc139433029"/>
+      <w:bookmarkStart w:id="13" w:name="_Toc139433029"/>
       <w:r>
         <w:t>Prednosti paralelizma</w:t>
       </w:r>
-      <w:bookmarkEnd w:id="12"/>
+      <w:bookmarkEnd w:id="13"/>
     </w:p>
     <w:p>
       <w:pPr>
@@ -3957,11 +4015,11 @@
       <w:pPr>
         <w:pStyle w:val="Heading2"/>
       </w:pPr>
-      <w:bookmarkStart w:id="13" w:name="_Toc139433030"/>
+      <w:bookmarkStart w:id="14" w:name="_Toc139433030"/>
       <w:r>
         <w:t>Nedostaci paralelizma</w:t>
       </w:r>
-      <w:bookmarkEnd w:id="13"/>
+      <w:bookmarkEnd w:id="14"/>
     </w:p>
     <w:p>
       <w:pPr>
@@ -4041,11 +4099,11 @@
       <w:pPr>
         <w:pStyle w:val="Heading1"/>
       </w:pPr>
-      <w:bookmarkStart w:id="14" w:name="_Toc139433031"/>
+      <w:bookmarkStart w:id="15" w:name="_Toc139433031"/>
       <w:r>
         <w:t>Java</w:t>
       </w:r>
-      <w:bookmarkEnd w:id="14"/>
+      <w:bookmarkEnd w:id="15"/>
     </w:p>
     <w:p>
       <w:pPr>
@@ -4085,11 +4143,11 @@
         <w:pStyle w:val="Heading2"/>
         <w:keepNext w:val="0"/>
       </w:pPr>
-      <w:bookmarkStart w:id="15" w:name="_Toc139433032"/>
+      <w:bookmarkStart w:id="16" w:name="_Toc139433032"/>
       <w:r>
         <w:t>O tehnologiji</w:t>
       </w:r>
-      <w:bookmarkEnd w:id="15"/>
+      <w:bookmarkEnd w:id="16"/>
       <w:r>
         <w:t xml:space="preserve"> </w:t>
       </w:r>
@@ -4214,11 +4272,11 @@
       <w:pPr>
         <w:pStyle w:val="Heading2"/>
       </w:pPr>
-      <w:bookmarkStart w:id="16" w:name="_Toc139433033"/>
+      <w:bookmarkStart w:id="17" w:name="_Toc139433033"/>
       <w:r>
         <w:t>Verzije Jave</w:t>
       </w:r>
-      <w:bookmarkEnd w:id="16"/>
+      <w:bookmarkEnd w:id="17"/>
     </w:p>
     <w:p>
       <w:pPr>
@@ -4739,11 +4797,11 @@
       <w:pPr>
         <w:pStyle w:val="Heading2"/>
       </w:pPr>
-      <w:bookmarkStart w:id="17" w:name="_Toc139433034"/>
+      <w:bookmarkStart w:id="18" w:name="_Toc139433034"/>
       <w:r>
         <w:t>Instalacija Jave</w:t>
       </w:r>
-      <w:bookmarkEnd w:id="17"/>
+      <w:bookmarkEnd w:id="18"/>
     </w:p>
     <w:p/>
     <w:p>
@@ -4767,11 +4825,11 @@
       <w:pPr>
         <w:pStyle w:val="Heading3"/>
       </w:pPr>
-      <w:bookmarkStart w:id="18" w:name="_Toc139433035"/>
+      <w:bookmarkStart w:id="19" w:name="_Toc139433035"/>
       <w:r>
         <w:t>Windows</w:t>
       </w:r>
-      <w:bookmarkEnd w:id="18"/>
+      <w:bookmarkEnd w:id="19"/>
     </w:p>
     <w:p>
       <w:pPr>
@@ -4784,159 +4842,6 @@
         <w:numPr>
           <w:ilvl w:val="0"/>
           <w:numId w:val="26"/>
-        </w:numPr>
-        <w:rPr>
-          <w:sz w:val="24"/>
-          <w:szCs w:val="24"/>
-        </w:rPr>
-      </w:pPr>
-      <w:r>
-        <w:rPr>
-          <w:sz w:val="24"/>
-          <w:szCs w:val="24"/>
-        </w:rPr>
-        <w:t xml:space="preserve">Idite na službenu Java web stranicu: </w:t>
-      </w:r>
-      <w:hyperlink r:id="rId17" w:history="1">
-        <w:r>
-          <w:rPr>
-            <w:rStyle w:val="Hyperlink"/>
-            <w:sz w:val="24"/>
-            <w:szCs w:val="24"/>
-          </w:rPr>
-          <w:t>https://www.java.com/en/download/</w:t>
-        </w:r>
-      </w:hyperlink>
-      <w:r>
-        <w:rPr>
-          <w:sz w:val="24"/>
-          <w:szCs w:val="24"/>
-        </w:rPr>
-        <w:t xml:space="preserve"> a zatim kliknite na dugme "Download Java".</w:t>
-      </w:r>
-    </w:p>
-    <w:p>
-      <w:pPr>
-        <w:pStyle w:val="BodyText"/>
-        <w:numPr>
-          <w:ilvl w:val="0"/>
-          <w:numId w:val="26"/>
-        </w:numPr>
-        <w:rPr>
-          <w:sz w:val="24"/>
-          <w:szCs w:val="24"/>
-        </w:rPr>
-      </w:pPr>
-      <w:r>
-        <w:rPr>
-          <w:sz w:val="24"/>
-          <w:szCs w:val="24"/>
-        </w:rPr>
-        <w:t xml:space="preserve">Prihvatite ugovor o licenci i </w:t>
-      </w:r>
-      <w:r>
-        <w:rPr>
-          <w:sz w:val="24"/>
-          <w:szCs w:val="24"/>
-        </w:rPr>
-        <w:t xml:space="preserve">sačuvajte instalaciju aplikacije na </w:t>
-      </w:r>
-      <w:r>
-        <w:rPr>
-          <w:sz w:val="24"/>
-          <w:szCs w:val="24"/>
-        </w:rPr>
-        <w:t>određenu lokaciju</w:t>
-      </w:r>
-      <w:r>
-        <w:rPr>
-          <w:sz w:val="24"/>
-          <w:szCs w:val="24"/>
-        </w:rPr>
-        <w:t xml:space="preserve"> na vašem računaru</w:t>
-      </w:r>
-      <w:r>
-        <w:rPr>
-          <w:sz w:val="24"/>
-          <w:szCs w:val="24"/>
-        </w:rPr>
-        <w:t>.</w:t>
-      </w:r>
-    </w:p>
-    <w:p>
-      <w:pPr>
-        <w:pStyle w:val="BodyText"/>
-        <w:numPr>
-          <w:ilvl w:val="0"/>
-          <w:numId w:val="26"/>
-        </w:numPr>
-        <w:rPr>
-          <w:sz w:val="24"/>
-          <w:szCs w:val="24"/>
-        </w:rPr>
-      </w:pPr>
-      <w:r>
-        <w:rPr>
-          <w:sz w:val="24"/>
-          <w:szCs w:val="24"/>
-        </w:rPr>
-        <w:t xml:space="preserve">Kada se preuzimanje završi, dvaput kliknite na </w:t>
-      </w:r>
-      <w:r>
-        <w:rPr>
-          <w:sz w:val="24"/>
-          <w:szCs w:val="24"/>
-        </w:rPr>
-        <w:t>instalacionu</w:t>
-      </w:r>
-      <w:r>
-        <w:rPr>
-          <w:sz w:val="24"/>
-          <w:szCs w:val="24"/>
-        </w:rPr>
-        <w:t xml:space="preserve"> datoteku i slijedite </w:t>
-      </w:r>
-      <w:r>
-        <w:rPr>
-          <w:sz w:val="24"/>
-          <w:szCs w:val="24"/>
-        </w:rPr>
-        <w:t>uputstva sve dok ne</w:t>
-      </w:r>
-      <w:r>
-        <w:rPr>
-          <w:sz w:val="24"/>
-          <w:szCs w:val="24"/>
-        </w:rPr>
-        <w:t xml:space="preserve"> dovršite instalaciju.</w:t>
-      </w:r>
-    </w:p>
-    <w:p>
-      <w:pPr>
-        <w:pStyle w:val="BodyText"/>
-      </w:pPr>
-    </w:p>
-    <w:p>
-      <w:pPr>
-        <w:pStyle w:val="Heading3"/>
-      </w:pPr>
-      <w:bookmarkStart w:id="19" w:name="_Toc139433036"/>
-      <w:r>
-        <w:t>MacOS</w:t>
-      </w:r>
-      <w:bookmarkEnd w:id="19"/>
-    </w:p>
-    <w:p>
-      <w:pPr>
-        <w:pStyle w:val="BodyText"/>
-      </w:pPr>
-    </w:p>
-    <w:p>
-      <w:pPr>
-        <w:pStyle w:val="BodyText"/>
-        <w:numPr>
-          <w:ilvl w:val="0"/>
-          <w:numId w:val="27"/>
         </w:numPr>
         <w:rPr>
           <w:sz w:val="24"/>
@@ -4973,7 +4878,7 @@
         <w:pStyle w:val="BodyText"/>
         <w:numPr>
           <w:ilvl w:val="0"/>
-          <w:numId w:val="27"/>
+          <w:numId w:val="26"/>
         </w:numPr>
         <w:rPr>
           <w:sz w:val="24"/>
@@ -4985,8 +4890,104 @@
           <w:sz w:val="24"/>
           <w:szCs w:val="24"/>
         </w:rPr>
-        <w:t>Prihvatite ugovor o licenci i sačuvajte instalaciju aplikacije na određenu lokaciju na vašem računaru.</w:t>
-      </w:r>
+        <w:t xml:space="preserve">Prihvatite ugovor o licenci i </w:t>
+      </w:r>
+      <w:r>
+        <w:rPr>
+          <w:sz w:val="24"/>
+          <w:szCs w:val="24"/>
+        </w:rPr>
+        <w:t xml:space="preserve">sačuvajte instalaciju aplikacije na </w:t>
+      </w:r>
+      <w:r>
+        <w:rPr>
+          <w:sz w:val="24"/>
+          <w:szCs w:val="24"/>
+        </w:rPr>
+        <w:t>određenu lokaciju</w:t>
+      </w:r>
+      <w:r>
+        <w:rPr>
+          <w:sz w:val="24"/>
+          <w:szCs w:val="24"/>
+        </w:rPr>
+        <w:t xml:space="preserve"> na vašem računaru</w:t>
+      </w:r>
+      <w:r>
+        <w:rPr>
+          <w:sz w:val="24"/>
+          <w:szCs w:val="24"/>
+        </w:rPr>
+        <w:t>.</w:t>
+      </w:r>
+    </w:p>
+    <w:p>
+      <w:pPr>
+        <w:pStyle w:val="BodyText"/>
+        <w:numPr>
+          <w:ilvl w:val="0"/>
+          <w:numId w:val="26"/>
+        </w:numPr>
+        <w:rPr>
+          <w:sz w:val="24"/>
+          <w:szCs w:val="24"/>
+        </w:rPr>
+      </w:pPr>
+      <w:r>
+        <w:rPr>
+          <w:sz w:val="24"/>
+          <w:szCs w:val="24"/>
+        </w:rPr>
+        <w:t xml:space="preserve">Kada se preuzimanje završi, dvaput kliknite na </w:t>
+      </w:r>
+      <w:r>
+        <w:rPr>
+          <w:sz w:val="24"/>
+          <w:szCs w:val="24"/>
+        </w:rPr>
+        <w:t>instalacionu</w:t>
+      </w:r>
+      <w:r>
+        <w:rPr>
+          <w:sz w:val="24"/>
+          <w:szCs w:val="24"/>
+        </w:rPr>
+        <w:t xml:space="preserve"> datoteku i slijedite </w:t>
+      </w:r>
+      <w:r>
+        <w:rPr>
+          <w:sz w:val="24"/>
+          <w:szCs w:val="24"/>
+        </w:rPr>
+        <w:t>uputstva sve dok ne</w:t>
+      </w:r>
+      <w:r>
+        <w:rPr>
+          <w:sz w:val="24"/>
+          <w:szCs w:val="24"/>
+        </w:rPr>
+        <w:t xml:space="preserve"> dovršite instalaciju.</w:t>
+      </w:r>
+    </w:p>
+    <w:p>
+      <w:pPr>
+        <w:pStyle w:val="BodyText"/>
+      </w:pPr>
+    </w:p>
+    <w:p>
+      <w:pPr>
+        <w:pStyle w:val="Heading3"/>
+      </w:pPr>
+      <w:bookmarkStart w:id="20" w:name="_Toc139433036"/>
+      <w:r>
+        <w:t>MacOS</w:t>
+      </w:r>
+      <w:bookmarkEnd w:id="20"/>
+    </w:p>
+    <w:p>
+      <w:pPr>
+        <w:pStyle w:val="BodyText"/>
+      </w:pPr>
     </w:p>
     <w:p>
       <w:pPr>
@@ -5005,6 +5006,63 @@
           <w:sz w:val="24"/>
           <w:szCs w:val="24"/>
         </w:rPr>
+        <w:t xml:space="preserve">Idite na službenu Java web stranicu: </w:t>
+      </w:r>
+      <w:hyperlink r:id="rId19" w:history="1">
+        <w:r>
+          <w:rPr>
+            <w:rStyle w:val="Hyperlink"/>
+            <w:sz w:val="24"/>
+            <w:szCs w:val="24"/>
+          </w:rPr>
+          <w:t>https://www.java.com/en/download/</w:t>
+        </w:r>
+      </w:hyperlink>
+      <w:r>
+        <w:rPr>
+          <w:sz w:val="24"/>
+          <w:szCs w:val="24"/>
+        </w:rPr>
+        <w:t xml:space="preserve"> a zatim kliknite na dugme "Download Java".</w:t>
+      </w:r>
+    </w:p>
+    <w:p>
+      <w:pPr>
+        <w:pStyle w:val="BodyText"/>
+        <w:numPr>
+          <w:ilvl w:val="0"/>
+          <w:numId w:val="27"/>
+        </w:numPr>
+        <w:rPr>
+          <w:sz w:val="24"/>
+          <w:szCs w:val="24"/>
+        </w:rPr>
+      </w:pPr>
+      <w:r>
+        <w:rPr>
+          <w:sz w:val="24"/>
+          <w:szCs w:val="24"/>
+        </w:rPr>
+        <w:t>Prihvatite ugovor o licenci i sačuvajte instalaciju aplikacije na određenu lokaciju na vašem računaru.</w:t>
+      </w:r>
+    </w:p>
+    <w:p>
+      <w:pPr>
+        <w:pStyle w:val="BodyText"/>
+        <w:numPr>
+          <w:ilvl w:val="0"/>
+          <w:numId w:val="27"/>
+        </w:numPr>
+        <w:rPr>
+          <w:sz w:val="24"/>
+          <w:szCs w:val="24"/>
+        </w:rPr>
+      </w:pPr>
+      <w:r>
+        <w:rPr>
+          <w:sz w:val="24"/>
+          <w:szCs w:val="24"/>
+        </w:rPr>
         <w:t xml:space="preserve">Kada se preuzimanje završi, dvaput kliknite na DMG datoteku i slijedite </w:t>
       </w:r>
       <w:r>
@@ -5019,11 +5077,11 @@
       <w:pPr>
         <w:pStyle w:val="Heading3"/>
       </w:pPr>
-      <w:bookmarkStart w:id="20" w:name="_Toc139433037"/>
+      <w:bookmarkStart w:id="21" w:name="_Toc139433037"/>
       <w:r>
         <w:t>Linux</w:t>
       </w:r>
-      <w:bookmarkEnd w:id="20"/>
+      <w:bookmarkEnd w:id="21"/>
     </w:p>
     <w:p>
       <w:pPr>
@@ -5093,7 +5151,7 @@
                     <pic:cNvPicPr/>
                   </pic:nvPicPr>
                   <pic:blipFill>
-                    <a:blip r:embed="rId19">
+                    <a:blip r:embed="rId20">
                       <a:extLst>
                         <a:ext uri="{28A0092B-C50C-407E-A947-70E740481C1C}">
                           <a14:useLocalDpi xmlns:a14="http://schemas.microsoft.com/office/drawing/2010/main" val="0"/>
@@ -5165,7 +5223,7 @@
                     <pic:cNvPicPr/>
                   </pic:nvPicPr>
                   <pic:blipFill>
-                    <a:blip r:embed="rId20">
+                    <a:blip r:embed="rId21">
                       <a:extLst>
                         <a:ext uri="{28A0092B-C50C-407E-A947-70E740481C1C}">
                           <a14:useLocalDpi xmlns:a14="http://schemas.microsoft.com/office/drawing/2010/main" val="0"/>
@@ -5254,7 +5312,7 @@
                     <pic:cNvPicPr/>
                   </pic:nvPicPr>
                   <pic:blipFill>
-                    <a:blip r:embed="rId21">
+                    <a:blip r:embed="rId22">
                       <a:extLst>
                         <a:ext uri="{28A0092B-C50C-407E-A947-70E740481C1C}">
                           <a14:useLocalDpi xmlns:a14="http://schemas.microsoft.com/office/drawing/2010/main" val="0"/>
@@ -5290,11 +5348,11 @@
       <w:pPr>
         <w:pStyle w:val="Heading2"/>
       </w:pPr>
-      <w:bookmarkStart w:id="21" w:name="_Toc139433038"/>
+      <w:bookmarkStart w:id="22" w:name="_Toc139433038"/>
       <w:r>
         <w:t>Biblioteke</w:t>
       </w:r>
-      <w:bookmarkEnd w:id="21"/>
+      <w:bookmarkEnd w:id="22"/>
     </w:p>
     <w:p/>
     <w:p>
@@ -5321,11 +5379,11 @@
         <w:keepLines/>
         <w:widowControl/>
       </w:pPr>
-      <w:bookmarkStart w:id="22" w:name="_Toc139433039"/>
+      <w:bookmarkStart w:id="23" w:name="_Toc139433039"/>
       <w:r>
         <w:t>Sortiranje</w:t>
       </w:r>
-      <w:bookmarkEnd w:id="22"/>
+      <w:bookmarkEnd w:id="23"/>
     </w:p>
     <w:p/>
     <w:p>
@@ -5506,11 +5564,11 @@
       <w:pPr>
         <w:pStyle w:val="Heading2"/>
       </w:pPr>
-      <w:bookmarkStart w:id="23" w:name="_Toc139433040"/>
+      <w:bookmarkStart w:id="24" w:name="_Toc139433040"/>
       <w:r>
         <w:t>Algoritmi sortiranja</w:t>
       </w:r>
-      <w:bookmarkEnd w:id="23"/>
+      <w:bookmarkEnd w:id="24"/>
     </w:p>
     <w:p>
       <w:pPr>
@@ -5822,11 +5880,11 @@
       <w:pPr>
         <w:pStyle w:val="Heading3"/>
       </w:pPr>
-      <w:bookmarkStart w:id="24" w:name="_Toc139433041"/>
+      <w:bookmarkStart w:id="25" w:name="_Toc139433041"/>
       <w:r>
         <w:t>Insertion sort</w:t>
       </w:r>
-      <w:bookmarkEnd w:id="24"/>
+      <w:bookmarkEnd w:id="25"/>
     </w:p>
     <w:p>
       <w:pPr>
@@ -6194,7 +6252,7 @@
                     <pic:cNvPicPr/>
                   </pic:nvPicPr>
                   <pic:blipFill>
-                    <a:blip r:embed="rId22">
+                    <a:blip r:embed="rId23">
                       <a:extLst>
                         <a:ext uri="{28A0092B-C50C-407E-A947-70E740481C1C}">
                           <a14:useLocalDpi xmlns:a14="http://schemas.microsoft.com/office/drawing/2010/main" val="0"/>
@@ -6271,7 +6329,7 @@
                     <pic:cNvPicPr/>
                   </pic:nvPicPr>
                   <pic:blipFill>
-                    <a:blip r:embed="rId23">
+                    <a:blip r:embed="rId24">
                       <a:extLst>
                         <a:ext uri="{28A0092B-C50C-407E-A947-70E740481C1C}">
                           <a14:useLocalDpi xmlns:a14="http://schemas.microsoft.com/office/drawing/2010/main" val="0"/>
@@ -6325,12 +6383,12 @@
       <w:pPr>
         <w:pStyle w:val="Heading3"/>
       </w:pPr>
-      <w:bookmarkStart w:id="25" w:name="_Toc139433042"/>
+      <w:bookmarkStart w:id="26" w:name="_Toc139433042"/>
       <w:r>
         <w:lastRenderedPageBreak/>
         <w:t>Selection sort</w:t>
       </w:r>
-      <w:bookmarkEnd w:id="25"/>
+      <w:bookmarkEnd w:id="26"/>
     </w:p>
     <w:p>
       <w:r>
@@ -6480,7 +6538,7 @@
                     <pic:cNvPicPr/>
                   </pic:nvPicPr>
                   <pic:blipFill rotWithShape="1">
-                    <a:blip r:embed="rId24">
+                    <a:blip r:embed="rId25">
                       <a:extLst>
                         <a:ext uri="{28A0092B-C50C-407E-A947-70E740481C1C}">
                           <a14:useLocalDpi xmlns:a14="http://schemas.microsoft.com/office/drawing/2010/main" val="0"/>
@@ -6551,7 +6609,7 @@
                     <pic:cNvPicPr/>
                   </pic:nvPicPr>
                   <pic:blipFill>
-                    <a:blip r:embed="rId25">
+                    <a:blip r:embed="rId26">
                       <a:extLst>
                         <a:ext uri="{28A0092B-C50C-407E-A947-70E740481C1C}">
                           <a14:useLocalDpi xmlns:a14="http://schemas.microsoft.com/office/drawing/2010/main" val="0"/>
@@ -6590,12 +6648,12 @@
       <w:pPr>
         <w:pStyle w:val="Heading3"/>
       </w:pPr>
-      <w:bookmarkStart w:id="26" w:name="_Toc139433043"/>
+      <w:bookmarkStart w:id="27" w:name="_Toc139433043"/>
       <w:r>
         <w:lastRenderedPageBreak/>
         <w:t>Bubble sort</w:t>
       </w:r>
-      <w:bookmarkEnd w:id="26"/>
+      <w:bookmarkEnd w:id="27"/>
     </w:p>
     <w:p>
       <w:r>
@@ -6688,7 +6746,7 @@
                     <pic:cNvPicPr/>
                   </pic:nvPicPr>
                   <pic:blipFill>
-                    <a:blip r:embed="rId26">
+                    <a:blip r:embed="rId27">
                       <a:extLst>
                         <a:ext uri="{28A0092B-C50C-407E-A947-70E740481C1C}">
                           <a14:useLocalDpi xmlns:a14="http://schemas.microsoft.com/office/drawing/2010/main" val="0"/>
@@ -6752,7 +6810,7 @@
                     <pic:cNvPicPr/>
                   </pic:nvPicPr>
                   <pic:blipFill>
-                    <a:blip r:embed="rId27">
+                    <a:blip r:embed="rId28">
                       <a:extLst>
                         <a:ext uri="{28A0092B-C50C-407E-A947-70E740481C1C}">
                           <a14:useLocalDpi xmlns:a14="http://schemas.microsoft.com/office/drawing/2010/main" val="0"/>
@@ -6791,7 +6849,7 @@
       <w:pPr>
         <w:pStyle w:val="Heading3"/>
       </w:pPr>
-      <w:bookmarkStart w:id="27" w:name="_Toc139433044"/>
+      <w:bookmarkStart w:id="28" w:name="_Toc139433044"/>
       <w:r>
         <w:lastRenderedPageBreak/>
         <w:t>Merge</w:t>
@@ -6799,7 +6857,7 @@
       <w:r>
         <w:t xml:space="preserve"> sort</w:t>
       </w:r>
-      <w:bookmarkEnd w:id="27"/>
+      <w:bookmarkEnd w:id="28"/>
     </w:p>
     <w:p>
       <w:r>
@@ -6900,7 +6958,7 @@
                     <pic:cNvPicPr/>
                   </pic:nvPicPr>
                   <pic:blipFill>
-                    <a:blip r:embed="rId28">
+                    <a:blip r:embed="rId29">
                       <a:extLst>
                         <a:ext uri="{28A0092B-C50C-407E-A947-70E740481C1C}">
                           <a14:useLocalDpi xmlns:a14="http://schemas.microsoft.com/office/drawing/2010/main" val="0"/>
@@ -11574,14 +11632,14 @@
       <w:pPr>
         <w:pStyle w:val="Heading3"/>
       </w:pPr>
-      <w:bookmarkStart w:id="28" w:name="_Toc139433045"/>
+      <w:bookmarkStart w:id="29" w:name="_Toc139433045"/>
       <w:r>
         <w:t xml:space="preserve">Quick </w:t>
       </w:r>
       <w:r>
         <w:t>sort</w:t>
       </w:r>
-      <w:bookmarkEnd w:id="28"/>
+      <w:bookmarkEnd w:id="29"/>
     </w:p>
     <w:p/>
     <w:p>
@@ -11841,7 +11899,7 @@
                     <pic:cNvPicPr/>
                   </pic:nvPicPr>
                   <pic:blipFill>
-                    <a:blip r:embed="rId29" cstate="print">
+                    <a:blip r:embed="rId30" cstate="print">
                       <a:extLst>
                         <a:ext uri="{28A0092B-C50C-407E-A947-70E740481C1C}">
                           <a14:useLocalDpi xmlns:a14="http://schemas.microsoft.com/office/drawing/2010/main" val="0"/>
@@ -11913,7 +11971,7 @@
                     <pic:cNvPicPr/>
                   </pic:nvPicPr>
                   <pic:blipFill rotWithShape="1">
-                    <a:blip r:embed="rId30">
+                    <a:blip r:embed="rId31">
                       <a:extLst>
                         <a:ext uri="{28A0092B-C50C-407E-A947-70E740481C1C}">
                           <a14:useLocalDpi xmlns:a14="http://schemas.microsoft.com/office/drawing/2010/main" val="0"/>
@@ -11959,12 +12017,12 @@
       <w:pPr>
         <w:pStyle w:val="Heading1"/>
       </w:pPr>
-      <w:bookmarkStart w:id="29" w:name="_Toc139433046"/>
+      <w:bookmarkStart w:id="30" w:name="_Toc139433046"/>
       <w:r>
         <w:lastRenderedPageBreak/>
         <w:t>Paralelizam u algoritmima sortiranja</w:t>
       </w:r>
-      <w:bookmarkEnd w:id="29"/>
+      <w:bookmarkEnd w:id="30"/>
     </w:p>
     <w:p/>
     <w:p>
@@ -11996,11 +12054,11 @@
       <w:pPr>
         <w:pStyle w:val="Heading1"/>
       </w:pPr>
-      <w:bookmarkStart w:id="30" w:name="_Toc139433047"/>
+      <w:bookmarkStart w:id="31" w:name="_Toc139433047"/>
       <w:r>
         <w:t>Paralelizam u Javi</w:t>
       </w:r>
-      <w:bookmarkEnd w:id="30"/>
+      <w:bookmarkEnd w:id="31"/>
     </w:p>
     <w:p>
       <w:pPr>
@@ -12020,11 +12078,11 @@
       <w:pPr>
         <w:pStyle w:val="Heading2"/>
       </w:pPr>
-      <w:bookmarkStart w:id="31" w:name="_Toc139433048"/>
+      <w:bookmarkStart w:id="32" w:name="_Toc139433048"/>
       <w:r>
         <w:t>Fork/Join framework</w:t>
       </w:r>
-      <w:bookmarkEnd w:id="31"/>
+      <w:bookmarkEnd w:id="32"/>
     </w:p>
     <w:p>
       <w:pPr>
@@ -12067,14 +12125,14 @@
           <w:lang w:val="sr-Latn-BA"/>
         </w:rPr>
       </w:pPr>
-      <w:bookmarkStart w:id="32" w:name="_Toc139433049"/>
+      <w:bookmarkStart w:id="33" w:name="_Toc139433049"/>
       <w:r>
         <w:rPr>
           <w:lang w:val="sr-Latn-BA"/>
         </w:rPr>
         <w:t>ForkJoinPool</w:t>
       </w:r>
-      <w:bookmarkEnd w:id="32"/>
+      <w:bookmarkEnd w:id="33"/>
     </w:p>
     <w:p>
       <w:pPr>
@@ -12156,14 +12214,14 @@
           <w:lang w:val="sr-Latn-BA"/>
         </w:rPr>
       </w:pPr>
-      <w:bookmarkStart w:id="33" w:name="_Toc139433050"/>
+      <w:bookmarkStart w:id="34" w:name="_Toc139433050"/>
       <w:r>
         <w:rPr>
           <w:lang w:val="sr-Latn-BA"/>
         </w:rPr>
         <w:t>Work-stealing algorithm</w:t>
       </w:r>
-      <w:bookmarkEnd w:id="33"/>
+      <w:bookmarkEnd w:id="34"/>
     </w:p>
     <w:p>
       <w:pPr>
@@ -12201,7 +12259,7 @@
       <w:pPr>
         <w:pStyle w:val="Heading2"/>
       </w:pPr>
-      <w:bookmarkStart w:id="34" w:name="_Toc139433051"/>
+      <w:bookmarkStart w:id="35" w:name="_Toc139433051"/>
       <w:r>
         <w:rPr>
           <w:lang w:val="sr-Latn-BA"/>
@@ -12211,7 +12269,7 @@
       <w:r>
         <w:t>&lt;V&gt;</w:t>
       </w:r>
-      <w:bookmarkEnd w:id="34"/>
+      <w:bookmarkEnd w:id="35"/>
     </w:p>
     <w:p>
       <w:pPr>
@@ -12248,11 +12306,11 @@
       <w:pPr>
         <w:pStyle w:val="Heading2"/>
       </w:pPr>
-      <w:bookmarkStart w:id="35" w:name="_Toc139433052"/>
+      <w:bookmarkStart w:id="36" w:name="_Toc139433052"/>
       <w:r>
         <w:t>Predavanje zadataka ForkJoinPool-u</w:t>
       </w:r>
-      <w:bookmarkEnd w:id="35"/>
+      <w:bookmarkEnd w:id="36"/>
     </w:p>
     <w:p>
       <w:pPr>
@@ -12323,92 +12381,6 @@
             <wp:extent cx="3043451" cy="498926"/>
             <wp:effectExtent l="0" t="0" r="5080" b="0"/>
             <wp:docPr id="18" name="Picture 18"/>
-            <wp:cNvGraphicFramePr>
-              <a:graphicFrameLocks xmlns:a="http://schemas.openxmlformats.org/drawingml/2006/main" noChangeAspect="1"/>
-            </wp:cNvGraphicFramePr>
-            <a:graphic xmlns:a="http://schemas.openxmlformats.org/drawingml/2006/main">
-              <a:graphicData uri="http://schemas.openxmlformats.org/drawingml/2006/picture">
-                <pic:pic xmlns:pic="http://schemas.openxmlformats.org/drawingml/2006/picture">
-                  <pic:nvPicPr>
-                    <pic:cNvPr id="1" name=""/>
-                    <pic:cNvPicPr/>
-                  </pic:nvPicPr>
-                  <pic:blipFill>
-                    <a:blip r:embed="rId31"/>
-                    <a:stretch>
-                      <a:fillRect/>
-                    </a:stretch>
-                  </pic:blipFill>
-                  <pic:spPr>
-                    <a:xfrm>
-                      <a:off x="0" y="0"/>
-                      <a:ext cx="3327108" cy="545427"/>
-                    </a:xfrm>
-                    <a:prstGeom prst="rect">
-                      <a:avLst/>
-                    </a:prstGeom>
-                  </pic:spPr>
-                </pic:pic>
-              </a:graphicData>
-            </a:graphic>
-          </wp:inline>
-        </w:drawing>
-      </w:r>
-    </w:p>
-    <w:p>
-      <w:pPr>
-        <w:pStyle w:val="ListParagraph"/>
-        <w:numPr>
-          <w:ilvl w:val="0"/>
-          <w:numId w:val="34"/>
-        </w:numPr>
-        <w:rPr>
-          <w:lang w:val="sr-Latn-BA"/>
-        </w:rPr>
-      </w:pPr>
-      <w:r>
-        <w:rPr>
-          <w:i/>
-          <w:iCs/>
-          <w:lang w:val="sr-Latn-BA"/>
-        </w:rPr>
-        <w:t>invoke</w:t>
-      </w:r>
-      <w:r>
-        <w:rPr>
-          <w:lang w:val="sr-Latn-BA"/>
-        </w:rPr>
-        <w:t>(), izvršava fork</w:t>
-      </w:r>
-      <w:r>
-        <w:rPr>
-          <w:lang w:val="sr-Latn-BA"/>
-        </w:rPr>
-        <w:t xml:space="preserve"> (grananje)</w:t>
-      </w:r>
-      <w:r>
-        <w:rPr>
-          <w:lang w:val="sr-Latn-BA"/>
-        </w:rPr>
-        <w:t xml:space="preserve"> zadatka i vraća rezultat, te nije potrebno ručno uraditi nikakav join</w:t>
-      </w:r>
-    </w:p>
-    <w:p>
-      <w:pPr>
-        <w:pStyle w:val="ListParagraph"/>
-        <w:rPr>
-          <w:lang w:val="sr-Latn-BA"/>
-        </w:rPr>
-      </w:pPr>
-      <w:r>
-        <w:rPr>
-          <w:noProof/>
-        </w:rPr>
-        <w:drawing>
-          <wp:inline distT="0" distB="0" distL="0" distR="0" wp14:anchorId="4677EA31" wp14:editId="0602A7EF">
-            <wp:extent cx="3514301" cy="354842"/>
-            <wp:effectExtent l="0" t="0" r="0" b="7620"/>
-            <wp:docPr id="19" name="Picture 19"/>
             <wp:cNvGraphicFramePr>
               <a:graphicFrameLocks xmlns:a="http://schemas.openxmlformats.org/drawingml/2006/main" noChangeAspect="1"/>
             </wp:cNvGraphicFramePr>
@@ -12428,7 +12400,7 @@
                   <pic:spPr>
                     <a:xfrm>
                       <a:off x="0" y="0"/>
-                      <a:ext cx="4337528" cy="437964"/>
+                      <a:ext cx="3327108" cy="545427"/>
                     </a:xfrm>
                     <a:prstGeom prst="rect">
                       <a:avLst/>
@@ -12458,131 +12430,43 @@
           <w:iCs/>
           <w:lang w:val="sr-Latn-BA"/>
         </w:rPr>
-        <w:t>invokeAll</w:t>
+        <w:t>invoke</w:t>
       </w:r>
       <w:r>
         <w:rPr>
           <w:lang w:val="sr-Latn-BA"/>
         </w:rPr>
-        <w:t xml:space="preserve">() metod </w:t>
+        <w:t>(), izvršava fork</w:t>
       </w:r>
       <w:r>
         <w:rPr>
           <w:lang w:val="sr-Latn-BA"/>
         </w:rPr>
-        <w:t>predstavlja</w:t>
+        <w:t xml:space="preserve"> (grananje)</w:t>
       </w:r>
       <w:r>
         <w:rPr>
           <w:lang w:val="sr-Latn-BA"/>
         </w:rPr>
-        <w:t xml:space="preserve"> najjed</w:t>
-      </w:r>
-      <w:r>
+        <w:t xml:space="preserve"> zadatka i vraća rezultat, te nije potrebno ručno uraditi nikakav join</w:t>
+      </w:r>
+    </w:p>
+    <w:p>
+      <w:pPr>
+        <w:pStyle w:val="ListParagraph"/>
         <w:rPr>
           <w:lang w:val="sr-Latn-BA"/>
         </w:rPr>
-        <w:t>n</w:t>
-      </w:r>
-      <w:r>
-        <w:rPr>
-          <w:lang w:val="sr-Latn-BA"/>
-        </w:rPr>
-        <w:t xml:space="preserve">ostavniji način za predavanje niza zadataka u bazen. Ona prima zadatke kao parametre, forkuje ih i vraća kolekciju objekata tipa </w:t>
-      </w:r>
-      <w:r>
-        <w:rPr>
-          <w:i/>
-          <w:iCs/>
-          <w:lang w:val="sr-Latn-BA"/>
-        </w:rPr>
-        <w:t>Future</w:t>
-      </w:r>
-      <w:r>
-        <w:rPr>
-          <w:i/>
-          <w:iCs/>
-          <w:lang w:val="sr-Latn-BA"/>
-        </w:rPr>
-        <w:t xml:space="preserve"> </w:t>
-      </w:r>
-      <w:r>
-        <w:rPr>
-          <w:lang w:val="sr-Latn-BA"/>
-        </w:rPr>
-        <w:t>redoslijedom kojim su i napravljeni</w:t>
-      </w:r>
-    </w:p>
-    <w:p>
-      <w:pPr>
-        <w:pStyle w:val="ListParagraph"/>
-        <w:numPr>
-          <w:ilvl w:val="0"/>
-          <w:numId w:val="34"/>
-        </w:numPr>
-        <w:rPr>
-          <w:lang w:val="sr-Latn-BA"/>
-        </w:rPr>
-      </w:pPr>
-      <w:r>
-        <w:rPr>
-          <w:i/>
-          <w:iCs/>
-          <w:lang w:val="sr-Latn-BA"/>
-        </w:rPr>
-        <w:t>fork</w:t>
-      </w:r>
-      <w:r>
-        <w:rPr>
-          <w:lang w:val="sr-Latn-BA"/>
-        </w:rPr>
-        <w:t xml:space="preserve">() i </w:t>
-      </w:r>
-      <w:r>
-        <w:rPr>
-          <w:i/>
-          <w:iCs/>
-          <w:lang w:val="sr-Latn-BA"/>
-        </w:rPr>
-        <w:t>join</w:t>
-      </w:r>
-      <w:r>
-        <w:rPr>
-          <w:lang w:val="sr-Latn-BA"/>
-        </w:rPr>
-        <w:t xml:space="preserve">() metode je moguće koristiti odvojeno. fork() metod predaje zadatak tj priprema ga za asinhrono izvršavanje u bazenu u kojem se trenutno nalazi. Izvršavanje zadatka okida se metodom </w:t>
-      </w:r>
-      <w:r>
-        <w:rPr>
-          <w:i/>
-          <w:iCs/>
-          <w:lang w:val="sr-Latn-BA"/>
-        </w:rPr>
-        <w:t>join</w:t>
-      </w:r>
-      <w:r>
-        <w:rPr>
-          <w:lang w:val="sr-Latn-BA"/>
-        </w:rPr>
-        <w:t>()</w:t>
-      </w:r>
-    </w:p>
-    <w:p>
-      <w:pPr>
-        <w:pStyle w:val="ListParagraph"/>
-        <w:rPr>
-          <w:lang w:val="sr-Latn-BA"/>
-        </w:rPr>
       </w:pPr>
       <w:r>
         <w:rPr>
           <w:noProof/>
         </w:rPr>
         <w:drawing>
-          <wp:inline distT="0" distB="0" distL="0" distR="0" wp14:anchorId="0412CEC4" wp14:editId="7FBB83F5">
-            <wp:extent cx="2852382" cy="536587"/>
-            <wp:effectExtent l="0" t="0" r="5715" b="0"/>
-            <wp:docPr id="16" name="Picture 16"/>
+          <wp:inline distT="0" distB="0" distL="0" distR="0" wp14:anchorId="4677EA31" wp14:editId="0602A7EF">
+            <wp:extent cx="3514301" cy="354842"/>
+            <wp:effectExtent l="0" t="0" r="0" b="7620"/>
+            <wp:docPr id="19" name="Picture 19"/>
             <wp:cNvGraphicFramePr>
               <a:graphicFrameLocks xmlns:a="http://schemas.openxmlformats.org/drawingml/2006/main" noChangeAspect="1"/>
             </wp:cNvGraphicFramePr>
@@ -12602,7 +12486,7 @@
                   <pic:spPr>
                     <a:xfrm>
                       <a:off x="0" y="0"/>
-                      <a:ext cx="3101317" cy="583416"/>
+                      <a:ext cx="4337528" cy="437964"/>
                     </a:xfrm>
                     <a:prstGeom prst="rect">
                       <a:avLst/>
@@ -12617,62 +12501,146 @@
     </w:p>
     <w:p>
       <w:pPr>
-        <w:pStyle w:val="Heading1"/>
+        <w:pStyle w:val="ListParagraph"/>
+        <w:numPr>
+          <w:ilvl w:val="0"/>
+          <w:numId w:val="34"/>
+        </w:numPr>
         <w:rPr>
           <w:lang w:val="sr-Latn-BA"/>
         </w:rPr>
       </w:pPr>
-      <w:bookmarkStart w:id="36" w:name="_Toc139433053"/>
-      <w:r>
-        <w:rPr>
+      <w:r>
+        <w:rPr>
+          <w:i/>
+          <w:iCs/>
           <w:lang w:val="sr-Latn-BA"/>
         </w:rPr>
-        <w:lastRenderedPageBreak/>
-        <w:t>Implementacija paralelnog merge sorta</w:t>
-      </w:r>
-      <w:bookmarkEnd w:id="36"/>
-    </w:p>
-    <w:p>
-      <w:pPr>
+        <w:t>invokeAll</w:t>
+      </w:r>
+      <w:r>
         <w:rPr>
           <w:lang w:val="sr-Latn-BA"/>
         </w:rPr>
-      </w:pPr>
+        <w:t xml:space="preserve">() metod </w:t>
+      </w:r>
       <w:r>
         <w:rPr>
           <w:lang w:val="sr-Latn-BA"/>
         </w:rPr>
-        <w:t>Prirodno je paralelizaciju merge sort algoritma uraditi koristeći ForkJoinPool iz tog razloga što on podrazumijeva rekurzivno polovljenje niza.</w:t>
+        <w:t>predstavlja</w:t>
       </w:r>
       <w:r>
         <w:rPr>
           <w:lang w:val="sr-Latn-BA"/>
         </w:rPr>
+        <w:t xml:space="preserve"> najjed</w:t>
+      </w:r>
+      <w:r>
+        <w:rPr>
+          <w:lang w:val="sr-Latn-BA"/>
+        </w:rPr>
+        <w:t>n</w:t>
+      </w:r>
+      <w:r>
+        <w:rPr>
+          <w:lang w:val="sr-Latn-BA"/>
+        </w:rPr>
+        <w:t xml:space="preserve">ostavniji način za predavanje niza zadataka u bazen. Ona prima zadatke kao parametre, forkuje ih i vraća kolekciju objekata tipa </w:t>
+      </w:r>
+      <w:r>
+        <w:rPr>
+          <w:i/>
+          <w:iCs/>
+          <w:lang w:val="sr-Latn-BA"/>
+        </w:rPr>
+        <w:t>Future</w:t>
+      </w:r>
+      <w:r>
+        <w:rPr>
+          <w:i/>
+          <w:iCs/>
+          <w:lang w:val="sr-Latn-BA"/>
+        </w:rPr>
         <w:t xml:space="preserve"> </w:t>
       </w:r>
-    </w:p>
-    <w:p>
-      <w:pPr>
+      <w:r>
         <w:rPr>
           <w:lang w:val="sr-Latn-BA"/>
         </w:rPr>
-      </w:pPr>
-    </w:p>
-    <w:p>
-      <w:pPr>
+        <w:t>redoslijedom kojim su i napravljeni</w:t>
+      </w:r>
+    </w:p>
+    <w:p>
+      <w:pPr>
+        <w:pStyle w:val="ListParagraph"/>
+        <w:numPr>
+          <w:ilvl w:val="0"/>
+          <w:numId w:val="34"/>
+        </w:numPr>
         <w:rPr>
           <w:lang w:val="sr-Latn-BA"/>
         </w:rPr>
       </w:pPr>
       <w:r>
         <w:rPr>
+          <w:i/>
+          <w:iCs/>
+          <w:lang w:val="sr-Latn-BA"/>
+        </w:rPr>
+        <w:t>fork</w:t>
+      </w:r>
+      <w:r>
+        <w:rPr>
+          <w:lang w:val="sr-Latn-BA"/>
+        </w:rPr>
+        <w:t xml:space="preserve">() i </w:t>
+      </w:r>
+      <w:r>
+        <w:rPr>
+          <w:i/>
+          <w:iCs/>
+          <w:lang w:val="sr-Latn-BA"/>
+        </w:rPr>
+        <w:t>join</w:t>
+      </w:r>
+      <w:r>
+        <w:rPr>
+          <w:lang w:val="sr-Latn-BA"/>
+        </w:rPr>
+        <w:t xml:space="preserve">() metode je moguće koristiti odvojeno. fork() metod predaje zadatak tj priprema ga za asinhrono izvršavanje u bazenu u kojem se trenutno nalazi. Izvršavanje zadatka okida se metodom </w:t>
+      </w:r>
+      <w:r>
+        <w:rPr>
+          <w:i/>
+          <w:iCs/>
+          <w:lang w:val="sr-Latn-BA"/>
+        </w:rPr>
+        <w:t>join</w:t>
+      </w:r>
+      <w:r>
+        <w:rPr>
+          <w:lang w:val="sr-Latn-BA"/>
+        </w:rPr>
+        <w:t>()</w:t>
+      </w:r>
+    </w:p>
+    <w:p>
+      <w:pPr>
+        <w:pStyle w:val="ListParagraph"/>
+        <w:rPr>
+          <w:lang w:val="sr-Latn-BA"/>
+        </w:rPr>
+      </w:pPr>
+      <w:r>
+        <w:rPr>
           <w:noProof/>
         </w:rPr>
         <w:drawing>
-          <wp:inline distT="0" distB="0" distL="0" distR="0" wp14:anchorId="496DD0D2" wp14:editId="7930F15F">
-            <wp:extent cx="3286664" cy="1836420"/>
-            <wp:effectExtent l="0" t="0" r="9525" b="0"/>
-            <wp:docPr id="21" name="Picture 21"/>
+          <wp:inline distT="0" distB="0" distL="0" distR="0" wp14:anchorId="0412CEC4" wp14:editId="7FBB83F5">
+            <wp:extent cx="2852382" cy="536587"/>
+            <wp:effectExtent l="0" t="0" r="5715" b="0"/>
+            <wp:docPr id="16" name="Picture 16"/>
             <wp:cNvGraphicFramePr>
               <a:graphicFrameLocks xmlns:a="http://schemas.openxmlformats.org/drawingml/2006/main" noChangeAspect="1"/>
             </wp:cNvGraphicFramePr>
@@ -12692,7 +12660,7 @@
                   <pic:spPr>
                     <a:xfrm>
                       <a:off x="0" y="0"/>
-                      <a:ext cx="3364912" cy="1880141"/>
+                      <a:ext cx="3101317" cy="583416"/>
                     </a:xfrm>
                     <a:prstGeom prst="rect">
                       <a:avLst/>
@@ -12707,17 +12675,20 @@
     </w:p>
     <w:p>
       <w:pPr>
-        <w:pStyle w:val="Quote"/>
+        <w:pStyle w:val="Heading1"/>
         <w:rPr>
           <w:lang w:val="sr-Latn-BA"/>
         </w:rPr>
       </w:pPr>
+      <w:bookmarkStart w:id="37" w:name="_Toc139433053"/>
       <w:r>
         <w:rPr>
           <w:lang w:val="sr-Latn-BA"/>
         </w:rPr>
-        <w:t>7.1 Osnova sekvencijalnog merge sorta</w:t>
-      </w:r>
+        <w:lastRenderedPageBreak/>
+        <w:t>Implementacija paralelnog merge sorta</w:t>
+      </w:r>
+      <w:bookmarkEnd w:id="37"/>
     </w:p>
     <w:p>
       <w:pPr>
@@ -12729,15 +12700,14 @@
         <w:rPr>
           <w:lang w:val="sr-Latn-BA"/>
         </w:rPr>
-        <w:t>Primjećujemo da sami algoritam sortiranja predstavlja instanciranje jednog SortTask objekta (koji je tipa RecursiveAction) te njegovo okidanje metodom invoke().</w:t>
-      </w:r>
-    </w:p>
-    <w:p>
-      <w:pPr>
+        <w:t>Prirodno je paralelizaciju merge sort algoritma uraditi koristeći ForkJoinPool iz tog razloga što on podrazumijeva rekurzivno polovljenje niza.</w:t>
+      </w:r>
+      <w:r>
         <w:rPr>
           <w:lang w:val="sr-Latn-BA"/>
         </w:rPr>
-      </w:pPr>
+        <w:t xml:space="preserve"> </w:t>
+      </w:r>
     </w:p>
     <w:p>
       <w:pPr>
@@ -12745,15 +12715,22 @@
           <w:lang w:val="sr-Latn-BA"/>
         </w:rPr>
       </w:pPr>
+    </w:p>
+    <w:p>
+      <w:pPr>
+        <w:rPr>
+          <w:lang w:val="sr-Latn-BA"/>
+        </w:rPr>
+      </w:pPr>
       <w:r>
         <w:rPr>
           <w:noProof/>
         </w:rPr>
         <w:drawing>
-          <wp:inline distT="0" distB="0" distL="0" distR="0" wp14:anchorId="0F2400A8" wp14:editId="7339DD5B">
-            <wp:extent cx="5943600" cy="805180"/>
-            <wp:effectExtent l="0" t="0" r="0" b="0"/>
-            <wp:docPr id="25" name="Picture 25"/>
+          <wp:inline distT="0" distB="0" distL="0" distR="0" wp14:anchorId="496DD0D2" wp14:editId="7930F15F">
+            <wp:extent cx="3286664" cy="1836420"/>
+            <wp:effectExtent l="0" t="0" r="9525" b="0"/>
+            <wp:docPr id="21" name="Picture 21"/>
             <wp:cNvGraphicFramePr>
               <a:graphicFrameLocks xmlns:a="http://schemas.openxmlformats.org/drawingml/2006/main" noChangeAspect="1"/>
             </wp:cNvGraphicFramePr>
@@ -12773,7 +12750,7 @@
                   <pic:spPr>
                     <a:xfrm>
                       <a:off x="0" y="0"/>
-                      <a:ext cx="5943600" cy="805180"/>
+                      <a:ext cx="3364912" cy="1880141"/>
                     </a:xfrm>
                     <a:prstGeom prst="rect">
                       <a:avLst/>
@@ -12797,74 +12774,44 @@
         <w:rPr>
           <w:lang w:val="sr-Latn-BA"/>
         </w:rPr>
-        <w:t>7.2 Početak sortiranja</w:t>
-      </w:r>
-      <w:r>
+        <w:t>7.1 Osnova sekvencijalnog merge sorta</w:t>
+      </w:r>
+    </w:p>
+    <w:p>
+      <w:pPr>
         <w:rPr>
           <w:lang w:val="sr-Latn-BA"/>
         </w:rPr>
-        <w:t xml:space="preserve"> paralelnog mergesorta</w:t>
-      </w:r>
-    </w:p>
-    <w:p>
-      <w:pPr>
+      </w:pPr>
+      <w:r>
         <w:rPr>
           <w:lang w:val="sr-Latn-BA"/>
         </w:rPr>
-      </w:pPr>
-      <w:r>
+        <w:t>Primjećujemo da sami algoritam sortiranja predstavlja instanciranje jednog SortTask objekta (koji je tipa RecursiveAction) te njegovo okidanje metodom invoke().</w:t>
+      </w:r>
+    </w:p>
+    <w:p>
+      <w:pPr>
         <w:rPr>
           <w:lang w:val="sr-Latn-BA"/>
         </w:rPr>
-        <w:t>Primjećujemo da je osnova paralelnog algoritma sortiranja skoro pa identična sekvencijalnoj. Razlika je u tome što se pozivi metode zamjenjuju instanciranjem novog objekta tipa SortTask, te okidanje svih objekata koji su kreirani</w:t>
-      </w:r>
-      <w:r>
+      </w:pPr>
+    </w:p>
+    <w:p>
+      <w:pPr>
         <w:rPr>
           <w:lang w:val="sr-Latn-BA"/>
         </w:rPr>
-        <w:t xml:space="preserve"> </w:t>
-      </w:r>
-      <w:r>
-        <w:rPr>
-          <w:lang w:val="sr-Latn-BA"/>
-        </w:rPr>
-        <w:t>metod</w:t>
-      </w:r>
-      <w:r>
-        <w:rPr>
-          <w:lang w:val="sr-Latn-BA"/>
-        </w:rPr>
-        <w:t>om</w:t>
-      </w:r>
-      <w:r>
-        <w:rPr>
-          <w:lang w:val="sr-Latn-BA"/>
-        </w:rPr>
-        <w:t xml:space="preserve"> invokeAll(). Sam rad prepušten je implementaciji ForkJoinPool-a i nitima koje postoje unutar njega.</w:t>
-      </w:r>
-    </w:p>
-    <w:p>
-      <w:pPr>
-        <w:rPr>
-          <w:lang w:val="sr-Latn-BA"/>
-        </w:rPr>
-      </w:pPr>
-    </w:p>
-    <w:p>
-      <w:pPr>
-        <w:rPr>
-          <w:lang w:val="sr-Latn-BA"/>
-        </w:rPr>
       </w:pPr>
       <w:r>
         <w:rPr>
           <w:noProof/>
         </w:rPr>
         <w:drawing>
-          <wp:inline distT="0" distB="0" distL="0" distR="0" wp14:anchorId="5992E23C" wp14:editId="76811E12">
-            <wp:extent cx="5943600" cy="2459355"/>
+          <wp:inline distT="0" distB="0" distL="0" distR="0" wp14:anchorId="0F2400A8" wp14:editId="7339DD5B">
+            <wp:extent cx="5943600" cy="805180"/>
             <wp:effectExtent l="0" t="0" r="0" b="0"/>
-            <wp:docPr id="26" name="Picture 26"/>
+            <wp:docPr id="25" name="Picture 25"/>
             <wp:cNvGraphicFramePr>
               <a:graphicFrameLocks xmlns:a="http://schemas.openxmlformats.org/drawingml/2006/main" noChangeAspect="1"/>
             </wp:cNvGraphicFramePr>
@@ -12884,7 +12831,7 @@
                   <pic:spPr>
                     <a:xfrm>
                       <a:off x="0" y="0"/>
-                      <a:ext cx="5943600" cy="2459355"/>
+                      <a:ext cx="5943600" cy="805180"/>
                     </a:xfrm>
                     <a:prstGeom prst="rect">
                       <a:avLst/>
@@ -12908,57 +12855,51 @@
         <w:rPr>
           <w:lang w:val="sr-Latn-BA"/>
         </w:rPr>
-        <w:t>7.</w:t>
+        <w:t>7.2 Početak sortiranja</w:t>
       </w:r>
       <w:r>
         <w:rPr>
           <w:lang w:val="sr-Latn-BA"/>
         </w:rPr>
-        <w:t>3</w:t>
-      </w:r>
-      <w:r>
+        <w:t xml:space="preserve"> paralelnog mergesorta</w:t>
+      </w:r>
+    </w:p>
+    <w:p>
+      <w:pPr>
         <w:rPr>
           <w:lang w:val="sr-Latn-BA"/>
         </w:rPr>
-        <w:t xml:space="preserve"> Osnova paralelnog merge sorta</w:t>
-      </w:r>
-    </w:p>
-    <w:p>
-      <w:pPr>
-        <w:pStyle w:val="Heading1"/>
+      </w:pPr>
+      <w:r>
         <w:rPr>
           <w:lang w:val="sr-Latn-BA"/>
         </w:rPr>
-      </w:pPr>
-      <w:bookmarkStart w:id="37" w:name="_Toc139433054"/>
+        <w:t>Primjećujemo da je osnova paralelnog algoritma sortiranja skoro pa identična sekvencijalnoj. Razlika je u tome što se pozivi metode zamjenjuju instanciranjem novog objekta tipa SortTask, te okidanje svih objekata koji su kreirani</w:t>
+      </w:r>
       <w:r>
         <w:rPr>
           <w:lang w:val="sr-Latn-BA"/>
         </w:rPr>
-        <w:lastRenderedPageBreak/>
-        <w:t>Implementacija paralelnog quicksorta</w:t>
-      </w:r>
-      <w:bookmarkEnd w:id="37"/>
-    </w:p>
-    <w:p>
-      <w:pPr>
+        <w:t xml:space="preserve"> </w:t>
+      </w:r>
+      <w:r>
         <w:rPr>
           <w:lang w:val="sr-Latn-BA"/>
         </w:rPr>
-      </w:pPr>
+        <w:t>metod</w:t>
+      </w:r>
       <w:r>
         <w:rPr>
           <w:lang w:val="sr-Latn-BA"/>
         </w:rPr>
-        <w:t>U sekvencijalnom quicksort algoritmu zapažamo rekurziju i particioniranje elemenata na lijevu i desnu stranu. Samim tim, logično je lijevu stranu predati jednoj niti a desnu drugoj, pa lijevu stranu lijeve strane dodijeliti nekoj niti, a desnu stranu nekoj drugoj...</w:t>
-      </w:r>
-    </w:p>
-    <w:p>
-      <w:pPr>
+        <w:t>om</w:t>
+      </w:r>
+      <w:r>
         <w:rPr>
           <w:lang w:val="sr-Latn-BA"/>
         </w:rPr>
-      </w:pPr>
+        <w:t xml:space="preserve"> invokeAll(). Sam rad prepušten je implementaciji ForkJoinPool-a i nitima koje postoje unutar njega.</w:t>
+      </w:r>
     </w:p>
     <w:p>
       <w:pPr>
@@ -12966,15 +12907,22 @@
           <w:lang w:val="sr-Latn-BA"/>
         </w:rPr>
       </w:pPr>
+    </w:p>
+    <w:p>
+      <w:pPr>
+        <w:rPr>
+          <w:lang w:val="sr-Latn-BA"/>
+        </w:rPr>
+      </w:pPr>
       <w:r>
         <w:rPr>
           <w:noProof/>
         </w:rPr>
         <w:drawing>
-          <wp:inline distT="0" distB="0" distL="0" distR="0" wp14:anchorId="3568300F" wp14:editId="069C02EF">
-            <wp:extent cx="5943600" cy="1407795"/>
-            <wp:effectExtent l="0" t="0" r="0" b="1905"/>
-            <wp:docPr id="17" name="Picture 17"/>
+          <wp:inline distT="0" distB="0" distL="0" distR="0" wp14:anchorId="5992E23C" wp14:editId="76811E12">
+            <wp:extent cx="5943600" cy="2459355"/>
+            <wp:effectExtent l="0" t="0" r="0" b="0"/>
+            <wp:docPr id="26" name="Picture 26"/>
             <wp:cNvGraphicFramePr>
               <a:graphicFrameLocks xmlns:a="http://schemas.openxmlformats.org/drawingml/2006/main" noChangeAspect="1"/>
             </wp:cNvGraphicFramePr>
@@ -12994,7 +12942,7 @@
                   <pic:spPr>
                     <a:xfrm>
                       <a:off x="0" y="0"/>
-                      <a:ext cx="5943600" cy="1407795"/>
+                      <a:ext cx="5943600" cy="2459355"/>
                     </a:xfrm>
                     <a:prstGeom prst="rect">
                       <a:avLst/>
@@ -13018,44 +12966,73 @@
         <w:rPr>
           <w:lang w:val="sr-Latn-BA"/>
         </w:rPr>
-        <w:t>8.1 Osnova sekvencijalnog quicksorta</w:t>
-      </w:r>
-    </w:p>
-    <w:p>
-      <w:pPr>
+        <w:t>7.</w:t>
+      </w:r>
+      <w:r>
         <w:rPr>
           <w:lang w:val="sr-Latn-BA"/>
         </w:rPr>
-      </w:pPr>
+        <w:t>3</w:t>
+      </w:r>
       <w:r>
         <w:rPr>
           <w:lang w:val="sr-Latn-BA"/>
         </w:rPr>
-        <w:t>Prirodni opis ovog algoritma odgovara njegovoj stvarnoj podjeli na nove instance taskova.</w:t>
-      </w:r>
-    </w:p>
-    <w:p>
-      <w:pPr>
+        <w:t xml:space="preserve"> Osnova paralelnog merge sorta</w:t>
+      </w:r>
+    </w:p>
+    <w:p>
+      <w:pPr>
+        <w:pStyle w:val="Heading1"/>
         <w:rPr>
           <w:lang w:val="sr-Latn-BA"/>
         </w:rPr>
       </w:pPr>
-    </w:p>
-    <w:p>
-      <w:pPr>
+      <w:bookmarkStart w:id="38" w:name="_Toc139433054"/>
+      <w:r>
         <w:rPr>
           <w:lang w:val="sr-Latn-BA"/>
         </w:rPr>
+        <w:lastRenderedPageBreak/>
+        <w:t>Implementacija paralelnog quicksorta</w:t>
+      </w:r>
+      <w:bookmarkEnd w:id="38"/>
+    </w:p>
+    <w:p>
+      <w:pPr>
+        <w:rPr>
+          <w:lang w:val="sr-Latn-BA"/>
+        </w:rPr>
+      </w:pPr>
+      <w:r>
+        <w:rPr>
+          <w:lang w:val="sr-Latn-BA"/>
+        </w:rPr>
+        <w:t>U sekvencijalnom quicksort algoritmu zapažamo rekurziju i particioniranje elemenata na lijevu i desnu stranu. Samim tim, logično je lijevu stranu predati jednoj niti a desnu drugoj, pa lijevu stranu lijeve strane dodijeliti nekoj niti, a desnu stranu nekoj drugoj...</w:t>
+      </w:r>
+    </w:p>
+    <w:p>
+      <w:pPr>
+        <w:rPr>
+          <w:lang w:val="sr-Latn-BA"/>
+        </w:rPr>
+      </w:pPr>
+    </w:p>
+    <w:p>
+      <w:pPr>
+        <w:rPr>
+          <w:lang w:val="sr-Latn-BA"/>
+        </w:rPr>
       </w:pPr>
       <w:r>
         <w:rPr>
           <w:noProof/>
         </w:rPr>
         <w:drawing>
-          <wp:inline distT="0" distB="0" distL="0" distR="0" wp14:anchorId="425C5C20" wp14:editId="52959887">
-            <wp:extent cx="5943600" cy="1061720"/>
-            <wp:effectExtent l="0" t="0" r="0" b="5080"/>
-            <wp:docPr id="20" name="Picture 20"/>
+          <wp:inline distT="0" distB="0" distL="0" distR="0" wp14:anchorId="3568300F" wp14:editId="069C02EF">
+            <wp:extent cx="5943600" cy="1407795"/>
+            <wp:effectExtent l="0" t="0" r="0" b="1905"/>
+            <wp:docPr id="17" name="Picture 17"/>
             <wp:cNvGraphicFramePr>
               <a:graphicFrameLocks xmlns:a="http://schemas.openxmlformats.org/drawingml/2006/main" noChangeAspect="1"/>
             </wp:cNvGraphicFramePr>
@@ -13075,7 +13052,7 @@
                   <pic:spPr>
                     <a:xfrm>
                       <a:off x="0" y="0"/>
-                      <a:ext cx="5943600" cy="1061720"/>
+                      <a:ext cx="5943600" cy="1407795"/>
                     </a:xfrm>
                     <a:prstGeom prst="rect">
                       <a:avLst/>
@@ -13099,7 +13076,7 @@
         <w:rPr>
           <w:lang w:val="sr-Latn-BA"/>
         </w:rPr>
-        <w:t>8.2 Početak sortiranja paralelnog quicksorta</w:t>
+        <w:t>8.1 Osnova sekvencijalnog quicksorta</w:t>
       </w:r>
     </w:p>
     <w:p>
@@ -13112,43 +13089,31 @@
         <w:rPr>
           <w:lang w:val="sr-Latn-BA"/>
         </w:rPr>
-        <w:t>Ova implementacija</w:t>
-      </w:r>
-      <w:r>
+        <w:t>Prirodni opis ovog algoritma odgovara njegovoj stvarnoj podjeli na nove instance taskova.</w:t>
+      </w:r>
+    </w:p>
+    <w:p>
+      <w:pPr>
         <w:rPr>
           <w:lang w:val="sr-Latn-BA"/>
         </w:rPr>
-        <w:t xml:space="preserve"> je slična onoj u mergesortu, s tim što nije potrebno spajati rezultate sortiranja. Sličnosti između paralelne i sekvencijalne implementacije su očigledne. Razlikuju se u tome što se u paralelnoj implementaciji mora okinuti lijeva i desna strana, korištenjem invokeAll() metode.</w:t>
-      </w:r>
-      <w:r>
+      </w:pPr>
+    </w:p>
+    <w:p>
+      <w:pPr>
         <w:rPr>
           <w:lang w:val="sr-Latn-BA"/>
         </w:rPr>
-        <w:t xml:space="preserve"> Takođe, poziv metode zamijenjen je instanciranjem SortTask objekta.</w:t>
-      </w:r>
-    </w:p>
-    <w:p>
-      <w:pPr>
-        <w:rPr>
-          <w:lang w:val="sr-Latn-BA"/>
-        </w:rPr>
-      </w:pPr>
-    </w:p>
-    <w:p>
-      <w:pPr>
-        <w:rPr>
-          <w:lang w:val="sr-Latn-BA"/>
-        </w:rPr>
       </w:pPr>
       <w:r>
         <w:rPr>
           <w:noProof/>
         </w:rPr>
         <w:drawing>
-          <wp:inline distT="0" distB="0" distL="0" distR="0" wp14:anchorId="3AADB1A7" wp14:editId="1010FF98">
-            <wp:extent cx="5943600" cy="2305050"/>
-            <wp:effectExtent l="0" t="0" r="0" b="0"/>
-            <wp:docPr id="22" name="Picture 22"/>
+          <wp:inline distT="0" distB="0" distL="0" distR="0" wp14:anchorId="425C5C20" wp14:editId="52959887">
+            <wp:extent cx="5943600" cy="1061720"/>
+            <wp:effectExtent l="0" t="0" r="0" b="5080"/>
+            <wp:docPr id="20" name="Picture 20"/>
             <wp:cNvGraphicFramePr>
               <a:graphicFrameLocks xmlns:a="http://schemas.openxmlformats.org/drawingml/2006/main" noChangeAspect="1"/>
             </wp:cNvGraphicFramePr>
@@ -13168,7 +13133,7 @@
                   <pic:spPr>
                     <a:xfrm>
                       <a:off x="0" y="0"/>
-                      <a:ext cx="5943600" cy="2305050"/>
+                      <a:ext cx="5943600" cy="1061720"/>
                     </a:xfrm>
                     <a:prstGeom prst="rect">
                       <a:avLst/>
@@ -13192,12 +13157,11 @@
         <w:rPr>
           <w:lang w:val="sr-Latn-BA"/>
         </w:rPr>
-        <w:t>8.3 Osnova paralelnog quicksorta</w:t>
-      </w:r>
-    </w:p>
-    <w:p>
-      <w:pPr>
-        <w:pStyle w:val="Heading1"/>
+        <w:t>8.2 Početak sortiranja paralelnog quicksorta</w:t>
+      </w:r>
+    </w:p>
+    <w:p>
+      <w:pPr>
         <w:rPr>
           <w:lang w:val="sr-Latn-BA"/>
         </w:rPr>
@@ -13206,75 +13170,43 @@
         <w:rPr>
           <w:lang w:val="sr-Latn-BA"/>
         </w:rPr>
-        <w:t>Implementacija paralelnog selection sorta</w:t>
-      </w:r>
-    </w:p>
-    <w:p>
-      <w:pPr>
-        <w:rPr>
-          <w:noProof/>
-        </w:rPr>
-      </w:pPr>
+        <w:t>Ova implementacija</w:t>
+      </w:r>
       <w:r>
         <w:rPr>
           <w:lang w:val="sr-Latn-BA"/>
         </w:rPr>
-        <w:t xml:space="preserve">Okidanje sortiranja identično je za svaku paralelnu izvedbu. Preostali algoritmi funkcionišu nešto drugačije od </w:t>
+        <w:t xml:space="preserve"> je slična onoj u mergesortu, s tim što nije potrebno spajati rezultate sortiranja. Sličnosti između paralelne i sekvencijalne implementacije su očigledne. Razlikuju se u tome što se u paralelnoj implementaciji mora okinuti lijeva i desna strana, korištenjem invokeAll() metode.</w:t>
       </w:r>
       <w:r>
         <w:rPr>
           <w:lang w:val="sr-Latn-BA"/>
         </w:rPr>
-        <w:lastRenderedPageBreak/>
-        <w:t xml:space="preserve">prethodnih. </w:t>
-      </w:r>
-      <w:r>
+        <w:t xml:space="preserve"> Takođe, poziv metode zamijenjen je instanciranjem SortTask objekta.</w:t>
+      </w:r>
+    </w:p>
+    <w:p>
+      <w:pPr>
         <w:rPr>
           <w:lang w:val="sr-Latn-BA"/>
         </w:rPr>
-        <w:t>Ranije smo primijetili divide and conquer strategiju rekurzivnog dijeljenja nizova na taskove</w:t>
-      </w:r>
-      <w:r>
+      </w:pPr>
+    </w:p>
+    <w:p>
+      <w:pPr>
         <w:rPr>
           <w:lang w:val="sr-Latn-BA"/>
         </w:rPr>
-        <w:t>, i to na polovine</w:t>
-      </w:r>
-      <w:r>
-        <w:rPr>
-          <w:lang w:val="sr-Latn-BA"/>
-        </w:rPr>
-        <w:t>.</w:t>
-      </w:r>
-      <w:r>
-        <w:rPr>
-          <w:lang w:val="sr-Latn-BA"/>
-        </w:rPr>
-        <w:t xml:space="preserve"> To rekurzivno polovljenje urađeno je do najmanje moguće mjere, te je garantovano da je krajnji niz sortiran.</w:t>
-      </w:r>
-    </w:p>
-    <w:p>
-      <w:pPr>
-        <w:rPr>
-          <w:noProof/>
-        </w:rPr>
-      </w:pPr>
-    </w:p>
-    <w:p>
-      <w:pPr>
-        <w:rPr>
-          <w:lang w:val="sr-Latn-BA"/>
-        </w:rPr>
       </w:pPr>
       <w:r>
         <w:rPr>
           <w:noProof/>
         </w:rPr>
         <w:drawing>
-          <wp:inline distT="0" distB="0" distL="0" distR="0" wp14:anchorId="29BDE2BB" wp14:editId="2463FB8B">
-            <wp:extent cx="5943600" cy="4880610"/>
+          <wp:inline distT="0" distB="0" distL="0" distR="0" wp14:anchorId="3AADB1A7" wp14:editId="1010FF98">
+            <wp:extent cx="5943600" cy="2305050"/>
             <wp:effectExtent l="0" t="0" r="0" b="0"/>
-            <wp:docPr id="23" name="Picture 23"/>
+            <wp:docPr id="22" name="Picture 22"/>
             <wp:cNvGraphicFramePr>
               <a:graphicFrameLocks xmlns:a="http://schemas.openxmlformats.org/drawingml/2006/main" noChangeAspect="1"/>
             </wp:cNvGraphicFramePr>
@@ -13294,6 +13226,132 @@
                   <pic:spPr>
                     <a:xfrm>
                       <a:off x="0" y="0"/>
+                      <a:ext cx="5943600" cy="2305050"/>
+                    </a:xfrm>
+                    <a:prstGeom prst="rect">
+                      <a:avLst/>
+                    </a:prstGeom>
+                  </pic:spPr>
+                </pic:pic>
+              </a:graphicData>
+            </a:graphic>
+          </wp:inline>
+        </w:drawing>
+      </w:r>
+    </w:p>
+    <w:p>
+      <w:pPr>
+        <w:pStyle w:val="Quote"/>
+        <w:rPr>
+          <w:lang w:val="sr-Latn-BA"/>
+        </w:rPr>
+      </w:pPr>
+      <w:r>
+        <w:rPr>
+          <w:lang w:val="sr-Latn-BA"/>
+        </w:rPr>
+        <w:t>8.3 Osnova paralelnog quicksorta</w:t>
+      </w:r>
+    </w:p>
+    <w:p>
+      <w:pPr>
+        <w:pStyle w:val="Heading1"/>
+        <w:rPr>
+          <w:lang w:val="sr-Latn-BA"/>
+        </w:rPr>
+      </w:pPr>
+      <w:r>
+        <w:rPr>
+          <w:lang w:val="sr-Latn-BA"/>
+        </w:rPr>
+        <w:t>Implementacija paralelnog selection sorta</w:t>
+      </w:r>
+    </w:p>
+    <w:p>
+      <w:pPr>
+        <w:rPr>
+          <w:noProof/>
+        </w:rPr>
+      </w:pPr>
+      <w:r>
+        <w:rPr>
+          <w:lang w:val="sr-Latn-BA"/>
+        </w:rPr>
+        <w:t xml:space="preserve">Okidanje sortiranja identično je za svaku paralelnu izvedbu. Preostali algoritmi funkcionišu nešto drugačije od </w:t>
+      </w:r>
+      <w:r>
+        <w:rPr>
+          <w:lang w:val="sr-Latn-BA"/>
+        </w:rPr>
+        <w:lastRenderedPageBreak/>
+        <w:t xml:space="preserve">prethodnih. </w:t>
+      </w:r>
+      <w:r>
+        <w:rPr>
+          <w:lang w:val="sr-Latn-BA"/>
+        </w:rPr>
+        <w:t>Ranije smo primijetili divide and conquer strategiju rekurzivnog dijeljenja nizova na taskove</w:t>
+      </w:r>
+      <w:r>
+        <w:rPr>
+          <w:lang w:val="sr-Latn-BA"/>
+        </w:rPr>
+        <w:t>, i to na polovine</w:t>
+      </w:r>
+      <w:r>
+        <w:rPr>
+          <w:lang w:val="sr-Latn-BA"/>
+        </w:rPr>
+        <w:t>.</w:t>
+      </w:r>
+      <w:r>
+        <w:rPr>
+          <w:lang w:val="sr-Latn-BA"/>
+        </w:rPr>
+        <w:t xml:space="preserve"> To rekurzivno polovljenje urađeno je do najmanje moguće mjere, te je garantovano da je krajnji niz sortiran.</w:t>
+      </w:r>
+    </w:p>
+    <w:p>
+      <w:pPr>
+        <w:rPr>
+          <w:noProof/>
+        </w:rPr>
+      </w:pPr>
+    </w:p>
+    <w:p>
+      <w:pPr>
+        <w:rPr>
+          <w:lang w:val="sr-Latn-BA"/>
+        </w:rPr>
+      </w:pPr>
+      <w:r>
+        <w:rPr>
+          <w:noProof/>
+        </w:rPr>
+        <w:drawing>
+          <wp:inline distT="0" distB="0" distL="0" distR="0" wp14:anchorId="29BDE2BB" wp14:editId="2463FB8B">
+            <wp:extent cx="5943600" cy="4880610"/>
+            <wp:effectExtent l="0" t="0" r="0" b="0"/>
+            <wp:docPr id="23" name="Picture 23"/>
+            <wp:cNvGraphicFramePr>
+              <a:graphicFrameLocks xmlns:a="http://schemas.openxmlformats.org/drawingml/2006/main" noChangeAspect="1"/>
+            </wp:cNvGraphicFramePr>
+            <a:graphic xmlns:a="http://schemas.openxmlformats.org/drawingml/2006/main">
+              <a:graphicData uri="http://schemas.openxmlformats.org/drawingml/2006/picture">
+                <pic:pic xmlns:pic="http://schemas.openxmlformats.org/drawingml/2006/picture">
+                  <pic:nvPicPr>
+                    <pic:cNvPr id="1" name=""/>
+                    <pic:cNvPicPr/>
+                  </pic:nvPicPr>
+                  <pic:blipFill>
+                    <a:blip r:embed="rId41"/>
+                    <a:stretch>
+                      <a:fillRect/>
+                    </a:stretch>
+                  </pic:blipFill>
+                  <pic:spPr>
+                    <a:xfrm>
+                      <a:off x="0" y="0"/>
                       <a:ext cx="5943600" cy="4880610"/>
                     </a:xfrm>
                     <a:prstGeom prst="rect">
@@ -13342,14 +13400,12 @@
       <w:r>
         <w:t xml:space="preserve"> Ovim je i implicitno rečeno da se za nizove dužine ispod 500 ne isplati paralelizovati ovaj algoritam. To potvrđuje stavku da se paralelizacija ne isplati za manje skupove podataka.</w:t>
       </w:r>
-      <w:bookmarkStart w:id="38" w:name="_GoBack"/>
-      <w:bookmarkEnd w:id="38"/>
     </w:p>
     <w:sectPr>
-      <w:headerReference w:type="default" r:id="rId41"/>
-      <w:footerReference w:type="default" r:id="rId42"/>
-      <w:headerReference w:type="first" r:id="rId43"/>
-      <w:footerReference w:type="first" r:id="rId44"/>
+      <w:headerReference w:type="default" r:id="rId42"/>
+      <w:footerReference w:type="default" r:id="rId43"/>
+      <w:headerReference w:type="first" r:id="rId44"/>
+      <w:footerReference w:type="first" r:id="rId45"/>
       <w:pgSz w:w="12240" w:h="15840" w:code="1"/>
       <w:pgMar w:top="1440" w:right="1440" w:bottom="1440" w:left="1440" w:header="720" w:footer="720" w:gutter="0"/>
       <w:cols w:space="720"/>
@@ -13359,7 +13415,7 @@
 </file>
 
 <file path=word/endnotes.xml><?xml version="1.0" encoding="utf-8"?>
-<w:endnotes xmlns:wpc="http://schemas.microsoft.com/office/word/2010/wordprocessingCanvas" xmlns:cx="http://schemas.microsoft.com/office/drawing/2014/chartex" xmlns:cx1="http://schemas.microsoft.com/office/drawing/2015/9/8/chartex" xmlns:cx2="http://schemas.microsoft.com/office/drawing/2015/10/21/chartex" xmlns:cx3="http://schemas.microsoft.com/office/drawing/2016/5/9/chartex" xmlns:cx4="http://schemas.microsoft.com/office/drawing/2016/5/10/chartex" xmlns:cx5="http://schemas.microsoft.com/office/drawing/2016/5/11/chartex" xmlns:cx6="http://schemas.microsoft.com/office/drawing/2016/5/12/chartex" xmlns:cx7="http://schemas.microsoft.com/office/drawing/2016/5/13/chartex" xmlns:cx8="http://schemas.microsoft.com/office/drawing/2016/5/14/chartex" xmlns:mc="http://schemas.openxmlformats.org/markup-compatibility/2006" xmlns:aink="http://schemas.microsoft.com/office/drawing/2016/ink" xmlns:am3d="http://schemas.microsoft.com/office/drawing/2017/model3d" xmlns:o="urn:schemas-microsoft-com:office:office" xmlns:r="http://schemas.openxmlformats.org/officeDocument/2006/relationships" xmlns:m="http://schemas.openxmlformats.org/officeDocument/2006/math" xmlns:v="urn:schemas-microsoft-com:vml" xmlns:wp14="http://schemas.microsoft.com/office/word/2010/wordprocessingDrawing" xmlns:wp="http://schemas.openxmlformats.org/drawingml/2006/wordprocessingDrawing" xmlns:w10="urn:schemas-microsoft-com:office:word" xmlns:w="http://schemas.openxmlformats.org/wordprocessingml/2006/main" xmlns:w14="http://schemas.microsoft.com/office/word/2010/wordml" xmlns:w15="http://schemas.microsoft.com/office/word/2012/wordml" xmlns:w16cid="http://schemas.microsoft.com/office/word/2016/wordml/cid" xmlns:w16se="http://schemas.microsoft.com/office/word/2015/wordml/symex" xmlns:wpg="http://schemas.microsoft.com/office/word/2010/wordprocessingGroup" xmlns:wpi="http://schemas.microsoft.com/office/word/2010/wordprocessingInk" xmlns:wne="http://schemas.microsoft.com/office/word/2006/wordml" xmlns:wps="http://schemas.microsoft.com/office/word/2010/wordprocessingShape" mc:Ignorable="w14 w15 w16se w16cid wp14">
+<w:endnotes xmlns:wpc="http://schemas.microsoft.com/office/word/2010/wordprocessingCanvas" xmlns:mc="http://schemas.openxmlformats.org/markup-compatibility/2006" xmlns:o="urn:schemas-microsoft-com:office:office" xmlns:r="http://schemas.openxmlformats.org/officeDocument/2006/relationships" xmlns:m="http://schemas.openxmlformats.org/officeDocument/2006/math" xmlns:v="urn:schemas-microsoft-com:vml" xmlns:wp14="http://schemas.microsoft.com/office/word/2010/wordprocessingDrawing" xmlns:wp="http://schemas.openxmlformats.org/drawingml/2006/wordprocessingDrawing" xmlns:w10="urn:schemas-microsoft-com:office:word" xmlns:w="http://schemas.openxmlformats.org/wordprocessingml/2006/main" xmlns:w14="http://schemas.microsoft.com/office/word/2010/wordml" xmlns:wpg="http://schemas.microsoft.com/office/word/2010/wordprocessingGroup" xmlns:wpi="http://schemas.microsoft.com/office/word/2010/wordprocessingInk" xmlns:wne="http://schemas.microsoft.com/office/word/2006/wordml" xmlns:wps="http://schemas.microsoft.com/office/word/2010/wordprocessingShape" mc:Ignorable="w14 wp14">
   <w:endnote w:type="separator" w:id="-1">
     <w:p>
       <w:pPr>
@@ -13384,7 +13440,7 @@
 </file>
 
 <file path=word/footer1.xml><?xml version="1.0" encoding="utf-8"?>
-<w:ftr xmlns:wpc="http://schemas.microsoft.com/office/word/2010/wordprocessingCanvas" xmlns:cx="http://schemas.microsoft.com/office/drawing/2014/chartex" xmlns:cx1="http://schemas.microsoft.com/office/drawing/2015/9/8/chartex" xmlns:cx2="http://schemas.microsoft.com/office/drawing/2015/10/21/chartex" xmlns:cx3="http://schemas.microsoft.com/office/drawing/2016/5/9/chartex" xmlns:cx4="http://schemas.microsoft.com/office/drawing/2016/5/10/chartex" xmlns:cx5="http://schemas.microsoft.com/office/drawing/2016/5/11/chartex" xmlns:cx6="http://schemas.microsoft.com/office/drawing/2016/5/12/chartex" xmlns:cx7="http://schemas.microsoft.com/office/drawing/2016/5/13/chartex" xmlns:cx8="http://schemas.microsoft.com/office/drawing/2016/5/14/chartex" xmlns:mc="http://schemas.openxmlformats.org/markup-compatibility/2006" xmlns:aink="http://schemas.microsoft.com/office/drawing/2016/ink" xmlns:am3d="http://schemas.microsoft.com/office/drawing/2017/model3d" xmlns:o="urn:schemas-microsoft-com:office:office" xmlns:r="http://schemas.openxmlformats.org/officeDocument/2006/relationships" xmlns:m="http://schemas.openxmlformats.org/officeDocument/2006/math" xmlns:v="urn:schemas-microsoft-com:vml" xmlns:wp14="http://schemas.microsoft.com/office/word/2010/wordprocessingDrawing" xmlns:wp="http://schemas.openxmlformats.org/drawingml/2006/wordprocessingDrawing" xmlns:w10="urn:schemas-microsoft-com:office:word" xmlns:w="http://schemas.openxmlformats.org/wordprocessingml/2006/main" xmlns:w14="http://schemas.microsoft.com/office/word/2010/wordml" xmlns:w15="http://schemas.microsoft.com/office/word/2012/wordml" xmlns:w16cid="http://schemas.microsoft.com/office/word/2016/wordml/cid" xmlns:w16se="http://schemas.microsoft.com/office/word/2015/wordml/symex" xmlns:wpg="http://schemas.microsoft.com/office/word/2010/wordprocessingGroup" xmlns:wpi="http://schemas.microsoft.com/office/word/2010/wordprocessingInk" xmlns:wne="http://schemas.microsoft.com/office/word/2006/wordml" xmlns:wps="http://schemas.microsoft.com/office/word/2010/wordprocessingShape" mc:Ignorable="w14 w15 w16se w16cid wp14">
+<w:ftr xmlns:wpc="http://schemas.microsoft.com/office/word/2010/wordprocessingCanvas" xmlns:mc="http://schemas.openxmlformats.org/markup-compatibility/2006" xmlns:o="urn:schemas-microsoft-com:office:office" xmlns:r="http://schemas.openxmlformats.org/officeDocument/2006/relationships" xmlns:m="http://schemas.openxmlformats.org/officeDocument/2006/math" xmlns:v="urn:schemas-microsoft-com:vml" xmlns:wp14="http://schemas.microsoft.com/office/word/2010/wordprocessingDrawing" xmlns:wp="http://schemas.openxmlformats.org/drawingml/2006/wordprocessingDrawing" xmlns:w10="urn:schemas-microsoft-com:office:word" xmlns:w="http://schemas.openxmlformats.org/wordprocessingml/2006/main" xmlns:w14="http://schemas.microsoft.com/office/word/2010/wordml" xmlns:wpg="http://schemas.microsoft.com/office/word/2010/wordprocessingGroup" xmlns:wpi="http://schemas.microsoft.com/office/word/2010/wordprocessingInk" xmlns:wne="http://schemas.microsoft.com/office/word/2006/wordml" xmlns:wps="http://schemas.microsoft.com/office/word/2010/wordprocessingShape" mc:Ignorable="w14 wp14">
   <w:p>
     <w:pPr>
       <w:pStyle w:val="Footer"/>
@@ -13422,7 +13478,7 @@
 </file>
 
 <file path=word/footer2.xml><?xml version="1.0" encoding="utf-8"?>
-<w:ftr xmlns:wpc="http://schemas.microsoft.com/office/word/2010/wordprocessingCanvas" xmlns:cx="http://schemas.microsoft.com/office/drawing/2014/chartex" xmlns:cx1="http://schemas.microsoft.com/office/drawing/2015/9/8/chartex" xmlns:cx2="http://schemas.microsoft.com/office/drawing/2015/10/21/chartex" xmlns:cx3="http://schemas.microsoft.com/office/drawing/2016/5/9/chartex" xmlns:cx4="http://schemas.microsoft.com/office/drawing/2016/5/10/chartex" xmlns:cx5="http://schemas.microsoft.com/office/drawing/2016/5/11/chartex" xmlns:cx6="http://schemas.microsoft.com/office/drawing/2016/5/12/chartex" xmlns:cx7="http://schemas.microsoft.com/office/drawing/2016/5/13/chartex" xmlns:cx8="http://schemas.microsoft.com/office/drawing/2016/5/14/chartex" xmlns:mc="http://schemas.openxmlformats.org/markup-compatibility/2006" xmlns:aink="http://schemas.microsoft.com/office/drawing/2016/ink" xmlns:am3d="http://schemas.microsoft.com/office/drawing/2017/model3d" xmlns:o="urn:schemas-microsoft-com:office:office" xmlns:r="http://schemas.openxmlformats.org/officeDocument/2006/relationships" xmlns:m="http://schemas.openxmlformats.org/officeDocument/2006/math" xmlns:v="urn:schemas-microsoft-com:vml" xmlns:wp14="http://schemas.microsoft.com/office/word/2010/wordprocessingDrawing" xmlns:wp="http://schemas.openxmlformats.org/drawingml/2006/wordprocessingDrawing" xmlns:w10="urn:schemas-microsoft-com:office:word" xmlns:w="http://schemas.openxmlformats.org/wordprocessingml/2006/main" xmlns:w14="http://schemas.microsoft.com/office/word/2010/wordml" xmlns:w15="http://schemas.microsoft.com/office/word/2012/wordml" xmlns:w16cid="http://schemas.microsoft.com/office/word/2016/wordml/cid" xmlns:w16se="http://schemas.microsoft.com/office/word/2015/wordml/symex" xmlns:wpg="http://schemas.microsoft.com/office/word/2010/wordprocessingGroup" xmlns:wpi="http://schemas.microsoft.com/office/word/2010/wordprocessingInk" xmlns:wne="http://schemas.microsoft.com/office/word/2006/wordml" xmlns:wps="http://schemas.microsoft.com/office/word/2010/wordprocessingShape" mc:Ignorable="w14 w15 w16se w16cid wp14">
+<w:ftr xmlns:wpc="http://schemas.microsoft.com/office/word/2010/wordprocessingCanvas" xmlns:mc="http://schemas.openxmlformats.org/markup-compatibility/2006" xmlns:o="urn:schemas-microsoft-com:office:office" xmlns:r="http://schemas.openxmlformats.org/officeDocument/2006/relationships" xmlns:m="http://schemas.openxmlformats.org/officeDocument/2006/math" xmlns:v="urn:schemas-microsoft-com:vml" xmlns:wp14="http://schemas.microsoft.com/office/word/2010/wordprocessingDrawing" xmlns:wp="http://schemas.openxmlformats.org/drawingml/2006/wordprocessingDrawing" xmlns:w10="urn:schemas-microsoft-com:office:word" xmlns:w="http://schemas.openxmlformats.org/wordprocessingml/2006/main" xmlns:w14="http://schemas.microsoft.com/office/word/2010/wordml" xmlns:wpg="http://schemas.microsoft.com/office/word/2010/wordprocessingGroup" xmlns:wpi="http://schemas.microsoft.com/office/word/2010/wordprocessingInk" xmlns:wne="http://schemas.microsoft.com/office/word/2006/wordml" xmlns:wps="http://schemas.microsoft.com/office/word/2010/wordprocessingShape" mc:Ignorable="w14 wp14">
   <w:tbl>
     <w:tblPr>
       <w:tblW w:w="0" w:type="auto"/>
@@ -13579,7 +13635,7 @@
               <w:rStyle w:val="PageNumber"/>
               <w:noProof/>
             </w:rPr>
-            <w:t>19</w:t>
+            <w:t>20</w:t>
           </w:r>
           <w:r>
             <w:rPr>
@@ -13600,7 +13656,7 @@
 </file>
 
 <file path=word/footer3.xml><?xml version="1.0" encoding="utf-8"?>
-<w:ftr xmlns:wpc="http://schemas.microsoft.com/office/word/2010/wordprocessingCanvas" xmlns:cx="http://schemas.microsoft.com/office/drawing/2014/chartex" xmlns:cx1="http://schemas.microsoft.com/office/drawing/2015/9/8/chartex" xmlns:cx2="http://schemas.microsoft.com/office/drawing/2015/10/21/chartex" xmlns:cx3="http://schemas.microsoft.com/office/drawing/2016/5/9/chartex" xmlns:cx4="http://schemas.microsoft.com/office/drawing/2016/5/10/chartex" xmlns:cx5="http://schemas.microsoft.com/office/drawing/2016/5/11/chartex" xmlns:cx6="http://schemas.microsoft.com/office/drawing/2016/5/12/chartex" xmlns:cx7="http://schemas.microsoft.com/office/drawing/2016/5/13/chartex" xmlns:cx8="http://schemas.microsoft.com/office/drawing/2016/5/14/chartex" xmlns:mc="http://schemas.openxmlformats.org/markup-compatibility/2006" xmlns:aink="http://schemas.microsoft.com/office/drawing/2016/ink" xmlns:am3d="http://schemas.microsoft.com/office/drawing/2017/model3d" xmlns:o="urn:schemas-microsoft-com:office:office" xmlns:r="http://schemas.openxmlformats.org/officeDocument/2006/relationships" xmlns:m="http://schemas.openxmlformats.org/officeDocument/2006/math" xmlns:v="urn:schemas-microsoft-com:vml" xmlns:wp14="http://schemas.microsoft.com/office/word/2010/wordprocessingDrawing" xmlns:wp="http://schemas.openxmlformats.org/drawingml/2006/wordprocessingDrawing" xmlns:w10="urn:schemas-microsoft-com:office:word" xmlns:w="http://schemas.openxmlformats.org/wordprocessingml/2006/main" xmlns:w14="http://schemas.microsoft.com/office/word/2010/wordml" xmlns:w15="http://schemas.microsoft.com/office/word/2012/wordml" xmlns:w16cid="http://schemas.microsoft.com/office/word/2016/wordml/cid" xmlns:w16se="http://schemas.microsoft.com/office/word/2015/wordml/symex" xmlns:wpg="http://schemas.microsoft.com/office/word/2010/wordprocessingGroup" xmlns:wpi="http://schemas.microsoft.com/office/word/2010/wordprocessingInk" xmlns:wne="http://schemas.microsoft.com/office/word/2006/wordml" xmlns:wps="http://schemas.microsoft.com/office/word/2010/wordprocessingShape" mc:Ignorable="w14 w15 w16se w16cid wp14">
+<w:ftr xmlns:wpc="http://schemas.microsoft.com/office/word/2010/wordprocessingCanvas" xmlns:mc="http://schemas.openxmlformats.org/markup-compatibility/2006" xmlns:o="urn:schemas-microsoft-com:office:office" xmlns:r="http://schemas.openxmlformats.org/officeDocument/2006/relationships" xmlns:m="http://schemas.openxmlformats.org/officeDocument/2006/math" xmlns:v="urn:schemas-microsoft-com:vml" xmlns:wp14="http://schemas.microsoft.com/office/word/2010/wordprocessingDrawing" xmlns:wp="http://schemas.openxmlformats.org/drawingml/2006/wordprocessingDrawing" xmlns:w10="urn:schemas-microsoft-com:office:word" xmlns:w="http://schemas.openxmlformats.org/wordprocessingml/2006/main" xmlns:w14="http://schemas.microsoft.com/office/word/2010/wordml" xmlns:wpg="http://schemas.microsoft.com/office/word/2010/wordprocessingGroup" xmlns:wpi="http://schemas.microsoft.com/office/word/2010/wordprocessingInk" xmlns:wne="http://schemas.microsoft.com/office/word/2006/wordml" xmlns:wps="http://schemas.microsoft.com/office/word/2010/wordprocessingShape" mc:Ignorable="w14 wp14">
   <w:p>
     <w:pPr>
       <w:pStyle w:val="Footer"/>
@@ -13610,7 +13666,7 @@
 </file>
 
 <file path=word/footnotes.xml><?xml version="1.0" encoding="utf-8"?>
-<w:footnotes xmlns:wpc="http://schemas.microsoft.com/office/word/2010/wordprocessingCanvas" xmlns:cx="http://schemas.microsoft.com/office/drawing/2014/chartex" xmlns:cx1="http://schemas.microsoft.com/office/drawing/2015/9/8/chartex" xmlns:cx2="http://schemas.microsoft.com/office/drawing/2015/10/21/chartex" xmlns:cx3="http://schemas.microsoft.com/office/drawing/2016/5/9/chartex" xmlns:cx4="http://schemas.microsoft.com/office/drawing/2016/5/10/chartex" xmlns:cx5="http://schemas.microsoft.com/office/drawing/2016/5/11/chartex" xmlns:cx6="http://schemas.microsoft.com/office/drawing/2016/5/12/chartex" xmlns:cx7="http://schemas.microsoft.com/office/drawing/2016/5/13/chartex" xmlns:cx8="http://schemas.microsoft.com/office/drawing/2016/5/14/chartex" xmlns:mc="http://schemas.openxmlformats.org/markup-compatibility/2006" xmlns:aink="http://schemas.microsoft.com/office/drawing/2016/ink" xmlns:am3d="http://schemas.microsoft.com/office/drawing/2017/model3d" xmlns:o="urn:schemas-microsoft-com:office:office" xmlns:r="http://schemas.openxmlformats.org/officeDocument/2006/relationships" xmlns:m="http://schemas.openxmlformats.org/officeDocument/2006/math" xmlns:v="urn:schemas-microsoft-com:vml" xmlns:wp14="http://schemas.microsoft.com/office/word/2010/wordprocessingDrawing" xmlns:wp="http://schemas.openxmlformats.org/drawingml/2006/wordprocessingDrawing" xmlns:w10="urn:schemas-microsoft-com:office:word" xmlns:w="http://schemas.openxmlformats.org/wordprocessingml/2006/main" xmlns:w14="http://schemas.microsoft.com/office/word/2010/wordml" xmlns:w15="http://schemas.microsoft.com/office/word/2012/wordml" xmlns:w16cid="http://schemas.microsoft.com/office/word/2016/wordml/cid" xmlns:w16se="http://schemas.microsoft.com/office/word/2015/wordml/symex" xmlns:wpg="http://schemas.microsoft.com/office/word/2010/wordprocessingGroup" xmlns:wpi="http://schemas.microsoft.com/office/word/2010/wordprocessingInk" xmlns:wne="http://schemas.microsoft.com/office/word/2006/wordml" xmlns:wps="http://schemas.microsoft.com/office/word/2010/wordprocessingShape" mc:Ignorable="w14 w15 w16se w16cid wp14">
+<w:footnotes xmlns:wpc="http://schemas.microsoft.com/office/word/2010/wordprocessingCanvas" xmlns:mc="http://schemas.openxmlformats.org/markup-compatibility/2006" xmlns:o="urn:schemas-microsoft-com:office:office" xmlns:r="http://schemas.openxmlformats.org/officeDocument/2006/relationships" xmlns:m="http://schemas.openxmlformats.org/officeDocument/2006/math" xmlns:v="urn:schemas-microsoft-com:vml" xmlns:wp14="http://schemas.microsoft.com/office/word/2010/wordprocessingDrawing" xmlns:wp="http://schemas.openxmlformats.org/drawingml/2006/wordprocessingDrawing" xmlns:w10="urn:schemas-microsoft-com:office:word" xmlns:w="http://schemas.openxmlformats.org/wordprocessingml/2006/main" xmlns:w14="http://schemas.microsoft.com/office/word/2010/wordml" xmlns:wpg="http://schemas.microsoft.com/office/word/2010/wordprocessingGroup" xmlns:wpi="http://schemas.microsoft.com/office/word/2010/wordprocessingInk" xmlns:wne="http://schemas.microsoft.com/office/word/2006/wordml" xmlns:wps="http://schemas.microsoft.com/office/word/2010/wordprocessingShape" mc:Ignorable="w14 wp14">
   <w:footnote w:type="separator" w:id="-1">
     <w:p>
       <w:pPr>
@@ -13635,7 +13691,7 @@
 </file>
 
 <file path=word/header1.xml><?xml version="1.0" encoding="utf-8"?>
-<w:hdr xmlns:wpc="http://schemas.microsoft.com/office/word/2010/wordprocessingCanvas" xmlns:cx="http://schemas.microsoft.com/office/drawing/2014/chartex" xmlns:cx1="http://schemas.microsoft.com/office/drawing/2015/9/8/chartex" xmlns:cx2="http://schemas.microsoft.com/office/drawing/2015/10/21/chartex" xmlns:cx3="http://schemas.microsoft.com/office/drawing/2016/5/9/chartex" xmlns:cx4="http://schemas.microsoft.com/office/drawing/2016/5/10/chartex" xmlns:cx5="http://schemas.microsoft.com/office/drawing/2016/5/11/chartex" xmlns:cx6="http://schemas.microsoft.com/office/drawing/2016/5/12/chartex" xmlns:cx7="http://schemas.microsoft.com/office/drawing/2016/5/13/chartex" xmlns:cx8="http://schemas.microsoft.com/office/drawing/2016/5/14/chartex" xmlns:mc="http://schemas.openxmlformats.org/markup-compatibility/2006" xmlns:aink="http://schemas.microsoft.com/office/drawing/2016/ink" xmlns:am3d="http://schemas.microsoft.com/office/drawing/2017/model3d" xmlns:o="urn:schemas-microsoft-com:office:office" xmlns:r="http://schemas.openxmlformats.org/officeDocument/2006/relationships" xmlns:m="http://schemas.openxmlformats.org/officeDocument/2006/math" xmlns:v="urn:schemas-microsoft-com:vml" xmlns:wp14="http://schemas.microsoft.com/office/word/2010/wordprocessingDrawing" xmlns:wp="http://schemas.openxmlformats.org/drawingml/2006/wordprocessingDrawing" xmlns:w10="urn:schemas-microsoft-com:office:word" xmlns:w="http://schemas.openxmlformats.org/wordprocessingml/2006/main" xmlns:w14="http://schemas.microsoft.com/office/word/2010/wordml" xmlns:w15="http://schemas.microsoft.com/office/word/2012/wordml" xmlns:w16cid="http://schemas.microsoft.com/office/word/2016/wordml/cid" xmlns:w16se="http://schemas.microsoft.com/office/word/2015/wordml/symex" xmlns:wpg="http://schemas.microsoft.com/office/word/2010/wordprocessingGroup" xmlns:wpi="http://schemas.microsoft.com/office/word/2010/wordprocessingInk" xmlns:wne="http://schemas.microsoft.com/office/word/2006/wordml" xmlns:wps="http://schemas.microsoft.com/office/word/2010/wordprocessingShape" mc:Ignorable="w14 w15 w16se w16cid wp14">
+<w:hdr xmlns:wpc="http://schemas.microsoft.com/office/word/2010/wordprocessingCanvas" xmlns:mc="http://schemas.openxmlformats.org/markup-compatibility/2006" xmlns:o="urn:schemas-microsoft-com:office:office" xmlns:r="http://schemas.openxmlformats.org/officeDocument/2006/relationships" xmlns:m="http://schemas.openxmlformats.org/officeDocument/2006/math" xmlns:v="urn:schemas-microsoft-com:vml" xmlns:wp14="http://schemas.microsoft.com/office/word/2010/wordprocessingDrawing" xmlns:wp="http://schemas.openxmlformats.org/drawingml/2006/wordprocessingDrawing" xmlns:w10="urn:schemas-microsoft-com:office:word" xmlns:w="http://schemas.openxmlformats.org/wordprocessingml/2006/main" xmlns:w14="http://schemas.microsoft.com/office/word/2010/wordml" xmlns:wpg="http://schemas.microsoft.com/office/word/2010/wordprocessingGroup" xmlns:wpi="http://schemas.microsoft.com/office/word/2010/wordprocessingInk" xmlns:wne="http://schemas.microsoft.com/office/word/2006/wordml" xmlns:wps="http://schemas.microsoft.com/office/word/2010/wordprocessingShape" mc:Ignorable="w14 wp14">
   <w:p>
     <w:pPr>
       <w:rPr>
@@ -13695,7 +13751,7 @@
 </file>
 
 <file path=word/header2.xml><?xml version="1.0" encoding="utf-8"?>
-<w:hdr xmlns:wpc="http://schemas.microsoft.com/office/word/2010/wordprocessingCanvas" xmlns:cx="http://schemas.microsoft.com/office/drawing/2014/chartex" xmlns:cx1="http://schemas.microsoft.com/office/drawing/2015/9/8/chartex" xmlns:cx2="http://schemas.microsoft.com/office/drawing/2015/10/21/chartex" xmlns:cx3="http://schemas.microsoft.com/office/drawing/2016/5/9/chartex" xmlns:cx4="http://schemas.microsoft.com/office/drawing/2016/5/10/chartex" xmlns:cx5="http://schemas.microsoft.com/office/drawing/2016/5/11/chartex" xmlns:cx6="http://schemas.microsoft.com/office/drawing/2016/5/12/chartex" xmlns:cx7="http://schemas.microsoft.com/office/drawing/2016/5/13/chartex" xmlns:cx8="http://schemas.microsoft.com/office/drawing/2016/5/14/chartex" xmlns:mc="http://schemas.openxmlformats.org/markup-compatibility/2006" xmlns:aink="http://schemas.microsoft.com/office/drawing/2016/ink" xmlns:am3d="http://schemas.microsoft.com/office/drawing/2017/model3d" xmlns:o="urn:schemas-microsoft-com:office:office" xmlns:r="http://schemas.openxmlformats.org/officeDocument/2006/relationships" xmlns:m="http://schemas.openxmlformats.org/officeDocument/2006/math" xmlns:v="urn:schemas-microsoft-com:vml" xmlns:wp14="http://schemas.microsoft.com/office/word/2010/wordprocessingDrawing" xmlns:wp="http://schemas.openxmlformats.org/drawingml/2006/wordprocessingDrawing" xmlns:w10="urn:schemas-microsoft-com:office:word" xmlns:w="http://schemas.openxmlformats.org/wordprocessingml/2006/main" xmlns:w14="http://schemas.microsoft.com/office/word/2010/wordml" xmlns:w15="http://schemas.microsoft.com/office/word/2012/wordml" xmlns:w16cid="http://schemas.microsoft.com/office/word/2016/wordml/cid" xmlns:w16se="http://schemas.microsoft.com/office/word/2015/wordml/symex" xmlns:wpg="http://schemas.microsoft.com/office/word/2010/wordprocessingGroup" xmlns:wpi="http://schemas.microsoft.com/office/word/2010/wordprocessingInk" xmlns:wne="http://schemas.microsoft.com/office/word/2006/wordml" xmlns:wps="http://schemas.microsoft.com/office/word/2010/wordprocessingShape" mc:Ignorable="w14 w15 w16se w16cid wp14">
+<w:hdr xmlns:wpc="http://schemas.microsoft.com/office/word/2010/wordprocessingCanvas" xmlns:mc="http://schemas.openxmlformats.org/markup-compatibility/2006" xmlns:o="urn:schemas-microsoft-com:office:office" xmlns:r="http://schemas.openxmlformats.org/officeDocument/2006/relationships" xmlns:m="http://schemas.openxmlformats.org/officeDocument/2006/math" xmlns:v="urn:schemas-microsoft-com:vml" xmlns:wp14="http://schemas.microsoft.com/office/word/2010/wordprocessingDrawing" xmlns:wp="http://schemas.openxmlformats.org/drawingml/2006/wordprocessingDrawing" xmlns:w10="urn:schemas-microsoft-com:office:word" xmlns:w="http://schemas.openxmlformats.org/wordprocessingml/2006/main" xmlns:w14="http://schemas.microsoft.com/office/word/2010/wordml" xmlns:wpg="http://schemas.microsoft.com/office/word/2010/wordprocessingGroup" xmlns:wpi="http://schemas.microsoft.com/office/word/2010/wordprocessingInk" xmlns:wne="http://schemas.microsoft.com/office/word/2006/wordml" xmlns:wps="http://schemas.microsoft.com/office/word/2010/wordprocessingShape" mc:Ignorable="w14 wp14">
   <w:tbl>
     <w:tblPr>
       <w:tblW w:w="0" w:type="auto"/>
@@ -13746,7 +13802,7 @@
 </file>
 
 <file path=word/header3.xml><?xml version="1.0" encoding="utf-8"?>
-<w:hdr xmlns:wpc="http://schemas.microsoft.com/office/word/2010/wordprocessingCanvas" xmlns:cx="http://schemas.microsoft.com/office/drawing/2014/chartex" xmlns:cx1="http://schemas.microsoft.com/office/drawing/2015/9/8/chartex" xmlns:cx2="http://schemas.microsoft.com/office/drawing/2015/10/21/chartex" xmlns:cx3="http://schemas.microsoft.com/office/drawing/2016/5/9/chartex" xmlns:cx4="http://schemas.microsoft.com/office/drawing/2016/5/10/chartex" xmlns:cx5="http://schemas.microsoft.com/office/drawing/2016/5/11/chartex" xmlns:cx6="http://schemas.microsoft.com/office/drawing/2016/5/12/chartex" xmlns:cx7="http://schemas.microsoft.com/office/drawing/2016/5/13/chartex" xmlns:cx8="http://schemas.microsoft.com/office/drawing/2016/5/14/chartex" xmlns:mc="http://schemas.openxmlformats.org/markup-compatibility/2006" xmlns:aink="http://schemas.microsoft.com/office/drawing/2016/ink" xmlns:am3d="http://schemas.microsoft.com/office/drawing/2017/model3d" xmlns:o="urn:schemas-microsoft-com:office:office" xmlns:r="http://schemas.openxmlformats.org/officeDocument/2006/relationships" xmlns:m="http://schemas.openxmlformats.org/officeDocument/2006/math" xmlns:v="urn:schemas-microsoft-com:vml" xmlns:wp14="http://schemas.microsoft.com/office/word/2010/wordprocessingDrawing" xmlns:wp="http://schemas.openxmlformats.org/drawingml/2006/wordprocessingDrawing" xmlns:w10="urn:schemas-microsoft-com:office:word" xmlns:w="http://schemas.openxmlformats.org/wordprocessingml/2006/main" xmlns:w14="http://schemas.microsoft.com/office/word/2010/wordml" xmlns:w15="http://schemas.microsoft.com/office/word/2012/wordml" xmlns:w16cid="http://schemas.microsoft.com/office/word/2016/wordml/cid" xmlns:w16se="http://schemas.microsoft.com/office/word/2015/wordml/symex" xmlns:wpg="http://schemas.microsoft.com/office/word/2010/wordprocessingGroup" xmlns:wpi="http://schemas.microsoft.com/office/word/2010/wordprocessingInk" xmlns:wne="http://schemas.microsoft.com/office/word/2006/wordml" xmlns:wps="http://schemas.microsoft.com/office/word/2010/wordprocessingShape" mc:Ignorable="w14 w15 w16se w16cid wp14">
+<w:hdr xmlns:wpc="http://schemas.microsoft.com/office/word/2010/wordprocessingCanvas" xmlns:mc="http://schemas.openxmlformats.org/markup-compatibility/2006" xmlns:o="urn:schemas-microsoft-com:office:office" xmlns:r="http://schemas.openxmlformats.org/officeDocument/2006/relationships" xmlns:m="http://schemas.openxmlformats.org/officeDocument/2006/math" xmlns:v="urn:schemas-microsoft-com:vml" xmlns:wp14="http://schemas.microsoft.com/office/word/2010/wordprocessingDrawing" xmlns:wp="http://schemas.openxmlformats.org/drawingml/2006/wordprocessingDrawing" xmlns:w10="urn:schemas-microsoft-com:office:word" xmlns:w="http://schemas.openxmlformats.org/wordprocessingml/2006/main" xmlns:w14="http://schemas.microsoft.com/office/word/2010/wordml" xmlns:wpg="http://schemas.microsoft.com/office/word/2010/wordprocessingGroup" xmlns:wpi="http://schemas.microsoft.com/office/word/2010/wordprocessingInk" xmlns:wne="http://schemas.microsoft.com/office/word/2006/wordml" xmlns:wps="http://schemas.microsoft.com/office/word/2010/wordprocessingShape" mc:Ignorable="w14 wp14">
   <w:p>
     <w:pPr>
       <w:pStyle w:val="Header"/>
@@ -13756,8 +13812,8 @@
 </file>
 
 <file path=word/numbering.xml><?xml version="1.0" encoding="utf-8"?>
-<w:numbering xmlns:wpc="http://schemas.microsoft.com/office/word/2010/wordprocessingCanvas" xmlns:cx="http://schemas.microsoft.com/office/drawing/2014/chartex" xmlns:cx1="http://schemas.microsoft.com/office/drawing/2015/9/8/chartex" xmlns:cx2="http://schemas.microsoft.com/office/drawing/2015/10/21/chartex" xmlns:cx3="http://schemas.microsoft.com/office/drawing/2016/5/9/chartex" xmlns:cx4="http://schemas.microsoft.com/office/drawing/2016/5/10/chartex" xmlns:cx5="http://schemas.microsoft.com/office/drawing/2016/5/11/chartex" xmlns:cx6="http://schemas.microsoft.com/office/drawing/2016/5/12/chartex" xmlns:cx7="http://schemas.microsoft.com/office/drawing/2016/5/13/chartex" xmlns:cx8="http://schemas.microsoft.com/office/drawing/2016/5/14/chartex" xmlns:mc="http://schemas.openxmlformats.org/markup-compatibility/2006" xmlns:aink="http://schemas.microsoft.com/office/drawing/2016/ink" xmlns:am3d="http://schemas.microsoft.com/office/drawing/2017/model3d" xmlns:o="urn:schemas-microsoft-com:office:office" xmlns:r="http://schemas.openxmlformats.org/officeDocument/2006/relationships" xmlns:m="http://schemas.openxmlformats.org/officeDocument/2006/math" xmlns:v="urn:schemas-microsoft-com:vml" xmlns:wp14="http://schemas.microsoft.com/office/word/2010/wordprocessingDrawing" xmlns:wp="http://schemas.openxmlformats.org/drawingml/2006/wordprocessingDrawing" xmlns:w10="urn:schemas-microsoft-com:office:word" xmlns:w="http://schemas.openxmlformats.org/wordprocessingml/2006/main" xmlns:w14="http://schemas.microsoft.com/office/word/2010/wordml" xmlns:w15="http://schemas.microsoft.com/office/word/2012/wordml" xmlns:w16cid="http://schemas.microsoft.com/office/word/2016/wordml/cid" xmlns:w16se="http://schemas.microsoft.com/office/word/2015/wordml/symex" xmlns:wpg="http://schemas.microsoft.com/office/word/2010/wordprocessingGroup" xmlns:wpi="http://schemas.microsoft.com/office/word/2010/wordprocessingInk" xmlns:wne="http://schemas.microsoft.com/office/word/2006/wordml" xmlns:wps="http://schemas.microsoft.com/office/word/2010/wordprocessingShape" mc:Ignorable="w14 w15 w16se w16cid wp14">
-  <w:abstractNum w:abstractNumId="0" w15:restartNumberingAfterBreak="0">
+<w:numbering xmlns:wpc="http://schemas.microsoft.com/office/word/2010/wordprocessingCanvas" xmlns:mc="http://schemas.openxmlformats.org/markup-compatibility/2006" xmlns:o="urn:schemas-microsoft-com:office:office" xmlns:r="http://schemas.openxmlformats.org/officeDocument/2006/relationships" xmlns:m="http://schemas.openxmlformats.org/officeDocument/2006/math" xmlns:v="urn:schemas-microsoft-com:vml" xmlns:wp14="http://schemas.microsoft.com/office/word/2010/wordprocessingDrawing" xmlns:wp="http://schemas.openxmlformats.org/drawingml/2006/wordprocessingDrawing" xmlns:w10="urn:schemas-microsoft-com:office:word" xmlns:w="http://schemas.openxmlformats.org/wordprocessingml/2006/main" xmlns:w14="http://schemas.microsoft.com/office/word/2010/wordml" xmlns:wpg="http://schemas.microsoft.com/office/word/2010/wordprocessingGroup" xmlns:wpi="http://schemas.microsoft.com/office/word/2010/wordprocessingInk" xmlns:wne="http://schemas.microsoft.com/office/word/2006/wordml" xmlns:wps="http://schemas.microsoft.com/office/word/2010/wordprocessingShape" mc:Ignorable="w14 wp14">
+  <w:abstractNum w:abstractNumId="0">
     <w:nsid w:val="FFFFFFFB"/>
     <w:multiLevelType w:val="multilevel"/>
     <w:tmpl w:val="FFFFFFFF"/>
@@ -13834,7 +13890,7 @@
       <w:lvlJc w:val="left"/>
     </w:lvl>
   </w:abstractNum>
-  <w:abstractNum w:abstractNumId="1" w15:restartNumberingAfterBreak="0">
+  <w:abstractNum w:abstractNumId="1">
     <w:nsid w:val="FFFFFFFE"/>
     <w:multiLevelType w:val="singleLevel"/>
     <w:tmpl w:val="FFFFFFFF"/>
@@ -13844,7 +13900,7 @@
       <w:lvlJc w:val="left"/>
     </w:lvl>
   </w:abstractNum>
-  <w:abstractNum w:abstractNumId="2" w15:restartNumberingAfterBreak="0">
+  <w:abstractNum w:abstractNumId="2">
     <w:nsid w:val="00224753"/>
     <w:multiLevelType w:val="singleLevel"/>
     <w:tmpl w:val="04090001"/>
@@ -13864,7 +13920,7 @@
       </w:rPr>
     </w:lvl>
   </w:abstractNum>
-  <w:abstractNum w:abstractNumId="3" w15:restartNumberingAfterBreak="0">
+  <w:abstractNum w:abstractNumId="3">
     <w:nsid w:val="0A117094"/>
     <w:multiLevelType w:val="singleLevel"/>
     <w:tmpl w:val="04090001"/>
@@ -13884,7 +13940,7 @@
       </w:rPr>
     </w:lvl>
   </w:abstractNum>
-  <w:abstractNum w:abstractNumId="4" w15:restartNumberingAfterBreak="0">
+  <w:abstractNum w:abstractNumId="4">
     <w:nsid w:val="0B322B62"/>
     <w:multiLevelType w:val="hybridMultilevel"/>
     <w:tmpl w:val="DE1C6CF8"/>
@@ -13970,7 +14026,7 @@
       </w:pPr>
     </w:lvl>
   </w:abstractNum>
-  <w:abstractNum w:abstractNumId="5" w15:restartNumberingAfterBreak="0">
+  <w:abstractNum w:abstractNumId="5">
     <w:nsid w:val="17CB6DC4"/>
     <w:multiLevelType w:val="singleLevel"/>
     <w:tmpl w:val="04090001"/>
@@ -13990,7 +14046,7 @@
       </w:rPr>
     </w:lvl>
   </w:abstractNum>
-  <w:abstractNum w:abstractNumId="6" w15:restartNumberingAfterBreak="0">
+  <w:abstractNum w:abstractNumId="6">
     <w:nsid w:val="1DE176DC"/>
     <w:multiLevelType w:val="hybridMultilevel"/>
     <w:tmpl w:val="1E226E72"/>
@@ -14103,7 +14159,7 @@
       </w:rPr>
     </w:lvl>
   </w:abstractNum>
-  <w:abstractNum w:abstractNumId="7" w15:restartNumberingAfterBreak="0">
+  <w:abstractNum w:abstractNumId="7">
     <w:nsid w:val="22443AC4"/>
     <w:multiLevelType w:val="singleLevel"/>
     <w:tmpl w:val="04090001"/>
@@ -14123,7 +14179,7 @@
       </w:rPr>
     </w:lvl>
   </w:abstractNum>
-  <w:abstractNum w:abstractNumId="8" w15:restartNumberingAfterBreak="0">
+  <w:abstractNum w:abstractNumId="8">
     <w:nsid w:val="2D3A480C"/>
     <w:multiLevelType w:val="hybridMultilevel"/>
     <w:tmpl w:val="8B20AB18"/>
@@ -14209,7 +14265,7 @@
       </w:pPr>
     </w:lvl>
   </w:abstractNum>
-  <w:abstractNum w:abstractNumId="9" w15:restartNumberingAfterBreak="0">
+  <w:abstractNum w:abstractNumId="9">
     <w:nsid w:val="2D4B634E"/>
     <w:multiLevelType w:val="singleLevel"/>
     <w:tmpl w:val="04090001"/>
@@ -14229,7 +14285,7 @@
       </w:rPr>
     </w:lvl>
   </w:abstractNum>
-  <w:abstractNum w:abstractNumId="10" w15:restartNumberingAfterBreak="0">
+  <w:abstractNum w:abstractNumId="10">
     <w:nsid w:val="31DD2C45"/>
     <w:multiLevelType w:val="singleLevel"/>
     <w:tmpl w:val="04090001"/>
@@ -14249,7 +14305,7 @@
       </w:rPr>
     </w:lvl>
   </w:abstractNum>
-  <w:abstractNum w:abstractNumId="11" w15:restartNumberingAfterBreak="0">
+  <w:abstractNum w:abstractNumId="11">
     <w:nsid w:val="32982B51"/>
     <w:multiLevelType w:val="singleLevel"/>
     <w:tmpl w:val="04090001"/>
@@ -14269,7 +14325,7 @@
       </w:rPr>
     </w:lvl>
   </w:abstractNum>
-  <w:abstractNum w:abstractNumId="12" w15:restartNumberingAfterBreak="0">
+  <w:abstractNum w:abstractNumId="12">
     <w:nsid w:val="3375481C"/>
     <w:multiLevelType w:val="singleLevel"/>
     <w:tmpl w:val="E6747DA6"/>
@@ -14289,7 +14345,7 @@
       </w:rPr>
     </w:lvl>
   </w:abstractNum>
-  <w:abstractNum w:abstractNumId="13" w15:restartNumberingAfterBreak="0">
+  <w:abstractNum w:abstractNumId="13">
     <w:nsid w:val="369D5471"/>
     <w:multiLevelType w:val="singleLevel"/>
     <w:tmpl w:val="04090001"/>
@@ -14309,7 +14365,7 @@
       </w:rPr>
     </w:lvl>
   </w:abstractNum>
-  <w:abstractNum w:abstractNumId="14" w15:restartNumberingAfterBreak="0">
+  <w:abstractNum w:abstractNumId="14">
     <w:nsid w:val="388329FB"/>
     <w:multiLevelType w:val="hybridMultilevel"/>
     <w:tmpl w:val="4C8E446E"/>
@@ -14395,7 +14451,7 @@
       </w:pPr>
     </w:lvl>
   </w:abstractNum>
-  <w:abstractNum w:abstractNumId="15" w15:restartNumberingAfterBreak="0">
+  <w:abstractNum w:abstractNumId="15">
     <w:nsid w:val="3F531D09"/>
     <w:multiLevelType w:val="hybridMultilevel"/>
     <w:tmpl w:val="45D8EF76"/>
@@ -14508,7 +14564,7 @@
       </w:rPr>
     </w:lvl>
   </w:abstractNum>
-  <w:abstractNum w:abstractNumId="16" w15:restartNumberingAfterBreak="0">
+  <w:abstractNum w:abstractNumId="16">
     <w:nsid w:val="42B97F7B"/>
     <w:multiLevelType w:val="singleLevel"/>
     <w:tmpl w:val="04090001"/>
@@ -14528,7 +14584,7 @@
       </w:rPr>
     </w:lvl>
   </w:abstractNum>
-  <w:abstractNum w:abstractNumId="17" w15:restartNumberingAfterBreak="0">
+  <w:abstractNum w:abstractNumId="17">
     <w:nsid w:val="48313946"/>
     <w:multiLevelType w:val="hybridMultilevel"/>
     <w:tmpl w:val="CD1AEF52"/>
@@ -14668,7 +14724,7 @@
       </w:rPr>
     </w:lvl>
   </w:abstractNum>
-  <w:abstractNum w:abstractNumId="18" w15:restartNumberingAfterBreak="0">
+  <w:abstractNum w:abstractNumId="18">
     <w:nsid w:val="49E170D0"/>
     <w:multiLevelType w:val="singleLevel"/>
     <w:tmpl w:val="04090001"/>
@@ -14688,7 +14744,7 @@
       </w:rPr>
     </w:lvl>
   </w:abstractNum>
-  <w:abstractNum w:abstractNumId="19" w15:restartNumberingAfterBreak="0">
+  <w:abstractNum w:abstractNumId="19">
     <w:nsid w:val="4F64732B"/>
     <w:multiLevelType w:val="singleLevel"/>
     <w:tmpl w:val="04090001"/>
@@ -14708,7 +14764,7 @@
       </w:rPr>
     </w:lvl>
   </w:abstractNum>
-  <w:abstractNum w:abstractNumId="20" w15:restartNumberingAfterBreak="0">
+  <w:abstractNum w:abstractNumId="20">
     <w:nsid w:val="52DF734E"/>
     <w:multiLevelType w:val="singleLevel"/>
     <w:tmpl w:val="04090001"/>
@@ -14728,7 +14784,7 @@
       </w:rPr>
     </w:lvl>
   </w:abstractNum>
-  <w:abstractNum w:abstractNumId="21" w15:restartNumberingAfterBreak="0">
+  <w:abstractNum w:abstractNumId="21">
     <w:nsid w:val="571C1CE7"/>
     <w:multiLevelType w:val="hybridMultilevel"/>
     <w:tmpl w:val="ED7AF90E"/>
@@ -14841,7 +14897,7 @@
       </w:rPr>
     </w:lvl>
   </w:abstractNum>
-  <w:abstractNum w:abstractNumId="22" w15:restartNumberingAfterBreak="0">
+  <w:abstractNum w:abstractNumId="22">
     <w:nsid w:val="5ED13886"/>
     <w:multiLevelType w:val="hybridMultilevel"/>
     <w:tmpl w:val="5900F018"/>
@@ -14954,7 +15010,7 @@
       </w:rPr>
     </w:lvl>
   </w:abstractNum>
-  <w:abstractNum w:abstractNumId="23" w15:restartNumberingAfterBreak="0">
+  <w:abstractNum w:abstractNumId="23">
     <w:nsid w:val="60E62389"/>
     <w:multiLevelType w:val="hybridMultilevel"/>
     <w:tmpl w:val="EBC46050"/>
@@ -15067,7 +15123,7 @@
       </w:rPr>
     </w:lvl>
   </w:abstractNum>
-  <w:abstractNum w:abstractNumId="24" w15:restartNumberingAfterBreak="0">
+  <w:abstractNum w:abstractNumId="24">
     <w:nsid w:val="68902732"/>
     <w:multiLevelType w:val="hybridMultilevel"/>
     <w:tmpl w:val="C56C5DBC"/>
@@ -15207,7 +15263,7 @@
       </w:rPr>
     </w:lvl>
   </w:abstractNum>
-  <w:abstractNum w:abstractNumId="25" w15:restartNumberingAfterBreak="0">
+  <w:abstractNum w:abstractNumId="25">
     <w:nsid w:val="68F4159E"/>
     <w:multiLevelType w:val="hybridMultilevel"/>
     <w:tmpl w:val="E5C4332A"/>
@@ -15293,7 +15349,7 @@
       </w:pPr>
     </w:lvl>
   </w:abstractNum>
-  <w:abstractNum w:abstractNumId="26" w15:restartNumberingAfterBreak="0">
+  <w:abstractNum w:abstractNumId="26">
     <w:nsid w:val="6D2F7D46"/>
     <w:multiLevelType w:val="singleLevel"/>
     <w:tmpl w:val="68A60226"/>
@@ -15313,7 +15369,7 @@
       </w:rPr>
     </w:lvl>
   </w:abstractNum>
-  <w:abstractNum w:abstractNumId="27" w15:restartNumberingAfterBreak="0">
+  <w:abstractNum w:abstractNumId="27">
     <w:nsid w:val="70DD20B0"/>
     <w:multiLevelType w:val="hybridMultilevel"/>
     <w:tmpl w:val="DC428DA0"/>
@@ -15399,7 +15455,7 @@
       </w:pPr>
     </w:lvl>
   </w:abstractNum>
-  <w:abstractNum w:abstractNumId="28" w15:restartNumberingAfterBreak="0">
+  <w:abstractNum w:abstractNumId="28">
     <w:nsid w:val="71F21F2A"/>
     <w:multiLevelType w:val="singleLevel"/>
     <w:tmpl w:val="04090001"/>
@@ -15419,7 +15475,7 @@
       </w:rPr>
     </w:lvl>
   </w:abstractNum>
-  <w:abstractNum w:abstractNumId="29" w15:restartNumberingAfterBreak="0">
+  <w:abstractNum w:abstractNumId="29">
     <w:nsid w:val="743601FB"/>
     <w:multiLevelType w:val="singleLevel"/>
     <w:tmpl w:val="04090001"/>
@@ -15439,7 +15495,7 @@
       </w:rPr>
     </w:lvl>
   </w:abstractNum>
-  <w:abstractNum w:abstractNumId="30" w15:restartNumberingAfterBreak="0">
+  <w:abstractNum w:abstractNumId="30">
     <w:nsid w:val="756150CA"/>
     <w:multiLevelType w:val="singleLevel"/>
     <w:tmpl w:val="04090001"/>
@@ -15459,7 +15515,7 @@
       </w:rPr>
     </w:lvl>
   </w:abstractNum>
-  <w:abstractNum w:abstractNumId="31" w15:restartNumberingAfterBreak="0">
+  <w:abstractNum w:abstractNumId="31">
     <w:nsid w:val="7BE434D7"/>
     <w:multiLevelType w:val="singleLevel"/>
     <w:tmpl w:val="04090001"/>
@@ -15479,7 +15535,7 @@
       </w:rPr>
     </w:lvl>
   </w:abstractNum>
-  <w:abstractNum w:abstractNumId="32" w15:restartNumberingAfterBreak="0">
+  <w:abstractNum w:abstractNumId="32">
     <w:nsid w:val="7DCF3745"/>
     <w:multiLevelType w:val="hybridMultilevel"/>
     <w:tmpl w:val="254E7226"/>
@@ -15727,7 +15783,7 @@
 </file>
 
 <file path=word/styles.xml><?xml version="1.0" encoding="utf-8"?>
-<w:styles xmlns:mc="http://schemas.openxmlformats.org/markup-compatibility/2006" xmlns:r="http://schemas.openxmlformats.org/officeDocument/2006/relationships" xmlns:w="http://schemas.openxmlformats.org/wordprocessingml/2006/main" xmlns:w14="http://schemas.microsoft.com/office/word/2010/wordml" xmlns:w15="http://schemas.microsoft.com/office/word/2012/wordml" xmlns:w16cid="http://schemas.microsoft.com/office/word/2016/wordml/cid" xmlns:w16se="http://schemas.microsoft.com/office/word/2015/wordml/symex" mc:Ignorable="w14 w15 w16se w16cid">
+<w:styles xmlns:mc="http://schemas.openxmlformats.org/markup-compatibility/2006" xmlns:r="http://schemas.openxmlformats.org/officeDocument/2006/relationships" xmlns:w="http://schemas.openxmlformats.org/wordprocessingml/2006/main" xmlns:w14="http://schemas.microsoft.com/office/word/2010/wordml" mc:Ignorable="w14">
   <w:docDefaults>
     <w:rPrDefault>
       <w:rPr>
@@ -15737,383 +15793,987 @@
     </w:rPrDefault>
     <w:pPrDefault/>
   </w:docDefaults>
-  <w:latentStyles w:defLockedState="0" w:defUIPriority="99" w:defSemiHidden="0" w:defUnhideWhenUsed="0" w:defQFormat="0" w:count="376">
-    <w:lsdException w:name="Normal" w:uiPriority="0" w:qFormat="1"/>
-    <w:lsdException w:name="heading 1" w:uiPriority="9" w:qFormat="1"/>
-    <w:lsdException w:name="heading 2" w:uiPriority="9" w:qFormat="1"/>
-    <w:lsdException w:name="heading 3" w:uiPriority="9" w:qFormat="1"/>
-    <w:lsdException w:name="heading 4" w:uiPriority="9" w:qFormat="1"/>
-    <w:lsdException w:name="heading 5" w:uiPriority="9" w:qFormat="1"/>
-    <w:lsdException w:name="heading 6" w:uiPriority="9" w:qFormat="1"/>
-    <w:lsdException w:name="heading 7" w:uiPriority="9" w:qFormat="1"/>
-    <w:lsdException w:name="heading 8" w:uiPriority="9" w:qFormat="1"/>
-    <w:lsdException w:name="heading 9" w:uiPriority="9" w:qFormat="1"/>
-    <w:lsdException w:name="index 1" w:semiHidden="1" w:unhideWhenUsed="1"/>
-    <w:lsdException w:name="index 2" w:semiHidden="1" w:unhideWhenUsed="1"/>
-    <w:lsdException w:name="index 3" w:semiHidden="1" w:unhideWhenUsed="1"/>
-    <w:lsdException w:name="index 4" w:semiHidden="1" w:unhideWhenUsed="1"/>
-    <w:lsdException w:name="index 5" w:semiHidden="1" w:unhideWhenUsed="1"/>
-    <w:lsdException w:name="index 6" w:semiHidden="1" w:unhideWhenUsed="1"/>
-    <w:lsdException w:name="index 7" w:semiHidden="1" w:unhideWhenUsed="1"/>
-    <w:lsdException w:name="index 8" w:semiHidden="1" w:unhideWhenUsed="1"/>
-    <w:lsdException w:name="index 9" w:semiHidden="1" w:unhideWhenUsed="1"/>
-    <w:lsdException w:name="toc 1" w:semiHidden="1" w:uiPriority="39" w:unhideWhenUsed="1"/>
-    <w:lsdException w:name="toc 2" w:semiHidden="1" w:uiPriority="39" w:unhideWhenUsed="1"/>
-    <w:lsdException w:name="toc 3" w:semiHidden="1" w:uiPriority="39" w:unhideWhenUsed="1"/>
-    <w:lsdException w:name="toc 4" w:semiHidden="1" w:uiPriority="39" w:unhideWhenUsed="1"/>
-    <w:lsdException w:name="toc 5" w:semiHidden="1" w:uiPriority="39" w:unhideWhenUsed="1"/>
-    <w:lsdException w:name="toc 6" w:semiHidden="1" w:uiPriority="39" w:unhideWhenUsed="1"/>
-    <w:lsdException w:name="toc 7" w:semiHidden="1" w:uiPriority="39" w:unhideWhenUsed="1"/>
-    <w:lsdException w:name="toc 8" w:semiHidden="1" w:uiPriority="39" w:unhideWhenUsed="1"/>
-    <w:lsdException w:name="toc 9" w:semiHidden="1" w:uiPriority="39" w:unhideWhenUsed="1"/>
-    <w:lsdException w:name="Normal Indent" w:semiHidden="1" w:unhideWhenUsed="1"/>
-    <w:lsdException w:name="footnote text" w:semiHidden="1" w:unhideWhenUsed="1"/>
-    <w:lsdException w:name="annotation text" w:semiHidden="1" w:unhideWhenUsed="1"/>
-    <w:lsdException w:name="header" w:semiHidden="1" w:unhideWhenUsed="1"/>
-    <w:lsdException w:name="footer" w:semiHidden="1" w:unhideWhenUsed="1"/>
-    <w:lsdException w:name="index heading" w:semiHidden="1" w:unhideWhenUsed="1"/>
-    <w:lsdException w:name="caption" w:semiHidden="1" w:uiPriority="35" w:unhideWhenUsed="1" w:qFormat="1"/>
-    <w:lsdException w:name="table of figures" w:semiHidden="1" w:unhideWhenUsed="1"/>
-    <w:lsdException w:name="envelope address" w:semiHidden="1" w:unhideWhenUsed="1"/>
-    <w:lsdException w:name="envelope return" w:semiHidden="1" w:unhideWhenUsed="1"/>
-    <w:lsdException w:name="footnote reference" w:semiHidden="1" w:unhideWhenUsed="1"/>
-    <w:lsdException w:name="annotation reference" w:semiHidden="1" w:unhideWhenUsed="1"/>
-    <w:lsdException w:name="line number" w:semiHidden="1" w:unhideWhenUsed="1"/>
-    <w:lsdException w:name="page number" w:semiHidden="1" w:unhideWhenUsed="1"/>
-    <w:lsdException w:name="endnote reference" w:semiHidden="1" w:unhideWhenUsed="1"/>
-    <w:lsdException w:name="endnote text" w:semiHidden="1" w:unhideWhenUsed="1"/>
-    <w:lsdException w:name="table of authorities" w:semiHidden="1" w:unhideWhenUsed="1"/>
-    <w:lsdException w:name="macro" w:semiHidden="1" w:unhideWhenUsed="1"/>
-    <w:lsdException w:name="toa heading" w:semiHidden="1" w:unhideWhenUsed="1"/>
-    <w:lsdException w:name="List" w:semiHidden="1" w:unhideWhenUsed="1"/>
-    <w:lsdException w:name="List Bullet" w:semiHidden="1" w:unhideWhenUsed="1"/>
-    <w:lsdException w:name="List Number" w:semiHidden="1" w:unhideWhenUsed="1"/>
-    <w:lsdException w:name="List 2" w:semiHidden="1" w:unhideWhenUsed="1"/>
-    <w:lsdException w:name="List 3" w:semiHidden="1" w:unhideWhenUsed="1"/>
-    <w:lsdException w:name="List 4" w:semiHidden="1" w:unhideWhenUsed="1"/>
-    <w:lsdException w:name="List 5" w:semiHidden="1" w:unhideWhenUsed="1"/>
-    <w:lsdException w:name="List Bullet 2" w:semiHidden="1" w:unhideWhenUsed="1"/>
-    <w:lsdException w:name="List Bullet 3" w:semiHidden="1" w:unhideWhenUsed="1"/>
-    <w:lsdException w:name="List Bullet 4" w:semiHidden="1" w:unhideWhenUsed="1"/>
-    <w:lsdException w:name="List Bullet 5" w:semiHidden="1" w:unhideWhenUsed="1"/>
-    <w:lsdException w:name="List Number 2" w:semiHidden="1" w:unhideWhenUsed="1"/>
-    <w:lsdException w:name="List Number 3" w:semiHidden="1" w:unhideWhenUsed="1"/>
-    <w:lsdException w:name="List Number 4" w:semiHidden="1" w:unhideWhenUsed="1"/>
-    <w:lsdException w:name="List Number 5" w:semiHidden="1" w:unhideWhenUsed="1"/>
-    <w:lsdException w:name="Title" w:uiPriority="0" w:qFormat="1"/>
-    <w:lsdException w:name="Closing" w:semiHidden="1" w:unhideWhenUsed="1"/>
-    <w:lsdException w:name="Signature" w:semiHidden="1" w:unhideWhenUsed="1"/>
-    <w:lsdException w:name="Default Paragraph Font" w:semiHidden="1" w:uiPriority="1" w:unhideWhenUsed="1"/>
-    <w:lsdException w:name="Body Text" w:semiHidden="1" w:uiPriority="0" w:unhideWhenUsed="1"/>
-    <w:lsdException w:name="Body Text Indent" w:semiHidden="1" w:unhideWhenUsed="1"/>
-    <w:lsdException w:name="List Continue" w:semiHidden="1" w:unhideWhenUsed="1"/>
-    <w:lsdException w:name="List Continue 2" w:semiHidden="1" w:unhideWhenUsed="1"/>
-    <w:lsdException w:name="List Continue 3" w:semiHidden="1" w:unhideWhenUsed="1"/>
-    <w:lsdException w:name="List Continue 4" w:semiHidden="1" w:unhideWhenUsed="1"/>
-    <w:lsdException w:name="List Continue 5" w:semiHidden="1" w:unhideWhenUsed="1"/>
-    <w:lsdException w:name="Message Header" w:semiHidden="1" w:unhideWhenUsed="1"/>
-    <w:lsdException w:name="Subtitle" w:uiPriority="11" w:qFormat="1"/>
-    <w:lsdException w:name="Salutation" w:semiHidden="1" w:unhideWhenUsed="1"/>
-    <w:lsdException w:name="Date" w:semiHidden="1" w:unhideWhenUsed="1"/>
-    <w:lsdException w:name="Body Text First Indent" w:semiHidden="1" w:unhideWhenUsed="1"/>
-    <w:lsdException w:name="Body Text First Indent 2" w:semiHidden="1" w:unhideWhenUsed="1"/>
-    <w:lsdException w:name="Note Heading" w:semiHidden="1" w:unhideWhenUsed="1"/>
-    <w:lsdException w:name="Body Text 2" w:semiHidden="1" w:unhideWhenUsed="1"/>
-    <w:lsdException w:name="Body Text 3" w:semiHidden="1" w:unhideWhenUsed="1"/>
-    <w:lsdException w:name="Body Text Indent 2" w:semiHidden="1" w:unhideWhenUsed="1"/>
-    <w:lsdException w:name="Body Text Indent 3" w:semiHidden="1" w:unhideWhenUsed="1"/>
-    <w:lsdException w:name="Block Text" w:semiHidden="1" w:unhideWhenUsed="1"/>
-    <w:lsdException w:name="Hyperlink" w:semiHidden="1" w:unhideWhenUsed="1"/>
-    <w:lsdException w:name="FollowedHyperlink" w:semiHidden="1" w:unhideWhenUsed="1"/>
-    <w:lsdException w:name="Strong" w:uiPriority="22" w:qFormat="1"/>
-    <w:lsdException w:name="Emphasis" w:uiPriority="20" w:qFormat="1"/>
-    <w:lsdException w:name="Document Map" w:semiHidden="1" w:unhideWhenUsed="1"/>
-    <w:lsdException w:name="Plain Text" w:semiHidden="1" w:unhideWhenUsed="1"/>
-    <w:lsdException w:name="E-mail Signature" w:semiHidden="1" w:unhideWhenUsed="1"/>
-    <w:lsdException w:name="HTML Top of Form" w:semiHidden="1" w:unhideWhenUsed="1"/>
-    <w:lsdException w:name="HTML Bottom of Form" w:semiHidden="1" w:unhideWhenUsed="1"/>
-    <w:lsdException w:name="Normal (Web)" w:semiHidden="1" w:unhideWhenUsed="1"/>
-    <w:lsdException w:name="HTML Acronym" w:semiHidden="1" w:unhideWhenUsed="1"/>
-    <w:lsdException w:name="HTML Address" w:semiHidden="1" w:unhideWhenUsed="1"/>
-    <w:lsdException w:name="HTML Cite" w:semiHidden="1" w:unhideWhenUsed="1"/>
-    <w:lsdException w:name="HTML Code" w:semiHidden="1" w:unhideWhenUsed="1"/>
-    <w:lsdException w:name="HTML Definition" w:semiHidden="1" w:unhideWhenUsed="1"/>
-    <w:lsdException w:name="HTML Keyboard" w:semiHidden="1" w:unhideWhenUsed="1"/>
-    <w:lsdException w:name="HTML Preformatted" w:semiHidden="1" w:unhideWhenUsed="1"/>
-    <w:lsdException w:name="HTML Sample" w:semiHidden="1" w:unhideWhenUsed="1"/>
-    <w:lsdException w:name="HTML Typewriter" w:semiHidden="1" w:unhideWhenUsed="1"/>
-    <w:lsdException w:name="HTML Variable" w:semiHidden="1" w:unhideWhenUsed="1"/>
-    <w:lsdException w:name="Normal Table" w:semiHidden="1" w:unhideWhenUsed="1"/>
-    <w:lsdException w:name="annotation subject" w:semiHidden="1" w:unhideWhenUsed="1"/>
-    <w:lsdException w:name="No List" w:semiHidden="1" w:unhideWhenUsed="1"/>
-    <w:lsdException w:name="Outline List 1" w:semiHidden="1" w:unhideWhenUsed="1"/>
-    <w:lsdException w:name="Outline List 2" w:semiHidden="1" w:unhideWhenUsed="1"/>
-    <w:lsdException w:name="Outline List 3" w:semiHidden="1" w:unhideWhenUsed="1"/>
-    <w:lsdException w:name="Table Simple 1" w:semiHidden="1" w:unhideWhenUsed="1"/>
-    <w:lsdException w:name="Table Simple 2" w:semiHidden="1" w:unhideWhenUsed="1"/>
-    <w:lsdException w:name="Table Simple 3" w:semiHidden="1" w:unhideWhenUsed="1"/>
-    <w:lsdException w:name="Table Classic 1" w:semiHidden="1" w:unhideWhenUsed="1"/>
-    <w:lsdException w:name="Table Classic 2" w:semiHidden="1" w:unhideWhenUsed="1"/>
-    <w:lsdException w:name="Table Classic 3" w:semiHidden="1" w:unhideWhenUsed="1"/>
-    <w:lsdException w:name="Table Classic 4" w:semiHidden="1" w:unhideWhenUsed="1"/>
-    <w:lsdException w:name="Table Colorful 1" w:semiHidden="1" w:unhideWhenUsed="1"/>
-    <w:lsdException w:name="Table Colorful 2" w:semiHidden="1" w:unhideWhenUsed="1"/>
-    <w:lsdException w:name="Table Colorful 3" w:semiHidden="1" w:unhideWhenUsed="1"/>
-    <w:lsdException w:name="Table Columns 1" w:semiHidden="1" w:unhideWhenUsed="1"/>
-    <w:lsdException w:name="Table Columns 2" w:semiHidden="1" w:unhideWhenUsed="1"/>
-    <w:lsdException w:name="Table Columns 3" w:semiHidden="1" w:unhideWhenUsed="1"/>
-    <w:lsdException w:name="Table Columns 4" w:semiHidden="1" w:unhideWhenUsed="1"/>
-    <w:lsdException w:name="Table Columns 5" w:semiHidden="1" w:unhideWhenUsed="1"/>
-    <w:lsdException w:name="Table Grid 1" w:semiHidden="1" w:unhideWhenUsed="1"/>
-    <w:lsdException w:name="Table Grid 2" w:semiHidden="1" w:unhideWhenUsed="1"/>
-    <w:lsdException w:name="Table Grid 3" w:semiHidden="1" w:unhideWhenUsed="1"/>
-    <w:lsdException w:name="Table Grid 4" w:semiHidden="1" w:unhideWhenUsed="1"/>
-    <w:lsdException w:name="Table Grid 5" w:semiHidden="1" w:unhideWhenUsed="1"/>
-    <w:lsdException w:name="Table Grid 6" w:semiHidden="1" w:unhideWhenUsed="1"/>
-    <w:lsdException w:name="Table Grid 7" w:semiHidden="1" w:unhideWhenUsed="1"/>
-    <w:lsdException w:name="Table Grid 8" w:semiHidden="1" w:unhideWhenUsed="1"/>
-    <w:lsdException w:name="Table List 1" w:semiHidden="1" w:unhideWhenUsed="1"/>
-    <w:lsdException w:name="Table List 2" w:semiHidden="1" w:unhideWhenUsed="1"/>
-    <w:lsdException w:name="Table List 3" w:semiHidden="1" w:unhideWhenUsed="1"/>
-    <w:lsdException w:name="Table List 4" w:semiHidden="1" w:unhideWhenUsed="1"/>
-    <w:lsdException w:name="Table List 5" w:semiHidden="1" w:unhideWhenUsed="1"/>
-    <w:lsdException w:name="Table List 6" w:semiHidden="1" w:unhideWhenUsed="1"/>
-    <w:lsdException w:name="Table List 7" w:semiHidden="1" w:unhideWhenUsed="1"/>
-    <w:lsdException w:name="Table List 8" w:semiHidden="1" w:unhideWhenUsed="1"/>
-    <w:lsdException w:name="Table 3D effects 1" w:semiHidden="1" w:unhideWhenUsed="1"/>
-    <w:lsdException w:name="Table 3D effects 2" w:semiHidden="1" w:unhideWhenUsed="1"/>
-    <w:lsdException w:name="Table 3D effects 3" w:semiHidden="1" w:unhideWhenUsed="1"/>
-    <w:lsdException w:name="Table Contemporary" w:semiHidden="1" w:unhideWhenUsed="1"/>
-    <w:lsdException w:name="Table Elegant" w:semiHidden="1" w:unhideWhenUsed="1"/>
-    <w:lsdException w:name="Table Professional" w:semiHidden="1" w:unhideWhenUsed="1"/>
-    <w:lsdException w:name="Table Subtle 1" w:semiHidden="1" w:unhideWhenUsed="1"/>
-    <w:lsdException w:name="Table Subtle 2" w:semiHidden="1" w:unhideWhenUsed="1"/>
-    <w:lsdException w:name="Table Web 1" w:semiHidden="1" w:unhideWhenUsed="1"/>
-    <w:lsdException w:name="Table Web 2" w:semiHidden="1" w:unhideWhenUsed="1"/>
-    <w:lsdException w:name="Table Web 3" w:semiHidden="1" w:unhideWhenUsed="1"/>
-    <w:lsdException w:name="Balloon Text" w:semiHidden="1" w:unhideWhenUsed="1"/>
-    <w:lsdException w:name="Table Grid" w:uiPriority="59"/>
-    <w:lsdException w:name="Table Theme" w:semiHidden="1" w:unhideWhenUsed="1"/>
-    <w:lsdException w:name="Placeholder Text" w:semiHidden="1"/>
-    <w:lsdException w:name="No Spacing" w:uiPriority="1" w:qFormat="1"/>
-    <w:lsdException w:name="Light Shading" w:uiPriority="60"/>
-    <w:lsdException w:name="Light List" w:uiPriority="61"/>
-    <w:lsdException w:name="Light Grid" w:uiPriority="62"/>
-    <w:lsdException w:name="Medium Shading 1" w:uiPriority="63"/>
-    <w:lsdException w:name="Medium Shading 2" w:uiPriority="64"/>
-    <w:lsdException w:name="Medium List 1" w:uiPriority="65"/>
-    <w:lsdException w:name="Medium List 2" w:uiPriority="66"/>
-    <w:lsdException w:name="Medium Grid 1" w:uiPriority="67"/>
-    <w:lsdException w:name="Medium Grid 2" w:uiPriority="68"/>
-    <w:lsdException w:name="Medium Grid 3" w:uiPriority="69"/>
-    <w:lsdException w:name="Dark List" w:uiPriority="70"/>
-    <w:lsdException w:name="Colorful Shading" w:uiPriority="71"/>
-    <w:lsdException w:name="Colorful List" w:uiPriority="72"/>
-    <w:lsdException w:name="Colorful Grid" w:uiPriority="73"/>
-    <w:lsdException w:name="Light Shading Accent 1" w:uiPriority="60"/>
-    <w:lsdException w:name="Light List Accent 1" w:uiPriority="61"/>
-    <w:lsdException w:name="Light Grid Accent 1" w:uiPriority="62"/>
-    <w:lsdException w:name="Medium Shading 1 Accent 1" w:uiPriority="63"/>
-    <w:lsdException w:name="Medium Shading 2 Accent 1" w:uiPriority="64"/>
-    <w:lsdException w:name="Medium List 1 Accent 1" w:uiPriority="65"/>
-    <w:lsdException w:name="Revision" w:semiHidden="1"/>
-    <w:lsdException w:name="List Paragraph" w:uiPriority="34" w:qFormat="1"/>
-    <w:lsdException w:name="Quote" w:uiPriority="29" w:qFormat="1"/>
-    <w:lsdException w:name="Intense Quote" w:uiPriority="30" w:qFormat="1"/>
-    <w:lsdException w:name="Medium List 2 Accent 1" w:uiPriority="66"/>
-    <w:lsdException w:name="Medium Grid 1 Accent 1" w:uiPriority="67"/>
-    <w:lsdException w:name="Medium Grid 2 Accent 1" w:uiPriority="68"/>
-    <w:lsdException w:name="Medium Grid 3 Accent 1" w:uiPriority="69"/>
-    <w:lsdException w:name="Dark List Accent 1" w:uiPriority="70"/>
-    <w:lsdException w:name="Colorful Shading Accent 1" w:uiPriority="71"/>
-    <w:lsdException w:name="Colorful List Accent 1" w:uiPriority="72"/>
-    <w:lsdException w:name="Colorful Grid Accent 1" w:uiPriority="73"/>
-    <w:lsdException w:name="Light Shading Accent 2" w:uiPriority="60"/>
-    <w:lsdException w:name="Light List Accent 2" w:uiPriority="61"/>
-    <w:lsdException w:name="Light Grid Accent 2" w:uiPriority="62"/>
-    <w:lsdException w:name="Medium Shading 1 Accent 2" w:uiPriority="63"/>
-    <w:lsdException w:name="Medium Shading 2 Accent 2" w:uiPriority="64"/>
-    <w:lsdException w:name="Medium List 1 Accent 2" w:uiPriority="65"/>
-    <w:lsdException w:name="Medium List 2 Accent 2" w:uiPriority="66"/>
-    <w:lsdException w:name="Medium Grid 1 Accent 2" w:uiPriority="67"/>
-    <w:lsdException w:name="Medium Grid 2 Accent 2" w:uiPriority="68"/>
-    <w:lsdException w:name="Medium Grid 3 Accent 2" w:uiPriority="69"/>
-    <w:lsdException w:name="Dark List Accent 2" w:uiPriority="70"/>
-    <w:lsdException w:name="Colorful Shading Accent 2" w:uiPriority="71"/>
-    <w:lsdException w:name="Colorful List Accent 2" w:uiPriority="72"/>
-    <w:lsdException w:name="Colorful Grid Accent 2" w:uiPriority="73"/>
-    <w:lsdException w:name="Light Shading Accent 3" w:uiPriority="60"/>
-    <w:lsdException w:name="Light List Accent 3" w:uiPriority="61"/>
-    <w:lsdException w:name="Light Grid Accent 3" w:uiPriority="62"/>
-    <w:lsdException w:name="Medium Shading 1 Accent 3" w:uiPriority="63"/>
-    <w:lsdException w:name="Medium Shading 2 Accent 3" w:uiPriority="64"/>
-    <w:lsdException w:name="Medium List 1 Accent 3" w:uiPriority="65"/>
-    <w:lsdException w:name="Medium List 2 Accent 3" w:uiPriority="66"/>
-    <w:lsdException w:name="Medium Grid 1 Accent 3" w:uiPriority="67"/>
-    <w:lsdException w:name="Medium Grid 2 Accent 3" w:uiPriority="68"/>
-    <w:lsdException w:name="Medium Grid 3 Accent 3" w:uiPriority="69"/>
-    <w:lsdException w:name="Dark List Accent 3" w:uiPriority="70"/>
-    <w:lsdException w:name="Colorful Shading Accent 3" w:uiPriority="71"/>
-    <w:lsdException w:name="Colorful List Accent 3" w:uiPriority="72"/>
-    <w:lsdException w:name="Colorful Grid Accent 3" w:uiPriority="73"/>
-    <w:lsdException w:name="Light Shading Accent 4" w:uiPriority="60"/>
-    <w:lsdException w:name="Light List Accent 4" w:uiPriority="61"/>
-    <w:lsdException w:name="Light Grid Accent 4" w:uiPriority="62"/>
-    <w:lsdException w:name="Medium Shading 1 Accent 4" w:uiPriority="63"/>
-    <w:lsdException w:name="Medium Shading 2 Accent 4" w:uiPriority="64"/>
-    <w:lsdException w:name="Medium List 1 Accent 4" w:uiPriority="65"/>
-    <w:lsdException w:name="Medium List 2 Accent 4" w:uiPriority="66"/>
-    <w:lsdException w:name="Medium Grid 1 Accent 4" w:uiPriority="67"/>
-    <w:lsdException w:name="Medium Grid 2 Accent 4" w:uiPriority="68"/>
-    <w:lsdException w:name="Medium Grid 3 Accent 4" w:uiPriority="69"/>
-    <w:lsdException w:name="Dark List Accent 4" w:uiPriority="70"/>
-    <w:lsdException w:name="Colorful Shading Accent 4" w:uiPriority="71"/>
-    <w:lsdException w:name="Colorful List Accent 4" w:uiPriority="72"/>
-    <w:lsdException w:name="Colorful Grid Accent 4" w:uiPriority="73"/>
-    <w:lsdException w:name="Light Shading Accent 5" w:uiPriority="60"/>
-    <w:lsdException w:name="Light List Accent 5" w:uiPriority="61"/>
-    <w:lsdException w:name="Light Grid Accent 5" w:uiPriority="62"/>
-    <w:lsdException w:name="Medium Shading 1 Accent 5" w:uiPriority="63"/>
-    <w:lsdException w:name="Medium Shading 2 Accent 5" w:uiPriority="64"/>
-    <w:lsdException w:name="Medium List 1 Accent 5" w:uiPriority="65"/>
-    <w:lsdException w:name="Medium List 2 Accent 5" w:uiPriority="66"/>
-    <w:lsdException w:name="Medium Grid 1 Accent 5" w:uiPriority="67"/>
-    <w:lsdException w:name="Medium Grid 2 Accent 5" w:uiPriority="68"/>
-    <w:lsdException w:name="Medium Grid 3 Accent 5" w:uiPriority="69"/>
-    <w:lsdException w:name="Dark List Accent 5" w:uiPriority="70"/>
-    <w:lsdException w:name="Colorful Shading Accent 5" w:uiPriority="71"/>
-    <w:lsdException w:name="Colorful List Accent 5" w:uiPriority="72"/>
-    <w:lsdException w:name="Colorful Grid Accent 5" w:uiPriority="73"/>
-    <w:lsdException w:name="Light Shading Accent 6" w:uiPriority="60"/>
-    <w:lsdException w:name="Light List Accent 6" w:uiPriority="61"/>
-    <w:lsdException w:name="Light Grid Accent 6" w:uiPriority="62"/>
-    <w:lsdException w:name="Medium Shading 1 Accent 6" w:uiPriority="63"/>
-    <w:lsdException w:name="Medium Shading 2 Accent 6" w:uiPriority="64"/>
-    <w:lsdException w:name="Medium List 1 Accent 6" w:uiPriority="65"/>
-    <w:lsdException w:name="Medium List 2 Accent 6" w:uiPriority="66"/>
-    <w:lsdException w:name="Medium Grid 1 Accent 6" w:uiPriority="67"/>
-    <w:lsdException w:name="Medium Grid 2 Accent 6" w:uiPriority="68"/>
-    <w:lsdException w:name="Medium Grid 3 Accent 6" w:uiPriority="69"/>
-    <w:lsdException w:name="Dark List Accent 6" w:uiPriority="70"/>
-    <w:lsdException w:name="Colorful Shading Accent 6" w:uiPriority="71"/>
-    <w:lsdException w:name="Colorful List Accent 6" w:uiPriority="72"/>
-    <w:lsdException w:name="Colorful Grid Accent 6" w:uiPriority="73"/>
-    <w:lsdException w:name="Subtle Emphasis" w:uiPriority="19" w:qFormat="1"/>
-    <w:lsdException w:name="Intense Emphasis" w:uiPriority="21" w:qFormat="1"/>
-    <w:lsdException w:name="Subtle Reference" w:uiPriority="31" w:qFormat="1"/>
-    <w:lsdException w:name="Intense Reference" w:uiPriority="32" w:qFormat="1"/>
-    <w:lsdException w:name="Book Title" w:uiPriority="33" w:qFormat="1"/>
-    <w:lsdException w:name="Bibliography" w:semiHidden="1" w:uiPriority="37" w:unhideWhenUsed="1"/>
-    <w:lsdException w:name="TOC Heading" w:semiHidden="1" w:uiPriority="39" w:unhideWhenUsed="1" w:qFormat="1"/>
-    <w:lsdException w:name="Plain Table 1" w:uiPriority="41"/>
-    <w:lsdException w:name="Plain Table 2" w:uiPriority="42"/>
-    <w:lsdException w:name="Plain Table 3" w:uiPriority="43"/>
-    <w:lsdException w:name="Plain Table 4" w:uiPriority="44"/>
-    <w:lsdException w:name="Plain Table 5" w:uiPriority="45"/>
-    <w:lsdException w:name="Grid Table Light" w:uiPriority="40"/>
-    <w:lsdException w:name="Grid Table 1 Light" w:uiPriority="46"/>
-    <w:lsdException w:name="Grid Table 2" w:uiPriority="47"/>
-    <w:lsdException w:name="Grid Table 3" w:uiPriority="48"/>
-    <w:lsdException w:name="Grid Table 4" w:uiPriority="49"/>
-    <w:lsdException w:name="Grid Table 5 Dark" w:uiPriority="50"/>
-    <w:lsdException w:name="Grid Table 6 Colorful" w:uiPriority="51"/>
-    <w:lsdException w:name="Grid Table 7 Colorful" w:uiPriority="52"/>
-    <w:lsdException w:name="Grid Table 1 Light Accent 1" w:uiPriority="46"/>
-    <w:lsdException w:name="Grid Table 2 Accent 1" w:uiPriority="47"/>
-    <w:lsdException w:name="Grid Table 3 Accent 1" w:uiPriority="48"/>
-    <w:lsdException w:name="Grid Table 4 Accent 1" w:uiPriority="49"/>
-    <w:lsdException w:name="Grid Table 5 Dark Accent 1" w:uiPriority="50"/>
-    <w:lsdException w:name="Grid Table 6 Colorful Accent 1" w:uiPriority="51"/>
-    <w:lsdException w:name="Grid Table 7 Colorful Accent 1" w:uiPriority="52"/>
-    <w:lsdException w:name="Grid Table 1 Light Accent 2" w:uiPriority="46"/>
-    <w:lsdException w:name="Grid Table 2 Accent 2" w:uiPriority="47"/>
-    <w:lsdException w:name="Grid Table 3 Accent 2" w:uiPriority="48"/>
-    <w:lsdException w:name="Grid Table 4 Accent 2" w:uiPriority="49"/>
-    <w:lsdException w:name="Grid Table 5 Dark Accent 2" w:uiPriority="50"/>
-    <w:lsdException w:name="Grid Table 6 Colorful Accent 2" w:uiPriority="51"/>
-    <w:lsdException w:name="Grid Table 7 Colorful Accent 2" w:uiPriority="52"/>
-    <w:lsdException w:name="Grid Table 1 Light Accent 3" w:uiPriority="46"/>
-    <w:lsdException w:name="Grid Table 2 Accent 3" w:uiPriority="47"/>
-    <w:lsdException w:name="Grid Table 3 Accent 3" w:uiPriority="48"/>
-    <w:lsdException w:name="Grid Table 4 Accent 3" w:uiPriority="49"/>
-    <w:lsdException w:name="Grid Table 5 Dark Accent 3" w:uiPriority="50"/>
-    <w:lsdException w:name="Grid Table 6 Colorful Accent 3" w:uiPriority="51"/>
-    <w:lsdException w:name="Grid Table 7 Colorful Accent 3" w:uiPriority="52"/>
-    <w:lsdException w:name="Grid Table 1 Light Accent 4" w:uiPriority="46"/>
-    <w:lsdException w:name="Grid Table 2 Accent 4" w:uiPriority="47"/>
-    <w:lsdException w:name="Grid Table 3 Accent 4" w:uiPriority="48"/>
-    <w:lsdException w:name="Grid Table 4 Accent 4" w:uiPriority="49"/>
-    <w:lsdException w:name="Grid Table 5 Dark Accent 4" w:uiPriority="50"/>
-    <w:lsdException w:name="Grid Table 6 Colorful Accent 4" w:uiPriority="51"/>
-    <w:lsdException w:name="Grid Table 7 Colorful Accent 4" w:uiPriority="52"/>
-    <w:lsdException w:name="Grid Table 1 Light Accent 5" w:uiPriority="46"/>
-    <w:lsdException w:name="Grid Table 2 Accent 5" w:uiPriority="47"/>
-    <w:lsdException w:name="Grid Table 3 Accent 5" w:uiPriority="48"/>
-    <w:lsdException w:name="Grid Table 4 Accent 5" w:uiPriority="49"/>
-    <w:lsdException w:name="Grid Table 5 Dark Accent 5" w:uiPriority="50"/>
-    <w:lsdException w:name="Grid Table 6 Colorful Accent 5" w:uiPriority="51"/>
-    <w:lsdException w:name="Grid Table 7 Colorful Accent 5" w:uiPriority="52"/>
-    <w:lsdException w:name="Grid Table 1 Light Accent 6" w:uiPriority="46"/>
-    <w:lsdException w:name="Grid Table 2 Accent 6" w:uiPriority="47"/>
-    <w:lsdException w:name="Grid Table 3 Accent 6" w:uiPriority="48"/>
-    <w:lsdException w:name="Grid Table 4 Accent 6" w:uiPriority="49"/>
-    <w:lsdException w:name="Grid Table 5 Dark Accent 6" w:uiPriority="50"/>
-    <w:lsdException w:name="Grid Table 6 Colorful Accent 6" w:uiPriority="51"/>
-    <w:lsdException w:name="Grid Table 7 Colorful Accent 6" w:uiPriority="52"/>
-    <w:lsdException w:name="List Table 1 Light" w:uiPriority="46"/>
-    <w:lsdException w:name="List Table 2" w:uiPriority="47"/>
-    <w:lsdException w:name="List Table 3" w:uiPriority="48"/>
-    <w:lsdException w:name="List Table 4" w:uiPriority="49"/>
-    <w:lsdException w:name="List Table 5 Dark" w:uiPriority="50"/>
-    <w:lsdException w:name="List Table 6 Colorful" w:uiPriority="51"/>
-    <w:lsdException w:name="List Table 7 Colorful" w:uiPriority="52"/>
-    <w:lsdException w:name="List Table 1 Light Accent 1" w:uiPriority="46"/>
-    <w:lsdException w:name="List Table 2 Accent 1" w:uiPriority="47"/>
-    <w:lsdException w:name="List Table 3 Accent 1" w:uiPriority="48"/>
-    <w:lsdException w:name="List Table 4 Accent 1" w:uiPriority="49"/>
-    <w:lsdException w:name="List Table 5 Dark Accent 1" w:uiPriority="50"/>
-    <w:lsdException w:name="List Table 6 Colorful Accent 1" w:uiPriority="51"/>
-    <w:lsdException w:name="List Table 7 Colorful Accent 1" w:uiPriority="52"/>
-    <w:lsdException w:name="List Table 1 Light Accent 2" w:uiPriority="46"/>
-    <w:lsdException w:name="List Table 2 Accent 2" w:uiPriority="47"/>
-    <w:lsdException w:name="List Table 3 Accent 2" w:uiPriority="48"/>
-    <w:lsdException w:name="List Table 4 Accent 2" w:uiPriority="49"/>
-    <w:lsdException w:name="List Table 5 Dark Accent 2" w:uiPriority="50"/>
-    <w:lsdException w:name="List Table 6 Colorful Accent 2" w:uiPriority="51"/>
-    <w:lsdException w:name="List Table 7 Colorful Accent 2" w:uiPriority="52"/>
-    <w:lsdException w:name="List Table 1 Light Accent 3" w:uiPriority="46"/>
-    <w:lsdException w:name="List Table 2 Accent 3" w:uiPriority="47"/>
-    <w:lsdException w:name="List Table 3 Accent 3" w:uiPriority="48"/>
-    <w:lsdException w:name="List Table 4 Accent 3" w:uiPriority="49"/>
-    <w:lsdException w:name="List Table 5 Dark Accent 3" w:uiPriority="50"/>
-    <w:lsdException w:name="List Table 6 Colorful Accent 3" w:uiPriority="51"/>
-    <w:lsdException w:name="List Table 7 Colorful Accent 3" w:uiPriority="52"/>
-    <w:lsdException w:name="List Table 1 Light Accent 4" w:uiPriority="46"/>
-    <w:lsdException w:name="List Table 2 Accent 4" w:uiPriority="47"/>
-    <w:lsdException w:name="List Table 3 Accent 4" w:uiPriority="48"/>
-    <w:lsdException w:name="List Table 4 Accent 4" w:uiPriority="49"/>
-    <w:lsdException w:name="List Table 5 Dark Accent 4" w:uiPriority="50"/>
-    <w:lsdException w:name="List Table 6 Colorful Accent 4" w:uiPriority="51"/>
-    <w:lsdException w:name="List Table 7 Colorful Accent 4" w:uiPriority="52"/>
-    <w:lsdException w:name="List Table 1 Light Accent 5" w:uiPriority="46"/>
-    <w:lsdException w:name="List Table 2 Accent 5" w:uiPriority="47"/>
-    <w:lsdException w:name="List Table 3 Accent 5" w:uiPriority="48"/>
-    <w:lsdException w:name="List Table 4 Accent 5" w:uiPriority="49"/>
-    <w:lsdException w:name="List Table 5 Dark Accent 5" w:uiPriority="50"/>
-    <w:lsdException w:name="List Table 6 Colorful Accent 5" w:uiPriority="51"/>
-    <w:lsdException w:name="List Table 7 Colorful Accent 5" w:uiPriority="52"/>
-    <w:lsdException w:name="List Table 1 Light Accent 6" w:uiPriority="46"/>
-    <w:lsdException w:name="List Table 2 Accent 6" w:uiPriority="47"/>
-    <w:lsdException w:name="List Table 3 Accent 6" w:uiPriority="48"/>
-    <w:lsdException w:name="List Table 4 Accent 6" w:uiPriority="49"/>
-    <w:lsdException w:name="List Table 5 Dark Accent 6" w:uiPriority="50"/>
-    <w:lsdException w:name="List Table 6 Colorful Accent 6" w:uiPriority="51"/>
-    <w:lsdException w:name="List Table 7 Colorful Accent 6" w:uiPriority="52"/>
-    <w:lsdException w:name="Mention" w:semiHidden="1" w:unhideWhenUsed="1"/>
-    <w:lsdException w:name="Smart Hyperlink" w:semiHidden="1" w:unhideWhenUsed="1"/>
-    <w:lsdException w:name="Hashtag" w:semiHidden="1" w:unhideWhenUsed="1"/>
-    <w:lsdException w:name="Unresolved Mention" w:semiHidden="1" w:unhideWhenUsed="1"/>
-    <w:lsdException w:name="Smart Link" w:semiHidden="1" w:unhideWhenUsed="1"/>
+  <w:latentStyles w:defLockedState="0" w:defUIPriority="99" w:defSemiHidden="1" w:defUnhideWhenUsed="1" w:defQFormat="0" w:count="267">
+    <w:lsdException w:name="Normal" w:semiHidden="0" w:uiPriority="0" w:unhideWhenUsed="0" w:qFormat="1"/>
+    <w:lsdException w:name="heading 1" w:semiHidden="0" w:uiPriority="9" w:unhideWhenUsed="0" w:qFormat="1"/>
+    <w:lsdException w:name="heading 2" w:semiHidden="0" w:uiPriority="9" w:unhideWhenUsed="0" w:qFormat="1"/>
+    <w:lsdException w:name="heading 3" w:semiHidden="0" w:uiPriority="9" w:unhideWhenUsed="0" w:qFormat="1"/>
+    <w:lsdException w:name="heading 4" w:semiHidden="0" w:uiPriority="9" w:unhideWhenUsed="0" w:qFormat="1"/>
+    <w:lsdException w:name="heading 5" w:semiHidden="0" w:uiPriority="9" w:unhideWhenUsed="0" w:qFormat="1"/>
+    <w:lsdException w:name="heading 6" w:semiHidden="0" w:uiPriority="9" w:unhideWhenUsed="0" w:qFormat="1"/>
+    <w:lsdException w:name="heading 7" w:semiHidden="0" w:uiPriority="9" w:unhideWhenUsed="0" w:qFormat="1"/>
+    <w:lsdException w:name="heading 8" w:semiHidden="0" w:uiPriority="9" w:unhideWhenUsed="0" w:qFormat="1"/>
+    <w:lsdException w:name="heading 9" w:semiHidden="0" w:uiPriority="9" w:unhideWhenUsed="0" w:qFormat="1"/>
+    <w:lsdException w:name="toc 1" w:uiPriority="39"/>
+    <w:lsdException w:name="toc 2" w:uiPriority="39"/>
+    <w:lsdException w:name="toc 3" w:uiPriority="39"/>
+    <w:lsdException w:name="toc 4" w:uiPriority="39"/>
+    <w:lsdException w:name="toc 5" w:uiPriority="39"/>
+    <w:lsdException w:name="toc 6" w:uiPriority="39"/>
+    <w:lsdException w:name="toc 7" w:uiPriority="39"/>
+    <w:lsdException w:name="toc 8" w:uiPriority="39"/>
+    <w:lsdException w:name="toc 9" w:uiPriority="39"/>
+    <w:lsdException w:name="caption" w:uiPriority="35" w:qFormat="1"/>
+    <w:lsdException w:name="Title" w:semiHidden="0" w:uiPriority="0" w:unhideWhenUsed="0" w:qFormat="1"/>
+    <w:lsdException w:name="Default Paragraph Font" w:uiPriority="1"/>
+    <w:lsdException w:name="Body Text" w:uiPriority="0"/>
+    <w:lsdException w:name="Subtitle" w:semiHidden="0" w:uiPriority="11" w:unhideWhenUsed="0" w:qFormat="1"/>
+    <w:lsdException w:name="Strong" w:semiHidden="0" w:uiPriority="22" w:unhideWhenUsed="0" w:qFormat="1"/>
+    <w:lsdException w:name="Emphasis" w:semiHidden="0" w:uiPriority="20" w:unhideWhenUsed="0" w:qFormat="1"/>
+    <w:lsdException w:name="Table Grid" w:semiHidden="0" w:uiPriority="59" w:unhideWhenUsed="0"/>
+    <w:lsdException w:name="Placeholder Text" w:unhideWhenUsed="0"/>
+    <w:lsdException w:name="No Spacing" w:semiHidden="0" w:uiPriority="1" w:unhideWhenUsed="0" w:qFormat="1"/>
+    <w:lsdException w:name="Light Shading" w:semiHidden="0" w:uiPriority="60" w:unhideWhenUsed="0"/>
+    <w:lsdException w:name="Light List" w:semiHidden="0" w:uiPriority="61" w:unhideWhenUsed="0"/>
+    <w:lsdException w:name="Light Grid" w:semiHidden="0" w:uiPriority="62" w:unhideWhenUsed="0"/>
+    <w:lsdException w:name="Medium Shading 1" w:semiHidden="0" w:uiPriority="63" w:unhideWhenUsed="0"/>
+    <w:lsdException w:name="Medium Shading 2" w:semiHidden="0" w:uiPriority="64" w:unhideWhenUsed="0"/>
+    <w:lsdException w:name="Medium List 1" w:semiHidden="0" w:uiPriority="65" w:unhideWhenUsed="0"/>
+    <w:lsdException w:name="Medium List 2" w:semiHidden="0" w:uiPriority="66" w:unhideWhenUsed="0"/>
+    <w:lsdException w:name="Medium Grid 1" w:semiHidden="0" w:uiPriority="67" w:unhideWhenUsed="0"/>
+    <w:lsdException w:name="Medium Grid 2" w:semiHidden="0" w:uiPriority="68" w:unhideWhenUsed="0"/>
+    <w:lsdException w:name="Medium Grid 3" w:semiHidden="0" w:uiPriority="69" w:unhideWhenUsed="0"/>
+    <w:lsdException w:name="Dark List" w:semiHidden="0" w:uiPriority="70" w:unhideWhenUsed="0"/>
+    <w:lsdException w:name="Colorful Shading" w:semiHidden="0" w:uiPriority="71" w:unhideWhenUsed="0"/>
+    <w:lsdException w:name="Colorful List" w:semiHidden="0" w:uiPriority="72" w:unhideWhenUsed="0"/>
+    <w:lsdException w:name="Colorful Grid" w:semiHidden="0" w:uiPriority="73" w:unhideWhenUsed="0"/>
+    <w:lsdException w:name="Light Shading Accent 1" w:semiHidden="0" w:uiPriority="60" w:unhideWhenUsed="0"/>
+    <w:lsdException w:name="Light List Accent 1" w:semiHidden="0" w:uiPriority="61" w:unhideWhenUsed="0"/>
+    <w:lsdException w:name="Light Grid Accent 1" w:semiHidden="0" w:uiPriority="62" w:unhideWhenUsed="0"/>
+    <w:lsdException w:name="Medium Shading 1 Accent 1" w:semiHidden="0" w:uiPriority="63" w:unhideWhenUsed="0"/>
+    <w:lsdException w:name="Medium Shading 2 Accent 1" w:semiHidden="0" w:uiPriority="64" w:unhideWhenUsed="0"/>
+    <w:lsdException w:name="Medium List 1 Accent 1" w:semiHidden="0" w:uiPriority="65" w:unhideWhenUsed="0"/>
+    <w:lsdException w:name="Revision" w:unhideWhenUsed="0"/>
+    <w:lsdException w:name="List Paragraph" w:semiHidden="0" w:uiPriority="34" w:unhideWhenUsed="0" w:qFormat="1"/>
+    <w:lsdException w:name="Quote" w:semiHidden="0" w:uiPriority="29" w:unhideWhenUsed="0" w:qFormat="1"/>
+    <w:lsdException w:name="Intense Quote" w:semiHidden="0" w:uiPriority="30" w:unhideWhenUsed="0" w:qFormat="1"/>
+    <w:lsdException w:name="Medium List 2 Accent 1" w:semiHidden="0" w:uiPriority="66" w:unhideWhenUsed="0"/>
+    <w:lsdException w:name="Medium Grid 1 Accent 1" w:semiHidden="0" w:uiPriority="67" w:unhideWhenUsed="0"/>
+    <w:lsdException w:name="Medium Grid 2 Accent 1" w:semiHidden="0" w:uiPriority="68" w:unhideWhenUsed="0"/>
+    <w:lsdException w:name="Medium Grid 3 Accent 1" w:semiHidden="0" w:uiPriority="69" w:unhideWhenUsed="0"/>
+    <w:lsdException w:name="Dark List Accent 1" w:semiHidden="0" w:uiPriority="70" w:unhideWhenUsed="0"/>
+    <w:lsdException w:name="Colorful Shading Accent 1" w:semiHidden="0" w:uiPriority="71" w:unhideWhenUsed="0"/>
+    <w:lsdException w:name="Colorful List Accent 1" w:semiHidden="0" w:uiPriority="72" w:unhideWhenUsed="0"/>
+    <w:lsdException w:name="Colorful Grid Accent 1" w:semiHidden="0" w:uiPriority="73" w:unhideWhenUsed="0"/>
+    <w:lsdException w:name="Light Shading Accent 2" w:semiHidden="0" w:uiPriority="60" w:unhideWhenUsed="0"/>
+    <w:lsdException w:name="Light List Accent 2" w:semiHidden="0" w:uiPriority="61" w:unhideWhenUsed="0"/>
+    <w:lsdException w:name="Light Grid Accent 2" w:semiHidden="0" w:uiPriority="62" w:unhideWhenUsed="0"/>
+    <w:lsdException w:name="Medium Shading 1 Accent 2" w:semiHidden="0" w:uiPriority="63" w:unhideWhenUsed="0"/>
+    <w:lsdException w:name="Medium Shading 2 Accent 2" w:semiHidden="0" w:uiPriority="64" w:unhideWhenUsed="0"/>
+    <w:lsdException w:name="Medium List 1 Accent 2" w:semiHidden="0" w:uiPriority="65" w:unhideWhenUsed="0"/>
+    <w:lsdException w:name="Medium List 2 Accent 2" w:semiHidden="0" w:uiPriority="66" w:unhideWhenUsed="0"/>
+    <w:lsdException w:name="Medium Grid 1 Accent 2" w:semiHidden="0" w:uiPriority="67" w:unhideWhenUsed="0"/>
+    <w:lsdException w:name="Medium Grid 2 Accent 2" w:semiHidden="0" w:uiPriority="68" w:unhideWhenUsed="0"/>
+    <w:lsdException w:name="Medium Grid 3 Accent 2" w:semiHidden="0" w:uiPriority="69" w:unhideWhenUsed="0"/>
+    <w:lsdException w:name="Dark List Accent 2" w:semiHidden="0" w:uiPriority="70" w:unhideWhenUsed="0"/>
+    <w:lsdException w:name="Colorful Shading Accent 2" w:semiHidden="0" w:uiPriority="71" w:unhideWhenUsed="0"/>
+    <w:lsdException w:name="Colorful List Accent 2" w:semiHidden="0" w:uiPriority="72" w:unhideWhenUsed="0"/>
+    <w:lsdException w:name="Colorful Grid Accent 2" w:semiHidden="0" w:uiPriority="73" w:unhideWhenUsed="0"/>
+    <w:lsdException w:name="Light Shading Accent 3" w:semiHidden="0" w:uiPriority="60" w:unhideWhenUsed="0"/>
+    <w:lsdException w:name="Light List Accent 3" w:semiHidden="0" w:uiPriority="61" w:unhideWhenUsed="0"/>
+    <w:lsdException w:name="Light Grid Accent 3" w:semiHidden="0" w:uiPriority="62" w:unhideWhenUsed="0"/>
+    <w:lsdException w:name="Medium Shading 1 Accent 3" w:semiHidden="0" w:uiPriority="63" w:unhideWhenUsed="0"/>
+    <w:lsdException w:name="Medium Shading 2 Accent 3" w:semiHidden="0" w:uiPriority="64" w:unhideWhenUsed="0"/>
+    <w:lsdException w:name="Medium List 1 Accent 3" w:semiHidden="0" w:uiPriority="65" w:unhideWhenUsed="0"/>
+    <w:lsdException w:name="Medium List 2 Accent 3" w:semiHidden="0" w:uiPriority="66" w:unhideWhenUsed="0"/>
+    <w:lsdException w:name="Medium Grid 1 Accent 3" w:semiHidden="0" w:uiPriority="67" w:unhideWhenUsed="0"/>
+    <w:lsdException w:name="Medium Grid 2 Accent 3" w:semiHidden="0" w:uiPriority="68" w:unhideWhenUsed="0"/>
+    <w:lsdException w:name="Medium Grid 3 Accent 3" w:semiHidden="0" w:uiPriority="69" w:unhideWhenUsed="0"/>
+    <w:lsdException w:name="Dark List Accent 3" w:semiHidden="0" w:uiPriority="70" w:unhideWhenUsed="0"/>
+    <w:lsdException w:name="Colorful Shading Accent 3" w:semiHidden="0" w:uiPriority="71" w:unhideWhenUsed="0"/>
+    <w:lsdException w:name="Colorful List Accent 3" w:semiHidden="0" w:uiPriority="72" w:unhideWhenUsed="0"/>
+    <w:lsdException w:name="Colorful Grid Accent 3" w:semiHidden="0" w:uiPriority="73" w:unhideWhenUsed="0"/>
+    <w:lsdException w:name="Light Shading Accent 4" w:semiHidden="0" w:uiPriority="60" w:unhideWhenUsed="0"/>
+    <w:lsdException w:name="Light List Accent 4" w:semiHidden="0" w:uiPriority="61" w:unhideWhenUsed="0"/>
+    <w:lsdException w:name="Light Grid Accent 4" w:semiHidden="0" w:uiPriority="62" w:unhideWhenUsed="0"/>
+    <w:lsdException w:name="Medium Shading 1 Accent 4" w:semiHidden="0" w:uiPriority="63" w:unhideWhenUsed="0"/>
+    <w:lsdException w:name="Medium Shading 2 Accent 4" w:semiHidden="0" w:uiPriority="64" w:unhideWhenUsed="0"/>
+    <w:lsdException w:name="Medium List 1 Accent 4" w:semiHidden="0" w:uiPriority="65" w:unhideWhenUsed="0"/>
+    <w:lsdException w:name="Medium List 2 Accent 4" w:semiHidden="0" w:uiPriority="66" w:unhideWhenUsed="0"/>
+    <w:lsdException w:name="Medium Grid 1 Accent 4" w:semiHidden="0" w:uiPriority="67" w:unhideWhenUsed="0"/>
+    <w:lsdException w:name="Medium Grid 2 Accent 4" w:semiHidden="0" w:uiPriority="68" w:unhideWhenUsed="0"/>
+    <w:lsdException w:name="Medium Grid 3 Accent 4" w:semiHidden="0" w:uiPriority="69" w:unhideWhenUsed="0"/>
+    <w:lsdException w:name="Dark List Accent 4" w:semiHidden="0" w:uiPriority="70" w:unhideWhenUsed="0"/>
+    <w:lsdException w:name="Colorful Shading Accent 4" w:semiHidden="0" w:uiPriority="71" w:unhideWhenUsed="0"/>
+    <w:lsdException w:name="Colorful List Accent 4" w:semiHidden="0" w:uiPriority="72" w:unhideWhenUsed="0"/>
+    <w:lsdException w:name="Colorful Grid Accent 4" w:semiHidden="0" w:uiPriority="73" w:unhideWhenUsed="0"/>
+    <w:lsdException w:name="Light Shading Accent 5" w:semiHidden="0" w:uiPriority="60" w:unhideWhenUsed="0"/>
+    <w:lsdException w:name="Light List Accent 5" w:semiHidden="0" w:uiPriority="61" w:unhideWhenUsed="0"/>
+    <w:lsdException w:name="Light Grid Accent 5" w:semiHidden="0" w:uiPriority="62" w:unhideWhenUsed="0"/>
+    <w:lsdException w:name="Medium Shading 1 Accent 5" w:semiHidden="0" w:uiPriority="63" w:unhideWhenUsed="0"/>
+    <w:lsdException w:name="Medium Shading 2 Accent 5" w:semiHidden="0" w:uiPriority="64" w:unhideWhenUsed="0"/>
+    <w:lsdException w:name="Medium List 1 Accent 5" w:semiHidden="0" w:uiPriority="65" w:unhideWhenUsed="0"/>
+    <w:lsdException w:name="Medium List 2 Accent 5" w:semiHidden="0" w:uiPriority="66" w:unhideWhenUsed="0"/>
+    <w:lsdException w:name="Medium Grid 1 Accent 5" w:semiHidden="0" w:uiPriority="67" w:unhideWhenUsed="0"/>
+    <w:lsdException w:name="Medium Grid 2 Accent 5" w:semiHidden="0" w:uiPriority="68" w:unhideWhenUsed="0"/>
+    <w:lsdException w:name="Medium Grid 3 Accent 5" w:semiHidden="0" w:uiPriority="69" w:unhideWhenUsed="0"/>
+    <w:lsdException w:name="Dark List Accent 5" w:semiHidden="0" w:uiPriority="70" w:unhideWhenUsed="0"/>
+    <w:lsdException w:name="Colorful Shading Accent 5" w:semiHidden="0" w:uiPriority="71" w:unhideWhenUsed="0"/>
+    <w:lsdException w:name="Colorful List Accent 5" w:semiHidden="0" w:uiPriority="72" w:unhideWhenUsed="0"/>
+    <w:lsdException w:name="Colorful Grid Accent 5" w:semiHidden="0" w:uiPriority="73" w:unhideWhenUsed="0"/>
+    <w:lsdException w:name="Light Shading Accent 6" w:semiHidden="0" w:uiPriority="60" w:unhideWhenUsed="0"/>
+    <w:lsdException w:name="Light List Accent 6" w:semiHidden="0" w:uiPriority="61" w:unhideWhenUsed="0"/>
+    <w:lsdException w:name="Light Grid Accent 6" w:semiHidden="0" w:uiPriority="62" w:unhideWhenUsed="0"/>
+    <w:lsdException w:name="Medium Shading 1 Accent 6" w:semiHidden="0" w:uiPriority="63" w:unhideWhenUsed="0"/>
+    <w:lsdException w:name="Medium Shading 2 Accent 6" w:semiHidden="0" w:uiPriority="64" w:unhideWhenUsed="0"/>
+    <w:lsdException w:name="Medium List 1 Accent 6" w:semiHidden="0" w:uiPriority="65" w:unhideWhenUsed="0"/>
+    <w:lsdException w:name="Medium List 2 Accent 6" w:semiHidden="0" w:uiPriority="66" w:unhideWhenUsed="0"/>
+    <w:lsdException w:name="Medium Grid 1 Accent 6" w:semiHidden="0" w:uiPriority="67" w:unhideWhenUsed="0"/>
+    <w:lsdException w:name="Medium Grid 2 Accent 6" w:semiHidden="0" w:uiPriority="68" w:unhideWhenUsed="0"/>
+    <w:lsdException w:name="Medium Grid 3 Accent 6" w:semiHidden="0" w:uiPriority="69" w:unhideWhenUsed="0"/>
+    <w:lsdException w:name="Dark List Accent 6" w:semiHidden="0" w:uiPriority="70" w:unhideWhenUsed="0"/>
+    <w:lsdException w:name="Colorful Shading Accent 6" w:semiHidden="0" w:uiPriority="71" w:unhideWhenUsed="0"/>
+    <w:lsdException w:name="Colorful List Accent 6" w:semiHidden="0" w:uiPriority="72" w:unhideWhenUsed="0"/>
+    <w:lsdException w:name="Colorful Grid Accent 6" w:semiHidden="0" w:uiPriority="73" w:unhideWhenUsed="0"/>
+    <w:lsdException w:name="Subtle Emphasis" w:semiHidden="0" w:uiPriority="19" w:unhideWhenUsed="0" w:qFormat="1"/>
+    <w:lsdException w:name="Intense Emphasis" w:semiHidden="0" w:uiPriority="21" w:unhideWhenUsed="0" w:qFormat="1"/>
+    <w:lsdException w:name="Subtle Reference" w:semiHidden="0" w:uiPriority="31" w:unhideWhenUsed="0" w:qFormat="1"/>
+    <w:lsdException w:name="Intense Reference" w:semiHidden="0" w:uiPriority="32" w:unhideWhenUsed="0" w:qFormat="1"/>
+    <w:lsdException w:name="Book Title" w:semiHidden="0" w:uiPriority="33" w:unhideWhenUsed="0" w:qFormat="1"/>
+    <w:lsdException w:name="Bibliography" w:uiPriority="37"/>
+    <w:lsdException w:name="TOC Heading" w:uiPriority="39" w:qFormat="1"/>
+  </w:latentStyles>
+  <w:style w:type="paragraph" w:default="1" w:styleId="Normal">
+    <w:name w:val="Normal"/>
+    <w:qFormat/>
+    <w:pPr>
+      <w:widowControl w:val="0"/>
+      <w:spacing w:line="240" w:lineRule="atLeast"/>
+    </w:pPr>
+  </w:style>
+  <w:style w:type="paragraph" w:styleId="Heading1">
+    <w:name w:val="heading 1"/>
+    <w:basedOn w:val="Normal"/>
+    <w:next w:val="Normal"/>
+    <w:qFormat/>
+    <w:pPr>
+      <w:keepNext/>
+      <w:numPr>
+        <w:numId w:val="1"/>
+      </w:numPr>
+      <w:spacing w:before="120" w:after="60"/>
+      <w:outlineLvl w:val="0"/>
+    </w:pPr>
+    <w:rPr>
+      <w:rFonts w:ascii="Arial" w:hAnsi="Arial"/>
+      <w:b/>
+      <w:sz w:val="24"/>
+    </w:rPr>
+  </w:style>
+  <w:style w:type="paragraph" w:styleId="Heading2">
+    <w:name w:val="heading 2"/>
+    <w:basedOn w:val="Heading1"/>
+    <w:next w:val="Normal"/>
+    <w:qFormat/>
+    <w:rsid w:val="00B65034"/>
+    <w:pPr>
+      <w:numPr>
+        <w:ilvl w:val="1"/>
+      </w:numPr>
+      <w:outlineLvl w:val="1"/>
+    </w:pPr>
+    <w:rPr>
+      <w:b w:val="0"/>
+      <w:sz w:val="22"/>
+    </w:rPr>
+  </w:style>
+  <w:style w:type="paragraph" w:styleId="Heading3">
+    <w:name w:val="heading 3"/>
+    <w:basedOn w:val="Heading1"/>
+    <w:next w:val="Normal"/>
+    <w:qFormat/>
+    <w:rsid w:val="00FB5943"/>
+    <w:pPr>
+      <w:numPr>
+        <w:ilvl w:val="2"/>
+      </w:numPr>
+      <w:outlineLvl w:val="2"/>
+    </w:pPr>
+    <w:rPr>
+      <w:b w:val="0"/>
+      <w:i/>
+      <w:sz w:val="20"/>
+    </w:rPr>
+  </w:style>
+  <w:style w:type="paragraph" w:styleId="Heading4">
+    <w:name w:val="heading 4"/>
+    <w:basedOn w:val="Heading1"/>
+    <w:next w:val="Normal"/>
+    <w:qFormat/>
+    <w:pPr>
+      <w:numPr>
+        <w:ilvl w:val="3"/>
+      </w:numPr>
+      <w:outlineLvl w:val="3"/>
+    </w:pPr>
+    <w:rPr>
+      <w:b w:val="0"/>
+      <w:sz w:val="20"/>
+    </w:rPr>
+  </w:style>
+  <w:style w:type="paragraph" w:styleId="Heading5">
+    <w:name w:val="heading 5"/>
+    <w:basedOn w:val="Normal"/>
+    <w:next w:val="Normal"/>
+    <w:qFormat/>
+    <w:pPr>
+      <w:numPr>
+        <w:ilvl w:val="4"/>
+        <w:numId w:val="1"/>
+      </w:numPr>
+      <w:spacing w:before="240" w:after="60"/>
+      <w:outlineLvl w:val="4"/>
+    </w:pPr>
+    <w:rPr>
+      <w:sz w:val="22"/>
+    </w:rPr>
+  </w:style>
+  <w:style w:type="paragraph" w:styleId="Heading6">
+    <w:name w:val="heading 6"/>
+    <w:basedOn w:val="Normal"/>
+    <w:next w:val="Normal"/>
+    <w:qFormat/>
+    <w:pPr>
+      <w:numPr>
+        <w:ilvl w:val="5"/>
+        <w:numId w:val="1"/>
+      </w:numPr>
+      <w:spacing w:before="240" w:after="60"/>
+      <w:outlineLvl w:val="5"/>
+    </w:pPr>
+    <w:rPr>
+      <w:i/>
+      <w:sz w:val="22"/>
+    </w:rPr>
+  </w:style>
+  <w:style w:type="paragraph" w:styleId="Heading7">
+    <w:name w:val="heading 7"/>
+    <w:basedOn w:val="Normal"/>
+    <w:next w:val="Normal"/>
+    <w:qFormat/>
+    <w:pPr>
+      <w:numPr>
+        <w:ilvl w:val="6"/>
+        <w:numId w:val="1"/>
+      </w:numPr>
+      <w:spacing w:before="240" w:after="60"/>
+      <w:outlineLvl w:val="6"/>
+    </w:pPr>
+  </w:style>
+  <w:style w:type="paragraph" w:styleId="Heading8">
+    <w:name w:val="heading 8"/>
+    <w:basedOn w:val="Normal"/>
+    <w:next w:val="Normal"/>
+    <w:qFormat/>
+    <w:pPr>
+      <w:numPr>
+        <w:ilvl w:val="7"/>
+        <w:numId w:val="1"/>
+      </w:numPr>
+      <w:spacing w:before="240" w:after="60"/>
+      <w:outlineLvl w:val="7"/>
+    </w:pPr>
+    <w:rPr>
+      <w:i/>
+    </w:rPr>
+  </w:style>
+  <w:style w:type="paragraph" w:styleId="Heading9">
+    <w:name w:val="heading 9"/>
+    <w:basedOn w:val="Normal"/>
+    <w:next w:val="Normal"/>
+    <w:qFormat/>
+    <w:pPr>
+      <w:numPr>
+        <w:ilvl w:val="8"/>
+        <w:numId w:val="1"/>
+      </w:numPr>
+      <w:spacing w:before="240" w:after="60"/>
+      <w:outlineLvl w:val="8"/>
+    </w:pPr>
+    <w:rPr>
+      <w:b/>
+      <w:i/>
+      <w:sz w:val="18"/>
+    </w:rPr>
+  </w:style>
+  <w:style w:type="character" w:default="1" w:styleId="DefaultParagraphFont">
+    <w:name w:val="Default Paragraph Font"/>
+    <w:uiPriority w:val="1"/>
+    <w:semiHidden/>
+    <w:unhideWhenUsed/>
+  </w:style>
+  <w:style w:type="table" w:default="1" w:styleId="TableNormal">
+    <w:name w:val="Normal Table"/>
+    <w:uiPriority w:val="99"/>
+    <w:semiHidden/>
+    <w:unhideWhenUsed/>
+    <w:tblPr>
+      <w:tblInd w:w="0" w:type="dxa"/>
+      <w:tblCellMar>
+        <w:top w:w="0" w:type="dxa"/>
+        <w:left w:w="108" w:type="dxa"/>
+        <w:bottom w:w="0" w:type="dxa"/>
+        <w:right w:w="108" w:type="dxa"/>
+      </w:tblCellMar>
+    </w:tblPr>
+  </w:style>
+  <w:style w:type="numbering" w:default="1" w:styleId="NoList">
+    <w:name w:val="No List"/>
+    <w:uiPriority w:val="99"/>
+    <w:semiHidden/>
+    <w:unhideWhenUsed/>
+  </w:style>
+  <w:style w:type="paragraph" w:customStyle="1" w:styleId="Paragraph2">
+    <w:name w:val="Paragraph2"/>
+    <w:basedOn w:val="Normal"/>
+    <w:pPr>
+      <w:spacing w:before="80"/>
+      <w:ind w:left="720"/>
+      <w:jc w:val="both"/>
+    </w:pPr>
+    <w:rPr>
+      <w:color w:val="000000"/>
+      <w:lang w:val="en-AU"/>
+    </w:rPr>
+  </w:style>
+  <w:style w:type="paragraph" w:styleId="Title">
+    <w:name w:val="Title"/>
+    <w:basedOn w:val="Normal"/>
+    <w:next w:val="Normal"/>
+    <w:qFormat/>
+    <w:pPr>
+      <w:spacing w:line="240" w:lineRule="auto"/>
+      <w:jc w:val="center"/>
+    </w:pPr>
+    <w:rPr>
+      <w:rFonts w:ascii="Arial" w:hAnsi="Arial"/>
+      <w:b/>
+      <w:sz w:val="36"/>
+    </w:rPr>
+  </w:style>
+  <w:style w:type="paragraph" w:styleId="Subtitle">
+    <w:name w:val="Subtitle"/>
+    <w:basedOn w:val="Normal"/>
+    <w:qFormat/>
+    <w:pPr>
+      <w:spacing w:after="60"/>
+      <w:jc w:val="center"/>
+    </w:pPr>
+    <w:rPr>
+      <w:rFonts w:ascii="Arial" w:hAnsi="Arial"/>
+      <w:i/>
+      <w:sz w:val="36"/>
+      <w:lang w:val="en-AU"/>
+    </w:rPr>
+  </w:style>
+  <w:style w:type="paragraph" w:styleId="NormalIndent">
+    <w:name w:val="Normal Indent"/>
+    <w:basedOn w:val="Normal"/>
+    <w:semiHidden/>
+    <w:pPr>
+      <w:ind w:left="900" w:hanging="900"/>
+    </w:pPr>
+  </w:style>
+  <w:style w:type="paragraph" w:styleId="TOC1">
+    <w:name w:val="toc 1"/>
+    <w:basedOn w:val="Normal"/>
+    <w:next w:val="Normal"/>
+    <w:uiPriority w:val="39"/>
+    <w:pPr>
+      <w:tabs>
+        <w:tab w:val="right" w:pos="9360"/>
+      </w:tabs>
+      <w:spacing w:before="240" w:after="60"/>
+      <w:ind w:right="720"/>
+    </w:pPr>
+  </w:style>
+  <w:style w:type="paragraph" w:styleId="TOC2">
+    <w:name w:val="toc 2"/>
+    <w:basedOn w:val="Normal"/>
+    <w:next w:val="Normal"/>
+    <w:uiPriority w:val="39"/>
+    <w:pPr>
+      <w:tabs>
+        <w:tab w:val="right" w:pos="9360"/>
+      </w:tabs>
+      <w:ind w:left="432" w:right="720"/>
+    </w:pPr>
+  </w:style>
+  <w:style w:type="paragraph" w:styleId="TOC3">
+    <w:name w:val="toc 3"/>
+    <w:basedOn w:val="Normal"/>
+    <w:next w:val="Normal"/>
+    <w:autoRedefine/>
+    <w:uiPriority w:val="39"/>
+    <w:pPr>
+      <w:tabs>
+        <w:tab w:val="left" w:pos="1600"/>
+        <w:tab w:val="right" w:pos="9360"/>
+      </w:tabs>
+      <w:ind w:left="990"/>
+    </w:pPr>
+    <w:rPr>
+      <w:noProof/>
+      <w:szCs w:val="24"/>
+    </w:rPr>
+  </w:style>
+  <w:style w:type="paragraph" w:styleId="Header">
+    <w:name w:val="header"/>
+    <w:basedOn w:val="Normal"/>
+    <w:semiHidden/>
+    <w:pPr>
+      <w:tabs>
+        <w:tab w:val="center" w:pos="4320"/>
+        <w:tab w:val="right" w:pos="8640"/>
+      </w:tabs>
+    </w:pPr>
+  </w:style>
+  <w:style w:type="paragraph" w:styleId="Footer">
+    <w:name w:val="footer"/>
+    <w:basedOn w:val="Normal"/>
+    <w:semiHidden/>
+    <w:pPr>
+      <w:tabs>
+        <w:tab w:val="center" w:pos="4320"/>
+        <w:tab w:val="right" w:pos="8640"/>
+      </w:tabs>
+    </w:pPr>
+  </w:style>
+  <w:style w:type="character" w:styleId="PageNumber">
+    <w:name w:val="page number"/>
+    <w:basedOn w:val="DefaultParagraphFont"/>
+    <w:semiHidden/>
+  </w:style>
+  <w:style w:type="paragraph" w:customStyle="1" w:styleId="Bullet1">
+    <w:name w:val="Bullet1"/>
+    <w:basedOn w:val="Normal"/>
+    <w:pPr>
+      <w:ind w:left="720" w:hanging="432"/>
+    </w:pPr>
+  </w:style>
+  <w:style w:type="paragraph" w:customStyle="1" w:styleId="Bullet2">
+    <w:name w:val="Bullet2"/>
+    <w:basedOn w:val="Normal"/>
+    <w:pPr>
+      <w:ind w:left="1440" w:hanging="360"/>
+    </w:pPr>
+    <w:rPr>
+      <w:color w:val="000080"/>
+    </w:rPr>
+  </w:style>
+  <w:style w:type="paragraph" w:customStyle="1" w:styleId="Tabletext">
+    <w:name w:val="Tabletext"/>
+    <w:basedOn w:val="Normal"/>
+    <w:pPr>
+      <w:keepLines/>
+      <w:spacing w:after="120"/>
+    </w:pPr>
+  </w:style>
+  <w:style w:type="paragraph" w:styleId="BodyText">
+    <w:name w:val="Body Text"/>
+    <w:basedOn w:val="Normal"/>
+    <w:semiHidden/>
+    <w:pPr>
+      <w:keepLines/>
+      <w:spacing w:after="120"/>
+      <w:ind w:left="720"/>
+    </w:pPr>
+  </w:style>
+  <w:style w:type="paragraph" w:styleId="DocumentMap">
+    <w:name w:val="Document Map"/>
+    <w:basedOn w:val="Normal"/>
+    <w:semiHidden/>
+    <w:pPr>
+      <w:shd w:val="clear" w:color="auto" w:fill="000080"/>
+    </w:pPr>
+    <w:rPr>
+      <w:rFonts w:ascii="Tahoma" w:hAnsi="Tahoma"/>
+    </w:rPr>
+  </w:style>
+  <w:style w:type="character" w:styleId="FootnoteReference">
+    <w:name w:val="footnote reference"/>
+    <w:basedOn w:val="DefaultParagraphFont"/>
+    <w:semiHidden/>
+    <w:rPr>
+      <w:sz w:val="20"/>
+      <w:vertAlign w:val="superscript"/>
+    </w:rPr>
+  </w:style>
+  <w:style w:type="paragraph" w:styleId="FootnoteText">
+    <w:name w:val="footnote text"/>
+    <w:basedOn w:val="Normal"/>
+    <w:semiHidden/>
+    <w:pPr>
+      <w:keepNext/>
+      <w:keepLines/>
+      <w:pBdr>
+        <w:bottom w:val="single" w:sz="6" w:space="0" w:color="000000"/>
+      </w:pBdr>
+      <w:spacing w:before="40" w:after="40"/>
+      <w:ind w:left="360" w:hanging="360"/>
+    </w:pPr>
+    <w:rPr>
+      <w:rFonts w:ascii="Helvetica" w:hAnsi="Helvetica"/>
+      <w:sz w:val="16"/>
+    </w:rPr>
+  </w:style>
+  <w:style w:type="paragraph" w:customStyle="1" w:styleId="MainTitle">
+    <w:name w:val="Main Title"/>
+    <w:basedOn w:val="Normal"/>
+    <w:pPr>
+      <w:spacing w:before="480" w:after="60" w:line="240" w:lineRule="auto"/>
+      <w:jc w:val="center"/>
+    </w:pPr>
+    <w:rPr>
+      <w:rFonts w:ascii="Arial" w:hAnsi="Arial"/>
+      <w:b/>
+      <w:kern w:val="28"/>
+      <w:sz w:val="32"/>
+    </w:rPr>
+  </w:style>
+  <w:style w:type="paragraph" w:customStyle="1" w:styleId="Paragraph1">
+    <w:name w:val="Paragraph1"/>
+    <w:basedOn w:val="Normal"/>
+    <w:pPr>
+      <w:spacing w:before="80" w:line="240" w:lineRule="auto"/>
+      <w:jc w:val="both"/>
+    </w:pPr>
+  </w:style>
+  <w:style w:type="paragraph" w:customStyle="1" w:styleId="Paragraph3">
+    <w:name w:val="Paragraph3"/>
+    <w:basedOn w:val="Normal"/>
+    <w:pPr>
+      <w:spacing w:before="80" w:line="240" w:lineRule="auto"/>
+      <w:ind w:left="1530"/>
+      <w:jc w:val="both"/>
+    </w:pPr>
+  </w:style>
+  <w:style w:type="paragraph" w:customStyle="1" w:styleId="Paragraph4">
+    <w:name w:val="Paragraph4"/>
+    <w:basedOn w:val="Normal"/>
+    <w:pPr>
+      <w:spacing w:before="80" w:line="240" w:lineRule="auto"/>
+      <w:ind w:left="2250"/>
+      <w:jc w:val="both"/>
+    </w:pPr>
+  </w:style>
+  <w:style w:type="paragraph" w:styleId="TOC4">
+    <w:name w:val="toc 4"/>
+    <w:basedOn w:val="Normal"/>
+    <w:next w:val="Normal"/>
+    <w:autoRedefine/>
+    <w:semiHidden/>
+    <w:pPr>
+      <w:ind w:left="600"/>
+    </w:pPr>
+  </w:style>
+  <w:style w:type="paragraph" w:styleId="TOC5">
+    <w:name w:val="toc 5"/>
+    <w:basedOn w:val="Normal"/>
+    <w:next w:val="Normal"/>
+    <w:autoRedefine/>
+    <w:semiHidden/>
+    <w:pPr>
+      <w:ind w:left="800"/>
+    </w:pPr>
+  </w:style>
+  <w:style w:type="paragraph" w:styleId="TOC6">
+    <w:name w:val="toc 6"/>
+    <w:basedOn w:val="Normal"/>
+    <w:next w:val="Normal"/>
+    <w:autoRedefine/>
+    <w:semiHidden/>
+    <w:pPr>
+      <w:ind w:left="1000"/>
+    </w:pPr>
+  </w:style>
+  <w:style w:type="paragraph" w:styleId="TOC7">
+    <w:name w:val="toc 7"/>
+    <w:basedOn w:val="Normal"/>
+    <w:next w:val="Normal"/>
+    <w:autoRedefine/>
+    <w:semiHidden/>
+    <w:pPr>
+      <w:ind w:left="1200"/>
+    </w:pPr>
+  </w:style>
+  <w:style w:type="paragraph" w:styleId="TOC8">
+    <w:name w:val="toc 8"/>
+    <w:basedOn w:val="Normal"/>
+    <w:next w:val="Normal"/>
+    <w:autoRedefine/>
+    <w:semiHidden/>
+    <w:pPr>
+      <w:ind w:left="1400"/>
+    </w:pPr>
+  </w:style>
+  <w:style w:type="paragraph" w:styleId="TOC9">
+    <w:name w:val="toc 9"/>
+    <w:basedOn w:val="Normal"/>
+    <w:next w:val="Normal"/>
+    <w:autoRedefine/>
+    <w:semiHidden/>
+    <w:pPr>
+      <w:ind w:left="1600"/>
+    </w:pPr>
+  </w:style>
+  <w:style w:type="paragraph" w:styleId="BodyText2">
+    <w:name w:val="Body Text 2"/>
+    <w:basedOn w:val="Normal"/>
+    <w:semiHidden/>
+    <w:rPr>
+      <w:i/>
+      <w:color w:val="0000FF"/>
+    </w:rPr>
+  </w:style>
+  <w:style w:type="paragraph" w:styleId="BodyTextIndent">
+    <w:name w:val="Body Text Indent"/>
+    <w:basedOn w:val="Normal"/>
+    <w:semiHidden/>
+    <w:pPr>
+      <w:ind w:left="720"/>
+    </w:pPr>
+    <w:rPr>
+      <w:i/>
+      <w:color w:val="0000FF"/>
+      <w:u w:val="single"/>
+    </w:rPr>
+  </w:style>
+  <w:style w:type="paragraph" w:customStyle="1" w:styleId="Body">
+    <w:name w:val="Body"/>
+    <w:basedOn w:val="Normal"/>
+    <w:pPr>
+      <w:widowControl/>
+      <w:spacing w:before="120" w:line="240" w:lineRule="auto"/>
+      <w:jc w:val="both"/>
+    </w:pPr>
+    <w:rPr>
+      <w:rFonts w:ascii="Book Antiqua" w:hAnsi="Book Antiqua"/>
+    </w:rPr>
+  </w:style>
+  <w:style w:type="paragraph" w:customStyle="1" w:styleId="Bullet">
+    <w:name w:val="Bullet"/>
+    <w:basedOn w:val="Normal"/>
+    <w:pPr>
+      <w:widowControl/>
+      <w:tabs>
+        <w:tab w:val="num" w:pos="360"/>
+        <w:tab w:val="left" w:pos="720"/>
+      </w:tabs>
+      <w:spacing w:before="120" w:line="240" w:lineRule="auto"/>
+      <w:ind w:left="720" w:right="360"/>
+      <w:jc w:val="both"/>
+    </w:pPr>
+    <w:rPr>
+      <w:rFonts w:ascii="Book Antiqua" w:hAnsi="Book Antiqua"/>
+    </w:rPr>
+  </w:style>
+  <w:style w:type="paragraph" w:customStyle="1" w:styleId="InfoBlue">
+    <w:name w:val="InfoBlue"/>
+    <w:basedOn w:val="Normal"/>
+    <w:next w:val="BodyText"/>
+    <w:autoRedefine/>
+    <w:pPr>
+      <w:spacing w:after="120"/>
+    </w:pPr>
+    <w:rPr>
+      <w:i/>
+      <w:color w:val="0000FF"/>
+    </w:rPr>
+  </w:style>
+  <w:style w:type="character" w:styleId="Hyperlink">
+    <w:name w:val="Hyperlink"/>
+    <w:basedOn w:val="DefaultParagraphFont"/>
+    <w:semiHidden/>
+    <w:rPr>
+      <w:color w:val="0000FF"/>
+      <w:u w:val="single"/>
+    </w:rPr>
+  </w:style>
+  <w:style w:type="paragraph" w:styleId="BalloonText">
+    <w:name w:val="Balloon Text"/>
+    <w:basedOn w:val="Normal"/>
+    <w:link w:val="BalloonTextChar"/>
+    <w:uiPriority w:val="99"/>
+    <w:semiHidden/>
+    <w:unhideWhenUsed/>
+    <w:rsid w:val="00F37631"/>
+    <w:pPr>
+      <w:spacing w:line="240" w:lineRule="auto"/>
+    </w:pPr>
+    <w:rPr>
+      <w:rFonts w:ascii="Tahoma" w:hAnsi="Tahoma" w:cs="Tahoma"/>
+      <w:sz w:val="16"/>
+      <w:szCs w:val="16"/>
+    </w:rPr>
+  </w:style>
+  <w:style w:type="character" w:customStyle="1" w:styleId="BalloonTextChar">
+    <w:name w:val="Balloon Text Char"/>
+    <w:basedOn w:val="DefaultParagraphFont"/>
+    <w:link w:val="BalloonText"/>
+    <w:uiPriority w:val="99"/>
+    <w:semiHidden/>
+    <w:rsid w:val="00F37631"/>
+    <w:rPr>
+      <w:rFonts w:ascii="Tahoma" w:hAnsi="Tahoma" w:cs="Tahoma"/>
+      <w:sz w:val="16"/>
+      <w:szCs w:val="16"/>
+    </w:rPr>
+  </w:style>
+  <w:style w:type="character" w:styleId="Strong">
+    <w:name w:val="Strong"/>
+    <w:basedOn w:val="DefaultParagraphFont"/>
+    <w:uiPriority w:val="22"/>
+    <w:qFormat/>
+    <w:rsid w:val="00A6493C"/>
+    <w:rPr>
+      <w:b/>
+      <w:bCs/>
+    </w:rPr>
+  </w:style>
+  <w:style w:type="character" w:styleId="FollowedHyperlink">
+    <w:name w:val="FollowedHyperlink"/>
+    <w:basedOn w:val="DefaultParagraphFont"/>
+    <w:uiPriority w:val="99"/>
+    <w:semiHidden/>
+    <w:unhideWhenUsed/>
+    <w:rsid w:val="001E5BA7"/>
+    <w:rPr>
+      <w:color w:val="800080" w:themeColor="followedHyperlink"/>
+      <w:u w:val="single"/>
+    </w:rPr>
+  </w:style>
+  <w:style w:type="paragraph" w:customStyle="1" w:styleId="gt-block">
+    <w:name w:val="gt-block"/>
+    <w:basedOn w:val="Normal"/>
+    <w:rsid w:val="00263A6F"/>
+    <w:pPr>
+      <w:widowControl/>
+      <w:spacing w:before="100" w:beforeAutospacing="1" w:after="100" w:afterAutospacing="1" w:line="240" w:lineRule="auto"/>
+    </w:pPr>
+    <w:rPr>
+      <w:sz w:val="24"/>
+      <w:szCs w:val="24"/>
+    </w:rPr>
+  </w:style>
+  <w:style w:type="paragraph" w:styleId="ListParagraph">
+    <w:name w:val="List Paragraph"/>
+    <w:basedOn w:val="Normal"/>
+    <w:uiPriority w:val="34"/>
+    <w:qFormat/>
+    <w:rsid w:val="00021C23"/>
+    <w:pPr>
+      <w:ind w:left="720"/>
+      <w:contextualSpacing/>
+    </w:pPr>
+  </w:style>
+  <w:style w:type="character" w:customStyle="1" w:styleId="UnresolvedMention1">
+    <w:name w:val="Unresolved Mention1"/>
+    <w:basedOn w:val="DefaultParagraphFont"/>
+    <w:uiPriority w:val="99"/>
+    <w:semiHidden/>
+    <w:unhideWhenUsed/>
+    <w:rsid w:val="00D57F9D"/>
+    <w:rPr>
+      <w:color w:val="605E5C"/>
+      <w:shd w:val="clear" w:color="auto" w:fill="E1DFDD"/>
+    </w:rPr>
+  </w:style>
+  <w:style w:type="paragraph" w:styleId="Quote">
+    <w:name w:val="Quote"/>
+    <w:basedOn w:val="Normal"/>
+    <w:next w:val="Normal"/>
+    <w:link w:val="QuoteChar"/>
+    <w:uiPriority w:val="29"/>
+    <w:qFormat/>
+    <w:rsid w:val="00600B8C"/>
+    <w:pPr>
+      <w:spacing w:before="200" w:after="160"/>
+      <w:ind w:left="864" w:right="864"/>
+      <w:jc w:val="center"/>
+    </w:pPr>
+    <w:rPr>
+      <w:i/>
+      <w:iCs/>
+      <w:color w:val="404040" w:themeColor="text1" w:themeTint="BF"/>
+    </w:rPr>
+  </w:style>
+  <w:style w:type="character" w:customStyle="1" w:styleId="QuoteChar">
+    <w:name w:val="Quote Char"/>
+    <w:basedOn w:val="DefaultParagraphFont"/>
+    <w:link w:val="Quote"/>
+    <w:uiPriority w:val="29"/>
+    <w:rsid w:val="00600B8C"/>
+    <w:rPr>
+      <w:i/>
+      <w:iCs/>
+      <w:color w:val="404040" w:themeColor="text1" w:themeTint="BF"/>
+    </w:rPr>
+  </w:style>
+  <w:style w:type="character" w:styleId="SubtleReference">
+    <w:name w:val="Subtle Reference"/>
+    <w:basedOn w:val="DefaultParagraphFont"/>
+    <w:uiPriority w:val="31"/>
+    <w:qFormat/>
+    <w:rsid w:val="003B5EA1"/>
+    <w:rPr>
+      <w:smallCaps/>
+      <w:color w:val="5A5A5A" w:themeColor="text1" w:themeTint="A5"/>
+    </w:rPr>
+  </w:style>
+</w:styles>
+</file>
+
+<file path=word/stylesWithEffects.xml><?xml version="1.0" encoding="utf-8"?>
+<w:styles xmlns:wpc="http://schemas.microsoft.com/office/word/2010/wordprocessingCanvas" xmlns:mc="http://schemas.openxmlformats.org/markup-compatibility/2006" xmlns:o="urn:schemas-microsoft-com:office:office" xmlns:r="http://schemas.openxmlformats.org/officeDocument/2006/relationships" xmlns:m="http://schemas.openxmlformats.org/officeDocument/2006/math" xmlns:v="urn:schemas-microsoft-com:vml" xmlns:wp14="http://schemas.microsoft.com/office/word/2010/wordprocessingDrawing" xmlns:wp="http://schemas.openxmlformats.org/drawingml/2006/wordprocessingDrawing" xmlns:w10="urn:schemas-microsoft-com:office:word" xmlns:w="http://schemas.openxmlformats.org/wordprocessingml/2006/main" xmlns:w14="http://schemas.microsoft.com/office/word/2010/wordml" xmlns:wpg="http://schemas.microsoft.com/office/word/2010/wordprocessingGroup" xmlns:wpi="http://schemas.microsoft.com/office/word/2010/wordprocessingInk" xmlns:wne="http://schemas.microsoft.com/office/word/2006/wordml" xmlns:wps="http://schemas.microsoft.com/office/word/2010/wordprocessingShape" mc:Ignorable="w14 wp14">
+  <w:docDefaults>
+    <w:rPrDefault>
+      <w:rPr>
+        <w:rFonts w:ascii="Times New Roman" w:eastAsia="Times New Roman" w:hAnsi="Times New Roman" w:cs="Times New Roman"/>
+        <w:lang w:val="en-US" w:eastAsia="en-US" w:bidi="ar-SA"/>
+      </w:rPr>
+    </w:rPrDefault>
+    <w:pPrDefault/>
+  </w:docDefaults>
+  <w:latentStyles w:defLockedState="0" w:defUIPriority="99" w:defSemiHidden="1" w:defUnhideWhenUsed="1" w:defQFormat="0" w:count="267">
+    <w:lsdException w:name="Normal" w:semiHidden="0" w:uiPriority="0" w:unhideWhenUsed="0" w:qFormat="1"/>
+    <w:lsdException w:name="heading 1" w:semiHidden="0" w:uiPriority="9" w:unhideWhenUsed="0" w:qFormat="1"/>
+    <w:lsdException w:name="heading 2" w:semiHidden="0" w:uiPriority="9" w:unhideWhenUsed="0" w:qFormat="1"/>
+    <w:lsdException w:name="heading 3" w:semiHidden="0" w:uiPriority="9" w:unhideWhenUsed="0" w:qFormat="1"/>
+    <w:lsdException w:name="heading 4" w:semiHidden="0" w:uiPriority="9" w:unhideWhenUsed="0" w:qFormat="1"/>
+    <w:lsdException w:name="heading 5" w:semiHidden="0" w:uiPriority="9" w:unhideWhenUsed="0" w:qFormat="1"/>
+    <w:lsdException w:name="heading 6" w:semiHidden="0" w:uiPriority="9" w:unhideWhenUsed="0" w:qFormat="1"/>
+    <w:lsdException w:name="heading 7" w:semiHidden="0" w:uiPriority="9" w:unhideWhenUsed="0" w:qFormat="1"/>
+    <w:lsdException w:name="heading 8" w:semiHidden="0" w:uiPriority="9" w:unhideWhenUsed="0" w:qFormat="1"/>
+    <w:lsdException w:name="heading 9" w:semiHidden="0" w:uiPriority="9" w:unhideWhenUsed="0" w:qFormat="1"/>
+    <w:lsdException w:name="toc 1" w:uiPriority="39"/>
+    <w:lsdException w:name="toc 2" w:uiPriority="39"/>
+    <w:lsdException w:name="toc 3" w:uiPriority="39"/>
+    <w:lsdException w:name="toc 4" w:uiPriority="39"/>
+    <w:lsdException w:name="toc 5" w:uiPriority="39"/>
+    <w:lsdException w:name="toc 6" w:uiPriority="39"/>
+    <w:lsdException w:name="toc 7" w:uiPriority="39"/>
+    <w:lsdException w:name="toc 8" w:uiPriority="39"/>
+    <w:lsdException w:name="toc 9" w:uiPriority="39"/>
+    <w:lsdException w:name="caption" w:uiPriority="35" w:qFormat="1"/>
+    <w:lsdException w:name="Title" w:semiHidden="0" w:uiPriority="0" w:unhideWhenUsed="0" w:qFormat="1"/>
+    <w:lsdException w:name="Default Paragraph Font" w:uiPriority="1"/>
+    <w:lsdException w:name="Body Text" w:uiPriority="0"/>
+    <w:lsdException w:name="Subtitle" w:semiHidden="0" w:uiPriority="11" w:unhideWhenUsed="0" w:qFormat="1"/>
+    <w:lsdException w:name="Strong" w:semiHidden="0" w:uiPriority="22" w:unhideWhenUsed="0" w:qFormat="1"/>
+    <w:lsdException w:name="Emphasis" w:semiHidden="0" w:uiPriority="20" w:unhideWhenUsed="0" w:qFormat="1"/>
+    <w:lsdException w:name="Table Grid" w:semiHidden="0" w:uiPriority="59" w:unhideWhenUsed="0"/>
+    <w:lsdException w:name="Placeholder Text" w:unhideWhenUsed="0"/>
+    <w:lsdException w:name="No Spacing" w:semiHidden="0" w:uiPriority="1" w:unhideWhenUsed="0" w:qFormat="1"/>
+    <w:lsdException w:name="Light Shading" w:semiHidden="0" w:uiPriority="60" w:unhideWhenUsed="0"/>
+    <w:lsdException w:name="Light List" w:semiHidden="0" w:uiPriority="61" w:unhideWhenUsed="0"/>
+    <w:lsdException w:name="Light Grid" w:semiHidden="0" w:uiPriority="62" w:unhideWhenUsed="0"/>
+    <w:lsdException w:name="Medium Shading 1" w:semiHidden="0" w:uiPriority="63" w:unhideWhenUsed="0"/>
+    <w:lsdException w:name="Medium Shading 2" w:semiHidden="0" w:uiPriority="64" w:unhideWhenUsed="0"/>
+    <w:lsdException w:name="Medium List 1" w:semiHidden="0" w:uiPriority="65" w:unhideWhenUsed="0"/>
+    <w:lsdException w:name="Medium List 2" w:semiHidden="0" w:uiPriority="66" w:unhideWhenUsed="0"/>
+    <w:lsdException w:name="Medium Grid 1" w:semiHidden="0" w:uiPriority="67" w:unhideWhenUsed="0"/>
+    <w:lsdException w:name="Medium Grid 2" w:semiHidden="0" w:uiPriority="68" w:unhideWhenUsed="0"/>
+    <w:lsdException w:name="Medium Grid 3" w:semiHidden="0" w:uiPriority="69" w:unhideWhenUsed="0"/>
+    <w:lsdException w:name="Dark List" w:semiHidden="0" w:uiPriority="70" w:unhideWhenUsed="0"/>
+    <w:lsdException w:name="Colorful Shading" w:semiHidden="0" w:uiPriority="71" w:unhideWhenUsed="0"/>
+    <w:lsdException w:name="Colorful List" w:semiHidden="0" w:uiPriority="72" w:unhideWhenUsed="0"/>
+    <w:lsdException w:name="Colorful Grid" w:semiHidden="0" w:uiPriority="73" w:unhideWhenUsed="0"/>
+    <w:lsdException w:name="Light Shading Accent 1" w:semiHidden="0" w:uiPriority="60" w:unhideWhenUsed="0"/>
+    <w:lsdException w:name="Light List Accent 1" w:semiHidden="0" w:uiPriority="61" w:unhideWhenUsed="0"/>
+    <w:lsdException w:name="Light Grid Accent 1" w:semiHidden="0" w:uiPriority="62" w:unhideWhenUsed="0"/>
+    <w:lsdException w:name="Medium Shading 1 Accent 1" w:semiHidden="0" w:uiPriority="63" w:unhideWhenUsed="0"/>
+    <w:lsdException w:name="Medium Shading 2 Accent 1" w:semiHidden="0" w:uiPriority="64" w:unhideWhenUsed="0"/>
+    <w:lsdException w:name="Medium List 1 Accent 1" w:semiHidden="0" w:uiPriority="65" w:unhideWhenUsed="0"/>
+    <w:lsdException w:name="Revision" w:unhideWhenUsed="0"/>
+    <w:lsdException w:name="List Paragraph" w:semiHidden="0" w:uiPriority="34" w:unhideWhenUsed="0" w:qFormat="1"/>
+    <w:lsdException w:name="Quote" w:semiHidden="0" w:uiPriority="29" w:unhideWhenUsed="0" w:qFormat="1"/>
+    <w:lsdException w:name="Intense Quote" w:semiHidden="0" w:uiPriority="30" w:unhideWhenUsed="0" w:qFormat="1"/>
+    <w:lsdException w:name="Medium List 2 Accent 1" w:semiHidden="0" w:uiPriority="66" w:unhideWhenUsed="0"/>
+    <w:lsdException w:name="Medium Grid 1 Accent 1" w:semiHidden="0" w:uiPriority="67" w:unhideWhenUsed="0"/>
+    <w:lsdException w:name="Medium Grid 2 Accent 1" w:semiHidden="0" w:uiPriority="68" w:unhideWhenUsed="0"/>
+    <w:lsdException w:name="Medium Grid 3 Accent 1" w:semiHidden="0" w:uiPriority="69" w:unhideWhenUsed="0"/>
+    <w:lsdException w:name="Dark List Accent 1" w:semiHidden="0" w:uiPriority="70" w:unhideWhenUsed="0"/>
+    <w:lsdException w:name="Colorful Shading Accent 1" w:semiHidden="0" w:uiPriority="71" w:unhideWhenUsed="0"/>
+    <w:lsdException w:name="Colorful List Accent 1" w:semiHidden="0" w:uiPriority="72" w:unhideWhenUsed="0"/>
+    <w:lsdException w:name="Colorful Grid Accent 1" w:semiHidden="0" w:uiPriority="73" w:unhideWhenUsed="0"/>
+    <w:lsdException w:name="Light Shading Accent 2" w:semiHidden="0" w:uiPriority="60" w:unhideWhenUsed="0"/>
+    <w:lsdException w:name="Light List Accent 2" w:semiHidden="0" w:uiPriority="61" w:unhideWhenUsed="0"/>
+    <w:lsdException w:name="Light Grid Accent 2" w:semiHidden="0" w:uiPriority="62" w:unhideWhenUsed="0"/>
+    <w:lsdException w:name="Medium Shading 1 Accent 2" w:semiHidden="0" w:uiPriority="63" w:unhideWhenUsed="0"/>
+    <w:lsdException w:name="Medium Shading 2 Accent 2" w:semiHidden="0" w:uiPriority="64" w:unhideWhenUsed="0"/>
+    <w:lsdException w:name="Medium List 1 Accent 2" w:semiHidden="0" w:uiPriority="65" w:unhideWhenUsed="0"/>
+    <w:lsdException w:name="Medium List 2 Accent 2" w:semiHidden="0" w:uiPriority="66" w:unhideWhenUsed="0"/>
+    <w:lsdException w:name="Medium Grid 1 Accent 2" w:semiHidden="0" w:uiPriority="67" w:unhideWhenUsed="0"/>
+    <w:lsdException w:name="Medium Grid 2 Accent 2" w:semiHidden="0" w:uiPriority="68" w:unhideWhenUsed="0"/>
+    <w:lsdException w:name="Medium Grid 3 Accent 2" w:semiHidden="0" w:uiPriority="69" w:unhideWhenUsed="0"/>
+    <w:lsdException w:name="Dark List Accent 2" w:semiHidden="0" w:uiPriority="70" w:unhideWhenUsed="0"/>
+    <w:lsdException w:name="Colorful Shading Accent 2" w:semiHidden="0" w:uiPriority="71" w:unhideWhenUsed="0"/>
+    <w:lsdException w:name="Colorful List Accent 2" w:semiHidden="0" w:uiPriority="72" w:unhideWhenUsed="0"/>
+    <w:lsdException w:name="Colorful Grid Accent 2" w:semiHidden="0" w:uiPriority="73" w:unhideWhenUsed="0"/>
+    <w:lsdException w:name="Light Shading Accent 3" w:semiHidden="0" w:uiPriority="60" w:unhideWhenUsed="0"/>
+    <w:lsdException w:name="Light List Accent 3" w:semiHidden="0" w:uiPriority="61" w:unhideWhenUsed="0"/>
+    <w:lsdException w:name="Light Grid Accent 3" w:semiHidden="0" w:uiPriority="62" w:unhideWhenUsed="0"/>
+    <w:lsdException w:name="Medium Shading 1 Accent 3" w:semiHidden="0" w:uiPriority="63" w:unhideWhenUsed="0"/>
+    <w:lsdException w:name="Medium Shading 2 Accent 3" w:semiHidden="0" w:uiPriority="64" w:unhideWhenUsed="0"/>
+    <w:lsdException w:name="Medium List 1 Accent 3" w:semiHidden="0" w:uiPriority="65" w:unhideWhenUsed="0"/>
+    <w:lsdException w:name="Medium List 2 Accent 3" w:semiHidden="0" w:uiPriority="66" w:unhideWhenUsed="0"/>
+    <w:lsdException w:name="Medium Grid 1 Accent 3" w:semiHidden="0" w:uiPriority="67" w:unhideWhenUsed="0"/>
+    <w:lsdException w:name="Medium Grid 2 Accent 3" w:semiHidden="0" w:uiPriority="68" w:unhideWhenUsed="0"/>
+    <w:lsdException w:name="Medium Grid 3 Accent 3" w:semiHidden="0" w:uiPriority="69" w:unhideWhenUsed="0"/>
+    <w:lsdException w:name="Dark List Accent 3" w:semiHidden="0" w:uiPriority="70" w:unhideWhenUsed="0"/>
+    <w:lsdException w:name="Colorful Shading Accent 3" w:semiHidden="0" w:uiPriority="71" w:unhideWhenUsed="0"/>
+    <w:lsdException w:name="Colorful List Accent 3" w:semiHidden="0" w:uiPriority="72" w:unhideWhenUsed="0"/>
+    <w:lsdException w:name="Colorful Grid Accent 3" w:semiHidden="0" w:uiPriority="73" w:unhideWhenUsed="0"/>
+    <w:lsdException w:name="Light Shading Accent 4" w:semiHidden="0" w:uiPriority="60" w:unhideWhenUsed="0"/>
+    <w:lsdException w:name="Light List Accent 4" w:semiHidden="0" w:uiPriority="61" w:unhideWhenUsed="0"/>
+    <w:lsdException w:name="Light Grid Accent 4" w:semiHidden="0" w:uiPriority="62" w:unhideWhenUsed="0"/>
+    <w:lsdException w:name="Medium Shading 1 Accent 4" w:semiHidden="0" w:uiPriority="63" w:unhideWhenUsed="0"/>
+    <w:lsdException w:name="Medium Shading 2 Accent 4" w:semiHidden="0" w:uiPriority="64" w:unhideWhenUsed="0"/>
+    <w:lsdException w:name="Medium List 1 Accent 4" w:semiHidden="0" w:uiPriority="65" w:unhideWhenUsed="0"/>
+    <w:lsdException w:name="Medium List 2 Accent 4" w:semiHidden="0" w:uiPriority="66" w:unhideWhenUsed="0"/>
+    <w:lsdException w:name="Medium Grid 1 Accent 4" w:semiHidden="0" w:uiPriority="67" w:unhideWhenUsed="0"/>
+    <w:lsdException w:name="Medium Grid 2 Accent 4" w:semiHidden="0" w:uiPriority="68" w:unhideWhenUsed="0"/>
+    <w:lsdException w:name="Medium Grid 3 Accent 4" w:semiHidden="0" w:uiPriority="69" w:unhideWhenUsed="0"/>
+    <w:lsdException w:name="Dark List Accent 4" w:semiHidden="0" w:uiPriority="70" w:unhideWhenUsed="0"/>
+    <w:lsdException w:name="Colorful Shading Accent 4" w:semiHidden="0" w:uiPriority="71" w:unhideWhenUsed="0"/>
+    <w:lsdException w:name="Colorful List Accent 4" w:semiHidden="0" w:uiPriority="72" w:unhideWhenUsed="0"/>
+    <w:lsdException w:name="Colorful Grid Accent 4" w:semiHidden="0" w:uiPriority="73" w:unhideWhenUsed="0"/>
+    <w:lsdException w:name="Light Shading Accent 5" w:semiHidden="0" w:uiPriority="60" w:unhideWhenUsed="0"/>
+    <w:lsdException w:name="Light List Accent 5" w:semiHidden="0" w:uiPriority="61" w:unhideWhenUsed="0"/>
+    <w:lsdException w:name="Light Grid Accent 5" w:semiHidden="0" w:uiPriority="62" w:unhideWhenUsed="0"/>
+    <w:lsdException w:name="Medium Shading 1 Accent 5" w:semiHidden="0" w:uiPriority="63" w:unhideWhenUsed="0"/>
+    <w:lsdException w:name="Medium Shading 2 Accent 5" w:semiHidden="0" w:uiPriority="64" w:unhideWhenUsed="0"/>
+    <w:lsdException w:name="Medium List 1 Accent 5" w:semiHidden="0" w:uiPriority="65" w:unhideWhenUsed="0"/>
+    <w:lsdException w:name="Medium List 2 Accent 5" w:semiHidden="0" w:uiPriority="66" w:unhideWhenUsed="0"/>
+    <w:lsdException w:name="Medium Grid 1 Accent 5" w:semiHidden="0" w:uiPriority="67" w:unhideWhenUsed="0"/>
+    <w:lsdException w:name="Medium Grid 2 Accent 5" w:semiHidden="0" w:uiPriority="68" w:unhideWhenUsed="0"/>
+    <w:lsdException w:name="Medium Grid 3 Accent 5" w:semiHidden="0" w:uiPriority="69" w:unhideWhenUsed="0"/>
+    <w:lsdException w:name="Dark List Accent 5" w:semiHidden="0" w:uiPriority="70" w:unhideWhenUsed="0"/>
+    <w:lsdException w:name="Colorful Shading Accent 5" w:semiHidden="0" w:uiPriority="71" w:unhideWhenUsed="0"/>
+    <w:lsdException w:name="Colorful List Accent 5" w:semiHidden="0" w:uiPriority="72" w:unhideWhenUsed="0"/>
+    <w:lsdException w:name="Colorful Grid Accent 5" w:semiHidden="0" w:uiPriority="73" w:unhideWhenUsed="0"/>
+    <w:lsdException w:name="Light Shading Accent 6" w:semiHidden="0" w:uiPriority="60" w:unhideWhenUsed="0"/>
+    <w:lsdException w:name="Light List Accent 6" w:semiHidden="0" w:uiPriority="61" w:unhideWhenUsed="0"/>
+    <w:lsdException w:name="Light Grid Accent 6" w:semiHidden="0" w:uiPriority="62" w:unhideWhenUsed="0"/>
+    <w:lsdException w:name="Medium Shading 1 Accent 6" w:semiHidden="0" w:uiPriority="63" w:unhideWhenUsed="0"/>
+    <w:lsdException w:name="Medium Shading 2 Accent 6" w:semiHidden="0" w:uiPriority="64" w:unhideWhenUsed="0"/>
+    <w:lsdException w:name="Medium List 1 Accent 6" w:semiHidden="0" w:uiPriority="65" w:unhideWhenUsed="0"/>
+    <w:lsdException w:name="Medium List 2 Accent 6" w:semiHidden="0" w:uiPriority="66" w:unhideWhenUsed="0"/>
+    <w:lsdException w:name="Medium Grid 1 Accent 6" w:semiHidden="0" w:uiPriority="67" w:unhideWhenUsed="0"/>
+    <w:lsdException w:name="Medium Grid 2 Accent 6" w:semiHidden="0" w:uiPriority="68" w:unhideWhenUsed="0"/>
+    <w:lsdException w:name="Medium Grid 3 Accent 6" w:semiHidden="0" w:uiPriority="69" w:unhideWhenUsed="0"/>
+    <w:lsdException w:name="Dark List Accent 6" w:semiHidden="0" w:uiPriority="70" w:unhideWhenUsed="0"/>
+    <w:lsdException w:name="Colorful Shading Accent 6" w:semiHidden="0" w:uiPriority="71" w:unhideWhenUsed="0"/>
+    <w:lsdException w:name="Colorful List Accent 6" w:semiHidden="0" w:uiPriority="72" w:unhideWhenUsed="0"/>
+    <w:lsdException w:name="Colorful Grid Accent 6" w:semiHidden="0" w:uiPriority="73" w:unhideWhenUsed="0"/>
+    <w:lsdException w:name="Subtle Emphasis" w:semiHidden="0" w:uiPriority="19" w:unhideWhenUsed="0" w:qFormat="1"/>
+    <w:lsdException w:name="Intense Emphasis" w:semiHidden="0" w:uiPriority="21" w:unhideWhenUsed="0" w:qFormat="1"/>
+    <w:lsdException w:name="Subtle Reference" w:semiHidden="0" w:uiPriority="31" w:unhideWhenUsed="0" w:qFormat="1"/>
+    <w:lsdException w:name="Intense Reference" w:semiHidden="0" w:uiPriority="32" w:unhideWhenUsed="0" w:qFormat="1"/>
+    <w:lsdException w:name="Book Title" w:semiHidden="0" w:uiPriority="33" w:unhideWhenUsed="0" w:qFormat="1"/>
+    <w:lsdException w:name="Bibliography" w:uiPriority="37"/>
+    <w:lsdException w:name="TOC Heading" w:uiPriority="39" w:qFormat="1"/>
   </w:latentStyles>
   <w:style w:type="paragraph" w:default="1" w:styleId="Normal">
     <w:name w:val="Normal"/>
@@ -17096,7 +17756,7 @@
 </file>
 
 <file path=customXml/itemProps1.xml><?xml version="1.0" encoding="utf-8"?>
-<ds:datastoreItem xmlns:ds="http://schemas.openxmlformats.org/officeDocument/2006/customXml" ds:itemID="{CCFF6EF9-555A-4CC4-9E92-E5A67D51E5A4}">
+<ds:datastoreItem xmlns:ds="http://schemas.openxmlformats.org/officeDocument/2006/customXml" ds:itemID="{76159B55-D784-404A-8059-36FC0C28E50E}">
   <ds:schemaRefs>
     <ds:schemaRef ds:uri="http://schemas.openxmlformats.org/officeDocument/2006/bibliography"/>
   </ds:schemaRefs>

</xml_diff>

<commit_message>
Zapoceta rad na wordovom dokumentu
</commit_message>
<xml_diff>
--- a/Paralelizam u algoritmima sortiranja.docx
+++ b/Paralelizam u algoritmima sortiranja.docx
@@ -310,7 +310,7 @@
         <w:rPr>
           <w:noProof/>
         </w:rPr>
-        <w:instrText xml:space="preserve"> PAGEREF _Toc139433021 \h </w:instrText>
+        <w:instrText xml:space="preserve"> PAGEREF _Toc139540058 \h </w:instrText>
       </w:r>
       <w:r>
         <w:rPr>
@@ -386,7 +386,7 @@
         <w:rPr>
           <w:noProof/>
         </w:rPr>
-        <w:instrText xml:space="preserve"> PAGEREF _Toc139433022 \h </w:instrText>
+        <w:instrText xml:space="preserve"> PAGEREF _Toc139540059 \h </w:instrText>
       </w:r>
       <w:r>
         <w:rPr>
@@ -462,7 +462,7 @@
         <w:rPr>
           <w:noProof/>
         </w:rPr>
-        <w:instrText xml:space="preserve"> PAGEREF _Toc139433023 \h </w:instrText>
+        <w:instrText xml:space="preserve"> PAGEREF _Toc139540060 \h </w:instrText>
       </w:r>
       <w:r>
         <w:rPr>
@@ -538,7 +538,7 @@
         <w:rPr>
           <w:noProof/>
         </w:rPr>
-        <w:instrText xml:space="preserve"> PAGEREF _Toc139433024 \h </w:instrText>
+        <w:instrText xml:space="preserve"> PAGEREF _Toc139540061 \h </w:instrText>
       </w:r>
       <w:r>
         <w:rPr>
@@ -555,7 +555,7 @@
         <w:rPr>
           <w:noProof/>
         </w:rPr>
-        <w:t>3</w:t>
+        <w:t>4</w:t>
       </w:r>
       <w:r>
         <w:rPr>
@@ -614,7 +614,7 @@
         <w:rPr>
           <w:noProof/>
         </w:rPr>
-        <w:instrText xml:space="preserve"> PAGEREF _Toc139433025 \h </w:instrText>
+        <w:instrText xml:space="preserve"> PAGEREF _Toc139540062 \h </w:instrText>
       </w:r>
       <w:r>
         <w:rPr>
@@ -631,7 +631,7 @@
         <w:rPr>
           <w:noProof/>
         </w:rPr>
-        <w:t>3</w:t>
+        <w:t>4</w:t>
       </w:r>
       <w:r>
         <w:rPr>
@@ -690,7 +690,7 @@
         <w:rPr>
           <w:noProof/>
         </w:rPr>
-        <w:instrText xml:space="preserve"> PAGEREF _Toc139433026 \h </w:instrText>
+        <w:instrText xml:space="preserve"> PAGEREF _Toc139540063 \h </w:instrText>
       </w:r>
       <w:r>
         <w:rPr>
@@ -707,7 +707,7 @@
         <w:rPr>
           <w:noProof/>
         </w:rPr>
-        <w:t>3</w:t>
+        <w:t>4</w:t>
       </w:r>
       <w:r>
         <w:rPr>
@@ -766,7 +766,7 @@
         <w:rPr>
           <w:noProof/>
         </w:rPr>
-        <w:instrText xml:space="preserve"> PAGEREF _Toc139433027 \h </w:instrText>
+        <w:instrText xml:space="preserve"> PAGEREF _Toc139540064 \h </w:instrText>
       </w:r>
       <w:r>
         <w:rPr>
@@ -842,7 +842,7 @@
         <w:rPr>
           <w:noProof/>
         </w:rPr>
-        <w:instrText xml:space="preserve"> PAGEREF _Toc139433028 \h </w:instrText>
+        <w:instrText xml:space="preserve"> PAGEREF _Toc139540065 \h </w:instrText>
       </w:r>
       <w:r>
         <w:rPr>
@@ -859,7 +859,7 @@
         <w:rPr>
           <w:noProof/>
         </w:rPr>
-        <w:t>4</w:t>
+        <w:t>5</w:t>
       </w:r>
       <w:r>
         <w:rPr>
@@ -918,7 +918,7 @@
         <w:rPr>
           <w:noProof/>
         </w:rPr>
-        <w:instrText xml:space="preserve"> PAGEREF _Toc139433029 \h </w:instrText>
+        <w:instrText xml:space="preserve"> PAGEREF _Toc139540066 \h </w:instrText>
       </w:r>
       <w:r>
         <w:rPr>
@@ -994,7 +994,7 @@
         <w:rPr>
           <w:noProof/>
         </w:rPr>
-        <w:instrText xml:space="preserve"> PAGEREF _Toc139433030 \h </w:instrText>
+        <w:instrText xml:space="preserve"> PAGEREF _Toc139540067 \h </w:instrText>
       </w:r>
       <w:r>
         <w:rPr>
@@ -1011,7 +1011,7 @@
         <w:rPr>
           <w:noProof/>
         </w:rPr>
-        <w:t>5</w:t>
+        <w:t>6</w:t>
       </w:r>
       <w:r>
         <w:rPr>
@@ -1070,7 +1070,7 @@
         <w:rPr>
           <w:noProof/>
         </w:rPr>
-        <w:instrText xml:space="preserve"> PAGEREF _Toc139433031 \h </w:instrText>
+        <w:instrText xml:space="preserve"> PAGEREF _Toc139540068 \h </w:instrText>
       </w:r>
       <w:r>
         <w:rPr>
@@ -1146,7 +1146,7 @@
         <w:rPr>
           <w:noProof/>
         </w:rPr>
-        <w:instrText xml:space="preserve"> PAGEREF _Toc139433032 \h </w:instrText>
+        <w:instrText xml:space="preserve"> PAGEREF _Toc139540069 \h </w:instrText>
       </w:r>
       <w:r>
         <w:rPr>
@@ -1163,7 +1163,7 @@
         <w:rPr>
           <w:noProof/>
         </w:rPr>
-        <w:t>6</w:t>
+        <w:t>7</w:t>
       </w:r>
       <w:r>
         <w:rPr>
@@ -1222,7 +1222,7 @@
         <w:rPr>
           <w:noProof/>
         </w:rPr>
-        <w:instrText xml:space="preserve"> PAGEREF _Toc139433033 \h </w:instrText>
+        <w:instrText xml:space="preserve"> PAGEREF _Toc139540070 \h </w:instrText>
       </w:r>
       <w:r>
         <w:rPr>
@@ -1239,7 +1239,7 @@
         <w:rPr>
           <w:noProof/>
         </w:rPr>
-        <w:t>6</w:t>
+        <w:t>7</w:t>
       </w:r>
       <w:r>
         <w:rPr>
@@ -1298,7 +1298,7 @@
         <w:rPr>
           <w:noProof/>
         </w:rPr>
-        <w:instrText xml:space="preserve"> PAGEREF _Toc139433034 \h </w:instrText>
+        <w:instrText xml:space="preserve"> PAGEREF _Toc139540071 \h </w:instrText>
       </w:r>
       <w:r>
         <w:rPr>
@@ -1315,7 +1315,7 @@
         <w:rPr>
           <w:noProof/>
         </w:rPr>
-        <w:t>7</w:t>
+        <w:t>8</w:t>
       </w:r>
       <w:r>
         <w:rPr>
@@ -1354,13 +1354,13 @@
         <w:fldChar w:fldCharType="begin"/>
       </w:r>
       <w:r>
-        <w:instrText xml:space="preserve"> PAGEREF _Toc139433035 \h </w:instrText>
+        <w:instrText xml:space="preserve"> PAGEREF _Toc139540072 \h </w:instrText>
       </w:r>
       <w:r>
         <w:fldChar w:fldCharType="separate"/>
       </w:r>
       <w:r>
-        <w:t>7</w:t>
+        <w:t>8</w:t>
       </w:r>
       <w:r>
         <w:fldChar w:fldCharType="end"/>
@@ -1396,7 +1396,7 @@
         <w:fldChar w:fldCharType="begin"/>
       </w:r>
       <w:r>
-        <w:instrText xml:space="preserve"> PAGEREF _Toc139433036 \h </w:instrText>
+        <w:instrText xml:space="preserve"> PAGEREF _Toc139540073 \h </w:instrText>
       </w:r>
       <w:r>
         <w:fldChar w:fldCharType="separate"/>
@@ -1438,7 +1438,7 @@
         <w:fldChar w:fldCharType="begin"/>
       </w:r>
       <w:r>
-        <w:instrText xml:space="preserve"> PAGEREF _Toc139433037 \h </w:instrText>
+        <w:instrText xml:space="preserve"> PAGEREF _Toc139540074 \h </w:instrText>
       </w:r>
       <w:r>
         <w:fldChar w:fldCharType="separate"/>
@@ -1500,7 +1500,7 @@
         <w:rPr>
           <w:noProof/>
         </w:rPr>
-        <w:instrText xml:space="preserve"> PAGEREF _Toc139433038 \h </w:instrText>
+        <w:instrText xml:space="preserve"> PAGEREF _Toc139540075 \h </w:instrText>
       </w:r>
       <w:r>
         <w:rPr>
@@ -1517,7 +1517,7 @@
         <w:rPr>
           <w:noProof/>
         </w:rPr>
-        <w:t>8</w:t>
+        <w:t>9</w:t>
       </w:r>
       <w:r>
         <w:rPr>
@@ -1558,6 +1558,82 @@
         <w:rPr>
           <w:noProof/>
         </w:rPr>
+        <w:t>Java Swing</w:t>
+      </w:r>
+      <w:r>
+        <w:rPr>
+          <w:noProof/>
+        </w:rPr>
+        <w:tab/>
+      </w:r>
+      <w:r>
+        <w:rPr>
+          <w:noProof/>
+        </w:rPr>
+        <w:fldChar w:fldCharType="begin"/>
+      </w:r>
+      <w:r>
+        <w:rPr>
+          <w:noProof/>
+        </w:rPr>
+        <w:instrText xml:space="preserve"> PAGEREF _Toc139540076 \h </w:instrText>
+      </w:r>
+      <w:r>
+        <w:rPr>
+          <w:noProof/>
+        </w:rPr>
+      </w:r>
+      <w:r>
+        <w:rPr>
+          <w:noProof/>
+        </w:rPr>
+        <w:fldChar w:fldCharType="separate"/>
+      </w:r>
+      <w:r>
+        <w:rPr>
+          <w:noProof/>
+        </w:rPr>
+        <w:t>9</w:t>
+      </w:r>
+      <w:r>
+        <w:rPr>
+          <w:noProof/>
+        </w:rPr>
+        <w:fldChar w:fldCharType="end"/>
+      </w:r>
+    </w:p>
+    <w:p>
+      <w:pPr>
+        <w:pStyle w:val="TOC1"/>
+        <w:tabs>
+          <w:tab w:val="left" w:pos="432"/>
+        </w:tabs>
+        <w:rPr>
+          <w:rFonts w:asciiTheme="minorHAnsi" w:eastAsiaTheme="minorEastAsia" w:hAnsiTheme="minorHAnsi" w:cstheme="minorBidi"/>
+          <w:noProof/>
+          <w:sz w:val="22"/>
+          <w:szCs w:val="22"/>
+        </w:rPr>
+      </w:pPr>
+      <w:r>
+        <w:rPr>
+          <w:noProof/>
+        </w:rPr>
+        <w:t>5.</w:t>
+      </w:r>
+      <w:r>
+        <w:rPr>
+          <w:rFonts w:asciiTheme="minorHAnsi" w:eastAsiaTheme="minorEastAsia" w:hAnsiTheme="minorHAnsi" w:cstheme="minorBidi"/>
+          <w:noProof/>
+          <w:sz w:val="22"/>
+          <w:szCs w:val="22"/>
+        </w:rPr>
+        <w:tab/>
+      </w:r>
+      <w:r>
+        <w:rPr>
+          <w:noProof/>
+        </w:rPr>
         <w:t>Sortiranje</w:t>
       </w:r>
       <w:r>
@@ -1576,7 +1652,7 @@
         <w:rPr>
           <w:noProof/>
         </w:rPr>
-        <w:instrText xml:space="preserve"> PAGEREF _Toc139433039 \h </w:instrText>
+        <w:instrText xml:space="preserve"> PAGEREF _Toc139540077 \h </w:instrText>
       </w:r>
       <w:r>
         <w:rPr>
@@ -1593,7 +1669,7 @@
         <w:rPr>
           <w:noProof/>
         </w:rPr>
-        <w:t>8</w:t>
+        <w:t>9</w:t>
       </w:r>
       <w:r>
         <w:rPr>
@@ -1619,7 +1695,7 @@
         <w:rPr>
           <w:noProof/>
         </w:rPr>
-        <w:t>4.1</w:t>
+        <w:t>5.1</w:t>
       </w:r>
       <w:r>
         <w:rPr>
@@ -1652,7 +1728,7 @@
         <w:rPr>
           <w:noProof/>
         </w:rPr>
-        <w:instrText xml:space="preserve"> PAGEREF _Toc139433040 \h </w:instrText>
+        <w:instrText xml:space="preserve"> PAGEREF _Toc139540078 \h </w:instrText>
       </w:r>
       <w:r>
         <w:rPr>
@@ -1688,7 +1764,7 @@
         </w:rPr>
       </w:pPr>
       <w:r>
-        <w:t>4.1.1</w:t>
+        <w:t>5.1.1</w:t>
       </w:r>
       <w:r>
         <w:rPr>
@@ -1708,13 +1784,13 @@
         <w:fldChar w:fldCharType="begin"/>
       </w:r>
       <w:r>
-        <w:instrText xml:space="preserve"> PAGEREF _Toc139433041 \h </w:instrText>
+        <w:instrText xml:space="preserve"> PAGEREF _Toc139540079 \h </w:instrText>
       </w:r>
       <w:r>
         <w:fldChar w:fldCharType="separate"/>
       </w:r>
       <w:r>
-        <w:t>9</w:t>
+        <w:t>10</w:t>
       </w:r>
       <w:r>
         <w:fldChar w:fldCharType="end"/>
@@ -1730,7 +1806,7 @@
         </w:rPr>
       </w:pPr>
       <w:r>
-        <w:t>4.1.2</w:t>
+        <w:t>5.1.2</w:t>
       </w:r>
       <w:r>
         <w:rPr>
@@ -1750,7 +1826,7 @@
         <w:fldChar w:fldCharType="begin"/>
       </w:r>
       <w:r>
-        <w:instrText xml:space="preserve"> PAGEREF _Toc139433042 \h </w:instrText>
+        <w:instrText xml:space="preserve"> PAGEREF _Toc139540080 \h </w:instrText>
       </w:r>
       <w:r>
         <w:fldChar w:fldCharType="separate"/>
@@ -1772,7 +1848,7 @@
         </w:rPr>
       </w:pPr>
       <w:r>
-        <w:t>4.1.3</w:t>
+        <w:t>5.1.3</w:t>
       </w:r>
       <w:r>
         <w:rPr>
@@ -1792,7 +1868,7 @@
         <w:fldChar w:fldCharType="begin"/>
       </w:r>
       <w:r>
-        <w:instrText xml:space="preserve"> PAGEREF _Toc139433043 \h </w:instrText>
+        <w:instrText xml:space="preserve"> PAGEREF _Toc139540081 \h </w:instrText>
       </w:r>
       <w:r>
         <w:fldChar w:fldCharType="separate"/>
@@ -1814,7 +1890,7 @@
         </w:rPr>
       </w:pPr>
       <w:r>
-        <w:t>4.1.4</w:t>
+        <w:t>5.1.4</w:t>
       </w:r>
       <w:r>
         <w:rPr>
@@ -1834,7 +1910,7 @@
         <w:fldChar w:fldCharType="begin"/>
       </w:r>
       <w:r>
-        <w:instrText xml:space="preserve"> PAGEREF _Toc139433044 \h </w:instrText>
+        <w:instrText xml:space="preserve"> PAGEREF _Toc139540082 \h </w:instrText>
       </w:r>
       <w:r>
         <w:fldChar w:fldCharType="separate"/>
@@ -1856,7 +1932,7 @@
         </w:rPr>
       </w:pPr>
       <w:r>
-        <w:t>4.1.5</w:t>
+        <w:t>5.1.5</w:t>
       </w:r>
       <w:r>
         <w:rPr>
@@ -1876,13 +1952,13 @@
         <w:fldChar w:fldCharType="begin"/>
       </w:r>
       <w:r>
-        <w:instrText xml:space="preserve"> PAGEREF _Toc139433045 \h </w:instrText>
+        <w:instrText xml:space="preserve"> PAGEREF _Toc139540083 \h </w:instrText>
       </w:r>
       <w:r>
         <w:fldChar w:fldCharType="separate"/>
       </w:r>
       <w:r>
-        <w:t>15</w:t>
+        <w:t>16</w:t>
       </w:r>
       <w:r>
         <w:fldChar w:fldCharType="end"/>
@@ -1905,7 +1981,7 @@
         <w:rPr>
           <w:noProof/>
         </w:rPr>
-        <w:t>5.</w:t>
+        <w:t>6.</w:t>
       </w:r>
       <w:r>
         <w:rPr>
@@ -1920,7 +1996,7 @@
         <w:rPr>
           <w:noProof/>
         </w:rPr>
-        <w:t>Paralelizam u algoritmima sortiranja</w:t>
+        <w:t>Paralelizam u Javi</w:t>
       </w:r>
       <w:r>
         <w:rPr>
@@ -1938,7 +2014,7 @@
         <w:rPr>
           <w:noProof/>
         </w:rPr>
-        <w:instrText xml:space="preserve"> PAGEREF _Toc139433046 \h </w:instrText>
+        <w:instrText xml:space="preserve"> PAGEREF _Toc139540084 \h </w:instrText>
       </w:r>
       <w:r>
         <w:rPr>
@@ -1955,7 +2031,368 @@
         <w:rPr>
           <w:noProof/>
         </w:rPr>
-        <w:t>17</w:t>
+        <w:t>18</w:t>
+      </w:r>
+      <w:r>
+        <w:rPr>
+          <w:noProof/>
+        </w:rPr>
+        <w:fldChar w:fldCharType="end"/>
+      </w:r>
+    </w:p>
+    <w:p>
+      <w:pPr>
+        <w:pStyle w:val="TOC2"/>
+        <w:tabs>
+          <w:tab w:val="left" w:pos="990"/>
+        </w:tabs>
+        <w:rPr>
+          <w:rFonts w:asciiTheme="minorHAnsi" w:eastAsiaTheme="minorEastAsia" w:hAnsiTheme="minorHAnsi" w:cstheme="minorBidi"/>
+          <w:noProof/>
+          <w:sz w:val="22"/>
+          <w:szCs w:val="22"/>
+        </w:rPr>
+      </w:pPr>
+      <w:r>
+        <w:rPr>
+          <w:noProof/>
+        </w:rPr>
+        <w:t>6.1</w:t>
+      </w:r>
+      <w:r>
+        <w:rPr>
+          <w:rFonts w:asciiTheme="minorHAnsi" w:eastAsiaTheme="minorEastAsia" w:hAnsiTheme="minorHAnsi" w:cstheme="minorBidi"/>
+          <w:noProof/>
+          <w:sz w:val="22"/>
+          <w:szCs w:val="22"/>
+        </w:rPr>
+        <w:tab/>
+      </w:r>
+      <w:r>
+        <w:rPr>
+          <w:noProof/>
+        </w:rPr>
+        <w:t>Fork/Join framework</w:t>
+      </w:r>
+      <w:r>
+        <w:rPr>
+          <w:noProof/>
+        </w:rPr>
+        <w:tab/>
+      </w:r>
+      <w:r>
+        <w:rPr>
+          <w:noProof/>
+        </w:rPr>
+        <w:fldChar w:fldCharType="begin"/>
+      </w:r>
+      <w:r>
+        <w:rPr>
+          <w:noProof/>
+        </w:rPr>
+        <w:instrText xml:space="preserve"> PAGEREF _Toc139540085 \h </w:instrText>
+      </w:r>
+      <w:r>
+        <w:rPr>
+          <w:noProof/>
+        </w:rPr>
+      </w:r>
+      <w:r>
+        <w:rPr>
+          <w:noProof/>
+        </w:rPr>
+        <w:fldChar w:fldCharType="separate"/>
+      </w:r>
+      <w:r>
+        <w:rPr>
+          <w:noProof/>
+        </w:rPr>
+        <w:t>18</w:t>
+      </w:r>
+      <w:r>
+        <w:rPr>
+          <w:noProof/>
+        </w:rPr>
+        <w:fldChar w:fldCharType="end"/>
+      </w:r>
+    </w:p>
+    <w:p>
+      <w:pPr>
+        <w:pStyle w:val="TOC2"/>
+        <w:tabs>
+          <w:tab w:val="left" w:pos="990"/>
+        </w:tabs>
+        <w:rPr>
+          <w:rFonts w:asciiTheme="minorHAnsi" w:eastAsiaTheme="minorEastAsia" w:hAnsiTheme="minorHAnsi" w:cstheme="minorBidi"/>
+          <w:noProof/>
+          <w:sz w:val="22"/>
+          <w:szCs w:val="22"/>
+        </w:rPr>
+      </w:pPr>
+      <w:r>
+        <w:rPr>
+          <w:noProof/>
+          <w:lang w:val="sr-Latn-BA"/>
+        </w:rPr>
+        <w:t>6.2</w:t>
+      </w:r>
+      <w:r>
+        <w:rPr>
+          <w:rFonts w:asciiTheme="minorHAnsi" w:eastAsiaTheme="minorEastAsia" w:hAnsiTheme="minorHAnsi" w:cstheme="minorBidi"/>
+          <w:noProof/>
+          <w:sz w:val="22"/>
+          <w:szCs w:val="22"/>
+        </w:rPr>
+        <w:tab/>
+      </w:r>
+      <w:r>
+        <w:rPr>
+          <w:noProof/>
+          <w:lang w:val="sr-Latn-BA"/>
+        </w:rPr>
+        <w:t>ForkJoinPool</w:t>
+      </w:r>
+      <w:r>
+        <w:rPr>
+          <w:noProof/>
+        </w:rPr>
+        <w:tab/>
+      </w:r>
+      <w:r>
+        <w:rPr>
+          <w:noProof/>
+        </w:rPr>
+        <w:fldChar w:fldCharType="begin"/>
+      </w:r>
+      <w:r>
+        <w:rPr>
+          <w:noProof/>
+        </w:rPr>
+        <w:instrText xml:space="preserve"> PAGEREF _Toc139540086 \h </w:instrText>
+      </w:r>
+      <w:r>
+        <w:rPr>
+          <w:noProof/>
+        </w:rPr>
+      </w:r>
+      <w:r>
+        <w:rPr>
+          <w:noProof/>
+        </w:rPr>
+        <w:fldChar w:fldCharType="separate"/>
+      </w:r>
+      <w:r>
+        <w:rPr>
+          <w:noProof/>
+        </w:rPr>
+        <w:t>18</w:t>
+      </w:r>
+      <w:r>
+        <w:rPr>
+          <w:noProof/>
+        </w:rPr>
+        <w:fldChar w:fldCharType="end"/>
+      </w:r>
+    </w:p>
+    <w:p>
+      <w:pPr>
+        <w:pStyle w:val="TOC3"/>
+        <w:rPr>
+          <w:rFonts w:asciiTheme="minorHAnsi" w:eastAsiaTheme="minorEastAsia" w:hAnsiTheme="minorHAnsi" w:cstheme="minorBidi"/>
+          <w:sz w:val="22"/>
+          <w:szCs w:val="22"/>
+        </w:rPr>
+      </w:pPr>
+      <w:r>
+        <w:rPr>
+          <w:lang w:val="sr-Latn-BA"/>
+        </w:rPr>
+        <w:t>6.2.1</w:t>
+      </w:r>
+      <w:r>
+        <w:rPr>
+          <w:rFonts w:asciiTheme="minorHAnsi" w:eastAsiaTheme="minorEastAsia" w:hAnsiTheme="minorHAnsi" w:cstheme="minorBidi"/>
+          <w:sz w:val="22"/>
+          <w:szCs w:val="22"/>
+        </w:rPr>
+        <w:tab/>
+      </w:r>
+      <w:r>
+        <w:rPr>
+          <w:lang w:val="sr-Latn-BA"/>
+        </w:rPr>
+        <w:t>Work-stealing algorithm</w:t>
+      </w:r>
+      <w:r>
+        <w:tab/>
+      </w:r>
+      <w:r>
+        <w:fldChar w:fldCharType="begin"/>
+      </w:r>
+      <w:r>
+        <w:instrText xml:space="preserve"> PAGEREF _Toc139540087 \h </w:instrText>
+      </w:r>
+      <w:r>
+        <w:fldChar w:fldCharType="separate"/>
+      </w:r>
+      <w:r>
+        <w:t>18</w:t>
+      </w:r>
+      <w:r>
+        <w:fldChar w:fldCharType="end"/>
+      </w:r>
+    </w:p>
+    <w:p>
+      <w:pPr>
+        <w:pStyle w:val="TOC2"/>
+        <w:tabs>
+          <w:tab w:val="left" w:pos="990"/>
+        </w:tabs>
+        <w:rPr>
+          <w:rFonts w:asciiTheme="minorHAnsi" w:eastAsiaTheme="minorEastAsia" w:hAnsiTheme="minorHAnsi" w:cstheme="minorBidi"/>
+          <w:noProof/>
+          <w:sz w:val="22"/>
+          <w:szCs w:val="22"/>
+        </w:rPr>
+      </w:pPr>
+      <w:r>
+        <w:rPr>
+          <w:noProof/>
+        </w:rPr>
+        <w:t>6.3</w:t>
+      </w:r>
+      <w:r>
+        <w:rPr>
+          <w:rFonts w:asciiTheme="minorHAnsi" w:eastAsiaTheme="minorEastAsia" w:hAnsiTheme="minorHAnsi" w:cstheme="minorBidi"/>
+          <w:noProof/>
+          <w:sz w:val="22"/>
+          <w:szCs w:val="22"/>
+        </w:rPr>
+        <w:tab/>
+      </w:r>
+      <w:r>
+        <w:rPr>
+          <w:noProof/>
+          <w:lang w:val="sr-Latn-BA"/>
+        </w:rPr>
+        <w:t>ForkJoinTask</w:t>
+      </w:r>
+      <w:r>
+        <w:rPr>
+          <w:noProof/>
+        </w:rPr>
+        <w:t>&lt;V&gt;</w:t>
+      </w:r>
+      <w:r>
+        <w:rPr>
+          <w:noProof/>
+        </w:rPr>
+        <w:tab/>
+      </w:r>
+      <w:r>
+        <w:rPr>
+          <w:noProof/>
+        </w:rPr>
+        <w:fldChar w:fldCharType="begin"/>
+      </w:r>
+      <w:r>
+        <w:rPr>
+          <w:noProof/>
+        </w:rPr>
+        <w:instrText xml:space="preserve"> PAGEREF _Toc139540088 \h </w:instrText>
+      </w:r>
+      <w:r>
+        <w:rPr>
+          <w:noProof/>
+        </w:rPr>
+      </w:r>
+      <w:r>
+        <w:rPr>
+          <w:noProof/>
+        </w:rPr>
+        <w:fldChar w:fldCharType="separate"/>
+      </w:r>
+      <w:r>
+        <w:rPr>
+          <w:noProof/>
+        </w:rPr>
+        <w:t>18</w:t>
+      </w:r>
+      <w:r>
+        <w:rPr>
+          <w:noProof/>
+        </w:rPr>
+        <w:fldChar w:fldCharType="end"/>
+      </w:r>
+    </w:p>
+    <w:p>
+      <w:pPr>
+        <w:pStyle w:val="TOC2"/>
+        <w:tabs>
+          <w:tab w:val="left" w:pos="990"/>
+        </w:tabs>
+        <w:rPr>
+          <w:rFonts w:asciiTheme="minorHAnsi" w:eastAsiaTheme="minorEastAsia" w:hAnsiTheme="minorHAnsi" w:cstheme="minorBidi"/>
+          <w:noProof/>
+          <w:sz w:val="22"/>
+          <w:szCs w:val="22"/>
+        </w:rPr>
+      </w:pPr>
+      <w:r>
+        <w:rPr>
+          <w:noProof/>
+        </w:rPr>
+        <w:t>6.4</w:t>
+      </w:r>
+      <w:r>
+        <w:rPr>
+          <w:rFonts w:asciiTheme="minorHAnsi" w:eastAsiaTheme="minorEastAsia" w:hAnsiTheme="minorHAnsi" w:cstheme="minorBidi"/>
+          <w:noProof/>
+          <w:sz w:val="22"/>
+          <w:szCs w:val="22"/>
+        </w:rPr>
+        <w:tab/>
+      </w:r>
+      <w:r>
+        <w:rPr>
+          <w:noProof/>
+        </w:rPr>
+        <w:t>Predavanje zadataka ForkJoinPool-u</w:t>
+      </w:r>
+      <w:r>
+        <w:rPr>
+          <w:noProof/>
+        </w:rPr>
+        <w:tab/>
+      </w:r>
+      <w:r>
+        <w:rPr>
+          <w:noProof/>
+        </w:rPr>
+        <w:fldChar w:fldCharType="begin"/>
+      </w:r>
+      <w:r>
+        <w:rPr>
+          <w:noProof/>
+        </w:rPr>
+        <w:instrText xml:space="preserve"> PAGEREF _Toc139540089 \h </w:instrText>
+      </w:r>
+      <w:r>
+        <w:rPr>
+          <w:noProof/>
+        </w:rPr>
+      </w:r>
+      <w:r>
+        <w:rPr>
+          <w:noProof/>
+        </w:rPr>
+        <w:fldChar w:fldCharType="separate"/>
+      </w:r>
+      <w:r>
+        <w:rPr>
+          <w:noProof/>
+        </w:rPr>
+        <w:t>18</w:t>
       </w:r>
       <w:r>
         <w:rPr>
@@ -1981,7 +2418,7 @@
         <w:rPr>
           <w:noProof/>
         </w:rPr>
-        <w:t>6.</w:t>
+        <w:t>7.</w:t>
       </w:r>
       <w:r>
         <w:rPr>
@@ -1996,7 +2433,7 @@
         <w:rPr>
           <w:noProof/>
         </w:rPr>
-        <w:t>Paralelizam u Javi</w:t>
+        <w:t>Paralelizam u algoritmima sortiranja</w:t>
       </w:r>
       <w:r>
         <w:rPr>
@@ -2014,7 +2451,7 @@
         <w:rPr>
           <w:noProof/>
         </w:rPr>
-        <w:instrText xml:space="preserve"> PAGEREF _Toc139433047 \h </w:instrText>
+        <w:instrText xml:space="preserve"> PAGEREF _Toc139540090 \h </w:instrText>
       </w:r>
       <w:r>
         <w:rPr>
@@ -2031,7 +2468,7 @@
         <w:rPr>
           <w:noProof/>
         </w:rPr>
-        <w:t>17</w:t>
+        <w:t>19</w:t>
       </w:r>
       <w:r>
         <w:rPr>
@@ -2056,8 +2493,9 @@
       <w:r>
         <w:rPr>
           <w:noProof/>
-        </w:rPr>
-        <w:t>6.1</w:t>
+          <w:lang w:val="sr-Latn-BA"/>
+        </w:rPr>
+        <w:t>7.1</w:t>
       </w:r>
       <w:r>
         <w:rPr>
@@ -2071,8 +2509,9 @@
       <w:r>
         <w:rPr>
           <w:noProof/>
-        </w:rPr>
-        <w:t>Fork/Join framework</w:t>
+          <w:lang w:val="sr-Latn-BA"/>
+        </w:rPr>
+        <w:t>Implementacija paralelnog selection sorta</w:t>
       </w:r>
       <w:r>
         <w:rPr>
@@ -2090,7 +2529,7 @@
         <w:rPr>
           <w:noProof/>
         </w:rPr>
-        <w:instrText xml:space="preserve"> PAGEREF _Toc139433048 \h </w:instrText>
+        <w:instrText xml:space="preserve"> PAGEREF _Toc139540091 \h </w:instrText>
       </w:r>
       <w:r>
         <w:rPr>
@@ -2107,7 +2546,7 @@
         <w:rPr>
           <w:noProof/>
         </w:rPr>
-        <w:t>17</w:t>
+        <w:t>19</w:t>
       </w:r>
       <w:r>
         <w:rPr>
@@ -2134,7 +2573,7 @@
           <w:noProof/>
           <w:lang w:val="sr-Latn-BA"/>
         </w:rPr>
-        <w:t>6.2</w:t>
+        <w:t>7.2</w:t>
       </w:r>
       <w:r>
         <w:rPr>
@@ -2150,7 +2589,7 @@
           <w:noProof/>
           <w:lang w:val="sr-Latn-BA"/>
         </w:rPr>
-        <w:t>ForkJoinPool</w:t>
+        <w:t>Implementacija paralelnog merge sorta</w:t>
       </w:r>
       <w:r>
         <w:rPr>
@@ -2168,7 +2607,7 @@
         <w:rPr>
           <w:noProof/>
         </w:rPr>
-        <w:instrText xml:space="preserve"> PAGEREF _Toc139433049 \h </w:instrText>
+        <w:instrText xml:space="preserve"> PAGEREF _Toc139540092 \h </w:instrText>
       </w:r>
       <w:r>
         <w:rPr>
@@ -2185,60 +2624,12 @@
         <w:rPr>
           <w:noProof/>
         </w:rPr>
-        <w:t>17</w:t>
-      </w:r>
-      <w:r>
-        <w:rPr>
-          <w:noProof/>
-        </w:rPr>
-        <w:fldChar w:fldCharType="end"/>
-      </w:r>
-    </w:p>
-    <w:p>
-      <w:pPr>
-        <w:pStyle w:val="TOC3"/>
-        <w:rPr>
-          <w:rFonts w:asciiTheme="minorHAnsi" w:eastAsiaTheme="minorEastAsia" w:hAnsiTheme="minorHAnsi" w:cstheme="minorBidi"/>
-          <w:sz w:val="22"/>
-          <w:szCs w:val="22"/>
-        </w:rPr>
-      </w:pPr>
-      <w:r>
-        <w:rPr>
-          <w:lang w:val="sr-Latn-BA"/>
-        </w:rPr>
-        <w:t>6.2.1</w:t>
-      </w:r>
-      <w:r>
-        <w:rPr>
-          <w:rFonts w:asciiTheme="minorHAnsi" w:eastAsiaTheme="minorEastAsia" w:hAnsiTheme="minorHAnsi" w:cstheme="minorBidi"/>
-          <w:sz w:val="22"/>
-          <w:szCs w:val="22"/>
-        </w:rPr>
-        <w:tab/>
-      </w:r>
-      <w:r>
-        <w:rPr>
-          <w:lang w:val="sr-Latn-BA"/>
-        </w:rPr>
-        <w:t>Work-stealing algorithm</w:t>
-      </w:r>
-      <w:r>
-        <w:tab/>
-      </w:r>
-      <w:r>
-        <w:fldChar w:fldCharType="begin"/>
-      </w:r>
-      <w:r>
-        <w:instrText xml:space="preserve"> PAGEREF _Toc139433050 \h </w:instrText>
-      </w:r>
-      <w:r>
-        <w:fldChar w:fldCharType="separate"/>
-      </w:r>
-      <w:r>
-        <w:t>17</w:t>
-      </w:r>
-      <w:r>
+        <w:t>20</w:t>
+      </w:r>
+      <w:r>
+        <w:rPr>
+          <w:noProof/>
+        </w:rPr>
         <w:fldChar w:fldCharType="end"/>
       </w:r>
     </w:p>
@@ -2258,8 +2649,9 @@
       <w:r>
         <w:rPr>
           <w:noProof/>
-        </w:rPr>
-        <w:t>6.3</w:t>
+          <w:lang w:val="sr-Latn-BA"/>
+        </w:rPr>
+        <w:t>7.3</w:t>
       </w:r>
       <w:r>
         <w:rPr>
@@ -2275,13 +2667,7 @@
           <w:noProof/>
           <w:lang w:val="sr-Latn-BA"/>
         </w:rPr>
-        <w:t>ForkJoinTask</w:t>
-      </w:r>
-      <w:r>
-        <w:rPr>
-          <w:noProof/>
-        </w:rPr>
-        <w:t>&lt;V&gt;</w:t>
+        <w:t>Implementacija paralelnog quicksorta</w:t>
       </w:r>
       <w:r>
         <w:rPr>
@@ -2299,7 +2685,7 @@
         <w:rPr>
           <w:noProof/>
         </w:rPr>
-        <w:instrText xml:space="preserve"> PAGEREF _Toc139433051 \h </w:instrText>
+        <w:instrText xml:space="preserve"> PAGEREF _Toc139540093 \h </w:instrText>
       </w:r>
       <w:r>
         <w:rPr>
@@ -2316,83 +2702,7 @@
         <w:rPr>
           <w:noProof/>
         </w:rPr>
-        <w:t>17</w:t>
-      </w:r>
-      <w:r>
-        <w:rPr>
-          <w:noProof/>
-        </w:rPr>
-        <w:fldChar w:fldCharType="end"/>
-      </w:r>
-    </w:p>
-    <w:p>
-      <w:pPr>
-        <w:pStyle w:val="TOC2"/>
-        <w:tabs>
-          <w:tab w:val="left" w:pos="990"/>
-        </w:tabs>
-        <w:rPr>
-          <w:rFonts w:asciiTheme="minorHAnsi" w:eastAsiaTheme="minorEastAsia" w:hAnsiTheme="minorHAnsi" w:cstheme="minorBidi"/>
-          <w:noProof/>
-          <w:sz w:val="22"/>
-          <w:szCs w:val="22"/>
-        </w:rPr>
-      </w:pPr>
-      <w:r>
-        <w:rPr>
-          <w:noProof/>
-        </w:rPr>
-        <w:t>6.4</w:t>
-      </w:r>
-      <w:r>
-        <w:rPr>
-          <w:rFonts w:asciiTheme="minorHAnsi" w:eastAsiaTheme="minorEastAsia" w:hAnsiTheme="minorHAnsi" w:cstheme="minorBidi"/>
-          <w:noProof/>
-          <w:sz w:val="22"/>
-          <w:szCs w:val="22"/>
-        </w:rPr>
-        <w:tab/>
-      </w:r>
-      <w:r>
-        <w:rPr>
-          <w:noProof/>
-        </w:rPr>
-        <w:t>Predavanje zadataka ForkJoinPool-u</w:t>
-      </w:r>
-      <w:r>
-        <w:rPr>
-          <w:noProof/>
-        </w:rPr>
-        <w:tab/>
-      </w:r>
-      <w:r>
-        <w:rPr>
-          <w:noProof/>
-        </w:rPr>
-        <w:fldChar w:fldCharType="begin"/>
-      </w:r>
-      <w:r>
-        <w:rPr>
-          <w:noProof/>
-        </w:rPr>
-        <w:instrText xml:space="preserve"> PAGEREF _Toc139433052 \h </w:instrText>
-      </w:r>
-      <w:r>
-        <w:rPr>
-          <w:noProof/>
-        </w:rPr>
-      </w:r>
-      <w:r>
-        <w:rPr>
-          <w:noProof/>
-        </w:rPr>
-        <w:fldChar w:fldCharType="separate"/>
-      </w:r>
-      <w:r>
-        <w:rPr>
-          <w:noProof/>
-        </w:rPr>
-        <w:t>17</w:t>
+        <w:t>21</w:t>
       </w:r>
       <w:r>
         <w:rPr>
@@ -2419,7 +2729,7 @@
           <w:noProof/>
           <w:lang w:val="sr-Latn-BA"/>
         </w:rPr>
-        <w:t>7.</w:t>
+        <w:t>8.</w:t>
       </w:r>
       <w:r>
         <w:rPr>
@@ -2435,7 +2745,7 @@
           <w:noProof/>
           <w:lang w:val="sr-Latn-BA"/>
         </w:rPr>
-        <w:t>Implementacija paralelnog merge sorta</w:t>
+        <w:t>Zaključak</w:t>
       </w:r>
       <w:r>
         <w:rPr>
@@ -2453,7 +2763,7 @@
         <w:rPr>
           <w:noProof/>
         </w:rPr>
-        <w:instrText xml:space="preserve"> PAGEREF _Toc139433053 \h </w:instrText>
+        <w:instrText xml:space="preserve"> PAGEREF _Toc139540094 \h </w:instrText>
       </w:r>
       <w:r>
         <w:rPr>
@@ -2470,85 +2780,7 @@
         <w:rPr>
           <w:noProof/>
         </w:rPr>
-        <w:t>18</w:t>
-      </w:r>
-      <w:r>
-        <w:rPr>
-          <w:noProof/>
-        </w:rPr>
-        <w:fldChar w:fldCharType="end"/>
-      </w:r>
-    </w:p>
-    <w:p>
-      <w:pPr>
-        <w:pStyle w:val="TOC1"/>
-        <w:tabs>
-          <w:tab w:val="left" w:pos="432"/>
-        </w:tabs>
-        <w:rPr>
-          <w:rFonts w:asciiTheme="minorHAnsi" w:eastAsiaTheme="minorEastAsia" w:hAnsiTheme="minorHAnsi" w:cstheme="minorBidi"/>
-          <w:noProof/>
-          <w:sz w:val="22"/>
-          <w:szCs w:val="22"/>
-        </w:rPr>
-      </w:pPr>
-      <w:r>
-        <w:rPr>
-          <w:noProof/>
-          <w:lang w:val="sr-Latn-BA"/>
-        </w:rPr>
-        <w:t>8.</w:t>
-      </w:r>
-      <w:r>
-        <w:rPr>
-          <w:rFonts w:asciiTheme="minorHAnsi" w:eastAsiaTheme="minorEastAsia" w:hAnsiTheme="minorHAnsi" w:cstheme="minorBidi"/>
-          <w:noProof/>
-          <w:sz w:val="22"/>
-          <w:szCs w:val="22"/>
-        </w:rPr>
-        <w:tab/>
-      </w:r>
-      <w:r>
-        <w:rPr>
-          <w:noProof/>
-          <w:lang w:val="sr-Latn-BA"/>
-        </w:rPr>
-        <w:t>Implementacija paralelnog quicksorta</w:t>
-      </w:r>
-      <w:r>
-        <w:rPr>
-          <w:noProof/>
-        </w:rPr>
-        <w:tab/>
-      </w:r>
-      <w:r>
-        <w:rPr>
-          <w:noProof/>
-        </w:rPr>
-        <w:fldChar w:fldCharType="begin"/>
-      </w:r>
-      <w:r>
-        <w:rPr>
-          <w:noProof/>
-        </w:rPr>
-        <w:instrText xml:space="preserve"> PAGEREF _Toc139433054 \h </w:instrText>
-      </w:r>
-      <w:r>
-        <w:rPr>
-          <w:noProof/>
-        </w:rPr>
-      </w:r>
-      <w:r>
-        <w:rPr>
-          <w:noProof/>
-        </w:rPr>
-        <w:fldChar w:fldCharType="separate"/>
-      </w:r>
-      <w:r>
-        <w:rPr>
-          <w:noProof/>
-        </w:rPr>
-        <w:t>19</w:t>
+        <w:t>22</w:t>
       </w:r>
       <w:r>
         <w:rPr>
@@ -2574,6 +2806,8 @@
         <w:jc w:val="left"/>
       </w:pPr>
     </w:p>
+    <w:bookmarkEnd w:id="0"/>
+    <w:bookmarkEnd w:id="1"/>
     <w:p>
       <w:pPr>
         <w:pStyle w:val="Title"/>
@@ -2582,48 +2816,16 @@
     </w:p>
     <w:p>
       <w:pPr>
-        <w:pStyle w:val="Title"/>
-        <w:jc w:val="left"/>
-      </w:pPr>
-    </w:p>
-    <w:p>
-      <w:pPr>
-        <w:pStyle w:val="Title"/>
-        <w:jc w:val="left"/>
-      </w:pPr>
-      <w:r>
-        <w:t xml:space="preserve"> </w:t>
-      </w:r>
-      <w:bookmarkEnd w:id="0"/>
-      <w:bookmarkEnd w:id="1"/>
-    </w:p>
-    <w:p>
-      <w:pPr>
         <w:pStyle w:val="Heading1"/>
         <w:keepNext w:val="0"/>
       </w:pPr>
-      <w:bookmarkStart w:id="2" w:name="_Toc139433021"/>
+      <w:bookmarkStart w:id="2" w:name="_Toc139540058"/>
       <w:r>
         <w:lastRenderedPageBreak/>
         <w:t>Uvod</w:t>
       </w:r>
       <w:bookmarkEnd w:id="2"/>
     </w:p>
-    <w:p/>
-    <w:p>
-      <w:pPr>
-        <w:pStyle w:val="InfoBlue"/>
-      </w:pPr>
-      <w:r>
-        <w:t>[</w:t>
-      </w:r>
-      <w:r>
-        <w:t>O dokumentu</w:t>
-      </w:r>
-      <w:r>
-        <w:t>.]</w:t>
-      </w:r>
-    </w:p>
     <w:p>
       <w:pPr>
         <w:pStyle w:val="BodyText"/>
@@ -2664,7 +2866,23 @@
           <w:szCs w:val="24"/>
           <w:lang w:val="bs-Latn-BA"/>
         </w:rPr>
-        <w:t>raćenicama i akronimima, o referencama i pregledu dokumenta.</w:t>
+        <w:t xml:space="preserve">raćenicama i akronimima, o referencama i </w:t>
+      </w:r>
+      <w:r>
+        <w:rPr>
+          <w:sz w:val="24"/>
+          <w:szCs w:val="24"/>
+          <w:lang w:val="bs-Latn-BA"/>
+        </w:rPr>
+        <w:t xml:space="preserve">na kraju imamo </w:t>
+      </w:r>
+      <w:r>
+        <w:rPr>
+          <w:sz w:val="24"/>
+          <w:szCs w:val="24"/>
+          <w:lang w:val="bs-Latn-BA"/>
+        </w:rPr>
+        <w:t>pregled dokumenta.</w:t>
       </w:r>
     </w:p>
     <w:p>
@@ -2725,8 +2943,6 @@
         </w:rPr>
         <w:t xml:space="preserve">đu </w:t>
       </w:r>
-      <w:bookmarkStart w:id="3" w:name="_GoBack"/>
-      <w:bookmarkEnd w:id="3"/>
       <w:r>
         <w:rPr>
           <w:sz w:val="24"/>
@@ -2760,7 +2976,23 @@
           <w:szCs w:val="24"/>
           <w:lang w:val="bs-Latn-BA"/>
         </w:rPr>
-        <w:t>U trećem dijelu je bilo nešto više riječi o Java programskom jeziku, o verzijama Jave, o instalaciji Jave na različitim operativnim sistemima, te o bibliotekama koje su korištene u ovome projektu kako bi se obezbjedio paralelni rad različitih algoritama za sortiranje.</w:t>
+        <w:t xml:space="preserve">U trećem dijelu </w:t>
+      </w:r>
+      <w:r>
+        <w:rPr>
+          <w:sz w:val="24"/>
+          <w:szCs w:val="24"/>
+          <w:lang w:val="bs-Latn-BA"/>
+        </w:rPr>
+        <w:t>će biti</w:t>
+      </w:r>
+      <w:r>
+        <w:rPr>
+          <w:sz w:val="24"/>
+          <w:szCs w:val="24"/>
+          <w:lang w:val="bs-Latn-BA"/>
+        </w:rPr>
+        <w:t xml:space="preserve"> nešto više riječi o Java programskom jeziku, o verzijama Jave, o instalaciji Jave na različitim operativnim sistemima, te o bibliotekama koje su korištene u ovome projektu kako bi se obezbjedio paralelni rad različitih algoritama za sortiranje.</w:t>
       </w:r>
     </w:p>
     <w:p>
@@ -2777,31 +3009,125 @@
         <w:rPr>
           <w:sz w:val="24"/>
           <w:szCs w:val="24"/>
-        </w:rPr>
-        <w:t>U ovom dokumentu</w:t>
-      </w:r>
-      <w:r>
-        <w:rPr>
-          <w:sz w:val="24"/>
-          <w:szCs w:val="24"/>
-        </w:rPr>
-        <w:t xml:space="preserve"> </w:t>
-      </w:r>
-      <w:r>
-        <w:rPr>
-          <w:sz w:val="24"/>
-          <w:szCs w:val="24"/>
           <w:lang w:val="bs-Latn-BA"/>
         </w:rPr>
-        <w:t xml:space="preserve"> ćete moći pročitati vezano za algoritme sortiranja. Konkretno za algoritme Insertion sort, Selection sort, Bubble sort</w:t>
-      </w:r>
-      <w:r>
+        <w:t>Četvrti dio govori o Java Swingu...</w:t>
+      </w:r>
+    </w:p>
+    <w:p>
+      <w:pPr>
+        <w:pStyle w:val="BodyText"/>
+        <w:ind w:left="0"/>
         <w:rPr>
           <w:sz w:val="24"/>
           <w:szCs w:val="24"/>
           <w:lang w:val="bs-Latn-BA"/>
         </w:rPr>
-        <w:t>, Merge sort, Quick sort. Vidjet ćete kako rade ti algoritmi, po kojem principu vrše sortiranje.</w:t>
+      </w:pPr>
+      <w:r>
+        <w:rPr>
+          <w:sz w:val="24"/>
+          <w:szCs w:val="24"/>
+        </w:rPr>
+        <w:t xml:space="preserve">U </w:t>
+      </w:r>
+      <w:r>
+        <w:rPr>
+          <w:sz w:val="24"/>
+          <w:szCs w:val="24"/>
+        </w:rPr>
+        <w:t>petom dijelu ćemo pričati o</w:t>
+      </w:r>
+      <w:r>
+        <w:rPr>
+          <w:sz w:val="24"/>
+          <w:szCs w:val="24"/>
+          <w:lang w:val="bs-Latn-BA"/>
+        </w:rPr>
+        <w:t xml:space="preserve"> algoritm</w:t>
+      </w:r>
+      <w:r>
+        <w:rPr>
+          <w:sz w:val="24"/>
+          <w:szCs w:val="24"/>
+          <w:lang w:val="bs-Latn-BA"/>
+        </w:rPr>
+        <w:t>ima za</w:t>
+      </w:r>
+      <w:r>
+        <w:rPr>
+          <w:sz w:val="24"/>
+          <w:szCs w:val="24"/>
+          <w:lang w:val="bs-Latn-BA"/>
+        </w:rPr>
+        <w:t xml:space="preserve"> sortiranj</w:t>
+      </w:r>
+      <w:r>
+        <w:rPr>
+          <w:sz w:val="24"/>
+          <w:szCs w:val="24"/>
+          <w:lang w:val="bs-Latn-BA"/>
+        </w:rPr>
+        <w:t>e</w:t>
+      </w:r>
+      <w:r>
+        <w:rPr>
+          <w:sz w:val="24"/>
+          <w:szCs w:val="24"/>
+          <w:lang w:val="bs-Latn-BA"/>
+        </w:rPr>
+        <w:t>. Konkretno za algoritme Insertion sort, Selection sort, Bubble sort</w:t>
+      </w:r>
+      <w:r>
+        <w:rPr>
+          <w:sz w:val="24"/>
+          <w:szCs w:val="24"/>
+          <w:lang w:val="bs-Latn-BA"/>
+        </w:rPr>
+        <w:t>, Merge sort, Quick sort. Vidjet</w:t>
+      </w:r>
+      <w:r>
+        <w:rPr>
+          <w:sz w:val="24"/>
+          <w:szCs w:val="24"/>
+          <w:lang w:val="bs-Latn-BA"/>
+        </w:rPr>
+        <w:t>i ćemo</w:t>
+      </w:r>
+      <w:r>
+        <w:rPr>
+          <w:sz w:val="24"/>
+          <w:szCs w:val="24"/>
+          <w:lang w:val="bs-Latn-BA"/>
+        </w:rPr>
+        <w:t xml:space="preserve"> kako rade ti algoritmi, po</w:t>
+      </w:r>
+      <w:r>
+        <w:rPr>
+          <w:sz w:val="24"/>
+          <w:szCs w:val="24"/>
+          <w:lang w:val="bs-Latn-BA"/>
+        </w:rPr>
+        <w:t xml:space="preserve"> kojem principu vrše sortiranje, te ćemo i slikovito prikazati kako to izgleda i šta se dešava u pozadini u memoriji.</w:t>
+      </w:r>
+    </w:p>
+    <w:p>
+      <w:pPr>
+        <w:pStyle w:val="BodyText"/>
+        <w:ind w:left="0"/>
+        <w:rPr>
+          <w:sz w:val="24"/>
+          <w:szCs w:val="24"/>
+          <w:lang w:val="bs-Latn-BA"/>
+        </w:rPr>
+      </w:pPr>
+      <w:r>
+        <w:rPr>
+          <w:sz w:val="24"/>
+          <w:szCs w:val="24"/>
+          <w:lang w:val="bs-Latn-BA"/>
+        </w:rPr>
+        <w:t>Šesti dio je rezetvisan za paralelizam u algoritmima sortiranja, tako da ćemo prokomentarisati te algoritme i proći kroz njihov kod. Objasnit ćemo šta se dešava u paralelizaciji sa tim algoritmima i kako smo uspjeli da implementiramo paralelizaciju na te algoritme.</w:t>
       </w:r>
     </w:p>
     <w:p>
@@ -2814,32 +3140,188 @@
         <w:pStyle w:val="Heading2"/>
         <w:keepNext w:val="0"/>
       </w:pPr>
-      <w:bookmarkStart w:id="4" w:name="_Toc139433022"/>
+      <w:bookmarkStart w:id="3" w:name="_Toc139540059"/>
       <w:r>
         <w:t>Svrha</w:t>
       </w:r>
-      <w:bookmarkEnd w:id="4"/>
-    </w:p>
-    <w:p/>
-    <w:p>
-      <w:pPr>
-        <w:pStyle w:val="InfoBlue"/>
-      </w:pPr>
-      <w:r>
-        <w:t>[</w:t>
-      </w:r>
-      <w:r>
-        <w:t>Šta želimo postići ovim radom, a i ovim dokumentom</w:t>
-      </w:r>
-      <w:r>
-        <w:rPr>
-          <w:b/>
-          <w:bCs/>
+      <w:bookmarkEnd w:id="3"/>
+    </w:p>
+    <w:p>
+      <w:pPr>
+        <w:rPr>
+          <w:sz w:val="24"/>
+          <w:szCs w:val="24"/>
+        </w:rPr>
+      </w:pPr>
+    </w:p>
+    <w:p>
+      <w:pPr>
+        <w:rPr>
+          <w:sz w:val="24"/>
+          <w:szCs w:val="24"/>
+        </w:rPr>
+      </w:pPr>
+      <w:r>
+        <w:rPr>
+          <w:sz w:val="24"/>
+          <w:szCs w:val="24"/>
+        </w:rPr>
+        <w:t>Cilj ovog projekta je</w:t>
+      </w:r>
+      <w:r>
+        <w:rPr>
+          <w:sz w:val="24"/>
+          <w:szCs w:val="24"/>
+        </w:rPr>
+        <w:t xml:space="preserve"> vidjeti kako paralelizacija uti</w:t>
+      </w:r>
+      <w:r>
+        <w:rPr>
+          <w:sz w:val="24"/>
+          <w:szCs w:val="24"/>
+          <w:lang w:val="bs-Latn-BA"/>
+        </w:rPr>
+        <w:t>če na različite algoritme sortiranja. U ovom projektu smo</w:t>
+      </w:r>
+      <w:r>
+        <w:rPr>
+          <w:sz w:val="24"/>
+          <w:szCs w:val="24"/>
+        </w:rPr>
+        <w:t xml:space="preserve"> implementirali</w:t>
+      </w:r>
+      <w:r>
+        <w:rPr>
+          <w:sz w:val="24"/>
+          <w:szCs w:val="24"/>
+        </w:rPr>
+        <w:t xml:space="preserve"> pet algoritama za sortiranje (Bubble Sort, Insertion Sort, Selection Sort, Merge Sort i Quick Sort) i </w:t>
+      </w:r>
+      <w:r>
+        <w:rPr>
+          <w:sz w:val="24"/>
+          <w:szCs w:val="24"/>
+        </w:rPr>
+        <w:t>omogućili njihovo izvršavanje sekvencijalno (bez paralelizacije) i paralelno (sa paralelizacijom)</w:t>
+      </w:r>
+      <w:r>
+        <w:rPr>
+          <w:sz w:val="24"/>
+          <w:szCs w:val="24"/>
+        </w:rPr>
+        <w:t xml:space="preserve">. </w:t>
+      </w:r>
+      <w:r>
+        <w:rPr>
+          <w:sz w:val="24"/>
+          <w:szCs w:val="24"/>
+        </w:rPr>
+        <w:t xml:space="preserve">Pošto ispitujemo uspješnost pojedinih algoritama sortiranja, bitna nam je njihova brzina izvršavanja, tako da prilikom izvršavanja svakog algoritma, mjeri se njegovo vrijeme i rezultat se ispisuje na ekran. Također smo napravili metode koje generišu članove u nizu, pa je moguće unijeti veličinu niza, kao i to da li će brojevi u nizu biti cjelobrojni ili decimalni. Stavili smo da su brojevi, koji se generišu pomoću Random() metode, u rasponu od -10 000 do 10 000. </w:t>
+      </w:r>
+      <w:r>
+        <w:rPr>
+          <w:sz w:val="24"/>
+          <w:szCs w:val="24"/>
+        </w:rPr>
+        <w:t xml:space="preserve">Aplikacija također omogućava rad sa fajlovima, </w:t>
+      </w:r>
+      <w:r>
+        <w:rPr>
+          <w:sz w:val="24"/>
+          <w:szCs w:val="24"/>
+        </w:rPr>
+        <w:t xml:space="preserve">tako da je moguće </w:t>
+      </w:r>
+      <w:r>
+        <w:rPr>
+          <w:sz w:val="24"/>
+          <w:szCs w:val="24"/>
+        </w:rPr>
+        <w:t>učit</w:t>
+      </w:r>
+      <w:r>
+        <w:rPr>
+          <w:sz w:val="24"/>
+          <w:szCs w:val="24"/>
+        </w:rPr>
+        <w:t>at</w:t>
+      </w:r>
+      <w:r>
+        <w:rPr>
+          <w:sz w:val="24"/>
+          <w:szCs w:val="24"/>
+        </w:rPr>
+        <w:t>i</w:t>
+      </w:r>
+      <w:r>
+        <w:rPr>
+          <w:sz w:val="24"/>
+          <w:szCs w:val="24"/>
+        </w:rPr>
+        <w:t xml:space="preserve"> niz iz fajla, prikazati ga na ekran</w:t>
+      </w:r>
+      <w:r>
+        <w:rPr>
+          <w:sz w:val="24"/>
+          <w:szCs w:val="24"/>
+        </w:rPr>
+        <w:t>,</w:t>
+      </w:r>
+      <w:r>
+        <w:rPr>
+          <w:sz w:val="24"/>
+          <w:szCs w:val="24"/>
+        </w:rPr>
+        <w:t xml:space="preserve"> te ga sortirati. </w:t>
+      </w:r>
+      <w:r>
+        <w:rPr>
+          <w:sz w:val="24"/>
+          <w:szCs w:val="24"/>
+        </w:rPr>
+        <w:t xml:space="preserve"> </w:t>
+      </w:r>
+      <w:r>
+        <w:rPr>
+          <w:sz w:val="24"/>
+          <w:szCs w:val="24"/>
+        </w:rPr>
+        <w:t xml:space="preserve">Moguće je i </w:t>
+      </w:r>
+      <w:r>
+        <w:rPr>
+          <w:sz w:val="24"/>
+          <w:szCs w:val="24"/>
+        </w:rPr>
+        <w:t xml:space="preserve">spremanje </w:t>
+      </w:r>
+      <w:r>
+        <w:rPr>
+          <w:sz w:val="24"/>
+          <w:szCs w:val="24"/>
+        </w:rPr>
+        <w:t xml:space="preserve">rezultata </w:t>
+      </w:r>
+      <w:r>
+        <w:rPr>
+          <w:sz w:val="24"/>
+          <w:szCs w:val="24"/>
+        </w:rPr>
+        <w:t>u faj</w:t>
+      </w:r>
+      <w:r>
+        <w:rPr>
+          <w:sz w:val="24"/>
+          <w:szCs w:val="24"/>
+        </w:rPr>
+        <w:t xml:space="preserve">l </w:t>
+      </w:r>
+      <w:r>
+        <w:rPr>
+          <w:sz w:val="24"/>
+          <w:szCs w:val="24"/>
         </w:rPr>
         <w:t>.</w:t>
-      </w:r>
-      <w:r>
-        <w:t>]</w:t>
       </w:r>
     </w:p>
     <w:p>
@@ -2852,9 +3334,9 @@
         <w:pStyle w:val="Heading2"/>
         <w:keepNext w:val="0"/>
       </w:pPr>
-      <w:bookmarkStart w:id="5" w:name="_Toc456598589"/>
-      <w:bookmarkStart w:id="6" w:name="_Toc456600920"/>
-      <w:bookmarkStart w:id="7" w:name="_Toc139433023"/>
+      <w:bookmarkStart w:id="4" w:name="_Toc456598589"/>
+      <w:bookmarkStart w:id="5" w:name="_Toc456600920"/>
+      <w:bookmarkStart w:id="6" w:name="_Toc139540060"/>
       <w:r>
         <w:t>Definicije</w:t>
       </w:r>
@@ -2864,12 +3346,12 @@
       <w:r>
         <w:t>akronimi i skraćenic</w:t>
       </w:r>
+      <w:bookmarkEnd w:id="4"/>
       <w:bookmarkEnd w:id="5"/>
+      <w:r>
+        <w:t>e</w:t>
+      </w:r>
       <w:bookmarkEnd w:id="6"/>
-      <w:r>
-        <w:t>e</w:t>
-      </w:r>
-      <w:bookmarkEnd w:id="7"/>
     </w:p>
     <w:p>
       <w:pPr>
@@ -2895,7 +3377,21 @@
           <w:sz w:val="24"/>
           <w:szCs w:val="24"/>
         </w:rPr>
-        <w:t xml:space="preserve"> – Java Virtuelna Mašina</w:t>
+        <w:t xml:space="preserve"> </w:t>
+      </w:r>
+      <w:r>
+        <w:rPr>
+          <w:sz w:val="24"/>
+          <w:szCs w:val="24"/>
+        </w:rPr>
+        <w:t>-</w:t>
+      </w:r>
+      <w:r>
+        <w:rPr>
+          <w:sz w:val="24"/>
+          <w:szCs w:val="24"/>
+        </w:rPr>
+        <w:t xml:space="preserve"> Java Virtuelna Mašina</w:t>
       </w:r>
     </w:p>
     <w:p>
@@ -2927,14 +3423,78 @@
     </w:p>
     <w:p>
       <w:pPr>
+        <w:pStyle w:val="BodyText"/>
+        <w:numPr>
+          <w:ilvl w:val="0"/>
+          <w:numId w:val="25"/>
+        </w:numPr>
+        <w:rPr>
+          <w:sz w:val="24"/>
+          <w:szCs w:val="24"/>
+        </w:rPr>
+      </w:pPr>
+      <w:r>
+        <w:rPr>
+          <w:sz w:val="24"/>
+          <w:szCs w:val="24"/>
+        </w:rPr>
+        <w:t>GUI -</w:t>
+      </w:r>
+      <w:r>
+        <w:rPr>
+          <w:sz w:val="24"/>
+          <w:szCs w:val="24"/>
+        </w:rPr>
+        <w:t xml:space="preserve"> Graphical User Interface</w:t>
+      </w:r>
+    </w:p>
+    <w:p>
+      <w:pPr>
+        <w:pStyle w:val="BodyText"/>
+        <w:numPr>
+          <w:ilvl w:val="0"/>
+          <w:numId w:val="25"/>
+        </w:numPr>
+        <w:rPr>
+          <w:sz w:val="24"/>
+          <w:szCs w:val="24"/>
+        </w:rPr>
+      </w:pPr>
+      <w:r>
+        <w:rPr>
+          <w:sz w:val="24"/>
+          <w:szCs w:val="24"/>
+        </w:rPr>
+        <w:t>API -</w:t>
+      </w:r>
+      <w:r>
+        <w:rPr>
+          <w:sz w:val="24"/>
+          <w:szCs w:val="24"/>
+        </w:rPr>
+        <w:t xml:space="preserve"> Application Programming Interface</w:t>
+      </w:r>
+    </w:p>
+    <w:p>
+      <w:pPr>
+        <w:pStyle w:val="BodyText"/>
+        <w:ind w:left="1440"/>
+        <w:rPr>
+          <w:sz w:val="24"/>
+          <w:szCs w:val="24"/>
+        </w:rPr>
+      </w:pPr>
+    </w:p>
+    <w:p>
+      <w:pPr>
         <w:pStyle w:val="Heading2"/>
         <w:keepNext w:val="0"/>
       </w:pPr>
-      <w:bookmarkStart w:id="8" w:name="_Toc139433024"/>
+      <w:bookmarkStart w:id="7" w:name="_Toc139540061"/>
       <w:r>
         <w:t>Reference</w:t>
       </w:r>
-      <w:bookmarkEnd w:id="8"/>
+      <w:bookmarkEnd w:id="7"/>
     </w:p>
     <w:p/>
     <w:p>
@@ -3120,52 +3680,59 @@
         <w:pStyle w:val="Heading2"/>
         <w:keepNext w:val="0"/>
       </w:pPr>
-      <w:bookmarkStart w:id="9" w:name="_Toc139433025"/>
+      <w:bookmarkStart w:id="8" w:name="_Toc139540062"/>
       <w:r>
         <w:t>Pregled</w:t>
       </w:r>
+      <w:bookmarkEnd w:id="8"/>
+    </w:p>
+    <w:p/>
+    <w:p>
+      <w:pPr>
+        <w:pStyle w:val="BodyText"/>
+        <w:ind w:left="0"/>
+        <w:rPr>
+          <w:sz w:val="24"/>
+          <w:szCs w:val="24"/>
+        </w:rPr>
+      </w:pPr>
+      <w:r>
+        <w:rPr>
+          <w:sz w:val="24"/>
+          <w:szCs w:val="24"/>
+        </w:rPr>
+        <w:t>Ovaj dokument će pružiti detaljan pregled implementacije algoritama za sortiranje, objasniti paralelizam i kako je implementiran u Javi. Također će obuhvatiti detalje o instalaciji Java okruženja i korištenju Java Swing biblioteke za kreiranje grafičkog korisničkog interfejsa. Dokument će sadržavati i primjere implementacije paralelnog merge sorta i paralelnog quicksorta.</w:t>
+      </w:r>
+    </w:p>
+    <w:p>
+      <w:pPr>
+        <w:pStyle w:val="BodyText"/>
+        <w:ind w:left="0"/>
+        <w:rPr>
+          <w:sz w:val="24"/>
+          <w:szCs w:val="24"/>
+        </w:rPr>
+      </w:pPr>
+      <w:bookmarkStart w:id="9" w:name="_GoBack"/>
       <w:bookmarkEnd w:id="9"/>
-    </w:p>
-    <w:p/>
-    <w:p>
-      <w:pPr>
-        <w:pStyle w:val="InfoBlue"/>
-      </w:pPr>
-      <w:r>
-        <w:t>[</w:t>
-      </w:r>
-      <w:r>
-        <w:t>Pregled čitavog dokumenta</w:t>
-      </w:r>
-      <w:r>
-        <w:t>.</w:t>
-      </w:r>
-      <w:r>
-        <w:t xml:space="preserve"> Šta sve on sadrži.</w:t>
-      </w:r>
-      <w:r>
-        <w:t>]</w:t>
-      </w:r>
     </w:p>
     <w:p>
       <w:pPr>
         <w:pStyle w:val="Heading1"/>
         <w:keepNext w:val="0"/>
       </w:pPr>
-      <w:bookmarkStart w:id="10" w:name="_Toc139433026"/>
+      <w:bookmarkStart w:id="10" w:name="_Toc139540063"/>
       <w:r>
         <w:t>Paralelizam</w:t>
       </w:r>
       <w:bookmarkEnd w:id="10"/>
     </w:p>
-    <w:p/>
     <w:p>
       <w:pPr>
         <w:pStyle w:val="Heading2"/>
       </w:pPr>
-      <w:bookmarkStart w:id="11" w:name="_Toc139433027"/>
-      <w:r>
-        <w:lastRenderedPageBreak/>
+      <w:bookmarkStart w:id="11" w:name="_Toc139540064"/>
+      <w:r>
         <w:t>Razlika između paralelizma i konkurentnosti</w:t>
       </w:r>
       <w:bookmarkEnd w:id="11"/>
@@ -3340,6 +3907,7 @@
         <w:rPr>
           <w:noProof/>
         </w:rPr>
+        <w:lastRenderedPageBreak/>
         <w:drawing>
           <wp:inline distT="0" distB="0" distL="0" distR="0">
             <wp:extent cx="3123590" cy="1678163"/>
@@ -3465,7 +4033,7 @@
         <w:pStyle w:val="Heading2"/>
         <w:keepNext w:val="0"/>
       </w:pPr>
-      <w:bookmarkStart w:id="12" w:name="_Toc139433028"/>
+      <w:bookmarkStart w:id="12" w:name="_Toc139540065"/>
       <w:r>
         <w:t>O paralelizmu</w:t>
       </w:r>
@@ -3495,7 +4063,6 @@
           <w:sz w:val="24"/>
           <w:szCs w:val="24"/>
         </w:rPr>
-        <w:lastRenderedPageBreak/>
         <w:t>Zbog</w:t>
       </w:r>
       <w:r>
@@ -3585,7 +4152,7 @@
       <w:pPr>
         <w:pStyle w:val="Heading2"/>
       </w:pPr>
-      <w:bookmarkStart w:id="13" w:name="_Toc139433029"/>
+      <w:bookmarkStart w:id="13" w:name="_Toc139540066"/>
       <w:r>
         <w:t>Prednosti paralelizma</w:t>
       </w:r>
@@ -3785,6 +4352,7 @@
           <w:sz w:val="24"/>
           <w:szCs w:val="24"/>
         </w:rPr>
+        <w:lastRenderedPageBreak/>
         <w:t>Uštede troškova:</w:t>
       </w:r>
       <w:r>
@@ -4015,7 +4583,7 @@
       <w:pPr>
         <w:pStyle w:val="Heading2"/>
       </w:pPr>
-      <w:bookmarkStart w:id="14" w:name="_Toc139433030"/>
+      <w:bookmarkStart w:id="14" w:name="_Toc139540067"/>
       <w:r>
         <w:t>Nedostaci paralelizma</w:t>
       </w:r>
@@ -4052,7 +4620,6 @@
           <w:sz w:val="24"/>
           <w:szCs w:val="24"/>
         </w:rPr>
-        <w:lastRenderedPageBreak/>
         <w:t>Drugi ključni problem je pitanje balansiranja opterećenja, koje uključuje ravnomjernu raspodjelu radnog opterećenja na različite procesorske jedinice kako bi se osiguralo da nijedna jedinica ne miruje dok su druge preopterećene. Balansiranje opterećenja može biti posebno izazovno kada je radno opterećenje dinamično i nepredvidivo, jer može zahtijevati stalno prilagođavanje distribucije zadataka na osnovu promjenjivog radnog opterećenja.</w:t>
       </w:r>
     </w:p>
@@ -4099,7 +4666,7 @@
       <w:pPr>
         <w:pStyle w:val="Heading1"/>
       </w:pPr>
-      <w:bookmarkStart w:id="15" w:name="_Toc139433031"/>
+      <w:bookmarkStart w:id="15" w:name="_Toc139540068"/>
       <w:r>
         <w:t>Java</w:t>
       </w:r>
@@ -4143,8 +4710,9 @@
         <w:pStyle w:val="Heading2"/>
         <w:keepNext w:val="0"/>
       </w:pPr>
-      <w:bookmarkStart w:id="16" w:name="_Toc139433032"/>
-      <w:r>
+      <w:bookmarkStart w:id="16" w:name="_Toc139540069"/>
+      <w:r>
+        <w:lastRenderedPageBreak/>
         <w:t>O tehnologiji</w:t>
       </w:r>
       <w:bookmarkEnd w:id="16"/>
@@ -4272,7 +4840,7 @@
       <w:pPr>
         <w:pStyle w:val="Heading2"/>
       </w:pPr>
-      <w:bookmarkStart w:id="17" w:name="_Toc139433033"/>
+      <w:bookmarkStart w:id="17" w:name="_Toc139540070"/>
       <w:r>
         <w:t>Verzije Jave</w:t>
       </w:r>
@@ -4424,15 +4992,176 @@
           <w:sz w:val="24"/>
           <w:szCs w:val="24"/>
         </w:rPr>
+        <w:t>Java 1.2 (takođe poznat kao Java 2): Uvedeno 1998. godine, ovo izdanje je dodalo podršku za Swing GUI alat, Java imena i interfejs imenika (JNDI) i Java Foundation Cla</w:t>
+      </w:r>
+      <w:r>
+        <w:rPr>
+          <w:sz w:val="24"/>
+          <w:szCs w:val="24"/>
+        </w:rPr>
+        <w:t>sses (JFC).</w:t>
+      </w:r>
+    </w:p>
+    <w:p>
+      <w:pPr>
+        <w:pStyle w:val="BodyText"/>
+        <w:rPr>
+          <w:sz w:val="24"/>
+          <w:szCs w:val="24"/>
+        </w:rPr>
+      </w:pPr>
+      <w:r>
+        <w:rPr>
+          <w:sz w:val="24"/>
+          <w:szCs w:val="24"/>
+        </w:rPr>
+        <w:t>Java 1.3: Objavljena 2000. godine, ova verzija je uvela Java Soun</w:t>
+      </w:r>
+      <w:r>
+        <w:rPr>
+          <w:sz w:val="24"/>
+          <w:szCs w:val="24"/>
+        </w:rPr>
+        <w:t>d API i podršku za HotSpot JVM.</w:t>
+      </w:r>
+    </w:p>
+    <w:p>
+      <w:pPr>
+        <w:pStyle w:val="BodyText"/>
+        <w:rPr>
+          <w:sz w:val="24"/>
+          <w:szCs w:val="24"/>
+        </w:rPr>
+      </w:pPr>
+      <w:r>
+        <w:rPr>
+          <w:sz w:val="24"/>
+          <w:szCs w:val="24"/>
+        </w:rPr>
+        <w:t>Java 1.4: Objavljena 2002. godine, ova verzija je uvela Java Native Interface (JNI), XML obradu sa JAXP-om i regul</w:t>
+      </w:r>
+      <w:r>
+        <w:rPr>
+          <w:sz w:val="24"/>
+          <w:szCs w:val="24"/>
+        </w:rPr>
+        <w:t>arne izraze sa Java.util.regex.</w:t>
+      </w:r>
+    </w:p>
+    <w:p>
+      <w:pPr>
+        <w:pStyle w:val="BodyText"/>
+        <w:rPr>
+          <w:sz w:val="24"/>
+          <w:szCs w:val="24"/>
+        </w:rPr>
+      </w:pPr>
+      <w:r>
+        <w:rPr>
+          <w:sz w:val="24"/>
+          <w:szCs w:val="24"/>
+        </w:rPr>
+        <w:t>Java 5 (takođe poznat kao Java 1.5): Objavljeno 2004. godine, ovo izdanje je dodalo podršku za generičke karakte</w:t>
+      </w:r>
+      <w:r>
+        <w:rPr>
+          <w:sz w:val="24"/>
+          <w:szCs w:val="24"/>
+        </w:rPr>
+        <w:t>ristike, napomene i autoboxing.</w:t>
+      </w:r>
+    </w:p>
+    <w:p>
+      <w:pPr>
+        <w:pStyle w:val="BodyText"/>
+        <w:rPr>
+          <w:sz w:val="24"/>
+          <w:szCs w:val="24"/>
+        </w:rPr>
+      </w:pPr>
+      <w:r>
+        <w:rPr>
+          <w:sz w:val="24"/>
+          <w:szCs w:val="24"/>
+        </w:rPr>
+        <w:t>Java 6 (takođe poznat kao Java 1.6): Objavljeno 2006. godine, ovo izdanje je uvelo poboljšanja Java virtuelne mašine (JVM), uključujući podršku za dinami</w:t>
+      </w:r>
+      <w:r>
+        <w:rPr>
+          <w:sz w:val="24"/>
+          <w:szCs w:val="24"/>
+        </w:rPr>
+        <w:t>čke jezike i Java Compiler API.</w:t>
+      </w:r>
+    </w:p>
+    <w:p>
+      <w:pPr>
+        <w:pStyle w:val="BodyText"/>
+        <w:rPr>
+          <w:sz w:val="24"/>
+          <w:szCs w:val="24"/>
+        </w:rPr>
+      </w:pPr>
+      <w:r>
+        <w:rPr>
+          <w:sz w:val="24"/>
+          <w:szCs w:val="24"/>
+        </w:rPr>
+        <w:t>Java 7: Objavljena 2011. godine, ova verzija je uvela naredbu try-with-resources, naredbe višestrukog hvatanja i podršk</w:t>
+      </w:r>
+      <w:r>
+        <w:rPr>
+          <w:sz w:val="24"/>
+          <w:szCs w:val="24"/>
+        </w:rPr>
+        <w:t>u za nizove u naredbama switch.</w:t>
+      </w:r>
+    </w:p>
+    <w:p>
+      <w:pPr>
+        <w:pStyle w:val="BodyText"/>
+        <w:rPr>
+          <w:sz w:val="24"/>
+          <w:szCs w:val="24"/>
+        </w:rPr>
+      </w:pPr>
+      <w:r>
+        <w:rPr>
+          <w:sz w:val="24"/>
+          <w:szCs w:val="24"/>
+        </w:rPr>
+        <w:t>Java 8: Objavljeno 2014. godine, ovo izdanje je dodalo podršku za lambda izra</w:t>
+      </w:r>
+      <w:r>
+        <w:rPr>
+          <w:sz w:val="24"/>
+          <w:szCs w:val="24"/>
+        </w:rPr>
+        <w:t>ze, Stream API i Date/Time API.</w:t>
+      </w:r>
+    </w:p>
+    <w:p>
+      <w:pPr>
+        <w:pStyle w:val="BodyText"/>
+        <w:rPr>
+          <w:sz w:val="24"/>
+          <w:szCs w:val="24"/>
+        </w:rPr>
+      </w:pPr>
+      <w:r>
+        <w:rPr>
+          <w:sz w:val="24"/>
+          <w:szCs w:val="24"/>
+        </w:rPr>
         <w:lastRenderedPageBreak/>
-        <w:t>Java 1.2 (takođe poznat kao Java 2): Uvedeno 1998. godine, ovo izdanje je dodalo podršku za Swing GUI alat, Java imena i interfejs imenika (JNDI) i Java Foundation Cla</w:t>
-      </w:r>
-      <w:r>
-        <w:rPr>
-          <w:sz w:val="24"/>
-          <w:szCs w:val="24"/>
-        </w:rPr>
-        <w:t>sses (JFC).</w:t>
+        <w:t>Java 9: Objavljena 2017. godine, ova verzija je uvela Java Platform Module System (JPMS), koji omo</w:t>
+      </w:r>
+      <w:r>
+        <w:rPr>
+          <w:sz w:val="24"/>
+          <w:szCs w:val="24"/>
+        </w:rPr>
+        <w:t>gućava modularno programiranje.</w:t>
       </w:r>
     </w:p>
     <w:p>
@@ -4448,14 +5177,28 @@
           <w:sz w:val="24"/>
           <w:szCs w:val="24"/>
         </w:rPr>
-        <w:t>Java 1.3: Objavljena 2000. godine, ova verzija je uvela Java Soun</w:t>
-      </w:r>
-      <w:r>
-        <w:rPr>
-          <w:sz w:val="24"/>
-          <w:szCs w:val="24"/>
-        </w:rPr>
-        <w:t>d API i podršku za HotSpot JVM.</w:t>
+        <w:t>Java 10: Objavljeno 2018. godine, ovo izdanje je dodalo podršku za zaključivanje tipa lokalne varijable i i</w:t>
+      </w:r>
+      <w:r>
+        <w:rPr>
+          <w:sz w:val="24"/>
+          <w:szCs w:val="24"/>
+        </w:rPr>
+        <w:t>nterfejs za prikupljanje smeća</w:t>
+      </w:r>
+      <w:r>
+        <w:rPr>
+          <w:sz w:val="24"/>
+          <w:szCs w:val="24"/>
+        </w:rPr>
+        <w:t xml:space="preserve"> (Garbage Collector)</w:t>
+      </w:r>
+      <w:r>
+        <w:rPr>
+          <w:sz w:val="24"/>
+          <w:szCs w:val="24"/>
+        </w:rPr>
+        <w:t>.</w:t>
       </w:r>
     </w:p>
     <w:p>
@@ -4471,14 +5214,14 @@
           <w:sz w:val="24"/>
           <w:szCs w:val="24"/>
         </w:rPr>
-        <w:t>Java 1.4: Objavljena 2002. godine, ova verzija je uvela Java Native Interface (JNI), XML obradu sa JAXP-om i regul</w:t>
-      </w:r>
-      <w:r>
-        <w:rPr>
-          <w:sz w:val="24"/>
-          <w:szCs w:val="24"/>
-        </w:rPr>
-        <w:t>arne izraze sa Java.util.regex.</w:t>
+        <w:t>Java 11: Objavljena 2018. godine, ova verzija je uvela podršku za HTTP/2 i predstavila nove standardne karakteristike Java</w:t>
+      </w:r>
+      <w:r>
+        <w:rPr>
+          <w:sz w:val="24"/>
+          <w:szCs w:val="24"/>
+        </w:rPr>
+        <w:t xml:space="preserve"> Platform Module System (JPMS).</w:t>
       </w:r>
     </w:p>
     <w:p>
@@ -4494,14 +5237,28 @@
           <w:sz w:val="24"/>
           <w:szCs w:val="24"/>
         </w:rPr>
-        <w:t>Java 5 (takođe poznat kao Java 1.5): Objavljeno 2004. godine, ovo izdanje je dodalo podršku za generičke karakte</w:t>
-      </w:r>
-      <w:r>
-        <w:rPr>
-          <w:sz w:val="24"/>
-          <w:szCs w:val="24"/>
-        </w:rPr>
-        <w:t>ristike, napomene i autoboxing.</w:t>
+        <w:t>Java</w:t>
+      </w:r>
+      <w:r>
+        <w:rPr>
+          <w:sz w:val="24"/>
+          <w:szCs w:val="24"/>
+        </w:rPr>
+        <w:t xml:space="preserve"> 12, 13, 14, 15, 16 i 17: Izdate</w:t>
+      </w:r>
+      <w:r>
+        <w:rPr>
+          <w:sz w:val="24"/>
+          <w:szCs w:val="24"/>
+        </w:rPr>
+        <w:t xml:space="preserve"> 2019, 2020 i 2021, ova izdanja su donijela nove funkcije, poboljšanja i poboljša</w:t>
+      </w:r>
+      <w:r>
+        <w:rPr>
+          <w:sz w:val="24"/>
+          <w:szCs w:val="24"/>
+        </w:rPr>
+        <w:t>nja performansi Java platforme.</w:t>
       </w:r>
     </w:p>
     <w:p>
@@ -4517,113 +5274,84 @@
           <w:sz w:val="24"/>
           <w:szCs w:val="24"/>
         </w:rPr>
-        <w:t>Java 6 (takođe poznat kao Java 1.6): Objavljeno 2006. godine, ovo izdanje je uvelo poboljšanja Java virtuelne mašine (JVM), uključujući podršku za dinami</w:t>
-      </w:r>
-      <w:r>
-        <w:rPr>
-          <w:sz w:val="24"/>
-          <w:szCs w:val="24"/>
-        </w:rPr>
-        <w:t>čke jezike i Java Compiler API.</w:t>
-      </w:r>
-    </w:p>
-    <w:p>
-      <w:pPr>
-        <w:pStyle w:val="BodyText"/>
-        <w:rPr>
-          <w:sz w:val="24"/>
-          <w:szCs w:val="24"/>
-        </w:rPr>
-      </w:pPr>
-      <w:r>
-        <w:rPr>
-          <w:sz w:val="24"/>
-          <w:szCs w:val="24"/>
-        </w:rPr>
-        <w:t>Java 7: Objavljena 2011. godine, ova verzija je uvela naredbu try-with-resources, naredbe višestrukog hvatanja i podršk</w:t>
-      </w:r>
-      <w:r>
-        <w:rPr>
-          <w:sz w:val="24"/>
-          <w:szCs w:val="24"/>
-        </w:rPr>
-        <w:t>u za nizove u naredbama switch.</w:t>
-      </w:r>
-    </w:p>
-    <w:p>
-      <w:pPr>
-        <w:pStyle w:val="BodyText"/>
-        <w:rPr>
-          <w:sz w:val="24"/>
-          <w:szCs w:val="24"/>
-        </w:rPr>
-      </w:pPr>
-      <w:r>
-        <w:rPr>
-          <w:sz w:val="24"/>
-          <w:szCs w:val="24"/>
-        </w:rPr>
-        <w:t>Java 8: Objavljeno 2014. godine, ovo izdanje je dodalo podršku za lambda izra</w:t>
-      </w:r>
-      <w:r>
-        <w:rPr>
-          <w:sz w:val="24"/>
-          <w:szCs w:val="24"/>
-        </w:rPr>
-        <w:t>ze, Stream API i Date/Time API.</w:t>
-      </w:r>
-    </w:p>
-    <w:p>
-      <w:pPr>
-        <w:pStyle w:val="BodyText"/>
-        <w:rPr>
-          <w:sz w:val="24"/>
-          <w:szCs w:val="24"/>
-        </w:rPr>
-      </w:pPr>
-      <w:r>
-        <w:rPr>
-          <w:sz w:val="24"/>
-          <w:szCs w:val="24"/>
-        </w:rPr>
-        <w:t>Java 9: Objavljena 2017. godine, ova verzija je uvela Java Platform Module System (JPMS), koji omo</w:t>
-      </w:r>
-      <w:r>
-        <w:rPr>
-          <w:sz w:val="24"/>
-          <w:szCs w:val="24"/>
-        </w:rPr>
-        <w:t>gućava modularno programiranje.</w:t>
-      </w:r>
-    </w:p>
-    <w:p>
-      <w:pPr>
-        <w:pStyle w:val="BodyText"/>
-        <w:rPr>
-          <w:sz w:val="24"/>
-          <w:szCs w:val="24"/>
-        </w:rPr>
-      </w:pPr>
-      <w:r>
-        <w:rPr>
-          <w:sz w:val="24"/>
-          <w:szCs w:val="24"/>
-        </w:rPr>
-        <w:t>Java 10: Objavljeno 2018. godine, ovo izdanje je dodalo podršku za zaključivanje tipa lokalne varijable i i</w:t>
-      </w:r>
-      <w:r>
-        <w:rPr>
-          <w:sz w:val="24"/>
-          <w:szCs w:val="24"/>
-        </w:rPr>
-        <w:t>nterfejs za prikupljanje smeća</w:t>
-      </w:r>
-      <w:r>
-        <w:rPr>
-          <w:sz w:val="24"/>
-          <w:szCs w:val="24"/>
-        </w:rPr>
-        <w:t xml:space="preserve"> (Garbage Collector)</w:t>
+        <w:t>Kao što možemo zaključiti, s</w:t>
+      </w:r>
+      <w:r>
+        <w:rPr>
+          <w:sz w:val="24"/>
+          <w:szCs w:val="24"/>
+        </w:rPr>
+        <w:t xml:space="preserve">vako </w:t>
+      </w:r>
+      <w:r>
+        <w:rPr>
+          <w:sz w:val="24"/>
+          <w:szCs w:val="24"/>
+        </w:rPr>
+        <w:t>sljedeće</w:t>
+      </w:r>
+      <w:r>
+        <w:rPr>
+          <w:sz w:val="24"/>
+          <w:szCs w:val="24"/>
+        </w:rPr>
+        <w:t xml:space="preserve"> izdanje Jave donosi </w:t>
+      </w:r>
+      <w:r>
+        <w:rPr>
+          <w:sz w:val="24"/>
+          <w:szCs w:val="24"/>
+        </w:rPr>
+        <w:t xml:space="preserve">nam </w:t>
+      </w:r>
+      <w:r>
+        <w:rPr>
+          <w:sz w:val="24"/>
+          <w:szCs w:val="24"/>
+        </w:rPr>
+        <w:t xml:space="preserve">nove karakteristike, poboljšanja i </w:t>
+      </w:r>
+      <w:r>
+        <w:rPr>
+          <w:sz w:val="24"/>
+          <w:szCs w:val="24"/>
+        </w:rPr>
+        <w:t>unapređenja</w:t>
+      </w:r>
+      <w:r>
+        <w:rPr>
+          <w:sz w:val="24"/>
+          <w:szCs w:val="24"/>
+        </w:rPr>
+        <w:t xml:space="preserve"> performansi platforme</w:t>
+      </w:r>
+      <w:r>
+        <w:rPr>
+          <w:sz w:val="24"/>
+          <w:szCs w:val="24"/>
+        </w:rPr>
+        <w:t xml:space="preserve">. </w:t>
+      </w:r>
+      <w:r>
+        <w:rPr>
+          <w:sz w:val="24"/>
+          <w:szCs w:val="24"/>
+        </w:rPr>
+        <w:t>Zbog toga se p</w:t>
+      </w:r>
+      <w:r>
+        <w:rPr>
+          <w:sz w:val="24"/>
+          <w:szCs w:val="24"/>
+        </w:rPr>
+        <w:t>rogrameri ohrabruju da ažuriraju svoje Java instalacije kako bi iskoristili</w:t>
+      </w:r>
+      <w:r>
+        <w:rPr>
+          <w:sz w:val="24"/>
+          <w:szCs w:val="24"/>
+        </w:rPr>
+        <w:t xml:space="preserve"> prednosti najnovijih funkcija</w:t>
       </w:r>
       <w:r>
         <w:rPr>
@@ -4635,169 +5363,9 @@
     </w:p>
     <w:p>
       <w:pPr>
-        <w:pStyle w:val="BodyText"/>
-        <w:rPr>
-          <w:sz w:val="24"/>
-          <w:szCs w:val="24"/>
-        </w:rPr>
-      </w:pPr>
-      <w:r>
-        <w:rPr>
-          <w:sz w:val="24"/>
-          <w:szCs w:val="24"/>
-        </w:rPr>
-        <w:t>Java 11: Objavljena 2018. godine, ova verzija je uvela podršku za HTTP/2 i predstavila nove standardne karakteristike Java</w:t>
-      </w:r>
-      <w:r>
-        <w:rPr>
-          <w:sz w:val="24"/>
-          <w:szCs w:val="24"/>
-        </w:rPr>
-        <w:t xml:space="preserve"> Platform Module System (JPMS).</w:t>
-      </w:r>
-    </w:p>
-    <w:p>
-      <w:pPr>
-        <w:pStyle w:val="BodyText"/>
-        <w:rPr>
-          <w:sz w:val="24"/>
-          <w:szCs w:val="24"/>
-        </w:rPr>
-      </w:pPr>
-      <w:r>
-        <w:rPr>
-          <w:sz w:val="24"/>
-          <w:szCs w:val="24"/>
-        </w:rPr>
-        <w:t>Java</w:t>
-      </w:r>
-      <w:r>
-        <w:rPr>
-          <w:sz w:val="24"/>
-          <w:szCs w:val="24"/>
-        </w:rPr>
-        <w:t xml:space="preserve"> 12, 13, 14, 15, 16 i 17: Izdate</w:t>
-      </w:r>
-      <w:r>
-        <w:rPr>
-          <w:sz w:val="24"/>
-          <w:szCs w:val="24"/>
-        </w:rPr>
-        <w:t xml:space="preserve"> 2019, 2020 i 2021, ova izdanja su donijela nove funkcije, poboljšanja i poboljša</w:t>
-      </w:r>
-      <w:r>
-        <w:rPr>
-          <w:sz w:val="24"/>
-          <w:szCs w:val="24"/>
-        </w:rPr>
-        <w:t>nja performansi Java platforme.</w:t>
-      </w:r>
-    </w:p>
-    <w:p>
-      <w:pPr>
-        <w:pStyle w:val="BodyText"/>
-        <w:rPr>
-          <w:sz w:val="24"/>
-          <w:szCs w:val="24"/>
-        </w:rPr>
-      </w:pPr>
-      <w:r>
-        <w:rPr>
-          <w:sz w:val="24"/>
-          <w:szCs w:val="24"/>
-        </w:rPr>
-        <w:t>Kao što možemo zaključiti, s</w:t>
-      </w:r>
-      <w:r>
-        <w:rPr>
-          <w:sz w:val="24"/>
-          <w:szCs w:val="24"/>
-        </w:rPr>
-        <w:t xml:space="preserve">vako </w:t>
-      </w:r>
-      <w:r>
-        <w:rPr>
-          <w:sz w:val="24"/>
-          <w:szCs w:val="24"/>
-        </w:rPr>
-        <w:t>sljedeće</w:t>
-      </w:r>
-      <w:r>
-        <w:rPr>
-          <w:sz w:val="24"/>
-          <w:szCs w:val="24"/>
-        </w:rPr>
-        <w:t xml:space="preserve"> izdanje Jave donosi </w:t>
-      </w:r>
-      <w:r>
-        <w:rPr>
-          <w:sz w:val="24"/>
-          <w:szCs w:val="24"/>
-        </w:rPr>
-        <w:t xml:space="preserve">nam </w:t>
-      </w:r>
-      <w:r>
-        <w:rPr>
-          <w:sz w:val="24"/>
-          <w:szCs w:val="24"/>
-        </w:rPr>
-        <w:t xml:space="preserve">nove karakteristike, poboljšanja i </w:t>
-      </w:r>
-      <w:r>
-        <w:rPr>
-          <w:sz w:val="24"/>
-          <w:szCs w:val="24"/>
-        </w:rPr>
-        <w:t>unapređenja</w:t>
-      </w:r>
-      <w:r>
-        <w:rPr>
-          <w:sz w:val="24"/>
-          <w:szCs w:val="24"/>
-        </w:rPr>
-        <w:t xml:space="preserve"> performansi platforme</w:t>
-      </w:r>
-      <w:r>
-        <w:rPr>
-          <w:sz w:val="24"/>
-          <w:szCs w:val="24"/>
-        </w:rPr>
-        <w:t xml:space="preserve">. </w:t>
-      </w:r>
-      <w:r>
-        <w:rPr>
-          <w:sz w:val="24"/>
-          <w:szCs w:val="24"/>
-        </w:rPr>
-        <w:t>Zbog toga se p</w:t>
-      </w:r>
-      <w:r>
-        <w:rPr>
-          <w:sz w:val="24"/>
-          <w:szCs w:val="24"/>
-        </w:rPr>
-        <w:t>rogrameri ohrabruju da ažuriraju svoje Java instalacije kako bi iskoristili</w:t>
-      </w:r>
-      <w:r>
-        <w:rPr>
-          <w:sz w:val="24"/>
-          <w:szCs w:val="24"/>
-        </w:rPr>
-        <w:t xml:space="preserve"> prednosti najnovijih funkcija</w:t>
-      </w:r>
-      <w:r>
-        <w:rPr>
-          <w:sz w:val="24"/>
-          <w:szCs w:val="24"/>
-        </w:rPr>
-        <w:t>.</w:t>
-      </w:r>
-    </w:p>
-    <w:p>
-      <w:pPr>
         <w:pStyle w:val="Heading2"/>
       </w:pPr>
-      <w:bookmarkStart w:id="18" w:name="_Toc139433034"/>
+      <w:bookmarkStart w:id="18" w:name="_Toc139540071"/>
       <w:r>
         <w:t>Instalacija Jave</w:t>
       </w:r>
@@ -4825,7 +5393,7 @@
       <w:pPr>
         <w:pStyle w:val="Heading3"/>
       </w:pPr>
-      <w:bookmarkStart w:id="19" w:name="_Toc139433035"/>
+      <w:bookmarkStart w:id="19" w:name="_Toc139540072"/>
       <w:r>
         <w:t>Windows</w:t>
       </w:r>
@@ -4978,7 +5546,7 @@
       <w:pPr>
         <w:pStyle w:val="Heading3"/>
       </w:pPr>
-      <w:bookmarkStart w:id="20" w:name="_Toc139433036"/>
+      <w:bookmarkStart w:id="20" w:name="_Toc139540073"/>
       <w:r>
         <w:t>MacOS</w:t>
       </w:r>
@@ -5077,7 +5645,7 @@
       <w:pPr>
         <w:pStyle w:val="Heading3"/>
       </w:pPr>
-      <w:bookmarkStart w:id="21" w:name="_Toc139433037"/>
+      <w:bookmarkStart w:id="21" w:name="_Toc139540074"/>
       <w:r>
         <w:t>Linux</w:t>
       </w:r>
@@ -5135,6 +5703,7 @@
         <w:rPr>
           <w:noProof/>
         </w:rPr>
+        <w:lastRenderedPageBreak/>
         <w:drawing>
           <wp:inline distT="0" distB="0" distL="0" distR="0">
             <wp:extent cx="5683910" cy="555332"/>
@@ -5348,7 +5917,7 @@
       <w:pPr>
         <w:pStyle w:val="Heading2"/>
       </w:pPr>
-      <w:bookmarkStart w:id="22" w:name="_Toc139433038"/>
+      <w:bookmarkStart w:id="22" w:name="_Toc139540075"/>
       <w:r>
         <w:t>Biblioteke</w:t>
       </w:r>
@@ -5360,13 +5929,11 @@
         <w:pStyle w:val="InfoBlue"/>
       </w:pPr>
       <w:r>
-        <w:t>[bla, bla, bla]</w:t>
-      </w:r>
-    </w:p>
-    <w:p>
-      <w:pPr>
-        <w:pStyle w:val="BodyText"/>
-      </w:pPr>
+        <w:t>[bla, bla, bla</w:t>
+      </w:r>
+      <w:r>
+        <w:t>]</w:t>
+      </w:r>
     </w:p>
     <w:p>
       <w:pPr>
@@ -5379,11 +5946,33 @@
         <w:keepLines/>
         <w:widowControl/>
       </w:pPr>
-      <w:bookmarkStart w:id="23" w:name="_Toc139433039"/>
+      <w:bookmarkStart w:id="23" w:name="_Toc139540076"/>
+      <w:r>
+        <w:t>Java Swing</w:t>
+      </w:r>
+      <w:bookmarkEnd w:id="23"/>
+    </w:p>
+    <w:p>
+      <w:pPr>
+        <w:pStyle w:val="BodyText"/>
+      </w:pPr>
+    </w:p>
+    <w:p>
+      <w:pPr>
+        <w:pStyle w:val="BodyText"/>
+      </w:pPr>
+    </w:p>
+    <w:p>
+      <w:pPr>
+        <w:pStyle w:val="Heading1"/>
+        <w:keepLines/>
+        <w:widowControl/>
+      </w:pPr>
+      <w:bookmarkStart w:id="24" w:name="_Toc139540077"/>
       <w:r>
         <w:t>Sortiranje</w:t>
       </w:r>
-      <w:bookmarkEnd w:id="23"/>
+      <w:bookmarkEnd w:id="24"/>
     </w:p>
     <w:p/>
     <w:p>
@@ -5422,7 +6011,6 @@
           <w:sz w:val="24"/>
           <w:szCs w:val="24"/>
         </w:rPr>
-        <w:lastRenderedPageBreak/>
         <w:t xml:space="preserve">Sortiranje je proces premještanja podataka u rastućem ili opadajućem redoslijedu, kako bismo ih razvrstali i na određeni način uredili. </w:t>
       </w:r>
       <w:r>
@@ -5564,11 +6152,11 @@
       <w:pPr>
         <w:pStyle w:val="Heading2"/>
       </w:pPr>
-      <w:bookmarkStart w:id="24" w:name="_Toc139433040"/>
+      <w:bookmarkStart w:id="25" w:name="_Toc139540078"/>
       <w:r>
         <w:t>Algoritmi sortiranja</w:t>
       </w:r>
-      <w:bookmarkEnd w:id="24"/>
+      <w:bookmarkEnd w:id="25"/>
     </w:p>
     <w:p>
       <w:pPr>
@@ -5709,6 +6297,7 @@
           <w:sz w:val="24"/>
           <w:szCs w:val="24"/>
         </w:rPr>
+        <w:lastRenderedPageBreak/>
         <w:t xml:space="preserve">Algoritmi za sortiranje se mogu </w:t>
       </w:r>
       <w:r>
@@ -5880,11 +6469,11 @@
       <w:pPr>
         <w:pStyle w:val="Heading3"/>
       </w:pPr>
-      <w:bookmarkStart w:id="25" w:name="_Toc139433041"/>
+      <w:bookmarkStart w:id="26" w:name="_Toc139540079"/>
       <w:r>
         <w:t>Insertion sort</w:t>
       </w:r>
-      <w:bookmarkEnd w:id="25"/>
+      <w:bookmarkEnd w:id="26"/>
     </w:p>
     <w:p>
       <w:pPr>
@@ -6383,12 +6972,12 @@
       <w:pPr>
         <w:pStyle w:val="Heading3"/>
       </w:pPr>
-      <w:bookmarkStart w:id="26" w:name="_Toc139433042"/>
+      <w:bookmarkStart w:id="27" w:name="_Toc139540080"/>
       <w:r>
         <w:lastRenderedPageBreak/>
         <w:t>Selection sort</w:t>
       </w:r>
-      <w:bookmarkEnd w:id="26"/>
+      <w:bookmarkEnd w:id="27"/>
     </w:p>
     <w:p>
       <w:r>
@@ -6648,12 +7237,12 @@
       <w:pPr>
         <w:pStyle w:val="Heading3"/>
       </w:pPr>
-      <w:bookmarkStart w:id="27" w:name="_Toc139433043"/>
+      <w:bookmarkStart w:id="28" w:name="_Toc139540081"/>
       <w:r>
         <w:lastRenderedPageBreak/>
         <w:t>Bubble sort</w:t>
       </w:r>
-      <w:bookmarkEnd w:id="27"/>
+      <w:bookmarkEnd w:id="28"/>
     </w:p>
     <w:p>
       <w:r>
@@ -6849,7 +7438,7 @@
       <w:pPr>
         <w:pStyle w:val="Heading3"/>
       </w:pPr>
-      <w:bookmarkStart w:id="28" w:name="_Toc139433044"/>
+      <w:bookmarkStart w:id="29" w:name="_Toc139540082"/>
       <w:r>
         <w:lastRenderedPageBreak/>
         <w:t>Merge</w:t>
@@ -6857,7 +7446,7 @@
       <w:r>
         <w:t xml:space="preserve"> sort</w:t>
       </w:r>
-      <w:bookmarkEnd w:id="28"/>
+      <w:bookmarkEnd w:id="29"/>
     </w:p>
     <w:p>
       <w:r>
@@ -11632,14 +12221,14 @@
       <w:pPr>
         <w:pStyle w:val="Heading3"/>
       </w:pPr>
-      <w:bookmarkStart w:id="29" w:name="_Toc139433045"/>
+      <w:bookmarkStart w:id="30" w:name="_Toc139540083"/>
       <w:r>
         <w:t xml:space="preserve">Quick </w:t>
       </w:r>
       <w:r>
         <w:t>sort</w:t>
       </w:r>
-      <w:bookmarkEnd w:id="29"/>
+      <w:bookmarkEnd w:id="30"/>
     </w:p>
     <w:p/>
     <w:p>
@@ -12015,70 +12604,32 @@
     </w:p>
     <w:p>
       <w:pPr>
+        <w:pStyle w:val="BodyText"/>
+      </w:pPr>
+    </w:p>
+    <w:p>
+      <w:pPr>
         <w:pStyle w:val="Heading1"/>
       </w:pPr>
-      <w:bookmarkStart w:id="30" w:name="_Toc139433046"/>
-      <w:r>
-        <w:lastRenderedPageBreak/>
-        <w:t>Paralelizam u algoritmima sortiranja</w:t>
-      </w:r>
-      <w:bookmarkEnd w:id="30"/>
-    </w:p>
-    <w:p/>
+      <w:bookmarkStart w:id="31" w:name="_Toc139540084"/>
+      <w:r>
+        <w:t>Paralelizam u Javi</w:t>
+      </w:r>
+      <w:bookmarkEnd w:id="31"/>
+    </w:p>
     <w:p>
       <w:pPr>
         <w:pStyle w:val="InfoBlue"/>
       </w:pPr>
       <w:r>
-        <w:t>[</w:t>
-      </w:r>
-      <w:r>
-        <w:t>Kako nam se čini</w:t>
-      </w:r>
-      <w:r>
-        <w:t>.</w:t>
-      </w:r>
-      <w:r>
-        <w:t xml:space="preserve"> Ima li potrebe za tim. Jesu li se desila neka velika poboljšanja.</w:t>
-      </w:r>
-      <w:r>
-        <w:t>]</w:t>
-      </w:r>
-    </w:p>
-    <w:p>
-      <w:pPr>
-        <w:pStyle w:val="BodyText"/>
-      </w:pPr>
-    </w:p>
-    <w:p>
-      <w:pPr>
-        <w:pStyle w:val="Heading1"/>
-      </w:pPr>
-      <w:bookmarkStart w:id="31" w:name="_Toc139433047"/>
-      <w:r>
-        <w:t>Paralelizam u Javi</w:t>
-      </w:r>
-      <w:bookmarkEnd w:id="31"/>
-    </w:p>
-    <w:p>
-      <w:pPr>
-        <w:pStyle w:val="InfoBlue"/>
-      </w:pPr>
-      <w:r>
-        <w:t>[</w:t>
-      </w:r>
-      <w:r>
-        <w:t>Da li je moguć? Kako se postiže? Šta dobijamo njime?</w:t>
-      </w:r>
-      <w:r>
-        <w:t>]</w:t>
+        <w:t>[Da li je moguć? Kako se postiže? Šta dobijamo njime?]</w:t>
       </w:r>
     </w:p>
     <w:p>
       <w:pPr>
         <w:pStyle w:val="Heading2"/>
       </w:pPr>
-      <w:bookmarkStart w:id="32" w:name="_Toc139433048"/>
+      <w:bookmarkStart w:id="32" w:name="_Toc139540085"/>
       <w:r>
         <w:t>Fork/Join framework</w:t>
       </w:r>
@@ -12097,216 +12648,126 @@
         <w:rPr>
           <w:lang w:val="sr-Latn-BA"/>
         </w:rPr>
-        <w:t>že u iskorištenju više procesora. Dizajnirana je tako da rekurzivno razbija zadatke na manje dijelove. Cilj je iskorištenje dostupne procesorske moći za poboljšanje performansi aplikacije.</w:t>
-      </w:r>
-      <w:r>
+        <w:t>že u iskorištenju više procesora. Dizajnirana je tako da rekurzivno razbija zadatke na manje dijelove. Cilj je iskorištenje dostupne procesorske moći za poboljšanje performansi aplikacije. Dakle, ovaj framework radi „fork“, račvanje zadatka, dok se ne dobije zadatak koji je dovoljno jednostavan da bude izvršen asinhrono. Nakon toga se radi „join“, sabiranje rezultata, ako je to potrebno. Glavne komponente ovog frameworka su ForkJoinPool i ForkJoinTask.</w:t>
+      </w:r>
+    </w:p>
+    <w:p>
+      <w:pPr>
+        <w:pStyle w:val="Heading2"/>
         <w:rPr>
           <w:lang w:val="sr-Latn-BA"/>
         </w:rPr>
-        <w:t xml:space="preserve"> Dakle, ovaj framework radi „fork“, račvanje zadatka, dok se ne dobije zadatak koji je dovoljno jednostavan da bude izvršen asinhrono. Nakon toga se radi „join“, sabiranje rezultata, ako je to potrebno. </w:t>
-      </w:r>
+      </w:pPr>
+      <w:bookmarkStart w:id="33" w:name="_Toc139540086"/>
       <w:r>
         <w:rPr>
           <w:lang w:val="sr-Latn-BA"/>
         </w:rPr>
-        <w:t>Glavne komponente ovog frameworka su ForkJoinPool</w:t>
-      </w:r>
-      <w:r>
+        <w:t>ForkJoinPool</w:t>
+      </w:r>
+      <w:bookmarkEnd w:id="33"/>
+    </w:p>
+    <w:p>
+      <w:pPr>
         <w:rPr>
           <w:lang w:val="sr-Latn-BA"/>
         </w:rPr>
-        <w:t xml:space="preserve"> i ForkJoinTask.</w:t>
+      </w:pPr>
+      <w:r>
+        <w:rPr>
+          <w:lang w:val="sr-Latn-BA"/>
+        </w:rPr>
+        <w:t>ForkJoinPool je centar ovog frameworka. On upravlja niti radnice i nudi informacije o stanju i performansama bazena. Niti radnice mogu izvršavati samo po jedan zadatak, ali to ne znači da ForkJoinPool kreira novu nit za svaki novi podzadatak. Umjesto toga, svaka nit ima svoj dvoizlazni red (double ended queue – deque, dek) koji čuva zadatke. Statički ForkJoinPool, vraćen metodom commonPool(), je pogodan za većinu aplikacija te je njime obezbjeđeno smanjeno korištenje resursa. Interesantno je što pri instanciranju novog ForkJoinPool-a možemo specificirati nivo paralelizacije, u suprotnom, nivo paralelizacije biće jednak broju dostupnih procesora.</w:t>
+      </w:r>
+    </w:p>
+    <w:p>
+      <w:pPr>
+        <w:pStyle w:val="Heading3"/>
+        <w:rPr>
+          <w:lang w:val="sr-Latn-BA"/>
+        </w:rPr>
+      </w:pPr>
+      <w:bookmarkStart w:id="34" w:name="_Toc139540087"/>
+      <w:r>
+        <w:rPr>
+          <w:lang w:val="sr-Latn-BA"/>
+        </w:rPr>
+        <w:t>Work-stealing algorithm</w:t>
+      </w:r>
+      <w:bookmarkEnd w:id="34"/>
+    </w:p>
+    <w:p>
+      <w:pPr>
+        <w:rPr>
+          <w:lang w:val="sr-Latn-BA"/>
+        </w:rPr>
+      </w:pPr>
+      <w:r>
+        <w:rPr>
+          <w:lang w:val="sr-Latn-BA"/>
+        </w:rPr>
+        <w:t>Work-stealing algoritam ili algoritam koji krade posao, ustvari pokušava „ukrasti“ zadatke iz dekova niti koje su zauzete dok izvršavaju neki zadatak. Po defoltu, nit uzima zadatak sa kraja svog deka. Kada se dek isprazni, nit preuzima zadatak sa repa deka neke druge niti, ili sa globalnog ulaznog reda pošto je tu najvjerovatnije najveći komad posla.</w:t>
+      </w:r>
+    </w:p>
+    <w:p>
+      <w:pPr>
+        <w:rPr>
+          <w:lang w:val="sr-Latn-BA"/>
+        </w:rPr>
+      </w:pPr>
+      <w:r>
+        <w:rPr>
+          <w:lang w:val="sr-Latn-BA"/>
+        </w:rPr>
+        <w:t>Ovaj pristup smanjuje šansu da će se niti takmičiti oko zadataka. Takođe, nit će manji broj puta morati da traži posao zbog toga što radi prvo na najvećim dijelovima posla.</w:t>
       </w:r>
     </w:p>
     <w:p>
       <w:pPr>
         <w:pStyle w:val="Heading2"/>
+      </w:pPr>
+      <w:bookmarkStart w:id="35" w:name="_Toc139540088"/>
+      <w:r>
         <w:rPr>
           <w:lang w:val="sr-Latn-BA"/>
         </w:rPr>
-      </w:pPr>
-      <w:bookmarkStart w:id="33" w:name="_Toc139433049"/>
-      <w:r>
+        <w:t>ForkJoinTask</w:t>
+      </w:r>
+      <w:r>
+        <w:t>&lt;V&gt;</w:t>
+      </w:r>
+      <w:bookmarkEnd w:id="35"/>
+    </w:p>
+    <w:p>
+      <w:pPr>
         <w:rPr>
           <w:lang w:val="sr-Latn-BA"/>
         </w:rPr>
-        <w:t>ForkJoinPool</w:t>
-      </w:r>
-      <w:bookmarkEnd w:id="33"/>
-    </w:p>
-    <w:p>
-      <w:pPr>
+      </w:pPr>
+      <w:r>
+        <w:t>ForkJoinTask je osnovni tip za sve zadatke koji se iz</w:t>
+      </w:r>
+      <w:r>
         <w:rPr>
           <w:lang w:val="sr-Latn-BA"/>
         </w:rPr>
-      </w:pPr>
+        <w:t>vršavaju unutar ForkJoinPool-a. U praksi, treba naslijediti jednu od njegove dvije podklase: RecursiveAction za zadatke bez povratne vrijednost i RecursiveTask</w:t>
+      </w:r>
+      <w:r>
+        <w:t>&lt;V&gt; (gdje je V povratni tip) za zadatke sa povratnom vrijedno</w:t>
+      </w:r>
       <w:r>
         <w:rPr>
           <w:lang w:val="sr-Latn-BA"/>
         </w:rPr>
-        <w:t>ForkJoinPool je centar ovog frameworka. On upravlja niti radnice i nudi informacije o stanju i performansama bazena. Niti radnice mogu izvršavati samo po jedan zadatak, ali</w:t>
-      </w:r>
-      <w:r>
-        <w:rPr>
-          <w:lang w:val="sr-Latn-BA"/>
-        </w:rPr>
-        <w:t xml:space="preserve"> to ne znači da </w:t>
-      </w:r>
-      <w:r>
-        <w:rPr>
-          <w:lang w:val="sr-Latn-BA"/>
-        </w:rPr>
-        <w:t xml:space="preserve">ForkJoinPool kreira novu nit za svaki novi podzadatak. Umjesto toga, svaka nit ima svoj dvoizlazni red (double ended queue – deque, dek) koji </w:t>
-      </w:r>
-      <w:r>
-        <w:rPr>
-          <w:lang w:val="sr-Latn-BA"/>
-        </w:rPr>
-        <w:t>čuva zadatke.</w:t>
-      </w:r>
-      <w:r>
-        <w:rPr>
-          <w:lang w:val="sr-Latn-BA"/>
-        </w:rPr>
-        <w:t xml:space="preserve"> Statički ForkJoinPool, vraćen metodom</w:t>
-      </w:r>
-      <w:r>
-        <w:rPr>
-          <w:lang w:val="sr-Latn-BA"/>
-        </w:rPr>
-        <w:t xml:space="preserve"> commonPool()</w:t>
-      </w:r>
-      <w:r>
-        <w:rPr>
-          <w:lang w:val="sr-Latn-BA"/>
-        </w:rPr>
-        <w:t xml:space="preserve">, je pogodan za većinu aplikacija te je njime obezbjeđeno smanjeno korištenje resursa. </w:t>
-      </w:r>
-      <w:r>
-        <w:rPr>
-          <w:lang w:val="sr-Latn-BA"/>
-        </w:rPr>
-        <w:t xml:space="preserve">Interesantno je što pri instanciranju </w:t>
-      </w:r>
-      <w:r>
-        <w:rPr>
-          <w:lang w:val="sr-Latn-BA"/>
-        </w:rPr>
-        <w:t xml:space="preserve">novog </w:t>
-      </w:r>
-      <w:r>
-        <w:rPr>
-          <w:lang w:val="sr-Latn-BA"/>
-        </w:rPr>
-        <w:t>ForkJoinPool-a možemo specificirati nivo paralelizacije</w:t>
-      </w:r>
-      <w:r>
-        <w:rPr>
-          <w:lang w:val="sr-Latn-BA"/>
-        </w:rPr>
-        <w:t>, u suprotnom, nivo paralelizacije biće jednak broju dostupnih procesora.</w:t>
-      </w:r>
-    </w:p>
-    <w:p>
-      <w:pPr>
-        <w:pStyle w:val="Heading3"/>
-        <w:rPr>
-          <w:lang w:val="sr-Latn-BA"/>
-        </w:rPr>
-      </w:pPr>
-      <w:bookmarkStart w:id="34" w:name="_Toc139433050"/>
-      <w:r>
-        <w:rPr>
-          <w:lang w:val="sr-Latn-BA"/>
-        </w:rPr>
-        <w:t>Work-stealing algorithm</w:t>
-      </w:r>
-      <w:bookmarkEnd w:id="34"/>
-    </w:p>
-    <w:p>
-      <w:pPr>
-        <w:rPr>
-          <w:lang w:val="sr-Latn-BA"/>
-        </w:rPr>
-      </w:pPr>
-      <w:r>
-        <w:rPr>
-          <w:lang w:val="sr-Latn-BA"/>
-        </w:rPr>
-        <w:t>Work-stealing algoritam ili algoritam koji krade posao, ustvari pokušava „ukrasti“ zadatke iz dekova niti koje su zauzete dok izvršavaju neki zadatak. Po defoltu, nit uzima zadatak sa kraja svog deka. Kada se dek isprazni, nit preuzima zadatak sa repa d</w:t>
-      </w:r>
-      <w:r>
-        <w:rPr>
-          <w:lang w:val="sr-Latn-BA"/>
-        </w:rPr>
-        <w:t>eka neke druge niti, ili sa globalnog ulaznog reda pošto je tu najvjerovatnije najveći komad posla.</w:t>
-      </w:r>
-    </w:p>
-    <w:p>
-      <w:pPr>
-        <w:rPr>
-          <w:lang w:val="sr-Latn-BA"/>
-        </w:rPr>
-      </w:pPr>
-      <w:r>
-        <w:rPr>
-          <w:lang w:val="sr-Latn-BA"/>
-        </w:rPr>
-        <w:t>Ovaj pristup smanjuje šansu da će se niti takmičiti oko zadataka. Takođe, nit će manji broj puta morati da traži posao zbog toga što radi prvo na najvećim dijelovima posla.</w:t>
+        <w:t>šću.</w:t>
       </w:r>
     </w:p>
     <w:p>
       <w:pPr>
         <w:pStyle w:val="Heading2"/>
       </w:pPr>
-      <w:bookmarkStart w:id="35" w:name="_Toc139433051"/>
-      <w:r>
-        <w:rPr>
-          <w:lang w:val="sr-Latn-BA"/>
-        </w:rPr>
-        <w:t>ForkJoinTask</w:t>
-      </w:r>
-      <w:r>
-        <w:t>&lt;V&gt;</w:t>
-      </w:r>
-      <w:bookmarkEnd w:id="35"/>
-    </w:p>
-    <w:p>
-      <w:pPr>
-        <w:rPr>
-          <w:lang w:val="sr-Latn-BA"/>
-        </w:rPr>
-      </w:pPr>
-      <w:r>
-        <w:t>ForkJoinTask je osnovni tip za sve zadatke koji se iz</w:t>
-      </w:r>
-      <w:r>
-        <w:rPr>
-          <w:lang w:val="sr-Latn-BA"/>
-        </w:rPr>
-        <w:t xml:space="preserve">vršavaju unutar ForkJoinPool-a. U praksi, treba naslijediti jednu od njegove dvije podklase: RecursiveAction za zadatke bez povratne vrijednost i </w:t>
-      </w:r>
-      <w:r>
-        <w:rPr>
-          <w:lang w:val="sr-Latn-BA"/>
-        </w:rPr>
-        <w:t>RecursiveTask</w:t>
-      </w:r>
-      <w:r>
-        <w:t>&lt;V&gt; (gdje je V povratni tip) za zadatke sa povratnom vrijedno</w:t>
-      </w:r>
-      <w:r>
-        <w:rPr>
-          <w:lang w:val="sr-Latn-BA"/>
-        </w:rPr>
-        <w:t>šću.</w:t>
-      </w:r>
-    </w:p>
-    <w:p>
-      <w:pPr>
-        <w:pStyle w:val="Heading2"/>
-      </w:pPr>
-      <w:bookmarkStart w:id="36" w:name="_Toc139433052"/>
+      <w:bookmarkStart w:id="36" w:name="_Toc139540089"/>
       <w:r>
         <w:t>Predavanje zadataka ForkJoinPool-u</w:t>
       </w:r>
@@ -12377,10 +12838,10 @@
           <w:noProof/>
         </w:rPr>
         <w:drawing>
-          <wp:inline distT="0" distB="0" distL="0" distR="0" wp14:anchorId="23C029DF" wp14:editId="4647C9AA">
+          <wp:inline distT="0" distB="0" distL="0" distR="0" wp14:anchorId="75408A3F" wp14:editId="48048A8C">
             <wp:extent cx="3043451" cy="498926"/>
             <wp:effectExtent l="0" t="0" r="5080" b="0"/>
-            <wp:docPr id="18" name="Picture 18"/>
+            <wp:docPr id="33" name="Picture 33"/>
             <wp:cNvGraphicFramePr>
               <a:graphicFrameLocks xmlns:a="http://schemas.openxmlformats.org/drawingml/2006/main" noChangeAspect="1"/>
             </wp:cNvGraphicFramePr>
@@ -12436,37 +12897,25 @@
         <w:rPr>
           <w:lang w:val="sr-Latn-BA"/>
         </w:rPr>
-        <w:t>(), izvršava fork</w:t>
-      </w:r>
-      <w:r>
+        <w:t>(), izvršava fork (grananje) zadatka i vraća rezultat, te nije potrebno ručno uraditi nikakav join</w:t>
+      </w:r>
+    </w:p>
+    <w:p>
+      <w:pPr>
+        <w:pStyle w:val="ListParagraph"/>
         <w:rPr>
           <w:lang w:val="sr-Latn-BA"/>
         </w:rPr>
-        <w:t xml:space="preserve"> (grananje)</w:t>
-      </w:r>
-      <w:r>
-        <w:rPr>
-          <w:lang w:val="sr-Latn-BA"/>
-        </w:rPr>
-        <w:t xml:space="preserve"> zadatka i vraća rezultat, te nije potrebno ručno uraditi nikakav join</w:t>
-      </w:r>
-    </w:p>
-    <w:p>
-      <w:pPr>
-        <w:pStyle w:val="ListParagraph"/>
-        <w:rPr>
-          <w:lang w:val="sr-Latn-BA"/>
-        </w:rPr>
       </w:pPr>
       <w:r>
         <w:rPr>
           <w:noProof/>
         </w:rPr>
         <w:drawing>
-          <wp:inline distT="0" distB="0" distL="0" distR="0" wp14:anchorId="4677EA31" wp14:editId="0602A7EF">
+          <wp:inline distT="0" distB="0" distL="0" distR="0" wp14:anchorId="7143F9D8" wp14:editId="57D4BD44">
             <wp:extent cx="3514301" cy="354842"/>
             <wp:effectExtent l="0" t="0" r="0" b="7620"/>
-            <wp:docPr id="19" name="Picture 19"/>
+            <wp:docPr id="34" name="Picture 34"/>
             <wp:cNvGraphicFramePr>
               <a:graphicFrameLocks xmlns:a="http://schemas.openxmlformats.org/drawingml/2006/main" noChangeAspect="1"/>
             </wp:cNvGraphicFramePr>
@@ -12522,31 +12971,7 @@
         <w:rPr>
           <w:lang w:val="sr-Latn-BA"/>
         </w:rPr>
-        <w:t xml:space="preserve">() metod </w:t>
-      </w:r>
-      <w:r>
-        <w:rPr>
-          <w:lang w:val="sr-Latn-BA"/>
-        </w:rPr>
-        <w:t>predstavlja</w:t>
-      </w:r>
-      <w:r>
-        <w:rPr>
-          <w:lang w:val="sr-Latn-BA"/>
-        </w:rPr>
-        <w:t xml:space="preserve"> najjed</w:t>
-      </w:r>
-      <w:r>
-        <w:rPr>
-          <w:lang w:val="sr-Latn-BA"/>
-        </w:rPr>
-        <w:t>n</w:t>
-      </w:r>
-      <w:r>
-        <w:rPr>
-          <w:lang w:val="sr-Latn-BA"/>
-        </w:rPr>
-        <w:t xml:space="preserve">ostavniji način za predavanje niza zadataka u bazen. Ona prima zadatke kao parametre, forkuje ih i vraća kolekciju objekata tipa </w:t>
+        <w:t xml:space="preserve">() metod predstavlja najjednostavniji način za predavanje niza zadataka u bazen. Ona prima zadatke kao parametre, forkuje ih i vraća kolekciju objekata tipa </w:t>
       </w:r>
       <w:r>
         <w:rPr>
@@ -12637,10 +13062,10 @@
           <w:noProof/>
         </w:rPr>
         <w:drawing>
-          <wp:inline distT="0" distB="0" distL="0" distR="0" wp14:anchorId="0412CEC4" wp14:editId="7FBB83F5">
+          <wp:inline distT="0" distB="0" distL="0" distR="0" wp14:anchorId="176DC5D4" wp14:editId="694B0D9C">
             <wp:extent cx="2852382" cy="536587"/>
             <wp:effectExtent l="0" t="0" r="5715" b="0"/>
-            <wp:docPr id="16" name="Picture 16"/>
+            <wp:docPr id="35" name="Picture 35"/>
             <wp:cNvGraphicFramePr>
               <a:graphicFrameLocks xmlns:a="http://schemas.openxmlformats.org/drawingml/2006/main" noChangeAspect="1"/>
             </wp:cNvGraphicFramePr>
@@ -12676,61 +13101,76 @@
     <w:p>
       <w:pPr>
         <w:pStyle w:val="Heading1"/>
+        <w:numPr>
+          <w:ilvl w:val="0"/>
+          <w:numId w:val="0"/>
+        </w:numPr>
+      </w:pPr>
+    </w:p>
+    <w:p/>
+    <w:p>
+      <w:pPr>
+        <w:pStyle w:val="Heading1"/>
+      </w:pPr>
+      <w:bookmarkStart w:id="37" w:name="_Toc139540090"/>
+      <w:r>
+        <w:lastRenderedPageBreak/>
+        <w:t>Paralelizam u algoritmima sortiranja</w:t>
+      </w:r>
+      <w:bookmarkEnd w:id="37"/>
+    </w:p>
+    <w:p/>
+    <w:p>
+      <w:pPr>
+        <w:pStyle w:val="Heading2"/>
         <w:rPr>
           <w:lang w:val="sr-Latn-BA"/>
         </w:rPr>
       </w:pPr>
-      <w:bookmarkStart w:id="37" w:name="_Toc139433053"/>
+      <w:bookmarkStart w:id="38" w:name="_Toc139540091"/>
       <w:r>
         <w:rPr>
           <w:lang w:val="sr-Latn-BA"/>
         </w:rPr>
-        <w:lastRenderedPageBreak/>
-        <w:t>Implementacija paralelnog merge sorta</w:t>
-      </w:r>
-      <w:bookmarkEnd w:id="37"/>
-    </w:p>
-    <w:p>
-      <w:pPr>
+        <w:t>Implementacija paralelnog selection sorta</w:t>
+      </w:r>
+      <w:bookmarkEnd w:id="38"/>
+    </w:p>
+    <w:p>
+      <w:pPr>
+        <w:rPr>
+          <w:noProof/>
+        </w:rPr>
+      </w:pPr>
+      <w:r>
         <w:rPr>
           <w:lang w:val="sr-Latn-BA"/>
         </w:rPr>
-      </w:pPr>
-      <w:r>
+        <w:t>Okidanje sortiranja identično je za svaku paralelnu izvedbu. Preostali algoritmi funkcionišu nešto drugačije od prethodnih. Ranije smo primijetili divide and conquer strategiju rekurzivnog dijeljenja nizova na taskove, i to na polovine. To rekurzivno polovljenje urađeno je do najmanje moguće mjere, te je garantovano da je krajnji niz sortiran.</w:t>
+      </w:r>
+    </w:p>
+    <w:p>
+      <w:pPr>
+        <w:rPr>
+          <w:noProof/>
+        </w:rPr>
+      </w:pPr>
+    </w:p>
+    <w:p>
+      <w:pPr>
         <w:rPr>
           <w:lang w:val="sr-Latn-BA"/>
         </w:rPr>
-        <w:t>Prirodno je paralelizaciju merge sort algoritma uraditi koristeći ForkJoinPool iz tog razloga što on podrazumijeva rekurzivno polovljenje niza.</w:t>
-      </w:r>
-      <w:r>
-        <w:rPr>
-          <w:lang w:val="sr-Latn-BA"/>
-        </w:rPr>
-        <w:t xml:space="preserve"> </w:t>
-      </w:r>
-    </w:p>
-    <w:p>
-      <w:pPr>
-        <w:rPr>
-          <w:lang w:val="sr-Latn-BA"/>
-        </w:rPr>
-      </w:pPr>
-    </w:p>
-    <w:p>
-      <w:pPr>
-        <w:rPr>
-          <w:lang w:val="sr-Latn-BA"/>
-        </w:rPr>
       </w:pPr>
       <w:r>
         <w:rPr>
           <w:noProof/>
         </w:rPr>
         <w:drawing>
-          <wp:inline distT="0" distB="0" distL="0" distR="0" wp14:anchorId="496DD0D2" wp14:editId="7930F15F">
-            <wp:extent cx="3286664" cy="1836420"/>
-            <wp:effectExtent l="0" t="0" r="9525" b="0"/>
-            <wp:docPr id="21" name="Picture 21"/>
+          <wp:inline distT="0" distB="0" distL="0" distR="0" wp14:anchorId="031FFA9B" wp14:editId="7CDDBF1B">
+            <wp:extent cx="5943600" cy="4880610"/>
+            <wp:effectExtent l="0" t="0" r="0" b="0"/>
+            <wp:docPr id="29" name="Picture 29"/>
             <wp:cNvGraphicFramePr>
               <a:graphicFrameLocks xmlns:a="http://schemas.openxmlformats.org/drawingml/2006/main" noChangeAspect="1"/>
             </wp:cNvGraphicFramePr>
@@ -12750,7 +13190,7 @@
                   <pic:spPr>
                     <a:xfrm>
                       <a:off x="0" y="0"/>
-                      <a:ext cx="3364912" cy="1880141"/>
+                      <a:ext cx="5943600" cy="4880610"/>
                     </a:xfrm>
                     <a:prstGeom prst="rect">
                       <a:avLst/>
@@ -12766,36 +13206,70 @@
     <w:p>
       <w:pPr>
         <w:pStyle w:val="Quote"/>
+      </w:pPr>
+      <w:r>
+        <w:t>9.1 Osnova paralelnog selection sorta</w:t>
+      </w:r>
+    </w:p>
+    <w:p>
+      <w:r>
+        <w:t xml:space="preserve">Strategija razbijanja posla se sada primjenjuje nekom proizvoljnom </w:t>
+      </w:r>
+      <w:r>
+        <w:rPr>
+          <w:i/>
+          <w:iCs/>
+        </w:rPr>
+        <w:t>granicom</w:t>
+      </w:r>
+      <w:r>
+        <w:t>, gdje, ako je dio niza manji od te granice, taj dio se sortira sekvencijalno. Ako ne, nastavlja se razbijanje zadataka na manje, sve dok se ne dobiju dovoljno mali podnizovi. Na kraju, ovako sortirane podnizove potrebno je spojiti, te ponovo koristimo metod MergeSort algoritma.</w:t>
+      </w:r>
+    </w:p>
+    <w:p>
+      <w:pPr>
         <w:rPr>
           <w:lang w:val="sr-Latn-BA"/>
         </w:rPr>
       </w:pPr>
       <w:r>
+        <w:t>Granica za selection sort je 500, određena testiranjem nad nizom od 1,000,000 brojeva, gdje je vrijeme izvršenja u opsegu 600ms do 850ms. Ovim je i implicitno rečeno da se za nizove dužine ispod 500 ne isplati paralelizovati ovaj algoritam. To potvrđuje stavku da se paralelizacija ne isplati za manje skupove podataka.</w:t>
+      </w:r>
+    </w:p>
+    <w:p>
+      <w:pPr>
+        <w:pStyle w:val="BodyText"/>
+      </w:pPr>
+    </w:p>
+    <w:p>
+      <w:pPr>
+        <w:pStyle w:val="Heading2"/>
         <w:rPr>
           <w:lang w:val="sr-Latn-BA"/>
         </w:rPr>
-        <w:t>7.1 Osnova sekvencijalnog merge sorta</w:t>
-      </w:r>
-    </w:p>
-    <w:p>
-      <w:pPr>
+      </w:pPr>
+      <w:bookmarkStart w:id="39" w:name="_Toc139540092"/>
+      <w:r>
         <w:rPr>
           <w:lang w:val="sr-Latn-BA"/>
         </w:rPr>
-      </w:pPr>
-      <w:r>
+        <w:lastRenderedPageBreak/>
+        <w:t>Implementacija paralelnog merge sorta</w:t>
+      </w:r>
+      <w:bookmarkEnd w:id="39"/>
+    </w:p>
+    <w:p>
+      <w:pPr>
         <w:rPr>
           <w:lang w:val="sr-Latn-BA"/>
         </w:rPr>
-        <w:t>Primjećujemo da sami algoritam sortiranja predstavlja instanciranje jednog SortTask objekta (koji je tipa RecursiveAction) te njegovo okidanje metodom invoke().</w:t>
-      </w:r>
-    </w:p>
-    <w:p>
-      <w:pPr>
+      </w:pPr>
+      <w:r>
         <w:rPr>
           <w:lang w:val="sr-Latn-BA"/>
         </w:rPr>
-      </w:pPr>
+        <w:t xml:space="preserve">Prirodno je paralelizaciju merge sort algoritma uraditi koristeći ForkJoinPool iz tog razloga što on podrazumijeva rekurzivno polovljenje niza. </w:t>
+      </w:r>
     </w:p>
     <w:p>
       <w:pPr>
@@ -12803,15 +13277,22 @@
           <w:lang w:val="sr-Latn-BA"/>
         </w:rPr>
       </w:pPr>
+    </w:p>
+    <w:p>
+      <w:pPr>
+        <w:rPr>
+          <w:lang w:val="sr-Latn-BA"/>
+        </w:rPr>
+      </w:pPr>
       <w:r>
         <w:rPr>
           <w:noProof/>
         </w:rPr>
         <w:drawing>
-          <wp:inline distT="0" distB="0" distL="0" distR="0" wp14:anchorId="0F2400A8" wp14:editId="7339DD5B">
-            <wp:extent cx="5943600" cy="805180"/>
-            <wp:effectExtent l="0" t="0" r="0" b="0"/>
-            <wp:docPr id="25" name="Picture 25"/>
+          <wp:inline distT="0" distB="0" distL="0" distR="0" wp14:anchorId="2F407880" wp14:editId="575B915A">
+            <wp:extent cx="3286664" cy="1836420"/>
+            <wp:effectExtent l="0" t="0" r="9525" b="0"/>
+            <wp:docPr id="30" name="Picture 30"/>
             <wp:cNvGraphicFramePr>
               <a:graphicFrameLocks xmlns:a="http://schemas.openxmlformats.org/drawingml/2006/main" noChangeAspect="1"/>
             </wp:cNvGraphicFramePr>
@@ -12831,7 +13312,7 @@
                   <pic:spPr>
                     <a:xfrm>
                       <a:off x="0" y="0"/>
-                      <a:ext cx="5943600" cy="805180"/>
+                      <a:ext cx="3364912" cy="1880141"/>
                     </a:xfrm>
                     <a:prstGeom prst="rect">
                       <a:avLst/>
@@ -12855,74 +13336,44 @@
         <w:rPr>
           <w:lang w:val="sr-Latn-BA"/>
         </w:rPr>
-        <w:t>7.2 Početak sortiranja</w:t>
-      </w:r>
-      <w:r>
+        <w:t>7.1 Osnova sekvencijalnog merge sorta</w:t>
+      </w:r>
+    </w:p>
+    <w:p>
+      <w:pPr>
         <w:rPr>
           <w:lang w:val="sr-Latn-BA"/>
         </w:rPr>
-        <w:t xml:space="preserve"> paralelnog mergesorta</w:t>
-      </w:r>
-    </w:p>
-    <w:p>
-      <w:pPr>
+      </w:pPr>
+      <w:r>
         <w:rPr>
           <w:lang w:val="sr-Latn-BA"/>
         </w:rPr>
-      </w:pPr>
-      <w:r>
+        <w:t>Primjećujemo da sami algoritam sortiranja predstavlja instanciranje jednog SortTask objekta (koji je tipa RecursiveAction) te njegovo okidanje metodom invoke().</w:t>
+      </w:r>
+    </w:p>
+    <w:p>
+      <w:pPr>
         <w:rPr>
           <w:lang w:val="sr-Latn-BA"/>
         </w:rPr>
-        <w:t>Primjećujemo da je osnova paralelnog algoritma sortiranja skoro pa identična sekvencijalnoj. Razlika je u tome što se pozivi metode zamjenjuju instanciranjem novog objekta tipa SortTask, te okidanje svih objekata koji su kreirani</w:t>
-      </w:r>
-      <w:r>
+      </w:pPr>
+    </w:p>
+    <w:p>
+      <w:pPr>
         <w:rPr>
           <w:lang w:val="sr-Latn-BA"/>
         </w:rPr>
-        <w:t xml:space="preserve"> </w:t>
-      </w:r>
-      <w:r>
-        <w:rPr>
-          <w:lang w:val="sr-Latn-BA"/>
-        </w:rPr>
-        <w:t>metod</w:t>
-      </w:r>
-      <w:r>
-        <w:rPr>
-          <w:lang w:val="sr-Latn-BA"/>
-        </w:rPr>
-        <w:t>om</w:t>
-      </w:r>
-      <w:r>
-        <w:rPr>
-          <w:lang w:val="sr-Latn-BA"/>
-        </w:rPr>
-        <w:t xml:space="preserve"> invokeAll(). Sam rad prepušten je implementaciji ForkJoinPool-a i nitima koje postoje unutar njega.</w:t>
-      </w:r>
-    </w:p>
-    <w:p>
-      <w:pPr>
-        <w:rPr>
-          <w:lang w:val="sr-Latn-BA"/>
-        </w:rPr>
-      </w:pPr>
-    </w:p>
-    <w:p>
-      <w:pPr>
-        <w:rPr>
-          <w:lang w:val="sr-Latn-BA"/>
-        </w:rPr>
       </w:pPr>
       <w:r>
         <w:rPr>
           <w:noProof/>
         </w:rPr>
         <w:drawing>
-          <wp:inline distT="0" distB="0" distL="0" distR="0" wp14:anchorId="5992E23C" wp14:editId="76811E12">
-            <wp:extent cx="5943600" cy="2459355"/>
+          <wp:inline distT="0" distB="0" distL="0" distR="0" wp14:anchorId="6EE41524" wp14:editId="3F0BF20D">
+            <wp:extent cx="5943600" cy="805180"/>
             <wp:effectExtent l="0" t="0" r="0" b="0"/>
-            <wp:docPr id="26" name="Picture 26"/>
+            <wp:docPr id="31" name="Picture 31"/>
             <wp:cNvGraphicFramePr>
               <a:graphicFrameLocks xmlns:a="http://schemas.openxmlformats.org/drawingml/2006/main" noChangeAspect="1"/>
             </wp:cNvGraphicFramePr>
@@ -12942,7 +13393,7 @@
                   <pic:spPr>
                     <a:xfrm>
                       <a:off x="0" y="0"/>
-                      <a:ext cx="5943600" cy="2459355"/>
+                      <a:ext cx="5943600" cy="805180"/>
                     </a:xfrm>
                     <a:prstGeom prst="rect">
                       <a:avLst/>
@@ -12966,73 +13417,44 @@
         <w:rPr>
           <w:lang w:val="sr-Latn-BA"/>
         </w:rPr>
-        <w:t>7.</w:t>
-      </w:r>
-      <w:r>
+        <w:t>7.2 Početak sortiranja paralelnog mergesorta</w:t>
+      </w:r>
+    </w:p>
+    <w:p>
+      <w:pPr>
         <w:rPr>
           <w:lang w:val="sr-Latn-BA"/>
         </w:rPr>
-        <w:t>3</w:t>
-      </w:r>
+      </w:pPr>
       <w:r>
         <w:rPr>
           <w:lang w:val="sr-Latn-BA"/>
         </w:rPr>
-        <w:t xml:space="preserve"> Osnova paralelnog merge sorta</w:t>
-      </w:r>
-    </w:p>
-    <w:p>
-      <w:pPr>
-        <w:pStyle w:val="Heading1"/>
+        <w:t>Primjećujemo da je osnova paralelnog algoritma sortiranja skoro pa identična sekvencijalnoj. Razlika je u tome što se pozivi metode zamjenjuju instanciranjem novog objekta tipa SortTask, te okidanje svih objekata koji su kreirani metodom invokeAll(). Sam rad prepušten je implementaciji ForkJoinPool-a i nitima koje postoje unutar njega.</w:t>
+      </w:r>
+    </w:p>
+    <w:p>
+      <w:pPr>
         <w:rPr>
           <w:lang w:val="sr-Latn-BA"/>
         </w:rPr>
       </w:pPr>
-      <w:bookmarkStart w:id="38" w:name="_Toc139433054"/>
-      <w:r>
+    </w:p>
+    <w:p>
+      <w:pPr>
         <w:rPr>
           <w:lang w:val="sr-Latn-BA"/>
         </w:rPr>
-        <w:lastRenderedPageBreak/>
-        <w:t>Implementacija paralelnog quicksorta</w:t>
-      </w:r>
-      <w:bookmarkEnd w:id="38"/>
-    </w:p>
-    <w:p>
-      <w:pPr>
-        <w:rPr>
-          <w:lang w:val="sr-Latn-BA"/>
-        </w:rPr>
-      </w:pPr>
-      <w:r>
-        <w:rPr>
-          <w:lang w:val="sr-Latn-BA"/>
-        </w:rPr>
-        <w:t>U sekvencijalnom quicksort algoritmu zapažamo rekurziju i particioniranje elemenata na lijevu i desnu stranu. Samim tim, logično je lijevu stranu predati jednoj niti a desnu drugoj, pa lijevu stranu lijeve strane dodijeliti nekoj niti, a desnu stranu nekoj drugoj...</w:t>
-      </w:r>
-    </w:p>
-    <w:p>
-      <w:pPr>
-        <w:rPr>
-          <w:lang w:val="sr-Latn-BA"/>
-        </w:rPr>
-      </w:pPr>
-    </w:p>
-    <w:p>
-      <w:pPr>
-        <w:rPr>
-          <w:lang w:val="sr-Latn-BA"/>
-        </w:rPr>
       </w:pPr>
       <w:r>
         <w:rPr>
           <w:noProof/>
         </w:rPr>
         <w:drawing>
-          <wp:inline distT="0" distB="0" distL="0" distR="0" wp14:anchorId="3568300F" wp14:editId="069C02EF">
-            <wp:extent cx="5943600" cy="1407795"/>
-            <wp:effectExtent l="0" t="0" r="0" b="1905"/>
-            <wp:docPr id="17" name="Picture 17"/>
+          <wp:inline distT="0" distB="0" distL="0" distR="0" wp14:anchorId="4851ACD2" wp14:editId="005FD4CD">
+            <wp:extent cx="5943600" cy="2459355"/>
+            <wp:effectExtent l="0" t="0" r="0" b="0"/>
+            <wp:docPr id="32" name="Picture 32"/>
             <wp:cNvGraphicFramePr>
               <a:graphicFrameLocks xmlns:a="http://schemas.openxmlformats.org/drawingml/2006/main" noChangeAspect="1"/>
             </wp:cNvGraphicFramePr>
@@ -13052,7 +13474,7 @@
                   <pic:spPr>
                     <a:xfrm>
                       <a:off x="0" y="0"/>
-                      <a:ext cx="5943600" cy="1407795"/>
+                      <a:ext cx="5943600" cy="2459355"/>
                     </a:xfrm>
                     <a:prstGeom prst="rect">
                       <a:avLst/>
@@ -13076,21 +13498,30 @@
         <w:rPr>
           <w:lang w:val="sr-Latn-BA"/>
         </w:rPr>
-        <w:t>8.1 Osnova sekvencijalnog quicksorta</w:t>
-      </w:r>
-    </w:p>
-    <w:p>
-      <w:pPr>
+        <w:t>7.3 Osnova paralelnog merge sorta</w:t>
+      </w:r>
+    </w:p>
+    <w:p>
+      <w:pPr>
+        <w:pStyle w:val="BodyText"/>
+      </w:pPr>
+    </w:p>
+    <w:p>
+      <w:pPr>
+        <w:pStyle w:val="Heading2"/>
         <w:rPr>
           <w:lang w:val="sr-Latn-BA"/>
         </w:rPr>
       </w:pPr>
+      <w:bookmarkStart w:id="40" w:name="_Toc139540093"/>
       <w:r>
         <w:rPr>
           <w:lang w:val="sr-Latn-BA"/>
         </w:rPr>
-        <w:t>Prirodni opis ovog algoritma odgovara njegovoj stvarnoj podjeli na nove instance taskova.</w:t>
-      </w:r>
+        <w:lastRenderedPageBreak/>
+        <w:t>Implementacija paralelnog quicksorta</w:t>
+      </w:r>
+      <w:bookmarkEnd w:id="40"/>
     </w:p>
     <w:p>
       <w:pPr>
@@ -13098,22 +13529,35 @@
           <w:lang w:val="sr-Latn-BA"/>
         </w:rPr>
       </w:pPr>
-    </w:p>
-    <w:p>
-      <w:pPr>
+      <w:r>
         <w:rPr>
           <w:lang w:val="sr-Latn-BA"/>
         </w:rPr>
+        <w:t>U sekvencijalnom quicksort algoritmu zapažamo rekurziju i particioniranje elemenata na lijevu i desnu stranu. Samim tim, logično je lijevu stranu predati jednoj niti a desnu drugoj, pa lijevu stranu lijeve strane dodijeliti nekoj niti, a desnu stranu nekoj drugoj...</w:t>
+      </w:r>
+    </w:p>
+    <w:p>
+      <w:pPr>
+        <w:rPr>
+          <w:lang w:val="sr-Latn-BA"/>
+        </w:rPr>
+      </w:pPr>
+    </w:p>
+    <w:p>
+      <w:pPr>
+        <w:rPr>
+          <w:lang w:val="sr-Latn-BA"/>
+        </w:rPr>
       </w:pPr>
       <w:r>
         <w:rPr>
           <w:noProof/>
         </w:rPr>
         <w:drawing>
-          <wp:inline distT="0" distB="0" distL="0" distR="0" wp14:anchorId="425C5C20" wp14:editId="52959887">
-            <wp:extent cx="5943600" cy="1061720"/>
-            <wp:effectExtent l="0" t="0" r="0" b="5080"/>
-            <wp:docPr id="20" name="Picture 20"/>
+          <wp:inline distT="0" distB="0" distL="0" distR="0" wp14:anchorId="3CF75638" wp14:editId="77B3669A">
+            <wp:extent cx="5943600" cy="1407795"/>
+            <wp:effectExtent l="0" t="0" r="0" b="1905"/>
+            <wp:docPr id="24" name="Picture 24"/>
             <wp:cNvGraphicFramePr>
               <a:graphicFrameLocks xmlns:a="http://schemas.openxmlformats.org/drawingml/2006/main" noChangeAspect="1"/>
             </wp:cNvGraphicFramePr>
@@ -13133,7 +13577,7 @@
                   <pic:spPr>
                     <a:xfrm>
                       <a:off x="0" y="0"/>
-                      <a:ext cx="5943600" cy="1061720"/>
+                      <a:ext cx="5943600" cy="1407795"/>
                     </a:xfrm>
                     <a:prstGeom prst="rect">
                       <a:avLst/>
@@ -13157,7 +13601,7 @@
         <w:rPr>
           <w:lang w:val="sr-Latn-BA"/>
         </w:rPr>
-        <w:t>8.2 Početak sortiranja paralelnog quicksorta</w:t>
+        <w:t>8.1 Osnova sekvencijalnog quicksorta</w:t>
       </w:r>
     </w:p>
     <w:p>
@@ -13170,43 +13614,31 @@
         <w:rPr>
           <w:lang w:val="sr-Latn-BA"/>
         </w:rPr>
-        <w:t>Ova implementacija</w:t>
-      </w:r>
-      <w:r>
+        <w:t>Prirodni opis ovog algoritma odgovara njegovoj stvarnoj podjeli na nove instance taskova.</w:t>
+      </w:r>
+    </w:p>
+    <w:p>
+      <w:pPr>
         <w:rPr>
           <w:lang w:val="sr-Latn-BA"/>
         </w:rPr>
-        <w:t xml:space="preserve"> je slična onoj u mergesortu, s tim što nije potrebno spajati rezultate sortiranja. Sličnosti između paralelne i sekvencijalne implementacije su očigledne. Razlikuju se u tome što se u paralelnoj implementaciji mora okinuti lijeva i desna strana, korištenjem invokeAll() metode.</w:t>
-      </w:r>
-      <w:r>
+      </w:pPr>
+    </w:p>
+    <w:p>
+      <w:pPr>
         <w:rPr>
           <w:lang w:val="sr-Latn-BA"/>
         </w:rPr>
-        <w:t xml:space="preserve"> Takođe, poziv metode zamijenjen je instanciranjem SortTask objekta.</w:t>
-      </w:r>
-    </w:p>
-    <w:p>
-      <w:pPr>
-        <w:rPr>
-          <w:lang w:val="sr-Latn-BA"/>
-        </w:rPr>
-      </w:pPr>
-    </w:p>
-    <w:p>
-      <w:pPr>
-        <w:rPr>
-          <w:lang w:val="sr-Latn-BA"/>
-        </w:rPr>
       </w:pPr>
       <w:r>
         <w:rPr>
           <w:noProof/>
         </w:rPr>
         <w:drawing>
-          <wp:inline distT="0" distB="0" distL="0" distR="0" wp14:anchorId="3AADB1A7" wp14:editId="1010FF98">
-            <wp:extent cx="5943600" cy="2305050"/>
-            <wp:effectExtent l="0" t="0" r="0" b="0"/>
-            <wp:docPr id="22" name="Picture 22"/>
+          <wp:inline distT="0" distB="0" distL="0" distR="0" wp14:anchorId="38740DFE" wp14:editId="5749A06A">
+            <wp:extent cx="5943600" cy="1061720"/>
+            <wp:effectExtent l="0" t="0" r="0" b="5080"/>
+            <wp:docPr id="27" name="Picture 27"/>
             <wp:cNvGraphicFramePr>
               <a:graphicFrameLocks xmlns:a="http://schemas.openxmlformats.org/drawingml/2006/main" noChangeAspect="1"/>
             </wp:cNvGraphicFramePr>
@@ -13226,7 +13658,7 @@
                   <pic:spPr>
                     <a:xfrm>
                       <a:off x="0" y="0"/>
-                      <a:ext cx="5943600" cy="2305050"/>
+                      <a:ext cx="5943600" cy="1061720"/>
                     </a:xfrm>
                     <a:prstGeom prst="rect">
                       <a:avLst/>
@@ -13250,12 +13682,11 @@
         <w:rPr>
           <w:lang w:val="sr-Latn-BA"/>
         </w:rPr>
-        <w:t>8.3 Osnova paralelnog quicksorta</w:t>
-      </w:r>
-    </w:p>
-    <w:p>
-      <w:pPr>
-        <w:pStyle w:val="Heading1"/>
+        <w:t>8.2 Početak sortiranja paralelnog quicksorta</w:t>
+      </w:r>
+    </w:p>
+    <w:p>
+      <w:pPr>
         <w:rPr>
           <w:lang w:val="sr-Latn-BA"/>
         </w:rPr>
@@ -13264,75 +13695,37 @@
         <w:rPr>
           <w:lang w:val="sr-Latn-BA"/>
         </w:rPr>
-        <w:t>Implementacija paralelnog selection sorta</w:t>
-      </w:r>
-    </w:p>
-    <w:p>
-      <w:pPr>
-        <w:rPr>
-          <w:noProof/>
-        </w:rPr>
-      </w:pPr>
+        <w:t>Ova implementacija</w:t>
+      </w:r>
       <w:r>
         <w:rPr>
           <w:lang w:val="sr-Latn-BA"/>
         </w:rPr>
-        <w:t xml:space="preserve">Okidanje sortiranja identično je za svaku paralelnu izvedbu. Preostali algoritmi funkcionišu nešto drugačije od </w:t>
-      </w:r>
-      <w:r>
+        <w:t xml:space="preserve"> je slična onoj u mergesortu, s tim što nije potrebno spajati rezultate sortiranja. Sličnosti između paralelne i sekvencijalne implementacije su očigledne. Razlikuju se u tome što se u paralelnoj implementaciji mora okinuti lijeva i desna strana, korištenjem invokeAll() metode. Takođe, poziv metode zamijenjen je instanciranjem SortTask objekta.</w:t>
+      </w:r>
+    </w:p>
+    <w:p>
+      <w:pPr>
         <w:rPr>
           <w:lang w:val="sr-Latn-BA"/>
         </w:rPr>
-        <w:lastRenderedPageBreak/>
-        <w:t xml:space="preserve">prethodnih. </w:t>
-      </w:r>
-      <w:r>
+      </w:pPr>
+    </w:p>
+    <w:p>
+      <w:pPr>
         <w:rPr>
           <w:lang w:val="sr-Latn-BA"/>
         </w:rPr>
-        <w:t>Ranije smo primijetili divide and conquer strategiju rekurzivnog dijeljenja nizova na taskove</w:t>
-      </w:r>
-      <w:r>
-        <w:rPr>
-          <w:lang w:val="sr-Latn-BA"/>
-        </w:rPr>
-        <w:t>, i to na polovine</w:t>
-      </w:r>
-      <w:r>
-        <w:rPr>
-          <w:lang w:val="sr-Latn-BA"/>
-        </w:rPr>
-        <w:t>.</w:t>
-      </w:r>
-      <w:r>
-        <w:rPr>
-          <w:lang w:val="sr-Latn-BA"/>
-        </w:rPr>
-        <w:t xml:space="preserve"> To rekurzivno polovljenje urađeno je do najmanje moguće mjere, te je garantovano da je krajnji niz sortiran.</w:t>
-      </w:r>
-    </w:p>
-    <w:p>
-      <w:pPr>
-        <w:rPr>
-          <w:noProof/>
-        </w:rPr>
-      </w:pPr>
-    </w:p>
-    <w:p>
-      <w:pPr>
-        <w:rPr>
-          <w:lang w:val="sr-Latn-BA"/>
-        </w:rPr>
       </w:pPr>
       <w:r>
         <w:rPr>
           <w:noProof/>
         </w:rPr>
         <w:drawing>
-          <wp:inline distT="0" distB="0" distL="0" distR="0" wp14:anchorId="29BDE2BB" wp14:editId="2463FB8B">
-            <wp:extent cx="5943600" cy="4880610"/>
+          <wp:inline distT="0" distB="0" distL="0" distR="0" wp14:anchorId="3E9BE5DD" wp14:editId="7DCE2393">
+            <wp:extent cx="5943600" cy="2305050"/>
             <wp:effectExtent l="0" t="0" r="0" b="0"/>
-            <wp:docPr id="23" name="Picture 23"/>
+            <wp:docPr id="28" name="Picture 28"/>
             <wp:cNvGraphicFramePr>
               <a:graphicFrameLocks xmlns:a="http://schemas.openxmlformats.org/drawingml/2006/main" noChangeAspect="1"/>
             </wp:cNvGraphicFramePr>
@@ -13352,7 +13745,7 @@
                   <pic:spPr>
                     <a:xfrm>
                       <a:off x="0" y="0"/>
-                      <a:ext cx="5943600" cy="4880610"/>
+                      <a:ext cx="5943600" cy="2305050"/>
                     </a:xfrm>
                     <a:prstGeom prst="rect">
                       <a:avLst/>
@@ -13368,38 +13761,77 @@
     <w:p>
       <w:pPr>
         <w:pStyle w:val="Quote"/>
-      </w:pPr>
-      <w:r>
-        <w:t>9.1 Osnova paralelnog selection sorta</w:t>
-      </w:r>
-    </w:p>
-    <w:p>
-      <w:r>
-        <w:t xml:space="preserve">Strategija razbijanja posla se sada primjenjuje nekom proizvoljnom </w:t>
-      </w:r>
-      <w:r>
-        <w:rPr>
-          <w:i/>
-          <w:iCs/>
-        </w:rPr>
-        <w:t>granicom</w:t>
-      </w:r>
-      <w:r>
-        <w:t>, gdje, ako je dio niza manji od te granice, taj dio se sortira sekvencijalno. Ako ne, nastavlja se razbijanje zadataka na manje, sve dok se ne dobiju dovoljno mali podnizovi. Na kraju, ovako sortirane podnizove potrebno je spojiti, te ponovo koristimo metod MergeSort algoritma.</w:t>
-      </w:r>
-    </w:p>
-    <w:p>
-      <w:pPr>
         <w:rPr>
           <w:lang w:val="sr-Latn-BA"/>
         </w:rPr>
       </w:pPr>
       <w:r>
-        <w:t>Granica za selection sort je 500, određena testiranjem nad nizom od 1,000,000 brojeva, gdje je vrijeme izvršenja u opsegu 600ms do 850ms.</w:t>
-      </w:r>
-      <w:r>
-        <w:t xml:space="preserve"> Ovim je i implicitno rečeno da se za nizove dužine ispod 500 ne isplati paralelizovati ovaj algoritam. To potvrđuje stavku da se paralelizacija ne isplati za manje skupove podataka.</w:t>
-      </w:r>
+        <w:rPr>
+          <w:lang w:val="sr-Latn-BA"/>
+        </w:rPr>
+        <w:t>8.3 Osnova paralelnog quicksorta</w:t>
+      </w:r>
+    </w:p>
+    <w:p>
+      <w:pPr>
+        <w:pStyle w:val="BodyText"/>
+      </w:pPr>
+    </w:p>
+    <w:p>
+      <w:pPr>
+        <w:pStyle w:val="BodyText"/>
+      </w:pPr>
+    </w:p>
+    <w:p>
+      <w:pPr>
+        <w:pStyle w:val="Heading1"/>
+        <w:rPr>
+          <w:lang w:val="sr-Latn-BA"/>
+        </w:rPr>
+      </w:pPr>
+      <w:bookmarkStart w:id="41" w:name="_Toc139540094"/>
+      <w:r>
+        <w:rPr>
+          <w:lang w:val="sr-Latn-BA"/>
+        </w:rPr>
+        <w:lastRenderedPageBreak/>
+        <w:t>Zaključak</w:t>
+      </w:r>
+      <w:bookmarkEnd w:id="41"/>
+    </w:p>
+    <w:p/>
+    <w:p>
+      <w:pPr>
+        <w:pStyle w:val="InfoBlue"/>
+      </w:pPr>
+      <w:r>
+        <w:t>[Kako nam se čin</w:t>
+      </w:r>
+      <w:r>
+        <w:t xml:space="preserve"> paralelizacija</w:t>
+      </w:r>
+      <w:r>
+        <w:t>. Ima li potrebe za tim</w:t>
+      </w:r>
+      <w:r>
+        <w:t xml:space="preserve">  Kada je ona dobra, a kada n?</w:t>
+      </w:r>
+      <w:r>
+        <w:t>. Jesu li se</w:t>
+      </w:r>
+      <w:r>
+        <w:t xml:space="preserve"> desila neka velika poboljšanja i kada?</w:t>
+      </w:r>
+      <w:r>
+        <w:t>]</w:t>
+      </w:r>
+    </w:p>
+    <w:p>
+      <w:pPr>
+        <w:rPr>
+          <w:lang w:val="sr-Latn-BA"/>
+        </w:rPr>
+      </w:pPr>
     </w:p>
     <w:sectPr>
       <w:headerReference w:type="default" r:id="rId42"/>
@@ -13598,7 +14030,7 @@
               <w:rStyle w:val="PageNumber"/>
               <w:noProof/>
             </w:rPr>
-            <w:t>3</w:t>
+            <w:t>4</w:t>
           </w:r>
           <w:r>
             <w:rPr>
@@ -13635,7 +14067,7 @@
               <w:rStyle w:val="PageNumber"/>
               <w:noProof/>
             </w:rPr>
-            <w:t>20</w:t>
+            <w:t>22</w:t>
           </w:r>
           <w:r>
             <w:rPr>
@@ -15779,6 +16211,9 @@
   <w:num w:numId="34">
     <w:abstractNumId w:val="21"/>
   </w:num>
+  <w:num w:numId="35">
+    <w:abstractNumId w:val="0"/>
+  </w:num>
 </w:numbering>
 </file>
 
@@ -15795,7 +16230,7 @@
   </w:docDefaults>
   <w:latentStyles w:defLockedState="0" w:defUIPriority="99" w:defSemiHidden="1" w:defUnhideWhenUsed="1" w:defQFormat="0" w:count="267">
     <w:lsdException w:name="Normal" w:semiHidden="0" w:uiPriority="0" w:unhideWhenUsed="0" w:qFormat="1"/>
-    <w:lsdException w:name="heading 1" w:semiHidden="0" w:uiPriority="9" w:unhideWhenUsed="0" w:qFormat="1"/>
+    <w:lsdException w:name="heading 1" w:semiHidden="0" w:uiPriority="0" w:unhideWhenUsed="0" w:qFormat="1"/>
     <w:lsdException w:name="heading 2" w:semiHidden="0" w:uiPriority="9" w:unhideWhenUsed="0" w:qFormat="1"/>
     <w:lsdException w:name="heading 3" w:semiHidden="0" w:uiPriority="9" w:unhideWhenUsed="0" w:qFormat="1"/>
     <w:lsdException w:name="heading 4" w:semiHidden="0" w:uiPriority="9" w:unhideWhenUsed="0" w:qFormat="1"/>
@@ -15946,12 +16381,13 @@
     <w:basedOn w:val="Normal"/>
     <w:next w:val="Normal"/>
     <w:qFormat/>
+    <w:rsid w:val="008E0BD4"/>
     <w:pPr>
       <w:keepNext/>
       <w:numPr>
         <w:numId w:val="1"/>
       </w:numPr>
-      <w:spacing w:before="120" w:after="60"/>
+      <w:spacing w:before="120" w:after="120"/>
       <w:outlineLvl w:val="0"/>
     </w:pPr>
     <w:rPr>
@@ -16637,7 +17073,7 @@
   </w:docDefaults>
   <w:latentStyles w:defLockedState="0" w:defUIPriority="99" w:defSemiHidden="1" w:defUnhideWhenUsed="1" w:defQFormat="0" w:count="267">
     <w:lsdException w:name="Normal" w:semiHidden="0" w:uiPriority="0" w:unhideWhenUsed="0" w:qFormat="1"/>
-    <w:lsdException w:name="heading 1" w:semiHidden="0" w:uiPriority="9" w:unhideWhenUsed="0" w:qFormat="1"/>
+    <w:lsdException w:name="heading 1" w:semiHidden="0" w:uiPriority="0" w:unhideWhenUsed="0" w:qFormat="1"/>
     <w:lsdException w:name="heading 2" w:semiHidden="0" w:uiPriority="9" w:unhideWhenUsed="0" w:qFormat="1"/>
     <w:lsdException w:name="heading 3" w:semiHidden="0" w:uiPriority="9" w:unhideWhenUsed="0" w:qFormat="1"/>
     <w:lsdException w:name="heading 4" w:semiHidden="0" w:uiPriority="9" w:unhideWhenUsed="0" w:qFormat="1"/>
@@ -16788,12 +17224,13 @@
     <w:basedOn w:val="Normal"/>
     <w:next w:val="Normal"/>
     <w:qFormat/>
+    <w:rsid w:val="008E0BD4"/>
     <w:pPr>
       <w:keepNext/>
       <w:numPr>
         <w:numId w:val="1"/>
       </w:numPr>
-      <w:spacing w:before="120" w:after="60"/>
+      <w:spacing w:before="120" w:after="120"/>
       <w:outlineLvl w:val="0"/>
     </w:pPr>
     <w:rPr>
@@ -17756,7 +18193,7 @@
 </file>
 
 <file path=customXml/itemProps1.xml><?xml version="1.0" encoding="utf-8"?>
-<ds:datastoreItem xmlns:ds="http://schemas.openxmlformats.org/officeDocument/2006/customXml" ds:itemID="{76159B55-D784-404A-8059-36FC0C28E50E}">
+<ds:datastoreItem xmlns:ds="http://schemas.openxmlformats.org/officeDocument/2006/customXml" ds:itemID="{56F8FBDF-FB0A-4A68-B0BB-14221EAD2A53}">
   <ds:schemaRefs>
     <ds:schemaRef ds:uri="http://schemas.openxmlformats.org/officeDocument/2006/bibliography"/>
   </ds:schemaRefs>

</xml_diff>

<commit_message>
excel i neki opis napisan
</commit_message>
<xml_diff>
--- a/Paralelizam u algoritmima sortiranja.docx
+++ b/Paralelizam u algoritmima sortiranja.docx
@@ -13012,35 +13012,33 @@
         </w:rPr>
         <w:t>h riječi. Jedina posljedica ove implementacije na klasični način pisanja ovih sort algoritama je zamjena operatora više i manje, sa compareT() metodom, i ovo je uočljivo u kodu.</w:t>
       </w:r>
-      <w:bookmarkStart w:id="36" w:name="_GoBack"/>
+    </w:p>
+    <w:p>
+      <w:pPr>
+        <w:pStyle w:val="Heading1"/>
+      </w:pPr>
+      <w:bookmarkStart w:id="36" w:name="_Toc139540090"/>
+      <w:r>
+        <w:t>Paralelizam u algoritmima sortiranja</w:t>
+      </w:r>
       <w:bookmarkEnd w:id="36"/>
     </w:p>
     <w:p>
       <w:pPr>
-        <w:pStyle w:val="Heading1"/>
-      </w:pPr>
-      <w:bookmarkStart w:id="37" w:name="_Toc139540090"/>
-      <w:r>
-        <w:t>Paralelizam u algoritmima sortiranja</w:t>
-      </w:r>
-      <w:bookmarkEnd w:id="37"/>
-    </w:p>
-    <w:p>
-      <w:pPr>
         <w:pStyle w:val="Heading2"/>
         <w:rPr>
           <w:lang w:val="sr-Latn-BA"/>
         </w:rPr>
       </w:pPr>
-      <w:bookmarkStart w:id="38" w:name="_Toc139540091"/>
-      <w:bookmarkStart w:id="39" w:name="_Toc139540092"/>
+      <w:bookmarkStart w:id="37" w:name="_Toc139540091"/>
+      <w:bookmarkStart w:id="38" w:name="_Toc139540092"/>
       <w:r>
         <w:rPr>
           <w:lang w:val="sr-Latn-BA"/>
         </w:rPr>
         <w:t>Implementacija paralelnog merge sorta</w:t>
       </w:r>
-      <w:bookmarkEnd w:id="39"/>
+      <w:bookmarkEnd w:id="38"/>
     </w:p>
     <w:p>
       <w:pPr>
@@ -13298,14 +13296,14 @@
           <w:lang w:val="sr-Latn-BA"/>
         </w:rPr>
       </w:pPr>
-      <w:bookmarkStart w:id="40" w:name="_Toc139540093"/>
+      <w:bookmarkStart w:id="39" w:name="_Toc139540093"/>
       <w:r>
         <w:rPr>
           <w:lang w:val="sr-Latn-BA"/>
         </w:rPr>
         <w:t>Implementacija paralelnog quicksorta</w:t>
       </w:r>
-      <w:bookmarkEnd w:id="40"/>
+      <w:bookmarkEnd w:id="39"/>
     </w:p>
     <w:p>
       <w:pPr>
@@ -13586,7 +13584,7 @@
         </w:rPr>
         <w:t>Implementacija paralelnog selection sorta</w:t>
       </w:r>
-      <w:bookmarkEnd w:id="38"/>
+      <w:bookmarkEnd w:id="37"/>
     </w:p>
     <w:p>
       <w:pPr>
@@ -13728,6 +13726,12 @@
         </w:rPr>
         <w:t>određena da bude 200, a za insertion sort 300.</w:t>
       </w:r>
+      <w:r>
+        <w:rPr>
+          <w:lang w:val="sr-Latn-BA"/>
+        </w:rPr>
+        <w:t xml:space="preserve"> Ovi algoritmi su paralelizovani slično kao selection sort.</w:t>
+      </w:r>
     </w:p>
     <w:p>
       <w:pPr>
@@ -13736,6 +13740,106 @@
           <w:lang w:val="sr-Latn-BA"/>
         </w:rPr>
       </w:pPr>
+      <w:r>
+        <w:rPr>
+          <w:lang w:val="sr-Latn-BA"/>
+        </w:rPr>
+        <w:t>Hipoteza</w:t>
+      </w:r>
+    </w:p>
+    <w:p>
+      <w:pPr>
+        <w:rPr>
+          <w:lang w:val="sr-Latn-BA"/>
+        </w:rPr>
+      </w:pPr>
+      <w:r>
+        <w:rPr>
+          <w:lang w:val="sr-Latn-BA"/>
+        </w:rPr>
+        <w:t>Očekuje se da sekvencijalni algoritmi pokažu sporo vrijeme izvršenja što se više bude povećavala dužina niza. Trebali bi uočiti kvadradtni rast vremena izvršenja uz rast dužine niza za algoritme bubble, insertion i selection, a nešto sporiji za quick i mergesort. Ipak, očekivano je vrijeme izvršenja nekoliko milisekundi za nizove ispod 1000.</w:t>
+      </w:r>
+    </w:p>
+    <w:p>
+      <w:pPr>
+        <w:rPr>
+          <w:lang w:val="sr-Latn-BA"/>
+        </w:rPr>
+      </w:pPr>
+      <w:r>
+        <w:rPr>
+          <w:lang w:val="sr-Latn-BA"/>
+        </w:rPr>
+        <w:lastRenderedPageBreak/>
+        <w:t>Paralelizacijom bi trebali postići bolje performanse u svakom slučaju za nizove od 5000 članova ili više. Trebali bi uočiti ravnanje krive odnosa dužine niza i vremena izvršenja. Pretpostavljamo da ovo izra</w:t>
+      </w:r>
+      <w:r>
+        <w:rPr>
+          <w:lang w:val="sr-Latn-BA"/>
+        </w:rPr>
+        <w:t xml:space="preserve">vnjavanje neće biti samo linearno za različite algoritme, jer je očekivani overhead za merge, bubble i insertion dosta veliki. Razlog tome je što se uvodi korak sažimanja podnizova a što više puta moramo sažeti (mergati podnizove), to je veći overhead. Možemo očekivati i da bubblesort ima veći overhead, jer ima najnižu granicu od 200, te je on kandidat za najsporiji od svih paralelnih algoritama. Paralelni quick i mergesort, pored toga što su brži od ostalih algoritama koji se testiraju, </w:t>
+      </w:r>
+      <w:r>
+        <w:rPr>
+          <w:lang w:val="sr-Latn-BA"/>
+        </w:rPr>
+        <w:t>nemaju dodatnih koraka koji već ne postoje u njihovoj implementaciji. Dakle, nemamo m</w:t>
+      </w:r>
+      <w:bookmarkStart w:id="40" w:name="_GoBack"/>
+      <w:bookmarkEnd w:id="40"/>
+      <w:r>
+        <w:rPr>
+          <w:lang w:val="sr-Latn-BA"/>
+        </w:rPr>
+        <w:t>nogo overheada,</w:t>
+      </w:r>
+      <w:r>
+        <w:rPr>
+          <w:lang w:val="sr-Latn-BA"/>
+        </w:rPr>
+        <w:t xml:space="preserve"> samim tim, izvršenje je nešto brže.</w:t>
+      </w:r>
+    </w:p>
+    <w:p>
+      <w:pPr>
+        <w:pStyle w:val="Heading1"/>
+        <w:rPr>
+          <w:lang w:val="sr-Latn-BA"/>
+        </w:rPr>
+      </w:pPr>
+      <w:r>
+        <w:rPr>
+          <w:lang w:val="sr-Latn-BA"/>
+        </w:rPr>
+        <w:t>Rezultati</w:t>
+      </w:r>
+    </w:p>
+    <w:p>
+      <w:pPr>
+        <w:rPr>
+          <w:lang w:val="sr-Latn-BA"/>
+        </w:rPr>
+      </w:pPr>
+      <w:r>
+        <w:rPr>
+          <w:lang w:val="sr-Latn-BA"/>
+        </w:rPr>
+        <w:t>Sekvencijalno, u početku su ova 3 brza. Ali jako se brzo otmu kontroli. Paralelni selection je bolji od paralelnih quicksort i merge??</w:t>
+      </w:r>
+      <w:r>
+        <w:rPr>
+          <w:lang w:val="sr-Latn-BA"/>
+        </w:rPr>
+        <w:t>. (Potvrdi hipotezu ili opovrgni).</w:t>
+      </w:r>
+    </w:p>
+    <w:p>
+      <w:pPr>
+        <w:pStyle w:val="Heading1"/>
+        <w:rPr>
+          <w:lang w:val="sr-Latn-BA"/>
+        </w:rPr>
+      </w:pPr>
       <w:bookmarkStart w:id="41" w:name="_Toc139540094"/>
       <w:r>
         <w:rPr>
@@ -13745,13 +13849,17 @@
       </w:r>
       <w:bookmarkEnd w:id="41"/>
     </w:p>
-    <w:p/>
-    <w:p>
-      <w:pPr>
-        <w:pStyle w:val="InfoBlue"/>
-      </w:pPr>
-      <w:r>
-        <w:t>[Kako nam se čin paralelizacija. Ima li potrebe za tim  Kada je ona dobra, a kada n?. Jesu li se desila neka velika poboljšanja i kada?]</w:t>
+    <w:p>
+      <w:pPr>
+        <w:rPr>
+          <w:lang w:val="sr-Latn-BA"/>
+        </w:rPr>
+      </w:pPr>
+      <w:r>
+        <w:rPr>
+          <w:lang w:val="sr-Latn-BA"/>
+        </w:rPr>
+        <w:t>Moguće je da su nam Java objekti preteški pa zato ponestaje memorije. Moguće je da nismo mi krivi, već Java koja smatra sve kao objekat, i za sve radi pass-by-value. Moguće je da je heap pojeden u sekvencijalnom zato što zahtijeva mnogo rekuzrivnih poziva i referenci – a memorija je otišla kod paralelizacije zbog mnogo niti, raznih objekata, i sve što paralelizacija zahtijeva.</w:t>
       </w:r>
     </w:p>
     <w:p>
@@ -17750,7 +17858,7 @@
 </file>
 
 <file path=customXml/itemProps1.xml><?xml version="1.0" encoding="utf-8"?>
-<ds:datastoreItem xmlns:ds="http://schemas.openxmlformats.org/officeDocument/2006/customXml" ds:itemID="{1E03D7B8-69AE-481C-B095-BF630453381E}">
+<ds:datastoreItem xmlns:ds="http://schemas.openxmlformats.org/officeDocument/2006/customXml" ds:itemID="{FA394FFA-8D0C-450D-93D7-819DBC2975FD}">
   <ds:schemaRefs>
     <ds:schemaRef ds:uri="http://schemas.openxmlformats.org/officeDocument/2006/bibliography"/>
   </ds:schemaRefs>

</xml_diff>

<commit_message>
Nastavljen rad na dokumentu. Provjera 7. dijela - Paralelno izvrsavanje algoritama za sortiranje
</commit_message>
<xml_diff>
--- a/Paralelizam u algoritmima sortiranja.docx
+++ b/Paralelizam u algoritmima sortiranja.docx
@@ -407,7 +407,7 @@
         <w:rPr>
           <w:noProof/>
         </w:rPr>
-        <w:instrText xml:space="preserve"> PAGEREF _Toc139920039 \h </w:instrText>
+        <w:instrText xml:space="preserve"> PAGEREF _Toc139965535 \h </w:instrText>
       </w:r>
       <w:r>
         <w:rPr>
@@ -483,7 +483,7 @@
         <w:rPr>
           <w:noProof/>
         </w:rPr>
-        <w:instrText xml:space="preserve"> PAGEREF _Toc139920040 \h </w:instrText>
+        <w:instrText xml:space="preserve"> PAGEREF _Toc139965536 \h </w:instrText>
       </w:r>
       <w:r>
         <w:rPr>
@@ -559,7 +559,7 @@
         <w:rPr>
           <w:noProof/>
         </w:rPr>
-        <w:instrText xml:space="preserve"> PAGEREF _Toc139920041 \h </w:instrText>
+        <w:instrText xml:space="preserve"> PAGEREF _Toc139965537 \h </w:instrText>
       </w:r>
       <w:r>
         <w:rPr>
@@ -635,7 +635,7 @@
         <w:rPr>
           <w:noProof/>
         </w:rPr>
-        <w:instrText xml:space="preserve"> PAGEREF _Toc139920042 \h </w:instrText>
+        <w:instrText xml:space="preserve"> PAGEREF _Toc139965538 \h </w:instrText>
       </w:r>
       <w:r>
         <w:rPr>
@@ -711,7 +711,7 @@
         <w:rPr>
           <w:noProof/>
         </w:rPr>
-        <w:instrText xml:space="preserve"> PAGEREF _Toc139920043 \h </w:instrText>
+        <w:instrText xml:space="preserve"> PAGEREF _Toc139965539 \h </w:instrText>
       </w:r>
       <w:r>
         <w:rPr>
@@ -787,7 +787,7 @@
         <w:rPr>
           <w:noProof/>
         </w:rPr>
-        <w:instrText xml:space="preserve"> PAGEREF _Toc139920044 \h </w:instrText>
+        <w:instrText xml:space="preserve"> PAGEREF _Toc139965540 \h </w:instrText>
       </w:r>
       <w:r>
         <w:rPr>
@@ -863,7 +863,7 @@
         <w:rPr>
           <w:noProof/>
         </w:rPr>
-        <w:instrText xml:space="preserve"> PAGEREF _Toc139920045 \h </w:instrText>
+        <w:instrText xml:space="preserve"> PAGEREF _Toc139965541 \h </w:instrText>
       </w:r>
       <w:r>
         <w:rPr>
@@ -939,7 +939,7 @@
         <w:rPr>
           <w:noProof/>
         </w:rPr>
-        <w:instrText xml:space="preserve"> PAGEREF _Toc139920046 \h </w:instrText>
+        <w:instrText xml:space="preserve"> PAGEREF _Toc139965542 \h </w:instrText>
       </w:r>
       <w:r>
         <w:rPr>
@@ -1015,7 +1015,7 @@
         <w:rPr>
           <w:noProof/>
         </w:rPr>
-        <w:instrText xml:space="preserve"> PAGEREF _Toc139920047 \h </w:instrText>
+        <w:instrText xml:space="preserve"> PAGEREF _Toc139965543 \h </w:instrText>
       </w:r>
       <w:r>
         <w:rPr>
@@ -1091,7 +1091,7 @@
         <w:rPr>
           <w:noProof/>
         </w:rPr>
-        <w:instrText xml:space="preserve"> PAGEREF _Toc139920048 \h </w:instrText>
+        <w:instrText xml:space="preserve"> PAGEREF _Toc139965544 \h </w:instrText>
       </w:r>
       <w:r>
         <w:rPr>
@@ -1167,7 +1167,7 @@
         <w:rPr>
           <w:noProof/>
         </w:rPr>
-        <w:instrText xml:space="preserve"> PAGEREF _Toc139920049 \h </w:instrText>
+        <w:instrText xml:space="preserve"> PAGEREF _Toc139965545 \h </w:instrText>
       </w:r>
       <w:r>
         <w:rPr>
@@ -1243,7 +1243,7 @@
         <w:rPr>
           <w:noProof/>
         </w:rPr>
-        <w:instrText xml:space="preserve"> PAGEREF _Toc139920050 \h </w:instrText>
+        <w:instrText xml:space="preserve"> PAGEREF _Toc139965546 \h </w:instrText>
       </w:r>
       <w:r>
         <w:rPr>
@@ -1319,7 +1319,7 @@
         <w:rPr>
           <w:noProof/>
         </w:rPr>
-        <w:instrText xml:space="preserve"> PAGEREF _Toc139920051 \h </w:instrText>
+        <w:instrText xml:space="preserve"> PAGEREF _Toc139965547 \h </w:instrText>
       </w:r>
       <w:r>
         <w:rPr>
@@ -1395,7 +1395,7 @@
         <w:rPr>
           <w:noProof/>
         </w:rPr>
-        <w:instrText xml:space="preserve"> PAGEREF _Toc139920052 \h </w:instrText>
+        <w:instrText xml:space="preserve"> PAGEREF _Toc139965548 \h </w:instrText>
       </w:r>
       <w:r>
         <w:rPr>
@@ -1451,7 +1451,7 @@
         <w:fldChar w:fldCharType="begin"/>
       </w:r>
       <w:r>
-        <w:instrText xml:space="preserve"> PAGEREF _Toc139920053 \h </w:instrText>
+        <w:instrText xml:space="preserve"> PAGEREF _Toc139965549 \h </w:instrText>
       </w:r>
       <w:r>
         <w:fldChar w:fldCharType="separate"/>
@@ -1493,7 +1493,7 @@
         <w:fldChar w:fldCharType="begin"/>
       </w:r>
       <w:r>
-        <w:instrText xml:space="preserve"> PAGEREF _Toc139920054 \h </w:instrText>
+        <w:instrText xml:space="preserve"> PAGEREF _Toc139965550 \h </w:instrText>
       </w:r>
       <w:r>
         <w:fldChar w:fldCharType="separate"/>
@@ -1535,7 +1535,7 @@
         <w:fldChar w:fldCharType="begin"/>
       </w:r>
       <w:r>
-        <w:instrText xml:space="preserve"> PAGEREF _Toc139920055 \h </w:instrText>
+        <w:instrText xml:space="preserve"> PAGEREF _Toc139965551 \h </w:instrText>
       </w:r>
       <w:r>
         <w:fldChar w:fldCharType="separate"/>
@@ -1597,7 +1597,7 @@
         <w:rPr>
           <w:noProof/>
         </w:rPr>
-        <w:instrText xml:space="preserve"> PAGEREF _Toc139920056 \h </w:instrText>
+        <w:instrText xml:space="preserve"> PAGEREF _Toc139965552 \h </w:instrText>
       </w:r>
       <w:r>
         <w:rPr>
@@ -1673,7 +1673,7 @@
         <w:rPr>
           <w:noProof/>
         </w:rPr>
-        <w:instrText xml:space="preserve"> PAGEREF _Toc139920057 \h </w:instrText>
+        <w:instrText xml:space="preserve"> PAGEREF _Toc139965553 \h </w:instrText>
       </w:r>
       <w:r>
         <w:rPr>
@@ -1749,7 +1749,7 @@
         <w:rPr>
           <w:noProof/>
         </w:rPr>
-        <w:instrText xml:space="preserve"> PAGEREF _Toc139920058 \h </w:instrText>
+        <w:instrText xml:space="preserve"> PAGEREF _Toc139965554 \h </w:instrText>
       </w:r>
       <w:r>
         <w:rPr>
@@ -1825,7 +1825,7 @@
         <w:rPr>
           <w:noProof/>
         </w:rPr>
-        <w:instrText xml:space="preserve"> PAGEREF _Toc139920059 \h </w:instrText>
+        <w:instrText xml:space="preserve"> PAGEREF _Toc139965555 \h </w:instrText>
       </w:r>
       <w:r>
         <w:rPr>
@@ -1901,7 +1901,7 @@
         <w:rPr>
           <w:noProof/>
         </w:rPr>
-        <w:instrText xml:space="preserve"> PAGEREF _Toc139920060 \h </w:instrText>
+        <w:instrText xml:space="preserve"> PAGEREF _Toc139965556 \h </w:instrText>
       </w:r>
       <w:r>
         <w:rPr>
@@ -1957,7 +1957,7 @@
         <w:fldChar w:fldCharType="begin"/>
       </w:r>
       <w:r>
-        <w:instrText xml:space="preserve"> PAGEREF _Toc139920061 \h </w:instrText>
+        <w:instrText xml:space="preserve"> PAGEREF _Toc139965557 \h </w:instrText>
       </w:r>
       <w:r>
         <w:fldChar w:fldCharType="separate"/>
@@ -1999,7 +1999,7 @@
         <w:fldChar w:fldCharType="begin"/>
       </w:r>
       <w:r>
-        <w:instrText xml:space="preserve"> PAGEREF _Toc139920062 \h </w:instrText>
+        <w:instrText xml:space="preserve"> PAGEREF _Toc139965558 \h </w:instrText>
       </w:r>
       <w:r>
         <w:fldChar w:fldCharType="separate"/>
@@ -2041,7 +2041,7 @@
         <w:fldChar w:fldCharType="begin"/>
       </w:r>
       <w:r>
-        <w:instrText xml:space="preserve"> PAGEREF _Toc139920063 \h </w:instrText>
+        <w:instrText xml:space="preserve"> PAGEREF _Toc139965559 \h </w:instrText>
       </w:r>
       <w:r>
         <w:fldChar w:fldCharType="separate"/>
@@ -2083,7 +2083,7 @@
         <w:fldChar w:fldCharType="begin"/>
       </w:r>
       <w:r>
-        <w:instrText xml:space="preserve"> PAGEREF _Toc139920064 \h </w:instrText>
+        <w:instrText xml:space="preserve"> PAGEREF _Toc139965560 \h </w:instrText>
       </w:r>
       <w:r>
         <w:fldChar w:fldCharType="separate"/>
@@ -2125,7 +2125,7 @@
         <w:fldChar w:fldCharType="begin"/>
       </w:r>
       <w:r>
-        <w:instrText xml:space="preserve"> PAGEREF _Toc139920065 \h </w:instrText>
+        <w:instrText xml:space="preserve"> PAGEREF _Toc139965561 \h </w:instrText>
       </w:r>
       <w:r>
         <w:fldChar w:fldCharType="separate"/>
@@ -2187,7 +2187,7 @@
         <w:rPr>
           <w:noProof/>
         </w:rPr>
-        <w:instrText xml:space="preserve"> PAGEREF _Toc139920066 \h </w:instrText>
+        <w:instrText xml:space="preserve"> PAGEREF _Toc139965562 \h </w:instrText>
       </w:r>
       <w:r>
         <w:rPr>
@@ -2263,7 +2263,7 @@
         <w:rPr>
           <w:noProof/>
         </w:rPr>
-        <w:instrText xml:space="preserve"> PAGEREF _Toc139920067 \h </w:instrText>
+        <w:instrText xml:space="preserve"> PAGEREF _Toc139965563 \h </w:instrText>
       </w:r>
       <w:r>
         <w:rPr>
@@ -2341,7 +2341,7 @@
         <w:rPr>
           <w:noProof/>
         </w:rPr>
-        <w:instrText xml:space="preserve"> PAGEREF _Toc139920068 \h </w:instrText>
+        <w:instrText xml:space="preserve"> PAGEREF _Toc139965564 \h </w:instrText>
       </w:r>
       <w:r>
         <w:rPr>
@@ -2403,7 +2403,7 @@
         <w:fldChar w:fldCharType="begin"/>
       </w:r>
       <w:r>
-        <w:instrText xml:space="preserve"> PAGEREF _Toc139920069 \h </w:instrText>
+        <w:instrText xml:space="preserve"> PAGEREF _Toc139965565 \h </w:instrText>
       </w:r>
       <w:r>
         <w:fldChar w:fldCharType="separate"/>
@@ -2466,7 +2466,7 @@
         <w:rPr>
           <w:noProof/>
         </w:rPr>
-        <w:instrText xml:space="preserve"> PAGEREF _Toc139920070 \h </w:instrText>
+        <w:instrText xml:space="preserve"> PAGEREF _Toc139965566 \h </w:instrText>
       </w:r>
       <w:r>
         <w:rPr>
@@ -2483,7 +2483,7 @@
         <w:rPr>
           <w:noProof/>
         </w:rPr>
-        <w:t>25</w:t>
+        <w:t>26</w:t>
       </w:r>
       <w:r>
         <w:rPr>
@@ -2542,7 +2542,7 @@
         <w:rPr>
           <w:noProof/>
         </w:rPr>
-        <w:instrText xml:space="preserve"> PAGEREF _Toc139920071 \h </w:instrText>
+        <w:instrText xml:space="preserve"> PAGEREF _Toc139965567 \h </w:instrText>
       </w:r>
       <w:r>
         <w:rPr>
@@ -2559,7 +2559,7 @@
         <w:rPr>
           <w:noProof/>
         </w:rPr>
-        <w:t>25</w:t>
+        <w:t>26</w:t>
       </w:r>
       <w:r>
         <w:rPr>
@@ -2618,7 +2618,7 @@
         <w:rPr>
           <w:noProof/>
         </w:rPr>
-        <w:instrText xml:space="preserve"> PAGEREF _Toc139920072 \h </w:instrText>
+        <w:instrText xml:space="preserve"> PAGEREF _Toc139965568 \h </w:instrText>
       </w:r>
       <w:r>
         <w:rPr>
@@ -2635,7 +2635,7 @@
         <w:rPr>
           <w:noProof/>
         </w:rPr>
-        <w:t>26</w:t>
+        <w:t>27</w:t>
       </w:r>
       <w:r>
         <w:rPr>
@@ -2696,7 +2696,7 @@
         <w:rPr>
           <w:noProof/>
         </w:rPr>
-        <w:instrText xml:space="preserve"> PAGEREF _Toc139920073 \h </w:instrText>
+        <w:instrText xml:space="preserve"> PAGEREF _Toc139965569 \h </w:instrText>
       </w:r>
       <w:r>
         <w:rPr>
@@ -2713,7 +2713,7 @@
         <w:rPr>
           <w:noProof/>
         </w:rPr>
-        <w:t>26</w:t>
+        <w:t>27</w:t>
       </w:r>
       <w:r>
         <w:rPr>
@@ -2774,7 +2774,7 @@
         <w:rPr>
           <w:noProof/>
         </w:rPr>
-        <w:instrText xml:space="preserve"> PAGEREF _Toc139920074 \h </w:instrText>
+        <w:instrText xml:space="preserve"> PAGEREF _Toc139965570 \h </w:instrText>
       </w:r>
       <w:r>
         <w:rPr>
@@ -2791,7 +2791,7 @@
         <w:rPr>
           <w:noProof/>
         </w:rPr>
-        <w:t>27</w:t>
+        <w:t>28</w:t>
       </w:r>
       <w:r>
         <w:rPr>
@@ -2852,7 +2852,7 @@
         <w:rPr>
           <w:noProof/>
         </w:rPr>
-        <w:instrText xml:space="preserve"> PAGEREF _Toc139920075 \h </w:instrText>
+        <w:instrText xml:space="preserve"> PAGEREF _Toc139965571 \h </w:instrText>
       </w:r>
       <w:r>
         <w:rPr>
@@ -2869,7 +2869,7 @@
         <w:rPr>
           <w:noProof/>
         </w:rPr>
-        <w:t>28</w:t>
+        <w:t>29</w:t>
       </w:r>
       <w:r>
         <w:rPr>
@@ -2931,7 +2931,7 @@
         <w:rPr>
           <w:noProof/>
         </w:rPr>
-        <w:instrText xml:space="preserve"> PAGEREF _Toc139920076 \h </w:instrText>
+        <w:instrText xml:space="preserve"> PAGEREF _Toc139965572 \h </w:instrText>
       </w:r>
       <w:r>
         <w:rPr>
@@ -2948,7 +2948,7 @@
         <w:rPr>
           <w:noProof/>
         </w:rPr>
-        <w:t>29</w:t>
+        <w:t>30</w:t>
       </w:r>
       <w:r>
         <w:rPr>
@@ -3009,7 +3009,7 @@
         <w:rPr>
           <w:noProof/>
         </w:rPr>
-        <w:instrText xml:space="preserve"> PAGEREF _Toc139920077 \h </w:instrText>
+        <w:instrText xml:space="preserve"> PAGEREF _Toc139965573 \h </w:instrText>
       </w:r>
       <w:r>
         <w:rPr>
@@ -3026,7 +3026,7 @@
         <w:rPr>
           <w:noProof/>
         </w:rPr>
-        <w:t>29</w:t>
+        <w:t>30</w:t>
       </w:r>
       <w:r>
         <w:rPr>
@@ -3087,7 +3087,7 @@
         <w:rPr>
           <w:noProof/>
         </w:rPr>
-        <w:instrText xml:space="preserve"> PAGEREF _Toc139920078 \h </w:instrText>
+        <w:instrText xml:space="preserve"> PAGEREF _Toc139965574 \h </w:instrText>
       </w:r>
       <w:r>
         <w:rPr>
@@ -3104,7 +3104,7 @@
         <w:rPr>
           <w:noProof/>
         </w:rPr>
-        <w:t>30</w:t>
+        <w:t>31</w:t>
       </w:r>
       <w:r>
         <w:rPr>
@@ -3149,13 +3149,13 @@
         <w:fldChar w:fldCharType="begin"/>
       </w:r>
       <w:r>
-        <w:instrText xml:space="preserve"> PAGEREF _Toc139920079 \h </w:instrText>
+        <w:instrText xml:space="preserve"> PAGEREF _Toc139965575 \h </w:instrText>
       </w:r>
       <w:r>
         <w:fldChar w:fldCharType="separate"/>
       </w:r>
       <w:r>
-        <w:t>30</w:t>
+        <w:t>31</w:t>
       </w:r>
       <w:r>
         <w:fldChar w:fldCharType="end"/>
@@ -3183,13 +3183,13 @@
         <w:fldChar w:fldCharType="begin"/>
       </w:r>
       <w:r>
-        <w:instrText xml:space="preserve"> PAGEREF _Toc139920080 \h </w:instrText>
+        <w:instrText xml:space="preserve"> PAGEREF _Toc139965576 \h </w:instrText>
       </w:r>
       <w:r>
         <w:fldChar w:fldCharType="separate"/>
       </w:r>
       <w:r>
-        <w:t>30</w:t>
+        <w:t>31</w:t>
       </w:r>
       <w:r>
         <w:fldChar w:fldCharType="end"/>
@@ -3247,7 +3247,7 @@
         <w:rPr>
           <w:noProof/>
         </w:rPr>
-        <w:instrText xml:space="preserve"> PAGEREF _Toc139920081 \h </w:instrText>
+        <w:instrText xml:space="preserve"> PAGEREF _Toc139965577 \h </w:instrText>
       </w:r>
       <w:r>
         <w:rPr>
@@ -3264,7 +3264,7 @@
         <w:rPr>
           <w:noProof/>
         </w:rPr>
-        <w:t>30</w:t>
+        <w:t>31</w:t>
       </w:r>
       <w:r>
         <w:rPr>
@@ -3325,7 +3325,7 @@
         <w:rPr>
           <w:noProof/>
         </w:rPr>
-        <w:instrText xml:space="preserve"> PAGEREF _Toc139920082 \h </w:instrText>
+        <w:instrText xml:space="preserve"> PAGEREF _Toc139965578 \h </w:instrText>
       </w:r>
       <w:r>
         <w:rPr>
@@ -3342,7 +3342,7 @@
         <w:rPr>
           <w:noProof/>
         </w:rPr>
-        <w:t>31</w:t>
+        <w:t>32</w:t>
       </w:r>
       <w:r>
         <w:rPr>
@@ -3403,7 +3403,7 @@
         <w:rPr>
           <w:noProof/>
         </w:rPr>
-        <w:instrText xml:space="preserve"> PAGEREF _Toc139920083 \h </w:instrText>
+        <w:instrText xml:space="preserve"> PAGEREF _Toc139965579 \h </w:instrText>
       </w:r>
       <w:r>
         <w:rPr>
@@ -3420,7 +3420,7 @@
         <w:rPr>
           <w:noProof/>
         </w:rPr>
-        <w:t>31</w:t>
+        <w:t>32</w:t>
       </w:r>
       <w:r>
         <w:rPr>
@@ -3481,7 +3481,7 @@
         <w:rPr>
           <w:noProof/>
         </w:rPr>
-        <w:instrText xml:space="preserve"> PAGEREF _Toc139920084 \h </w:instrText>
+        <w:instrText xml:space="preserve"> PAGEREF _Toc139965580 \h </w:instrText>
       </w:r>
       <w:r>
         <w:rPr>
@@ -3498,7 +3498,7 @@
         <w:rPr>
           <w:noProof/>
         </w:rPr>
-        <w:t>32</w:t>
+        <w:t>33</w:t>
       </w:r>
       <w:r>
         <w:rPr>
@@ -3559,7 +3559,7 @@
         <w:rPr>
           <w:noProof/>
         </w:rPr>
-        <w:instrText xml:space="preserve"> PAGEREF _Toc139920085 \h </w:instrText>
+        <w:instrText xml:space="preserve"> PAGEREF _Toc139965581 \h </w:instrText>
       </w:r>
       <w:r>
         <w:rPr>
@@ -3576,7 +3576,7 @@
         <w:rPr>
           <w:noProof/>
         </w:rPr>
-        <w:t>34</w:t>
+        <w:t>35</w:t>
       </w:r>
       <w:r>
         <w:rPr>
@@ -3637,7 +3637,7 @@
         <w:rPr>
           <w:noProof/>
         </w:rPr>
-        <w:instrText xml:space="preserve"> PAGEREF _Toc139920086 \h </w:instrText>
+        <w:instrText xml:space="preserve"> PAGEREF _Toc139965582 \h </w:instrText>
       </w:r>
       <w:r>
         <w:rPr>
@@ -3654,7 +3654,7 @@
         <w:rPr>
           <w:noProof/>
         </w:rPr>
-        <w:t>36</w:t>
+        <w:t>37</w:t>
       </w:r>
       <w:r>
         <w:rPr>
@@ -3709,7 +3709,7 @@
         <w:jc w:val="both"/>
       </w:pPr>
       <w:bookmarkStart w:id="0" w:name="_Toc139650663"/>
-      <w:bookmarkStart w:id="1" w:name="_Toc139920039"/>
+      <w:bookmarkStart w:id="1" w:name="_Toc139965535"/>
       <w:r>
         <w:lastRenderedPageBreak/>
         <w:t>Uvod</w:t>
@@ -4174,7 +4174,7 @@
         <w:jc w:val="both"/>
       </w:pPr>
       <w:bookmarkStart w:id="2" w:name="_Toc139650664"/>
-      <w:bookmarkStart w:id="3" w:name="_Toc139920040"/>
+      <w:bookmarkStart w:id="3" w:name="_Toc139965536"/>
       <w:r>
         <w:t>Svrha</w:t>
       </w:r>
@@ -4351,7 +4351,7 @@
       <w:bookmarkStart w:id="4" w:name="_Toc456598589"/>
       <w:bookmarkStart w:id="5" w:name="_Toc456600920"/>
       <w:bookmarkStart w:id="6" w:name="_Toc139650665"/>
-      <w:bookmarkStart w:id="7" w:name="_Toc139920041"/>
+      <w:bookmarkStart w:id="7" w:name="_Toc139965537"/>
       <w:r>
         <w:t>Definicije</w:t>
       </w:r>
@@ -4488,7 +4488,7 @@
         <w:jc w:val="both"/>
       </w:pPr>
       <w:bookmarkStart w:id="8" w:name="_Toc139650666"/>
-      <w:bookmarkStart w:id="9" w:name="_Toc139920042"/>
+      <w:bookmarkStart w:id="9" w:name="_Toc139965538"/>
       <w:r>
         <w:lastRenderedPageBreak/>
         <w:t>Reference</w:t>
@@ -4701,7 +4701,7 @@
         <w:jc w:val="both"/>
       </w:pPr>
       <w:bookmarkStart w:id="10" w:name="_Toc139650667"/>
-      <w:bookmarkStart w:id="11" w:name="_Toc139920043"/>
+      <w:bookmarkStart w:id="11" w:name="_Toc139965539"/>
       <w:r>
         <w:t>Pregled</w:t>
       </w:r>
@@ -4764,7 +4764,7 @@
         <w:jc w:val="both"/>
       </w:pPr>
       <w:bookmarkStart w:id="12" w:name="_Toc139650668"/>
-      <w:bookmarkStart w:id="13" w:name="_Toc139920044"/>
+      <w:bookmarkStart w:id="13" w:name="_Toc139965540"/>
       <w:r>
         <w:t>Paralelizam</w:t>
       </w:r>
@@ -4777,7 +4777,7 @@
         <w:jc w:val="both"/>
       </w:pPr>
       <w:bookmarkStart w:id="14" w:name="_Toc139650669"/>
-      <w:bookmarkStart w:id="15" w:name="_Toc139920045"/>
+      <w:bookmarkStart w:id="15" w:name="_Toc139965541"/>
       <w:r>
         <w:t>Razlika između paralelizma i konkurentnosti</w:t>
       </w:r>
@@ -5061,7 +5061,7 @@
         <w:jc w:val="both"/>
       </w:pPr>
       <w:bookmarkStart w:id="16" w:name="_Toc139650670"/>
-      <w:bookmarkStart w:id="17" w:name="_Toc139920046"/>
+      <w:bookmarkStart w:id="17" w:name="_Toc139965542"/>
       <w:r>
         <w:t>O paralelizmu</w:t>
       </w:r>
@@ -5480,7 +5480,7 @@
         <w:jc w:val="both"/>
       </w:pPr>
       <w:bookmarkStart w:id="18" w:name="_Toc139650671"/>
-      <w:bookmarkStart w:id="19" w:name="_Toc139920047"/>
+      <w:bookmarkStart w:id="19" w:name="_Toc139965543"/>
       <w:r>
         <w:t>Prednosti paralelizma</w:t>
       </w:r>
@@ -5862,7 +5862,7 @@
         <w:jc w:val="both"/>
       </w:pPr>
       <w:bookmarkStart w:id="20" w:name="_Toc139650672"/>
-      <w:bookmarkStart w:id="21" w:name="_Toc139920048"/>
+      <w:bookmarkStart w:id="21" w:name="_Toc139965544"/>
       <w:r>
         <w:t>Nedostaci paralelizma</w:t>
       </w:r>
@@ -5959,7 +5959,7 @@
         <w:jc w:val="both"/>
       </w:pPr>
       <w:bookmarkStart w:id="22" w:name="_Toc139650673"/>
-      <w:bookmarkStart w:id="23" w:name="_Toc139920049"/>
+      <w:bookmarkStart w:id="23" w:name="_Toc139965545"/>
       <w:r>
         <w:lastRenderedPageBreak/>
         <w:t>Java</w:t>
@@ -6002,7 +6002,7 @@
         <w:jc w:val="both"/>
       </w:pPr>
       <w:bookmarkStart w:id="24" w:name="_Toc139650674"/>
-      <w:bookmarkStart w:id="25" w:name="_Toc139920050"/>
+      <w:bookmarkStart w:id="25" w:name="_Toc139965546"/>
       <w:r>
         <w:t>O tehnologiji</w:t>
       </w:r>
@@ -6135,7 +6135,7 @@
         <w:jc w:val="both"/>
       </w:pPr>
       <w:bookmarkStart w:id="26" w:name="_Toc139650675"/>
-      <w:bookmarkStart w:id="27" w:name="_Toc139920051"/>
+      <w:bookmarkStart w:id="27" w:name="_Toc139965547"/>
       <w:r>
         <w:t>Verzije Jave</w:t>
       </w:r>
@@ -6618,7 +6618,7 @@
         <w:jc w:val="both"/>
       </w:pPr>
       <w:bookmarkStart w:id="28" w:name="_Toc139650676"/>
-      <w:bookmarkStart w:id="29" w:name="_Toc139920052"/>
+      <w:bookmarkStart w:id="29" w:name="_Toc139965548"/>
       <w:r>
         <w:t>Instalacija Jave</w:t>
       </w:r>
@@ -6657,7 +6657,7 @@
         <w:jc w:val="both"/>
       </w:pPr>
       <w:bookmarkStart w:id="30" w:name="_Toc139650677"/>
-      <w:bookmarkStart w:id="31" w:name="_Toc139920053"/>
+      <w:bookmarkStart w:id="31" w:name="_Toc139965549"/>
       <w:r>
         <w:t>Windows</w:t>
       </w:r>
@@ -6796,7 +6796,7 @@
         <w:jc w:val="both"/>
       </w:pPr>
       <w:bookmarkStart w:id="32" w:name="_Toc139650678"/>
-      <w:bookmarkStart w:id="33" w:name="_Toc139920054"/>
+      <w:bookmarkStart w:id="33" w:name="_Toc139965550"/>
       <w:r>
         <w:t>MacOS</w:t>
       </w:r>
@@ -6887,7 +6887,7 @@
         <w:jc w:val="both"/>
       </w:pPr>
       <w:bookmarkStart w:id="34" w:name="_Toc139650679"/>
-      <w:bookmarkStart w:id="35" w:name="_Toc139920055"/>
+      <w:bookmarkStart w:id="35" w:name="_Toc139965551"/>
       <w:r>
         <w:lastRenderedPageBreak/>
         <w:t>Linux</w:t>
@@ -7183,7 +7183,7 @@
         <w:jc w:val="both"/>
       </w:pPr>
       <w:bookmarkStart w:id="36" w:name="_Toc139650681"/>
-      <w:bookmarkStart w:id="37" w:name="_Toc139920056"/>
+      <w:bookmarkStart w:id="37" w:name="_Toc139965552"/>
       <w:r>
         <w:t>Java Swing</w:t>
       </w:r>
@@ -7262,7 +7262,7 @@
         <w:jc w:val="both"/>
       </w:pPr>
       <w:bookmarkStart w:id="38" w:name="_Toc139650682"/>
-      <w:bookmarkStart w:id="39" w:name="_Toc139920057"/>
+      <w:bookmarkStart w:id="39" w:name="_Toc139965553"/>
       <w:r>
         <w:t>Karakteristike i koncepti Swinga</w:t>
       </w:r>
@@ -7619,7 +7619,7 @@
         <w:pStyle w:val="Heading2"/>
         <w:jc w:val="both"/>
       </w:pPr>
-      <w:bookmarkStart w:id="40" w:name="_Toc139920058"/>
+      <w:bookmarkStart w:id="40" w:name="_Toc139965554"/>
       <w:r>
         <w:lastRenderedPageBreak/>
         <w:t>Java Swing vs JavaFX</w:t>
@@ -7696,7 +7696,7 @@
         <w:jc w:val="both"/>
       </w:pPr>
       <w:bookmarkStart w:id="41" w:name="_Toc139650683"/>
-      <w:bookmarkStart w:id="42" w:name="_Toc139920059"/>
+      <w:bookmarkStart w:id="42" w:name="_Toc139965555"/>
       <w:r>
         <w:t>Sortiranje</w:t>
       </w:r>
@@ -8088,7 +8088,7 @@
         <w:jc w:val="both"/>
       </w:pPr>
       <w:bookmarkStart w:id="43" w:name="_Toc139650684"/>
-      <w:bookmarkStart w:id="44" w:name="_Toc139920060"/>
+      <w:bookmarkStart w:id="44" w:name="_Toc139965556"/>
       <w:r>
         <w:lastRenderedPageBreak/>
         <w:t>Algoritmi sortiranja</w:t>
@@ -8315,7 +8315,7 @@
         <w:jc w:val="both"/>
       </w:pPr>
       <w:bookmarkStart w:id="45" w:name="_Toc139650685"/>
-      <w:bookmarkStart w:id="46" w:name="_Toc139920061"/>
+      <w:bookmarkStart w:id="46" w:name="_Toc139965557"/>
       <w:r>
         <w:t>Insertion sort</w:t>
       </w:r>
@@ -8821,7 +8821,7 @@
         <w:jc w:val="both"/>
       </w:pPr>
       <w:bookmarkStart w:id="47" w:name="_Toc139650686"/>
-      <w:bookmarkStart w:id="48" w:name="_Toc139920062"/>
+      <w:bookmarkStart w:id="48" w:name="_Toc139965558"/>
       <w:r>
         <w:lastRenderedPageBreak/>
         <w:t>Selection sort</w:t>
@@ -9147,7 +9147,7 @@
         <w:jc w:val="both"/>
       </w:pPr>
       <w:bookmarkStart w:id="49" w:name="_Toc139650687"/>
-      <w:bookmarkStart w:id="50" w:name="_Toc139920063"/>
+      <w:bookmarkStart w:id="50" w:name="_Toc139965559"/>
       <w:r>
         <w:t>Bubble sort</w:t>
       </w:r>
@@ -9432,7 +9432,7 @@
         <w:jc w:val="both"/>
       </w:pPr>
       <w:bookmarkStart w:id="51" w:name="_Toc139650688"/>
-      <w:bookmarkStart w:id="52" w:name="_Toc139920064"/>
+      <w:bookmarkStart w:id="52" w:name="_Toc139965560"/>
       <w:r>
         <w:t>Merge</w:t>
       </w:r>
@@ -13560,7 +13560,7 @@
         <w:jc w:val="both"/>
       </w:pPr>
       <w:bookmarkStart w:id="53" w:name="_Toc139650689"/>
-      <w:bookmarkStart w:id="54" w:name="_Toc139920065"/>
+      <w:bookmarkStart w:id="54" w:name="_Toc139965561"/>
       <w:r>
         <w:t xml:space="preserve">Quick </w:t>
       </w:r>
@@ -13989,7 +13989,7 @@
         <w:jc w:val="both"/>
       </w:pPr>
       <w:bookmarkStart w:id="55" w:name="_Toc139650690"/>
-      <w:bookmarkStart w:id="56" w:name="_Toc139920066"/>
+      <w:bookmarkStart w:id="56" w:name="_Toc139965562"/>
       <w:r>
         <w:t>Paralelizam u Javi</w:t>
       </w:r>
@@ -14002,7 +14002,7 @@
         <w:jc w:val="both"/>
       </w:pPr>
       <w:bookmarkStart w:id="57" w:name="_Toc139650691"/>
-      <w:bookmarkStart w:id="58" w:name="_Toc139920067"/>
+      <w:bookmarkStart w:id="58" w:name="_Toc139965563"/>
       <w:r>
         <w:t>Fork/Join framework</w:t>
       </w:r>
@@ -14014,10 +14014,13 @@
         <w:t xml:space="preserve">Fork/Join framework je dio Java platforme koji pruža podršku za paralelno izvršavanje zadataka koji se mogu podijeliti na manje dijelove i spojiti rezultate. Ovaj framework je uveden u Java SE 7 kao dio </w:t>
       </w:r>
       <w:r>
-        <w:t>java.util.concurrent</w:t>
-      </w:r>
-      <w:r>
-        <w:t xml:space="preserve"> paketa. </w:t>
+        <w:rPr>
+          <w:b/>
+        </w:rPr>
+        <w:t>java.util.concurrent paketa</w:t>
+      </w:r>
+      <w:r>
+        <w:t xml:space="preserve">. </w:t>
       </w:r>
     </w:p>
     <w:p/>
@@ -14069,7 +14072,7 @@
         </w:rPr>
       </w:pPr>
       <w:bookmarkStart w:id="59" w:name="_Toc139650692"/>
-      <w:bookmarkStart w:id="60" w:name="_Toc139920068"/>
+      <w:bookmarkStart w:id="60" w:name="_Toc139965564"/>
       <w:r>
         <w:rPr>
           <w:lang w:val="sr-Latn-BA"/>
@@ -14090,19 +14093,20 @@
         <w:rPr>
           <w:lang w:val="sr-Latn-BA"/>
         </w:rPr>
-        <w:t xml:space="preserve">ForkJoinPool je klasa u Java Fork/Join frameworku koja predstavlja </w:t>
-      </w:r>
-      <w:r>
-        <w:rPr>
-          <w:lang w:val="sr-Latn-BA"/>
-        </w:rPr>
-        <w:t xml:space="preserve">bazen </w:t>
-      </w:r>
-      <w:r>
-        <w:rPr>
-          <w:lang w:val="sr-Latn-BA"/>
-        </w:rPr>
-        <w:t>radnih niti (</w:t>
+        <w:t xml:space="preserve">ForkJoinPool je klasa u Java Fork/Join frameworku koja </w:t>
+      </w:r>
+      <w:r>
+        <w:rPr>
+          <w:u w:val="single"/>
+          <w:lang w:val="sr-Latn-BA"/>
+        </w:rPr>
+        <w:t>predstavlja bazen radnih niti</w:t>
+      </w:r>
+      <w:r>
+        <w:rPr>
+          <w:lang w:val="sr-Latn-BA"/>
+        </w:rPr>
+        <w:t xml:space="preserve"> (</w:t>
       </w:r>
       <w:r>
         <w:rPr>
@@ -14373,7 +14377,6 @@
           <w:lang w:val="sr-Latn-BA"/>
         </w:rPr>
       </w:pPr>
-      <w:bookmarkStart w:id="61" w:name="_GoBack"/>
       <w:r>
         <w:rPr>
           <w:i/>
@@ -14381,7 +14384,6 @@
         </w:rPr>
         <w:t>Paralelno izvršavanje</w:t>
       </w:r>
-      <w:bookmarkEnd w:id="61"/>
       <w:r>
         <w:rPr>
           <w:lang w:val="sr-Latn-BA"/>
@@ -14405,16 +14407,16 @@
           <w:lang w:val="sr-Latn-BA"/>
         </w:rPr>
       </w:pPr>
-      <w:bookmarkStart w:id="62" w:name="_Toc139650693"/>
-      <w:bookmarkStart w:id="63" w:name="_Toc139920069"/>
+      <w:bookmarkStart w:id="61" w:name="_Toc139650693"/>
+      <w:bookmarkStart w:id="62" w:name="_Toc139965565"/>
       <w:r>
         <w:rPr>
           <w:lang w:val="sr-Latn-BA"/>
         </w:rPr>
         <w:t>Work-stealing algorithm</w:t>
       </w:r>
+      <w:bookmarkEnd w:id="61"/>
       <w:bookmarkEnd w:id="62"/>
-      <w:bookmarkEnd w:id="63"/>
     </w:p>
     <w:p>
       <w:pPr>
@@ -14684,16 +14686,16 @@
         <w:pStyle w:val="Heading2"/>
         <w:jc w:val="both"/>
       </w:pPr>
-      <w:bookmarkStart w:id="64" w:name="_Toc139650694"/>
-      <w:bookmarkStart w:id="65" w:name="_Toc139920070"/>
+      <w:bookmarkStart w:id="63" w:name="_Toc139650694"/>
+      <w:bookmarkStart w:id="64" w:name="_Toc139965566"/>
       <w:r>
         <w:rPr>
           <w:lang w:val="sr-Latn-BA"/>
         </w:rPr>
         <w:t>ForkJoinTask</w:t>
       </w:r>
+      <w:bookmarkEnd w:id="63"/>
       <w:bookmarkEnd w:id="64"/>
-      <w:bookmarkEnd w:id="65"/>
     </w:p>
     <w:p>
       <w:pPr>
@@ -14851,6 +14853,7 @@
       <w:pPr>
         <w:jc w:val="both"/>
         <w:rPr>
+          <w:b/>
           <w:lang w:val="sr-Latn-BA"/>
         </w:rPr>
       </w:pPr>
@@ -14885,6 +14888,25 @@
           <w:lang w:val="sr-Latn-BA"/>
         </w:rPr>
         <w:t xml:space="preserve"> koja čeka da se izvršenje podzadataka završi i vraća rezultat izračunavanja.</w:t>
+      </w:r>
+      <w:r>
+        <w:rPr>
+          <w:lang w:val="sr-Latn-BA"/>
+        </w:rPr>
+        <w:t xml:space="preserve"> Obje ove klase imaju metodu </w:t>
+      </w:r>
+      <w:r>
+        <w:rPr>
+          <w:b/>
+          <w:lang w:val="sr-Latn-BA"/>
+        </w:rPr>
+        <w:t xml:space="preserve">compute() </w:t>
+      </w:r>
+      <w:r>
+        <w:rPr>
+          <w:lang w:val="sr-Latn-BA"/>
+        </w:rPr>
+        <w:t xml:space="preserve">koju je potrebno overrideovati. </w:t>
       </w:r>
     </w:p>
     <w:p>
@@ -14892,13 +14914,13 @@
         <w:pStyle w:val="Heading2"/>
         <w:jc w:val="both"/>
       </w:pPr>
-      <w:bookmarkStart w:id="66" w:name="_Toc139650695"/>
-      <w:bookmarkStart w:id="67" w:name="_Toc139920071"/>
+      <w:bookmarkStart w:id="65" w:name="_Toc139650695"/>
+      <w:bookmarkStart w:id="66" w:name="_Toc139965567"/>
       <w:r>
         <w:t>Predavanje zadataka ForkJoinPool-u</w:t>
       </w:r>
+      <w:bookmarkEnd w:id="65"/>
       <w:bookmarkEnd w:id="66"/>
-      <w:bookmarkEnd w:id="67"/>
     </w:p>
     <w:p>
       <w:pPr>
@@ -15263,13 +15285,13 @@
         <w:pStyle w:val="Heading1"/>
         <w:jc w:val="both"/>
       </w:pPr>
-      <w:bookmarkStart w:id="68" w:name="_Toc139650697"/>
-      <w:bookmarkStart w:id="69" w:name="_Toc139920072"/>
+      <w:bookmarkStart w:id="67" w:name="_Toc139650697"/>
+      <w:bookmarkStart w:id="68" w:name="_Toc139965568"/>
       <w:r>
         <w:t>Paralelizam u algoritmima sortiranja</w:t>
       </w:r>
+      <w:bookmarkEnd w:id="67"/>
       <w:bookmarkEnd w:id="68"/>
-      <w:bookmarkEnd w:id="69"/>
     </w:p>
     <w:p>
       <w:pPr>
@@ -15279,16 +15301,16 @@
           <w:lang w:val="sr-Latn-BA"/>
         </w:rPr>
       </w:pPr>
-      <w:bookmarkStart w:id="70" w:name="_Toc139650698"/>
-      <w:bookmarkStart w:id="71" w:name="_Toc139920073"/>
+      <w:bookmarkStart w:id="69" w:name="_Toc139650698"/>
+      <w:bookmarkStart w:id="70" w:name="_Toc139965569"/>
       <w:r>
         <w:rPr>
           <w:lang w:val="sr-Latn-BA"/>
         </w:rPr>
         <w:t>Implementacija paralelnog merge sorta</w:t>
       </w:r>
+      <w:bookmarkEnd w:id="69"/>
       <w:bookmarkEnd w:id="70"/>
-      <w:bookmarkEnd w:id="71"/>
     </w:p>
     <w:p>
       <w:pPr>
@@ -15581,29 +15603,79 @@
           <w:lang w:val="sr-Latn-BA"/>
         </w:rPr>
       </w:pPr>
-      <w:bookmarkStart w:id="72" w:name="_Toc139650699"/>
-      <w:bookmarkStart w:id="73" w:name="_Toc139920074"/>
+      <w:bookmarkStart w:id="71" w:name="_Toc139650699"/>
+      <w:bookmarkStart w:id="72" w:name="_Toc139965570"/>
       <w:r>
         <w:rPr>
           <w:lang w:val="sr-Latn-BA"/>
         </w:rPr>
         <w:t>Implementacija paralelnog quicksorta</w:t>
       </w:r>
+      <w:bookmarkEnd w:id="71"/>
       <w:bookmarkEnd w:id="72"/>
+    </w:p>
+    <w:p>
+      <w:pPr>
+        <w:jc w:val="both"/>
+        <w:rPr>
+          <w:lang w:val="sr-Latn-BA"/>
+        </w:rPr>
+      </w:pPr>
+      <w:r>
+        <w:rPr>
+          <w:lang w:val="sr-Latn-BA"/>
+        </w:rPr>
+        <w:t>U sekvencijalnom quicksort algoritmu zapažamo rekurziju i particioniranje elemenata na lijevu i desnu stranu. Samim tim, logično je lijevu stranu predati jednoj niti</w:t>
+      </w:r>
+      <w:r>
+        <w:rPr>
+          <w:lang w:val="sr-Latn-BA"/>
+        </w:rPr>
+        <w:t>,</w:t>
+      </w:r>
+      <w:r>
+        <w:rPr>
+          <w:lang w:val="sr-Latn-BA"/>
+        </w:rPr>
+        <w:t xml:space="preserve"> a desnu drugoj, pa lijevu stranu lijeve strane dodijeliti nekoj </w:t>
+      </w:r>
+      <w:r>
+        <w:rPr>
+          <w:lang w:val="sr-Latn-BA"/>
+        </w:rPr>
+        <w:t xml:space="preserve">novoj </w:t>
+      </w:r>
+      <w:r>
+        <w:rPr>
+          <w:lang w:val="sr-Latn-BA"/>
+        </w:rPr>
+        <w:t>niti, a desnu stranu</w:t>
+      </w:r>
+      <w:r>
+        <w:rPr>
+          <w:lang w:val="sr-Latn-BA"/>
+        </w:rPr>
+        <w:t xml:space="preserve"> desne niti</w:t>
+      </w:r>
+      <w:r>
+        <w:rPr>
+          <w:lang w:val="sr-Latn-BA"/>
+        </w:rPr>
+        <w:t xml:space="preserve"> nekoj drugoj</w:t>
+      </w:r>
+      <w:r>
+        <w:rPr>
+          <w:lang w:val="sr-Latn-BA"/>
+        </w:rPr>
+        <w:t>, itd</w:t>
+      </w:r>
+      <w:bookmarkStart w:id="73" w:name="_GoBack"/>
       <w:bookmarkEnd w:id="73"/>
-    </w:p>
-    <w:p>
-      <w:pPr>
-        <w:jc w:val="both"/>
-        <w:rPr>
-          <w:lang w:val="sr-Latn-BA"/>
-        </w:rPr>
-      </w:pPr>
-      <w:r>
-        <w:rPr>
-          <w:lang w:val="sr-Latn-BA"/>
-        </w:rPr>
-        <w:t>U sekvencijalnom quicksort algoritmu zapažamo rekurziju i particioniranje elemenata na lijevu i desnu stranu. Samim tim, logično je lijevu stranu predati jednoj niti a desnu drugoj, pa lijevu stranu lijeve strane dodijeliti nekoj niti, a desnu stranu nekoj drugoj...</w:t>
+      <w:r>
+        <w:rPr>
+          <w:lang w:val="sr-Latn-BA"/>
+        </w:rPr>
+        <w:t>.</w:t>
       </w:r>
     </w:p>
     <w:p>
@@ -15836,9 +15908,9 @@
           <w:noProof/>
         </w:rPr>
         <w:drawing>
-          <wp:inline distT="0" distB="0" distL="0" distR="0" wp14:anchorId="4C5F1F52" wp14:editId="78417C47">
-            <wp:extent cx="5943600" cy="2305050"/>
-            <wp:effectExtent l="0" t="0" r="0" b="0"/>
+          <wp:inline distT="0" distB="0" distL="0" distR="0" wp14:anchorId="4C5F1F52" wp14:editId="48822AD7">
+            <wp:extent cx="5748793" cy="2229500"/>
+            <wp:effectExtent l="0" t="0" r="4445" b="0"/>
             <wp:docPr id="28" name="Picture 28"/>
             <wp:cNvGraphicFramePr>
               <a:graphicFrameLocks xmlns:a="http://schemas.openxmlformats.org/drawingml/2006/main" noChangeAspect="1"/>
@@ -15859,7 +15931,7 @@
                   <pic:spPr>
                     <a:xfrm>
                       <a:off x="0" y="0"/>
-                      <a:ext cx="5943600" cy="2305050"/>
+                      <a:ext cx="5746729" cy="2228699"/>
                     </a:xfrm>
                     <a:prstGeom prst="rect">
                       <a:avLst/>
@@ -15913,7 +15985,7 @@
         </w:rPr>
       </w:pPr>
       <w:bookmarkStart w:id="74" w:name="_Toc139650700"/>
-      <w:bookmarkStart w:id="75" w:name="_Toc139920075"/>
+      <w:bookmarkStart w:id="75" w:name="_Toc139965571"/>
       <w:r>
         <w:rPr>
           <w:lang w:val="sr-Latn-BA"/>
@@ -15927,8 +15999,7 @@
       <w:pPr>
         <w:jc w:val="both"/>
         <w:rPr>
-          <w:noProof/>
-          <w:lang w:val="de-DE"/>
+          <w:lang w:val="sr-Latn-BA"/>
         </w:rPr>
       </w:pPr>
       <w:r>
@@ -15945,15 +16016,22 @@
           <w:lang w:val="sr-Latn-BA"/>
         </w:rPr>
       </w:pPr>
-      <w:r>
-        <w:rPr>
-          <w:noProof/>
-        </w:rPr>
-        <w:lastRenderedPageBreak/>
+    </w:p>
+    <w:p>
+      <w:pPr>
+        <w:jc w:val="center"/>
+        <w:rPr>
+          <w:lang w:val="sr-Latn-BA"/>
+        </w:rPr>
+      </w:pPr>
+      <w:r>
+        <w:rPr>
+          <w:noProof/>
+        </w:rPr>
         <w:drawing>
-          <wp:inline distT="0" distB="0" distL="0" distR="0" wp14:anchorId="03160ED8" wp14:editId="004414B1">
-            <wp:extent cx="5943600" cy="4880610"/>
-            <wp:effectExtent l="0" t="0" r="0" b="0"/>
+          <wp:inline distT="0" distB="0" distL="0" distR="0" wp14:anchorId="03160ED8" wp14:editId="07FF95A1">
+            <wp:extent cx="4635610" cy="3806549"/>
+            <wp:effectExtent l="0" t="0" r="0" b="3810"/>
             <wp:docPr id="29" name="Picture 29"/>
             <wp:cNvGraphicFramePr>
               <a:graphicFrameLocks xmlns:a="http://schemas.openxmlformats.org/drawingml/2006/main" noChangeAspect="1"/>
@@ -15974,7 +16052,7 @@
                   <pic:spPr>
                     <a:xfrm>
                       <a:off x="0" y="0"/>
-                      <a:ext cx="5943600" cy="4880610"/>
+                      <a:ext cx="4634196" cy="3805387"/>
                     </a:xfrm>
                     <a:prstGeom prst="rect">
                       <a:avLst/>
@@ -16024,6 +16102,7 @@
         <w:rPr>
           <w:lang w:val="sr-Latn-BA"/>
         </w:rPr>
+        <w:lastRenderedPageBreak/>
         <w:t xml:space="preserve">Strategija razbijanja posla se sada primjenjuje nekom proizvoljnom </w:t>
       </w:r>
       <w:r>
@@ -16108,7 +16187,7 @@
           <w:lang w:val="sr-Latn-BA"/>
         </w:rPr>
       </w:pPr>
-      <w:bookmarkStart w:id="76" w:name="_Toc139920076"/>
+      <w:bookmarkStart w:id="76" w:name="_Toc139965572"/>
       <w:r>
         <w:rPr>
           <w:lang w:val="sr-Latn-BA"/>
@@ -16125,7 +16204,7 @@
         </w:rPr>
       </w:pPr>
       <w:bookmarkStart w:id="77" w:name="_Toc139650696"/>
-      <w:bookmarkStart w:id="78" w:name="_Toc139920077"/>
+      <w:bookmarkStart w:id="78" w:name="_Toc139965573"/>
       <w:r>
         <w:rPr>
           <w:lang w:val="sr-Latn-BA"/>
@@ -16146,14 +16225,7 @@
         <w:rPr>
           <w:lang w:val="sr-Latn-BA"/>
         </w:rPr>
-        <w:t xml:space="preserve">Zbog mogućnosti sortiranja cjelobrojnih i decimalnih brojeva jednim te istim algoritmom, postavila se potreba za generalizacijom tipa niza koji sort metode primaju. Jedna od opcija za </w:t>
-      </w:r>
-      <w:r>
-        <w:rPr>
-          <w:lang w:val="sr-Latn-BA"/>
-        </w:rPr>
-        <w:lastRenderedPageBreak/>
-        <w:t>implementaciju je bila korištenje ArrayList ili Vector klasa, predstavnice Javinog Collections interfejsa. One služe kao zamjena za nizove u Javi i pružaju mnogo pogodnosti kod korištenja. Iako pružaju mnogo opcija za manipulisanje nizovima, za našu situaciju ovo nije pogodnost, jer jedina stvar koju zahtijevamo od niza ili elemenata niza je poređenje, zamjena elemenata i slično. Apstrakcija koju ove klase pružaju dolazi po cijenu performansi. A u sortiranju nizova, jedini važan rezultat je vrijeme izvršenja (i korektnost). Takođe, operacije u algoritmima sortiranja su obično strogo određene i unaprijed poznate, te nije problem napisati ih manuelno.</w:t>
+        <w:t>Zbog mogućnosti sortiranja cjelobrojnih i decimalnih brojeva jednim te istim algoritmom, postavila se potreba za generalizacijom tipa niza koji sort metode primaju. Jedna od opcija za implementaciju je bila korištenje ArrayList ili Vector klasa, predstavnice Javinog Collections interfejsa. One služe kao zamjena za nizove u Javi i pružaju mnogo pogodnosti kod korištenja. Iako pružaju mnogo opcija za manipulisanje nizovima, za našu situaciju ovo nije pogodnost, jer jedina stvar koju zahtijevamo od niza ili elemenata niza je poređenje, zamjena elemenata i slično. Apstrakcija koju ove klase pružaju dolazi po cijenu performansi. A u sortiranju nizova, jedini važan rezultat je vrijeme izvršenja (i korektnost). Takođe, operacije u algoritmima sortiranja su obično strogo određene i unaprijed poznate, te nije problem napisati ih manuelno.</w:t>
       </w:r>
     </w:p>
     <w:p>
@@ -16197,7 +16269,7 @@
           <w:lang w:val="sr-Latn-BA"/>
         </w:rPr>
       </w:pPr>
-      <w:bookmarkStart w:id="79" w:name="_Toc139920078"/>
+      <w:bookmarkStart w:id="79" w:name="_Toc139965574"/>
       <w:r>
         <w:rPr>
           <w:lang w:val="sr-Latn-BA"/>
@@ -16213,7 +16285,7 @@
           <w:lang w:val="sr-Latn-BA"/>
         </w:rPr>
       </w:pPr>
-      <w:bookmarkStart w:id="80" w:name="_Toc139920079"/>
+      <w:bookmarkStart w:id="80" w:name="_Toc139965575"/>
       <w:r>
         <w:rPr>
           <w:lang w:val="sr-Latn-BA"/>
@@ -16242,7 +16314,7 @@
           <w:lang w:val="sr-Latn-BA"/>
         </w:rPr>
       </w:pPr>
-      <w:bookmarkStart w:id="81" w:name="_Toc139920080"/>
+      <w:bookmarkStart w:id="81" w:name="_Toc139965576"/>
       <w:bookmarkEnd w:id="81"/>
     </w:p>
     <w:p>
@@ -16270,7 +16342,7 @@
         </w:rPr>
       </w:pPr>
       <w:bookmarkStart w:id="82" w:name="_Toc139650701"/>
-      <w:bookmarkStart w:id="83" w:name="_Toc139920081"/>
+      <w:bookmarkStart w:id="83" w:name="_Toc139965577"/>
       <w:r>
         <w:rPr>
           <w:lang w:val="sr-Latn-BA"/>
@@ -16395,14 +16467,7 @@
         <w:rPr>
           <w:lang w:val="sr-Latn-BA"/>
         </w:rPr>
-        <w:t xml:space="preserve">Možemo očekivati i da bubblesort ima veći overhead, jer ima najnižu granicu od 200, te </w:t>
-      </w:r>
-      <w:r>
-        <w:rPr>
-          <w:lang w:val="sr-Latn-BA"/>
-        </w:rPr>
-        <w:lastRenderedPageBreak/>
-        <w:t>je on kandidat za najsporiji od svih paralelnih algoritama.</w:t>
+        <w:t>Možemo očekivati i da bubblesort ima veći overhead, jer ima najnižu granicu od 200, te je on kandidat za najsporiji od svih paralelnih algoritama.</w:t>
       </w:r>
     </w:p>
     <w:p>
@@ -16445,7 +16510,7 @@
         </w:rPr>
       </w:pPr>
       <w:bookmarkStart w:id="84" w:name="_Toc139650702"/>
-      <w:bookmarkStart w:id="85" w:name="_Toc139920082"/>
+      <w:bookmarkStart w:id="85" w:name="_Toc139965578"/>
       <w:r>
         <w:rPr>
           <w:lang w:val="sr-Latn-BA"/>
@@ -16572,7 +16637,7 @@
           <w:lang w:val="sr-Latn-BA"/>
         </w:rPr>
       </w:pPr>
-      <w:bookmarkStart w:id="86" w:name="_Toc139920083"/>
+      <w:bookmarkStart w:id="86" w:name="_Toc139965579"/>
       <w:r>
         <w:rPr>
           <w:lang w:val="sr-Latn-BA"/>
@@ -16653,6 +16718,7 @@
         <w:rPr>
           <w:noProof/>
         </w:rPr>
+        <w:lastRenderedPageBreak/>
         <w:drawing>
           <wp:inline distT="0" distB="0" distL="0" distR="0" wp14:anchorId="7CCFFC8B" wp14:editId="79021F64">
             <wp:extent cx="6463030" cy="3423920"/>
@@ -16660,7 +16726,7 @@
             <wp:docPr id="48" name="Chart 48">
               <a:extLst xmlns:a="http://schemas.openxmlformats.org/drawingml/2006/main">
                 <a:ext uri="{FF2B5EF4-FFF2-40B4-BE49-F238E27FC236}">
-                  <a16:creationId xmlns:arto="http://schemas.microsoft.com/office/word/2006/arto" xmlns:a16="http://schemas.microsoft.com/office/drawing/2014/main" xmlns:w16se="http://schemas.microsoft.com/office/word/2015/wordml/symex" xmlns:w16cid="http://schemas.microsoft.com/office/word/2016/wordml/cid" xmlns:w15="http://schemas.microsoft.com/office/word/2012/wordml" xmlns:w="http://schemas.openxmlformats.org/wordprocessingml/2006/main" xmlns:w10="urn:schemas-microsoft-com:office:word" xmlns:v="urn:schemas-microsoft-com:vml" xmlns:o="urn:schemas-microsoft-com:office:office" xmlns:am3d="http://schemas.microsoft.com/office/drawing/2017/model3d" xmlns:aink="http://schemas.microsoft.com/office/drawing/2016/ink" xmlns:cx8="http://schemas.microsoft.com/office/drawing/2016/5/14/chartex" xmlns:cx7="http://schemas.microsoft.com/office/drawing/2016/5/13/chartex" xmlns:cx6="http://schemas.microsoft.com/office/drawing/2016/5/12/chartex" xmlns:cx5="http://schemas.microsoft.com/office/drawing/2016/5/11/chartex" xmlns:cx4="http://schemas.microsoft.com/office/drawing/2016/5/10/chartex" xmlns:cx3="http://schemas.microsoft.com/office/drawing/2016/5/9/chartex" xmlns:cx2="http://schemas.microsoft.com/office/drawing/2015/10/21/chartex" xmlns:cx1="http://schemas.microsoft.com/office/drawing/2015/9/8/chartex" xmlns:cx="http://schemas.microsoft.com/office/drawing/2014/chartex" xmlns="" id="{CB999CB8-E984-4537-AF92-6C263ED4429D}"/>
+                  <a16:creationId xmlns="" xmlns:cx="http://schemas.microsoft.com/office/drawing/2014/chartex" xmlns:cx1="http://schemas.microsoft.com/office/drawing/2015/9/8/chartex" xmlns:cx2="http://schemas.microsoft.com/office/drawing/2015/10/21/chartex" xmlns:cx3="http://schemas.microsoft.com/office/drawing/2016/5/9/chartex" xmlns:cx4="http://schemas.microsoft.com/office/drawing/2016/5/10/chartex" xmlns:cx5="http://schemas.microsoft.com/office/drawing/2016/5/11/chartex" xmlns:cx6="http://schemas.microsoft.com/office/drawing/2016/5/12/chartex" xmlns:cx7="http://schemas.microsoft.com/office/drawing/2016/5/13/chartex" xmlns:cx8="http://schemas.microsoft.com/office/drawing/2016/5/14/chartex" xmlns:aink="http://schemas.microsoft.com/office/drawing/2016/ink" xmlns:am3d="http://schemas.microsoft.com/office/drawing/2017/model3d" xmlns:o="urn:schemas-microsoft-com:office:office" xmlns:v="urn:schemas-microsoft-com:vml" xmlns:w10="urn:schemas-microsoft-com:office:word" xmlns:w="http://schemas.openxmlformats.org/wordprocessingml/2006/main" xmlns:w15="http://schemas.microsoft.com/office/word/2012/wordml" xmlns:w16cid="http://schemas.microsoft.com/office/word/2016/wordml/cid" xmlns:w16se="http://schemas.microsoft.com/office/word/2015/wordml/symex" xmlns:a16="http://schemas.microsoft.com/office/drawing/2014/main" xmlns:arto="http://schemas.microsoft.com/office/word/2006/arto" id="{CB999CB8-E984-4537-AF92-6C263ED4429D}"/>
                 </a:ext>
               </a:extLst>
             </wp:docPr>
@@ -16802,7 +16868,6 @@
         <w:rPr>
           <w:noProof/>
         </w:rPr>
-        <w:lastRenderedPageBreak/>
         <w:drawing>
           <wp:inline distT="0" distB="0" distL="0" distR="0" wp14:anchorId="45F99216" wp14:editId="4A6F6E5F">
             <wp:extent cx="6534150" cy="3389630"/>
@@ -16810,7 +16875,7 @@
             <wp:docPr id="47" name="Chart 47">
               <a:extLst xmlns:a="http://schemas.openxmlformats.org/drawingml/2006/main">
                 <a:ext uri="{FF2B5EF4-FFF2-40B4-BE49-F238E27FC236}">
-                  <a16:creationId xmlns:arto="http://schemas.microsoft.com/office/word/2006/arto" xmlns:a16="http://schemas.microsoft.com/office/drawing/2014/main" xmlns:w16se="http://schemas.microsoft.com/office/word/2015/wordml/symex" xmlns:w16cid="http://schemas.microsoft.com/office/word/2016/wordml/cid" xmlns:w15="http://schemas.microsoft.com/office/word/2012/wordml" xmlns:w="http://schemas.openxmlformats.org/wordprocessingml/2006/main" xmlns:w10="urn:schemas-microsoft-com:office:word" xmlns:v="urn:schemas-microsoft-com:vml" xmlns:o="urn:schemas-microsoft-com:office:office" xmlns:am3d="http://schemas.microsoft.com/office/drawing/2017/model3d" xmlns:aink="http://schemas.microsoft.com/office/drawing/2016/ink" xmlns:cx8="http://schemas.microsoft.com/office/drawing/2016/5/14/chartex" xmlns:cx7="http://schemas.microsoft.com/office/drawing/2016/5/13/chartex" xmlns:cx6="http://schemas.microsoft.com/office/drawing/2016/5/12/chartex" xmlns:cx5="http://schemas.microsoft.com/office/drawing/2016/5/11/chartex" xmlns:cx4="http://schemas.microsoft.com/office/drawing/2016/5/10/chartex" xmlns:cx3="http://schemas.microsoft.com/office/drawing/2016/5/9/chartex" xmlns:cx2="http://schemas.microsoft.com/office/drawing/2015/10/21/chartex" xmlns:cx1="http://schemas.microsoft.com/office/drawing/2015/9/8/chartex" xmlns:cx="http://schemas.microsoft.com/office/drawing/2014/chartex" xmlns="" id="{2CDE5E88-60C7-4307-ACB6-668AAB3F1F8C}"/>
+                  <a16:creationId xmlns="" xmlns:cx="http://schemas.microsoft.com/office/drawing/2014/chartex" xmlns:cx1="http://schemas.microsoft.com/office/drawing/2015/9/8/chartex" xmlns:cx2="http://schemas.microsoft.com/office/drawing/2015/10/21/chartex" xmlns:cx3="http://schemas.microsoft.com/office/drawing/2016/5/9/chartex" xmlns:cx4="http://schemas.microsoft.com/office/drawing/2016/5/10/chartex" xmlns:cx5="http://schemas.microsoft.com/office/drawing/2016/5/11/chartex" xmlns:cx6="http://schemas.microsoft.com/office/drawing/2016/5/12/chartex" xmlns:cx7="http://schemas.microsoft.com/office/drawing/2016/5/13/chartex" xmlns:cx8="http://schemas.microsoft.com/office/drawing/2016/5/14/chartex" xmlns:aink="http://schemas.microsoft.com/office/drawing/2016/ink" xmlns:am3d="http://schemas.microsoft.com/office/drawing/2017/model3d" xmlns:o="urn:schemas-microsoft-com:office:office" xmlns:v="urn:schemas-microsoft-com:vml" xmlns:w10="urn:schemas-microsoft-com:office:word" xmlns:w="http://schemas.openxmlformats.org/wordprocessingml/2006/main" xmlns:w15="http://schemas.microsoft.com/office/word/2012/wordml" xmlns:w16cid="http://schemas.microsoft.com/office/word/2016/wordml/cid" xmlns:w16se="http://schemas.microsoft.com/office/word/2015/wordml/symex" xmlns:a16="http://schemas.microsoft.com/office/drawing/2014/main" xmlns:arto="http://schemas.microsoft.com/office/word/2006/arto" id="{2CDE5E88-60C7-4307-ACB6-668AAB3F1F8C}"/>
                 </a:ext>
               </a:extLst>
             </wp:docPr>
@@ -16832,11 +16897,12 @@
           <w:lang w:val="sr-Latn-BA"/>
         </w:rPr>
       </w:pPr>
-      <w:bookmarkStart w:id="88" w:name="_Toc139920084"/>
-      <w:r>
-        <w:rPr>
-          <w:lang w:val="sr-Latn-BA"/>
-        </w:rPr>
+      <w:bookmarkStart w:id="88" w:name="_Toc139965580"/>
+      <w:r>
+        <w:rPr>
+          <w:lang w:val="sr-Latn-BA"/>
+        </w:rPr>
+        <w:lastRenderedPageBreak/>
         <w:t>Paralelna izvedba</w:t>
       </w:r>
       <w:bookmarkEnd w:id="88"/>
@@ -16959,7 +17025,6 @@
         <w:rPr>
           <w:noProof/>
         </w:rPr>
-        <w:lastRenderedPageBreak/>
         <w:drawing>
           <wp:inline distT="0" distB="0" distL="0" distR="0" wp14:anchorId="4817821A" wp14:editId="1B5C6BBA">
             <wp:extent cx="6715125" cy="3625850"/>
@@ -16967,7 +17032,7 @@
             <wp:docPr id="45" name="Chart 45">
               <a:extLst xmlns:a="http://schemas.openxmlformats.org/drawingml/2006/main">
                 <a:ext uri="{FF2B5EF4-FFF2-40B4-BE49-F238E27FC236}">
-                  <a16:creationId xmlns:arto="http://schemas.microsoft.com/office/word/2006/arto" xmlns:a16="http://schemas.microsoft.com/office/drawing/2014/main" xmlns:w16se="http://schemas.microsoft.com/office/word/2015/wordml/symex" xmlns:w16cid="http://schemas.microsoft.com/office/word/2016/wordml/cid" xmlns:w15="http://schemas.microsoft.com/office/word/2012/wordml" xmlns:w="http://schemas.openxmlformats.org/wordprocessingml/2006/main" xmlns:w10="urn:schemas-microsoft-com:office:word" xmlns:v="urn:schemas-microsoft-com:vml" xmlns:o="urn:schemas-microsoft-com:office:office" xmlns:am3d="http://schemas.microsoft.com/office/drawing/2017/model3d" xmlns:aink="http://schemas.microsoft.com/office/drawing/2016/ink" xmlns:cx8="http://schemas.microsoft.com/office/drawing/2016/5/14/chartex" xmlns:cx7="http://schemas.microsoft.com/office/drawing/2016/5/13/chartex" xmlns:cx6="http://schemas.microsoft.com/office/drawing/2016/5/12/chartex" xmlns:cx5="http://schemas.microsoft.com/office/drawing/2016/5/11/chartex" xmlns:cx4="http://schemas.microsoft.com/office/drawing/2016/5/10/chartex" xmlns:cx3="http://schemas.microsoft.com/office/drawing/2016/5/9/chartex" xmlns:cx2="http://schemas.microsoft.com/office/drawing/2015/10/21/chartex" xmlns:cx1="http://schemas.microsoft.com/office/drawing/2015/9/8/chartex" xmlns:cx="http://schemas.microsoft.com/office/drawing/2014/chartex" xmlns="" id="{1B0E71AA-0BE4-4FDD-9C6E-BCFD85D1BEF8}"/>
+                  <a16:creationId xmlns="" xmlns:cx="http://schemas.microsoft.com/office/drawing/2014/chartex" xmlns:cx1="http://schemas.microsoft.com/office/drawing/2015/9/8/chartex" xmlns:cx2="http://schemas.microsoft.com/office/drawing/2015/10/21/chartex" xmlns:cx3="http://schemas.microsoft.com/office/drawing/2016/5/9/chartex" xmlns:cx4="http://schemas.microsoft.com/office/drawing/2016/5/10/chartex" xmlns:cx5="http://schemas.microsoft.com/office/drawing/2016/5/11/chartex" xmlns:cx6="http://schemas.microsoft.com/office/drawing/2016/5/12/chartex" xmlns:cx7="http://schemas.microsoft.com/office/drawing/2016/5/13/chartex" xmlns:cx8="http://schemas.microsoft.com/office/drawing/2016/5/14/chartex" xmlns:aink="http://schemas.microsoft.com/office/drawing/2016/ink" xmlns:am3d="http://schemas.microsoft.com/office/drawing/2017/model3d" xmlns:o="urn:schemas-microsoft-com:office:office" xmlns:v="urn:schemas-microsoft-com:vml" xmlns:w10="urn:schemas-microsoft-com:office:word" xmlns:w="http://schemas.openxmlformats.org/wordprocessingml/2006/main" xmlns:w15="http://schemas.microsoft.com/office/word/2012/wordml" xmlns:w16cid="http://schemas.microsoft.com/office/word/2016/wordml/cid" xmlns:w16se="http://schemas.microsoft.com/office/word/2015/wordml/symex" xmlns:a16="http://schemas.microsoft.com/office/drawing/2014/main" xmlns:arto="http://schemas.microsoft.com/office/word/2006/arto" id="{1B0E71AA-0BE4-4FDD-9C6E-BCFD85D1BEF8}"/>
                 </a:ext>
               </a:extLst>
             </wp:docPr>
@@ -17019,6 +17084,7 @@
         <w:rPr>
           <w:noProof/>
         </w:rPr>
+        <w:lastRenderedPageBreak/>
         <w:drawing>
           <wp:inline distT="0" distB="0" distL="0" distR="0" wp14:anchorId="3A522BE9" wp14:editId="314A4233">
             <wp:extent cx="6648450" cy="3643630"/>
@@ -17026,7 +17092,7 @@
             <wp:docPr id="49" name="Chart 49">
               <a:extLst xmlns:a="http://schemas.openxmlformats.org/drawingml/2006/main">
                 <a:ext uri="{FF2B5EF4-FFF2-40B4-BE49-F238E27FC236}">
-                  <a16:creationId xmlns:arto="http://schemas.microsoft.com/office/word/2006/arto" xmlns:a16="http://schemas.microsoft.com/office/drawing/2014/main" xmlns:w16se="http://schemas.microsoft.com/office/word/2015/wordml/symex" xmlns:w16cid="http://schemas.microsoft.com/office/word/2016/wordml/cid" xmlns:w15="http://schemas.microsoft.com/office/word/2012/wordml" xmlns:w="http://schemas.openxmlformats.org/wordprocessingml/2006/main" xmlns:w10="urn:schemas-microsoft-com:office:word" xmlns:v="urn:schemas-microsoft-com:vml" xmlns:o="urn:schemas-microsoft-com:office:office" xmlns:am3d="http://schemas.microsoft.com/office/drawing/2017/model3d" xmlns:aink="http://schemas.microsoft.com/office/drawing/2016/ink" xmlns:cx8="http://schemas.microsoft.com/office/drawing/2016/5/14/chartex" xmlns:cx7="http://schemas.microsoft.com/office/drawing/2016/5/13/chartex" xmlns:cx6="http://schemas.microsoft.com/office/drawing/2016/5/12/chartex" xmlns:cx5="http://schemas.microsoft.com/office/drawing/2016/5/11/chartex" xmlns:cx4="http://schemas.microsoft.com/office/drawing/2016/5/10/chartex" xmlns:cx3="http://schemas.microsoft.com/office/drawing/2016/5/9/chartex" xmlns:cx2="http://schemas.microsoft.com/office/drawing/2015/10/21/chartex" xmlns:cx1="http://schemas.microsoft.com/office/drawing/2015/9/8/chartex" xmlns:cx="http://schemas.microsoft.com/office/drawing/2014/chartex" xmlns="" id="{5DB9F0CB-4916-45F8-9500-BB5459F43BA2}"/>
+                  <a16:creationId xmlns="" xmlns:cx="http://schemas.microsoft.com/office/drawing/2014/chartex" xmlns:cx1="http://schemas.microsoft.com/office/drawing/2015/9/8/chartex" xmlns:cx2="http://schemas.microsoft.com/office/drawing/2015/10/21/chartex" xmlns:cx3="http://schemas.microsoft.com/office/drawing/2016/5/9/chartex" xmlns:cx4="http://schemas.microsoft.com/office/drawing/2016/5/10/chartex" xmlns:cx5="http://schemas.microsoft.com/office/drawing/2016/5/11/chartex" xmlns:cx6="http://schemas.microsoft.com/office/drawing/2016/5/12/chartex" xmlns:cx7="http://schemas.microsoft.com/office/drawing/2016/5/13/chartex" xmlns:cx8="http://schemas.microsoft.com/office/drawing/2016/5/14/chartex" xmlns:aink="http://schemas.microsoft.com/office/drawing/2016/ink" xmlns:am3d="http://schemas.microsoft.com/office/drawing/2017/model3d" xmlns:o="urn:schemas-microsoft-com:office:office" xmlns:v="urn:schemas-microsoft-com:vml" xmlns:w10="urn:schemas-microsoft-com:office:word" xmlns:w="http://schemas.openxmlformats.org/wordprocessingml/2006/main" xmlns:w15="http://schemas.microsoft.com/office/word/2012/wordml" xmlns:w16cid="http://schemas.microsoft.com/office/word/2016/wordml/cid" xmlns:w16se="http://schemas.microsoft.com/office/word/2015/wordml/symex" xmlns:a16="http://schemas.microsoft.com/office/drawing/2014/main" xmlns:arto="http://schemas.microsoft.com/office/word/2006/arto" id="{5DB9F0CB-4916-45F8-9500-BB5459F43BA2}"/>
                 </a:ext>
               </a:extLst>
             </wp:docPr>
@@ -17048,12 +17114,11 @@
           <w:lang w:val="sr-Latn-BA"/>
         </w:rPr>
       </w:pPr>
-      <w:bookmarkStart w:id="89" w:name="_Toc139920085"/>
-      <w:r>
-        <w:rPr>
-          <w:lang w:val="sr-Latn-BA"/>
-        </w:rPr>
-        <w:lastRenderedPageBreak/>
+      <w:bookmarkStart w:id="89" w:name="_Toc139965581"/>
+      <w:r>
+        <w:rPr>
+          <w:lang w:val="sr-Latn-BA"/>
+        </w:rPr>
         <w:t>Dodatn</w:t>
       </w:r>
       <w:r>
@@ -17138,6 +17203,7 @@
         <w:rPr>
           <w:noProof/>
         </w:rPr>
+        <w:lastRenderedPageBreak/>
         <w:drawing>
           <wp:inline distT="0" distB="0" distL="0" distR="0" wp14:anchorId="43C10542" wp14:editId="54B08511">
             <wp:extent cx="6477000" cy="3638550"/>
@@ -17145,7 +17211,7 @@
             <wp:docPr id="50" name="Chart 50">
               <a:extLst xmlns:a="http://schemas.openxmlformats.org/drawingml/2006/main">
                 <a:ext uri="{FF2B5EF4-FFF2-40B4-BE49-F238E27FC236}">
-                  <a16:creationId xmlns:arto="http://schemas.microsoft.com/office/word/2006/arto" xmlns:a16="http://schemas.microsoft.com/office/drawing/2014/main" xmlns:w16se="http://schemas.microsoft.com/office/word/2015/wordml/symex" xmlns:w16cid="http://schemas.microsoft.com/office/word/2016/wordml/cid" xmlns:w15="http://schemas.microsoft.com/office/word/2012/wordml" xmlns:w="http://schemas.openxmlformats.org/wordprocessingml/2006/main" xmlns:w10="urn:schemas-microsoft-com:office:word" xmlns:v="urn:schemas-microsoft-com:vml" xmlns:o="urn:schemas-microsoft-com:office:office" xmlns:am3d="http://schemas.microsoft.com/office/drawing/2017/model3d" xmlns:aink="http://schemas.microsoft.com/office/drawing/2016/ink" xmlns:cx8="http://schemas.microsoft.com/office/drawing/2016/5/14/chartex" xmlns:cx7="http://schemas.microsoft.com/office/drawing/2016/5/13/chartex" xmlns:cx6="http://schemas.microsoft.com/office/drawing/2016/5/12/chartex" xmlns:cx5="http://schemas.microsoft.com/office/drawing/2016/5/11/chartex" xmlns:cx4="http://schemas.microsoft.com/office/drawing/2016/5/10/chartex" xmlns:cx3="http://schemas.microsoft.com/office/drawing/2016/5/9/chartex" xmlns:cx2="http://schemas.microsoft.com/office/drawing/2015/10/21/chartex" xmlns:cx1="http://schemas.microsoft.com/office/drawing/2015/9/8/chartex" xmlns:cx="http://schemas.microsoft.com/office/drawing/2014/chartex" xmlns="" id="{F15159D1-2EEE-447F-B9A9-8D344902669B}"/>
+                  <a16:creationId xmlns="" xmlns:cx="http://schemas.microsoft.com/office/drawing/2014/chartex" xmlns:cx1="http://schemas.microsoft.com/office/drawing/2015/9/8/chartex" xmlns:cx2="http://schemas.microsoft.com/office/drawing/2015/10/21/chartex" xmlns:cx3="http://schemas.microsoft.com/office/drawing/2016/5/9/chartex" xmlns:cx4="http://schemas.microsoft.com/office/drawing/2016/5/10/chartex" xmlns:cx5="http://schemas.microsoft.com/office/drawing/2016/5/11/chartex" xmlns:cx6="http://schemas.microsoft.com/office/drawing/2016/5/12/chartex" xmlns:cx7="http://schemas.microsoft.com/office/drawing/2016/5/13/chartex" xmlns:cx8="http://schemas.microsoft.com/office/drawing/2016/5/14/chartex" xmlns:aink="http://schemas.microsoft.com/office/drawing/2016/ink" xmlns:am3d="http://schemas.microsoft.com/office/drawing/2017/model3d" xmlns:o="urn:schemas-microsoft-com:office:office" xmlns:v="urn:schemas-microsoft-com:vml" xmlns:w10="urn:schemas-microsoft-com:office:word" xmlns:w="http://schemas.openxmlformats.org/wordprocessingml/2006/main" xmlns:w15="http://schemas.microsoft.com/office/word/2012/wordml" xmlns:w16cid="http://schemas.microsoft.com/office/word/2016/wordml/cid" xmlns:w16se="http://schemas.microsoft.com/office/word/2015/wordml/symex" xmlns:a16="http://schemas.microsoft.com/office/drawing/2014/main" xmlns:arto="http://schemas.microsoft.com/office/word/2006/arto" id="{F15159D1-2EEE-447F-B9A9-8D344902669B}"/>
                 </a:ext>
               </a:extLst>
             </wp:docPr>
@@ -17238,7 +17304,7 @@
             <wp:docPr id="51" name="Chart 51">
               <a:extLst xmlns:a="http://schemas.openxmlformats.org/drawingml/2006/main">
                 <a:ext uri="{FF2B5EF4-FFF2-40B4-BE49-F238E27FC236}">
-                  <a16:creationId xmlns:arto="http://schemas.microsoft.com/office/word/2006/arto" xmlns:a16="http://schemas.microsoft.com/office/drawing/2014/main" xmlns:w16se="http://schemas.microsoft.com/office/word/2015/wordml/symex" xmlns:w16cid="http://schemas.microsoft.com/office/word/2016/wordml/cid" xmlns:w15="http://schemas.microsoft.com/office/word/2012/wordml" xmlns:w="http://schemas.openxmlformats.org/wordprocessingml/2006/main" xmlns:w10="urn:schemas-microsoft-com:office:word" xmlns:v="urn:schemas-microsoft-com:vml" xmlns:o="urn:schemas-microsoft-com:office:office" xmlns:am3d="http://schemas.microsoft.com/office/drawing/2017/model3d" xmlns:aink="http://schemas.microsoft.com/office/drawing/2016/ink" xmlns:cx8="http://schemas.microsoft.com/office/drawing/2016/5/14/chartex" xmlns:cx7="http://schemas.microsoft.com/office/drawing/2016/5/13/chartex" xmlns:cx6="http://schemas.microsoft.com/office/drawing/2016/5/12/chartex" xmlns:cx5="http://schemas.microsoft.com/office/drawing/2016/5/11/chartex" xmlns:cx4="http://schemas.microsoft.com/office/drawing/2016/5/10/chartex" xmlns:cx3="http://schemas.microsoft.com/office/drawing/2016/5/9/chartex" xmlns:cx2="http://schemas.microsoft.com/office/drawing/2015/10/21/chartex" xmlns:cx1="http://schemas.microsoft.com/office/drawing/2015/9/8/chartex" xmlns:cx="http://schemas.microsoft.com/office/drawing/2014/chartex" xmlns="" id="{A6888001-24CD-4CA5-B934-F118B2EB9F30}"/>
+                  <a16:creationId xmlns="" xmlns:cx="http://schemas.microsoft.com/office/drawing/2014/chartex" xmlns:cx1="http://schemas.microsoft.com/office/drawing/2015/9/8/chartex" xmlns:cx2="http://schemas.microsoft.com/office/drawing/2015/10/21/chartex" xmlns:cx3="http://schemas.microsoft.com/office/drawing/2016/5/9/chartex" xmlns:cx4="http://schemas.microsoft.com/office/drawing/2016/5/10/chartex" xmlns:cx5="http://schemas.microsoft.com/office/drawing/2016/5/11/chartex" xmlns:cx6="http://schemas.microsoft.com/office/drawing/2016/5/12/chartex" xmlns:cx7="http://schemas.microsoft.com/office/drawing/2016/5/13/chartex" xmlns:cx8="http://schemas.microsoft.com/office/drawing/2016/5/14/chartex" xmlns:aink="http://schemas.microsoft.com/office/drawing/2016/ink" xmlns:am3d="http://schemas.microsoft.com/office/drawing/2017/model3d" xmlns:o="urn:schemas-microsoft-com:office:office" xmlns:v="urn:schemas-microsoft-com:vml" xmlns:w10="urn:schemas-microsoft-com:office:word" xmlns:w="http://schemas.openxmlformats.org/wordprocessingml/2006/main" xmlns:w15="http://schemas.microsoft.com/office/word/2012/wordml" xmlns:w16cid="http://schemas.microsoft.com/office/word/2016/wordml/cid" xmlns:w16se="http://schemas.microsoft.com/office/word/2015/wordml/symex" xmlns:a16="http://schemas.microsoft.com/office/drawing/2014/main" xmlns:arto="http://schemas.microsoft.com/office/word/2006/arto" id="{A6888001-24CD-4CA5-B934-F118B2EB9F30}"/>
                 </a:ext>
               </a:extLst>
             </wp:docPr>
@@ -17310,7 +17376,7 @@
             <wp:docPr id="52" name="Chart 52">
               <a:extLst xmlns:a="http://schemas.openxmlformats.org/drawingml/2006/main">
                 <a:ext uri="{FF2B5EF4-FFF2-40B4-BE49-F238E27FC236}">
-                  <a16:creationId xmlns:arto="http://schemas.microsoft.com/office/word/2006/arto" xmlns:a16="http://schemas.microsoft.com/office/drawing/2014/main" xmlns:w16se="http://schemas.microsoft.com/office/word/2015/wordml/symex" xmlns:w16cid="http://schemas.microsoft.com/office/word/2016/wordml/cid" xmlns:w15="http://schemas.microsoft.com/office/word/2012/wordml" xmlns:w="http://schemas.openxmlformats.org/wordprocessingml/2006/main" xmlns:w10="urn:schemas-microsoft-com:office:word" xmlns:v="urn:schemas-microsoft-com:vml" xmlns:o="urn:schemas-microsoft-com:office:office" xmlns:am3d="http://schemas.microsoft.com/office/drawing/2017/model3d" xmlns:aink="http://schemas.microsoft.com/office/drawing/2016/ink" xmlns:cx8="http://schemas.microsoft.com/office/drawing/2016/5/14/chartex" xmlns:cx7="http://schemas.microsoft.com/office/drawing/2016/5/13/chartex" xmlns:cx6="http://schemas.microsoft.com/office/drawing/2016/5/12/chartex" xmlns:cx5="http://schemas.microsoft.com/office/drawing/2016/5/11/chartex" xmlns:cx4="http://schemas.microsoft.com/office/drawing/2016/5/10/chartex" xmlns:cx3="http://schemas.microsoft.com/office/drawing/2016/5/9/chartex" xmlns:cx2="http://schemas.microsoft.com/office/drawing/2015/10/21/chartex" xmlns:cx1="http://schemas.microsoft.com/office/drawing/2015/9/8/chartex" xmlns:cx="http://schemas.microsoft.com/office/drawing/2014/chartex" xmlns="" id="{4E72E192-F3A9-497A-95B0-4DFED24EFD62}"/>
+                  <a16:creationId xmlns="" xmlns:cx="http://schemas.microsoft.com/office/drawing/2014/chartex" xmlns:cx1="http://schemas.microsoft.com/office/drawing/2015/9/8/chartex" xmlns:cx2="http://schemas.microsoft.com/office/drawing/2015/10/21/chartex" xmlns:cx3="http://schemas.microsoft.com/office/drawing/2016/5/9/chartex" xmlns:cx4="http://schemas.microsoft.com/office/drawing/2016/5/10/chartex" xmlns:cx5="http://schemas.microsoft.com/office/drawing/2016/5/11/chartex" xmlns:cx6="http://schemas.microsoft.com/office/drawing/2016/5/12/chartex" xmlns:cx7="http://schemas.microsoft.com/office/drawing/2016/5/13/chartex" xmlns:cx8="http://schemas.microsoft.com/office/drawing/2016/5/14/chartex" xmlns:aink="http://schemas.microsoft.com/office/drawing/2016/ink" xmlns:am3d="http://schemas.microsoft.com/office/drawing/2017/model3d" xmlns:o="urn:schemas-microsoft-com:office:office" xmlns:v="urn:schemas-microsoft-com:vml" xmlns:w10="urn:schemas-microsoft-com:office:word" xmlns:w="http://schemas.openxmlformats.org/wordprocessingml/2006/main" xmlns:w15="http://schemas.microsoft.com/office/word/2012/wordml" xmlns:w16cid="http://schemas.microsoft.com/office/word/2016/wordml/cid" xmlns:w16se="http://schemas.microsoft.com/office/word/2015/wordml/symex" xmlns:a16="http://schemas.microsoft.com/office/drawing/2014/main" xmlns:arto="http://schemas.microsoft.com/office/word/2006/arto" id="{4E72E192-F3A9-497A-95B0-4DFED24EFD62}"/>
                 </a:ext>
               </a:extLst>
             </wp:docPr>
@@ -17344,7 +17410,7 @@
             <wp:docPr id="53" name="Chart 53">
               <a:extLst xmlns:a="http://schemas.openxmlformats.org/drawingml/2006/main">
                 <a:ext uri="{FF2B5EF4-FFF2-40B4-BE49-F238E27FC236}">
-                  <a16:creationId xmlns:arto="http://schemas.microsoft.com/office/word/2006/arto" xmlns:a16="http://schemas.microsoft.com/office/drawing/2014/main" xmlns:w16se="http://schemas.microsoft.com/office/word/2015/wordml/symex" xmlns:w16cid="http://schemas.microsoft.com/office/word/2016/wordml/cid" xmlns:w15="http://schemas.microsoft.com/office/word/2012/wordml" xmlns:w="http://schemas.openxmlformats.org/wordprocessingml/2006/main" xmlns:w10="urn:schemas-microsoft-com:office:word" xmlns:v="urn:schemas-microsoft-com:vml" xmlns:o="urn:schemas-microsoft-com:office:office" xmlns:am3d="http://schemas.microsoft.com/office/drawing/2017/model3d" xmlns:aink="http://schemas.microsoft.com/office/drawing/2016/ink" xmlns:cx8="http://schemas.microsoft.com/office/drawing/2016/5/14/chartex" xmlns:cx7="http://schemas.microsoft.com/office/drawing/2016/5/13/chartex" xmlns:cx6="http://schemas.microsoft.com/office/drawing/2016/5/12/chartex" xmlns:cx5="http://schemas.microsoft.com/office/drawing/2016/5/11/chartex" xmlns:cx4="http://schemas.microsoft.com/office/drawing/2016/5/10/chartex" xmlns:cx3="http://schemas.microsoft.com/office/drawing/2016/5/9/chartex" xmlns:cx2="http://schemas.microsoft.com/office/drawing/2015/10/21/chartex" xmlns:cx1="http://schemas.microsoft.com/office/drawing/2015/9/8/chartex" xmlns:cx="http://schemas.microsoft.com/office/drawing/2014/chartex" xmlns="" id="{06F51470-DB6D-4A3C-9EA1-FB7FC01C6630}"/>
+                  <a16:creationId xmlns="" xmlns:cx="http://schemas.microsoft.com/office/drawing/2014/chartex" xmlns:cx1="http://schemas.microsoft.com/office/drawing/2015/9/8/chartex" xmlns:cx2="http://schemas.microsoft.com/office/drawing/2015/10/21/chartex" xmlns:cx3="http://schemas.microsoft.com/office/drawing/2016/5/9/chartex" xmlns:cx4="http://schemas.microsoft.com/office/drawing/2016/5/10/chartex" xmlns:cx5="http://schemas.microsoft.com/office/drawing/2016/5/11/chartex" xmlns:cx6="http://schemas.microsoft.com/office/drawing/2016/5/12/chartex" xmlns:cx7="http://schemas.microsoft.com/office/drawing/2016/5/13/chartex" xmlns:cx8="http://schemas.microsoft.com/office/drawing/2016/5/14/chartex" xmlns:aink="http://schemas.microsoft.com/office/drawing/2016/ink" xmlns:am3d="http://schemas.microsoft.com/office/drawing/2017/model3d" xmlns:o="urn:schemas-microsoft-com:office:office" xmlns:v="urn:schemas-microsoft-com:vml" xmlns:w10="urn:schemas-microsoft-com:office:word" xmlns:w="http://schemas.openxmlformats.org/wordprocessingml/2006/main" xmlns:w15="http://schemas.microsoft.com/office/word/2012/wordml" xmlns:w16cid="http://schemas.microsoft.com/office/word/2016/wordml/cid" xmlns:w16se="http://schemas.microsoft.com/office/word/2015/wordml/symex" xmlns:a16="http://schemas.microsoft.com/office/drawing/2014/main" xmlns:arto="http://schemas.microsoft.com/office/word/2006/arto" id="{06F51470-DB6D-4A3C-9EA1-FB7FC01C6630}"/>
                 </a:ext>
               </a:extLst>
             </wp:docPr>
@@ -17399,7 +17465,7 @@
         </w:rPr>
       </w:pPr>
       <w:bookmarkStart w:id="90" w:name="_Toc139650703"/>
-      <w:bookmarkStart w:id="91" w:name="_Toc139920086"/>
+      <w:bookmarkStart w:id="91" w:name="_Toc139965582"/>
       <w:r>
         <w:rPr>
           <w:lang w:val="sr-Latn-BA"/>
@@ -17649,7 +17715,7 @@
               <w:rStyle w:val="PageNumber"/>
               <w:noProof/>
             </w:rPr>
-            <w:t>25</w:t>
+            <w:t>28</w:t>
           </w:r>
           <w:r>
             <w:rPr>
@@ -22937,11 +23003,11 @@
           <c:showPercent val="0"/>
           <c:showBubbleSize val="0"/>
         </c:dLbls>
-        <c:axId val="73634560"/>
-        <c:axId val="73636480"/>
+        <c:axId val="82712064"/>
+        <c:axId val="82722816"/>
       </c:scatterChart>
       <c:valAx>
-        <c:axId val="73634560"/>
+        <c:axId val="82712064"/>
         <c:scaling>
           <c:orientation val="minMax"/>
         </c:scaling>
@@ -23034,12 +23100,12 @@
             <a:endParaRPr lang="en-US"/>
           </a:p>
         </c:txPr>
-        <c:crossAx val="73636480"/>
+        <c:crossAx val="82722816"/>
         <c:crosses val="autoZero"/>
         <c:crossBetween val="midCat"/>
       </c:valAx>
       <c:valAx>
-        <c:axId val="73636480"/>
+        <c:axId val="82722816"/>
         <c:scaling>
           <c:orientation val="minMax"/>
         </c:scaling>
@@ -23164,7 +23230,7 @@
             <a:endParaRPr lang="en-US"/>
           </a:p>
         </c:txPr>
-        <c:crossAx val="73634560"/>
+        <c:crossAx val="82712064"/>
         <c:crosses val="autoZero"/>
         <c:crossBetween val="midCat"/>
       </c:valAx>
@@ -24078,11 +24144,11 @@
           <c:showPercent val="0"/>
           <c:showBubbleSize val="0"/>
         </c:dLbls>
-        <c:axId val="72952832"/>
-        <c:axId val="72971776"/>
+        <c:axId val="82912000"/>
+        <c:axId val="82914304"/>
       </c:scatterChart>
       <c:valAx>
-        <c:axId val="72952832"/>
+        <c:axId val="82912000"/>
         <c:scaling>
           <c:orientation val="minMax"/>
         </c:scaling>
@@ -24175,12 +24241,12 @@
             <a:endParaRPr lang="en-US"/>
           </a:p>
         </c:txPr>
-        <c:crossAx val="72971776"/>
+        <c:crossAx val="82914304"/>
         <c:crosses val="autoZero"/>
         <c:crossBetween val="midCat"/>
       </c:valAx>
       <c:valAx>
-        <c:axId val="72971776"/>
+        <c:axId val="82914304"/>
         <c:scaling>
           <c:orientation val="minMax"/>
         </c:scaling>
@@ -24305,7 +24371,7 @@
             <a:endParaRPr lang="en-US"/>
           </a:p>
         </c:txPr>
-        <c:crossAx val="72952832"/>
+        <c:crossAx val="82912000"/>
         <c:crosses val="autoZero"/>
         <c:crossBetween val="midCat"/>
       </c:valAx>
@@ -25344,11 +25410,11 @@
           <c:showPercent val="0"/>
           <c:showBubbleSize val="0"/>
         </c:dLbls>
-        <c:axId val="73596928"/>
-        <c:axId val="73599232"/>
+        <c:axId val="83113472"/>
+        <c:axId val="83120128"/>
       </c:scatterChart>
       <c:valAx>
-        <c:axId val="73596928"/>
+        <c:axId val="83113472"/>
         <c:scaling>
           <c:orientation val="minMax"/>
         </c:scaling>
@@ -25441,12 +25507,12 @@
             <a:endParaRPr lang="en-US"/>
           </a:p>
         </c:txPr>
-        <c:crossAx val="73599232"/>
+        <c:crossAx val="83120128"/>
         <c:crosses val="autoZero"/>
         <c:crossBetween val="midCat"/>
       </c:valAx>
       <c:valAx>
-        <c:axId val="73599232"/>
+        <c:axId val="83120128"/>
         <c:scaling>
           <c:orientation val="minMax"/>
         </c:scaling>
@@ -25571,7 +25637,7 @@
             <a:endParaRPr lang="en-US"/>
           </a:p>
         </c:txPr>
-        <c:crossAx val="73596928"/>
+        <c:crossAx val="83113472"/>
         <c:crosses val="autoZero"/>
         <c:crossBetween val="midCat"/>
       </c:valAx>
@@ -26366,11 +26432,11 @@
           <c:showPercent val="0"/>
           <c:showBubbleSize val="0"/>
         </c:dLbls>
-        <c:axId val="73197824"/>
-        <c:axId val="73339648"/>
+        <c:axId val="83156992"/>
+        <c:axId val="83159296"/>
       </c:scatterChart>
       <c:valAx>
-        <c:axId val="73197824"/>
+        <c:axId val="83156992"/>
         <c:scaling>
           <c:orientation val="minMax"/>
         </c:scaling>
@@ -26463,12 +26529,12 @@
             <a:endParaRPr lang="en-US"/>
           </a:p>
         </c:txPr>
-        <c:crossAx val="73339648"/>
+        <c:crossAx val="83159296"/>
         <c:crosses val="autoZero"/>
         <c:crossBetween val="midCat"/>
       </c:valAx>
       <c:valAx>
-        <c:axId val="73339648"/>
+        <c:axId val="83159296"/>
         <c:scaling>
           <c:orientation val="minMax"/>
         </c:scaling>
@@ -26593,7 +26659,7 @@
             <a:endParaRPr lang="en-US"/>
           </a:p>
         </c:txPr>
-        <c:crossAx val="73197824"/>
+        <c:crossAx val="83156992"/>
         <c:crosses val="autoZero"/>
         <c:crossBetween val="midCat"/>
       </c:valAx>
@@ -27552,11 +27618,11 @@
           <c:showPercent val="0"/>
           <c:showBubbleSize val="0"/>
         </c:dLbls>
-        <c:axId val="73369472"/>
-        <c:axId val="73392512"/>
+        <c:axId val="138661248"/>
+        <c:axId val="138672000"/>
       </c:scatterChart>
       <c:valAx>
-        <c:axId val="73369472"/>
+        <c:axId val="138661248"/>
         <c:scaling>
           <c:orientation val="minMax"/>
         </c:scaling>
@@ -27649,12 +27715,12 @@
             <a:endParaRPr lang="en-US"/>
           </a:p>
         </c:txPr>
-        <c:crossAx val="73392512"/>
+        <c:crossAx val="138672000"/>
         <c:crosses val="autoZero"/>
         <c:crossBetween val="midCat"/>
       </c:valAx>
       <c:valAx>
-        <c:axId val="73392512"/>
+        <c:axId val="138672000"/>
         <c:scaling>
           <c:orientation val="minMax"/>
         </c:scaling>
@@ -27771,7 +27837,7 @@
             <a:endParaRPr lang="en-US"/>
           </a:p>
         </c:txPr>
-        <c:crossAx val="73369472"/>
+        <c:crossAx val="138661248"/>
         <c:crosses val="autoZero"/>
         <c:crossBetween val="midCat"/>
       </c:valAx>
@@ -28739,11 +28805,11 @@
           <c:showPercent val="0"/>
           <c:showBubbleSize val="0"/>
         </c:dLbls>
-        <c:axId val="73573888"/>
-        <c:axId val="73584640"/>
+        <c:axId val="146246656"/>
+        <c:axId val="146265600"/>
       </c:scatterChart>
       <c:valAx>
-        <c:axId val="73573888"/>
+        <c:axId val="146246656"/>
         <c:scaling>
           <c:orientation val="minMax"/>
         </c:scaling>
@@ -28836,12 +28902,12 @@
             <a:endParaRPr lang="en-US"/>
           </a:p>
         </c:txPr>
-        <c:crossAx val="73584640"/>
+        <c:crossAx val="146265600"/>
         <c:crosses val="autoZero"/>
         <c:crossBetween val="midCat"/>
       </c:valAx>
       <c:valAx>
-        <c:axId val="73584640"/>
+        <c:axId val="146265600"/>
         <c:scaling>
           <c:orientation val="minMax"/>
         </c:scaling>
@@ -28946,7 +29012,7 @@
             <a:endParaRPr lang="en-US"/>
           </a:p>
         </c:txPr>
-        <c:crossAx val="73573888"/>
+        <c:crossAx val="146246656"/>
         <c:crosses val="autoZero"/>
         <c:crossBetween val="midCat"/>
       </c:valAx>
@@ -29762,8 +29828,8 @@
           <c:showPercent val="0"/>
           <c:showBubbleSize val="0"/>
         </c:dLbls>
-        <c:axId val="73687040"/>
-        <c:axId val="73689344"/>
+        <c:axId val="148407808"/>
+        <c:axId val="148414464"/>
         <c:extLst xmlns:c16r2="http://schemas.microsoft.com/office/drawing/2015/06/chart">
           <c:ext xmlns:c15="http://schemas.microsoft.com/office/drawing/2012/chart" uri="{02D57815-91ED-43cb-92C2-25804820EDAC}">
             <c15:filteredScatterSeries>
@@ -30858,7 +30924,7 @@
         </c:extLst>
       </c:scatterChart>
       <c:valAx>
-        <c:axId val="73687040"/>
+        <c:axId val="148407808"/>
         <c:scaling>
           <c:orientation val="minMax"/>
         </c:scaling>
@@ -30951,12 +31017,12 @@
             <a:endParaRPr lang="en-US"/>
           </a:p>
         </c:txPr>
-        <c:crossAx val="73689344"/>
+        <c:crossAx val="148414464"/>
         <c:crosses val="autoZero"/>
         <c:crossBetween val="midCat"/>
       </c:valAx>
       <c:valAx>
-        <c:axId val="73689344"/>
+        <c:axId val="148414464"/>
         <c:scaling>
           <c:orientation val="minMax"/>
         </c:scaling>
@@ -31053,7 +31119,7 @@
             <a:endParaRPr lang="en-US"/>
           </a:p>
         </c:txPr>
-        <c:crossAx val="73687040"/>
+        <c:crossAx val="148407808"/>
         <c:crosses val="autoZero"/>
         <c:crossBetween val="midCat"/>
       </c:valAx>
@@ -32176,8 +32242,8 @@
           <c:showPercent val="0"/>
           <c:showBubbleSize val="0"/>
         </c:dLbls>
-        <c:axId val="73745152"/>
-        <c:axId val="73747456"/>
+        <c:axId val="146901248"/>
+        <c:axId val="146903808"/>
         <c:extLst xmlns:c16r2="http://schemas.microsoft.com/office/drawing/2015/06/chart">
           <c:ext xmlns:c15="http://schemas.microsoft.com/office/drawing/2012/chart" uri="{02D57815-91ED-43cb-92C2-25804820EDAC}">
             <c15:filteredScatterSeries>
@@ -32912,7 +32978,7 @@
         </c:extLst>
       </c:scatterChart>
       <c:valAx>
-        <c:axId val="73745152"/>
+        <c:axId val="146901248"/>
         <c:scaling>
           <c:orientation val="minMax"/>
         </c:scaling>
@@ -33005,12 +33071,12 @@
             <a:endParaRPr lang="en-US"/>
           </a:p>
         </c:txPr>
-        <c:crossAx val="73747456"/>
+        <c:crossAx val="146903808"/>
         <c:crosses val="autoZero"/>
         <c:crossBetween val="midCat"/>
       </c:valAx>
       <c:valAx>
-        <c:axId val="73747456"/>
+        <c:axId val="146903808"/>
         <c:scaling>
           <c:orientation val="minMax"/>
         </c:scaling>
@@ -33107,7 +33173,7 @@
             <a:endParaRPr lang="en-US"/>
           </a:p>
         </c:txPr>
-        <c:crossAx val="73745152"/>
+        <c:crossAx val="146901248"/>
         <c:crosses val="autoZero"/>
         <c:crossBetween val="midCat"/>
       </c:valAx>
@@ -33475,7 +33541,7 @@
 </file>
 
 <file path=customXml/itemProps1.xml><?xml version="1.0" encoding="utf-8"?>
-<ds:datastoreItem xmlns:ds="http://schemas.openxmlformats.org/officeDocument/2006/customXml" ds:itemID="{F787BEF6-ADCF-4967-A078-03C7B37F891D}">
+<ds:datastoreItem xmlns:ds="http://schemas.openxmlformats.org/officeDocument/2006/customXml" ds:itemID="{79B46A7C-C7E9-4375-A0D7-D90785BF32FA}">
   <ds:schemaRefs>
     <ds:schemaRef ds:uri="http://schemas.openxmlformats.org/officeDocument/2006/bibliography"/>
   </ds:schemaRefs>

</xml_diff>

<commit_message>
Nastavljen rad na wordovom docu
</commit_message>
<xml_diff>
--- a/Paralelizam u algoritmima sortiranja.docx
+++ b/Paralelizam u algoritmima sortiranja.docx
@@ -15669,8 +15669,6 @@
         </w:rPr>
         <w:t>, itd</w:t>
       </w:r>
-      <w:bookmarkStart w:id="73" w:name="_GoBack"/>
-      <w:bookmarkEnd w:id="73"/>
       <w:r>
         <w:rPr>
           <w:lang w:val="sr-Latn-BA"/>
@@ -15984,16 +15982,16 @@
           <w:lang w:val="sr-Latn-BA"/>
         </w:rPr>
       </w:pPr>
-      <w:bookmarkStart w:id="74" w:name="_Toc139650700"/>
-      <w:bookmarkStart w:id="75" w:name="_Toc139965571"/>
+      <w:bookmarkStart w:id="73" w:name="_Toc139650700"/>
+      <w:bookmarkStart w:id="74" w:name="_Toc139965571"/>
       <w:r>
         <w:rPr>
           <w:lang w:val="sr-Latn-BA"/>
         </w:rPr>
         <w:t>Implementacija paralelnog selection sorta</w:t>
       </w:r>
+      <w:bookmarkEnd w:id="73"/>
       <w:bookmarkEnd w:id="74"/>
-      <w:bookmarkEnd w:id="75"/>
     </w:p>
     <w:p>
       <w:pPr>
@@ -16187,32 +16185,32 @@
           <w:lang w:val="sr-Latn-BA"/>
         </w:rPr>
       </w:pPr>
-      <w:bookmarkStart w:id="76" w:name="_Toc139965572"/>
+      <w:bookmarkStart w:id="75" w:name="_Toc139965572"/>
       <w:r>
         <w:rPr>
           <w:lang w:val="sr-Latn-BA"/>
         </w:rPr>
         <w:t>Aplikacija i uputstvo za upotrebu</w:t>
       </w:r>
+      <w:bookmarkEnd w:id="75"/>
+    </w:p>
+    <w:p>
+      <w:pPr>
+        <w:pStyle w:val="Heading2"/>
+        <w:rPr>
+          <w:lang w:val="sr-Latn-BA"/>
+        </w:rPr>
+      </w:pPr>
+      <w:bookmarkStart w:id="76" w:name="_Toc139650696"/>
+      <w:bookmarkStart w:id="77" w:name="_Toc139965573"/>
+      <w:r>
+        <w:rPr>
+          <w:lang w:val="sr-Latn-BA"/>
+        </w:rPr>
+        <w:t>Zapažanja o implementaciji</w:t>
+      </w:r>
       <w:bookmarkEnd w:id="76"/>
-    </w:p>
-    <w:p>
-      <w:pPr>
-        <w:pStyle w:val="Heading2"/>
-        <w:rPr>
-          <w:lang w:val="sr-Latn-BA"/>
-        </w:rPr>
-      </w:pPr>
-      <w:bookmarkStart w:id="77" w:name="_Toc139650696"/>
-      <w:bookmarkStart w:id="78" w:name="_Toc139965573"/>
-      <w:r>
-        <w:rPr>
-          <w:lang w:val="sr-Latn-BA"/>
-        </w:rPr>
-        <w:t>Zapažanja o implementaciji</w:t>
-      </w:r>
       <w:bookmarkEnd w:id="77"/>
-      <w:bookmarkEnd w:id="78"/>
     </w:p>
     <w:p>
       <w:pPr>
@@ -16239,7 +16237,19 @@
         <w:rPr>
           <w:lang w:val="sr-Latn-BA"/>
         </w:rPr>
-        <w:t xml:space="preserve">Preostaje opcija korištenja običnih nizova. Pošto su jednostavniji, očekivano je da nizovi pokažu bolje performanse od Collections klasa. No odmah je očigledno ograničenje nizova u programskom jeziku Java i ostalim C-like jezicima a to su: jaki tipovi. To jeste, tip podatka koji, u našem slučaju, prima sort metoda mora biti unaprijed poznat. Iz tog razloga koristili smo mogućnost Jave dodanu u verziji 5 – Generics ili generični tipovi. Ukratko, moguće je proglasiti generički tip na nivou klase ili metode, i koristiti ga unutar njih, po potrebi. Po konvenciji, novi tip je označen sa velikim slovom T, i u kodu treba da predstavlja generički tip. Generički tip koji smo koristili je </w:t>
+        <w:t>Preostaje opcija korištenja običnih nizova. Pošto su jednostavniji, očekivano je da nizovi pokažu bolje performanse od Collections klasa. No odmah je očigledno ograničenje nizova u programskom jeziku Java i ostalim C-like jezicima</w:t>
+      </w:r>
+      <w:r>
+        <w:rPr>
+          <w:lang w:val="sr-Latn-BA"/>
+        </w:rPr>
+        <w:t>,</w:t>
+      </w:r>
+      <w:r>
+        <w:rPr>
+          <w:lang w:val="sr-Latn-BA"/>
+        </w:rPr>
+        <w:t xml:space="preserve"> a to su: jaki tipovi. To jeste, tip podatka koji, u našem slučaju, prima sort metoda mora biti unaprijed poznat. Iz tog razloga koristili smo mogućnost Jave dodanu u verziji 5 – Generics ili generični tipovi. Ukratko, moguće je proglasiti generički tip na nivou klase ili metode, i koristiti ga unutar njih, po potrebi. Po konvenciji, novi tip je označen sa velikim slovom T, i u kodu treba da predstavlja generički tip. Generički tip koji smo koristili je </w:t>
       </w:r>
       <w:r>
         <w:rPr>
@@ -16269,13 +16279,78 @@
           <w:lang w:val="sr-Latn-BA"/>
         </w:rPr>
       </w:pPr>
-      <w:bookmarkStart w:id="79" w:name="_Toc139965574"/>
+      <w:bookmarkStart w:id="78" w:name="_Toc139965574"/>
       <w:r>
         <w:rPr>
           <w:lang w:val="sr-Latn-BA"/>
         </w:rPr>
         <w:t>Uputstvo za aplikaciju</w:t>
       </w:r>
+      <w:bookmarkEnd w:id="78"/>
+    </w:p>
+    <w:p>
+      <w:pPr>
+        <w:rPr>
+          <w:lang w:val="sr-Latn-BA"/>
+        </w:rPr>
+      </w:pPr>
+      <w:r>
+        <w:rPr>
+          <w:lang w:val="sr-Latn-BA"/>
+        </w:rPr>
+        <w:t xml:space="preserve">U nastavku ćemo nabrojati sve funkcionalnosti koje pruža naša aplikacija, te ćemo objasniti šta pojedini buttoni rade na interfejsu aplikacije, te koja je njihova uloga. </w:t>
+      </w:r>
+    </w:p>
+    <w:p>
+      <w:pPr>
+        <w:rPr>
+          <w:lang w:val="sr-Latn-BA"/>
+        </w:rPr>
+      </w:pPr>
+    </w:p>
+    <w:p>
+      <w:pPr>
+        <w:rPr>
+          <w:lang w:val="sr-Latn-BA"/>
+        </w:rPr>
+      </w:pPr>
+      <w:r>
+        <w:rPr>
+          <w:lang w:val="sr-Latn-BA"/>
+        </w:rPr>
+        <w:t>Naša</w:t>
+      </w:r>
+      <w:r>
+        <w:rPr>
+          <w:lang w:val="sr-Latn-BA"/>
+        </w:rPr>
+        <w:t xml:space="preserve"> aplikacija omogućava generisanje i sortiranje nizova brojeva, kao i praćenje vremena izvršenja različitih algoritama za sortiranje.</w:t>
+      </w:r>
+      <w:r>
+        <w:rPr>
+          <w:lang w:val="sr-Latn-BA"/>
+        </w:rPr>
+        <w:t xml:space="preserve"> Niz može da bude željene veličine, a brojevi se generišu random() funkcijom, u rasponu od -10 000 do 10 000. U nastavku, slijede koraci, </w:t>
+      </w:r>
+      <w:r>
+        <w:rPr>
+          <w:lang w:val="sr-Latn-BA"/>
+        </w:rPr>
+        <w:t xml:space="preserve">kako biste </w:t>
+      </w:r>
+      <w:r>
+        <w:rPr>
+          <w:lang w:val="sr-Latn-BA"/>
+        </w:rPr>
+        <w:t xml:space="preserve">znali </w:t>
+      </w:r>
+      <w:r>
+        <w:rPr>
+          <w:lang w:val="sr-Latn-BA"/>
+        </w:rPr>
+        <w:t>koristili aplikaciju:</w:t>
+      </w:r>
+      <w:bookmarkStart w:id="79" w:name="_GoBack"/>
       <w:bookmarkEnd w:id="79"/>
     </w:p>
     <w:p>
@@ -16290,6 +16365,7 @@
         <w:rPr>
           <w:lang w:val="sr-Latn-BA"/>
         </w:rPr>
+        <w:lastRenderedPageBreak/>
         <w:t>Čitanje koda</w:t>
       </w:r>
       <w:bookmarkEnd w:id="80"/>
@@ -16726,7 +16802,7 @@
             <wp:docPr id="48" name="Chart 48">
               <a:extLst xmlns:a="http://schemas.openxmlformats.org/drawingml/2006/main">
                 <a:ext uri="{FF2B5EF4-FFF2-40B4-BE49-F238E27FC236}">
-                  <a16:creationId xmlns="" xmlns:cx="http://schemas.microsoft.com/office/drawing/2014/chartex" xmlns:cx1="http://schemas.microsoft.com/office/drawing/2015/9/8/chartex" xmlns:cx2="http://schemas.microsoft.com/office/drawing/2015/10/21/chartex" xmlns:cx3="http://schemas.microsoft.com/office/drawing/2016/5/9/chartex" xmlns:cx4="http://schemas.microsoft.com/office/drawing/2016/5/10/chartex" xmlns:cx5="http://schemas.microsoft.com/office/drawing/2016/5/11/chartex" xmlns:cx6="http://schemas.microsoft.com/office/drawing/2016/5/12/chartex" xmlns:cx7="http://schemas.microsoft.com/office/drawing/2016/5/13/chartex" xmlns:cx8="http://schemas.microsoft.com/office/drawing/2016/5/14/chartex" xmlns:aink="http://schemas.microsoft.com/office/drawing/2016/ink" xmlns:am3d="http://schemas.microsoft.com/office/drawing/2017/model3d" xmlns:o="urn:schemas-microsoft-com:office:office" xmlns:v="urn:schemas-microsoft-com:vml" xmlns:w10="urn:schemas-microsoft-com:office:word" xmlns:w="http://schemas.openxmlformats.org/wordprocessingml/2006/main" xmlns:w15="http://schemas.microsoft.com/office/word/2012/wordml" xmlns:w16cid="http://schemas.microsoft.com/office/word/2016/wordml/cid" xmlns:w16se="http://schemas.microsoft.com/office/word/2015/wordml/symex" xmlns:a16="http://schemas.microsoft.com/office/drawing/2014/main" xmlns:arto="http://schemas.microsoft.com/office/word/2006/arto" id="{CB999CB8-E984-4537-AF92-6C263ED4429D}"/>
+                  <a16:creationId xmlns:arto="http://schemas.microsoft.com/office/word/2006/arto" xmlns:a16="http://schemas.microsoft.com/office/drawing/2014/main" xmlns:w16se="http://schemas.microsoft.com/office/word/2015/wordml/symex" xmlns:w16cid="http://schemas.microsoft.com/office/word/2016/wordml/cid" xmlns:w15="http://schemas.microsoft.com/office/word/2012/wordml" xmlns:w="http://schemas.openxmlformats.org/wordprocessingml/2006/main" xmlns:w10="urn:schemas-microsoft-com:office:word" xmlns:v="urn:schemas-microsoft-com:vml" xmlns:o="urn:schemas-microsoft-com:office:office" xmlns:am3d="http://schemas.microsoft.com/office/drawing/2017/model3d" xmlns:aink="http://schemas.microsoft.com/office/drawing/2016/ink" xmlns:cx8="http://schemas.microsoft.com/office/drawing/2016/5/14/chartex" xmlns:cx7="http://schemas.microsoft.com/office/drawing/2016/5/13/chartex" xmlns:cx6="http://schemas.microsoft.com/office/drawing/2016/5/12/chartex" xmlns:cx5="http://schemas.microsoft.com/office/drawing/2016/5/11/chartex" xmlns:cx4="http://schemas.microsoft.com/office/drawing/2016/5/10/chartex" xmlns:cx3="http://schemas.microsoft.com/office/drawing/2016/5/9/chartex" xmlns:cx2="http://schemas.microsoft.com/office/drawing/2015/10/21/chartex" xmlns:cx1="http://schemas.microsoft.com/office/drawing/2015/9/8/chartex" xmlns:cx="http://schemas.microsoft.com/office/drawing/2014/chartex" xmlns="" id="{CB999CB8-E984-4537-AF92-6C263ED4429D}"/>
                 </a:ext>
               </a:extLst>
             </wp:docPr>
@@ -16875,7 +16951,7 @@
             <wp:docPr id="47" name="Chart 47">
               <a:extLst xmlns:a="http://schemas.openxmlformats.org/drawingml/2006/main">
                 <a:ext uri="{FF2B5EF4-FFF2-40B4-BE49-F238E27FC236}">
-                  <a16:creationId xmlns="" xmlns:cx="http://schemas.microsoft.com/office/drawing/2014/chartex" xmlns:cx1="http://schemas.microsoft.com/office/drawing/2015/9/8/chartex" xmlns:cx2="http://schemas.microsoft.com/office/drawing/2015/10/21/chartex" xmlns:cx3="http://schemas.microsoft.com/office/drawing/2016/5/9/chartex" xmlns:cx4="http://schemas.microsoft.com/office/drawing/2016/5/10/chartex" xmlns:cx5="http://schemas.microsoft.com/office/drawing/2016/5/11/chartex" xmlns:cx6="http://schemas.microsoft.com/office/drawing/2016/5/12/chartex" xmlns:cx7="http://schemas.microsoft.com/office/drawing/2016/5/13/chartex" xmlns:cx8="http://schemas.microsoft.com/office/drawing/2016/5/14/chartex" xmlns:aink="http://schemas.microsoft.com/office/drawing/2016/ink" xmlns:am3d="http://schemas.microsoft.com/office/drawing/2017/model3d" xmlns:o="urn:schemas-microsoft-com:office:office" xmlns:v="urn:schemas-microsoft-com:vml" xmlns:w10="urn:schemas-microsoft-com:office:word" xmlns:w="http://schemas.openxmlformats.org/wordprocessingml/2006/main" xmlns:w15="http://schemas.microsoft.com/office/word/2012/wordml" xmlns:w16cid="http://schemas.microsoft.com/office/word/2016/wordml/cid" xmlns:w16se="http://schemas.microsoft.com/office/word/2015/wordml/symex" xmlns:a16="http://schemas.microsoft.com/office/drawing/2014/main" xmlns:arto="http://schemas.microsoft.com/office/word/2006/arto" id="{2CDE5E88-60C7-4307-ACB6-668AAB3F1F8C}"/>
+                  <a16:creationId xmlns:arto="http://schemas.microsoft.com/office/word/2006/arto" xmlns:a16="http://schemas.microsoft.com/office/drawing/2014/main" xmlns:w16se="http://schemas.microsoft.com/office/word/2015/wordml/symex" xmlns:w16cid="http://schemas.microsoft.com/office/word/2016/wordml/cid" xmlns:w15="http://schemas.microsoft.com/office/word/2012/wordml" xmlns:w="http://schemas.openxmlformats.org/wordprocessingml/2006/main" xmlns:w10="urn:schemas-microsoft-com:office:word" xmlns:v="urn:schemas-microsoft-com:vml" xmlns:o="urn:schemas-microsoft-com:office:office" xmlns:am3d="http://schemas.microsoft.com/office/drawing/2017/model3d" xmlns:aink="http://schemas.microsoft.com/office/drawing/2016/ink" xmlns:cx8="http://schemas.microsoft.com/office/drawing/2016/5/14/chartex" xmlns:cx7="http://schemas.microsoft.com/office/drawing/2016/5/13/chartex" xmlns:cx6="http://schemas.microsoft.com/office/drawing/2016/5/12/chartex" xmlns:cx5="http://schemas.microsoft.com/office/drawing/2016/5/11/chartex" xmlns:cx4="http://schemas.microsoft.com/office/drawing/2016/5/10/chartex" xmlns:cx3="http://schemas.microsoft.com/office/drawing/2016/5/9/chartex" xmlns:cx2="http://schemas.microsoft.com/office/drawing/2015/10/21/chartex" xmlns:cx1="http://schemas.microsoft.com/office/drawing/2015/9/8/chartex" xmlns:cx="http://schemas.microsoft.com/office/drawing/2014/chartex" xmlns="" id="{2CDE5E88-60C7-4307-ACB6-668AAB3F1F8C}"/>
                 </a:ext>
               </a:extLst>
             </wp:docPr>
@@ -17032,7 +17108,7 @@
             <wp:docPr id="45" name="Chart 45">
               <a:extLst xmlns:a="http://schemas.openxmlformats.org/drawingml/2006/main">
                 <a:ext uri="{FF2B5EF4-FFF2-40B4-BE49-F238E27FC236}">
-                  <a16:creationId xmlns="" xmlns:cx="http://schemas.microsoft.com/office/drawing/2014/chartex" xmlns:cx1="http://schemas.microsoft.com/office/drawing/2015/9/8/chartex" xmlns:cx2="http://schemas.microsoft.com/office/drawing/2015/10/21/chartex" xmlns:cx3="http://schemas.microsoft.com/office/drawing/2016/5/9/chartex" xmlns:cx4="http://schemas.microsoft.com/office/drawing/2016/5/10/chartex" xmlns:cx5="http://schemas.microsoft.com/office/drawing/2016/5/11/chartex" xmlns:cx6="http://schemas.microsoft.com/office/drawing/2016/5/12/chartex" xmlns:cx7="http://schemas.microsoft.com/office/drawing/2016/5/13/chartex" xmlns:cx8="http://schemas.microsoft.com/office/drawing/2016/5/14/chartex" xmlns:aink="http://schemas.microsoft.com/office/drawing/2016/ink" xmlns:am3d="http://schemas.microsoft.com/office/drawing/2017/model3d" xmlns:o="urn:schemas-microsoft-com:office:office" xmlns:v="urn:schemas-microsoft-com:vml" xmlns:w10="urn:schemas-microsoft-com:office:word" xmlns:w="http://schemas.openxmlformats.org/wordprocessingml/2006/main" xmlns:w15="http://schemas.microsoft.com/office/word/2012/wordml" xmlns:w16cid="http://schemas.microsoft.com/office/word/2016/wordml/cid" xmlns:w16se="http://schemas.microsoft.com/office/word/2015/wordml/symex" xmlns:a16="http://schemas.microsoft.com/office/drawing/2014/main" xmlns:arto="http://schemas.microsoft.com/office/word/2006/arto" id="{1B0E71AA-0BE4-4FDD-9C6E-BCFD85D1BEF8}"/>
+                  <a16:creationId xmlns:arto="http://schemas.microsoft.com/office/word/2006/arto" xmlns:a16="http://schemas.microsoft.com/office/drawing/2014/main" xmlns:w16se="http://schemas.microsoft.com/office/word/2015/wordml/symex" xmlns:w16cid="http://schemas.microsoft.com/office/word/2016/wordml/cid" xmlns:w15="http://schemas.microsoft.com/office/word/2012/wordml" xmlns:w="http://schemas.openxmlformats.org/wordprocessingml/2006/main" xmlns:w10="urn:schemas-microsoft-com:office:word" xmlns:v="urn:schemas-microsoft-com:vml" xmlns:o="urn:schemas-microsoft-com:office:office" xmlns:am3d="http://schemas.microsoft.com/office/drawing/2017/model3d" xmlns:aink="http://schemas.microsoft.com/office/drawing/2016/ink" xmlns:cx8="http://schemas.microsoft.com/office/drawing/2016/5/14/chartex" xmlns:cx7="http://schemas.microsoft.com/office/drawing/2016/5/13/chartex" xmlns:cx6="http://schemas.microsoft.com/office/drawing/2016/5/12/chartex" xmlns:cx5="http://schemas.microsoft.com/office/drawing/2016/5/11/chartex" xmlns:cx4="http://schemas.microsoft.com/office/drawing/2016/5/10/chartex" xmlns:cx3="http://schemas.microsoft.com/office/drawing/2016/5/9/chartex" xmlns:cx2="http://schemas.microsoft.com/office/drawing/2015/10/21/chartex" xmlns:cx1="http://schemas.microsoft.com/office/drawing/2015/9/8/chartex" xmlns:cx="http://schemas.microsoft.com/office/drawing/2014/chartex" xmlns="" id="{1B0E71AA-0BE4-4FDD-9C6E-BCFD85D1BEF8}"/>
                 </a:ext>
               </a:extLst>
             </wp:docPr>
@@ -17092,7 +17168,7 @@
             <wp:docPr id="49" name="Chart 49">
               <a:extLst xmlns:a="http://schemas.openxmlformats.org/drawingml/2006/main">
                 <a:ext uri="{FF2B5EF4-FFF2-40B4-BE49-F238E27FC236}">
-                  <a16:creationId xmlns="" xmlns:cx="http://schemas.microsoft.com/office/drawing/2014/chartex" xmlns:cx1="http://schemas.microsoft.com/office/drawing/2015/9/8/chartex" xmlns:cx2="http://schemas.microsoft.com/office/drawing/2015/10/21/chartex" xmlns:cx3="http://schemas.microsoft.com/office/drawing/2016/5/9/chartex" xmlns:cx4="http://schemas.microsoft.com/office/drawing/2016/5/10/chartex" xmlns:cx5="http://schemas.microsoft.com/office/drawing/2016/5/11/chartex" xmlns:cx6="http://schemas.microsoft.com/office/drawing/2016/5/12/chartex" xmlns:cx7="http://schemas.microsoft.com/office/drawing/2016/5/13/chartex" xmlns:cx8="http://schemas.microsoft.com/office/drawing/2016/5/14/chartex" xmlns:aink="http://schemas.microsoft.com/office/drawing/2016/ink" xmlns:am3d="http://schemas.microsoft.com/office/drawing/2017/model3d" xmlns:o="urn:schemas-microsoft-com:office:office" xmlns:v="urn:schemas-microsoft-com:vml" xmlns:w10="urn:schemas-microsoft-com:office:word" xmlns:w="http://schemas.openxmlformats.org/wordprocessingml/2006/main" xmlns:w15="http://schemas.microsoft.com/office/word/2012/wordml" xmlns:w16cid="http://schemas.microsoft.com/office/word/2016/wordml/cid" xmlns:w16se="http://schemas.microsoft.com/office/word/2015/wordml/symex" xmlns:a16="http://schemas.microsoft.com/office/drawing/2014/main" xmlns:arto="http://schemas.microsoft.com/office/word/2006/arto" id="{5DB9F0CB-4916-45F8-9500-BB5459F43BA2}"/>
+                  <a16:creationId xmlns:arto="http://schemas.microsoft.com/office/word/2006/arto" xmlns:a16="http://schemas.microsoft.com/office/drawing/2014/main" xmlns:w16se="http://schemas.microsoft.com/office/word/2015/wordml/symex" xmlns:w16cid="http://schemas.microsoft.com/office/word/2016/wordml/cid" xmlns:w15="http://schemas.microsoft.com/office/word/2012/wordml" xmlns:w="http://schemas.openxmlformats.org/wordprocessingml/2006/main" xmlns:w10="urn:schemas-microsoft-com:office:word" xmlns:v="urn:schemas-microsoft-com:vml" xmlns:o="urn:schemas-microsoft-com:office:office" xmlns:am3d="http://schemas.microsoft.com/office/drawing/2017/model3d" xmlns:aink="http://schemas.microsoft.com/office/drawing/2016/ink" xmlns:cx8="http://schemas.microsoft.com/office/drawing/2016/5/14/chartex" xmlns:cx7="http://schemas.microsoft.com/office/drawing/2016/5/13/chartex" xmlns:cx6="http://schemas.microsoft.com/office/drawing/2016/5/12/chartex" xmlns:cx5="http://schemas.microsoft.com/office/drawing/2016/5/11/chartex" xmlns:cx4="http://schemas.microsoft.com/office/drawing/2016/5/10/chartex" xmlns:cx3="http://schemas.microsoft.com/office/drawing/2016/5/9/chartex" xmlns:cx2="http://schemas.microsoft.com/office/drawing/2015/10/21/chartex" xmlns:cx1="http://schemas.microsoft.com/office/drawing/2015/9/8/chartex" xmlns:cx="http://schemas.microsoft.com/office/drawing/2014/chartex" xmlns="" id="{5DB9F0CB-4916-45F8-9500-BB5459F43BA2}"/>
                 </a:ext>
               </a:extLst>
             </wp:docPr>
@@ -17211,7 +17287,7 @@
             <wp:docPr id="50" name="Chart 50">
               <a:extLst xmlns:a="http://schemas.openxmlformats.org/drawingml/2006/main">
                 <a:ext uri="{FF2B5EF4-FFF2-40B4-BE49-F238E27FC236}">
-                  <a16:creationId xmlns="" xmlns:cx="http://schemas.microsoft.com/office/drawing/2014/chartex" xmlns:cx1="http://schemas.microsoft.com/office/drawing/2015/9/8/chartex" xmlns:cx2="http://schemas.microsoft.com/office/drawing/2015/10/21/chartex" xmlns:cx3="http://schemas.microsoft.com/office/drawing/2016/5/9/chartex" xmlns:cx4="http://schemas.microsoft.com/office/drawing/2016/5/10/chartex" xmlns:cx5="http://schemas.microsoft.com/office/drawing/2016/5/11/chartex" xmlns:cx6="http://schemas.microsoft.com/office/drawing/2016/5/12/chartex" xmlns:cx7="http://schemas.microsoft.com/office/drawing/2016/5/13/chartex" xmlns:cx8="http://schemas.microsoft.com/office/drawing/2016/5/14/chartex" xmlns:aink="http://schemas.microsoft.com/office/drawing/2016/ink" xmlns:am3d="http://schemas.microsoft.com/office/drawing/2017/model3d" xmlns:o="urn:schemas-microsoft-com:office:office" xmlns:v="urn:schemas-microsoft-com:vml" xmlns:w10="urn:schemas-microsoft-com:office:word" xmlns:w="http://schemas.openxmlformats.org/wordprocessingml/2006/main" xmlns:w15="http://schemas.microsoft.com/office/word/2012/wordml" xmlns:w16cid="http://schemas.microsoft.com/office/word/2016/wordml/cid" xmlns:w16se="http://schemas.microsoft.com/office/word/2015/wordml/symex" xmlns:a16="http://schemas.microsoft.com/office/drawing/2014/main" xmlns:arto="http://schemas.microsoft.com/office/word/2006/arto" id="{F15159D1-2EEE-447F-B9A9-8D344902669B}"/>
+                  <a16:creationId xmlns:arto="http://schemas.microsoft.com/office/word/2006/arto" xmlns:a16="http://schemas.microsoft.com/office/drawing/2014/main" xmlns:w16se="http://schemas.microsoft.com/office/word/2015/wordml/symex" xmlns:w16cid="http://schemas.microsoft.com/office/word/2016/wordml/cid" xmlns:w15="http://schemas.microsoft.com/office/word/2012/wordml" xmlns:w="http://schemas.openxmlformats.org/wordprocessingml/2006/main" xmlns:w10="urn:schemas-microsoft-com:office:word" xmlns:v="urn:schemas-microsoft-com:vml" xmlns:o="urn:schemas-microsoft-com:office:office" xmlns:am3d="http://schemas.microsoft.com/office/drawing/2017/model3d" xmlns:aink="http://schemas.microsoft.com/office/drawing/2016/ink" xmlns:cx8="http://schemas.microsoft.com/office/drawing/2016/5/14/chartex" xmlns:cx7="http://schemas.microsoft.com/office/drawing/2016/5/13/chartex" xmlns:cx6="http://schemas.microsoft.com/office/drawing/2016/5/12/chartex" xmlns:cx5="http://schemas.microsoft.com/office/drawing/2016/5/11/chartex" xmlns:cx4="http://schemas.microsoft.com/office/drawing/2016/5/10/chartex" xmlns:cx3="http://schemas.microsoft.com/office/drawing/2016/5/9/chartex" xmlns:cx2="http://schemas.microsoft.com/office/drawing/2015/10/21/chartex" xmlns:cx1="http://schemas.microsoft.com/office/drawing/2015/9/8/chartex" xmlns:cx="http://schemas.microsoft.com/office/drawing/2014/chartex" xmlns="" id="{F15159D1-2EEE-447F-B9A9-8D344902669B}"/>
                 </a:ext>
               </a:extLst>
             </wp:docPr>
@@ -17304,7 +17380,7 @@
             <wp:docPr id="51" name="Chart 51">
               <a:extLst xmlns:a="http://schemas.openxmlformats.org/drawingml/2006/main">
                 <a:ext uri="{FF2B5EF4-FFF2-40B4-BE49-F238E27FC236}">
-                  <a16:creationId xmlns="" xmlns:cx="http://schemas.microsoft.com/office/drawing/2014/chartex" xmlns:cx1="http://schemas.microsoft.com/office/drawing/2015/9/8/chartex" xmlns:cx2="http://schemas.microsoft.com/office/drawing/2015/10/21/chartex" xmlns:cx3="http://schemas.microsoft.com/office/drawing/2016/5/9/chartex" xmlns:cx4="http://schemas.microsoft.com/office/drawing/2016/5/10/chartex" xmlns:cx5="http://schemas.microsoft.com/office/drawing/2016/5/11/chartex" xmlns:cx6="http://schemas.microsoft.com/office/drawing/2016/5/12/chartex" xmlns:cx7="http://schemas.microsoft.com/office/drawing/2016/5/13/chartex" xmlns:cx8="http://schemas.microsoft.com/office/drawing/2016/5/14/chartex" xmlns:aink="http://schemas.microsoft.com/office/drawing/2016/ink" xmlns:am3d="http://schemas.microsoft.com/office/drawing/2017/model3d" xmlns:o="urn:schemas-microsoft-com:office:office" xmlns:v="urn:schemas-microsoft-com:vml" xmlns:w10="urn:schemas-microsoft-com:office:word" xmlns:w="http://schemas.openxmlformats.org/wordprocessingml/2006/main" xmlns:w15="http://schemas.microsoft.com/office/word/2012/wordml" xmlns:w16cid="http://schemas.microsoft.com/office/word/2016/wordml/cid" xmlns:w16se="http://schemas.microsoft.com/office/word/2015/wordml/symex" xmlns:a16="http://schemas.microsoft.com/office/drawing/2014/main" xmlns:arto="http://schemas.microsoft.com/office/word/2006/arto" id="{A6888001-24CD-4CA5-B934-F118B2EB9F30}"/>
+                  <a16:creationId xmlns:arto="http://schemas.microsoft.com/office/word/2006/arto" xmlns:a16="http://schemas.microsoft.com/office/drawing/2014/main" xmlns:w16se="http://schemas.microsoft.com/office/word/2015/wordml/symex" xmlns:w16cid="http://schemas.microsoft.com/office/word/2016/wordml/cid" xmlns:w15="http://schemas.microsoft.com/office/word/2012/wordml" xmlns:w="http://schemas.openxmlformats.org/wordprocessingml/2006/main" xmlns:w10="urn:schemas-microsoft-com:office:word" xmlns:v="urn:schemas-microsoft-com:vml" xmlns:o="urn:schemas-microsoft-com:office:office" xmlns:am3d="http://schemas.microsoft.com/office/drawing/2017/model3d" xmlns:aink="http://schemas.microsoft.com/office/drawing/2016/ink" xmlns:cx8="http://schemas.microsoft.com/office/drawing/2016/5/14/chartex" xmlns:cx7="http://schemas.microsoft.com/office/drawing/2016/5/13/chartex" xmlns:cx6="http://schemas.microsoft.com/office/drawing/2016/5/12/chartex" xmlns:cx5="http://schemas.microsoft.com/office/drawing/2016/5/11/chartex" xmlns:cx4="http://schemas.microsoft.com/office/drawing/2016/5/10/chartex" xmlns:cx3="http://schemas.microsoft.com/office/drawing/2016/5/9/chartex" xmlns:cx2="http://schemas.microsoft.com/office/drawing/2015/10/21/chartex" xmlns:cx1="http://schemas.microsoft.com/office/drawing/2015/9/8/chartex" xmlns:cx="http://schemas.microsoft.com/office/drawing/2014/chartex" xmlns="" id="{A6888001-24CD-4CA5-B934-F118B2EB9F30}"/>
                 </a:ext>
               </a:extLst>
             </wp:docPr>
@@ -17376,7 +17452,7 @@
             <wp:docPr id="52" name="Chart 52">
               <a:extLst xmlns:a="http://schemas.openxmlformats.org/drawingml/2006/main">
                 <a:ext uri="{FF2B5EF4-FFF2-40B4-BE49-F238E27FC236}">
-                  <a16:creationId xmlns="" xmlns:cx="http://schemas.microsoft.com/office/drawing/2014/chartex" xmlns:cx1="http://schemas.microsoft.com/office/drawing/2015/9/8/chartex" xmlns:cx2="http://schemas.microsoft.com/office/drawing/2015/10/21/chartex" xmlns:cx3="http://schemas.microsoft.com/office/drawing/2016/5/9/chartex" xmlns:cx4="http://schemas.microsoft.com/office/drawing/2016/5/10/chartex" xmlns:cx5="http://schemas.microsoft.com/office/drawing/2016/5/11/chartex" xmlns:cx6="http://schemas.microsoft.com/office/drawing/2016/5/12/chartex" xmlns:cx7="http://schemas.microsoft.com/office/drawing/2016/5/13/chartex" xmlns:cx8="http://schemas.microsoft.com/office/drawing/2016/5/14/chartex" xmlns:aink="http://schemas.microsoft.com/office/drawing/2016/ink" xmlns:am3d="http://schemas.microsoft.com/office/drawing/2017/model3d" xmlns:o="urn:schemas-microsoft-com:office:office" xmlns:v="urn:schemas-microsoft-com:vml" xmlns:w10="urn:schemas-microsoft-com:office:word" xmlns:w="http://schemas.openxmlformats.org/wordprocessingml/2006/main" xmlns:w15="http://schemas.microsoft.com/office/word/2012/wordml" xmlns:w16cid="http://schemas.microsoft.com/office/word/2016/wordml/cid" xmlns:w16se="http://schemas.microsoft.com/office/word/2015/wordml/symex" xmlns:a16="http://schemas.microsoft.com/office/drawing/2014/main" xmlns:arto="http://schemas.microsoft.com/office/word/2006/arto" id="{4E72E192-F3A9-497A-95B0-4DFED24EFD62}"/>
+                  <a16:creationId xmlns:arto="http://schemas.microsoft.com/office/word/2006/arto" xmlns:a16="http://schemas.microsoft.com/office/drawing/2014/main" xmlns:w16se="http://schemas.microsoft.com/office/word/2015/wordml/symex" xmlns:w16cid="http://schemas.microsoft.com/office/word/2016/wordml/cid" xmlns:w15="http://schemas.microsoft.com/office/word/2012/wordml" xmlns:w="http://schemas.openxmlformats.org/wordprocessingml/2006/main" xmlns:w10="urn:schemas-microsoft-com:office:word" xmlns:v="urn:schemas-microsoft-com:vml" xmlns:o="urn:schemas-microsoft-com:office:office" xmlns:am3d="http://schemas.microsoft.com/office/drawing/2017/model3d" xmlns:aink="http://schemas.microsoft.com/office/drawing/2016/ink" xmlns:cx8="http://schemas.microsoft.com/office/drawing/2016/5/14/chartex" xmlns:cx7="http://schemas.microsoft.com/office/drawing/2016/5/13/chartex" xmlns:cx6="http://schemas.microsoft.com/office/drawing/2016/5/12/chartex" xmlns:cx5="http://schemas.microsoft.com/office/drawing/2016/5/11/chartex" xmlns:cx4="http://schemas.microsoft.com/office/drawing/2016/5/10/chartex" xmlns:cx3="http://schemas.microsoft.com/office/drawing/2016/5/9/chartex" xmlns:cx2="http://schemas.microsoft.com/office/drawing/2015/10/21/chartex" xmlns:cx1="http://schemas.microsoft.com/office/drawing/2015/9/8/chartex" xmlns:cx="http://schemas.microsoft.com/office/drawing/2014/chartex" xmlns="" id="{4E72E192-F3A9-497A-95B0-4DFED24EFD62}"/>
                 </a:ext>
               </a:extLst>
             </wp:docPr>
@@ -17410,7 +17486,7 @@
             <wp:docPr id="53" name="Chart 53">
               <a:extLst xmlns:a="http://schemas.openxmlformats.org/drawingml/2006/main">
                 <a:ext uri="{FF2B5EF4-FFF2-40B4-BE49-F238E27FC236}">
-                  <a16:creationId xmlns="" xmlns:cx="http://schemas.microsoft.com/office/drawing/2014/chartex" xmlns:cx1="http://schemas.microsoft.com/office/drawing/2015/9/8/chartex" xmlns:cx2="http://schemas.microsoft.com/office/drawing/2015/10/21/chartex" xmlns:cx3="http://schemas.microsoft.com/office/drawing/2016/5/9/chartex" xmlns:cx4="http://schemas.microsoft.com/office/drawing/2016/5/10/chartex" xmlns:cx5="http://schemas.microsoft.com/office/drawing/2016/5/11/chartex" xmlns:cx6="http://schemas.microsoft.com/office/drawing/2016/5/12/chartex" xmlns:cx7="http://schemas.microsoft.com/office/drawing/2016/5/13/chartex" xmlns:cx8="http://schemas.microsoft.com/office/drawing/2016/5/14/chartex" xmlns:aink="http://schemas.microsoft.com/office/drawing/2016/ink" xmlns:am3d="http://schemas.microsoft.com/office/drawing/2017/model3d" xmlns:o="urn:schemas-microsoft-com:office:office" xmlns:v="urn:schemas-microsoft-com:vml" xmlns:w10="urn:schemas-microsoft-com:office:word" xmlns:w="http://schemas.openxmlformats.org/wordprocessingml/2006/main" xmlns:w15="http://schemas.microsoft.com/office/word/2012/wordml" xmlns:w16cid="http://schemas.microsoft.com/office/word/2016/wordml/cid" xmlns:w16se="http://schemas.microsoft.com/office/word/2015/wordml/symex" xmlns:a16="http://schemas.microsoft.com/office/drawing/2014/main" xmlns:arto="http://schemas.microsoft.com/office/word/2006/arto" id="{06F51470-DB6D-4A3C-9EA1-FB7FC01C6630}"/>
+                  <a16:creationId xmlns:arto="http://schemas.microsoft.com/office/word/2006/arto" xmlns:a16="http://schemas.microsoft.com/office/drawing/2014/main" xmlns:w16se="http://schemas.microsoft.com/office/word/2015/wordml/symex" xmlns:w16cid="http://schemas.microsoft.com/office/word/2016/wordml/cid" xmlns:w15="http://schemas.microsoft.com/office/word/2012/wordml" xmlns:w="http://schemas.openxmlformats.org/wordprocessingml/2006/main" xmlns:w10="urn:schemas-microsoft-com:office:word" xmlns:v="urn:schemas-microsoft-com:vml" xmlns:o="urn:schemas-microsoft-com:office:office" xmlns:am3d="http://schemas.microsoft.com/office/drawing/2017/model3d" xmlns:aink="http://schemas.microsoft.com/office/drawing/2016/ink" xmlns:cx8="http://schemas.microsoft.com/office/drawing/2016/5/14/chartex" xmlns:cx7="http://schemas.microsoft.com/office/drawing/2016/5/13/chartex" xmlns:cx6="http://schemas.microsoft.com/office/drawing/2016/5/12/chartex" xmlns:cx5="http://schemas.microsoft.com/office/drawing/2016/5/11/chartex" xmlns:cx4="http://schemas.microsoft.com/office/drawing/2016/5/10/chartex" xmlns:cx3="http://schemas.microsoft.com/office/drawing/2016/5/9/chartex" xmlns:cx2="http://schemas.microsoft.com/office/drawing/2015/10/21/chartex" xmlns:cx1="http://schemas.microsoft.com/office/drawing/2015/9/8/chartex" xmlns:cx="http://schemas.microsoft.com/office/drawing/2014/chartex" xmlns="" id="{06F51470-DB6D-4A3C-9EA1-FB7FC01C6630}"/>
                 </a:ext>
               </a:extLst>
             </wp:docPr>
@@ -17715,7 +17791,7 @@
               <w:rStyle w:val="PageNumber"/>
               <w:noProof/>
             </w:rPr>
-            <w:t>28</w:t>
+            <w:t>31</w:t>
           </w:r>
           <w:r>
             <w:rPr>
@@ -23003,11 +23079,11 @@
           <c:showPercent val="0"/>
           <c:showBubbleSize val="0"/>
         </c:dLbls>
-        <c:axId val="82712064"/>
-        <c:axId val="82722816"/>
+        <c:axId val="45699072"/>
+        <c:axId val="45701376"/>
       </c:scatterChart>
       <c:valAx>
-        <c:axId val="82712064"/>
+        <c:axId val="45699072"/>
         <c:scaling>
           <c:orientation val="minMax"/>
         </c:scaling>
@@ -23100,12 +23176,12 @@
             <a:endParaRPr lang="en-US"/>
           </a:p>
         </c:txPr>
-        <c:crossAx val="82722816"/>
+        <c:crossAx val="45701376"/>
         <c:crosses val="autoZero"/>
         <c:crossBetween val="midCat"/>
       </c:valAx>
       <c:valAx>
-        <c:axId val="82722816"/>
+        <c:axId val="45701376"/>
         <c:scaling>
           <c:orientation val="minMax"/>
         </c:scaling>
@@ -23230,7 +23306,7 @@
             <a:endParaRPr lang="en-US"/>
           </a:p>
         </c:txPr>
-        <c:crossAx val="82712064"/>
+        <c:crossAx val="45699072"/>
         <c:crosses val="autoZero"/>
         <c:crossBetween val="midCat"/>
       </c:valAx>
@@ -24144,11 +24220,11 @@
           <c:showPercent val="0"/>
           <c:showBubbleSize val="0"/>
         </c:dLbls>
-        <c:axId val="82912000"/>
-        <c:axId val="82914304"/>
+        <c:axId val="44256256"/>
+        <c:axId val="44258816"/>
       </c:scatterChart>
       <c:valAx>
-        <c:axId val="82912000"/>
+        <c:axId val="44256256"/>
         <c:scaling>
           <c:orientation val="minMax"/>
         </c:scaling>
@@ -24241,12 +24317,12 @@
             <a:endParaRPr lang="en-US"/>
           </a:p>
         </c:txPr>
-        <c:crossAx val="82914304"/>
+        <c:crossAx val="44258816"/>
         <c:crosses val="autoZero"/>
         <c:crossBetween val="midCat"/>
       </c:valAx>
       <c:valAx>
-        <c:axId val="82914304"/>
+        <c:axId val="44258816"/>
         <c:scaling>
           <c:orientation val="minMax"/>
         </c:scaling>
@@ -24371,7 +24447,7 @@
             <a:endParaRPr lang="en-US"/>
           </a:p>
         </c:txPr>
-        <c:crossAx val="82912000"/>
+        <c:crossAx val="44256256"/>
         <c:crosses val="autoZero"/>
         <c:crossBetween val="midCat"/>
       </c:valAx>
@@ -25410,11 +25486,11 @@
           <c:showPercent val="0"/>
           <c:showBubbleSize val="0"/>
         </c:dLbls>
-        <c:axId val="83113472"/>
-        <c:axId val="83120128"/>
+        <c:axId val="47587328"/>
+        <c:axId val="47589632"/>
       </c:scatterChart>
       <c:valAx>
-        <c:axId val="83113472"/>
+        <c:axId val="47587328"/>
         <c:scaling>
           <c:orientation val="minMax"/>
         </c:scaling>
@@ -25507,12 +25583,12 @@
             <a:endParaRPr lang="en-US"/>
           </a:p>
         </c:txPr>
-        <c:crossAx val="83120128"/>
+        <c:crossAx val="47589632"/>
         <c:crosses val="autoZero"/>
         <c:crossBetween val="midCat"/>
       </c:valAx>
       <c:valAx>
-        <c:axId val="83120128"/>
+        <c:axId val="47589632"/>
         <c:scaling>
           <c:orientation val="minMax"/>
         </c:scaling>
@@ -25637,7 +25713,7 @@
             <a:endParaRPr lang="en-US"/>
           </a:p>
         </c:txPr>
-        <c:crossAx val="83113472"/>
+        <c:crossAx val="47587328"/>
         <c:crosses val="autoZero"/>
         <c:crossBetween val="midCat"/>
       </c:valAx>
@@ -26432,11 +26508,11 @@
           <c:showPercent val="0"/>
           <c:showBubbleSize val="0"/>
         </c:dLbls>
-        <c:axId val="83156992"/>
-        <c:axId val="83159296"/>
+        <c:axId val="47618304"/>
+        <c:axId val="47629056"/>
       </c:scatterChart>
       <c:valAx>
-        <c:axId val="83156992"/>
+        <c:axId val="47618304"/>
         <c:scaling>
           <c:orientation val="minMax"/>
         </c:scaling>
@@ -26529,12 +26605,12 @@
             <a:endParaRPr lang="en-US"/>
           </a:p>
         </c:txPr>
-        <c:crossAx val="83159296"/>
+        <c:crossAx val="47629056"/>
         <c:crosses val="autoZero"/>
         <c:crossBetween val="midCat"/>
       </c:valAx>
       <c:valAx>
-        <c:axId val="83159296"/>
+        <c:axId val="47629056"/>
         <c:scaling>
           <c:orientation val="minMax"/>
         </c:scaling>
@@ -26659,7 +26735,7 @@
             <a:endParaRPr lang="en-US"/>
           </a:p>
         </c:txPr>
-        <c:crossAx val="83156992"/>
+        <c:crossAx val="47618304"/>
         <c:crosses val="autoZero"/>
         <c:crossBetween val="midCat"/>
       </c:valAx>
@@ -27618,11 +27694,11 @@
           <c:showPercent val="0"/>
           <c:showBubbleSize val="0"/>
         </c:dLbls>
-        <c:axId val="138661248"/>
-        <c:axId val="138672000"/>
+        <c:axId val="49117056"/>
+        <c:axId val="49123712"/>
       </c:scatterChart>
       <c:valAx>
-        <c:axId val="138661248"/>
+        <c:axId val="49117056"/>
         <c:scaling>
           <c:orientation val="minMax"/>
         </c:scaling>
@@ -27715,12 +27791,12 @@
             <a:endParaRPr lang="en-US"/>
           </a:p>
         </c:txPr>
-        <c:crossAx val="138672000"/>
+        <c:crossAx val="49123712"/>
         <c:crosses val="autoZero"/>
         <c:crossBetween val="midCat"/>
       </c:valAx>
       <c:valAx>
-        <c:axId val="138672000"/>
+        <c:axId val="49123712"/>
         <c:scaling>
           <c:orientation val="minMax"/>
         </c:scaling>
@@ -27837,7 +27913,7 @@
             <a:endParaRPr lang="en-US"/>
           </a:p>
         </c:txPr>
-        <c:crossAx val="138661248"/>
+        <c:crossAx val="49117056"/>
         <c:crosses val="autoZero"/>
         <c:crossBetween val="midCat"/>
       </c:valAx>
@@ -28805,11 +28881,11 @@
           <c:showPercent val="0"/>
           <c:showBubbleSize val="0"/>
         </c:dLbls>
-        <c:axId val="146246656"/>
-        <c:axId val="146265600"/>
+        <c:axId val="49370624"/>
+        <c:axId val="49377280"/>
       </c:scatterChart>
       <c:valAx>
-        <c:axId val="146246656"/>
+        <c:axId val="49370624"/>
         <c:scaling>
           <c:orientation val="minMax"/>
         </c:scaling>
@@ -28902,12 +28978,12 @@
             <a:endParaRPr lang="en-US"/>
           </a:p>
         </c:txPr>
-        <c:crossAx val="146265600"/>
+        <c:crossAx val="49377280"/>
         <c:crosses val="autoZero"/>
         <c:crossBetween val="midCat"/>
       </c:valAx>
       <c:valAx>
-        <c:axId val="146265600"/>
+        <c:axId val="49377280"/>
         <c:scaling>
           <c:orientation val="minMax"/>
         </c:scaling>
@@ -29012,7 +29088,7 @@
             <a:endParaRPr lang="en-US"/>
           </a:p>
         </c:txPr>
-        <c:crossAx val="146246656"/>
+        <c:crossAx val="49370624"/>
         <c:crosses val="autoZero"/>
         <c:crossBetween val="midCat"/>
       </c:valAx>
@@ -29828,8 +29904,8 @@
           <c:showPercent val="0"/>
           <c:showBubbleSize val="0"/>
         </c:dLbls>
-        <c:axId val="148407808"/>
-        <c:axId val="148414464"/>
+        <c:axId val="49287936"/>
+        <c:axId val="49289472"/>
         <c:extLst xmlns:c16r2="http://schemas.microsoft.com/office/drawing/2015/06/chart">
           <c:ext xmlns:c15="http://schemas.microsoft.com/office/drawing/2012/chart" uri="{02D57815-91ED-43cb-92C2-25804820EDAC}">
             <c15:filteredScatterSeries>
@@ -30924,7 +31000,7 @@
         </c:extLst>
       </c:scatterChart>
       <c:valAx>
-        <c:axId val="148407808"/>
+        <c:axId val="49287936"/>
         <c:scaling>
           <c:orientation val="minMax"/>
         </c:scaling>
@@ -31017,12 +31093,12 @@
             <a:endParaRPr lang="en-US"/>
           </a:p>
         </c:txPr>
-        <c:crossAx val="148414464"/>
+        <c:crossAx val="49289472"/>
         <c:crosses val="autoZero"/>
         <c:crossBetween val="midCat"/>
       </c:valAx>
       <c:valAx>
-        <c:axId val="148414464"/>
+        <c:axId val="49289472"/>
         <c:scaling>
           <c:orientation val="minMax"/>
         </c:scaling>
@@ -31119,7 +31195,7 @@
             <a:endParaRPr lang="en-US"/>
           </a:p>
         </c:txPr>
-        <c:crossAx val="148407808"/>
+        <c:crossAx val="49287936"/>
         <c:crosses val="autoZero"/>
         <c:crossBetween val="midCat"/>
       </c:valAx>
@@ -32242,8 +32318,8 @@
           <c:showPercent val="0"/>
           <c:showBubbleSize val="0"/>
         </c:dLbls>
-        <c:axId val="146901248"/>
-        <c:axId val="146903808"/>
+        <c:axId val="49345280"/>
+        <c:axId val="49347584"/>
         <c:extLst xmlns:c16r2="http://schemas.microsoft.com/office/drawing/2015/06/chart">
           <c:ext xmlns:c15="http://schemas.microsoft.com/office/drawing/2012/chart" uri="{02D57815-91ED-43cb-92C2-25804820EDAC}">
             <c15:filteredScatterSeries>
@@ -32978,7 +33054,7 @@
         </c:extLst>
       </c:scatterChart>
       <c:valAx>
-        <c:axId val="146901248"/>
+        <c:axId val="49345280"/>
         <c:scaling>
           <c:orientation val="minMax"/>
         </c:scaling>
@@ -33071,12 +33147,12 @@
             <a:endParaRPr lang="en-US"/>
           </a:p>
         </c:txPr>
-        <c:crossAx val="146903808"/>
+        <c:crossAx val="49347584"/>
         <c:crosses val="autoZero"/>
         <c:crossBetween val="midCat"/>
       </c:valAx>
       <c:valAx>
-        <c:axId val="146903808"/>
+        <c:axId val="49347584"/>
         <c:scaling>
           <c:orientation val="minMax"/>
         </c:scaling>
@@ -33173,7 +33249,7 @@
             <a:endParaRPr lang="en-US"/>
           </a:p>
         </c:txPr>
-        <c:crossAx val="146901248"/>
+        <c:crossAx val="49345280"/>
         <c:crosses val="autoZero"/>
         <c:crossBetween val="midCat"/>
       </c:valAx>
@@ -33541,7 +33617,7 @@
 </file>
 
 <file path=customXml/itemProps1.xml><?xml version="1.0" encoding="utf-8"?>
-<ds:datastoreItem xmlns:ds="http://schemas.openxmlformats.org/officeDocument/2006/customXml" ds:itemID="{79B46A7C-C7E9-4375-A0D7-D90785BF32FA}">
+<ds:datastoreItem xmlns:ds="http://schemas.openxmlformats.org/officeDocument/2006/customXml" ds:itemID="{1432E9DF-7ABF-4D20-A3C4-95FE1EBC8C6C}">
   <ds:schemaRefs>
     <ds:schemaRef ds:uri="http://schemas.openxmlformats.org/officeDocument/2006/bibliography"/>
   </ds:schemaRefs>

</xml_diff>

<commit_message>
Zavrsen 8. dio vezan za Upotrebu aplikacije
</commit_message>
<xml_diff>
--- a/Paralelizam u algoritmima sortiranja.docx
+++ b/Paralelizam u algoritmima sortiranja.docx
@@ -370,6 +370,8 @@
         </w:rPr>
         <w:fldChar w:fldCharType="separate"/>
       </w:r>
+      <w:bookmarkStart w:id="0" w:name="_GoBack"/>
+      <w:bookmarkEnd w:id="0"/>
       <w:r>
         <w:rPr>
           <w:noProof/>
@@ -407,7 +409,7 @@
         <w:rPr>
           <w:noProof/>
         </w:rPr>
-        <w:instrText xml:space="preserve"> PAGEREF _Toc139965535 \h </w:instrText>
+        <w:instrText xml:space="preserve"> PAGEREF _Toc139979679 \h </w:instrText>
       </w:r>
       <w:r>
         <w:rPr>
@@ -483,7 +485,7 @@
         <w:rPr>
           <w:noProof/>
         </w:rPr>
-        <w:instrText xml:space="preserve"> PAGEREF _Toc139965536 \h </w:instrText>
+        <w:instrText xml:space="preserve"> PAGEREF _Toc139979680 \h </w:instrText>
       </w:r>
       <w:r>
         <w:rPr>
@@ -559,7 +561,7 @@
         <w:rPr>
           <w:noProof/>
         </w:rPr>
-        <w:instrText xml:space="preserve"> PAGEREF _Toc139965537 \h </w:instrText>
+        <w:instrText xml:space="preserve"> PAGEREF _Toc139979681 \h </w:instrText>
       </w:r>
       <w:r>
         <w:rPr>
@@ -635,7 +637,7 @@
         <w:rPr>
           <w:noProof/>
         </w:rPr>
-        <w:instrText xml:space="preserve"> PAGEREF _Toc139965538 \h </w:instrText>
+        <w:instrText xml:space="preserve"> PAGEREF _Toc139979682 \h </w:instrText>
       </w:r>
       <w:r>
         <w:rPr>
@@ -711,7 +713,7 @@
         <w:rPr>
           <w:noProof/>
         </w:rPr>
-        <w:instrText xml:space="preserve"> PAGEREF _Toc139965539 \h </w:instrText>
+        <w:instrText xml:space="preserve"> PAGEREF _Toc139979683 \h </w:instrText>
       </w:r>
       <w:r>
         <w:rPr>
@@ -787,7 +789,7 @@
         <w:rPr>
           <w:noProof/>
         </w:rPr>
-        <w:instrText xml:space="preserve"> PAGEREF _Toc139965540 \h </w:instrText>
+        <w:instrText xml:space="preserve"> PAGEREF _Toc139979684 \h </w:instrText>
       </w:r>
       <w:r>
         <w:rPr>
@@ -863,7 +865,7 @@
         <w:rPr>
           <w:noProof/>
         </w:rPr>
-        <w:instrText xml:space="preserve"> PAGEREF _Toc139965541 \h </w:instrText>
+        <w:instrText xml:space="preserve"> PAGEREF _Toc139979685 \h </w:instrText>
       </w:r>
       <w:r>
         <w:rPr>
@@ -939,7 +941,7 @@
         <w:rPr>
           <w:noProof/>
         </w:rPr>
-        <w:instrText xml:space="preserve"> PAGEREF _Toc139965542 \h </w:instrText>
+        <w:instrText xml:space="preserve"> PAGEREF _Toc139979686 \h </w:instrText>
       </w:r>
       <w:r>
         <w:rPr>
@@ -1015,7 +1017,7 @@
         <w:rPr>
           <w:noProof/>
         </w:rPr>
-        <w:instrText xml:space="preserve"> PAGEREF _Toc139965543 \h </w:instrText>
+        <w:instrText xml:space="preserve"> PAGEREF _Toc139979687 \h </w:instrText>
       </w:r>
       <w:r>
         <w:rPr>
@@ -1091,7 +1093,7 @@
         <w:rPr>
           <w:noProof/>
         </w:rPr>
-        <w:instrText xml:space="preserve"> PAGEREF _Toc139965544 \h </w:instrText>
+        <w:instrText xml:space="preserve"> PAGEREF _Toc139979688 \h </w:instrText>
       </w:r>
       <w:r>
         <w:rPr>
@@ -1167,7 +1169,7 @@
         <w:rPr>
           <w:noProof/>
         </w:rPr>
-        <w:instrText xml:space="preserve"> PAGEREF _Toc139965545 \h </w:instrText>
+        <w:instrText xml:space="preserve"> PAGEREF _Toc139979689 \h </w:instrText>
       </w:r>
       <w:r>
         <w:rPr>
@@ -1243,7 +1245,7 @@
         <w:rPr>
           <w:noProof/>
         </w:rPr>
-        <w:instrText xml:space="preserve"> PAGEREF _Toc139965546 \h </w:instrText>
+        <w:instrText xml:space="preserve"> PAGEREF _Toc139979690 \h </w:instrText>
       </w:r>
       <w:r>
         <w:rPr>
@@ -1319,7 +1321,7 @@
         <w:rPr>
           <w:noProof/>
         </w:rPr>
-        <w:instrText xml:space="preserve"> PAGEREF _Toc139965547 \h </w:instrText>
+        <w:instrText xml:space="preserve"> PAGEREF _Toc139979691 \h </w:instrText>
       </w:r>
       <w:r>
         <w:rPr>
@@ -1395,7 +1397,7 @@
         <w:rPr>
           <w:noProof/>
         </w:rPr>
-        <w:instrText xml:space="preserve"> PAGEREF _Toc139965548 \h </w:instrText>
+        <w:instrText xml:space="preserve"> PAGEREF _Toc139979692 \h </w:instrText>
       </w:r>
       <w:r>
         <w:rPr>
@@ -1451,7 +1453,7 @@
         <w:fldChar w:fldCharType="begin"/>
       </w:r>
       <w:r>
-        <w:instrText xml:space="preserve"> PAGEREF _Toc139965549 \h </w:instrText>
+        <w:instrText xml:space="preserve"> PAGEREF _Toc139979693 \h </w:instrText>
       </w:r>
       <w:r>
         <w:fldChar w:fldCharType="separate"/>
@@ -1493,7 +1495,7 @@
         <w:fldChar w:fldCharType="begin"/>
       </w:r>
       <w:r>
-        <w:instrText xml:space="preserve"> PAGEREF _Toc139965550 \h </w:instrText>
+        <w:instrText xml:space="preserve"> PAGEREF _Toc139979694 \h </w:instrText>
       </w:r>
       <w:r>
         <w:fldChar w:fldCharType="separate"/>
@@ -1535,7 +1537,7 @@
         <w:fldChar w:fldCharType="begin"/>
       </w:r>
       <w:r>
-        <w:instrText xml:space="preserve"> PAGEREF _Toc139965551 \h </w:instrText>
+        <w:instrText xml:space="preserve"> PAGEREF _Toc139979695 \h </w:instrText>
       </w:r>
       <w:r>
         <w:fldChar w:fldCharType="separate"/>
@@ -1597,7 +1599,7 @@
         <w:rPr>
           <w:noProof/>
         </w:rPr>
-        <w:instrText xml:space="preserve"> PAGEREF _Toc139965552 \h </w:instrText>
+        <w:instrText xml:space="preserve"> PAGEREF _Toc139979696 \h </w:instrText>
       </w:r>
       <w:r>
         <w:rPr>
@@ -1673,7 +1675,7 @@
         <w:rPr>
           <w:noProof/>
         </w:rPr>
-        <w:instrText xml:space="preserve"> PAGEREF _Toc139965553 \h </w:instrText>
+        <w:instrText xml:space="preserve"> PAGEREF _Toc139979697 \h </w:instrText>
       </w:r>
       <w:r>
         <w:rPr>
@@ -1749,7 +1751,7 @@
         <w:rPr>
           <w:noProof/>
         </w:rPr>
-        <w:instrText xml:space="preserve"> PAGEREF _Toc139965554 \h </w:instrText>
+        <w:instrText xml:space="preserve"> PAGEREF _Toc139979698 \h </w:instrText>
       </w:r>
       <w:r>
         <w:rPr>
@@ -1825,7 +1827,7 @@
         <w:rPr>
           <w:noProof/>
         </w:rPr>
-        <w:instrText xml:space="preserve"> PAGEREF _Toc139965555 \h </w:instrText>
+        <w:instrText xml:space="preserve"> PAGEREF _Toc139979699 \h </w:instrText>
       </w:r>
       <w:r>
         <w:rPr>
@@ -1901,7 +1903,7 @@
         <w:rPr>
           <w:noProof/>
         </w:rPr>
-        <w:instrText xml:space="preserve"> PAGEREF _Toc139965556 \h </w:instrText>
+        <w:instrText xml:space="preserve"> PAGEREF _Toc139979700 \h </w:instrText>
       </w:r>
       <w:r>
         <w:rPr>
@@ -1957,7 +1959,7 @@
         <w:fldChar w:fldCharType="begin"/>
       </w:r>
       <w:r>
-        <w:instrText xml:space="preserve"> PAGEREF _Toc139965557 \h </w:instrText>
+        <w:instrText xml:space="preserve"> PAGEREF _Toc139979701 \h </w:instrText>
       </w:r>
       <w:r>
         <w:fldChar w:fldCharType="separate"/>
@@ -1999,7 +2001,7 @@
         <w:fldChar w:fldCharType="begin"/>
       </w:r>
       <w:r>
-        <w:instrText xml:space="preserve"> PAGEREF _Toc139965558 \h </w:instrText>
+        <w:instrText xml:space="preserve"> PAGEREF _Toc139979702 \h </w:instrText>
       </w:r>
       <w:r>
         <w:fldChar w:fldCharType="separate"/>
@@ -2041,7 +2043,7 @@
         <w:fldChar w:fldCharType="begin"/>
       </w:r>
       <w:r>
-        <w:instrText xml:space="preserve"> PAGEREF _Toc139965559 \h </w:instrText>
+        <w:instrText xml:space="preserve"> PAGEREF _Toc139979703 \h </w:instrText>
       </w:r>
       <w:r>
         <w:fldChar w:fldCharType="separate"/>
@@ -2083,7 +2085,7 @@
         <w:fldChar w:fldCharType="begin"/>
       </w:r>
       <w:r>
-        <w:instrText xml:space="preserve"> PAGEREF _Toc139965560 \h </w:instrText>
+        <w:instrText xml:space="preserve"> PAGEREF _Toc139979704 \h </w:instrText>
       </w:r>
       <w:r>
         <w:fldChar w:fldCharType="separate"/>
@@ -2125,7 +2127,7 @@
         <w:fldChar w:fldCharType="begin"/>
       </w:r>
       <w:r>
-        <w:instrText xml:space="preserve"> PAGEREF _Toc139965561 \h </w:instrText>
+        <w:instrText xml:space="preserve"> PAGEREF _Toc139979705 \h </w:instrText>
       </w:r>
       <w:r>
         <w:fldChar w:fldCharType="separate"/>
@@ -2187,7 +2189,7 @@
         <w:rPr>
           <w:noProof/>
         </w:rPr>
-        <w:instrText xml:space="preserve"> PAGEREF _Toc139965562 \h </w:instrText>
+        <w:instrText xml:space="preserve"> PAGEREF _Toc139979706 \h </w:instrText>
       </w:r>
       <w:r>
         <w:rPr>
@@ -2263,7 +2265,7 @@
         <w:rPr>
           <w:noProof/>
         </w:rPr>
-        <w:instrText xml:space="preserve"> PAGEREF _Toc139965563 \h </w:instrText>
+        <w:instrText xml:space="preserve"> PAGEREF _Toc139979707 \h </w:instrText>
       </w:r>
       <w:r>
         <w:rPr>
@@ -2341,7 +2343,7 @@
         <w:rPr>
           <w:noProof/>
         </w:rPr>
-        <w:instrText xml:space="preserve"> PAGEREF _Toc139965564 \h </w:instrText>
+        <w:instrText xml:space="preserve"> PAGEREF _Toc139979708 \h </w:instrText>
       </w:r>
       <w:r>
         <w:rPr>
@@ -2403,7 +2405,7 @@
         <w:fldChar w:fldCharType="begin"/>
       </w:r>
       <w:r>
-        <w:instrText xml:space="preserve"> PAGEREF _Toc139965565 \h </w:instrText>
+        <w:instrText xml:space="preserve"> PAGEREF _Toc139979709 \h </w:instrText>
       </w:r>
       <w:r>
         <w:fldChar w:fldCharType="separate"/>
@@ -2466,7 +2468,7 @@
         <w:rPr>
           <w:noProof/>
         </w:rPr>
-        <w:instrText xml:space="preserve"> PAGEREF _Toc139965566 \h </w:instrText>
+        <w:instrText xml:space="preserve"> PAGEREF _Toc139979710 \h </w:instrText>
       </w:r>
       <w:r>
         <w:rPr>
@@ -2542,7 +2544,7 @@
         <w:rPr>
           <w:noProof/>
         </w:rPr>
-        <w:instrText xml:space="preserve"> PAGEREF _Toc139965567 \h </w:instrText>
+        <w:instrText xml:space="preserve"> PAGEREF _Toc139979711 \h </w:instrText>
       </w:r>
       <w:r>
         <w:rPr>
@@ -2618,7 +2620,7 @@
         <w:rPr>
           <w:noProof/>
         </w:rPr>
-        <w:instrText xml:space="preserve"> PAGEREF _Toc139965568 \h </w:instrText>
+        <w:instrText xml:space="preserve"> PAGEREF _Toc139979712 \h </w:instrText>
       </w:r>
       <w:r>
         <w:rPr>
@@ -2696,7 +2698,7 @@
         <w:rPr>
           <w:noProof/>
         </w:rPr>
-        <w:instrText xml:space="preserve"> PAGEREF _Toc139965569 \h </w:instrText>
+        <w:instrText xml:space="preserve"> PAGEREF _Toc139979713 \h </w:instrText>
       </w:r>
       <w:r>
         <w:rPr>
@@ -2774,7 +2776,7 @@
         <w:rPr>
           <w:noProof/>
         </w:rPr>
-        <w:instrText xml:space="preserve"> PAGEREF _Toc139965570 \h </w:instrText>
+        <w:instrText xml:space="preserve"> PAGEREF _Toc139979714 \h </w:instrText>
       </w:r>
       <w:r>
         <w:rPr>
@@ -2852,7 +2854,7 @@
         <w:rPr>
           <w:noProof/>
         </w:rPr>
-        <w:instrText xml:space="preserve"> PAGEREF _Toc139965571 \h </w:instrText>
+        <w:instrText xml:space="preserve"> PAGEREF _Toc139979715 \h </w:instrText>
       </w:r>
       <w:r>
         <w:rPr>
@@ -2931,7 +2933,7 @@
         <w:rPr>
           <w:noProof/>
         </w:rPr>
-        <w:instrText xml:space="preserve"> PAGEREF _Toc139965572 \h </w:instrText>
+        <w:instrText xml:space="preserve"> PAGEREF _Toc139979716 \h </w:instrText>
       </w:r>
       <w:r>
         <w:rPr>
@@ -3009,7 +3011,7 @@
         <w:rPr>
           <w:noProof/>
         </w:rPr>
-        <w:instrText xml:space="preserve"> PAGEREF _Toc139965573 \h </w:instrText>
+        <w:instrText xml:space="preserve"> PAGEREF _Toc139979717 \h </w:instrText>
       </w:r>
       <w:r>
         <w:rPr>
@@ -3087,7 +3089,7 @@
         <w:rPr>
           <w:noProof/>
         </w:rPr>
-        <w:instrText xml:space="preserve"> PAGEREF _Toc139965574 \h </w:instrText>
+        <w:instrText xml:space="preserve"> PAGEREF _Toc139979718 \h </w:instrText>
       </w:r>
       <w:r>
         <w:rPr>
@@ -3104,7 +3106,85 @@
         <w:rPr>
           <w:noProof/>
         </w:rPr>
-        <w:t>31</w:t>
+        <w:t>30</w:t>
+      </w:r>
+      <w:r>
+        <w:rPr>
+          <w:noProof/>
+        </w:rPr>
+        <w:fldChar w:fldCharType="end"/>
+      </w:r>
+    </w:p>
+    <w:p>
+      <w:pPr>
+        <w:pStyle w:val="TOC2"/>
+        <w:tabs>
+          <w:tab w:val="left" w:pos="990"/>
+        </w:tabs>
+        <w:rPr>
+          <w:rFonts w:asciiTheme="minorHAnsi" w:eastAsiaTheme="minorEastAsia" w:hAnsiTheme="minorHAnsi" w:cstheme="minorBidi"/>
+          <w:noProof/>
+          <w:sz w:val="22"/>
+          <w:szCs w:val="22"/>
+        </w:rPr>
+      </w:pPr>
+      <w:r>
+        <w:rPr>
+          <w:noProof/>
+          <w:lang w:val="sr-Latn-BA"/>
+        </w:rPr>
+        <w:t>8.3</w:t>
+      </w:r>
+      <w:r>
+        <w:rPr>
+          <w:rFonts w:asciiTheme="minorHAnsi" w:eastAsiaTheme="minorEastAsia" w:hAnsiTheme="minorHAnsi" w:cstheme="minorBidi"/>
+          <w:noProof/>
+          <w:sz w:val="22"/>
+          <w:szCs w:val="22"/>
+        </w:rPr>
+        <w:tab/>
+      </w:r>
+      <w:r>
+        <w:rPr>
+          <w:noProof/>
+          <w:lang w:val="sr-Latn-BA"/>
+        </w:rPr>
+        <w:t>Čitanje koda</w:t>
+      </w:r>
+      <w:r>
+        <w:rPr>
+          <w:noProof/>
+        </w:rPr>
+        <w:tab/>
+      </w:r>
+      <w:r>
+        <w:rPr>
+          <w:noProof/>
+        </w:rPr>
+        <w:fldChar w:fldCharType="begin"/>
+      </w:r>
+      <w:r>
+        <w:rPr>
+          <w:noProof/>
+        </w:rPr>
+        <w:instrText xml:space="preserve"> PAGEREF _Toc139979719 \h </w:instrText>
+      </w:r>
+      <w:r>
+        <w:rPr>
+          <w:noProof/>
+        </w:rPr>
+      </w:r>
+      <w:r>
+        <w:rPr>
+          <w:noProof/>
+        </w:rPr>
+        <w:fldChar w:fldCharType="separate"/>
+      </w:r>
+      <w:r>
+        <w:rPr>
+          <w:noProof/>
+        </w:rPr>
+        <w:t>32</w:t>
       </w:r>
       <w:r>
         <w:rPr>
@@ -3126,7 +3206,7 @@
         <w:rPr>
           <w:lang w:val="sr-Latn-BA"/>
         </w:rPr>
-        <w:t>8.2.1</w:t>
+        <w:t>8.3.1</w:t>
       </w:r>
       <w:r>
         <w:rPr>
@@ -3140,7 +3220,7 @@
         <w:rPr>
           <w:lang w:val="sr-Latn-BA"/>
         </w:rPr>
-        <w:t>Čitanje koda</w:t>
+        <w:t>Paketi</w:t>
       </w:r>
       <w:r>
         <w:tab/>
@@ -3149,47 +3229,13 @@
         <w:fldChar w:fldCharType="begin"/>
       </w:r>
       <w:r>
-        <w:instrText xml:space="preserve"> PAGEREF _Toc139965575 \h </w:instrText>
+        <w:instrText xml:space="preserve"> PAGEREF _Toc139979720 \h </w:instrText>
       </w:r>
       <w:r>
         <w:fldChar w:fldCharType="separate"/>
       </w:r>
       <w:r>
-        <w:t>31</w:t>
-      </w:r>
-      <w:r>
-        <w:fldChar w:fldCharType="end"/>
-      </w:r>
-    </w:p>
-    <w:p>
-      <w:pPr>
-        <w:pStyle w:val="TOC3"/>
-        <w:rPr>
-          <w:rFonts w:asciiTheme="minorHAnsi" w:eastAsiaTheme="minorEastAsia" w:hAnsiTheme="minorHAnsi" w:cstheme="minorBidi"/>
-          <w:sz w:val="22"/>
-          <w:szCs w:val="22"/>
-        </w:rPr>
-      </w:pPr>
-      <w:r>
-        <w:rPr>
-          <w:lang w:val="sr-Latn-BA"/>
-        </w:rPr>
-        <w:t>8.2.2</w:t>
-      </w:r>
-      <w:r>
-        <w:tab/>
-      </w:r>
-      <w:r>
-        <w:fldChar w:fldCharType="begin"/>
-      </w:r>
-      <w:r>
-        <w:instrText xml:space="preserve"> PAGEREF _Toc139965576 \h </w:instrText>
-      </w:r>
-      <w:r>
-        <w:fldChar w:fldCharType="separate"/>
-      </w:r>
-      <w:r>
-        <w:t>31</w:t>
+        <w:t>32</w:t>
       </w:r>
       <w:r>
         <w:fldChar w:fldCharType="end"/>
@@ -3247,7 +3293,7 @@
         <w:rPr>
           <w:noProof/>
         </w:rPr>
-        <w:instrText xml:space="preserve"> PAGEREF _Toc139965577 \h </w:instrText>
+        <w:instrText xml:space="preserve"> PAGEREF _Toc139979721 \h </w:instrText>
       </w:r>
       <w:r>
         <w:rPr>
@@ -3264,7 +3310,7 @@
         <w:rPr>
           <w:noProof/>
         </w:rPr>
-        <w:t>31</w:t>
+        <w:t>32</w:t>
       </w:r>
       <w:r>
         <w:rPr>
@@ -3325,7 +3371,7 @@
         <w:rPr>
           <w:noProof/>
         </w:rPr>
-        <w:instrText xml:space="preserve"> PAGEREF _Toc139965578 \h </w:instrText>
+        <w:instrText xml:space="preserve"> PAGEREF _Toc139979722 \h </w:instrText>
       </w:r>
       <w:r>
         <w:rPr>
@@ -3403,7 +3449,7 @@
         <w:rPr>
           <w:noProof/>
         </w:rPr>
-        <w:instrText xml:space="preserve"> PAGEREF _Toc139965579 \h </w:instrText>
+        <w:instrText xml:space="preserve"> PAGEREF _Toc139979723 \h </w:instrText>
       </w:r>
       <w:r>
         <w:rPr>
@@ -3481,7 +3527,7 @@
         <w:rPr>
           <w:noProof/>
         </w:rPr>
-        <w:instrText xml:space="preserve"> PAGEREF _Toc139965580 \h </w:instrText>
+        <w:instrText xml:space="preserve"> PAGEREF _Toc139979724 \h </w:instrText>
       </w:r>
       <w:r>
         <w:rPr>
@@ -3498,7 +3544,7 @@
         <w:rPr>
           <w:noProof/>
         </w:rPr>
-        <w:t>33</w:t>
+        <w:t>34</w:t>
       </w:r>
       <w:r>
         <w:rPr>
@@ -3559,7 +3605,7 @@
         <w:rPr>
           <w:noProof/>
         </w:rPr>
-        <w:instrText xml:space="preserve"> PAGEREF _Toc139965581 \h </w:instrText>
+        <w:instrText xml:space="preserve"> PAGEREF _Toc139979725 \h </w:instrText>
       </w:r>
       <w:r>
         <w:rPr>
@@ -3576,7 +3622,7 @@
         <w:rPr>
           <w:noProof/>
         </w:rPr>
-        <w:t>35</w:t>
+        <w:t>36</w:t>
       </w:r>
       <w:r>
         <w:rPr>
@@ -3637,7 +3683,7 @@
         <w:rPr>
           <w:noProof/>
         </w:rPr>
-        <w:instrText xml:space="preserve"> PAGEREF _Toc139965582 \h </w:instrText>
+        <w:instrText xml:space="preserve"> PAGEREF _Toc139979726 \h </w:instrText>
       </w:r>
       <w:r>
         <w:rPr>
@@ -3654,7 +3700,7 @@
         <w:rPr>
           <w:noProof/>
         </w:rPr>
-        <w:t>37</w:t>
+        <w:t>38</w:t>
       </w:r>
       <w:r>
         <w:rPr>
@@ -3708,14 +3754,14 @@
         <w:keepNext w:val="0"/>
         <w:jc w:val="both"/>
       </w:pPr>
-      <w:bookmarkStart w:id="0" w:name="_Toc139650663"/>
-      <w:bookmarkStart w:id="1" w:name="_Toc139965535"/>
+      <w:bookmarkStart w:id="1" w:name="_Toc139650663"/>
+      <w:bookmarkStart w:id="2" w:name="_Toc139979679"/>
       <w:r>
         <w:lastRenderedPageBreak/>
         <w:t>Uvod</w:t>
       </w:r>
-      <w:bookmarkEnd w:id="0"/>
       <w:bookmarkEnd w:id="1"/>
+      <w:bookmarkEnd w:id="2"/>
     </w:p>
     <w:p>
       <w:pPr>
@@ -4173,13 +4219,13 @@
         <w:keepNext w:val="0"/>
         <w:jc w:val="both"/>
       </w:pPr>
-      <w:bookmarkStart w:id="2" w:name="_Toc139650664"/>
-      <w:bookmarkStart w:id="3" w:name="_Toc139965536"/>
+      <w:bookmarkStart w:id="3" w:name="_Toc139650664"/>
+      <w:bookmarkStart w:id="4" w:name="_Toc139979680"/>
       <w:r>
         <w:t>Svrha</w:t>
       </w:r>
-      <w:bookmarkEnd w:id="2"/>
       <w:bookmarkEnd w:id="3"/>
+      <w:bookmarkEnd w:id="4"/>
     </w:p>
     <w:p>
       <w:pPr>
@@ -4348,10 +4394,10 @@
         <w:keepNext w:val="0"/>
         <w:jc w:val="both"/>
       </w:pPr>
-      <w:bookmarkStart w:id="4" w:name="_Toc456598589"/>
-      <w:bookmarkStart w:id="5" w:name="_Toc456600920"/>
-      <w:bookmarkStart w:id="6" w:name="_Toc139650665"/>
-      <w:bookmarkStart w:id="7" w:name="_Toc139965537"/>
+      <w:bookmarkStart w:id="5" w:name="_Toc456598589"/>
+      <w:bookmarkStart w:id="6" w:name="_Toc456600920"/>
+      <w:bookmarkStart w:id="7" w:name="_Toc139650665"/>
+      <w:bookmarkStart w:id="8" w:name="_Toc139979681"/>
       <w:r>
         <w:t>Definicije</w:t>
       </w:r>
@@ -4361,13 +4407,13 @@
       <w:r>
         <w:t>akronimi i skraćenic</w:t>
       </w:r>
-      <w:bookmarkEnd w:id="4"/>
       <w:bookmarkEnd w:id="5"/>
+      <w:bookmarkEnd w:id="6"/>
       <w:r>
         <w:t>e</w:t>
       </w:r>
-      <w:bookmarkEnd w:id="6"/>
       <w:bookmarkEnd w:id="7"/>
+      <w:bookmarkEnd w:id="8"/>
     </w:p>
     <w:p>
       <w:pPr>
@@ -4487,14 +4533,14 @@
         <w:keepNext w:val="0"/>
         <w:jc w:val="both"/>
       </w:pPr>
-      <w:bookmarkStart w:id="8" w:name="_Toc139650666"/>
-      <w:bookmarkStart w:id="9" w:name="_Toc139965538"/>
+      <w:bookmarkStart w:id="9" w:name="_Toc139650666"/>
+      <w:bookmarkStart w:id="10" w:name="_Toc139979682"/>
       <w:r>
         <w:lastRenderedPageBreak/>
         <w:t>Reference</w:t>
       </w:r>
-      <w:bookmarkEnd w:id="8"/>
       <w:bookmarkEnd w:id="9"/>
+      <w:bookmarkEnd w:id="10"/>
     </w:p>
     <w:p>
       <w:pPr>
@@ -4700,13 +4746,13 @@
         <w:keepNext w:val="0"/>
         <w:jc w:val="both"/>
       </w:pPr>
-      <w:bookmarkStart w:id="10" w:name="_Toc139650667"/>
-      <w:bookmarkStart w:id="11" w:name="_Toc139965539"/>
+      <w:bookmarkStart w:id="11" w:name="_Toc139650667"/>
+      <w:bookmarkStart w:id="12" w:name="_Toc139979683"/>
       <w:r>
         <w:t>Pregled</w:t>
       </w:r>
-      <w:bookmarkEnd w:id="10"/>
       <w:bookmarkEnd w:id="11"/>
+      <w:bookmarkEnd w:id="12"/>
     </w:p>
     <w:p>
       <w:pPr>
@@ -4763,26 +4809,26 @@
         <w:keepNext w:val="0"/>
         <w:jc w:val="both"/>
       </w:pPr>
-      <w:bookmarkStart w:id="12" w:name="_Toc139650668"/>
-      <w:bookmarkStart w:id="13" w:name="_Toc139965540"/>
+      <w:bookmarkStart w:id="13" w:name="_Toc139650668"/>
+      <w:bookmarkStart w:id="14" w:name="_Toc139979684"/>
       <w:r>
         <w:t>Paralelizam</w:t>
       </w:r>
-      <w:bookmarkEnd w:id="12"/>
       <w:bookmarkEnd w:id="13"/>
+      <w:bookmarkEnd w:id="14"/>
     </w:p>
     <w:p>
       <w:pPr>
         <w:pStyle w:val="Heading2"/>
         <w:jc w:val="both"/>
       </w:pPr>
-      <w:bookmarkStart w:id="14" w:name="_Toc139650669"/>
-      <w:bookmarkStart w:id="15" w:name="_Toc139965541"/>
+      <w:bookmarkStart w:id="15" w:name="_Toc139650669"/>
+      <w:bookmarkStart w:id="16" w:name="_Toc139979685"/>
       <w:r>
         <w:t>Razlika između paralelizma i konkurentnosti</w:t>
       </w:r>
-      <w:bookmarkEnd w:id="14"/>
       <w:bookmarkEnd w:id="15"/>
+      <w:bookmarkEnd w:id="16"/>
     </w:p>
     <w:p>
       <w:pPr>
@@ -5060,13 +5106,13 @@
         <w:keepNext w:val="0"/>
         <w:jc w:val="both"/>
       </w:pPr>
-      <w:bookmarkStart w:id="16" w:name="_Toc139650670"/>
-      <w:bookmarkStart w:id="17" w:name="_Toc139965542"/>
+      <w:bookmarkStart w:id="17" w:name="_Toc139650670"/>
+      <w:bookmarkStart w:id="18" w:name="_Toc139979686"/>
       <w:r>
         <w:t>O paralelizmu</w:t>
       </w:r>
-      <w:bookmarkEnd w:id="16"/>
       <w:bookmarkEnd w:id="17"/>
+      <w:bookmarkEnd w:id="18"/>
     </w:p>
     <w:p>
       <w:pPr>
@@ -5479,13 +5525,13 @@
         <w:pStyle w:val="Heading2"/>
         <w:jc w:val="both"/>
       </w:pPr>
-      <w:bookmarkStart w:id="18" w:name="_Toc139650671"/>
-      <w:bookmarkStart w:id="19" w:name="_Toc139965543"/>
+      <w:bookmarkStart w:id="19" w:name="_Toc139650671"/>
+      <w:bookmarkStart w:id="20" w:name="_Toc139979687"/>
       <w:r>
         <w:t>Prednosti paralelizma</w:t>
       </w:r>
-      <w:bookmarkEnd w:id="18"/>
       <w:bookmarkEnd w:id="19"/>
+      <w:bookmarkEnd w:id="20"/>
     </w:p>
     <w:p>
       <w:pPr>
@@ -5861,13 +5907,13 @@
         <w:pStyle w:val="Heading2"/>
         <w:jc w:val="both"/>
       </w:pPr>
-      <w:bookmarkStart w:id="20" w:name="_Toc139650672"/>
-      <w:bookmarkStart w:id="21" w:name="_Toc139965544"/>
+      <w:bookmarkStart w:id="21" w:name="_Toc139650672"/>
+      <w:bookmarkStart w:id="22" w:name="_Toc139979688"/>
       <w:r>
         <w:t>Nedostaci paralelizma</w:t>
       </w:r>
-      <w:bookmarkEnd w:id="20"/>
       <w:bookmarkEnd w:id="21"/>
+      <w:bookmarkEnd w:id="22"/>
     </w:p>
     <w:p>
       <w:pPr>
@@ -5958,14 +6004,14 @@
         <w:pStyle w:val="Heading1"/>
         <w:jc w:val="both"/>
       </w:pPr>
-      <w:bookmarkStart w:id="22" w:name="_Toc139650673"/>
-      <w:bookmarkStart w:id="23" w:name="_Toc139965545"/>
+      <w:bookmarkStart w:id="23" w:name="_Toc139650673"/>
+      <w:bookmarkStart w:id="24" w:name="_Toc139979689"/>
       <w:r>
         <w:lastRenderedPageBreak/>
         <w:t>Java</w:t>
       </w:r>
-      <w:bookmarkEnd w:id="22"/>
       <w:bookmarkEnd w:id="23"/>
+      <w:bookmarkEnd w:id="24"/>
     </w:p>
     <w:p>
       <w:pPr>
@@ -6001,13 +6047,13 @@
         <w:keepNext w:val="0"/>
         <w:jc w:val="both"/>
       </w:pPr>
-      <w:bookmarkStart w:id="24" w:name="_Toc139650674"/>
-      <w:bookmarkStart w:id="25" w:name="_Toc139965546"/>
+      <w:bookmarkStart w:id="25" w:name="_Toc139650674"/>
+      <w:bookmarkStart w:id="26" w:name="_Toc139979690"/>
       <w:r>
         <w:t>O tehnologiji</w:t>
       </w:r>
-      <w:bookmarkEnd w:id="24"/>
       <w:bookmarkEnd w:id="25"/>
+      <w:bookmarkEnd w:id="26"/>
     </w:p>
     <w:p>
       <w:pPr>
@@ -6134,13 +6180,13 @@
         <w:pStyle w:val="Heading2"/>
         <w:jc w:val="both"/>
       </w:pPr>
-      <w:bookmarkStart w:id="26" w:name="_Toc139650675"/>
-      <w:bookmarkStart w:id="27" w:name="_Toc139965547"/>
+      <w:bookmarkStart w:id="27" w:name="_Toc139650675"/>
+      <w:bookmarkStart w:id="28" w:name="_Toc139979691"/>
       <w:r>
         <w:t>Verzije Jave</w:t>
       </w:r>
-      <w:bookmarkEnd w:id="26"/>
       <w:bookmarkEnd w:id="27"/>
+      <w:bookmarkEnd w:id="28"/>
     </w:p>
     <w:p>
       <w:pPr>
@@ -6617,13 +6663,13 @@
         <w:pStyle w:val="Heading2"/>
         <w:jc w:val="both"/>
       </w:pPr>
-      <w:bookmarkStart w:id="28" w:name="_Toc139650676"/>
-      <w:bookmarkStart w:id="29" w:name="_Toc139965548"/>
+      <w:bookmarkStart w:id="29" w:name="_Toc139650676"/>
+      <w:bookmarkStart w:id="30" w:name="_Toc139979692"/>
       <w:r>
         <w:t>Instalacija Jave</w:t>
       </w:r>
-      <w:bookmarkEnd w:id="28"/>
       <w:bookmarkEnd w:id="29"/>
+      <w:bookmarkEnd w:id="30"/>
     </w:p>
     <w:p>
       <w:pPr>
@@ -6656,13 +6702,13 @@
         <w:pStyle w:val="Heading3"/>
         <w:jc w:val="both"/>
       </w:pPr>
-      <w:bookmarkStart w:id="30" w:name="_Toc139650677"/>
-      <w:bookmarkStart w:id="31" w:name="_Toc139965549"/>
+      <w:bookmarkStart w:id="31" w:name="_Toc139650677"/>
+      <w:bookmarkStart w:id="32" w:name="_Toc139979693"/>
       <w:r>
         <w:t>Windows</w:t>
       </w:r>
-      <w:bookmarkEnd w:id="30"/>
       <w:bookmarkEnd w:id="31"/>
+      <w:bookmarkEnd w:id="32"/>
     </w:p>
     <w:p>
       <w:pPr>
@@ -6795,13 +6841,13 @@
         <w:pStyle w:val="Heading3"/>
         <w:jc w:val="both"/>
       </w:pPr>
-      <w:bookmarkStart w:id="32" w:name="_Toc139650678"/>
-      <w:bookmarkStart w:id="33" w:name="_Toc139965550"/>
+      <w:bookmarkStart w:id="33" w:name="_Toc139650678"/>
+      <w:bookmarkStart w:id="34" w:name="_Toc139979694"/>
       <w:r>
         <w:t>MacOS</w:t>
       </w:r>
-      <w:bookmarkEnd w:id="32"/>
       <w:bookmarkEnd w:id="33"/>
+      <w:bookmarkEnd w:id="34"/>
     </w:p>
     <w:p>
       <w:pPr>
@@ -6886,14 +6932,14 @@
         <w:pStyle w:val="Heading3"/>
         <w:jc w:val="both"/>
       </w:pPr>
-      <w:bookmarkStart w:id="34" w:name="_Toc139650679"/>
-      <w:bookmarkStart w:id="35" w:name="_Toc139965551"/>
+      <w:bookmarkStart w:id="35" w:name="_Toc139650679"/>
+      <w:bookmarkStart w:id="36" w:name="_Toc139979695"/>
       <w:r>
         <w:lastRenderedPageBreak/>
         <w:t>Linux</w:t>
       </w:r>
-      <w:bookmarkEnd w:id="34"/>
       <w:bookmarkEnd w:id="35"/>
+      <w:bookmarkEnd w:id="36"/>
     </w:p>
     <w:p>
       <w:pPr>
@@ -7182,13 +7228,13 @@
         <w:widowControl/>
         <w:jc w:val="both"/>
       </w:pPr>
-      <w:bookmarkStart w:id="36" w:name="_Toc139650681"/>
-      <w:bookmarkStart w:id="37" w:name="_Toc139965552"/>
+      <w:bookmarkStart w:id="37" w:name="_Toc139650681"/>
+      <w:bookmarkStart w:id="38" w:name="_Toc139979696"/>
       <w:r>
         <w:t>Java Swing</w:t>
       </w:r>
-      <w:bookmarkEnd w:id="36"/>
       <w:bookmarkEnd w:id="37"/>
+      <w:bookmarkEnd w:id="38"/>
     </w:p>
     <w:p>
       <w:pPr>
@@ -7261,13 +7307,13 @@
         <w:pStyle w:val="Heading2"/>
         <w:jc w:val="both"/>
       </w:pPr>
-      <w:bookmarkStart w:id="38" w:name="_Toc139650682"/>
-      <w:bookmarkStart w:id="39" w:name="_Toc139965553"/>
+      <w:bookmarkStart w:id="39" w:name="_Toc139650682"/>
+      <w:bookmarkStart w:id="40" w:name="_Toc139979697"/>
       <w:r>
         <w:t>Karakteristike i koncepti Swinga</w:t>
       </w:r>
-      <w:bookmarkEnd w:id="38"/>
       <w:bookmarkEnd w:id="39"/>
+      <w:bookmarkEnd w:id="40"/>
     </w:p>
     <w:p>
       <w:pPr>
@@ -7619,12 +7665,12 @@
         <w:pStyle w:val="Heading2"/>
         <w:jc w:val="both"/>
       </w:pPr>
-      <w:bookmarkStart w:id="40" w:name="_Toc139965554"/>
+      <w:bookmarkStart w:id="41" w:name="_Toc139979698"/>
       <w:r>
         <w:lastRenderedPageBreak/>
         <w:t>Java Swing vs JavaFX</w:t>
       </w:r>
-      <w:bookmarkEnd w:id="40"/>
+      <w:bookmarkEnd w:id="41"/>
     </w:p>
     <w:p>
       <w:pPr>
@@ -7695,13 +7741,13 @@
         <w:widowControl/>
         <w:jc w:val="both"/>
       </w:pPr>
-      <w:bookmarkStart w:id="41" w:name="_Toc139650683"/>
-      <w:bookmarkStart w:id="42" w:name="_Toc139965555"/>
+      <w:bookmarkStart w:id="42" w:name="_Toc139650683"/>
+      <w:bookmarkStart w:id="43" w:name="_Toc139979699"/>
       <w:r>
         <w:t>Sortiranje</w:t>
       </w:r>
-      <w:bookmarkEnd w:id="41"/>
       <w:bookmarkEnd w:id="42"/>
+      <w:bookmarkEnd w:id="43"/>
     </w:p>
     <w:p>
       <w:pPr>
@@ -8087,14 +8133,14 @@
         <w:pStyle w:val="Heading2"/>
         <w:jc w:val="both"/>
       </w:pPr>
-      <w:bookmarkStart w:id="43" w:name="_Toc139650684"/>
-      <w:bookmarkStart w:id="44" w:name="_Toc139965556"/>
+      <w:bookmarkStart w:id="44" w:name="_Toc139650684"/>
+      <w:bookmarkStart w:id="45" w:name="_Toc139979700"/>
       <w:r>
         <w:lastRenderedPageBreak/>
         <w:t>Algoritmi sortiranja</w:t>
       </w:r>
-      <w:bookmarkEnd w:id="43"/>
       <w:bookmarkEnd w:id="44"/>
+      <w:bookmarkEnd w:id="45"/>
     </w:p>
     <w:p>
       <w:pPr>
@@ -8314,13 +8360,13 @@
         <w:pStyle w:val="Heading3"/>
         <w:jc w:val="both"/>
       </w:pPr>
-      <w:bookmarkStart w:id="45" w:name="_Toc139650685"/>
-      <w:bookmarkStart w:id="46" w:name="_Toc139965557"/>
+      <w:bookmarkStart w:id="46" w:name="_Toc139650685"/>
+      <w:bookmarkStart w:id="47" w:name="_Toc139979701"/>
       <w:r>
         <w:t>Insertion sort</w:t>
       </w:r>
-      <w:bookmarkEnd w:id="45"/>
       <w:bookmarkEnd w:id="46"/>
+      <w:bookmarkEnd w:id="47"/>
     </w:p>
     <w:p>
       <w:pPr>
@@ -8820,14 +8866,14 @@
         <w:pStyle w:val="Heading3"/>
         <w:jc w:val="both"/>
       </w:pPr>
-      <w:bookmarkStart w:id="47" w:name="_Toc139650686"/>
-      <w:bookmarkStart w:id="48" w:name="_Toc139965558"/>
+      <w:bookmarkStart w:id="48" w:name="_Toc139650686"/>
+      <w:bookmarkStart w:id="49" w:name="_Toc139979702"/>
       <w:r>
         <w:lastRenderedPageBreak/>
         <w:t>Selection sort</w:t>
       </w:r>
-      <w:bookmarkEnd w:id="47"/>
       <w:bookmarkEnd w:id="48"/>
+      <w:bookmarkEnd w:id="49"/>
     </w:p>
     <w:p>
       <w:pPr>
@@ -9146,13 +9192,13 @@
         <w:pStyle w:val="Heading3"/>
         <w:jc w:val="both"/>
       </w:pPr>
-      <w:bookmarkStart w:id="49" w:name="_Toc139650687"/>
-      <w:bookmarkStart w:id="50" w:name="_Toc139965559"/>
+      <w:bookmarkStart w:id="50" w:name="_Toc139650687"/>
+      <w:bookmarkStart w:id="51" w:name="_Toc139979703"/>
       <w:r>
         <w:t>Bubble sort</w:t>
       </w:r>
-      <w:bookmarkEnd w:id="49"/>
       <w:bookmarkEnd w:id="50"/>
+      <w:bookmarkEnd w:id="51"/>
     </w:p>
     <w:p>
       <w:pPr>
@@ -9431,16 +9477,16 @@
         <w:pStyle w:val="Heading3"/>
         <w:jc w:val="both"/>
       </w:pPr>
-      <w:bookmarkStart w:id="51" w:name="_Toc139650688"/>
-      <w:bookmarkStart w:id="52" w:name="_Toc139965560"/>
+      <w:bookmarkStart w:id="52" w:name="_Toc139650688"/>
+      <w:bookmarkStart w:id="53" w:name="_Toc139979704"/>
       <w:r>
         <w:t>Merge</w:t>
       </w:r>
       <w:r>
         <w:t xml:space="preserve"> sort</w:t>
       </w:r>
-      <w:bookmarkEnd w:id="51"/>
       <w:bookmarkEnd w:id="52"/>
+      <w:bookmarkEnd w:id="53"/>
     </w:p>
     <w:p>
       <w:pPr>
@@ -13559,16 +13605,16 @@
         <w:pStyle w:val="Heading3"/>
         <w:jc w:val="both"/>
       </w:pPr>
-      <w:bookmarkStart w:id="53" w:name="_Toc139650689"/>
-      <w:bookmarkStart w:id="54" w:name="_Toc139965561"/>
+      <w:bookmarkStart w:id="54" w:name="_Toc139650689"/>
+      <w:bookmarkStart w:id="55" w:name="_Toc139979705"/>
       <w:r>
         <w:t xml:space="preserve">Quick </w:t>
       </w:r>
       <w:r>
         <w:t>sort</w:t>
       </w:r>
-      <w:bookmarkEnd w:id="53"/>
       <w:bookmarkEnd w:id="54"/>
+      <w:bookmarkEnd w:id="55"/>
     </w:p>
     <w:p>
       <w:pPr>
@@ -13988,26 +14034,26 @@
         <w:pStyle w:val="Heading1"/>
         <w:jc w:val="both"/>
       </w:pPr>
-      <w:bookmarkStart w:id="55" w:name="_Toc139650690"/>
-      <w:bookmarkStart w:id="56" w:name="_Toc139965562"/>
+      <w:bookmarkStart w:id="56" w:name="_Toc139650690"/>
+      <w:bookmarkStart w:id="57" w:name="_Toc139979706"/>
       <w:r>
         <w:t>Paralelizam u Javi</w:t>
       </w:r>
-      <w:bookmarkEnd w:id="55"/>
       <w:bookmarkEnd w:id="56"/>
+      <w:bookmarkEnd w:id="57"/>
     </w:p>
     <w:p>
       <w:pPr>
         <w:pStyle w:val="Heading2"/>
         <w:jc w:val="both"/>
       </w:pPr>
-      <w:bookmarkStart w:id="57" w:name="_Toc139650691"/>
-      <w:bookmarkStart w:id="58" w:name="_Toc139965563"/>
+      <w:bookmarkStart w:id="58" w:name="_Toc139650691"/>
+      <w:bookmarkStart w:id="59" w:name="_Toc139979707"/>
       <w:r>
         <w:t>Fork/Join framework</w:t>
       </w:r>
-      <w:bookmarkEnd w:id="57"/>
       <w:bookmarkEnd w:id="58"/>
+      <w:bookmarkEnd w:id="59"/>
     </w:p>
     <w:p>
       <w:r>
@@ -14071,8 +14117,8 @@
           <w:lang w:val="sr-Latn-BA"/>
         </w:rPr>
       </w:pPr>
-      <w:bookmarkStart w:id="59" w:name="_Toc139650692"/>
-      <w:bookmarkStart w:id="60" w:name="_Toc139965564"/>
+      <w:bookmarkStart w:id="60" w:name="_Toc139650692"/>
+      <w:bookmarkStart w:id="61" w:name="_Toc139979708"/>
       <w:r>
         <w:rPr>
           <w:lang w:val="sr-Latn-BA"/>
@@ -14080,8 +14126,8 @@
         <w:lastRenderedPageBreak/>
         <w:t>ForkJoinPool</w:t>
       </w:r>
-      <w:bookmarkEnd w:id="59"/>
       <w:bookmarkEnd w:id="60"/>
+      <w:bookmarkEnd w:id="61"/>
     </w:p>
     <w:p>
       <w:pPr>
@@ -14407,16 +14453,16 @@
           <w:lang w:val="sr-Latn-BA"/>
         </w:rPr>
       </w:pPr>
-      <w:bookmarkStart w:id="61" w:name="_Toc139650693"/>
-      <w:bookmarkStart w:id="62" w:name="_Toc139965565"/>
+      <w:bookmarkStart w:id="62" w:name="_Toc139650693"/>
+      <w:bookmarkStart w:id="63" w:name="_Toc139979709"/>
       <w:r>
         <w:rPr>
           <w:lang w:val="sr-Latn-BA"/>
         </w:rPr>
         <w:t>Work-stealing algorithm</w:t>
       </w:r>
-      <w:bookmarkEnd w:id="61"/>
       <w:bookmarkEnd w:id="62"/>
+      <w:bookmarkEnd w:id="63"/>
     </w:p>
     <w:p>
       <w:pPr>
@@ -14686,16 +14732,16 @@
         <w:pStyle w:val="Heading2"/>
         <w:jc w:val="both"/>
       </w:pPr>
-      <w:bookmarkStart w:id="63" w:name="_Toc139650694"/>
-      <w:bookmarkStart w:id="64" w:name="_Toc139965566"/>
+      <w:bookmarkStart w:id="64" w:name="_Toc139650694"/>
+      <w:bookmarkStart w:id="65" w:name="_Toc139979710"/>
       <w:r>
         <w:rPr>
           <w:lang w:val="sr-Latn-BA"/>
         </w:rPr>
         <w:t>ForkJoinTask</w:t>
       </w:r>
-      <w:bookmarkEnd w:id="63"/>
       <w:bookmarkEnd w:id="64"/>
+      <w:bookmarkEnd w:id="65"/>
     </w:p>
     <w:p>
       <w:pPr>
@@ -14914,13 +14960,13 @@
         <w:pStyle w:val="Heading2"/>
         <w:jc w:val="both"/>
       </w:pPr>
-      <w:bookmarkStart w:id="65" w:name="_Toc139650695"/>
-      <w:bookmarkStart w:id="66" w:name="_Toc139965567"/>
+      <w:bookmarkStart w:id="66" w:name="_Toc139650695"/>
+      <w:bookmarkStart w:id="67" w:name="_Toc139979711"/>
       <w:r>
         <w:t>Predavanje zadataka ForkJoinPool-u</w:t>
       </w:r>
-      <w:bookmarkEnd w:id="65"/>
       <w:bookmarkEnd w:id="66"/>
+      <w:bookmarkEnd w:id="67"/>
     </w:p>
     <w:p>
       <w:pPr>
@@ -15285,13 +15331,13 @@
         <w:pStyle w:val="Heading1"/>
         <w:jc w:val="both"/>
       </w:pPr>
-      <w:bookmarkStart w:id="67" w:name="_Toc139650697"/>
-      <w:bookmarkStart w:id="68" w:name="_Toc139965568"/>
+      <w:bookmarkStart w:id="68" w:name="_Toc139650697"/>
+      <w:bookmarkStart w:id="69" w:name="_Toc139979712"/>
       <w:r>
         <w:t>Paralelizam u algoritmima sortiranja</w:t>
       </w:r>
-      <w:bookmarkEnd w:id="67"/>
       <w:bookmarkEnd w:id="68"/>
+      <w:bookmarkEnd w:id="69"/>
     </w:p>
     <w:p>
       <w:pPr>
@@ -15301,16 +15347,16 @@
           <w:lang w:val="sr-Latn-BA"/>
         </w:rPr>
       </w:pPr>
-      <w:bookmarkStart w:id="69" w:name="_Toc139650698"/>
-      <w:bookmarkStart w:id="70" w:name="_Toc139965569"/>
+      <w:bookmarkStart w:id="70" w:name="_Toc139650698"/>
+      <w:bookmarkStart w:id="71" w:name="_Toc139979713"/>
       <w:r>
         <w:rPr>
           <w:lang w:val="sr-Latn-BA"/>
         </w:rPr>
         <w:t>Implementacija paralelnog merge sorta</w:t>
       </w:r>
-      <w:bookmarkEnd w:id="69"/>
       <w:bookmarkEnd w:id="70"/>
+      <w:bookmarkEnd w:id="71"/>
     </w:p>
     <w:p>
       <w:pPr>
@@ -15603,16 +15649,16 @@
           <w:lang w:val="sr-Latn-BA"/>
         </w:rPr>
       </w:pPr>
-      <w:bookmarkStart w:id="71" w:name="_Toc139650699"/>
-      <w:bookmarkStart w:id="72" w:name="_Toc139965570"/>
+      <w:bookmarkStart w:id="72" w:name="_Toc139650699"/>
+      <w:bookmarkStart w:id="73" w:name="_Toc139979714"/>
       <w:r>
         <w:rPr>
           <w:lang w:val="sr-Latn-BA"/>
         </w:rPr>
         <w:t>Implementacija paralelnog quicksorta</w:t>
       </w:r>
-      <w:bookmarkEnd w:id="71"/>
       <w:bookmarkEnd w:id="72"/>
+      <w:bookmarkEnd w:id="73"/>
     </w:p>
     <w:p>
       <w:pPr>
@@ -15982,16 +16028,16 @@
           <w:lang w:val="sr-Latn-BA"/>
         </w:rPr>
       </w:pPr>
-      <w:bookmarkStart w:id="73" w:name="_Toc139650700"/>
-      <w:bookmarkStart w:id="74" w:name="_Toc139965571"/>
+      <w:bookmarkStart w:id="74" w:name="_Toc139650700"/>
+      <w:bookmarkStart w:id="75" w:name="_Toc139979715"/>
       <w:r>
         <w:rPr>
           <w:lang w:val="sr-Latn-BA"/>
         </w:rPr>
         <w:t>Implementacija paralelnog selection sorta</w:t>
       </w:r>
-      <w:bookmarkEnd w:id="73"/>
       <w:bookmarkEnd w:id="74"/>
+      <w:bookmarkEnd w:id="75"/>
     </w:p>
     <w:p>
       <w:pPr>
@@ -16185,14 +16231,14 @@
           <w:lang w:val="sr-Latn-BA"/>
         </w:rPr>
       </w:pPr>
-      <w:bookmarkStart w:id="75" w:name="_Toc139965572"/>
+      <w:bookmarkStart w:id="76" w:name="_Toc139979716"/>
       <w:r>
         <w:rPr>
           <w:lang w:val="sr-Latn-BA"/>
         </w:rPr>
         <w:t>Aplikacija i uputstvo za upotrebu</w:t>
       </w:r>
-      <w:bookmarkEnd w:id="75"/>
+      <w:bookmarkEnd w:id="76"/>
     </w:p>
     <w:p>
       <w:pPr>
@@ -16201,16 +16247,16 @@
           <w:lang w:val="sr-Latn-BA"/>
         </w:rPr>
       </w:pPr>
-      <w:bookmarkStart w:id="76" w:name="_Toc139650696"/>
-      <w:bookmarkStart w:id="77" w:name="_Toc139965573"/>
+      <w:bookmarkStart w:id="77" w:name="_Toc139650696"/>
+      <w:bookmarkStart w:id="78" w:name="_Toc139979717"/>
       <w:r>
         <w:rPr>
           <w:lang w:val="sr-Latn-BA"/>
         </w:rPr>
         <w:t>Zapažanja o implementaciji</w:t>
       </w:r>
-      <w:bookmarkEnd w:id="76"/>
       <w:bookmarkEnd w:id="77"/>
+      <w:bookmarkEnd w:id="78"/>
     </w:p>
     <w:p>
       <w:pPr>
@@ -16279,14 +16325,14 @@
           <w:lang w:val="sr-Latn-BA"/>
         </w:rPr>
       </w:pPr>
-      <w:bookmarkStart w:id="78" w:name="_Toc139965574"/>
+      <w:bookmarkStart w:id="79" w:name="_Toc139979718"/>
       <w:r>
         <w:rPr>
           <w:lang w:val="sr-Latn-BA"/>
         </w:rPr>
         <w:t>Uputstvo za aplikaciju</w:t>
       </w:r>
-      <w:bookmarkEnd w:id="78"/>
+      <w:bookmarkEnd w:id="79"/>
     </w:p>
     <w:p>
       <w:pPr>
@@ -16350,8 +16396,410 @@
         </w:rPr>
         <w:t>koristili aplikaciju:</w:t>
       </w:r>
-      <w:bookmarkStart w:id="79" w:name="_GoBack"/>
-      <w:bookmarkEnd w:id="79"/>
+    </w:p>
+    <w:p>
+      <w:pPr>
+        <w:pStyle w:val="ListParagraph"/>
+        <w:numPr>
+          <w:ilvl w:val="0"/>
+          <w:numId w:val="44"/>
+        </w:numPr>
+        <w:rPr>
+          <w:lang w:val="sr-Latn-BA"/>
+        </w:rPr>
+      </w:pPr>
+      <w:r>
+        <w:rPr>
+          <w:i/>
+          <w:lang w:val="sr-Latn-BA"/>
+        </w:rPr>
+        <w:lastRenderedPageBreak/>
+        <w:t>Pokrenite aplikaciju</w:t>
+      </w:r>
+      <w:r>
+        <w:rPr>
+          <w:lang w:val="sr-Latn-BA"/>
+        </w:rPr>
+        <w:t xml:space="preserve">: Aplikacija se može pokrenuti pomoću shortcut-a, koji se zove „PRS-app“ koji je .exe (Executable JAR File). Dvoklikom na shortcut otvara se aplikacija. </w:t>
+      </w:r>
+    </w:p>
+    <w:p>
+      <w:pPr>
+        <w:pStyle w:val="ListParagraph"/>
+        <w:numPr>
+          <w:ilvl w:val="0"/>
+          <w:numId w:val="44"/>
+        </w:numPr>
+        <w:rPr>
+          <w:lang w:val="sr-Latn-BA"/>
+        </w:rPr>
+      </w:pPr>
+      <w:r>
+        <w:rPr>
+          <w:i/>
+          <w:lang w:val="sr-Latn-BA"/>
+        </w:rPr>
+        <w:t>Osnovni prozor aplikacije</w:t>
+      </w:r>
+      <w:r>
+        <w:rPr>
+          <w:lang w:val="sr-Latn-BA"/>
+        </w:rPr>
+        <w:t>:</w:t>
+      </w:r>
+      <w:r>
+        <w:rPr>
+          <w:lang w:val="sr-Latn-BA"/>
+        </w:rPr>
+        <w:t xml:space="preserve"> Nakon što se aplikacija otvori, pre d korisnikom se nalazi osnovni prozor aplikacije. Tu može vidjeti Naslovnu traku sa nazivom aplikacije i dugmadima za minimizacija, maksimizaciju i zatvaranje aplikacije. Ispod naslovne trake nalazi se TextArea, u kojoj se prikazuju nizovi, vrijeme izvršavanja, sortirani i nesortirani niz, itd. Ispod toga se nalaze neki buttoni, koje ćemo detaljnije objasniti u nastavku.</w:t>
+      </w:r>
+    </w:p>
+    <w:p>
+      <w:pPr>
+        <w:pStyle w:val="ListParagraph"/>
+        <w:numPr>
+          <w:ilvl w:val="0"/>
+          <w:numId w:val="44"/>
+        </w:numPr>
+        <w:rPr>
+          <w:lang w:val="sr-Latn-BA"/>
+        </w:rPr>
+      </w:pPr>
+      <w:r>
+        <w:rPr>
+          <w:i/>
+          <w:lang w:val="sr-Latn-BA"/>
+        </w:rPr>
+        <w:t>Buttoni ispod TextArea</w:t>
+      </w:r>
+      <w:r>
+        <w:rPr>
+          <w:lang w:val="sr-Latn-BA"/>
+        </w:rPr>
+        <w:t>-</w:t>
+      </w:r>
+      <w:r>
+        <w:rPr>
+          <w:lang w:val="sr-Latn-BA"/>
+        </w:rPr>
+        <w:t>e: Ispod textArea-e možete vidjeti četiri buttona: Odaberite file, Random niz, Upis u file i Obrisi ekran. Objasnit ćemo šta radi svaki od ovih buttona.</w:t>
+      </w:r>
+    </w:p>
+    <w:p>
+      <w:pPr>
+        <w:pStyle w:val="ListParagraph"/>
+        <w:numPr>
+          <w:ilvl w:val="0"/>
+          <w:numId w:val="44"/>
+        </w:numPr>
+        <w:rPr>
+          <w:lang w:val="sr-Latn-BA"/>
+        </w:rPr>
+      </w:pPr>
+      <w:r>
+        <w:rPr>
+          <w:i/>
+          <w:lang w:val="sr-Latn-BA"/>
+        </w:rPr>
+        <w:t>Odaberite File</w:t>
+      </w:r>
+      <w:r>
+        <w:rPr>
+          <w:lang w:val="sr-Latn-BA"/>
+        </w:rPr>
+        <w:t>:</w:t>
+      </w:r>
+      <w:r>
+        <w:rPr>
+          <w:lang w:val="sr-Latn-BA"/>
+        </w:rPr>
+        <w:t xml:space="preserve"> Nakon klika na ovaj button otvara se novi prozor – dijalog, koji nam omogućava da pristupimo željenoj lokaciji i da otvorimo željeni file. File-ovi koji se traže i otvaraju po defaultu su .txt fajlovi. Mada, ako korisnik stavi da želi pretraživati sve fajlove, opcijom „Files of Type / All Files“, onda je moguće da i neki drugi file prikaže na TextArea-u, kao što su npr .xml fajlovi ili .sws fileovi, ili bilo koji drugi. Naravno, ova opcija radi najbolje za .txt fajlove. </w:t>
+      </w:r>
+    </w:p>
+    <w:p>
+      <w:pPr>
+        <w:pStyle w:val="ListParagraph"/>
+        <w:numPr>
+          <w:ilvl w:val="0"/>
+          <w:numId w:val="44"/>
+        </w:numPr>
+        <w:rPr>
+          <w:lang w:val="sr-Latn-BA"/>
+        </w:rPr>
+      </w:pPr>
+      <w:r>
+        <w:rPr>
+          <w:i/>
+          <w:lang w:val="sr-Latn-BA"/>
+        </w:rPr>
+        <w:t>Random niz</w:t>
+      </w:r>
+      <w:r>
+        <w:rPr>
+          <w:lang w:val="sr-Latn-BA"/>
+        </w:rPr>
+        <w:t>:</w:t>
+      </w:r>
+      <w:r>
+        <w:rPr>
+          <w:lang w:val="sr-Latn-BA"/>
+        </w:rPr>
+        <w:t xml:space="preserve"> </w:t>
+      </w:r>
+      <w:r>
+        <w:rPr>
+          <w:lang w:val="sr-Latn-BA"/>
+        </w:rPr>
+        <w:t>Klikom na button Random niz otvara se prozor u koji je potrebno unijeti veličinu niza. Veličina niza mora biti pozitivan cijeli broj, jer u protivnom, program će prijaviti grešku. Nakon toga, potrebno je odabrati RadioButton da li želimo da su nam brojevi u nizu cjelobrojni ili decimalni. Nakon što odaberemo sve uspješno, pritisnemo button „</w:t>
+      </w:r>
+      <w:r>
+        <w:rPr>
+          <w:i/>
+          <w:lang w:val="sr-Latn-BA"/>
+        </w:rPr>
+        <w:t>Prikaži na ekran</w:t>
+      </w:r>
+      <w:r>
+        <w:rPr>
+          <w:lang w:val="sr-Latn-BA"/>
+        </w:rPr>
+        <w:t>“ gdje nam se otvara početni prozor i u textArei su prikazani svi članovi niza, koji imaju vrijednosti od -10 000 do 10 000, a ima ih onoliko koliko smo odabrali da ih bude. U slučaju da odaberemo button „</w:t>
+      </w:r>
+      <w:r>
+        <w:rPr>
+          <w:i/>
+          <w:lang w:val="sr-Latn-BA"/>
+        </w:rPr>
+        <w:t>Upis u file</w:t>
+      </w:r>
+      <w:r>
+        <w:rPr>
+          <w:lang w:val="sr-Latn-BA"/>
+        </w:rPr>
+        <w:t>“, otvara nam se prozor za odabir lokacije gdje želimo da sačuvamo file. Nakon što odaberemo lokaciju i dadnemo naziv našem fajlu, uspješno smo sačuvali niz u .txt file i vraćamo se u početni prozor.</w:t>
+      </w:r>
+    </w:p>
+    <w:p>
+      <w:pPr>
+        <w:pStyle w:val="ListParagraph"/>
+        <w:numPr>
+          <w:ilvl w:val="0"/>
+          <w:numId w:val="44"/>
+        </w:numPr>
+        <w:rPr>
+          <w:lang w:val="sr-Latn-BA"/>
+        </w:rPr>
+      </w:pPr>
+      <w:r>
+        <w:rPr>
+          <w:i/>
+          <w:lang w:val="sr-Latn-BA"/>
+        </w:rPr>
+        <w:t>Upis u file</w:t>
+      </w:r>
+      <w:r>
+        <w:rPr>
+          <w:lang w:val="sr-Latn-BA"/>
+        </w:rPr>
+        <w:t>:</w:t>
+      </w:r>
+      <w:r>
+        <w:rPr>
+          <w:lang w:val="sr-Latn-BA"/>
+        </w:rPr>
+        <w:t xml:space="preserve"> Ovaj button nam daje mogućnost da text iz TextArea-e upišemo u fajl. Moguće je odabrati željenu lokaciju na koju želimo spasiti fajl, kao i odabrati željeni naziv fajla. </w:t>
+      </w:r>
+    </w:p>
+    <w:p>
+      <w:pPr>
+        <w:pStyle w:val="ListParagraph"/>
+        <w:numPr>
+          <w:ilvl w:val="0"/>
+          <w:numId w:val="44"/>
+        </w:numPr>
+        <w:rPr>
+          <w:lang w:val="sr-Latn-BA"/>
+        </w:rPr>
+      </w:pPr>
+      <w:r>
+        <w:rPr>
+          <w:i/>
+          <w:lang w:val="sr-Latn-BA"/>
+        </w:rPr>
+        <w:t>Obriši ekran</w:t>
+      </w:r>
+      <w:r>
+        <w:rPr>
+          <w:lang w:val="sr-Latn-BA"/>
+        </w:rPr>
+        <w:t>:</w:t>
+      </w:r>
+      <w:r>
+        <w:rPr>
+          <w:lang w:val="sr-Latn-BA"/>
+        </w:rPr>
+        <w:t xml:space="preserve"> Button obriši ekran, uklanja sve šta se nalazilo na TextArea-i i ostavlja nam čistu površinu.</w:t>
+      </w:r>
+    </w:p>
+    <w:p>
+      <w:pPr>
+        <w:pStyle w:val="ListParagraph"/>
+        <w:numPr>
+          <w:ilvl w:val="0"/>
+          <w:numId w:val="44"/>
+        </w:numPr>
+        <w:rPr>
+          <w:lang w:val="sr-Latn-BA"/>
+        </w:rPr>
+      </w:pPr>
+      <w:r>
+        <w:rPr>
+          <w:i/>
+          <w:lang w:val="sr-Latn-BA"/>
+        </w:rPr>
+        <w:t>Algoritam</w:t>
+      </w:r>
+      <w:r>
+        <w:rPr>
+          <w:lang w:val="sr-Latn-BA"/>
+        </w:rPr>
+        <w:t>:</w:t>
+      </w:r>
+      <w:r>
+        <w:rPr>
+          <w:lang w:val="sr-Latn-BA"/>
+        </w:rPr>
+        <w:t xml:space="preserve"> U ovoj sekciji se nalazi pet radioButtona od kojih trebamo čekirati jedan kako bismo odabrali željeni algoritam. Buttoni su: InsertionSort, SelectionSort, BubbleSort, MergeSort i QuickSort. Pored tih buttona, ovdje se nalazi još čitava jedna potsekcija koja se odnosi na vrijeme izvršavanja niza. U ovoj potsekciji je potrebno odabrati željenu veličinu niza, kao i to da li su brojevi u nizu cjelobrojni ili decimalni. </w:t>
+      </w:r>
+    </w:p>
+    <w:p>
+      <w:pPr>
+        <w:pStyle w:val="ListParagraph"/>
+        <w:numPr>
+          <w:ilvl w:val="0"/>
+          <w:numId w:val="44"/>
+        </w:numPr>
+        <w:rPr>
+          <w:lang w:val="sr-Latn-BA"/>
+        </w:rPr>
+      </w:pPr>
+      <w:r>
+        <w:rPr>
+          <w:i/>
+          <w:lang w:val="sr-Latn-BA"/>
+        </w:rPr>
+        <w:t>Izvršavanje</w:t>
+      </w:r>
+      <w:r>
+        <w:rPr>
+          <w:lang w:val="sr-Latn-BA"/>
+        </w:rPr>
+        <w:t>:</w:t>
+      </w:r>
+      <w:r>
+        <w:rPr>
+          <w:lang w:val="sr-Latn-BA"/>
+        </w:rPr>
+        <w:t xml:space="preserve"> Ova sekcija je namjenjana za odabir radioButtona vezanog za izvršavanje algoritma. RadioButton sekvencijalno ili radioButton paralelno. </w:t>
+      </w:r>
+    </w:p>
+    <w:p>
+      <w:pPr>
+        <w:pStyle w:val="ListParagraph"/>
+        <w:numPr>
+          <w:ilvl w:val="0"/>
+          <w:numId w:val="44"/>
+        </w:numPr>
+        <w:rPr>
+          <w:lang w:val="sr-Latn-BA"/>
+        </w:rPr>
+      </w:pPr>
+      <w:r>
+        <w:rPr>
+          <w:i/>
+          <w:lang w:val="sr-Latn-BA"/>
+        </w:rPr>
+        <w:t>Vidi vrijeme izvršenja</w:t>
+      </w:r>
+      <w:r>
+        <w:rPr>
+          <w:lang w:val="sr-Latn-BA"/>
+        </w:rPr>
+        <w:t>:</w:t>
+      </w:r>
+      <w:r>
+        <w:rPr>
+          <w:lang w:val="sr-Latn-BA"/>
+        </w:rPr>
+        <w:t xml:space="preserve"> Ovo je button koji se nalazi u potsekciji unutar algoritam okvira, a iznad buttona </w:t>
+      </w:r>
+      <w:r>
+        <w:rPr>
+          <w:i/>
+          <w:lang w:val="sr-Latn-BA"/>
+        </w:rPr>
+        <w:t>Sortiraj</w:t>
+      </w:r>
+      <w:r>
+        <w:rPr>
+          <w:lang w:val="sr-Latn-BA"/>
+        </w:rPr>
+        <w:t>. Ako smo odabrali željeni algoritam i željeni način izvršavanja, kao i veličinu niza i brojeve u nisu, onda će se na ekran ispisati vrijeme izvršenja za taj algoritam. Prvo će biti napisan naziv algoritma i da li je to paralelno ili sekvencijalno izvršenje. Zatim će pisati vrijeme izvršenja. Nakon toga piše nivo paralelizma, te na kraju broj ukradenih taskova.</w:t>
+      </w:r>
+    </w:p>
+    <w:p>
+      <w:pPr>
+        <w:pStyle w:val="ListParagraph"/>
+        <w:numPr>
+          <w:ilvl w:val="0"/>
+          <w:numId w:val="44"/>
+        </w:numPr>
+        <w:rPr>
+          <w:lang w:val="sr-Latn-BA"/>
+        </w:rPr>
+      </w:pPr>
+      <w:r>
+        <w:rPr>
+          <w:i/>
+          <w:lang w:val="sr-Latn-BA"/>
+        </w:rPr>
+        <w:t>Sortiraj</w:t>
+      </w:r>
+      <w:r>
+        <w:rPr>
+          <w:lang w:val="sr-Latn-BA"/>
+        </w:rPr>
+        <w:t>:</w:t>
+      </w:r>
+      <w:r>
+        <w:rPr>
+          <w:lang w:val="sr-Latn-BA"/>
+        </w:rPr>
+        <w:t xml:space="preserve"> Ovaj button se nalazi na dnu prozora. Ako smo odabrali željeni algoritam i željeni način izvršavanja, za već postojeći niz koji se nalazi ispisan na ekranu, izvršit će </w:t>
+      </w:r>
+      <w:r>
+        <w:rPr>
+          <w:lang w:val="sr-Latn-BA"/>
+        </w:rPr>
+        <w:lastRenderedPageBreak/>
+        <w:t>se sortiranje, ispisat će se sada sortirani niz na ekran i na kraju će se ispisati vrijeme koje je bilo potrebno da se to sortiranje izvrši.</w:t>
+      </w:r>
+    </w:p>
+    <w:p>
+      <w:pPr>
+        <w:pStyle w:val="Heading2"/>
+        <w:rPr>
+          <w:lang w:val="sr-Latn-BA"/>
+        </w:rPr>
+      </w:pPr>
+      <w:bookmarkStart w:id="80" w:name="_Toc139979719"/>
+      <w:r>
+        <w:rPr>
+          <w:lang w:val="sr-Latn-BA"/>
+        </w:rPr>
+        <w:t>Čitanje koda</w:t>
+      </w:r>
+      <w:bookmarkEnd w:id="80"/>
     </w:p>
     <w:p>
       <w:pPr>
@@ -16360,46 +16808,118 @@
           <w:lang w:val="sr-Latn-BA"/>
         </w:rPr>
       </w:pPr>
-      <w:bookmarkStart w:id="80" w:name="_Toc139965575"/>
-      <w:r>
-        <w:rPr>
-          <w:lang w:val="sr-Latn-BA"/>
-        </w:rPr>
-        <w:lastRenderedPageBreak/>
-        <w:t>Čitanje koda</w:t>
-      </w:r>
-      <w:bookmarkEnd w:id="80"/>
-    </w:p>
-    <w:p>
-      <w:pPr>
-        <w:rPr>
-          <w:lang w:val="sr-Latn-BA"/>
-        </w:rPr>
-      </w:pPr>
-      <w:r>
-        <w:rPr>
-          <w:lang w:val="sr-Latn-BA"/>
-        </w:rPr>
-        <w:t>Implementacija svih sekvencijalnih algoritama nalazi se u paketu algorithms. On ima i interfejs Sort koji je zajednički za sve sort klase. Paket parallel sadrži paralelne implementacije. Paket sortmodel sadrži objedinjenje poziva sort metoda za različite slučajeve, generisanje nasumičnih nizova i slično.</w:t>
-      </w:r>
-    </w:p>
-    <w:p>
-      <w:pPr>
-        <w:pStyle w:val="Heading3"/>
-        <w:rPr>
-          <w:lang w:val="sr-Latn-BA"/>
-        </w:rPr>
-      </w:pPr>
-      <w:bookmarkStart w:id="81" w:name="_Toc139965576"/>
+      <w:bookmarkStart w:id="81" w:name="_Toc139979720"/>
+      <w:r>
+        <w:rPr>
+          <w:lang w:val="sr-Latn-BA"/>
+        </w:rPr>
+        <w:t>Paketi</w:t>
+      </w:r>
       <w:bookmarkEnd w:id="81"/>
     </w:p>
     <w:p>
       <w:pPr>
-        <w:jc w:val="both"/>
-        <w:rPr>
-          <w:lang w:val="sr-Latn-BA"/>
-        </w:rPr>
-      </w:pPr>
+        <w:rPr>
+          <w:lang w:val="sr-Latn-BA"/>
+        </w:rPr>
+      </w:pPr>
+      <w:r>
+        <w:rPr>
+          <w:lang w:val="sr-Latn-BA"/>
+        </w:rPr>
+        <w:t>U našem projektu imamo pet paketa: algorithms, appsInterface, main, model, parallel.</w:t>
+      </w:r>
+    </w:p>
+    <w:p>
+      <w:pPr>
+        <w:rPr>
+          <w:lang w:val="sr-Latn-BA"/>
+        </w:rPr>
+      </w:pPr>
+      <w:r>
+        <w:rPr>
+          <w:lang w:val="sr-Latn-BA"/>
+        </w:rPr>
+        <w:t xml:space="preserve">Implementacija svih sekvencijalnih algoritama nalazi se u paketu algorithms. On ima i interfejs Sort koji je zajednički za sve sort klase. </w:t>
+      </w:r>
+      <w:r>
+        <w:rPr>
+          <w:lang w:val="sr-Latn-BA"/>
+        </w:rPr>
+        <w:t xml:space="preserve">Paket appsInterface, sadrži čitav izgled aplikacije. Tu se nalaze svi prozori (Frameovi), svi paneli (Panels), a na njima se nalaze svi buttonsi (RadioButtonsi i Buttonsi), te su tu implementirani svi događaji koji se dešavaju nakon što korisnik klikne na određeno dugme. Paket main sadrži main klasu, koja u sebi ima main metodu, od koje kreće izvršavanje aplikacije, a unutar main metode se poziva glavni frame aplikacije. </w:t>
+      </w:r>
+      <w:r>
+        <w:rPr>
+          <w:lang w:val="sr-Latn-BA"/>
+        </w:rPr>
+        <w:t xml:space="preserve">Paket </w:t>
+      </w:r>
+      <w:r>
+        <w:rPr>
+          <w:lang w:val="sr-Latn-BA"/>
+        </w:rPr>
+        <w:t>model</w:t>
+      </w:r>
+      <w:r>
+        <w:rPr>
+          <w:lang w:val="sr-Latn-BA"/>
+        </w:rPr>
+        <w:t xml:space="preserve"> </w:t>
+      </w:r>
+      <w:r>
+        <w:rPr>
+          <w:lang w:val="sr-Latn-BA"/>
+        </w:rPr>
+        <w:t xml:space="preserve">sadrži dvije klase a to su Algoritam i SortModel. Algoritam je enum, koji sadrži samo nazive algoritama, dok klasa SortModel </w:t>
+      </w:r>
+      <w:r>
+        <w:rPr>
+          <w:lang w:val="sr-Latn-BA"/>
+        </w:rPr>
+        <w:t xml:space="preserve">objedinjenje </w:t>
+      </w:r>
+      <w:r>
+        <w:rPr>
+          <w:lang w:val="sr-Latn-BA"/>
+        </w:rPr>
+        <w:t xml:space="preserve">sve </w:t>
+      </w:r>
+      <w:r>
+        <w:rPr>
+          <w:lang w:val="sr-Latn-BA"/>
+        </w:rPr>
+        <w:t>poziv</w:t>
+      </w:r>
+      <w:r>
+        <w:rPr>
+          <w:lang w:val="sr-Latn-BA"/>
+        </w:rPr>
+        <w:t>e</w:t>
+      </w:r>
+      <w:r>
+        <w:rPr>
+          <w:lang w:val="sr-Latn-BA"/>
+        </w:rPr>
+        <w:t xml:space="preserve"> sort metoda za različite slučajeve, </w:t>
+      </w:r>
+      <w:r>
+        <w:rPr>
+          <w:lang w:val="sr-Latn-BA"/>
+        </w:rPr>
+        <w:t xml:space="preserve">ima i </w:t>
+      </w:r>
+      <w:r>
+        <w:rPr>
+          <w:lang w:val="sr-Latn-BA"/>
+        </w:rPr>
+        <w:t>generisanje nasumičnih nizova i slično.</w:t>
+      </w:r>
+      <w:r>
+        <w:rPr>
+          <w:lang w:val="sr-Latn-BA"/>
+        </w:rPr>
+        <w:t xml:space="preserve"> Paket parallel sadrži sve paralelne implementacije naših algoritama.</w:t>
+      </w:r>
     </w:p>
     <w:p>
       <w:pPr>
@@ -16418,7 +16938,7 @@
         </w:rPr>
       </w:pPr>
       <w:bookmarkStart w:id="82" w:name="_Toc139650701"/>
-      <w:bookmarkStart w:id="83" w:name="_Toc139965577"/>
+      <w:bookmarkStart w:id="83" w:name="_Toc139979721"/>
       <w:r>
         <w:rPr>
           <w:lang w:val="sr-Latn-BA"/>
@@ -16586,7 +17106,7 @@
         </w:rPr>
       </w:pPr>
       <w:bookmarkStart w:id="84" w:name="_Toc139650702"/>
-      <w:bookmarkStart w:id="85" w:name="_Toc139965578"/>
+      <w:bookmarkStart w:id="85" w:name="_Toc139979722"/>
       <w:r>
         <w:rPr>
           <w:lang w:val="sr-Latn-BA"/>
@@ -16713,7 +17233,7 @@
           <w:lang w:val="sr-Latn-BA"/>
         </w:rPr>
       </w:pPr>
-      <w:bookmarkStart w:id="86" w:name="_Toc139965579"/>
+      <w:bookmarkStart w:id="86" w:name="_Toc139979723"/>
       <w:r>
         <w:rPr>
           <w:lang w:val="sr-Latn-BA"/>
@@ -16759,7 +17279,14 @@
         <w:rPr>
           <w:lang w:val="sr-Latn-BA"/>
         </w:rPr>
-        <w:t>ine niza postaju neefikasni. Bubblesort se pokazao najgori, jer za niz od 75000 članova njegovo vrijeme izvršenja bude skoro minut. Insertion i selection su nešto bolji, no i oni teže ka naglom povećanju vremena izvršenja za veličine reda 10</w:t>
+        <w:t xml:space="preserve">ine </w:t>
+      </w:r>
+      <w:r>
+        <w:rPr>
+          <w:lang w:val="sr-Latn-BA"/>
+        </w:rPr>
+        <w:lastRenderedPageBreak/>
+        <w:t>niza postaju neefikasni. Bubblesort se pokazao najgori, jer za niz od 75000 članova njegovo vrijeme izvršenja bude skoro minut. Insertion i selection su nešto bolji, no i oni teže ka naglom povećanju vremena izvršenja za veličine reda 10</w:t>
       </w:r>
       <w:r>
         <w:rPr>
@@ -16794,7 +17321,6 @@
         <w:rPr>
           <w:noProof/>
         </w:rPr>
-        <w:lastRenderedPageBreak/>
         <w:drawing>
           <wp:inline distT="0" distB="0" distL="0" distR="0" wp14:anchorId="7CCFFC8B" wp14:editId="79021F64">
             <wp:extent cx="6463030" cy="3423920"/>
@@ -16802,7 +17328,7 @@
             <wp:docPr id="48" name="Chart 48">
               <a:extLst xmlns:a="http://schemas.openxmlformats.org/drawingml/2006/main">
                 <a:ext uri="{FF2B5EF4-FFF2-40B4-BE49-F238E27FC236}">
-                  <a16:creationId xmlns:arto="http://schemas.microsoft.com/office/word/2006/arto" xmlns:a16="http://schemas.microsoft.com/office/drawing/2014/main" xmlns:w16se="http://schemas.microsoft.com/office/word/2015/wordml/symex" xmlns:w16cid="http://schemas.microsoft.com/office/word/2016/wordml/cid" xmlns:w15="http://schemas.microsoft.com/office/word/2012/wordml" xmlns:w="http://schemas.openxmlformats.org/wordprocessingml/2006/main" xmlns:w10="urn:schemas-microsoft-com:office:word" xmlns:v="urn:schemas-microsoft-com:vml" xmlns:o="urn:schemas-microsoft-com:office:office" xmlns:am3d="http://schemas.microsoft.com/office/drawing/2017/model3d" xmlns:aink="http://schemas.microsoft.com/office/drawing/2016/ink" xmlns:cx8="http://schemas.microsoft.com/office/drawing/2016/5/14/chartex" xmlns:cx7="http://schemas.microsoft.com/office/drawing/2016/5/13/chartex" xmlns:cx6="http://schemas.microsoft.com/office/drawing/2016/5/12/chartex" xmlns:cx5="http://schemas.microsoft.com/office/drawing/2016/5/11/chartex" xmlns:cx4="http://schemas.microsoft.com/office/drawing/2016/5/10/chartex" xmlns:cx3="http://schemas.microsoft.com/office/drawing/2016/5/9/chartex" xmlns:cx2="http://schemas.microsoft.com/office/drawing/2015/10/21/chartex" xmlns:cx1="http://schemas.microsoft.com/office/drawing/2015/9/8/chartex" xmlns:cx="http://schemas.microsoft.com/office/drawing/2014/chartex" xmlns="" id="{CB999CB8-E984-4537-AF92-6C263ED4429D}"/>
+                  <a16:creationId xmlns="" xmlns:cx="http://schemas.microsoft.com/office/drawing/2014/chartex" xmlns:cx1="http://schemas.microsoft.com/office/drawing/2015/9/8/chartex" xmlns:cx2="http://schemas.microsoft.com/office/drawing/2015/10/21/chartex" xmlns:cx3="http://schemas.microsoft.com/office/drawing/2016/5/9/chartex" xmlns:cx4="http://schemas.microsoft.com/office/drawing/2016/5/10/chartex" xmlns:cx5="http://schemas.microsoft.com/office/drawing/2016/5/11/chartex" xmlns:cx6="http://schemas.microsoft.com/office/drawing/2016/5/12/chartex" xmlns:cx7="http://schemas.microsoft.com/office/drawing/2016/5/13/chartex" xmlns:cx8="http://schemas.microsoft.com/office/drawing/2016/5/14/chartex" xmlns:aink="http://schemas.microsoft.com/office/drawing/2016/ink" xmlns:am3d="http://schemas.microsoft.com/office/drawing/2017/model3d" xmlns:o="urn:schemas-microsoft-com:office:office" xmlns:v="urn:schemas-microsoft-com:vml" xmlns:w10="urn:schemas-microsoft-com:office:word" xmlns:w="http://schemas.openxmlformats.org/wordprocessingml/2006/main" xmlns:w15="http://schemas.microsoft.com/office/word/2012/wordml" xmlns:w16cid="http://schemas.microsoft.com/office/word/2016/wordml/cid" xmlns:w16se="http://schemas.microsoft.com/office/word/2015/wordml/symex" xmlns:a16="http://schemas.microsoft.com/office/drawing/2014/main" xmlns:arto="http://schemas.microsoft.com/office/word/2006/arto" id="{CB999CB8-E984-4537-AF92-6C263ED4429D}"/>
                 </a:ext>
               </a:extLst>
             </wp:docPr>
@@ -16944,6 +17470,7 @@
         <w:rPr>
           <w:noProof/>
         </w:rPr>
+        <w:lastRenderedPageBreak/>
         <w:drawing>
           <wp:inline distT="0" distB="0" distL="0" distR="0" wp14:anchorId="45F99216" wp14:editId="4A6F6E5F">
             <wp:extent cx="6534150" cy="3389630"/>
@@ -16951,7 +17478,7 @@
             <wp:docPr id="47" name="Chart 47">
               <a:extLst xmlns:a="http://schemas.openxmlformats.org/drawingml/2006/main">
                 <a:ext uri="{FF2B5EF4-FFF2-40B4-BE49-F238E27FC236}">
-                  <a16:creationId xmlns:arto="http://schemas.microsoft.com/office/word/2006/arto" xmlns:a16="http://schemas.microsoft.com/office/drawing/2014/main" xmlns:w16se="http://schemas.microsoft.com/office/word/2015/wordml/symex" xmlns:w16cid="http://schemas.microsoft.com/office/word/2016/wordml/cid" xmlns:w15="http://schemas.microsoft.com/office/word/2012/wordml" xmlns:w="http://schemas.openxmlformats.org/wordprocessingml/2006/main" xmlns:w10="urn:schemas-microsoft-com:office:word" xmlns:v="urn:schemas-microsoft-com:vml" xmlns:o="urn:schemas-microsoft-com:office:office" xmlns:am3d="http://schemas.microsoft.com/office/drawing/2017/model3d" xmlns:aink="http://schemas.microsoft.com/office/drawing/2016/ink" xmlns:cx8="http://schemas.microsoft.com/office/drawing/2016/5/14/chartex" xmlns:cx7="http://schemas.microsoft.com/office/drawing/2016/5/13/chartex" xmlns:cx6="http://schemas.microsoft.com/office/drawing/2016/5/12/chartex" xmlns:cx5="http://schemas.microsoft.com/office/drawing/2016/5/11/chartex" xmlns:cx4="http://schemas.microsoft.com/office/drawing/2016/5/10/chartex" xmlns:cx3="http://schemas.microsoft.com/office/drawing/2016/5/9/chartex" xmlns:cx2="http://schemas.microsoft.com/office/drawing/2015/10/21/chartex" xmlns:cx1="http://schemas.microsoft.com/office/drawing/2015/9/8/chartex" xmlns:cx="http://schemas.microsoft.com/office/drawing/2014/chartex" xmlns="" id="{2CDE5E88-60C7-4307-ACB6-668AAB3F1F8C}"/>
+                  <a16:creationId xmlns="" xmlns:cx="http://schemas.microsoft.com/office/drawing/2014/chartex" xmlns:cx1="http://schemas.microsoft.com/office/drawing/2015/9/8/chartex" xmlns:cx2="http://schemas.microsoft.com/office/drawing/2015/10/21/chartex" xmlns:cx3="http://schemas.microsoft.com/office/drawing/2016/5/9/chartex" xmlns:cx4="http://schemas.microsoft.com/office/drawing/2016/5/10/chartex" xmlns:cx5="http://schemas.microsoft.com/office/drawing/2016/5/11/chartex" xmlns:cx6="http://schemas.microsoft.com/office/drawing/2016/5/12/chartex" xmlns:cx7="http://schemas.microsoft.com/office/drawing/2016/5/13/chartex" xmlns:cx8="http://schemas.microsoft.com/office/drawing/2016/5/14/chartex" xmlns:aink="http://schemas.microsoft.com/office/drawing/2016/ink" xmlns:am3d="http://schemas.microsoft.com/office/drawing/2017/model3d" xmlns:o="urn:schemas-microsoft-com:office:office" xmlns:v="urn:schemas-microsoft-com:vml" xmlns:w10="urn:schemas-microsoft-com:office:word" xmlns:w="http://schemas.openxmlformats.org/wordprocessingml/2006/main" xmlns:w15="http://schemas.microsoft.com/office/word/2012/wordml" xmlns:w16cid="http://schemas.microsoft.com/office/word/2016/wordml/cid" xmlns:w16se="http://schemas.microsoft.com/office/word/2015/wordml/symex" xmlns:a16="http://schemas.microsoft.com/office/drawing/2014/main" xmlns:arto="http://schemas.microsoft.com/office/word/2006/arto" id="{2CDE5E88-60C7-4307-ACB6-668AAB3F1F8C}"/>
                 </a:ext>
               </a:extLst>
             </wp:docPr>
@@ -16973,12 +17500,11 @@
           <w:lang w:val="sr-Latn-BA"/>
         </w:rPr>
       </w:pPr>
-      <w:bookmarkStart w:id="88" w:name="_Toc139965580"/>
-      <w:r>
-        <w:rPr>
-          <w:lang w:val="sr-Latn-BA"/>
-        </w:rPr>
-        <w:lastRenderedPageBreak/>
+      <w:bookmarkStart w:id="88" w:name="_Toc139979724"/>
+      <w:r>
+        <w:rPr>
+          <w:lang w:val="sr-Latn-BA"/>
+        </w:rPr>
         <w:t>Paralelna izvedba</w:t>
       </w:r>
       <w:bookmarkEnd w:id="88"/>
@@ -17101,6 +17627,7 @@
         <w:rPr>
           <w:noProof/>
         </w:rPr>
+        <w:lastRenderedPageBreak/>
         <w:drawing>
           <wp:inline distT="0" distB="0" distL="0" distR="0" wp14:anchorId="4817821A" wp14:editId="1B5C6BBA">
             <wp:extent cx="6715125" cy="3625850"/>
@@ -17108,7 +17635,7 @@
             <wp:docPr id="45" name="Chart 45">
               <a:extLst xmlns:a="http://schemas.openxmlformats.org/drawingml/2006/main">
                 <a:ext uri="{FF2B5EF4-FFF2-40B4-BE49-F238E27FC236}">
-                  <a16:creationId xmlns:arto="http://schemas.microsoft.com/office/word/2006/arto" xmlns:a16="http://schemas.microsoft.com/office/drawing/2014/main" xmlns:w16se="http://schemas.microsoft.com/office/word/2015/wordml/symex" xmlns:w16cid="http://schemas.microsoft.com/office/word/2016/wordml/cid" xmlns:w15="http://schemas.microsoft.com/office/word/2012/wordml" xmlns:w="http://schemas.openxmlformats.org/wordprocessingml/2006/main" xmlns:w10="urn:schemas-microsoft-com:office:word" xmlns:v="urn:schemas-microsoft-com:vml" xmlns:o="urn:schemas-microsoft-com:office:office" xmlns:am3d="http://schemas.microsoft.com/office/drawing/2017/model3d" xmlns:aink="http://schemas.microsoft.com/office/drawing/2016/ink" xmlns:cx8="http://schemas.microsoft.com/office/drawing/2016/5/14/chartex" xmlns:cx7="http://schemas.microsoft.com/office/drawing/2016/5/13/chartex" xmlns:cx6="http://schemas.microsoft.com/office/drawing/2016/5/12/chartex" xmlns:cx5="http://schemas.microsoft.com/office/drawing/2016/5/11/chartex" xmlns:cx4="http://schemas.microsoft.com/office/drawing/2016/5/10/chartex" xmlns:cx3="http://schemas.microsoft.com/office/drawing/2016/5/9/chartex" xmlns:cx2="http://schemas.microsoft.com/office/drawing/2015/10/21/chartex" xmlns:cx1="http://schemas.microsoft.com/office/drawing/2015/9/8/chartex" xmlns:cx="http://schemas.microsoft.com/office/drawing/2014/chartex" xmlns="" id="{1B0E71AA-0BE4-4FDD-9C6E-BCFD85D1BEF8}"/>
+                  <a16:creationId xmlns="" xmlns:cx="http://schemas.microsoft.com/office/drawing/2014/chartex" xmlns:cx1="http://schemas.microsoft.com/office/drawing/2015/9/8/chartex" xmlns:cx2="http://schemas.microsoft.com/office/drawing/2015/10/21/chartex" xmlns:cx3="http://schemas.microsoft.com/office/drawing/2016/5/9/chartex" xmlns:cx4="http://schemas.microsoft.com/office/drawing/2016/5/10/chartex" xmlns:cx5="http://schemas.microsoft.com/office/drawing/2016/5/11/chartex" xmlns:cx6="http://schemas.microsoft.com/office/drawing/2016/5/12/chartex" xmlns:cx7="http://schemas.microsoft.com/office/drawing/2016/5/13/chartex" xmlns:cx8="http://schemas.microsoft.com/office/drawing/2016/5/14/chartex" xmlns:aink="http://schemas.microsoft.com/office/drawing/2016/ink" xmlns:am3d="http://schemas.microsoft.com/office/drawing/2017/model3d" xmlns:o="urn:schemas-microsoft-com:office:office" xmlns:v="urn:schemas-microsoft-com:vml" xmlns:w10="urn:schemas-microsoft-com:office:word" xmlns:w="http://schemas.openxmlformats.org/wordprocessingml/2006/main" xmlns:w15="http://schemas.microsoft.com/office/word/2012/wordml" xmlns:w16cid="http://schemas.microsoft.com/office/word/2016/wordml/cid" xmlns:w16se="http://schemas.microsoft.com/office/word/2015/wordml/symex" xmlns:a16="http://schemas.microsoft.com/office/drawing/2014/main" xmlns:arto="http://schemas.microsoft.com/office/word/2006/arto" id="{1B0E71AA-0BE4-4FDD-9C6E-BCFD85D1BEF8}"/>
                 </a:ext>
               </a:extLst>
             </wp:docPr>
@@ -17160,7 +17687,6 @@
         <w:rPr>
           <w:noProof/>
         </w:rPr>
-        <w:lastRenderedPageBreak/>
         <w:drawing>
           <wp:inline distT="0" distB="0" distL="0" distR="0" wp14:anchorId="3A522BE9" wp14:editId="314A4233">
             <wp:extent cx="6648450" cy="3643630"/>
@@ -17168,7 +17694,7 @@
             <wp:docPr id="49" name="Chart 49">
               <a:extLst xmlns:a="http://schemas.openxmlformats.org/drawingml/2006/main">
                 <a:ext uri="{FF2B5EF4-FFF2-40B4-BE49-F238E27FC236}">
-                  <a16:creationId xmlns:arto="http://schemas.microsoft.com/office/word/2006/arto" xmlns:a16="http://schemas.microsoft.com/office/drawing/2014/main" xmlns:w16se="http://schemas.microsoft.com/office/word/2015/wordml/symex" xmlns:w16cid="http://schemas.microsoft.com/office/word/2016/wordml/cid" xmlns:w15="http://schemas.microsoft.com/office/word/2012/wordml" xmlns:w="http://schemas.openxmlformats.org/wordprocessingml/2006/main" xmlns:w10="urn:schemas-microsoft-com:office:word" xmlns:v="urn:schemas-microsoft-com:vml" xmlns:o="urn:schemas-microsoft-com:office:office" xmlns:am3d="http://schemas.microsoft.com/office/drawing/2017/model3d" xmlns:aink="http://schemas.microsoft.com/office/drawing/2016/ink" xmlns:cx8="http://schemas.microsoft.com/office/drawing/2016/5/14/chartex" xmlns:cx7="http://schemas.microsoft.com/office/drawing/2016/5/13/chartex" xmlns:cx6="http://schemas.microsoft.com/office/drawing/2016/5/12/chartex" xmlns:cx5="http://schemas.microsoft.com/office/drawing/2016/5/11/chartex" xmlns:cx4="http://schemas.microsoft.com/office/drawing/2016/5/10/chartex" xmlns:cx3="http://schemas.microsoft.com/office/drawing/2016/5/9/chartex" xmlns:cx2="http://schemas.microsoft.com/office/drawing/2015/10/21/chartex" xmlns:cx1="http://schemas.microsoft.com/office/drawing/2015/9/8/chartex" xmlns:cx="http://schemas.microsoft.com/office/drawing/2014/chartex" xmlns="" id="{5DB9F0CB-4916-45F8-9500-BB5459F43BA2}"/>
+                  <a16:creationId xmlns="" xmlns:cx="http://schemas.microsoft.com/office/drawing/2014/chartex" xmlns:cx1="http://schemas.microsoft.com/office/drawing/2015/9/8/chartex" xmlns:cx2="http://schemas.microsoft.com/office/drawing/2015/10/21/chartex" xmlns:cx3="http://schemas.microsoft.com/office/drawing/2016/5/9/chartex" xmlns:cx4="http://schemas.microsoft.com/office/drawing/2016/5/10/chartex" xmlns:cx5="http://schemas.microsoft.com/office/drawing/2016/5/11/chartex" xmlns:cx6="http://schemas.microsoft.com/office/drawing/2016/5/12/chartex" xmlns:cx7="http://schemas.microsoft.com/office/drawing/2016/5/13/chartex" xmlns:cx8="http://schemas.microsoft.com/office/drawing/2016/5/14/chartex" xmlns:aink="http://schemas.microsoft.com/office/drawing/2016/ink" xmlns:am3d="http://schemas.microsoft.com/office/drawing/2017/model3d" xmlns:o="urn:schemas-microsoft-com:office:office" xmlns:v="urn:schemas-microsoft-com:vml" xmlns:w10="urn:schemas-microsoft-com:office:word" xmlns:w="http://schemas.openxmlformats.org/wordprocessingml/2006/main" xmlns:w15="http://schemas.microsoft.com/office/word/2012/wordml" xmlns:w16cid="http://schemas.microsoft.com/office/word/2016/wordml/cid" xmlns:w16se="http://schemas.microsoft.com/office/word/2015/wordml/symex" xmlns:a16="http://schemas.microsoft.com/office/drawing/2014/main" xmlns:arto="http://schemas.microsoft.com/office/word/2006/arto" id="{5DB9F0CB-4916-45F8-9500-BB5459F43BA2}"/>
                 </a:ext>
               </a:extLst>
             </wp:docPr>
@@ -17190,11 +17716,12 @@
           <w:lang w:val="sr-Latn-BA"/>
         </w:rPr>
       </w:pPr>
-      <w:bookmarkStart w:id="89" w:name="_Toc139965581"/>
-      <w:r>
-        <w:rPr>
-          <w:lang w:val="sr-Latn-BA"/>
-        </w:rPr>
+      <w:bookmarkStart w:id="89" w:name="_Toc139979725"/>
+      <w:r>
+        <w:rPr>
+          <w:lang w:val="sr-Latn-BA"/>
+        </w:rPr>
+        <w:lastRenderedPageBreak/>
         <w:t>Dodatn</w:t>
       </w:r>
       <w:r>
@@ -17279,7 +17806,6 @@
         <w:rPr>
           <w:noProof/>
         </w:rPr>
-        <w:lastRenderedPageBreak/>
         <w:drawing>
           <wp:inline distT="0" distB="0" distL="0" distR="0" wp14:anchorId="43C10542" wp14:editId="54B08511">
             <wp:extent cx="6477000" cy="3638550"/>
@@ -17287,7 +17813,7 @@
             <wp:docPr id="50" name="Chart 50">
               <a:extLst xmlns:a="http://schemas.openxmlformats.org/drawingml/2006/main">
                 <a:ext uri="{FF2B5EF4-FFF2-40B4-BE49-F238E27FC236}">
-                  <a16:creationId xmlns:arto="http://schemas.microsoft.com/office/word/2006/arto" xmlns:a16="http://schemas.microsoft.com/office/drawing/2014/main" xmlns:w16se="http://schemas.microsoft.com/office/word/2015/wordml/symex" xmlns:w16cid="http://schemas.microsoft.com/office/word/2016/wordml/cid" xmlns:w15="http://schemas.microsoft.com/office/word/2012/wordml" xmlns:w="http://schemas.openxmlformats.org/wordprocessingml/2006/main" xmlns:w10="urn:schemas-microsoft-com:office:word" xmlns:v="urn:schemas-microsoft-com:vml" xmlns:o="urn:schemas-microsoft-com:office:office" xmlns:am3d="http://schemas.microsoft.com/office/drawing/2017/model3d" xmlns:aink="http://schemas.microsoft.com/office/drawing/2016/ink" xmlns:cx8="http://schemas.microsoft.com/office/drawing/2016/5/14/chartex" xmlns:cx7="http://schemas.microsoft.com/office/drawing/2016/5/13/chartex" xmlns:cx6="http://schemas.microsoft.com/office/drawing/2016/5/12/chartex" xmlns:cx5="http://schemas.microsoft.com/office/drawing/2016/5/11/chartex" xmlns:cx4="http://schemas.microsoft.com/office/drawing/2016/5/10/chartex" xmlns:cx3="http://schemas.microsoft.com/office/drawing/2016/5/9/chartex" xmlns:cx2="http://schemas.microsoft.com/office/drawing/2015/10/21/chartex" xmlns:cx1="http://schemas.microsoft.com/office/drawing/2015/9/8/chartex" xmlns:cx="http://schemas.microsoft.com/office/drawing/2014/chartex" xmlns="" id="{F15159D1-2EEE-447F-B9A9-8D344902669B}"/>
+                  <a16:creationId xmlns="" xmlns:cx="http://schemas.microsoft.com/office/drawing/2014/chartex" xmlns:cx1="http://schemas.microsoft.com/office/drawing/2015/9/8/chartex" xmlns:cx2="http://schemas.microsoft.com/office/drawing/2015/10/21/chartex" xmlns:cx3="http://schemas.microsoft.com/office/drawing/2016/5/9/chartex" xmlns:cx4="http://schemas.microsoft.com/office/drawing/2016/5/10/chartex" xmlns:cx5="http://schemas.microsoft.com/office/drawing/2016/5/11/chartex" xmlns:cx6="http://schemas.microsoft.com/office/drawing/2016/5/12/chartex" xmlns:cx7="http://schemas.microsoft.com/office/drawing/2016/5/13/chartex" xmlns:cx8="http://schemas.microsoft.com/office/drawing/2016/5/14/chartex" xmlns:aink="http://schemas.microsoft.com/office/drawing/2016/ink" xmlns:am3d="http://schemas.microsoft.com/office/drawing/2017/model3d" xmlns:o="urn:schemas-microsoft-com:office:office" xmlns:v="urn:schemas-microsoft-com:vml" xmlns:w10="urn:schemas-microsoft-com:office:word" xmlns:w="http://schemas.openxmlformats.org/wordprocessingml/2006/main" xmlns:w15="http://schemas.microsoft.com/office/word/2012/wordml" xmlns:w16cid="http://schemas.microsoft.com/office/word/2016/wordml/cid" xmlns:w16se="http://schemas.microsoft.com/office/word/2015/wordml/symex" xmlns:a16="http://schemas.microsoft.com/office/drawing/2014/main" xmlns:arto="http://schemas.microsoft.com/office/word/2006/arto" id="{F15159D1-2EEE-447F-B9A9-8D344902669B}"/>
                 </a:ext>
               </a:extLst>
             </wp:docPr>
@@ -17380,7 +17906,7 @@
             <wp:docPr id="51" name="Chart 51">
               <a:extLst xmlns:a="http://schemas.openxmlformats.org/drawingml/2006/main">
                 <a:ext uri="{FF2B5EF4-FFF2-40B4-BE49-F238E27FC236}">
-                  <a16:creationId xmlns:arto="http://schemas.microsoft.com/office/word/2006/arto" xmlns:a16="http://schemas.microsoft.com/office/drawing/2014/main" xmlns:w16se="http://schemas.microsoft.com/office/word/2015/wordml/symex" xmlns:w16cid="http://schemas.microsoft.com/office/word/2016/wordml/cid" xmlns:w15="http://schemas.microsoft.com/office/word/2012/wordml" xmlns:w="http://schemas.openxmlformats.org/wordprocessingml/2006/main" xmlns:w10="urn:schemas-microsoft-com:office:word" xmlns:v="urn:schemas-microsoft-com:vml" xmlns:o="urn:schemas-microsoft-com:office:office" xmlns:am3d="http://schemas.microsoft.com/office/drawing/2017/model3d" xmlns:aink="http://schemas.microsoft.com/office/drawing/2016/ink" xmlns:cx8="http://schemas.microsoft.com/office/drawing/2016/5/14/chartex" xmlns:cx7="http://schemas.microsoft.com/office/drawing/2016/5/13/chartex" xmlns:cx6="http://schemas.microsoft.com/office/drawing/2016/5/12/chartex" xmlns:cx5="http://schemas.microsoft.com/office/drawing/2016/5/11/chartex" xmlns:cx4="http://schemas.microsoft.com/office/drawing/2016/5/10/chartex" xmlns:cx3="http://schemas.microsoft.com/office/drawing/2016/5/9/chartex" xmlns:cx2="http://schemas.microsoft.com/office/drawing/2015/10/21/chartex" xmlns:cx1="http://schemas.microsoft.com/office/drawing/2015/9/8/chartex" xmlns:cx="http://schemas.microsoft.com/office/drawing/2014/chartex" xmlns="" id="{A6888001-24CD-4CA5-B934-F118B2EB9F30}"/>
+                  <a16:creationId xmlns="" xmlns:cx="http://schemas.microsoft.com/office/drawing/2014/chartex" xmlns:cx1="http://schemas.microsoft.com/office/drawing/2015/9/8/chartex" xmlns:cx2="http://schemas.microsoft.com/office/drawing/2015/10/21/chartex" xmlns:cx3="http://schemas.microsoft.com/office/drawing/2016/5/9/chartex" xmlns:cx4="http://schemas.microsoft.com/office/drawing/2016/5/10/chartex" xmlns:cx5="http://schemas.microsoft.com/office/drawing/2016/5/11/chartex" xmlns:cx6="http://schemas.microsoft.com/office/drawing/2016/5/12/chartex" xmlns:cx7="http://schemas.microsoft.com/office/drawing/2016/5/13/chartex" xmlns:cx8="http://schemas.microsoft.com/office/drawing/2016/5/14/chartex" xmlns:aink="http://schemas.microsoft.com/office/drawing/2016/ink" xmlns:am3d="http://schemas.microsoft.com/office/drawing/2017/model3d" xmlns:o="urn:schemas-microsoft-com:office:office" xmlns:v="urn:schemas-microsoft-com:vml" xmlns:w10="urn:schemas-microsoft-com:office:word" xmlns:w="http://schemas.openxmlformats.org/wordprocessingml/2006/main" xmlns:w15="http://schemas.microsoft.com/office/word/2012/wordml" xmlns:w16cid="http://schemas.microsoft.com/office/word/2016/wordml/cid" xmlns:w16se="http://schemas.microsoft.com/office/word/2015/wordml/symex" xmlns:a16="http://schemas.microsoft.com/office/drawing/2014/main" xmlns:arto="http://schemas.microsoft.com/office/word/2006/arto" id="{A6888001-24CD-4CA5-B934-F118B2EB9F30}"/>
                 </a:ext>
               </a:extLst>
             </wp:docPr>
@@ -17452,7 +17978,7 @@
             <wp:docPr id="52" name="Chart 52">
               <a:extLst xmlns:a="http://schemas.openxmlformats.org/drawingml/2006/main">
                 <a:ext uri="{FF2B5EF4-FFF2-40B4-BE49-F238E27FC236}">
-                  <a16:creationId xmlns:arto="http://schemas.microsoft.com/office/word/2006/arto" xmlns:a16="http://schemas.microsoft.com/office/drawing/2014/main" xmlns:w16se="http://schemas.microsoft.com/office/word/2015/wordml/symex" xmlns:w16cid="http://schemas.microsoft.com/office/word/2016/wordml/cid" xmlns:w15="http://schemas.microsoft.com/office/word/2012/wordml" xmlns:w="http://schemas.openxmlformats.org/wordprocessingml/2006/main" xmlns:w10="urn:schemas-microsoft-com:office:word" xmlns:v="urn:schemas-microsoft-com:vml" xmlns:o="urn:schemas-microsoft-com:office:office" xmlns:am3d="http://schemas.microsoft.com/office/drawing/2017/model3d" xmlns:aink="http://schemas.microsoft.com/office/drawing/2016/ink" xmlns:cx8="http://schemas.microsoft.com/office/drawing/2016/5/14/chartex" xmlns:cx7="http://schemas.microsoft.com/office/drawing/2016/5/13/chartex" xmlns:cx6="http://schemas.microsoft.com/office/drawing/2016/5/12/chartex" xmlns:cx5="http://schemas.microsoft.com/office/drawing/2016/5/11/chartex" xmlns:cx4="http://schemas.microsoft.com/office/drawing/2016/5/10/chartex" xmlns:cx3="http://schemas.microsoft.com/office/drawing/2016/5/9/chartex" xmlns:cx2="http://schemas.microsoft.com/office/drawing/2015/10/21/chartex" xmlns:cx1="http://schemas.microsoft.com/office/drawing/2015/9/8/chartex" xmlns:cx="http://schemas.microsoft.com/office/drawing/2014/chartex" xmlns="" id="{4E72E192-F3A9-497A-95B0-4DFED24EFD62}"/>
+                  <a16:creationId xmlns="" xmlns:cx="http://schemas.microsoft.com/office/drawing/2014/chartex" xmlns:cx1="http://schemas.microsoft.com/office/drawing/2015/9/8/chartex" xmlns:cx2="http://schemas.microsoft.com/office/drawing/2015/10/21/chartex" xmlns:cx3="http://schemas.microsoft.com/office/drawing/2016/5/9/chartex" xmlns:cx4="http://schemas.microsoft.com/office/drawing/2016/5/10/chartex" xmlns:cx5="http://schemas.microsoft.com/office/drawing/2016/5/11/chartex" xmlns:cx6="http://schemas.microsoft.com/office/drawing/2016/5/12/chartex" xmlns:cx7="http://schemas.microsoft.com/office/drawing/2016/5/13/chartex" xmlns:cx8="http://schemas.microsoft.com/office/drawing/2016/5/14/chartex" xmlns:aink="http://schemas.microsoft.com/office/drawing/2016/ink" xmlns:am3d="http://schemas.microsoft.com/office/drawing/2017/model3d" xmlns:o="urn:schemas-microsoft-com:office:office" xmlns:v="urn:schemas-microsoft-com:vml" xmlns:w10="urn:schemas-microsoft-com:office:word" xmlns:w="http://schemas.openxmlformats.org/wordprocessingml/2006/main" xmlns:w15="http://schemas.microsoft.com/office/word/2012/wordml" xmlns:w16cid="http://schemas.microsoft.com/office/word/2016/wordml/cid" xmlns:w16se="http://schemas.microsoft.com/office/word/2015/wordml/symex" xmlns:a16="http://schemas.microsoft.com/office/drawing/2014/main" xmlns:arto="http://schemas.microsoft.com/office/word/2006/arto" id="{4E72E192-F3A9-497A-95B0-4DFED24EFD62}"/>
                 </a:ext>
               </a:extLst>
             </wp:docPr>
@@ -17486,7 +18012,7 @@
             <wp:docPr id="53" name="Chart 53">
               <a:extLst xmlns:a="http://schemas.openxmlformats.org/drawingml/2006/main">
                 <a:ext uri="{FF2B5EF4-FFF2-40B4-BE49-F238E27FC236}">
-                  <a16:creationId xmlns:arto="http://schemas.microsoft.com/office/word/2006/arto" xmlns:a16="http://schemas.microsoft.com/office/drawing/2014/main" xmlns:w16se="http://schemas.microsoft.com/office/word/2015/wordml/symex" xmlns:w16cid="http://schemas.microsoft.com/office/word/2016/wordml/cid" xmlns:w15="http://schemas.microsoft.com/office/word/2012/wordml" xmlns:w="http://schemas.openxmlformats.org/wordprocessingml/2006/main" xmlns:w10="urn:schemas-microsoft-com:office:word" xmlns:v="urn:schemas-microsoft-com:vml" xmlns:o="urn:schemas-microsoft-com:office:office" xmlns:am3d="http://schemas.microsoft.com/office/drawing/2017/model3d" xmlns:aink="http://schemas.microsoft.com/office/drawing/2016/ink" xmlns:cx8="http://schemas.microsoft.com/office/drawing/2016/5/14/chartex" xmlns:cx7="http://schemas.microsoft.com/office/drawing/2016/5/13/chartex" xmlns:cx6="http://schemas.microsoft.com/office/drawing/2016/5/12/chartex" xmlns:cx5="http://schemas.microsoft.com/office/drawing/2016/5/11/chartex" xmlns:cx4="http://schemas.microsoft.com/office/drawing/2016/5/10/chartex" xmlns:cx3="http://schemas.microsoft.com/office/drawing/2016/5/9/chartex" xmlns:cx2="http://schemas.microsoft.com/office/drawing/2015/10/21/chartex" xmlns:cx1="http://schemas.microsoft.com/office/drawing/2015/9/8/chartex" xmlns:cx="http://schemas.microsoft.com/office/drawing/2014/chartex" xmlns="" id="{06F51470-DB6D-4A3C-9EA1-FB7FC01C6630}"/>
+                  <a16:creationId xmlns="" xmlns:cx="http://schemas.microsoft.com/office/drawing/2014/chartex" xmlns:cx1="http://schemas.microsoft.com/office/drawing/2015/9/8/chartex" xmlns:cx2="http://schemas.microsoft.com/office/drawing/2015/10/21/chartex" xmlns:cx3="http://schemas.microsoft.com/office/drawing/2016/5/9/chartex" xmlns:cx4="http://schemas.microsoft.com/office/drawing/2016/5/10/chartex" xmlns:cx5="http://schemas.microsoft.com/office/drawing/2016/5/11/chartex" xmlns:cx6="http://schemas.microsoft.com/office/drawing/2016/5/12/chartex" xmlns:cx7="http://schemas.microsoft.com/office/drawing/2016/5/13/chartex" xmlns:cx8="http://schemas.microsoft.com/office/drawing/2016/5/14/chartex" xmlns:aink="http://schemas.microsoft.com/office/drawing/2016/ink" xmlns:am3d="http://schemas.microsoft.com/office/drawing/2017/model3d" xmlns:o="urn:schemas-microsoft-com:office:office" xmlns:v="urn:schemas-microsoft-com:vml" xmlns:w10="urn:schemas-microsoft-com:office:word" xmlns:w="http://schemas.openxmlformats.org/wordprocessingml/2006/main" xmlns:w15="http://schemas.microsoft.com/office/word/2012/wordml" xmlns:w16cid="http://schemas.microsoft.com/office/word/2016/wordml/cid" xmlns:w16se="http://schemas.microsoft.com/office/word/2015/wordml/symex" xmlns:a16="http://schemas.microsoft.com/office/drawing/2014/main" xmlns:arto="http://schemas.microsoft.com/office/word/2006/arto" id="{06F51470-DB6D-4A3C-9EA1-FB7FC01C6630}"/>
                 </a:ext>
               </a:extLst>
             </wp:docPr>
@@ -17541,7 +18067,7 @@
         </w:rPr>
       </w:pPr>
       <w:bookmarkStart w:id="90" w:name="_Toc139650703"/>
-      <w:bookmarkStart w:id="91" w:name="_Toc139965582"/>
+      <w:bookmarkStart w:id="91" w:name="_Toc139979726"/>
       <w:r>
         <w:rPr>
           <w:lang w:val="sr-Latn-BA"/>
@@ -17791,7 +18317,7 @@
               <w:rStyle w:val="PageNumber"/>
               <w:noProof/>
             </w:rPr>
-            <w:t>31</w:t>
+            <w:t>4</w:t>
           </w:r>
           <w:r>
             <w:rPr>
@@ -17828,7 +18354,7 @@
               <w:rStyle w:val="PageNumber"/>
               <w:noProof/>
             </w:rPr>
-            <w:t>37</w:t>
+            <w:t>38</w:t>
           </w:r>
           <w:r>
             <w:rPr>
@@ -18393,175 +18919,9 @@
     </w:lvl>
   </w:abstractNum>
   <w:abstractNum w:abstractNumId="8">
-    <w:nsid w:val="2D3A480C"/>
+    <w:nsid w:val="23BD4919"/>
     <w:multiLevelType w:val="hybridMultilevel"/>
-    <w:tmpl w:val="8B20AB18"/>
-    <w:lvl w:ilvl="0" w:tplc="0409000F">
-      <w:start w:val="1"/>
-      <w:numFmt w:val="decimal"/>
-      <w:lvlText w:val="%1."/>
-      <w:lvlJc w:val="left"/>
-      <w:pPr>
-        <w:ind w:left="720" w:hanging="360"/>
-      </w:pPr>
-    </w:lvl>
-    <w:lvl w:ilvl="1" w:tplc="04090019" w:tentative="1">
-      <w:start w:val="1"/>
-      <w:numFmt w:val="lowerLetter"/>
-      <w:lvlText w:val="%2."/>
-      <w:lvlJc w:val="left"/>
-      <w:pPr>
-        <w:ind w:left="1440" w:hanging="360"/>
-      </w:pPr>
-    </w:lvl>
-    <w:lvl w:ilvl="2" w:tplc="0409001B" w:tentative="1">
-      <w:start w:val="1"/>
-      <w:numFmt w:val="lowerRoman"/>
-      <w:lvlText w:val="%3."/>
-      <w:lvlJc w:val="right"/>
-      <w:pPr>
-        <w:ind w:left="2160" w:hanging="180"/>
-      </w:pPr>
-    </w:lvl>
-    <w:lvl w:ilvl="3" w:tplc="0409000F" w:tentative="1">
-      <w:start w:val="1"/>
-      <w:numFmt w:val="decimal"/>
-      <w:lvlText w:val="%4."/>
-      <w:lvlJc w:val="left"/>
-      <w:pPr>
-        <w:ind w:left="2880" w:hanging="360"/>
-      </w:pPr>
-    </w:lvl>
-    <w:lvl w:ilvl="4" w:tplc="04090019" w:tentative="1">
-      <w:start w:val="1"/>
-      <w:numFmt w:val="lowerLetter"/>
-      <w:lvlText w:val="%5."/>
-      <w:lvlJc w:val="left"/>
-      <w:pPr>
-        <w:ind w:left="3600" w:hanging="360"/>
-      </w:pPr>
-    </w:lvl>
-    <w:lvl w:ilvl="5" w:tplc="0409001B" w:tentative="1">
-      <w:start w:val="1"/>
-      <w:numFmt w:val="lowerRoman"/>
-      <w:lvlText w:val="%6."/>
-      <w:lvlJc w:val="right"/>
-      <w:pPr>
-        <w:ind w:left="4320" w:hanging="180"/>
-      </w:pPr>
-    </w:lvl>
-    <w:lvl w:ilvl="6" w:tplc="0409000F" w:tentative="1">
-      <w:start w:val="1"/>
-      <w:numFmt w:val="decimal"/>
-      <w:lvlText w:val="%7."/>
-      <w:lvlJc w:val="left"/>
-      <w:pPr>
-        <w:ind w:left="5040" w:hanging="360"/>
-      </w:pPr>
-    </w:lvl>
-    <w:lvl w:ilvl="7" w:tplc="04090019" w:tentative="1">
-      <w:start w:val="1"/>
-      <w:numFmt w:val="lowerLetter"/>
-      <w:lvlText w:val="%8."/>
-      <w:lvlJc w:val="left"/>
-      <w:pPr>
-        <w:ind w:left="5760" w:hanging="360"/>
-      </w:pPr>
-    </w:lvl>
-    <w:lvl w:ilvl="8" w:tplc="0409001B" w:tentative="1">
-      <w:start w:val="1"/>
-      <w:numFmt w:val="lowerRoman"/>
-      <w:lvlText w:val="%9."/>
-      <w:lvlJc w:val="right"/>
-      <w:pPr>
-        <w:ind w:left="6480" w:hanging="180"/>
-      </w:pPr>
-    </w:lvl>
-  </w:abstractNum>
-  <w:abstractNum w:abstractNumId="9">
-    <w:nsid w:val="2D4B634E"/>
-    <w:multiLevelType w:val="singleLevel"/>
-    <w:tmpl w:val="04090001"/>
-    <w:lvl w:ilvl="0">
-      <w:start w:val="1"/>
-      <w:numFmt w:val="bullet"/>
-      <w:lvlText w:val=""/>
-      <w:lvlJc w:val="left"/>
-      <w:pPr>
-        <w:tabs>
-          <w:tab w:val="num" w:pos="360"/>
-        </w:tabs>
-        <w:ind w:left="360" w:hanging="360"/>
-      </w:pPr>
-      <w:rPr>
-        <w:rFonts w:ascii="Symbol" w:hAnsi="Symbol" w:hint="default"/>
-      </w:rPr>
-    </w:lvl>
-  </w:abstractNum>
-  <w:abstractNum w:abstractNumId="10">
-    <w:nsid w:val="31DD2C45"/>
-    <w:multiLevelType w:val="singleLevel"/>
-    <w:tmpl w:val="04090001"/>
-    <w:lvl w:ilvl="0">
-      <w:start w:val="1"/>
-      <w:numFmt w:val="bullet"/>
-      <w:lvlText w:val=""/>
-      <w:lvlJc w:val="left"/>
-      <w:pPr>
-        <w:tabs>
-          <w:tab w:val="num" w:pos="360"/>
-        </w:tabs>
-        <w:ind w:left="360" w:hanging="360"/>
-      </w:pPr>
-      <w:rPr>
-        <w:rFonts w:ascii="Symbol" w:hAnsi="Symbol" w:hint="default"/>
-      </w:rPr>
-    </w:lvl>
-  </w:abstractNum>
-  <w:abstractNum w:abstractNumId="11">
-    <w:nsid w:val="32982B51"/>
-    <w:multiLevelType w:val="singleLevel"/>
-    <w:tmpl w:val="04090001"/>
-    <w:lvl w:ilvl="0">
-      <w:start w:val="1"/>
-      <w:numFmt w:val="bullet"/>
-      <w:lvlText w:val=""/>
-      <w:lvlJc w:val="left"/>
-      <w:pPr>
-        <w:tabs>
-          <w:tab w:val="num" w:pos="360"/>
-        </w:tabs>
-        <w:ind w:left="360" w:hanging="360"/>
-      </w:pPr>
-      <w:rPr>
-        <w:rFonts w:ascii="Symbol" w:hAnsi="Symbol" w:hint="default"/>
-      </w:rPr>
-    </w:lvl>
-  </w:abstractNum>
-  <w:abstractNum w:abstractNumId="12">
-    <w:nsid w:val="3375481C"/>
-    <w:multiLevelType w:val="singleLevel"/>
-    <w:tmpl w:val="E6747DA6"/>
-    <w:lvl w:ilvl="0">
-      <w:start w:val="1"/>
-      <w:numFmt w:val="bullet"/>
-      <w:lvlText w:val=""/>
-      <w:lvlJc w:val="left"/>
-      <w:pPr>
-        <w:tabs>
-          <w:tab w:val="num" w:pos="360"/>
-        </w:tabs>
-        <w:ind w:left="360" w:hanging="360"/>
-      </w:pPr>
-      <w:rPr>
-        <w:rFonts w:ascii="Symbol" w:hAnsi="Symbol" w:hint="default"/>
-      </w:rPr>
-    </w:lvl>
-  </w:abstractNum>
-  <w:abstractNum w:abstractNumId="13">
-    <w:nsid w:val="35ED0198"/>
-    <w:multiLevelType w:val="hybridMultilevel"/>
-    <w:tmpl w:val="8FD097F8"/>
+    <w:tmpl w:val="14C08494"/>
     <w:lvl w:ilvl="0" w:tplc="04090001">
       <w:start w:val="1"/>
       <w:numFmt w:val="bullet"/>
@@ -18671,8 +19031,94 @@
       </w:rPr>
     </w:lvl>
   </w:abstractNum>
-  <w:abstractNum w:abstractNumId="14">
-    <w:nsid w:val="369D5471"/>
+  <w:abstractNum w:abstractNumId="9">
+    <w:nsid w:val="2D3A480C"/>
+    <w:multiLevelType w:val="hybridMultilevel"/>
+    <w:tmpl w:val="8B20AB18"/>
+    <w:lvl w:ilvl="0" w:tplc="0409000F">
+      <w:start w:val="1"/>
+      <w:numFmt w:val="decimal"/>
+      <w:lvlText w:val="%1."/>
+      <w:lvlJc w:val="left"/>
+      <w:pPr>
+        <w:ind w:left="720" w:hanging="360"/>
+      </w:pPr>
+    </w:lvl>
+    <w:lvl w:ilvl="1" w:tplc="04090019" w:tentative="1">
+      <w:start w:val="1"/>
+      <w:numFmt w:val="lowerLetter"/>
+      <w:lvlText w:val="%2."/>
+      <w:lvlJc w:val="left"/>
+      <w:pPr>
+        <w:ind w:left="1440" w:hanging="360"/>
+      </w:pPr>
+    </w:lvl>
+    <w:lvl w:ilvl="2" w:tplc="0409001B" w:tentative="1">
+      <w:start w:val="1"/>
+      <w:numFmt w:val="lowerRoman"/>
+      <w:lvlText w:val="%3."/>
+      <w:lvlJc w:val="right"/>
+      <w:pPr>
+        <w:ind w:left="2160" w:hanging="180"/>
+      </w:pPr>
+    </w:lvl>
+    <w:lvl w:ilvl="3" w:tplc="0409000F" w:tentative="1">
+      <w:start w:val="1"/>
+      <w:numFmt w:val="decimal"/>
+      <w:lvlText w:val="%4."/>
+      <w:lvlJc w:val="left"/>
+      <w:pPr>
+        <w:ind w:left="2880" w:hanging="360"/>
+      </w:pPr>
+    </w:lvl>
+    <w:lvl w:ilvl="4" w:tplc="04090019" w:tentative="1">
+      <w:start w:val="1"/>
+      <w:numFmt w:val="lowerLetter"/>
+      <w:lvlText w:val="%5."/>
+      <w:lvlJc w:val="left"/>
+      <w:pPr>
+        <w:ind w:left="3600" w:hanging="360"/>
+      </w:pPr>
+    </w:lvl>
+    <w:lvl w:ilvl="5" w:tplc="0409001B" w:tentative="1">
+      <w:start w:val="1"/>
+      <w:numFmt w:val="lowerRoman"/>
+      <w:lvlText w:val="%6."/>
+      <w:lvlJc w:val="right"/>
+      <w:pPr>
+        <w:ind w:left="4320" w:hanging="180"/>
+      </w:pPr>
+    </w:lvl>
+    <w:lvl w:ilvl="6" w:tplc="0409000F" w:tentative="1">
+      <w:start w:val="1"/>
+      <w:numFmt w:val="decimal"/>
+      <w:lvlText w:val="%7."/>
+      <w:lvlJc w:val="left"/>
+      <w:pPr>
+        <w:ind w:left="5040" w:hanging="360"/>
+      </w:pPr>
+    </w:lvl>
+    <w:lvl w:ilvl="7" w:tplc="04090019" w:tentative="1">
+      <w:start w:val="1"/>
+      <w:numFmt w:val="lowerLetter"/>
+      <w:lvlText w:val="%8."/>
+      <w:lvlJc w:val="left"/>
+      <w:pPr>
+        <w:ind w:left="5760" w:hanging="360"/>
+      </w:pPr>
+    </w:lvl>
+    <w:lvl w:ilvl="8" w:tplc="0409001B" w:tentative="1">
+      <w:start w:val="1"/>
+      <w:numFmt w:val="lowerRoman"/>
+      <w:lvlText w:val="%9."/>
+      <w:lvlJc w:val="right"/>
+      <w:pPr>
+        <w:ind w:left="6480" w:hanging="180"/>
+      </w:pPr>
+    </w:lvl>
+  </w:abstractNum>
+  <w:abstractNum w:abstractNumId="10">
+    <w:nsid w:val="2D4B634E"/>
     <w:multiLevelType w:val="singleLevel"/>
     <w:tmpl w:val="04090001"/>
     <w:lvl w:ilvl="0">
@@ -18691,103 +19137,77 @@
       </w:rPr>
     </w:lvl>
   </w:abstractNum>
-  <w:abstractNum w:abstractNumId="15">
-    <w:nsid w:val="388329FB"/>
-    <w:multiLevelType w:val="hybridMultilevel"/>
-    <w:tmpl w:val="4C8E446E"/>
-    <w:lvl w:ilvl="0" w:tplc="0409000F">
+  <w:abstractNum w:abstractNumId="11">
+    <w:nsid w:val="31DD2C45"/>
+    <w:multiLevelType w:val="singleLevel"/>
+    <w:tmpl w:val="04090001"/>
+    <w:lvl w:ilvl="0">
       <w:start w:val="1"/>
-      <w:numFmt w:val="decimal"/>
-      <w:lvlText w:val="%1."/>
+      <w:numFmt w:val="bullet"/>
+      <w:lvlText w:val=""/>
       <w:lvlJc w:val="left"/>
       <w:pPr>
-        <w:ind w:left="1440" w:hanging="360"/>
-      </w:pPr>
-    </w:lvl>
-    <w:lvl w:ilvl="1" w:tplc="04090019" w:tentative="1">
-      <w:start w:val="1"/>
-      <w:numFmt w:val="lowerLetter"/>
-      <w:lvlText w:val="%2."/>
-      <w:lvlJc w:val="left"/>
-      <w:pPr>
-        <w:ind w:left="2160" w:hanging="360"/>
-      </w:pPr>
-    </w:lvl>
-    <w:lvl w:ilvl="2" w:tplc="0409001B" w:tentative="1">
-      <w:start w:val="1"/>
-      <w:numFmt w:val="lowerRoman"/>
-      <w:lvlText w:val="%3."/>
-      <w:lvlJc w:val="right"/>
-      <w:pPr>
-        <w:ind w:left="2880" w:hanging="180"/>
-      </w:pPr>
-    </w:lvl>
-    <w:lvl w:ilvl="3" w:tplc="0409000F" w:tentative="1">
-      <w:start w:val="1"/>
-      <w:numFmt w:val="decimal"/>
-      <w:lvlText w:val="%4."/>
-      <w:lvlJc w:val="left"/>
-      <w:pPr>
-        <w:ind w:left="3600" w:hanging="360"/>
-      </w:pPr>
-    </w:lvl>
-    <w:lvl w:ilvl="4" w:tplc="04090019" w:tentative="1">
-      <w:start w:val="1"/>
-      <w:numFmt w:val="lowerLetter"/>
-      <w:lvlText w:val="%5."/>
-      <w:lvlJc w:val="left"/>
-      <w:pPr>
-        <w:ind w:left="4320" w:hanging="360"/>
-      </w:pPr>
-    </w:lvl>
-    <w:lvl w:ilvl="5" w:tplc="0409001B" w:tentative="1">
-      <w:start w:val="1"/>
-      <w:numFmt w:val="lowerRoman"/>
-      <w:lvlText w:val="%6."/>
-      <w:lvlJc w:val="right"/>
-      <w:pPr>
-        <w:ind w:left="5040" w:hanging="180"/>
-      </w:pPr>
-    </w:lvl>
-    <w:lvl w:ilvl="6" w:tplc="0409000F" w:tentative="1">
-      <w:start w:val="1"/>
-      <w:numFmt w:val="decimal"/>
-      <w:lvlText w:val="%7."/>
-      <w:lvlJc w:val="left"/>
-      <w:pPr>
-        <w:ind w:left="5760" w:hanging="360"/>
-      </w:pPr>
-    </w:lvl>
-    <w:lvl w:ilvl="7" w:tplc="04090019" w:tentative="1">
-      <w:start w:val="1"/>
-      <w:numFmt w:val="lowerLetter"/>
-      <w:lvlText w:val="%8."/>
-      <w:lvlJc w:val="left"/>
-      <w:pPr>
-        <w:ind w:left="6480" w:hanging="360"/>
-      </w:pPr>
-    </w:lvl>
-    <w:lvl w:ilvl="8" w:tplc="0409001B" w:tentative="1">
-      <w:start w:val="1"/>
-      <w:numFmt w:val="lowerRoman"/>
-      <w:lvlText w:val="%9."/>
-      <w:lvlJc w:val="right"/>
-      <w:pPr>
-        <w:ind w:left="7200" w:hanging="180"/>
-      </w:pPr>
+        <w:tabs>
+          <w:tab w:val="num" w:pos="360"/>
+        </w:tabs>
+        <w:ind w:left="360" w:hanging="360"/>
+      </w:pPr>
+      <w:rPr>
+        <w:rFonts w:ascii="Symbol" w:hAnsi="Symbol" w:hint="default"/>
+      </w:rPr>
     </w:lvl>
   </w:abstractNum>
-  <w:abstractNum w:abstractNumId="16">
-    <w:nsid w:val="3F531D09"/>
+  <w:abstractNum w:abstractNumId="12">
+    <w:nsid w:val="32982B51"/>
+    <w:multiLevelType w:val="singleLevel"/>
+    <w:tmpl w:val="04090001"/>
+    <w:lvl w:ilvl="0">
+      <w:start w:val="1"/>
+      <w:numFmt w:val="bullet"/>
+      <w:lvlText w:val=""/>
+      <w:lvlJc w:val="left"/>
+      <w:pPr>
+        <w:tabs>
+          <w:tab w:val="num" w:pos="360"/>
+        </w:tabs>
+        <w:ind w:left="360" w:hanging="360"/>
+      </w:pPr>
+      <w:rPr>
+        <w:rFonts w:ascii="Symbol" w:hAnsi="Symbol" w:hint="default"/>
+      </w:rPr>
+    </w:lvl>
+  </w:abstractNum>
+  <w:abstractNum w:abstractNumId="13">
+    <w:nsid w:val="3375481C"/>
+    <w:multiLevelType w:val="singleLevel"/>
+    <w:tmpl w:val="E6747DA6"/>
+    <w:lvl w:ilvl="0">
+      <w:start w:val="1"/>
+      <w:numFmt w:val="bullet"/>
+      <w:lvlText w:val=""/>
+      <w:lvlJc w:val="left"/>
+      <w:pPr>
+        <w:tabs>
+          <w:tab w:val="num" w:pos="360"/>
+        </w:tabs>
+        <w:ind w:left="360" w:hanging="360"/>
+      </w:pPr>
+      <w:rPr>
+        <w:rFonts w:ascii="Symbol" w:hAnsi="Symbol" w:hint="default"/>
+      </w:rPr>
+    </w:lvl>
+  </w:abstractNum>
+  <w:abstractNum w:abstractNumId="14">
+    <w:nsid w:val="35ED0198"/>
     <w:multiLevelType w:val="hybridMultilevel"/>
-    <w:tmpl w:val="45D8EF76"/>
+    <w:tmpl w:val="8FD097F8"/>
     <w:lvl w:ilvl="0" w:tplc="04090001">
       <w:start w:val="1"/>
       <w:numFmt w:val="bullet"/>
       <w:lvlText w:val=""/>
       <w:lvlJc w:val="left"/>
       <w:pPr>
-        <w:ind w:left="1440" w:hanging="360"/>
+        <w:ind w:left="720" w:hanging="360"/>
       </w:pPr>
       <w:rPr>
         <w:rFonts w:ascii="Symbol" w:hAnsi="Symbol" w:hint="default"/>
@@ -18799,7 +19219,7 @@
       <w:lvlText w:val="o"/>
       <w:lvlJc w:val="left"/>
       <w:pPr>
-        <w:ind w:left="2160" w:hanging="360"/>
+        <w:ind w:left="1440" w:hanging="360"/>
       </w:pPr>
       <w:rPr>
         <w:rFonts w:ascii="Courier New" w:hAnsi="Courier New" w:cs="Courier New" w:hint="default"/>
@@ -18811,7 +19231,7 @@
       <w:lvlText w:val=""/>
       <w:lvlJc w:val="left"/>
       <w:pPr>
-        <w:ind w:left="2880" w:hanging="360"/>
+        <w:ind w:left="2160" w:hanging="360"/>
       </w:pPr>
       <w:rPr>
         <w:rFonts w:ascii="Wingdings" w:hAnsi="Wingdings" w:hint="default"/>
@@ -18823,7 +19243,7 @@
       <w:lvlText w:val=""/>
       <w:lvlJc w:val="left"/>
       <w:pPr>
-        <w:ind w:left="3600" w:hanging="360"/>
+        <w:ind w:left="2880" w:hanging="360"/>
       </w:pPr>
       <w:rPr>
         <w:rFonts w:ascii="Symbol" w:hAnsi="Symbol" w:hint="default"/>
@@ -18835,7 +19255,7 @@
       <w:lvlText w:val="o"/>
       <w:lvlJc w:val="left"/>
       <w:pPr>
-        <w:ind w:left="4320" w:hanging="360"/>
+        <w:ind w:left="3600" w:hanging="360"/>
       </w:pPr>
       <w:rPr>
         <w:rFonts w:ascii="Courier New" w:hAnsi="Courier New" w:cs="Courier New" w:hint="default"/>
@@ -18847,7 +19267,7 @@
       <w:lvlText w:val=""/>
       <w:lvlJc w:val="left"/>
       <w:pPr>
-        <w:ind w:left="5040" w:hanging="360"/>
+        <w:ind w:left="4320" w:hanging="360"/>
       </w:pPr>
       <w:rPr>
         <w:rFonts w:ascii="Wingdings" w:hAnsi="Wingdings" w:hint="default"/>
@@ -18859,7 +19279,7 @@
       <w:lvlText w:val=""/>
       <w:lvlJc w:val="left"/>
       <w:pPr>
-        <w:ind w:left="5760" w:hanging="360"/>
+        <w:ind w:left="5040" w:hanging="360"/>
       </w:pPr>
       <w:rPr>
         <w:rFonts w:ascii="Symbol" w:hAnsi="Symbol" w:hint="default"/>
@@ -18871,7 +19291,7 @@
       <w:lvlText w:val="o"/>
       <w:lvlJc w:val="left"/>
       <w:pPr>
-        <w:ind w:left="6480" w:hanging="360"/>
+        <w:ind w:left="5760" w:hanging="360"/>
       </w:pPr>
       <w:rPr>
         <w:rFonts w:ascii="Courier New" w:hAnsi="Courier New" w:cs="Courier New" w:hint="default"/>
@@ -18883,15 +19303,15 @@
       <w:lvlText w:val=""/>
       <w:lvlJc w:val="left"/>
       <w:pPr>
-        <w:ind w:left="7200" w:hanging="360"/>
+        <w:ind w:left="6480" w:hanging="360"/>
       </w:pPr>
       <w:rPr>
         <w:rFonts w:ascii="Wingdings" w:hAnsi="Wingdings" w:hint="default"/>
       </w:rPr>
     </w:lvl>
   </w:abstractNum>
-  <w:abstractNum w:abstractNumId="17">
-    <w:nsid w:val="42B97F7B"/>
+  <w:abstractNum w:abstractNumId="15">
+    <w:nsid w:val="369D5471"/>
     <w:multiLevelType w:val="singleLevel"/>
     <w:tmpl w:val="04090001"/>
     <w:lvl w:ilvl="0">
@@ -18910,20 +19330,103 @@
       </w:rPr>
     </w:lvl>
   </w:abstractNum>
-  <w:abstractNum w:abstractNumId="18">
-    <w:nsid w:val="48313946"/>
+  <w:abstractNum w:abstractNumId="16">
+    <w:nsid w:val="388329FB"/>
     <w:multiLevelType w:val="hybridMultilevel"/>
-    <w:tmpl w:val="CD1AEF52"/>
+    <w:tmpl w:val="4C8E446E"/>
+    <w:lvl w:ilvl="0" w:tplc="0409000F">
+      <w:start w:val="1"/>
+      <w:numFmt w:val="decimal"/>
+      <w:lvlText w:val="%1."/>
+      <w:lvlJc w:val="left"/>
+      <w:pPr>
+        <w:ind w:left="1440" w:hanging="360"/>
+      </w:pPr>
+    </w:lvl>
+    <w:lvl w:ilvl="1" w:tplc="04090019" w:tentative="1">
+      <w:start w:val="1"/>
+      <w:numFmt w:val="lowerLetter"/>
+      <w:lvlText w:val="%2."/>
+      <w:lvlJc w:val="left"/>
+      <w:pPr>
+        <w:ind w:left="2160" w:hanging="360"/>
+      </w:pPr>
+    </w:lvl>
+    <w:lvl w:ilvl="2" w:tplc="0409001B" w:tentative="1">
+      <w:start w:val="1"/>
+      <w:numFmt w:val="lowerRoman"/>
+      <w:lvlText w:val="%3."/>
+      <w:lvlJc w:val="right"/>
+      <w:pPr>
+        <w:ind w:left="2880" w:hanging="180"/>
+      </w:pPr>
+    </w:lvl>
+    <w:lvl w:ilvl="3" w:tplc="0409000F" w:tentative="1">
+      <w:start w:val="1"/>
+      <w:numFmt w:val="decimal"/>
+      <w:lvlText w:val="%4."/>
+      <w:lvlJc w:val="left"/>
+      <w:pPr>
+        <w:ind w:left="3600" w:hanging="360"/>
+      </w:pPr>
+    </w:lvl>
+    <w:lvl w:ilvl="4" w:tplc="04090019" w:tentative="1">
+      <w:start w:val="1"/>
+      <w:numFmt w:val="lowerLetter"/>
+      <w:lvlText w:val="%5."/>
+      <w:lvlJc w:val="left"/>
+      <w:pPr>
+        <w:ind w:left="4320" w:hanging="360"/>
+      </w:pPr>
+    </w:lvl>
+    <w:lvl w:ilvl="5" w:tplc="0409001B" w:tentative="1">
+      <w:start w:val="1"/>
+      <w:numFmt w:val="lowerRoman"/>
+      <w:lvlText w:val="%6."/>
+      <w:lvlJc w:val="right"/>
+      <w:pPr>
+        <w:ind w:left="5040" w:hanging="180"/>
+      </w:pPr>
+    </w:lvl>
+    <w:lvl w:ilvl="6" w:tplc="0409000F" w:tentative="1">
+      <w:start w:val="1"/>
+      <w:numFmt w:val="decimal"/>
+      <w:lvlText w:val="%7."/>
+      <w:lvlJc w:val="left"/>
+      <w:pPr>
+        <w:ind w:left="5760" w:hanging="360"/>
+      </w:pPr>
+    </w:lvl>
+    <w:lvl w:ilvl="7" w:tplc="04090019" w:tentative="1">
+      <w:start w:val="1"/>
+      <w:numFmt w:val="lowerLetter"/>
+      <w:lvlText w:val="%8."/>
+      <w:lvlJc w:val="left"/>
+      <w:pPr>
+        <w:ind w:left="6480" w:hanging="360"/>
+      </w:pPr>
+    </w:lvl>
+    <w:lvl w:ilvl="8" w:tplc="0409001B" w:tentative="1">
+      <w:start w:val="1"/>
+      <w:numFmt w:val="lowerRoman"/>
+      <w:lvlText w:val="%9."/>
+      <w:lvlJc w:val="right"/>
+      <w:pPr>
+        <w:ind w:left="7200" w:hanging="180"/>
+      </w:pPr>
+    </w:lvl>
+  </w:abstractNum>
+  <w:abstractNum w:abstractNumId="17">
+    <w:nsid w:val="3F531D09"/>
+    <w:multiLevelType w:val="hybridMultilevel"/>
+    <w:tmpl w:val="45D8EF76"/>
     <w:lvl w:ilvl="0" w:tplc="04090001">
       <w:start w:val="1"/>
       <w:numFmt w:val="bullet"/>
       <w:lvlText w:val=""/>
       <w:lvlJc w:val="left"/>
       <w:pPr>
-        <w:tabs>
-          <w:tab w:val="num" w:pos="720"/>
-        </w:tabs>
-        <w:ind w:left="720" w:hanging="360"/>
+        <w:ind w:left="1440" w:hanging="360"/>
       </w:pPr>
       <w:rPr>
         <w:rFonts w:ascii="Symbol" w:hAnsi="Symbol" w:hint="default"/>
@@ -18935,6 +19438,142 @@
       <w:lvlText w:val="o"/>
       <w:lvlJc w:val="left"/>
       <w:pPr>
+        <w:ind w:left="2160" w:hanging="360"/>
+      </w:pPr>
+      <w:rPr>
+        <w:rFonts w:ascii="Courier New" w:hAnsi="Courier New" w:cs="Courier New" w:hint="default"/>
+      </w:rPr>
+    </w:lvl>
+    <w:lvl w:ilvl="2" w:tplc="04090005" w:tentative="1">
+      <w:start w:val="1"/>
+      <w:numFmt w:val="bullet"/>
+      <w:lvlText w:val=""/>
+      <w:lvlJc w:val="left"/>
+      <w:pPr>
+        <w:ind w:left="2880" w:hanging="360"/>
+      </w:pPr>
+      <w:rPr>
+        <w:rFonts w:ascii="Wingdings" w:hAnsi="Wingdings" w:hint="default"/>
+      </w:rPr>
+    </w:lvl>
+    <w:lvl w:ilvl="3" w:tplc="04090001" w:tentative="1">
+      <w:start w:val="1"/>
+      <w:numFmt w:val="bullet"/>
+      <w:lvlText w:val=""/>
+      <w:lvlJc w:val="left"/>
+      <w:pPr>
+        <w:ind w:left="3600" w:hanging="360"/>
+      </w:pPr>
+      <w:rPr>
+        <w:rFonts w:ascii="Symbol" w:hAnsi="Symbol" w:hint="default"/>
+      </w:rPr>
+    </w:lvl>
+    <w:lvl w:ilvl="4" w:tplc="04090003" w:tentative="1">
+      <w:start w:val="1"/>
+      <w:numFmt w:val="bullet"/>
+      <w:lvlText w:val="o"/>
+      <w:lvlJc w:val="left"/>
+      <w:pPr>
+        <w:ind w:left="4320" w:hanging="360"/>
+      </w:pPr>
+      <w:rPr>
+        <w:rFonts w:ascii="Courier New" w:hAnsi="Courier New" w:cs="Courier New" w:hint="default"/>
+      </w:rPr>
+    </w:lvl>
+    <w:lvl w:ilvl="5" w:tplc="04090005" w:tentative="1">
+      <w:start w:val="1"/>
+      <w:numFmt w:val="bullet"/>
+      <w:lvlText w:val=""/>
+      <w:lvlJc w:val="left"/>
+      <w:pPr>
+        <w:ind w:left="5040" w:hanging="360"/>
+      </w:pPr>
+      <w:rPr>
+        <w:rFonts w:ascii="Wingdings" w:hAnsi="Wingdings" w:hint="default"/>
+      </w:rPr>
+    </w:lvl>
+    <w:lvl w:ilvl="6" w:tplc="04090001" w:tentative="1">
+      <w:start w:val="1"/>
+      <w:numFmt w:val="bullet"/>
+      <w:lvlText w:val=""/>
+      <w:lvlJc w:val="left"/>
+      <w:pPr>
+        <w:ind w:left="5760" w:hanging="360"/>
+      </w:pPr>
+      <w:rPr>
+        <w:rFonts w:ascii="Symbol" w:hAnsi="Symbol" w:hint="default"/>
+      </w:rPr>
+    </w:lvl>
+    <w:lvl w:ilvl="7" w:tplc="04090003" w:tentative="1">
+      <w:start w:val="1"/>
+      <w:numFmt w:val="bullet"/>
+      <w:lvlText w:val="o"/>
+      <w:lvlJc w:val="left"/>
+      <w:pPr>
+        <w:ind w:left="6480" w:hanging="360"/>
+      </w:pPr>
+      <w:rPr>
+        <w:rFonts w:ascii="Courier New" w:hAnsi="Courier New" w:cs="Courier New" w:hint="default"/>
+      </w:rPr>
+    </w:lvl>
+    <w:lvl w:ilvl="8" w:tplc="04090005" w:tentative="1">
+      <w:start w:val="1"/>
+      <w:numFmt w:val="bullet"/>
+      <w:lvlText w:val=""/>
+      <w:lvlJc w:val="left"/>
+      <w:pPr>
+        <w:ind w:left="7200" w:hanging="360"/>
+      </w:pPr>
+      <w:rPr>
+        <w:rFonts w:ascii="Wingdings" w:hAnsi="Wingdings" w:hint="default"/>
+      </w:rPr>
+    </w:lvl>
+  </w:abstractNum>
+  <w:abstractNum w:abstractNumId="18">
+    <w:nsid w:val="42B97F7B"/>
+    <w:multiLevelType w:val="singleLevel"/>
+    <w:tmpl w:val="04090001"/>
+    <w:lvl w:ilvl="0">
+      <w:start w:val="1"/>
+      <w:numFmt w:val="bullet"/>
+      <w:lvlText w:val=""/>
+      <w:lvlJc w:val="left"/>
+      <w:pPr>
+        <w:tabs>
+          <w:tab w:val="num" w:pos="360"/>
+        </w:tabs>
+        <w:ind w:left="360" w:hanging="360"/>
+      </w:pPr>
+      <w:rPr>
+        <w:rFonts w:ascii="Symbol" w:hAnsi="Symbol" w:hint="default"/>
+      </w:rPr>
+    </w:lvl>
+  </w:abstractNum>
+  <w:abstractNum w:abstractNumId="19">
+    <w:nsid w:val="48313946"/>
+    <w:multiLevelType w:val="hybridMultilevel"/>
+    <w:tmpl w:val="CD1AEF52"/>
+    <w:lvl w:ilvl="0" w:tplc="04090001">
+      <w:start w:val="1"/>
+      <w:numFmt w:val="bullet"/>
+      <w:lvlText w:val=""/>
+      <w:lvlJc w:val="left"/>
+      <w:pPr>
+        <w:tabs>
+          <w:tab w:val="num" w:pos="720"/>
+        </w:tabs>
+        <w:ind w:left="720" w:hanging="360"/>
+      </w:pPr>
+      <w:rPr>
+        <w:rFonts w:ascii="Symbol" w:hAnsi="Symbol" w:hint="default"/>
+      </w:rPr>
+    </w:lvl>
+    <w:lvl w:ilvl="1" w:tplc="04090003" w:tentative="1">
+      <w:start w:val="1"/>
+      <w:numFmt w:val="bullet"/>
+      <w:lvlText w:val="o"/>
+      <w:lvlJc w:val="left"/>
+      <w:pPr>
         <w:tabs>
           <w:tab w:val="num" w:pos="1440"/>
         </w:tabs>
@@ -19050,7 +19689,7 @@
       </w:rPr>
     </w:lvl>
   </w:abstractNum>
-  <w:abstractNum w:abstractNumId="19">
+  <w:abstractNum w:abstractNumId="20">
     <w:nsid w:val="49E170D0"/>
     <w:multiLevelType w:val="singleLevel"/>
     <w:tmpl w:val="04090001"/>
@@ -19070,7 +19709,7 @@
       </w:rPr>
     </w:lvl>
   </w:abstractNum>
-  <w:abstractNum w:abstractNumId="20">
+  <w:abstractNum w:abstractNumId="21">
     <w:nsid w:val="4A9920BC"/>
     <w:multiLevelType w:val="hybridMultilevel"/>
     <w:tmpl w:val="0CC438BA"/>
@@ -19183,7 +19822,7 @@
       </w:rPr>
     </w:lvl>
   </w:abstractNum>
-  <w:abstractNum w:abstractNumId="21">
+  <w:abstractNum w:abstractNumId="22">
     <w:nsid w:val="4F4B3ECA"/>
     <w:multiLevelType w:val="hybridMultilevel"/>
     <w:tmpl w:val="1764B4AC"/>
@@ -19296,7 +19935,7 @@
       </w:rPr>
     </w:lvl>
   </w:abstractNum>
-  <w:abstractNum w:abstractNumId="22">
+  <w:abstractNum w:abstractNumId="23">
     <w:nsid w:val="4F64732B"/>
     <w:multiLevelType w:val="singleLevel"/>
     <w:tmpl w:val="04090001"/>
@@ -19316,7 +19955,7 @@
       </w:rPr>
     </w:lvl>
   </w:abstractNum>
-  <w:abstractNum w:abstractNumId="23">
+  <w:abstractNum w:abstractNumId="24">
     <w:nsid w:val="52DF734E"/>
     <w:multiLevelType w:val="singleLevel"/>
     <w:tmpl w:val="04090001"/>
@@ -19336,7 +19975,7 @@
       </w:rPr>
     </w:lvl>
   </w:abstractNum>
-  <w:abstractNum w:abstractNumId="24">
+  <w:abstractNum w:abstractNumId="25">
     <w:nsid w:val="543245AF"/>
     <w:multiLevelType w:val="hybridMultilevel"/>
     <w:tmpl w:val="33B28C6C"/>
@@ -19449,7 +20088,7 @@
       </w:rPr>
     </w:lvl>
   </w:abstractNum>
-  <w:abstractNum w:abstractNumId="25">
+  <w:abstractNum w:abstractNumId="26">
     <w:nsid w:val="571C1CE7"/>
     <w:multiLevelType w:val="hybridMultilevel"/>
     <w:tmpl w:val="ED7AF90E"/>
@@ -19562,7 +20201,7 @@
       </w:rPr>
     </w:lvl>
   </w:abstractNum>
-  <w:abstractNum w:abstractNumId="26">
+  <w:abstractNum w:abstractNumId="27">
     <w:nsid w:val="5ED13886"/>
     <w:multiLevelType w:val="hybridMultilevel"/>
     <w:tmpl w:val="5900F018"/>
@@ -19675,7 +20314,7 @@
       </w:rPr>
     </w:lvl>
   </w:abstractNum>
-  <w:abstractNum w:abstractNumId="27">
+  <w:abstractNum w:abstractNumId="28">
     <w:nsid w:val="60E62389"/>
     <w:multiLevelType w:val="hybridMultilevel"/>
     <w:tmpl w:val="EBC46050"/>
@@ -19788,7 +20427,7 @@
       </w:rPr>
     </w:lvl>
   </w:abstractNum>
-  <w:abstractNum w:abstractNumId="28">
+  <w:abstractNum w:abstractNumId="29">
     <w:nsid w:val="68902732"/>
     <w:multiLevelType w:val="hybridMultilevel"/>
     <w:tmpl w:val="C56C5DBC"/>
@@ -19928,7 +20567,7 @@
       </w:rPr>
     </w:lvl>
   </w:abstractNum>
-  <w:abstractNum w:abstractNumId="29">
+  <w:abstractNum w:abstractNumId="30">
     <w:nsid w:val="68F4159E"/>
     <w:multiLevelType w:val="hybridMultilevel"/>
     <w:tmpl w:val="E5C4332A"/>
@@ -20014,7 +20653,7 @@
       </w:pPr>
     </w:lvl>
   </w:abstractNum>
-  <w:abstractNum w:abstractNumId="30">
+  <w:abstractNum w:abstractNumId="31">
     <w:nsid w:val="6D2F7D46"/>
     <w:multiLevelType w:val="singleLevel"/>
     <w:tmpl w:val="68A60226"/>
@@ -20034,7 +20673,7 @@
       </w:rPr>
     </w:lvl>
   </w:abstractNum>
-  <w:abstractNum w:abstractNumId="31">
+  <w:abstractNum w:abstractNumId="32">
     <w:nsid w:val="6E143FFF"/>
     <w:multiLevelType w:val="hybridMultilevel"/>
     <w:tmpl w:val="97E49B00"/>
@@ -20147,7 +20786,7 @@
       </w:rPr>
     </w:lvl>
   </w:abstractNum>
-  <w:abstractNum w:abstractNumId="32">
+  <w:abstractNum w:abstractNumId="33">
     <w:nsid w:val="70DD20B0"/>
     <w:multiLevelType w:val="hybridMultilevel"/>
     <w:tmpl w:val="DC428DA0"/>
@@ -20233,7 +20872,7 @@
       </w:pPr>
     </w:lvl>
   </w:abstractNum>
-  <w:abstractNum w:abstractNumId="33">
+  <w:abstractNum w:abstractNumId="34">
     <w:nsid w:val="71F21F2A"/>
     <w:multiLevelType w:val="singleLevel"/>
     <w:tmpl w:val="04090001"/>
@@ -20253,7 +20892,7 @@
       </w:rPr>
     </w:lvl>
   </w:abstractNum>
-  <w:abstractNum w:abstractNumId="34">
+  <w:abstractNum w:abstractNumId="35">
     <w:nsid w:val="743601FB"/>
     <w:multiLevelType w:val="singleLevel"/>
     <w:tmpl w:val="04090001"/>
@@ -20273,7 +20912,7 @@
       </w:rPr>
     </w:lvl>
   </w:abstractNum>
-  <w:abstractNum w:abstractNumId="35">
+  <w:abstractNum w:abstractNumId="36">
     <w:nsid w:val="756150CA"/>
     <w:multiLevelType w:val="singleLevel"/>
     <w:tmpl w:val="04090001"/>
@@ -20293,7 +20932,7 @@
       </w:rPr>
     </w:lvl>
   </w:abstractNum>
-  <w:abstractNum w:abstractNumId="36">
+  <w:abstractNum w:abstractNumId="37">
     <w:nsid w:val="77D2021C"/>
     <w:multiLevelType w:val="hybridMultilevel"/>
     <w:tmpl w:val="69267880"/>
@@ -20406,7 +21045,7 @@
       </w:rPr>
     </w:lvl>
   </w:abstractNum>
-  <w:abstractNum w:abstractNumId="37">
+  <w:abstractNum w:abstractNumId="38">
     <w:nsid w:val="7BE434D7"/>
     <w:multiLevelType w:val="singleLevel"/>
     <w:tmpl w:val="04090001"/>
@@ -20426,7 +21065,7 @@
       </w:rPr>
     </w:lvl>
   </w:abstractNum>
-  <w:abstractNum w:abstractNumId="38">
+  <w:abstractNum w:abstractNumId="39">
     <w:nsid w:val="7DCF3745"/>
     <w:multiLevelType w:val="hybridMultilevel"/>
     <w:tmpl w:val="254E7226"/>
@@ -20561,16 +21200,16 @@
     </w:lvlOverride>
   </w:num>
   <w:num w:numId="3">
-    <w:abstractNumId w:val="12"/>
+    <w:abstractNumId w:val="13"/>
   </w:num>
   <w:num w:numId="4">
-    <w:abstractNumId w:val="37"/>
+    <w:abstractNumId w:val="38"/>
   </w:num>
   <w:num w:numId="5">
-    <w:abstractNumId w:val="23"/>
+    <w:abstractNumId w:val="24"/>
   </w:num>
   <w:num w:numId="6">
-    <w:abstractNumId w:val="22"/>
+    <w:abstractNumId w:val="23"/>
   </w:num>
   <w:num w:numId="7">
     <w:abstractNumId w:val="1"/>
@@ -20593,67 +21232,67 @@
     <w:abstractNumId w:val="2"/>
   </w:num>
   <w:num w:numId="9">
-    <w:abstractNumId w:val="35"/>
+    <w:abstractNumId w:val="36"/>
   </w:num>
   <w:num w:numId="10">
     <w:abstractNumId w:val="3"/>
   </w:num>
   <w:num w:numId="11">
-    <w:abstractNumId w:val="14"/>
+    <w:abstractNumId w:val="15"/>
   </w:num>
   <w:num w:numId="12">
-    <w:abstractNumId w:val="11"/>
+    <w:abstractNumId w:val="12"/>
   </w:num>
   <w:num w:numId="13">
-    <w:abstractNumId w:val="34"/>
+    <w:abstractNumId w:val="35"/>
   </w:num>
   <w:num w:numId="14">
-    <w:abstractNumId w:val="10"/>
+    <w:abstractNumId w:val="11"/>
   </w:num>
   <w:num w:numId="15">
     <w:abstractNumId w:val="5"/>
   </w:num>
   <w:num w:numId="16">
-    <w:abstractNumId w:val="33"/>
+    <w:abstractNumId w:val="34"/>
   </w:num>
   <w:num w:numId="17">
-    <w:abstractNumId w:val="19"/>
+    <w:abstractNumId w:val="20"/>
   </w:num>
   <w:num w:numId="18">
     <w:abstractNumId w:val="7"/>
   </w:num>
   <w:num w:numId="19">
+    <w:abstractNumId w:val="18"/>
+  </w:num>
+  <w:num w:numId="20">
+    <w:abstractNumId w:val="10"/>
+  </w:num>
+  <w:num w:numId="21">
+    <w:abstractNumId w:val="31"/>
+  </w:num>
+  <w:num w:numId="22">
+    <w:abstractNumId w:val="29"/>
+  </w:num>
+  <w:num w:numId="23">
+    <w:abstractNumId w:val="19"/>
+  </w:num>
+  <w:num w:numId="24">
+    <w:abstractNumId w:val="39"/>
+  </w:num>
+  <w:num w:numId="25">
     <w:abstractNumId w:val="17"/>
   </w:num>
-  <w:num w:numId="20">
+  <w:num w:numId="26">
+    <w:abstractNumId w:val="33"/>
+  </w:num>
+  <w:num w:numId="27">
+    <w:abstractNumId w:val="16"/>
+  </w:num>
+  <w:num w:numId="28">
     <w:abstractNumId w:val="9"/>
   </w:num>
-  <w:num w:numId="21">
+  <w:num w:numId="29">
     <w:abstractNumId w:val="30"/>
-  </w:num>
-  <w:num w:numId="22">
-    <w:abstractNumId w:val="28"/>
-  </w:num>
-  <w:num w:numId="23">
-    <w:abstractNumId w:val="18"/>
-  </w:num>
-  <w:num w:numId="24">
-    <w:abstractNumId w:val="38"/>
-  </w:num>
-  <w:num w:numId="25">
-    <w:abstractNumId w:val="16"/>
-  </w:num>
-  <w:num w:numId="26">
-    <w:abstractNumId w:val="32"/>
-  </w:num>
-  <w:num w:numId="27">
-    <w:abstractNumId w:val="15"/>
-  </w:num>
-  <w:num w:numId="28">
-    <w:abstractNumId w:val="8"/>
-  </w:num>
-  <w:num w:numId="29">
-    <w:abstractNumId w:val="29"/>
   </w:num>
   <w:num w:numId="30">
     <w:abstractNumId w:val="4"/>
@@ -20662,22 +21301,22 @@
     <w:abstractNumId w:val="6"/>
   </w:num>
   <w:num w:numId="32">
-    <w:abstractNumId w:val="26"/>
+    <w:abstractNumId w:val="27"/>
   </w:num>
   <w:num w:numId="33">
-    <w:abstractNumId w:val="27"/>
+    <w:abstractNumId w:val="28"/>
   </w:num>
   <w:num w:numId="34">
-    <w:abstractNumId w:val="25"/>
+    <w:abstractNumId w:val="26"/>
   </w:num>
   <w:num w:numId="35">
     <w:abstractNumId w:val="0"/>
   </w:num>
   <w:num w:numId="36">
-    <w:abstractNumId w:val="20"/>
+    <w:abstractNumId w:val="21"/>
   </w:num>
   <w:num w:numId="37">
-    <w:abstractNumId w:val="24"/>
+    <w:abstractNumId w:val="25"/>
   </w:num>
   <w:num w:numId="38">
     <w:abstractNumId w:val="0"/>
@@ -20686,16 +21325,22 @@
     <w:abstractNumId w:val="0"/>
   </w:num>
   <w:num w:numId="40">
-    <w:abstractNumId w:val="13"/>
+    <w:abstractNumId w:val="14"/>
   </w:num>
   <w:num w:numId="41">
-    <w:abstractNumId w:val="21"/>
+    <w:abstractNumId w:val="22"/>
   </w:num>
   <w:num w:numId="42">
-    <w:abstractNumId w:val="31"/>
+    <w:abstractNumId w:val="32"/>
   </w:num>
   <w:num w:numId="43">
-    <w:abstractNumId w:val="36"/>
+    <w:abstractNumId w:val="37"/>
+  </w:num>
+  <w:num w:numId="44">
+    <w:abstractNumId w:val="8"/>
+  </w:num>
+  <w:num w:numId="45">
+    <w:abstractNumId w:val="0"/>
   </w:num>
 </w:numbering>
 </file>
@@ -23079,11 +23724,11 @@
           <c:showPercent val="0"/>
           <c:showBubbleSize val="0"/>
         </c:dLbls>
-        <c:axId val="45699072"/>
-        <c:axId val="45701376"/>
+        <c:axId val="44219776"/>
+        <c:axId val="75364224"/>
       </c:scatterChart>
       <c:valAx>
-        <c:axId val="45699072"/>
+        <c:axId val="44219776"/>
         <c:scaling>
           <c:orientation val="minMax"/>
         </c:scaling>
@@ -23176,12 +23821,12 @@
             <a:endParaRPr lang="en-US"/>
           </a:p>
         </c:txPr>
-        <c:crossAx val="45701376"/>
+        <c:crossAx val="75364224"/>
         <c:crosses val="autoZero"/>
         <c:crossBetween val="midCat"/>
       </c:valAx>
       <c:valAx>
-        <c:axId val="45701376"/>
+        <c:axId val="75364224"/>
         <c:scaling>
           <c:orientation val="minMax"/>
         </c:scaling>
@@ -23306,7 +23951,7 @@
             <a:endParaRPr lang="en-US"/>
           </a:p>
         </c:txPr>
-        <c:crossAx val="45699072"/>
+        <c:crossAx val="44219776"/>
         <c:crosses val="autoZero"/>
         <c:crossBetween val="midCat"/>
       </c:valAx>
@@ -24220,11 +24865,11 @@
           <c:showPercent val="0"/>
           <c:showBubbleSize val="0"/>
         </c:dLbls>
-        <c:axId val="44256256"/>
-        <c:axId val="44258816"/>
+        <c:axId val="123038336"/>
+        <c:axId val="123049088"/>
       </c:scatterChart>
       <c:valAx>
-        <c:axId val="44256256"/>
+        <c:axId val="123038336"/>
         <c:scaling>
           <c:orientation val="minMax"/>
         </c:scaling>
@@ -24317,12 +24962,12 @@
             <a:endParaRPr lang="en-US"/>
           </a:p>
         </c:txPr>
-        <c:crossAx val="44258816"/>
+        <c:crossAx val="123049088"/>
         <c:crosses val="autoZero"/>
         <c:crossBetween val="midCat"/>
       </c:valAx>
       <c:valAx>
-        <c:axId val="44258816"/>
+        <c:axId val="123049088"/>
         <c:scaling>
           <c:orientation val="minMax"/>
         </c:scaling>
@@ -24447,7 +25092,7 @@
             <a:endParaRPr lang="en-US"/>
           </a:p>
         </c:txPr>
-        <c:crossAx val="44256256"/>
+        <c:crossAx val="123038336"/>
         <c:crosses val="autoZero"/>
         <c:crossBetween val="midCat"/>
       </c:valAx>
@@ -25486,11 +26131,11 @@
           <c:showPercent val="0"/>
           <c:showBubbleSize val="0"/>
         </c:dLbls>
-        <c:axId val="47587328"/>
-        <c:axId val="47589632"/>
+        <c:axId val="123424128"/>
+        <c:axId val="123434880"/>
       </c:scatterChart>
       <c:valAx>
-        <c:axId val="47587328"/>
+        <c:axId val="123424128"/>
         <c:scaling>
           <c:orientation val="minMax"/>
         </c:scaling>
@@ -25583,12 +26228,12 @@
             <a:endParaRPr lang="en-US"/>
           </a:p>
         </c:txPr>
-        <c:crossAx val="47589632"/>
+        <c:crossAx val="123434880"/>
         <c:crosses val="autoZero"/>
         <c:crossBetween val="midCat"/>
       </c:valAx>
       <c:valAx>
-        <c:axId val="47589632"/>
+        <c:axId val="123434880"/>
         <c:scaling>
           <c:orientation val="minMax"/>
         </c:scaling>
@@ -25713,7 +26358,7 @@
             <a:endParaRPr lang="en-US"/>
           </a:p>
         </c:txPr>
-        <c:crossAx val="47587328"/>
+        <c:crossAx val="123424128"/>
         <c:crosses val="autoZero"/>
         <c:crossBetween val="midCat"/>
       </c:valAx>
@@ -26508,11 +27153,11 @@
           <c:showPercent val="0"/>
           <c:showBubbleSize val="0"/>
         </c:dLbls>
-        <c:axId val="47618304"/>
-        <c:axId val="47629056"/>
+        <c:axId val="123463552"/>
+        <c:axId val="123216256"/>
       </c:scatterChart>
       <c:valAx>
-        <c:axId val="47618304"/>
+        <c:axId val="123463552"/>
         <c:scaling>
           <c:orientation val="minMax"/>
         </c:scaling>
@@ -26605,12 +27250,12 @@
             <a:endParaRPr lang="en-US"/>
           </a:p>
         </c:txPr>
-        <c:crossAx val="47629056"/>
+        <c:crossAx val="123216256"/>
         <c:crosses val="autoZero"/>
         <c:crossBetween val="midCat"/>
       </c:valAx>
       <c:valAx>
-        <c:axId val="47629056"/>
+        <c:axId val="123216256"/>
         <c:scaling>
           <c:orientation val="minMax"/>
         </c:scaling>
@@ -26735,7 +27380,7 @@
             <a:endParaRPr lang="en-US"/>
           </a:p>
         </c:txPr>
-        <c:crossAx val="47618304"/>
+        <c:crossAx val="123463552"/>
         <c:crosses val="autoZero"/>
         <c:crossBetween val="midCat"/>
       </c:valAx>
@@ -27694,11 +28339,11 @@
           <c:showPercent val="0"/>
           <c:showBubbleSize val="0"/>
         </c:dLbls>
-        <c:axId val="49117056"/>
-        <c:axId val="49123712"/>
+        <c:axId val="123250176"/>
+        <c:axId val="123265024"/>
       </c:scatterChart>
       <c:valAx>
-        <c:axId val="49117056"/>
+        <c:axId val="123250176"/>
         <c:scaling>
           <c:orientation val="minMax"/>
         </c:scaling>
@@ -27791,12 +28436,12 @@
             <a:endParaRPr lang="en-US"/>
           </a:p>
         </c:txPr>
-        <c:crossAx val="49123712"/>
+        <c:crossAx val="123265024"/>
         <c:crosses val="autoZero"/>
         <c:crossBetween val="midCat"/>
       </c:valAx>
       <c:valAx>
-        <c:axId val="49123712"/>
+        <c:axId val="123265024"/>
         <c:scaling>
           <c:orientation val="minMax"/>
         </c:scaling>
@@ -27913,7 +28558,7 @@
             <a:endParaRPr lang="en-US"/>
           </a:p>
         </c:txPr>
-        <c:crossAx val="49117056"/>
+        <c:crossAx val="123250176"/>
         <c:crosses val="autoZero"/>
         <c:crossBetween val="midCat"/>
       </c:valAx>
@@ -28881,11 +29526,11 @@
           <c:showPercent val="0"/>
           <c:showBubbleSize val="0"/>
         </c:dLbls>
-        <c:axId val="49370624"/>
-        <c:axId val="49377280"/>
+        <c:axId val="123647104"/>
+        <c:axId val="123649408"/>
       </c:scatterChart>
       <c:valAx>
-        <c:axId val="49370624"/>
+        <c:axId val="123647104"/>
         <c:scaling>
           <c:orientation val="minMax"/>
         </c:scaling>
@@ -28978,12 +29623,12 @@
             <a:endParaRPr lang="en-US"/>
           </a:p>
         </c:txPr>
-        <c:crossAx val="49377280"/>
+        <c:crossAx val="123649408"/>
         <c:crosses val="autoZero"/>
         <c:crossBetween val="midCat"/>
       </c:valAx>
       <c:valAx>
-        <c:axId val="49377280"/>
+        <c:axId val="123649408"/>
         <c:scaling>
           <c:orientation val="minMax"/>
         </c:scaling>
@@ -29088,7 +29733,7 @@
             <a:endParaRPr lang="en-US"/>
           </a:p>
         </c:txPr>
-        <c:crossAx val="49370624"/>
+        <c:crossAx val="123647104"/>
         <c:crosses val="autoZero"/>
         <c:crossBetween val="midCat"/>
       </c:valAx>
@@ -29248,7 +29893,7 @@
                   <c:v>Merge P</c:v>
                 </c:pt>
               </c:strCache>
-              <c:extLst xmlns:c15="http://schemas.microsoft.com/office/drawing/2012/chart" xmlns:c16r2="http://schemas.microsoft.com/office/drawing/2015/06/chart"/>
+              <c:extLst xmlns:c16r2="http://schemas.microsoft.com/office/drawing/2015/06/chart" xmlns:c15="http://schemas.microsoft.com/office/drawing/2012/chart"/>
             </c:strRef>
           </c:tx>
           <c:spPr>
@@ -29329,7 +29974,7 @@
                   <c:v>50000000</c:v>
                 </c:pt>
               </c:numCache>
-              <c:extLst xmlns:c15="http://schemas.microsoft.com/office/drawing/2012/chart" xmlns:c16r2="http://schemas.microsoft.com/office/drawing/2015/06/chart"/>
+              <c:extLst xmlns:c16r2="http://schemas.microsoft.com/office/drawing/2015/06/chart" xmlns:c15="http://schemas.microsoft.com/office/drawing/2012/chart"/>
             </c:numRef>
           </c:xVal>
           <c:yVal>
@@ -29387,7 +30032,7 @@
                   <c:v>46809</c:v>
                 </c:pt>
               </c:numCache>
-              <c:extLst xmlns:c15="http://schemas.microsoft.com/office/drawing/2012/chart" xmlns:c16r2="http://schemas.microsoft.com/office/drawing/2015/06/chart"/>
+              <c:extLst xmlns:c16r2="http://schemas.microsoft.com/office/drawing/2015/06/chart" xmlns:c15="http://schemas.microsoft.com/office/drawing/2012/chart"/>
             </c:numRef>
           </c:yVal>
           <c:smooth val="0"/>
@@ -29409,7 +30054,7 @@
                   <c:v>Quick P</c:v>
                 </c:pt>
               </c:strCache>
-              <c:extLst xmlns:c15="http://schemas.microsoft.com/office/drawing/2012/chart" xmlns:c16r2="http://schemas.microsoft.com/office/drawing/2015/06/chart"/>
+              <c:extLst xmlns:c16r2="http://schemas.microsoft.com/office/drawing/2015/06/chart" xmlns:c15="http://schemas.microsoft.com/office/drawing/2012/chart"/>
             </c:strRef>
           </c:tx>
           <c:spPr>
@@ -29490,7 +30135,7 @@
                   <c:v>50000000</c:v>
                 </c:pt>
               </c:numCache>
-              <c:extLst xmlns:c15="http://schemas.microsoft.com/office/drawing/2012/chart" xmlns:c16r2="http://schemas.microsoft.com/office/drawing/2015/06/chart"/>
+              <c:extLst xmlns:c16r2="http://schemas.microsoft.com/office/drawing/2015/06/chart" xmlns:c15="http://schemas.microsoft.com/office/drawing/2012/chart"/>
             </c:numRef>
           </c:xVal>
           <c:yVal>
@@ -29548,7 +30193,7 @@
                   <c:v>47321</c:v>
                 </c:pt>
               </c:numCache>
-              <c:extLst xmlns:c15="http://schemas.microsoft.com/office/drawing/2012/chart" xmlns:c16r2="http://schemas.microsoft.com/office/drawing/2015/06/chart"/>
+              <c:extLst xmlns:c16r2="http://schemas.microsoft.com/office/drawing/2015/06/chart" xmlns:c15="http://schemas.microsoft.com/office/drawing/2012/chart"/>
             </c:numRef>
           </c:yVal>
           <c:smooth val="0"/>
@@ -29570,7 +30215,7 @@
                   <c:v>Merge P2</c:v>
                 </c:pt>
               </c:strCache>
-              <c:extLst xmlns:c15="http://schemas.microsoft.com/office/drawing/2012/chart" xmlns:c16r2="http://schemas.microsoft.com/office/drawing/2015/06/chart"/>
+              <c:extLst xmlns:c16r2="http://schemas.microsoft.com/office/drawing/2015/06/chart" xmlns:c15="http://schemas.microsoft.com/office/drawing/2012/chart"/>
             </c:strRef>
           </c:tx>
           <c:spPr>
@@ -29659,7 +30304,7 @@
                   <c:v>50000000</c:v>
                 </c:pt>
               </c:numCache>
-              <c:extLst xmlns:c15="http://schemas.microsoft.com/office/drawing/2012/chart" xmlns:c16r2="http://schemas.microsoft.com/office/drawing/2015/06/chart"/>
+              <c:extLst xmlns:c16r2="http://schemas.microsoft.com/office/drawing/2015/06/chart" xmlns:c15="http://schemas.microsoft.com/office/drawing/2012/chart"/>
             </c:numRef>
           </c:xVal>
           <c:yVal>
@@ -29717,7 +30362,7 @@
                   <c:v>60824</c:v>
                 </c:pt>
               </c:numCache>
-              <c:extLst xmlns:c15="http://schemas.microsoft.com/office/drawing/2012/chart" xmlns:c16r2="http://schemas.microsoft.com/office/drawing/2015/06/chart"/>
+              <c:extLst xmlns:c16r2="http://schemas.microsoft.com/office/drawing/2015/06/chart" xmlns:c15="http://schemas.microsoft.com/office/drawing/2012/chart"/>
             </c:numRef>
           </c:yVal>
           <c:smooth val="0"/>
@@ -29739,7 +30384,7 @@
                   <c:v>Quick P2</c:v>
                 </c:pt>
               </c:strCache>
-              <c:extLst xmlns:c15="http://schemas.microsoft.com/office/drawing/2012/chart" xmlns:c16r2="http://schemas.microsoft.com/office/drawing/2015/06/chart"/>
+              <c:extLst xmlns:c16r2="http://schemas.microsoft.com/office/drawing/2015/06/chart" xmlns:c15="http://schemas.microsoft.com/office/drawing/2012/chart"/>
             </c:strRef>
           </c:tx>
           <c:spPr>
@@ -29828,7 +30473,7 @@
                   <c:v>50000000</c:v>
                 </c:pt>
               </c:numCache>
-              <c:extLst xmlns:c15="http://schemas.microsoft.com/office/drawing/2012/chart" xmlns:c16r2="http://schemas.microsoft.com/office/drawing/2015/06/chart"/>
+              <c:extLst xmlns:c16r2="http://schemas.microsoft.com/office/drawing/2015/06/chart" xmlns:c15="http://schemas.microsoft.com/office/drawing/2012/chart"/>
             </c:numRef>
           </c:xVal>
           <c:yVal>
@@ -29886,7 +30531,7 @@
                   <c:v>48983</c:v>
                 </c:pt>
               </c:numCache>
-              <c:extLst xmlns:c15="http://schemas.microsoft.com/office/drawing/2012/chart" xmlns:c16r2="http://schemas.microsoft.com/office/drawing/2015/06/chart"/>
+              <c:extLst xmlns:c16r2="http://schemas.microsoft.com/office/drawing/2015/06/chart" xmlns:c15="http://schemas.microsoft.com/office/drawing/2012/chart"/>
             </c:numRef>
           </c:yVal>
           <c:smooth val="0"/>
@@ -29904,8 +30549,8 @@
           <c:showPercent val="0"/>
           <c:showBubbleSize val="0"/>
         </c:dLbls>
-        <c:axId val="49287936"/>
-        <c:axId val="49289472"/>
+        <c:axId val="123989376"/>
+        <c:axId val="123991936"/>
         <c:extLst xmlns:c16r2="http://schemas.microsoft.com/office/drawing/2015/06/chart">
           <c:ext xmlns:c15="http://schemas.microsoft.com/office/drawing/2012/chart" uri="{02D57815-91ED-43cb-92C2-25804820EDAC}">
             <c15:filteredScatterSeries>
@@ -31000,7 +31645,7 @@
         </c:extLst>
       </c:scatterChart>
       <c:valAx>
-        <c:axId val="49287936"/>
+        <c:axId val="123989376"/>
         <c:scaling>
           <c:orientation val="minMax"/>
         </c:scaling>
@@ -31093,12 +31738,12 @@
             <a:endParaRPr lang="en-US"/>
           </a:p>
         </c:txPr>
-        <c:crossAx val="49289472"/>
+        <c:crossAx val="123991936"/>
         <c:crosses val="autoZero"/>
         <c:crossBetween val="midCat"/>
       </c:valAx>
       <c:valAx>
-        <c:axId val="49289472"/>
+        <c:axId val="123991936"/>
         <c:scaling>
           <c:orientation val="minMax"/>
         </c:scaling>
@@ -31195,7 +31840,7 @@
             <a:endParaRPr lang="en-US"/>
           </a:p>
         </c:txPr>
-        <c:crossAx val="49287936"/>
+        <c:crossAx val="123989376"/>
         <c:crosses val="autoZero"/>
         <c:crossBetween val="midCat"/>
       </c:valAx>
@@ -32318,8 +32963,8 @@
           <c:showPercent val="0"/>
           <c:showBubbleSize val="0"/>
         </c:dLbls>
-        <c:axId val="49345280"/>
-        <c:axId val="49347584"/>
+        <c:axId val="123703680"/>
+        <c:axId val="123705984"/>
         <c:extLst xmlns:c16r2="http://schemas.microsoft.com/office/drawing/2015/06/chart">
           <c:ext xmlns:c15="http://schemas.microsoft.com/office/drawing/2012/chart" uri="{02D57815-91ED-43cb-92C2-25804820EDAC}">
             <c15:filteredScatterSeries>
@@ -33054,7 +33699,7 @@
         </c:extLst>
       </c:scatterChart>
       <c:valAx>
-        <c:axId val="49345280"/>
+        <c:axId val="123703680"/>
         <c:scaling>
           <c:orientation val="minMax"/>
         </c:scaling>
@@ -33147,12 +33792,12 @@
             <a:endParaRPr lang="en-US"/>
           </a:p>
         </c:txPr>
-        <c:crossAx val="49347584"/>
+        <c:crossAx val="123705984"/>
         <c:crosses val="autoZero"/>
         <c:crossBetween val="midCat"/>
       </c:valAx>
       <c:valAx>
-        <c:axId val="49347584"/>
+        <c:axId val="123705984"/>
         <c:scaling>
           <c:orientation val="minMax"/>
         </c:scaling>
@@ -33249,7 +33894,7 @@
             <a:endParaRPr lang="en-US"/>
           </a:p>
         </c:txPr>
-        <c:crossAx val="49345280"/>
+        <c:crossAx val="123703680"/>
         <c:crosses val="autoZero"/>
         <c:crossBetween val="midCat"/>
       </c:valAx>
@@ -33617,7 +34262,7 @@
 </file>
 
 <file path=customXml/itemProps1.xml><?xml version="1.0" encoding="utf-8"?>
-<ds:datastoreItem xmlns:ds="http://schemas.openxmlformats.org/officeDocument/2006/customXml" ds:itemID="{1432E9DF-7ABF-4D20-A3C4-95FE1EBC8C6C}">
+<ds:datastoreItem xmlns:ds="http://schemas.openxmlformats.org/officeDocument/2006/customXml" ds:itemID="{33E344E3-3D5D-4E37-BF0D-5A8ED2F203B5}">
   <ds:schemaRefs>
     <ds:schemaRef ds:uri="http://schemas.openxmlformats.org/officeDocument/2006/bibliography"/>
   </ds:schemaRefs>

</xml_diff>

<commit_message>
Male izmjene u wordovom docu
</commit_message>
<xml_diff>
--- a/Paralelizam u algoritmima sortiranja.docx
+++ b/Paralelizam u algoritmima sortiranja.docx
@@ -370,8 +370,6 @@
         </w:rPr>
         <w:fldChar w:fldCharType="separate"/>
       </w:r>
-      <w:bookmarkStart w:id="0" w:name="_GoBack"/>
-      <w:bookmarkEnd w:id="0"/>
       <w:r>
         <w:rPr>
           <w:noProof/>
@@ -3754,14 +3752,14 @@
         <w:keepNext w:val="0"/>
         <w:jc w:val="both"/>
       </w:pPr>
-      <w:bookmarkStart w:id="1" w:name="_Toc139650663"/>
-      <w:bookmarkStart w:id="2" w:name="_Toc139979679"/>
+      <w:bookmarkStart w:id="0" w:name="_Toc139650663"/>
+      <w:bookmarkStart w:id="1" w:name="_Toc139979679"/>
       <w:r>
         <w:lastRenderedPageBreak/>
         <w:t>Uvod</w:t>
       </w:r>
+      <w:bookmarkEnd w:id="0"/>
       <w:bookmarkEnd w:id="1"/>
-      <w:bookmarkEnd w:id="2"/>
     </w:p>
     <w:p>
       <w:pPr>
@@ -4219,13 +4217,13 @@
         <w:keepNext w:val="0"/>
         <w:jc w:val="both"/>
       </w:pPr>
-      <w:bookmarkStart w:id="3" w:name="_Toc139650664"/>
-      <w:bookmarkStart w:id="4" w:name="_Toc139979680"/>
+      <w:bookmarkStart w:id="2" w:name="_Toc139650664"/>
+      <w:bookmarkStart w:id="3" w:name="_Toc139979680"/>
       <w:r>
         <w:t>Svrha</w:t>
       </w:r>
+      <w:bookmarkEnd w:id="2"/>
       <w:bookmarkEnd w:id="3"/>
-      <w:bookmarkEnd w:id="4"/>
     </w:p>
     <w:p>
       <w:pPr>
@@ -4394,10 +4392,10 @@
         <w:keepNext w:val="0"/>
         <w:jc w:val="both"/>
       </w:pPr>
-      <w:bookmarkStart w:id="5" w:name="_Toc456598589"/>
-      <w:bookmarkStart w:id="6" w:name="_Toc456600920"/>
-      <w:bookmarkStart w:id="7" w:name="_Toc139650665"/>
-      <w:bookmarkStart w:id="8" w:name="_Toc139979681"/>
+      <w:bookmarkStart w:id="4" w:name="_Toc456598589"/>
+      <w:bookmarkStart w:id="5" w:name="_Toc456600920"/>
+      <w:bookmarkStart w:id="6" w:name="_Toc139650665"/>
+      <w:bookmarkStart w:id="7" w:name="_Toc139979681"/>
       <w:r>
         <w:t>Definicije</w:t>
       </w:r>
@@ -4407,13 +4405,13 @@
       <w:r>
         <w:t>akronimi i skraćenic</w:t>
       </w:r>
+      <w:bookmarkEnd w:id="4"/>
       <w:bookmarkEnd w:id="5"/>
+      <w:r>
+        <w:t>e</w:t>
+      </w:r>
       <w:bookmarkEnd w:id="6"/>
-      <w:r>
-        <w:t>e</w:t>
-      </w:r>
       <w:bookmarkEnd w:id="7"/>
-      <w:bookmarkEnd w:id="8"/>
     </w:p>
     <w:p>
       <w:pPr>
@@ -4533,14 +4531,14 @@
         <w:keepNext w:val="0"/>
         <w:jc w:val="both"/>
       </w:pPr>
-      <w:bookmarkStart w:id="9" w:name="_Toc139650666"/>
-      <w:bookmarkStart w:id="10" w:name="_Toc139979682"/>
+      <w:bookmarkStart w:id="8" w:name="_Toc139650666"/>
+      <w:bookmarkStart w:id="9" w:name="_Toc139979682"/>
       <w:r>
         <w:lastRenderedPageBreak/>
         <w:t>Reference</w:t>
       </w:r>
+      <w:bookmarkEnd w:id="8"/>
       <w:bookmarkEnd w:id="9"/>
-      <w:bookmarkEnd w:id="10"/>
     </w:p>
     <w:p>
       <w:pPr>
@@ -4746,13 +4744,13 @@
         <w:keepNext w:val="0"/>
         <w:jc w:val="both"/>
       </w:pPr>
-      <w:bookmarkStart w:id="11" w:name="_Toc139650667"/>
-      <w:bookmarkStart w:id="12" w:name="_Toc139979683"/>
+      <w:bookmarkStart w:id="10" w:name="_Toc139650667"/>
+      <w:bookmarkStart w:id="11" w:name="_Toc139979683"/>
       <w:r>
         <w:t>Pregled</w:t>
       </w:r>
+      <w:bookmarkEnd w:id="10"/>
       <w:bookmarkEnd w:id="11"/>
-      <w:bookmarkEnd w:id="12"/>
     </w:p>
     <w:p>
       <w:pPr>
@@ -4809,26 +4807,26 @@
         <w:keepNext w:val="0"/>
         <w:jc w:val="both"/>
       </w:pPr>
-      <w:bookmarkStart w:id="13" w:name="_Toc139650668"/>
-      <w:bookmarkStart w:id="14" w:name="_Toc139979684"/>
+      <w:bookmarkStart w:id="12" w:name="_Toc139650668"/>
+      <w:bookmarkStart w:id="13" w:name="_Toc139979684"/>
       <w:r>
         <w:t>Paralelizam</w:t>
       </w:r>
+      <w:bookmarkEnd w:id="12"/>
       <w:bookmarkEnd w:id="13"/>
-      <w:bookmarkEnd w:id="14"/>
     </w:p>
     <w:p>
       <w:pPr>
         <w:pStyle w:val="Heading2"/>
         <w:jc w:val="both"/>
       </w:pPr>
-      <w:bookmarkStart w:id="15" w:name="_Toc139650669"/>
-      <w:bookmarkStart w:id="16" w:name="_Toc139979685"/>
+      <w:bookmarkStart w:id="14" w:name="_Toc139650669"/>
+      <w:bookmarkStart w:id="15" w:name="_Toc139979685"/>
       <w:r>
         <w:t>Razlika između paralelizma i konkurentnosti</w:t>
       </w:r>
+      <w:bookmarkEnd w:id="14"/>
       <w:bookmarkEnd w:id="15"/>
-      <w:bookmarkEnd w:id="16"/>
     </w:p>
     <w:p>
       <w:pPr>
@@ -5106,13 +5104,13 @@
         <w:keepNext w:val="0"/>
         <w:jc w:val="both"/>
       </w:pPr>
-      <w:bookmarkStart w:id="17" w:name="_Toc139650670"/>
-      <w:bookmarkStart w:id="18" w:name="_Toc139979686"/>
+      <w:bookmarkStart w:id="16" w:name="_Toc139650670"/>
+      <w:bookmarkStart w:id="17" w:name="_Toc139979686"/>
       <w:r>
         <w:t>O paralelizmu</w:t>
       </w:r>
+      <w:bookmarkEnd w:id="16"/>
       <w:bookmarkEnd w:id="17"/>
-      <w:bookmarkEnd w:id="18"/>
     </w:p>
     <w:p>
       <w:pPr>
@@ -5525,13 +5523,13 @@
         <w:pStyle w:val="Heading2"/>
         <w:jc w:val="both"/>
       </w:pPr>
-      <w:bookmarkStart w:id="19" w:name="_Toc139650671"/>
-      <w:bookmarkStart w:id="20" w:name="_Toc139979687"/>
+      <w:bookmarkStart w:id="18" w:name="_Toc139650671"/>
+      <w:bookmarkStart w:id="19" w:name="_Toc139979687"/>
       <w:r>
         <w:t>Prednosti paralelizma</w:t>
       </w:r>
+      <w:bookmarkEnd w:id="18"/>
       <w:bookmarkEnd w:id="19"/>
-      <w:bookmarkEnd w:id="20"/>
     </w:p>
     <w:p>
       <w:pPr>
@@ -5907,13 +5905,13 @@
         <w:pStyle w:val="Heading2"/>
         <w:jc w:val="both"/>
       </w:pPr>
-      <w:bookmarkStart w:id="21" w:name="_Toc139650672"/>
-      <w:bookmarkStart w:id="22" w:name="_Toc139979688"/>
+      <w:bookmarkStart w:id="20" w:name="_Toc139650672"/>
+      <w:bookmarkStart w:id="21" w:name="_Toc139979688"/>
       <w:r>
         <w:t>Nedostaci paralelizma</w:t>
       </w:r>
+      <w:bookmarkEnd w:id="20"/>
       <w:bookmarkEnd w:id="21"/>
-      <w:bookmarkEnd w:id="22"/>
     </w:p>
     <w:p>
       <w:pPr>
@@ -6004,14 +6002,14 @@
         <w:pStyle w:val="Heading1"/>
         <w:jc w:val="both"/>
       </w:pPr>
-      <w:bookmarkStart w:id="23" w:name="_Toc139650673"/>
-      <w:bookmarkStart w:id="24" w:name="_Toc139979689"/>
+      <w:bookmarkStart w:id="22" w:name="_Toc139650673"/>
+      <w:bookmarkStart w:id="23" w:name="_Toc139979689"/>
       <w:r>
         <w:lastRenderedPageBreak/>
         <w:t>Java</w:t>
       </w:r>
+      <w:bookmarkEnd w:id="22"/>
       <w:bookmarkEnd w:id="23"/>
-      <w:bookmarkEnd w:id="24"/>
     </w:p>
     <w:p>
       <w:pPr>
@@ -6047,13 +6045,13 @@
         <w:keepNext w:val="0"/>
         <w:jc w:val="both"/>
       </w:pPr>
-      <w:bookmarkStart w:id="25" w:name="_Toc139650674"/>
-      <w:bookmarkStart w:id="26" w:name="_Toc139979690"/>
+      <w:bookmarkStart w:id="24" w:name="_Toc139650674"/>
+      <w:bookmarkStart w:id="25" w:name="_Toc139979690"/>
       <w:r>
         <w:t>O tehnologiji</w:t>
       </w:r>
+      <w:bookmarkEnd w:id="24"/>
       <w:bookmarkEnd w:id="25"/>
-      <w:bookmarkEnd w:id="26"/>
     </w:p>
     <w:p>
       <w:pPr>
@@ -6180,13 +6178,13 @@
         <w:pStyle w:val="Heading2"/>
         <w:jc w:val="both"/>
       </w:pPr>
-      <w:bookmarkStart w:id="27" w:name="_Toc139650675"/>
-      <w:bookmarkStart w:id="28" w:name="_Toc139979691"/>
+      <w:bookmarkStart w:id="26" w:name="_Toc139650675"/>
+      <w:bookmarkStart w:id="27" w:name="_Toc139979691"/>
       <w:r>
         <w:t>Verzije Jave</w:t>
       </w:r>
+      <w:bookmarkEnd w:id="26"/>
       <w:bookmarkEnd w:id="27"/>
-      <w:bookmarkEnd w:id="28"/>
     </w:p>
     <w:p>
       <w:pPr>
@@ -6663,13 +6661,13 @@
         <w:pStyle w:val="Heading2"/>
         <w:jc w:val="both"/>
       </w:pPr>
-      <w:bookmarkStart w:id="29" w:name="_Toc139650676"/>
-      <w:bookmarkStart w:id="30" w:name="_Toc139979692"/>
+      <w:bookmarkStart w:id="28" w:name="_Toc139650676"/>
+      <w:bookmarkStart w:id="29" w:name="_Toc139979692"/>
       <w:r>
         <w:t>Instalacija Jave</w:t>
       </w:r>
+      <w:bookmarkEnd w:id="28"/>
       <w:bookmarkEnd w:id="29"/>
-      <w:bookmarkEnd w:id="30"/>
     </w:p>
     <w:p>
       <w:pPr>
@@ -6702,13 +6700,13 @@
         <w:pStyle w:val="Heading3"/>
         <w:jc w:val="both"/>
       </w:pPr>
-      <w:bookmarkStart w:id="31" w:name="_Toc139650677"/>
-      <w:bookmarkStart w:id="32" w:name="_Toc139979693"/>
+      <w:bookmarkStart w:id="30" w:name="_Toc139650677"/>
+      <w:bookmarkStart w:id="31" w:name="_Toc139979693"/>
       <w:r>
         <w:t>Windows</w:t>
       </w:r>
+      <w:bookmarkEnd w:id="30"/>
       <w:bookmarkEnd w:id="31"/>
-      <w:bookmarkEnd w:id="32"/>
     </w:p>
     <w:p>
       <w:pPr>
@@ -6841,13 +6839,13 @@
         <w:pStyle w:val="Heading3"/>
         <w:jc w:val="both"/>
       </w:pPr>
-      <w:bookmarkStart w:id="33" w:name="_Toc139650678"/>
-      <w:bookmarkStart w:id="34" w:name="_Toc139979694"/>
+      <w:bookmarkStart w:id="32" w:name="_Toc139650678"/>
+      <w:bookmarkStart w:id="33" w:name="_Toc139979694"/>
       <w:r>
         <w:t>MacOS</w:t>
       </w:r>
+      <w:bookmarkEnd w:id="32"/>
       <w:bookmarkEnd w:id="33"/>
-      <w:bookmarkEnd w:id="34"/>
     </w:p>
     <w:p>
       <w:pPr>
@@ -6932,14 +6930,14 @@
         <w:pStyle w:val="Heading3"/>
         <w:jc w:val="both"/>
       </w:pPr>
-      <w:bookmarkStart w:id="35" w:name="_Toc139650679"/>
-      <w:bookmarkStart w:id="36" w:name="_Toc139979695"/>
+      <w:bookmarkStart w:id="34" w:name="_Toc139650679"/>
+      <w:bookmarkStart w:id="35" w:name="_Toc139979695"/>
       <w:r>
         <w:lastRenderedPageBreak/>
         <w:t>Linux</w:t>
       </w:r>
+      <w:bookmarkEnd w:id="34"/>
       <w:bookmarkEnd w:id="35"/>
-      <w:bookmarkEnd w:id="36"/>
     </w:p>
     <w:p>
       <w:pPr>
@@ -7228,13 +7226,13 @@
         <w:widowControl/>
         <w:jc w:val="both"/>
       </w:pPr>
-      <w:bookmarkStart w:id="37" w:name="_Toc139650681"/>
-      <w:bookmarkStart w:id="38" w:name="_Toc139979696"/>
+      <w:bookmarkStart w:id="36" w:name="_Toc139650681"/>
+      <w:bookmarkStart w:id="37" w:name="_Toc139979696"/>
       <w:r>
         <w:t>Java Swing</w:t>
       </w:r>
+      <w:bookmarkEnd w:id="36"/>
       <w:bookmarkEnd w:id="37"/>
-      <w:bookmarkEnd w:id="38"/>
     </w:p>
     <w:p>
       <w:pPr>
@@ -7307,13 +7305,13 @@
         <w:pStyle w:val="Heading2"/>
         <w:jc w:val="both"/>
       </w:pPr>
-      <w:bookmarkStart w:id="39" w:name="_Toc139650682"/>
-      <w:bookmarkStart w:id="40" w:name="_Toc139979697"/>
+      <w:bookmarkStart w:id="38" w:name="_Toc139650682"/>
+      <w:bookmarkStart w:id="39" w:name="_Toc139979697"/>
       <w:r>
         <w:t>Karakteristike i koncepti Swinga</w:t>
       </w:r>
+      <w:bookmarkEnd w:id="38"/>
       <w:bookmarkEnd w:id="39"/>
-      <w:bookmarkEnd w:id="40"/>
     </w:p>
     <w:p>
       <w:pPr>
@@ -7665,12 +7663,12 @@
         <w:pStyle w:val="Heading2"/>
         <w:jc w:val="both"/>
       </w:pPr>
-      <w:bookmarkStart w:id="41" w:name="_Toc139979698"/>
+      <w:bookmarkStart w:id="40" w:name="_Toc139979698"/>
       <w:r>
         <w:lastRenderedPageBreak/>
         <w:t>Java Swing vs JavaFX</w:t>
       </w:r>
-      <w:bookmarkEnd w:id="41"/>
+      <w:bookmarkEnd w:id="40"/>
     </w:p>
     <w:p>
       <w:pPr>
@@ -7741,13 +7739,13 @@
         <w:widowControl/>
         <w:jc w:val="both"/>
       </w:pPr>
-      <w:bookmarkStart w:id="42" w:name="_Toc139650683"/>
-      <w:bookmarkStart w:id="43" w:name="_Toc139979699"/>
+      <w:bookmarkStart w:id="41" w:name="_Toc139650683"/>
+      <w:bookmarkStart w:id="42" w:name="_Toc139979699"/>
       <w:r>
         <w:t>Sortiranje</w:t>
       </w:r>
+      <w:bookmarkEnd w:id="41"/>
       <w:bookmarkEnd w:id="42"/>
-      <w:bookmarkEnd w:id="43"/>
     </w:p>
     <w:p>
       <w:pPr>
@@ -8133,14 +8131,14 @@
         <w:pStyle w:val="Heading2"/>
         <w:jc w:val="both"/>
       </w:pPr>
-      <w:bookmarkStart w:id="44" w:name="_Toc139650684"/>
-      <w:bookmarkStart w:id="45" w:name="_Toc139979700"/>
+      <w:bookmarkStart w:id="43" w:name="_Toc139650684"/>
+      <w:bookmarkStart w:id="44" w:name="_Toc139979700"/>
       <w:r>
         <w:lastRenderedPageBreak/>
         <w:t>Algoritmi sortiranja</w:t>
       </w:r>
+      <w:bookmarkEnd w:id="43"/>
       <w:bookmarkEnd w:id="44"/>
-      <w:bookmarkEnd w:id="45"/>
     </w:p>
     <w:p>
       <w:pPr>
@@ -8360,13 +8358,13 @@
         <w:pStyle w:val="Heading3"/>
         <w:jc w:val="both"/>
       </w:pPr>
-      <w:bookmarkStart w:id="46" w:name="_Toc139650685"/>
-      <w:bookmarkStart w:id="47" w:name="_Toc139979701"/>
+      <w:bookmarkStart w:id="45" w:name="_Toc139650685"/>
+      <w:bookmarkStart w:id="46" w:name="_Toc139979701"/>
       <w:r>
         <w:t>Insertion sort</w:t>
       </w:r>
+      <w:bookmarkEnd w:id="45"/>
       <w:bookmarkEnd w:id="46"/>
-      <w:bookmarkEnd w:id="47"/>
     </w:p>
     <w:p>
       <w:pPr>
@@ -8866,14 +8864,14 @@
         <w:pStyle w:val="Heading3"/>
         <w:jc w:val="both"/>
       </w:pPr>
-      <w:bookmarkStart w:id="48" w:name="_Toc139650686"/>
-      <w:bookmarkStart w:id="49" w:name="_Toc139979702"/>
+      <w:bookmarkStart w:id="47" w:name="_Toc139650686"/>
+      <w:bookmarkStart w:id="48" w:name="_Toc139979702"/>
       <w:r>
         <w:lastRenderedPageBreak/>
         <w:t>Selection sort</w:t>
       </w:r>
+      <w:bookmarkEnd w:id="47"/>
       <w:bookmarkEnd w:id="48"/>
-      <w:bookmarkEnd w:id="49"/>
     </w:p>
     <w:p>
       <w:pPr>
@@ -9192,13 +9190,13 @@
         <w:pStyle w:val="Heading3"/>
         <w:jc w:val="both"/>
       </w:pPr>
-      <w:bookmarkStart w:id="50" w:name="_Toc139650687"/>
-      <w:bookmarkStart w:id="51" w:name="_Toc139979703"/>
+      <w:bookmarkStart w:id="49" w:name="_Toc139650687"/>
+      <w:bookmarkStart w:id="50" w:name="_Toc139979703"/>
       <w:r>
         <w:t>Bubble sort</w:t>
       </w:r>
+      <w:bookmarkEnd w:id="49"/>
       <w:bookmarkEnd w:id="50"/>
-      <w:bookmarkEnd w:id="51"/>
     </w:p>
     <w:p>
       <w:pPr>
@@ -9477,16 +9475,16 @@
         <w:pStyle w:val="Heading3"/>
         <w:jc w:val="both"/>
       </w:pPr>
-      <w:bookmarkStart w:id="52" w:name="_Toc139650688"/>
-      <w:bookmarkStart w:id="53" w:name="_Toc139979704"/>
+      <w:bookmarkStart w:id="51" w:name="_Toc139650688"/>
+      <w:bookmarkStart w:id="52" w:name="_Toc139979704"/>
       <w:r>
         <w:t>Merge</w:t>
       </w:r>
       <w:r>
         <w:t xml:space="preserve"> sort</w:t>
       </w:r>
+      <w:bookmarkEnd w:id="51"/>
       <w:bookmarkEnd w:id="52"/>
-      <w:bookmarkEnd w:id="53"/>
     </w:p>
     <w:p>
       <w:pPr>
@@ -13605,16 +13603,16 @@
         <w:pStyle w:val="Heading3"/>
         <w:jc w:val="both"/>
       </w:pPr>
-      <w:bookmarkStart w:id="54" w:name="_Toc139650689"/>
-      <w:bookmarkStart w:id="55" w:name="_Toc139979705"/>
+      <w:bookmarkStart w:id="53" w:name="_Toc139650689"/>
+      <w:bookmarkStart w:id="54" w:name="_Toc139979705"/>
       <w:r>
         <w:t xml:space="preserve">Quick </w:t>
       </w:r>
       <w:r>
         <w:t>sort</w:t>
       </w:r>
+      <w:bookmarkEnd w:id="53"/>
       <w:bookmarkEnd w:id="54"/>
-      <w:bookmarkEnd w:id="55"/>
     </w:p>
     <w:p>
       <w:pPr>
@@ -14034,26 +14032,26 @@
         <w:pStyle w:val="Heading1"/>
         <w:jc w:val="both"/>
       </w:pPr>
-      <w:bookmarkStart w:id="56" w:name="_Toc139650690"/>
-      <w:bookmarkStart w:id="57" w:name="_Toc139979706"/>
+      <w:bookmarkStart w:id="55" w:name="_Toc139650690"/>
+      <w:bookmarkStart w:id="56" w:name="_Toc139979706"/>
       <w:r>
         <w:t>Paralelizam u Javi</w:t>
       </w:r>
+      <w:bookmarkEnd w:id="55"/>
       <w:bookmarkEnd w:id="56"/>
-      <w:bookmarkEnd w:id="57"/>
     </w:p>
     <w:p>
       <w:pPr>
         <w:pStyle w:val="Heading2"/>
         <w:jc w:val="both"/>
       </w:pPr>
-      <w:bookmarkStart w:id="58" w:name="_Toc139650691"/>
-      <w:bookmarkStart w:id="59" w:name="_Toc139979707"/>
+      <w:bookmarkStart w:id="57" w:name="_Toc139650691"/>
+      <w:bookmarkStart w:id="58" w:name="_Toc139979707"/>
       <w:r>
         <w:t>Fork/Join framework</w:t>
       </w:r>
+      <w:bookmarkEnd w:id="57"/>
       <w:bookmarkEnd w:id="58"/>
-      <w:bookmarkEnd w:id="59"/>
     </w:p>
     <w:p>
       <w:r>
@@ -14117,8 +14115,8 @@
           <w:lang w:val="sr-Latn-BA"/>
         </w:rPr>
       </w:pPr>
-      <w:bookmarkStart w:id="60" w:name="_Toc139650692"/>
-      <w:bookmarkStart w:id="61" w:name="_Toc139979708"/>
+      <w:bookmarkStart w:id="59" w:name="_Toc139650692"/>
+      <w:bookmarkStart w:id="60" w:name="_Toc139979708"/>
       <w:r>
         <w:rPr>
           <w:lang w:val="sr-Latn-BA"/>
@@ -14126,8 +14124,8 @@
         <w:lastRenderedPageBreak/>
         <w:t>ForkJoinPool</w:t>
       </w:r>
+      <w:bookmarkEnd w:id="59"/>
       <w:bookmarkEnd w:id="60"/>
-      <w:bookmarkEnd w:id="61"/>
     </w:p>
     <w:p>
       <w:pPr>
@@ -14453,16 +14451,16 @@
           <w:lang w:val="sr-Latn-BA"/>
         </w:rPr>
       </w:pPr>
-      <w:bookmarkStart w:id="62" w:name="_Toc139650693"/>
-      <w:bookmarkStart w:id="63" w:name="_Toc139979709"/>
+      <w:bookmarkStart w:id="61" w:name="_Toc139650693"/>
+      <w:bookmarkStart w:id="62" w:name="_Toc139979709"/>
       <w:r>
         <w:rPr>
           <w:lang w:val="sr-Latn-BA"/>
         </w:rPr>
         <w:t>Work-stealing algorithm</w:t>
       </w:r>
+      <w:bookmarkEnd w:id="61"/>
       <w:bookmarkEnd w:id="62"/>
-      <w:bookmarkEnd w:id="63"/>
     </w:p>
     <w:p>
       <w:pPr>
@@ -14732,16 +14730,16 @@
         <w:pStyle w:val="Heading2"/>
         <w:jc w:val="both"/>
       </w:pPr>
-      <w:bookmarkStart w:id="64" w:name="_Toc139650694"/>
-      <w:bookmarkStart w:id="65" w:name="_Toc139979710"/>
+      <w:bookmarkStart w:id="63" w:name="_Toc139650694"/>
+      <w:bookmarkStart w:id="64" w:name="_Toc139979710"/>
       <w:r>
         <w:rPr>
           <w:lang w:val="sr-Latn-BA"/>
         </w:rPr>
         <w:t>ForkJoinTask</w:t>
       </w:r>
+      <w:bookmarkEnd w:id="63"/>
       <w:bookmarkEnd w:id="64"/>
-      <w:bookmarkEnd w:id="65"/>
     </w:p>
     <w:p>
       <w:pPr>
@@ -14960,13 +14958,13 @@
         <w:pStyle w:val="Heading2"/>
         <w:jc w:val="both"/>
       </w:pPr>
-      <w:bookmarkStart w:id="66" w:name="_Toc139650695"/>
-      <w:bookmarkStart w:id="67" w:name="_Toc139979711"/>
+      <w:bookmarkStart w:id="65" w:name="_Toc139650695"/>
+      <w:bookmarkStart w:id="66" w:name="_Toc139979711"/>
       <w:r>
         <w:t>Predavanje zadataka ForkJoinPool-u</w:t>
       </w:r>
+      <w:bookmarkEnd w:id="65"/>
       <w:bookmarkEnd w:id="66"/>
-      <w:bookmarkEnd w:id="67"/>
     </w:p>
     <w:p>
       <w:pPr>
@@ -15331,13 +15329,13 @@
         <w:pStyle w:val="Heading1"/>
         <w:jc w:val="both"/>
       </w:pPr>
-      <w:bookmarkStart w:id="68" w:name="_Toc139650697"/>
-      <w:bookmarkStart w:id="69" w:name="_Toc139979712"/>
+      <w:bookmarkStart w:id="67" w:name="_Toc139650697"/>
+      <w:bookmarkStart w:id="68" w:name="_Toc139979712"/>
       <w:r>
         <w:t>Paralelizam u algoritmima sortiranja</w:t>
       </w:r>
+      <w:bookmarkEnd w:id="67"/>
       <w:bookmarkEnd w:id="68"/>
-      <w:bookmarkEnd w:id="69"/>
     </w:p>
     <w:p>
       <w:pPr>
@@ -15347,16 +15345,16 @@
           <w:lang w:val="sr-Latn-BA"/>
         </w:rPr>
       </w:pPr>
-      <w:bookmarkStart w:id="70" w:name="_Toc139650698"/>
-      <w:bookmarkStart w:id="71" w:name="_Toc139979713"/>
+      <w:bookmarkStart w:id="69" w:name="_Toc139650698"/>
+      <w:bookmarkStart w:id="70" w:name="_Toc139979713"/>
       <w:r>
         <w:rPr>
           <w:lang w:val="sr-Latn-BA"/>
         </w:rPr>
         <w:t>Implementacija paralelnog merge sorta</w:t>
       </w:r>
+      <w:bookmarkEnd w:id="69"/>
       <w:bookmarkEnd w:id="70"/>
-      <w:bookmarkEnd w:id="71"/>
     </w:p>
     <w:p>
       <w:pPr>
@@ -15649,16 +15647,16 @@
           <w:lang w:val="sr-Latn-BA"/>
         </w:rPr>
       </w:pPr>
-      <w:bookmarkStart w:id="72" w:name="_Toc139650699"/>
-      <w:bookmarkStart w:id="73" w:name="_Toc139979714"/>
+      <w:bookmarkStart w:id="71" w:name="_Toc139650699"/>
+      <w:bookmarkStart w:id="72" w:name="_Toc139979714"/>
       <w:r>
         <w:rPr>
           <w:lang w:val="sr-Latn-BA"/>
         </w:rPr>
         <w:t>Implementacija paralelnog quicksorta</w:t>
       </w:r>
+      <w:bookmarkEnd w:id="71"/>
       <w:bookmarkEnd w:id="72"/>
-      <w:bookmarkEnd w:id="73"/>
     </w:p>
     <w:p>
       <w:pPr>
@@ -16028,16 +16026,16 @@
           <w:lang w:val="sr-Latn-BA"/>
         </w:rPr>
       </w:pPr>
-      <w:bookmarkStart w:id="74" w:name="_Toc139650700"/>
-      <w:bookmarkStart w:id="75" w:name="_Toc139979715"/>
+      <w:bookmarkStart w:id="73" w:name="_Toc139650700"/>
+      <w:bookmarkStart w:id="74" w:name="_Toc139979715"/>
       <w:r>
         <w:rPr>
           <w:lang w:val="sr-Latn-BA"/>
         </w:rPr>
         <w:t>Implementacija paralelnog selection sorta</w:t>
       </w:r>
+      <w:bookmarkEnd w:id="73"/>
       <w:bookmarkEnd w:id="74"/>
-      <w:bookmarkEnd w:id="75"/>
     </w:p>
     <w:p>
       <w:pPr>
@@ -16231,32 +16229,32 @@
           <w:lang w:val="sr-Latn-BA"/>
         </w:rPr>
       </w:pPr>
-      <w:bookmarkStart w:id="76" w:name="_Toc139979716"/>
+      <w:bookmarkStart w:id="75" w:name="_Toc139979716"/>
       <w:r>
         <w:rPr>
           <w:lang w:val="sr-Latn-BA"/>
         </w:rPr>
         <w:t>Aplikacija i uputstvo za upotrebu</w:t>
       </w:r>
+      <w:bookmarkEnd w:id="75"/>
+    </w:p>
+    <w:p>
+      <w:pPr>
+        <w:pStyle w:val="Heading2"/>
+        <w:rPr>
+          <w:lang w:val="sr-Latn-BA"/>
+        </w:rPr>
+      </w:pPr>
+      <w:bookmarkStart w:id="76" w:name="_Toc139650696"/>
+      <w:bookmarkStart w:id="77" w:name="_Toc139979717"/>
+      <w:r>
+        <w:rPr>
+          <w:lang w:val="sr-Latn-BA"/>
+        </w:rPr>
+        <w:t>Zapažanja o implementaciji</w:t>
+      </w:r>
       <w:bookmarkEnd w:id="76"/>
-    </w:p>
-    <w:p>
-      <w:pPr>
-        <w:pStyle w:val="Heading2"/>
-        <w:rPr>
-          <w:lang w:val="sr-Latn-BA"/>
-        </w:rPr>
-      </w:pPr>
-      <w:bookmarkStart w:id="77" w:name="_Toc139650696"/>
-      <w:bookmarkStart w:id="78" w:name="_Toc139979717"/>
-      <w:r>
-        <w:rPr>
-          <w:lang w:val="sr-Latn-BA"/>
-        </w:rPr>
-        <w:t>Zapažanja o implementaciji</w:t>
-      </w:r>
       <w:bookmarkEnd w:id="77"/>
-      <w:bookmarkEnd w:id="78"/>
     </w:p>
     <w:p>
       <w:pPr>
@@ -16325,14 +16323,14 @@
           <w:lang w:val="sr-Latn-BA"/>
         </w:rPr>
       </w:pPr>
-      <w:bookmarkStart w:id="79" w:name="_Toc139979718"/>
+      <w:bookmarkStart w:id="78" w:name="_Toc139979718"/>
       <w:r>
         <w:rPr>
           <w:lang w:val="sr-Latn-BA"/>
         </w:rPr>
         <w:t>Uputstvo za aplikaciju</w:t>
       </w:r>
-      <w:bookmarkEnd w:id="79"/>
+      <w:bookmarkEnd w:id="78"/>
     </w:p>
     <w:p>
       <w:pPr>
@@ -16792,30 +16790,30 @@
           <w:lang w:val="sr-Latn-BA"/>
         </w:rPr>
       </w:pPr>
-      <w:bookmarkStart w:id="80" w:name="_Toc139979719"/>
+      <w:bookmarkStart w:id="79" w:name="_Toc139979719"/>
       <w:r>
         <w:rPr>
           <w:lang w:val="sr-Latn-BA"/>
         </w:rPr>
         <w:t>Čitanje koda</w:t>
       </w:r>
+      <w:bookmarkEnd w:id="79"/>
+    </w:p>
+    <w:p>
+      <w:pPr>
+        <w:pStyle w:val="Heading3"/>
+        <w:rPr>
+          <w:lang w:val="sr-Latn-BA"/>
+        </w:rPr>
+      </w:pPr>
+      <w:bookmarkStart w:id="80" w:name="_Toc139979720"/>
+      <w:r>
+        <w:rPr>
+          <w:lang w:val="sr-Latn-BA"/>
+        </w:rPr>
+        <w:t>Paketi</w:t>
+      </w:r>
       <w:bookmarkEnd w:id="80"/>
-    </w:p>
-    <w:p>
-      <w:pPr>
-        <w:pStyle w:val="Heading3"/>
-        <w:rPr>
-          <w:lang w:val="sr-Latn-BA"/>
-        </w:rPr>
-      </w:pPr>
-      <w:bookmarkStart w:id="81" w:name="_Toc139979720"/>
-      <w:r>
-        <w:rPr>
-          <w:lang w:val="sr-Latn-BA"/>
-        </w:rPr>
-        <w:t>Paketi</w:t>
-      </w:r>
-      <w:bookmarkEnd w:id="81"/>
     </w:p>
     <w:p>
       <w:pPr>
@@ -16937,16 +16935,16 @@
           <w:lang w:val="sr-Latn-BA"/>
         </w:rPr>
       </w:pPr>
-      <w:bookmarkStart w:id="82" w:name="_Toc139650701"/>
-      <w:bookmarkStart w:id="83" w:name="_Toc139979721"/>
+      <w:bookmarkStart w:id="81" w:name="_Toc139650701"/>
+      <w:bookmarkStart w:id="82" w:name="_Toc139979721"/>
       <w:r>
         <w:rPr>
           <w:lang w:val="sr-Latn-BA"/>
         </w:rPr>
         <w:t>Hipoteza</w:t>
       </w:r>
+      <w:bookmarkEnd w:id="81"/>
       <w:bookmarkEnd w:id="82"/>
-      <w:bookmarkEnd w:id="83"/>
     </w:p>
     <w:p>
       <w:pPr>
@@ -17007,7 +17005,13 @@
         <w:rPr>
           <w:lang w:val="sr-Latn-BA"/>
         </w:rPr>
-        <w:t>Trebali bi uočiti kvadradtni rast vremena izvršenja uz rast dužine niza za algoritme bubble, insertion i selection, a nešto sporiji za quick i mergesort. Ipak, očekivano je vrijeme izvršenja nekoliko milisekundi za nizove ispod 1000.</w:t>
+        <w:t>Trebali bi uočiti kvadra</w:t>
+      </w:r>
+      <w:r>
+        <w:rPr>
+          <w:lang w:val="sr-Latn-BA"/>
+        </w:rPr>
+        <w:t>tni rast vremena izvršenja uz rast dužine niza za algoritme bubble, insertion i selection, a nešto sporiji za quick i mergesort. Ipak, očekivano je vrijeme izvršenja nekoliko milisekundi za nizove ispod 1000.</w:t>
       </w:r>
     </w:p>
     <w:p>
@@ -17105,16 +17109,16 @@
           <w:lang w:val="sr-Latn-BA"/>
         </w:rPr>
       </w:pPr>
-      <w:bookmarkStart w:id="84" w:name="_Toc139650702"/>
-      <w:bookmarkStart w:id="85" w:name="_Toc139979722"/>
+      <w:bookmarkStart w:id="83" w:name="_Toc139650702"/>
+      <w:bookmarkStart w:id="84" w:name="_Toc139979722"/>
       <w:r>
         <w:rPr>
           <w:lang w:val="sr-Latn-BA"/>
         </w:rPr>
         <w:t>Rezultati</w:t>
       </w:r>
+      <w:bookmarkEnd w:id="83"/>
       <w:bookmarkEnd w:id="84"/>
-      <w:bookmarkEnd w:id="85"/>
     </w:p>
     <w:p>
       <w:pPr>
@@ -17233,14 +17237,14 @@
           <w:lang w:val="sr-Latn-BA"/>
         </w:rPr>
       </w:pPr>
-      <w:bookmarkStart w:id="86" w:name="_Toc139979723"/>
+      <w:bookmarkStart w:id="85" w:name="_Toc139979723"/>
       <w:r>
         <w:rPr>
           <w:lang w:val="sr-Latn-BA"/>
         </w:rPr>
         <w:t>Sekvencijalna izvedba</w:t>
       </w:r>
-      <w:bookmarkEnd w:id="86"/>
+      <w:bookmarkEnd w:id="85"/>
     </w:p>
     <w:p>
       <w:pPr>
@@ -17328,7 +17332,7 @@
             <wp:docPr id="48" name="Chart 48">
               <a:extLst xmlns:a="http://schemas.openxmlformats.org/drawingml/2006/main">
                 <a:ext uri="{FF2B5EF4-FFF2-40B4-BE49-F238E27FC236}">
-                  <a16:creationId xmlns="" xmlns:cx="http://schemas.microsoft.com/office/drawing/2014/chartex" xmlns:cx1="http://schemas.microsoft.com/office/drawing/2015/9/8/chartex" xmlns:cx2="http://schemas.microsoft.com/office/drawing/2015/10/21/chartex" xmlns:cx3="http://schemas.microsoft.com/office/drawing/2016/5/9/chartex" xmlns:cx4="http://schemas.microsoft.com/office/drawing/2016/5/10/chartex" xmlns:cx5="http://schemas.microsoft.com/office/drawing/2016/5/11/chartex" xmlns:cx6="http://schemas.microsoft.com/office/drawing/2016/5/12/chartex" xmlns:cx7="http://schemas.microsoft.com/office/drawing/2016/5/13/chartex" xmlns:cx8="http://schemas.microsoft.com/office/drawing/2016/5/14/chartex" xmlns:aink="http://schemas.microsoft.com/office/drawing/2016/ink" xmlns:am3d="http://schemas.microsoft.com/office/drawing/2017/model3d" xmlns:o="urn:schemas-microsoft-com:office:office" xmlns:v="urn:schemas-microsoft-com:vml" xmlns:w10="urn:schemas-microsoft-com:office:word" xmlns:w="http://schemas.openxmlformats.org/wordprocessingml/2006/main" xmlns:w15="http://schemas.microsoft.com/office/word/2012/wordml" xmlns:w16cid="http://schemas.microsoft.com/office/word/2016/wordml/cid" xmlns:w16se="http://schemas.microsoft.com/office/word/2015/wordml/symex" xmlns:a16="http://schemas.microsoft.com/office/drawing/2014/main" xmlns:arto="http://schemas.microsoft.com/office/word/2006/arto" id="{CB999CB8-E984-4537-AF92-6C263ED4429D}"/>
+                  <a16:creationId xmlns:arto="http://schemas.microsoft.com/office/word/2006/arto" xmlns:a16="http://schemas.microsoft.com/office/drawing/2014/main" xmlns:w16se="http://schemas.microsoft.com/office/word/2015/wordml/symex" xmlns:w16cid="http://schemas.microsoft.com/office/word/2016/wordml/cid" xmlns:w15="http://schemas.microsoft.com/office/word/2012/wordml" xmlns:w="http://schemas.openxmlformats.org/wordprocessingml/2006/main" xmlns:w10="urn:schemas-microsoft-com:office:word" xmlns:v="urn:schemas-microsoft-com:vml" xmlns:o="urn:schemas-microsoft-com:office:office" xmlns:am3d="http://schemas.microsoft.com/office/drawing/2017/model3d" xmlns:aink="http://schemas.microsoft.com/office/drawing/2016/ink" xmlns:cx8="http://schemas.microsoft.com/office/drawing/2016/5/14/chartex" xmlns:cx7="http://schemas.microsoft.com/office/drawing/2016/5/13/chartex" xmlns:cx6="http://schemas.microsoft.com/office/drawing/2016/5/12/chartex" xmlns:cx5="http://schemas.microsoft.com/office/drawing/2016/5/11/chartex" xmlns:cx4="http://schemas.microsoft.com/office/drawing/2016/5/10/chartex" xmlns:cx3="http://schemas.microsoft.com/office/drawing/2016/5/9/chartex" xmlns:cx2="http://schemas.microsoft.com/office/drawing/2015/10/21/chartex" xmlns:cx1="http://schemas.microsoft.com/office/drawing/2015/9/8/chartex" xmlns:cx="http://schemas.microsoft.com/office/drawing/2014/chartex" xmlns="" id="{CB999CB8-E984-4537-AF92-6C263ED4429D}"/>
                 </a:ext>
               </a:extLst>
             </wp:docPr>
@@ -17375,7 +17379,7 @@
         </w:rPr>
         <w:t xml:space="preserve"> reda </w:t>
       </w:r>
-      <w:bookmarkStart w:id="87" w:name="_Hlk139696337"/>
+      <w:bookmarkStart w:id="86" w:name="_Hlk139696337"/>
       <w:r>
         <w:rPr>
           <w:lang w:val="sr-Latn-BA"/>
@@ -17390,7 +17394,7 @@
         </w:rPr>
         <w:t>2</w:t>
       </w:r>
-      <w:bookmarkEnd w:id="87"/>
+      <w:bookmarkEnd w:id="86"/>
       <w:r>
         <w:rPr>
           <w:position w:val="6"/>
@@ -17478,7 +17482,7 @@
             <wp:docPr id="47" name="Chart 47">
               <a:extLst xmlns:a="http://schemas.openxmlformats.org/drawingml/2006/main">
                 <a:ext uri="{FF2B5EF4-FFF2-40B4-BE49-F238E27FC236}">
-                  <a16:creationId xmlns="" xmlns:cx="http://schemas.microsoft.com/office/drawing/2014/chartex" xmlns:cx1="http://schemas.microsoft.com/office/drawing/2015/9/8/chartex" xmlns:cx2="http://schemas.microsoft.com/office/drawing/2015/10/21/chartex" xmlns:cx3="http://schemas.microsoft.com/office/drawing/2016/5/9/chartex" xmlns:cx4="http://schemas.microsoft.com/office/drawing/2016/5/10/chartex" xmlns:cx5="http://schemas.microsoft.com/office/drawing/2016/5/11/chartex" xmlns:cx6="http://schemas.microsoft.com/office/drawing/2016/5/12/chartex" xmlns:cx7="http://schemas.microsoft.com/office/drawing/2016/5/13/chartex" xmlns:cx8="http://schemas.microsoft.com/office/drawing/2016/5/14/chartex" xmlns:aink="http://schemas.microsoft.com/office/drawing/2016/ink" xmlns:am3d="http://schemas.microsoft.com/office/drawing/2017/model3d" xmlns:o="urn:schemas-microsoft-com:office:office" xmlns:v="urn:schemas-microsoft-com:vml" xmlns:w10="urn:schemas-microsoft-com:office:word" xmlns:w="http://schemas.openxmlformats.org/wordprocessingml/2006/main" xmlns:w15="http://schemas.microsoft.com/office/word/2012/wordml" xmlns:w16cid="http://schemas.microsoft.com/office/word/2016/wordml/cid" xmlns:w16se="http://schemas.microsoft.com/office/word/2015/wordml/symex" xmlns:a16="http://schemas.microsoft.com/office/drawing/2014/main" xmlns:arto="http://schemas.microsoft.com/office/word/2006/arto" id="{2CDE5E88-60C7-4307-ACB6-668AAB3F1F8C}"/>
+                  <a16:creationId xmlns:arto="http://schemas.microsoft.com/office/word/2006/arto" xmlns:a16="http://schemas.microsoft.com/office/drawing/2014/main" xmlns:w16se="http://schemas.microsoft.com/office/word/2015/wordml/symex" xmlns:w16cid="http://schemas.microsoft.com/office/word/2016/wordml/cid" xmlns:w15="http://schemas.microsoft.com/office/word/2012/wordml" xmlns:w="http://schemas.openxmlformats.org/wordprocessingml/2006/main" xmlns:w10="urn:schemas-microsoft-com:office:word" xmlns:v="urn:schemas-microsoft-com:vml" xmlns:o="urn:schemas-microsoft-com:office:office" xmlns:am3d="http://schemas.microsoft.com/office/drawing/2017/model3d" xmlns:aink="http://schemas.microsoft.com/office/drawing/2016/ink" xmlns:cx8="http://schemas.microsoft.com/office/drawing/2016/5/14/chartex" xmlns:cx7="http://schemas.microsoft.com/office/drawing/2016/5/13/chartex" xmlns:cx6="http://schemas.microsoft.com/office/drawing/2016/5/12/chartex" xmlns:cx5="http://schemas.microsoft.com/office/drawing/2016/5/11/chartex" xmlns:cx4="http://schemas.microsoft.com/office/drawing/2016/5/10/chartex" xmlns:cx3="http://schemas.microsoft.com/office/drawing/2016/5/9/chartex" xmlns:cx2="http://schemas.microsoft.com/office/drawing/2015/10/21/chartex" xmlns:cx1="http://schemas.microsoft.com/office/drawing/2015/9/8/chartex" xmlns:cx="http://schemas.microsoft.com/office/drawing/2014/chartex" xmlns="" id="{2CDE5E88-60C7-4307-ACB6-668AAB3F1F8C}"/>
                 </a:ext>
               </a:extLst>
             </wp:docPr>
@@ -17500,14 +17504,14 @@
           <w:lang w:val="sr-Latn-BA"/>
         </w:rPr>
       </w:pPr>
-      <w:bookmarkStart w:id="88" w:name="_Toc139979724"/>
+      <w:bookmarkStart w:id="87" w:name="_Toc139979724"/>
       <w:r>
         <w:rPr>
           <w:lang w:val="sr-Latn-BA"/>
         </w:rPr>
         <w:t>Paralelna izvedba</w:t>
       </w:r>
-      <w:bookmarkEnd w:id="88"/>
+      <w:bookmarkEnd w:id="87"/>
     </w:p>
     <w:p>
       <w:pPr>
@@ -17635,7 +17639,7 @@
             <wp:docPr id="45" name="Chart 45">
               <a:extLst xmlns:a="http://schemas.openxmlformats.org/drawingml/2006/main">
                 <a:ext uri="{FF2B5EF4-FFF2-40B4-BE49-F238E27FC236}">
-                  <a16:creationId xmlns="" xmlns:cx="http://schemas.microsoft.com/office/drawing/2014/chartex" xmlns:cx1="http://schemas.microsoft.com/office/drawing/2015/9/8/chartex" xmlns:cx2="http://schemas.microsoft.com/office/drawing/2015/10/21/chartex" xmlns:cx3="http://schemas.microsoft.com/office/drawing/2016/5/9/chartex" xmlns:cx4="http://schemas.microsoft.com/office/drawing/2016/5/10/chartex" xmlns:cx5="http://schemas.microsoft.com/office/drawing/2016/5/11/chartex" xmlns:cx6="http://schemas.microsoft.com/office/drawing/2016/5/12/chartex" xmlns:cx7="http://schemas.microsoft.com/office/drawing/2016/5/13/chartex" xmlns:cx8="http://schemas.microsoft.com/office/drawing/2016/5/14/chartex" xmlns:aink="http://schemas.microsoft.com/office/drawing/2016/ink" xmlns:am3d="http://schemas.microsoft.com/office/drawing/2017/model3d" xmlns:o="urn:schemas-microsoft-com:office:office" xmlns:v="urn:schemas-microsoft-com:vml" xmlns:w10="urn:schemas-microsoft-com:office:word" xmlns:w="http://schemas.openxmlformats.org/wordprocessingml/2006/main" xmlns:w15="http://schemas.microsoft.com/office/word/2012/wordml" xmlns:w16cid="http://schemas.microsoft.com/office/word/2016/wordml/cid" xmlns:w16se="http://schemas.microsoft.com/office/word/2015/wordml/symex" xmlns:a16="http://schemas.microsoft.com/office/drawing/2014/main" xmlns:arto="http://schemas.microsoft.com/office/word/2006/arto" id="{1B0E71AA-0BE4-4FDD-9C6E-BCFD85D1BEF8}"/>
+                  <a16:creationId xmlns:arto="http://schemas.microsoft.com/office/word/2006/arto" xmlns:a16="http://schemas.microsoft.com/office/drawing/2014/main" xmlns:w16se="http://schemas.microsoft.com/office/word/2015/wordml/symex" xmlns:w16cid="http://schemas.microsoft.com/office/word/2016/wordml/cid" xmlns:w15="http://schemas.microsoft.com/office/word/2012/wordml" xmlns:w="http://schemas.openxmlformats.org/wordprocessingml/2006/main" xmlns:w10="urn:schemas-microsoft-com:office:word" xmlns:v="urn:schemas-microsoft-com:vml" xmlns:o="urn:schemas-microsoft-com:office:office" xmlns:am3d="http://schemas.microsoft.com/office/drawing/2017/model3d" xmlns:aink="http://schemas.microsoft.com/office/drawing/2016/ink" xmlns:cx8="http://schemas.microsoft.com/office/drawing/2016/5/14/chartex" xmlns:cx7="http://schemas.microsoft.com/office/drawing/2016/5/13/chartex" xmlns:cx6="http://schemas.microsoft.com/office/drawing/2016/5/12/chartex" xmlns:cx5="http://schemas.microsoft.com/office/drawing/2016/5/11/chartex" xmlns:cx4="http://schemas.microsoft.com/office/drawing/2016/5/10/chartex" xmlns:cx3="http://schemas.microsoft.com/office/drawing/2016/5/9/chartex" xmlns:cx2="http://schemas.microsoft.com/office/drawing/2015/10/21/chartex" xmlns:cx1="http://schemas.microsoft.com/office/drawing/2015/9/8/chartex" xmlns:cx="http://schemas.microsoft.com/office/drawing/2014/chartex" xmlns="" id="{1B0E71AA-0BE4-4FDD-9C6E-BCFD85D1BEF8}"/>
                 </a:ext>
               </a:extLst>
             </wp:docPr>
@@ -17694,7 +17698,7 @@
             <wp:docPr id="49" name="Chart 49">
               <a:extLst xmlns:a="http://schemas.openxmlformats.org/drawingml/2006/main">
                 <a:ext uri="{FF2B5EF4-FFF2-40B4-BE49-F238E27FC236}">
-                  <a16:creationId xmlns="" xmlns:cx="http://schemas.microsoft.com/office/drawing/2014/chartex" xmlns:cx1="http://schemas.microsoft.com/office/drawing/2015/9/8/chartex" xmlns:cx2="http://schemas.microsoft.com/office/drawing/2015/10/21/chartex" xmlns:cx3="http://schemas.microsoft.com/office/drawing/2016/5/9/chartex" xmlns:cx4="http://schemas.microsoft.com/office/drawing/2016/5/10/chartex" xmlns:cx5="http://schemas.microsoft.com/office/drawing/2016/5/11/chartex" xmlns:cx6="http://schemas.microsoft.com/office/drawing/2016/5/12/chartex" xmlns:cx7="http://schemas.microsoft.com/office/drawing/2016/5/13/chartex" xmlns:cx8="http://schemas.microsoft.com/office/drawing/2016/5/14/chartex" xmlns:aink="http://schemas.microsoft.com/office/drawing/2016/ink" xmlns:am3d="http://schemas.microsoft.com/office/drawing/2017/model3d" xmlns:o="urn:schemas-microsoft-com:office:office" xmlns:v="urn:schemas-microsoft-com:vml" xmlns:w10="urn:schemas-microsoft-com:office:word" xmlns:w="http://schemas.openxmlformats.org/wordprocessingml/2006/main" xmlns:w15="http://schemas.microsoft.com/office/word/2012/wordml" xmlns:w16cid="http://schemas.microsoft.com/office/word/2016/wordml/cid" xmlns:w16se="http://schemas.microsoft.com/office/word/2015/wordml/symex" xmlns:a16="http://schemas.microsoft.com/office/drawing/2014/main" xmlns:arto="http://schemas.microsoft.com/office/word/2006/arto" id="{5DB9F0CB-4916-45F8-9500-BB5459F43BA2}"/>
+                  <a16:creationId xmlns:arto="http://schemas.microsoft.com/office/word/2006/arto" xmlns:a16="http://schemas.microsoft.com/office/drawing/2014/main" xmlns:w16se="http://schemas.microsoft.com/office/word/2015/wordml/symex" xmlns:w16cid="http://schemas.microsoft.com/office/word/2016/wordml/cid" xmlns:w15="http://schemas.microsoft.com/office/word/2012/wordml" xmlns:w="http://schemas.openxmlformats.org/wordprocessingml/2006/main" xmlns:w10="urn:schemas-microsoft-com:office:word" xmlns:v="urn:schemas-microsoft-com:vml" xmlns:o="urn:schemas-microsoft-com:office:office" xmlns:am3d="http://schemas.microsoft.com/office/drawing/2017/model3d" xmlns:aink="http://schemas.microsoft.com/office/drawing/2016/ink" xmlns:cx8="http://schemas.microsoft.com/office/drawing/2016/5/14/chartex" xmlns:cx7="http://schemas.microsoft.com/office/drawing/2016/5/13/chartex" xmlns:cx6="http://schemas.microsoft.com/office/drawing/2016/5/12/chartex" xmlns:cx5="http://schemas.microsoft.com/office/drawing/2016/5/11/chartex" xmlns:cx4="http://schemas.microsoft.com/office/drawing/2016/5/10/chartex" xmlns:cx3="http://schemas.microsoft.com/office/drawing/2016/5/9/chartex" xmlns:cx2="http://schemas.microsoft.com/office/drawing/2015/10/21/chartex" xmlns:cx1="http://schemas.microsoft.com/office/drawing/2015/9/8/chartex" xmlns:cx="http://schemas.microsoft.com/office/drawing/2014/chartex" xmlns="" id="{5DB9F0CB-4916-45F8-9500-BB5459F43BA2}"/>
                 </a:ext>
               </a:extLst>
             </wp:docPr>
@@ -17716,7 +17720,7 @@
           <w:lang w:val="sr-Latn-BA"/>
         </w:rPr>
       </w:pPr>
-      <w:bookmarkStart w:id="89" w:name="_Toc139979725"/>
+      <w:bookmarkStart w:id="88" w:name="_Toc139979725"/>
       <w:r>
         <w:rPr>
           <w:lang w:val="sr-Latn-BA"/>
@@ -17730,7 +17734,7 @@
         </w:rPr>
         <w:t>a zapažanja</w:t>
       </w:r>
-      <w:bookmarkEnd w:id="89"/>
+      <w:bookmarkEnd w:id="88"/>
     </w:p>
     <w:p>
       <w:pPr>
@@ -17813,7 +17817,7 @@
             <wp:docPr id="50" name="Chart 50">
               <a:extLst xmlns:a="http://schemas.openxmlformats.org/drawingml/2006/main">
                 <a:ext uri="{FF2B5EF4-FFF2-40B4-BE49-F238E27FC236}">
-                  <a16:creationId xmlns="" xmlns:cx="http://schemas.microsoft.com/office/drawing/2014/chartex" xmlns:cx1="http://schemas.microsoft.com/office/drawing/2015/9/8/chartex" xmlns:cx2="http://schemas.microsoft.com/office/drawing/2015/10/21/chartex" xmlns:cx3="http://schemas.microsoft.com/office/drawing/2016/5/9/chartex" xmlns:cx4="http://schemas.microsoft.com/office/drawing/2016/5/10/chartex" xmlns:cx5="http://schemas.microsoft.com/office/drawing/2016/5/11/chartex" xmlns:cx6="http://schemas.microsoft.com/office/drawing/2016/5/12/chartex" xmlns:cx7="http://schemas.microsoft.com/office/drawing/2016/5/13/chartex" xmlns:cx8="http://schemas.microsoft.com/office/drawing/2016/5/14/chartex" xmlns:aink="http://schemas.microsoft.com/office/drawing/2016/ink" xmlns:am3d="http://schemas.microsoft.com/office/drawing/2017/model3d" xmlns:o="urn:schemas-microsoft-com:office:office" xmlns:v="urn:schemas-microsoft-com:vml" xmlns:w10="urn:schemas-microsoft-com:office:word" xmlns:w="http://schemas.openxmlformats.org/wordprocessingml/2006/main" xmlns:w15="http://schemas.microsoft.com/office/word/2012/wordml" xmlns:w16cid="http://schemas.microsoft.com/office/word/2016/wordml/cid" xmlns:w16se="http://schemas.microsoft.com/office/word/2015/wordml/symex" xmlns:a16="http://schemas.microsoft.com/office/drawing/2014/main" xmlns:arto="http://schemas.microsoft.com/office/word/2006/arto" id="{F15159D1-2EEE-447F-B9A9-8D344902669B}"/>
+                  <a16:creationId xmlns:arto="http://schemas.microsoft.com/office/word/2006/arto" xmlns:a16="http://schemas.microsoft.com/office/drawing/2014/main" xmlns:w16se="http://schemas.microsoft.com/office/word/2015/wordml/symex" xmlns:w16cid="http://schemas.microsoft.com/office/word/2016/wordml/cid" xmlns:w15="http://schemas.microsoft.com/office/word/2012/wordml" xmlns:w="http://schemas.openxmlformats.org/wordprocessingml/2006/main" xmlns:w10="urn:schemas-microsoft-com:office:word" xmlns:v="urn:schemas-microsoft-com:vml" xmlns:o="urn:schemas-microsoft-com:office:office" xmlns:am3d="http://schemas.microsoft.com/office/drawing/2017/model3d" xmlns:aink="http://schemas.microsoft.com/office/drawing/2016/ink" xmlns:cx8="http://schemas.microsoft.com/office/drawing/2016/5/14/chartex" xmlns:cx7="http://schemas.microsoft.com/office/drawing/2016/5/13/chartex" xmlns:cx6="http://schemas.microsoft.com/office/drawing/2016/5/12/chartex" xmlns:cx5="http://schemas.microsoft.com/office/drawing/2016/5/11/chartex" xmlns:cx4="http://schemas.microsoft.com/office/drawing/2016/5/10/chartex" xmlns:cx3="http://schemas.microsoft.com/office/drawing/2016/5/9/chartex" xmlns:cx2="http://schemas.microsoft.com/office/drawing/2015/10/21/chartex" xmlns:cx1="http://schemas.microsoft.com/office/drawing/2015/9/8/chartex" xmlns:cx="http://schemas.microsoft.com/office/drawing/2014/chartex" xmlns="" id="{F15159D1-2EEE-447F-B9A9-8D344902669B}"/>
                 </a:ext>
               </a:extLst>
             </wp:docPr>
@@ -17906,7 +17910,7 @@
             <wp:docPr id="51" name="Chart 51">
               <a:extLst xmlns:a="http://schemas.openxmlformats.org/drawingml/2006/main">
                 <a:ext uri="{FF2B5EF4-FFF2-40B4-BE49-F238E27FC236}">
-                  <a16:creationId xmlns="" xmlns:cx="http://schemas.microsoft.com/office/drawing/2014/chartex" xmlns:cx1="http://schemas.microsoft.com/office/drawing/2015/9/8/chartex" xmlns:cx2="http://schemas.microsoft.com/office/drawing/2015/10/21/chartex" xmlns:cx3="http://schemas.microsoft.com/office/drawing/2016/5/9/chartex" xmlns:cx4="http://schemas.microsoft.com/office/drawing/2016/5/10/chartex" xmlns:cx5="http://schemas.microsoft.com/office/drawing/2016/5/11/chartex" xmlns:cx6="http://schemas.microsoft.com/office/drawing/2016/5/12/chartex" xmlns:cx7="http://schemas.microsoft.com/office/drawing/2016/5/13/chartex" xmlns:cx8="http://schemas.microsoft.com/office/drawing/2016/5/14/chartex" xmlns:aink="http://schemas.microsoft.com/office/drawing/2016/ink" xmlns:am3d="http://schemas.microsoft.com/office/drawing/2017/model3d" xmlns:o="urn:schemas-microsoft-com:office:office" xmlns:v="urn:schemas-microsoft-com:vml" xmlns:w10="urn:schemas-microsoft-com:office:word" xmlns:w="http://schemas.openxmlformats.org/wordprocessingml/2006/main" xmlns:w15="http://schemas.microsoft.com/office/word/2012/wordml" xmlns:w16cid="http://schemas.microsoft.com/office/word/2016/wordml/cid" xmlns:w16se="http://schemas.microsoft.com/office/word/2015/wordml/symex" xmlns:a16="http://schemas.microsoft.com/office/drawing/2014/main" xmlns:arto="http://schemas.microsoft.com/office/word/2006/arto" id="{A6888001-24CD-4CA5-B934-F118B2EB9F30}"/>
+                  <a16:creationId xmlns:arto="http://schemas.microsoft.com/office/word/2006/arto" xmlns:a16="http://schemas.microsoft.com/office/drawing/2014/main" xmlns:w16se="http://schemas.microsoft.com/office/word/2015/wordml/symex" xmlns:w16cid="http://schemas.microsoft.com/office/word/2016/wordml/cid" xmlns:w15="http://schemas.microsoft.com/office/word/2012/wordml" xmlns:w="http://schemas.openxmlformats.org/wordprocessingml/2006/main" xmlns:w10="urn:schemas-microsoft-com:office:word" xmlns:v="urn:schemas-microsoft-com:vml" xmlns:o="urn:schemas-microsoft-com:office:office" xmlns:am3d="http://schemas.microsoft.com/office/drawing/2017/model3d" xmlns:aink="http://schemas.microsoft.com/office/drawing/2016/ink" xmlns:cx8="http://schemas.microsoft.com/office/drawing/2016/5/14/chartex" xmlns:cx7="http://schemas.microsoft.com/office/drawing/2016/5/13/chartex" xmlns:cx6="http://schemas.microsoft.com/office/drawing/2016/5/12/chartex" xmlns:cx5="http://schemas.microsoft.com/office/drawing/2016/5/11/chartex" xmlns:cx4="http://schemas.microsoft.com/office/drawing/2016/5/10/chartex" xmlns:cx3="http://schemas.microsoft.com/office/drawing/2016/5/9/chartex" xmlns:cx2="http://schemas.microsoft.com/office/drawing/2015/10/21/chartex" xmlns:cx1="http://schemas.microsoft.com/office/drawing/2015/9/8/chartex" xmlns:cx="http://schemas.microsoft.com/office/drawing/2014/chartex" xmlns="" id="{A6888001-24CD-4CA5-B934-F118B2EB9F30}"/>
                 </a:ext>
               </a:extLst>
             </wp:docPr>
@@ -17978,7 +17982,7 @@
             <wp:docPr id="52" name="Chart 52">
               <a:extLst xmlns:a="http://schemas.openxmlformats.org/drawingml/2006/main">
                 <a:ext uri="{FF2B5EF4-FFF2-40B4-BE49-F238E27FC236}">
-                  <a16:creationId xmlns="" xmlns:cx="http://schemas.microsoft.com/office/drawing/2014/chartex" xmlns:cx1="http://schemas.microsoft.com/office/drawing/2015/9/8/chartex" xmlns:cx2="http://schemas.microsoft.com/office/drawing/2015/10/21/chartex" xmlns:cx3="http://schemas.microsoft.com/office/drawing/2016/5/9/chartex" xmlns:cx4="http://schemas.microsoft.com/office/drawing/2016/5/10/chartex" xmlns:cx5="http://schemas.microsoft.com/office/drawing/2016/5/11/chartex" xmlns:cx6="http://schemas.microsoft.com/office/drawing/2016/5/12/chartex" xmlns:cx7="http://schemas.microsoft.com/office/drawing/2016/5/13/chartex" xmlns:cx8="http://schemas.microsoft.com/office/drawing/2016/5/14/chartex" xmlns:aink="http://schemas.microsoft.com/office/drawing/2016/ink" xmlns:am3d="http://schemas.microsoft.com/office/drawing/2017/model3d" xmlns:o="urn:schemas-microsoft-com:office:office" xmlns:v="urn:schemas-microsoft-com:vml" xmlns:w10="urn:schemas-microsoft-com:office:word" xmlns:w="http://schemas.openxmlformats.org/wordprocessingml/2006/main" xmlns:w15="http://schemas.microsoft.com/office/word/2012/wordml" xmlns:w16cid="http://schemas.microsoft.com/office/word/2016/wordml/cid" xmlns:w16se="http://schemas.microsoft.com/office/word/2015/wordml/symex" xmlns:a16="http://schemas.microsoft.com/office/drawing/2014/main" xmlns:arto="http://schemas.microsoft.com/office/word/2006/arto" id="{4E72E192-F3A9-497A-95B0-4DFED24EFD62}"/>
+                  <a16:creationId xmlns:arto="http://schemas.microsoft.com/office/word/2006/arto" xmlns:a16="http://schemas.microsoft.com/office/drawing/2014/main" xmlns:w16se="http://schemas.microsoft.com/office/word/2015/wordml/symex" xmlns:w16cid="http://schemas.microsoft.com/office/word/2016/wordml/cid" xmlns:w15="http://schemas.microsoft.com/office/word/2012/wordml" xmlns:w="http://schemas.openxmlformats.org/wordprocessingml/2006/main" xmlns:w10="urn:schemas-microsoft-com:office:word" xmlns:v="urn:schemas-microsoft-com:vml" xmlns:o="urn:schemas-microsoft-com:office:office" xmlns:am3d="http://schemas.microsoft.com/office/drawing/2017/model3d" xmlns:aink="http://schemas.microsoft.com/office/drawing/2016/ink" xmlns:cx8="http://schemas.microsoft.com/office/drawing/2016/5/14/chartex" xmlns:cx7="http://schemas.microsoft.com/office/drawing/2016/5/13/chartex" xmlns:cx6="http://schemas.microsoft.com/office/drawing/2016/5/12/chartex" xmlns:cx5="http://schemas.microsoft.com/office/drawing/2016/5/11/chartex" xmlns:cx4="http://schemas.microsoft.com/office/drawing/2016/5/10/chartex" xmlns:cx3="http://schemas.microsoft.com/office/drawing/2016/5/9/chartex" xmlns:cx2="http://schemas.microsoft.com/office/drawing/2015/10/21/chartex" xmlns:cx1="http://schemas.microsoft.com/office/drawing/2015/9/8/chartex" xmlns:cx="http://schemas.microsoft.com/office/drawing/2014/chartex" xmlns="" id="{4E72E192-F3A9-497A-95B0-4DFED24EFD62}"/>
                 </a:ext>
               </a:extLst>
             </wp:docPr>
@@ -18012,7 +18016,7 @@
             <wp:docPr id="53" name="Chart 53">
               <a:extLst xmlns:a="http://schemas.openxmlformats.org/drawingml/2006/main">
                 <a:ext uri="{FF2B5EF4-FFF2-40B4-BE49-F238E27FC236}">
-                  <a16:creationId xmlns="" xmlns:cx="http://schemas.microsoft.com/office/drawing/2014/chartex" xmlns:cx1="http://schemas.microsoft.com/office/drawing/2015/9/8/chartex" xmlns:cx2="http://schemas.microsoft.com/office/drawing/2015/10/21/chartex" xmlns:cx3="http://schemas.microsoft.com/office/drawing/2016/5/9/chartex" xmlns:cx4="http://schemas.microsoft.com/office/drawing/2016/5/10/chartex" xmlns:cx5="http://schemas.microsoft.com/office/drawing/2016/5/11/chartex" xmlns:cx6="http://schemas.microsoft.com/office/drawing/2016/5/12/chartex" xmlns:cx7="http://schemas.microsoft.com/office/drawing/2016/5/13/chartex" xmlns:cx8="http://schemas.microsoft.com/office/drawing/2016/5/14/chartex" xmlns:aink="http://schemas.microsoft.com/office/drawing/2016/ink" xmlns:am3d="http://schemas.microsoft.com/office/drawing/2017/model3d" xmlns:o="urn:schemas-microsoft-com:office:office" xmlns:v="urn:schemas-microsoft-com:vml" xmlns:w10="urn:schemas-microsoft-com:office:word" xmlns:w="http://schemas.openxmlformats.org/wordprocessingml/2006/main" xmlns:w15="http://schemas.microsoft.com/office/word/2012/wordml" xmlns:w16cid="http://schemas.microsoft.com/office/word/2016/wordml/cid" xmlns:w16se="http://schemas.microsoft.com/office/word/2015/wordml/symex" xmlns:a16="http://schemas.microsoft.com/office/drawing/2014/main" xmlns:arto="http://schemas.microsoft.com/office/word/2006/arto" id="{06F51470-DB6D-4A3C-9EA1-FB7FC01C6630}"/>
+                  <a16:creationId xmlns:arto="http://schemas.microsoft.com/office/word/2006/arto" xmlns:a16="http://schemas.microsoft.com/office/drawing/2014/main" xmlns:w16se="http://schemas.microsoft.com/office/word/2015/wordml/symex" xmlns:w16cid="http://schemas.microsoft.com/office/word/2016/wordml/cid" xmlns:w15="http://schemas.microsoft.com/office/word/2012/wordml" xmlns:w="http://schemas.openxmlformats.org/wordprocessingml/2006/main" xmlns:w10="urn:schemas-microsoft-com:office:word" xmlns:v="urn:schemas-microsoft-com:vml" xmlns:o="urn:schemas-microsoft-com:office:office" xmlns:am3d="http://schemas.microsoft.com/office/drawing/2017/model3d" xmlns:aink="http://schemas.microsoft.com/office/drawing/2016/ink" xmlns:cx8="http://schemas.microsoft.com/office/drawing/2016/5/14/chartex" xmlns:cx7="http://schemas.microsoft.com/office/drawing/2016/5/13/chartex" xmlns:cx6="http://schemas.microsoft.com/office/drawing/2016/5/12/chartex" xmlns:cx5="http://schemas.microsoft.com/office/drawing/2016/5/11/chartex" xmlns:cx4="http://schemas.microsoft.com/office/drawing/2016/5/10/chartex" xmlns:cx3="http://schemas.microsoft.com/office/drawing/2016/5/9/chartex" xmlns:cx2="http://schemas.microsoft.com/office/drawing/2015/10/21/chartex" xmlns:cx1="http://schemas.microsoft.com/office/drawing/2015/9/8/chartex" xmlns:cx="http://schemas.microsoft.com/office/drawing/2014/chartex" xmlns="" id="{06F51470-DB6D-4A3C-9EA1-FB7FC01C6630}"/>
                 </a:ext>
               </a:extLst>
             </wp:docPr>
@@ -18066,41 +18070,49 @@
           <w:lang w:val="sr-Latn-BA"/>
         </w:rPr>
       </w:pPr>
-      <w:bookmarkStart w:id="90" w:name="_Toc139650703"/>
-      <w:bookmarkStart w:id="91" w:name="_Toc139979726"/>
+      <w:bookmarkStart w:id="89" w:name="_Toc139650703"/>
+      <w:bookmarkStart w:id="90" w:name="_Toc139979726"/>
       <w:r>
         <w:rPr>
           <w:lang w:val="sr-Latn-BA"/>
         </w:rPr>
         <w:t>Zaključak</w:t>
       </w:r>
+      <w:bookmarkEnd w:id="89"/>
       <w:bookmarkEnd w:id="90"/>
+    </w:p>
+    <w:p>
+      <w:pPr>
+        <w:jc w:val="both"/>
+        <w:rPr>
+          <w:lang w:val="sr-Latn-BA"/>
+        </w:rPr>
+      </w:pPr>
+      <w:r>
+        <w:rPr>
+          <w:lang w:val="sr-Latn-BA"/>
+        </w:rPr>
+        <w:t xml:space="preserve">Sveukupno, rezultati testiranja sekvencijalnih i paralelnih izvedbi ovih algoritama za sortiranje nisu bili daleko od očekivanih. Paralelizacija bubble, selection i insertion sorta učinila je ove algoritme korisnim, pored većeg overheada i nepraktičnosti </w:t>
+      </w:r>
+      <w:r>
+        <w:rPr>
+          <w:lang w:val="sr-Latn-BA"/>
+        </w:rPr>
+        <w:t>njihove</w:t>
+      </w:r>
+      <w:r>
+        <w:rPr>
+          <w:lang w:val="sr-Latn-BA"/>
+        </w:rPr>
+        <w:t xml:space="preserve"> izvedbe. Time smo dokazali da je moguće veoma uprostiti zadatke čiji obim teži jako velikim ciframa, a koji možda nisu po prirodi rekurzivni. Iz eksperimenta sa merge i quicksortom, vidimo da je za već rekurzivne i efikasne algoritme moguće</w:t>
+      </w:r>
+      <w:bookmarkStart w:id="91" w:name="_GoBack"/>
       <w:bookmarkEnd w:id="91"/>
-    </w:p>
-    <w:p>
-      <w:pPr>
-        <w:jc w:val="both"/>
-        <w:rPr>
-          <w:lang w:val="sr-Latn-BA"/>
-        </w:rPr>
-      </w:pPr>
-      <w:r>
-        <w:rPr>
-          <w:lang w:val="sr-Latn-BA"/>
-        </w:rPr>
-        <w:t xml:space="preserve">Sveukupno, rezultati testiranja sekvencijalnih i paralelnih izvedbi ovih algoritama za sortiranje nisu bili daleko od očekivanih. Paralelizacija bubble, selection i insertion sorta učinila je ove algoritme korisnim, pored većeg overheada i nepraktičnosti </w:t>
-      </w:r>
-      <w:r>
-        <w:rPr>
-          <w:lang w:val="sr-Latn-BA"/>
-        </w:rPr>
-        <w:t>njihove</w:t>
-      </w:r>
-      <w:r>
-        <w:rPr>
-          <w:lang w:val="sr-Latn-BA"/>
-        </w:rPr>
-        <w:t xml:space="preserve"> izvedbe. Time smo dokazali da je moguće veoma uprostiti zadatke čiji obim teži jako velikim ciframa, a koji možda nisu po prirodi rekurzivni. Iz eksperimenta sa merge i quicksortom, vidimo da je za već rekurzivne i efikasne algoritme moguće dobiti još bolju efikasnost; naravno, samo za dovoljno velike zadatke.</w:t>
+      <w:r>
+        <w:rPr>
+          <w:lang w:val="sr-Latn-BA"/>
+        </w:rPr>
+        <w:t xml:space="preserve"> dobiti još bolju efikasnost; naravno, samo za dovoljno velike zadatke.</w:t>
       </w:r>
     </w:p>
     <w:sectPr>
@@ -18317,7 +18329,7 @@
               <w:rStyle w:val="PageNumber"/>
               <w:noProof/>
             </w:rPr>
-            <w:t>4</w:t>
+            <w:t>38</w:t>
           </w:r>
           <w:r>
             <w:rPr>
@@ -23724,11 +23736,11 @@
           <c:showPercent val="0"/>
           <c:showBubbleSize val="0"/>
         </c:dLbls>
-        <c:axId val="44219776"/>
-        <c:axId val="75364224"/>
+        <c:axId val="136163328"/>
+        <c:axId val="136165632"/>
       </c:scatterChart>
       <c:valAx>
-        <c:axId val="44219776"/>
+        <c:axId val="136163328"/>
         <c:scaling>
           <c:orientation val="minMax"/>
         </c:scaling>
@@ -23821,12 +23833,12 @@
             <a:endParaRPr lang="en-US"/>
           </a:p>
         </c:txPr>
-        <c:crossAx val="75364224"/>
+        <c:crossAx val="136165632"/>
         <c:crosses val="autoZero"/>
         <c:crossBetween val="midCat"/>
       </c:valAx>
       <c:valAx>
-        <c:axId val="75364224"/>
+        <c:axId val="136165632"/>
         <c:scaling>
           <c:orientation val="minMax"/>
         </c:scaling>
@@ -23951,7 +23963,7 @@
             <a:endParaRPr lang="en-US"/>
           </a:p>
         </c:txPr>
-        <c:crossAx val="44219776"/>
+        <c:crossAx val="136163328"/>
         <c:crosses val="autoZero"/>
         <c:crossBetween val="midCat"/>
       </c:valAx>
@@ -24865,11 +24877,11 @@
           <c:showPercent val="0"/>
           <c:showBubbleSize val="0"/>
         </c:dLbls>
-        <c:axId val="123038336"/>
-        <c:axId val="123049088"/>
+        <c:axId val="135953408"/>
+        <c:axId val="135964160"/>
       </c:scatterChart>
       <c:valAx>
-        <c:axId val="123038336"/>
+        <c:axId val="135953408"/>
         <c:scaling>
           <c:orientation val="minMax"/>
         </c:scaling>
@@ -24962,12 +24974,12 @@
             <a:endParaRPr lang="en-US"/>
           </a:p>
         </c:txPr>
-        <c:crossAx val="123049088"/>
+        <c:crossAx val="135964160"/>
         <c:crosses val="autoZero"/>
         <c:crossBetween val="midCat"/>
       </c:valAx>
       <c:valAx>
-        <c:axId val="123049088"/>
+        <c:axId val="135964160"/>
         <c:scaling>
           <c:orientation val="minMax"/>
         </c:scaling>
@@ -25092,7 +25104,7 @@
             <a:endParaRPr lang="en-US"/>
           </a:p>
         </c:txPr>
-        <c:crossAx val="123038336"/>
+        <c:crossAx val="135953408"/>
         <c:crosses val="autoZero"/>
         <c:crossBetween val="midCat"/>
       </c:valAx>
@@ -26131,11 +26143,11 @@
           <c:showPercent val="0"/>
           <c:showBubbleSize val="0"/>
         </c:dLbls>
-        <c:axId val="123424128"/>
-        <c:axId val="123434880"/>
+        <c:axId val="136536064"/>
+        <c:axId val="136538368"/>
       </c:scatterChart>
       <c:valAx>
-        <c:axId val="123424128"/>
+        <c:axId val="136536064"/>
         <c:scaling>
           <c:orientation val="minMax"/>
         </c:scaling>
@@ -26228,12 +26240,12 @@
             <a:endParaRPr lang="en-US"/>
           </a:p>
         </c:txPr>
-        <c:crossAx val="123434880"/>
+        <c:crossAx val="136538368"/>
         <c:crosses val="autoZero"/>
         <c:crossBetween val="midCat"/>
       </c:valAx>
       <c:valAx>
-        <c:axId val="123434880"/>
+        <c:axId val="136538368"/>
         <c:scaling>
           <c:orientation val="minMax"/>
         </c:scaling>
@@ -26358,7 +26370,7 @@
             <a:endParaRPr lang="en-US"/>
           </a:p>
         </c:txPr>
-        <c:crossAx val="123424128"/>
+        <c:crossAx val="136536064"/>
         <c:crosses val="autoZero"/>
         <c:crossBetween val="midCat"/>
       </c:valAx>
@@ -27153,11 +27165,11 @@
           <c:showPercent val="0"/>
           <c:showBubbleSize val="0"/>
         </c:dLbls>
-        <c:axId val="123463552"/>
-        <c:axId val="123216256"/>
+        <c:axId val="136595712"/>
+        <c:axId val="136602368"/>
       </c:scatterChart>
       <c:valAx>
-        <c:axId val="123463552"/>
+        <c:axId val="136595712"/>
         <c:scaling>
           <c:orientation val="minMax"/>
         </c:scaling>
@@ -27250,12 +27262,12 @@
             <a:endParaRPr lang="en-US"/>
           </a:p>
         </c:txPr>
-        <c:crossAx val="123216256"/>
+        <c:crossAx val="136602368"/>
         <c:crosses val="autoZero"/>
         <c:crossBetween val="midCat"/>
       </c:valAx>
       <c:valAx>
-        <c:axId val="123216256"/>
+        <c:axId val="136602368"/>
         <c:scaling>
           <c:orientation val="minMax"/>
         </c:scaling>
@@ -27380,7 +27392,7 @@
             <a:endParaRPr lang="en-US"/>
           </a:p>
         </c:txPr>
-        <c:crossAx val="123463552"/>
+        <c:crossAx val="136595712"/>
         <c:crosses val="autoZero"/>
         <c:crossBetween val="midCat"/>
       </c:valAx>
@@ -28339,11 +28351,11 @@
           <c:showPercent val="0"/>
           <c:showBubbleSize val="0"/>
         </c:dLbls>
-        <c:axId val="123250176"/>
-        <c:axId val="123265024"/>
+        <c:axId val="136382720"/>
+        <c:axId val="136401280"/>
       </c:scatterChart>
       <c:valAx>
-        <c:axId val="123250176"/>
+        <c:axId val="136382720"/>
         <c:scaling>
           <c:orientation val="minMax"/>
         </c:scaling>
@@ -28436,12 +28448,12 @@
             <a:endParaRPr lang="en-US"/>
           </a:p>
         </c:txPr>
-        <c:crossAx val="123265024"/>
+        <c:crossAx val="136401280"/>
         <c:crosses val="autoZero"/>
         <c:crossBetween val="midCat"/>
       </c:valAx>
       <c:valAx>
-        <c:axId val="123265024"/>
+        <c:axId val="136401280"/>
         <c:scaling>
           <c:orientation val="minMax"/>
         </c:scaling>
@@ -28558,7 +28570,7 @@
             <a:endParaRPr lang="en-US"/>
           </a:p>
         </c:txPr>
-        <c:crossAx val="123250176"/>
+        <c:crossAx val="136382720"/>
         <c:crosses val="autoZero"/>
         <c:crossBetween val="midCat"/>
       </c:valAx>
@@ -29526,11 +29538,11 @@
           <c:showPercent val="0"/>
           <c:showBubbleSize val="0"/>
         </c:dLbls>
-        <c:axId val="123647104"/>
-        <c:axId val="123649408"/>
+        <c:axId val="136652288"/>
+        <c:axId val="136663040"/>
       </c:scatterChart>
       <c:valAx>
-        <c:axId val="123647104"/>
+        <c:axId val="136652288"/>
         <c:scaling>
           <c:orientation val="minMax"/>
         </c:scaling>
@@ -29623,12 +29635,12 @@
             <a:endParaRPr lang="en-US"/>
           </a:p>
         </c:txPr>
-        <c:crossAx val="123649408"/>
+        <c:crossAx val="136663040"/>
         <c:crosses val="autoZero"/>
         <c:crossBetween val="midCat"/>
       </c:valAx>
       <c:valAx>
-        <c:axId val="123649408"/>
+        <c:axId val="136663040"/>
         <c:scaling>
           <c:orientation val="minMax"/>
         </c:scaling>
@@ -29733,7 +29745,7 @@
             <a:endParaRPr lang="en-US"/>
           </a:p>
         </c:txPr>
-        <c:crossAx val="123647104"/>
+        <c:crossAx val="136652288"/>
         <c:crosses val="autoZero"/>
         <c:crossBetween val="midCat"/>
       </c:valAx>
@@ -30549,8 +30561,8 @@
           <c:showPercent val="0"/>
           <c:showBubbleSize val="0"/>
         </c:dLbls>
-        <c:axId val="123989376"/>
-        <c:axId val="123991936"/>
+        <c:axId val="136773632"/>
+        <c:axId val="136775936"/>
         <c:extLst xmlns:c16r2="http://schemas.microsoft.com/office/drawing/2015/06/chart">
           <c:ext xmlns:c15="http://schemas.microsoft.com/office/drawing/2012/chart" uri="{02D57815-91ED-43cb-92C2-25804820EDAC}">
             <c15:filteredScatterSeries>
@@ -31645,7 +31657,7 @@
         </c:extLst>
       </c:scatterChart>
       <c:valAx>
-        <c:axId val="123989376"/>
+        <c:axId val="136773632"/>
         <c:scaling>
           <c:orientation val="minMax"/>
         </c:scaling>
@@ -31738,12 +31750,12 @@
             <a:endParaRPr lang="en-US"/>
           </a:p>
         </c:txPr>
-        <c:crossAx val="123991936"/>
+        <c:crossAx val="136775936"/>
         <c:crosses val="autoZero"/>
         <c:crossBetween val="midCat"/>
       </c:valAx>
       <c:valAx>
-        <c:axId val="123991936"/>
+        <c:axId val="136775936"/>
         <c:scaling>
           <c:orientation val="minMax"/>
         </c:scaling>
@@ -31840,7 +31852,7 @@
             <a:endParaRPr lang="en-US"/>
           </a:p>
         </c:txPr>
-        <c:crossAx val="123989376"/>
+        <c:crossAx val="136773632"/>
         <c:crosses val="autoZero"/>
         <c:crossBetween val="midCat"/>
       </c:valAx>
@@ -32963,8 +32975,8 @@
           <c:showPercent val="0"/>
           <c:showBubbleSize val="0"/>
         </c:dLbls>
-        <c:axId val="123703680"/>
-        <c:axId val="123705984"/>
+        <c:axId val="136848128"/>
+        <c:axId val="136850432"/>
         <c:extLst xmlns:c16r2="http://schemas.microsoft.com/office/drawing/2015/06/chart">
           <c:ext xmlns:c15="http://schemas.microsoft.com/office/drawing/2012/chart" uri="{02D57815-91ED-43cb-92C2-25804820EDAC}">
             <c15:filteredScatterSeries>
@@ -33699,7 +33711,7 @@
         </c:extLst>
       </c:scatterChart>
       <c:valAx>
-        <c:axId val="123703680"/>
+        <c:axId val="136848128"/>
         <c:scaling>
           <c:orientation val="minMax"/>
         </c:scaling>
@@ -33792,12 +33804,12 @@
             <a:endParaRPr lang="en-US"/>
           </a:p>
         </c:txPr>
-        <c:crossAx val="123705984"/>
+        <c:crossAx val="136850432"/>
         <c:crosses val="autoZero"/>
         <c:crossBetween val="midCat"/>
       </c:valAx>
       <c:valAx>
-        <c:axId val="123705984"/>
+        <c:axId val="136850432"/>
         <c:scaling>
           <c:orientation val="minMax"/>
         </c:scaling>
@@ -33894,7 +33906,7 @@
             <a:endParaRPr lang="en-US"/>
           </a:p>
         </c:txPr>
-        <c:crossAx val="123703680"/>
+        <c:crossAx val="136848128"/>
         <c:crosses val="autoZero"/>
         <c:crossBetween val="midCat"/>
       </c:valAx>
@@ -34262,7 +34274,7 @@
 </file>
 
 <file path=customXml/itemProps1.xml><?xml version="1.0" encoding="utf-8"?>
-<ds:datastoreItem xmlns:ds="http://schemas.openxmlformats.org/officeDocument/2006/customXml" ds:itemID="{33E344E3-3D5D-4E37-BF0D-5A8ED2F203B5}">
+<ds:datastoreItem xmlns:ds="http://schemas.openxmlformats.org/officeDocument/2006/customXml" ds:itemID="{F60D187E-46BF-4EC8-809A-B375E61E71A8}">
   <ds:schemaRefs>
     <ds:schemaRef ds:uri="http://schemas.openxmlformats.org/officeDocument/2006/bibliography"/>
   </ds:schemaRefs>

</xml_diff>

<commit_message>
ispravljene male pravopisne greske
</commit_message>
<xml_diff>
--- a/Paralelizam u algoritmima sortiranja.docx
+++ b/Paralelizam u algoritmima sortiranja.docx
@@ -16065,14 +16065,6 @@
     </w:p>
     <w:p>
       <w:pPr>
-        <w:jc w:val="both"/>
-        <w:rPr>
-          <w:lang w:val="sr-Latn-BA"/>
-        </w:rPr>
-      </w:pPr>
-    </w:p>
-    <w:p>
-      <w:pPr>
         <w:jc w:val="center"/>
         <w:rPr>
           <w:lang w:val="sr-Latn-BA"/>
@@ -16083,9 +16075,9 @@
           <w:noProof/>
         </w:rPr>
         <w:drawing>
-          <wp:inline distT="0" distB="0" distL="0" distR="0" wp14:anchorId="03160ED8" wp14:editId="07FF95A1">
-            <wp:extent cx="4635610" cy="3806549"/>
-            <wp:effectExtent l="0" t="0" r="0" b="3810"/>
+          <wp:inline distT="0" distB="0" distL="0" distR="0" wp14:anchorId="03160ED8" wp14:editId="0B5699F8">
+            <wp:extent cx="5327374" cy="4374593"/>
+            <wp:effectExtent l="0" t="0" r="6985" b="6985"/>
             <wp:docPr id="29" name="Picture 29"/>
             <wp:cNvGraphicFramePr>
               <a:graphicFrameLocks xmlns:a="http://schemas.openxmlformats.org/drawingml/2006/main" noChangeAspect="1"/>
@@ -16106,7 +16098,7 @@
                   <pic:spPr>
                     <a:xfrm>
                       <a:off x="0" y="0"/>
-                      <a:ext cx="4634196" cy="3805387"/>
+                      <a:ext cx="5391191" cy="4426997"/>
                     </a:xfrm>
                     <a:prstGeom prst="rect">
                       <a:avLst/>
@@ -16130,6 +16122,7 @@
         <w:rPr>
           <w:lang w:val="sr-Latn-BA"/>
         </w:rPr>
+        <w:lastRenderedPageBreak/>
         <w:t>Slika 19 -</w:t>
       </w:r>
       <w:r>
@@ -16156,7 +16149,6 @@
         <w:rPr>
           <w:lang w:val="sr-Latn-BA"/>
         </w:rPr>
-        <w:lastRenderedPageBreak/>
         <w:t xml:space="preserve">Strategija razbijanja posla se sada primjenjuje nekom proizvoljnom </w:t>
       </w:r>
       <w:r>
@@ -16372,8 +16364,6 @@
           <w:lang w:val="sr-Latn-BA"/>
         </w:rPr>
       </w:pPr>
-      <w:bookmarkStart w:id="75" w:name="_GoBack"/>
-      <w:bookmarkEnd w:id="75"/>
     </w:p>
     <w:p>
       <w:pPr>
@@ -16385,7 +16375,6 @@
         <w:rPr>
           <w:noProof/>
         </w:rPr>
-        <w:lastRenderedPageBreak/>
         <w:drawing>
           <wp:inline distT="0" distB="0" distL="0" distR="0" wp14:anchorId="29E96C30" wp14:editId="4B30CA0E">
             <wp:extent cx="5943600" cy="4724400"/>
@@ -16456,32 +16445,32 @@
           <w:lang w:val="sr-Latn-BA"/>
         </w:rPr>
       </w:pPr>
-      <w:bookmarkStart w:id="76" w:name="_Toc139979716"/>
+      <w:bookmarkStart w:id="75" w:name="_Toc139979716"/>
       <w:r>
         <w:rPr>
           <w:lang w:val="sr-Latn-BA"/>
         </w:rPr>
         <w:t>Aplikacija i uputstvo za upotrebu</w:t>
       </w:r>
+      <w:bookmarkEnd w:id="75"/>
+    </w:p>
+    <w:p>
+      <w:pPr>
+        <w:pStyle w:val="Heading2"/>
+        <w:rPr>
+          <w:lang w:val="sr-Latn-BA"/>
+        </w:rPr>
+      </w:pPr>
+      <w:bookmarkStart w:id="76" w:name="_Toc139650696"/>
+      <w:bookmarkStart w:id="77" w:name="_Toc139979717"/>
+      <w:r>
+        <w:rPr>
+          <w:lang w:val="sr-Latn-BA"/>
+        </w:rPr>
+        <w:t>Zapažanja o implementaciji</w:t>
+      </w:r>
       <w:bookmarkEnd w:id="76"/>
-    </w:p>
-    <w:p>
-      <w:pPr>
-        <w:pStyle w:val="Heading2"/>
-        <w:rPr>
-          <w:lang w:val="sr-Latn-BA"/>
-        </w:rPr>
-      </w:pPr>
-      <w:bookmarkStart w:id="77" w:name="_Toc139650696"/>
-      <w:bookmarkStart w:id="78" w:name="_Toc139979717"/>
-      <w:r>
-        <w:rPr>
-          <w:lang w:val="sr-Latn-BA"/>
-        </w:rPr>
-        <w:t>Zapažanja o implementaciji</w:t>
-      </w:r>
       <w:bookmarkEnd w:id="77"/>
-      <w:bookmarkEnd w:id="78"/>
     </w:p>
     <w:p>
       <w:pPr>
@@ -16520,14 +16509,14 @@
         <w:rPr>
           <w:lang w:val="sr-Latn-BA"/>
         </w:rPr>
-        <w:t xml:space="preserve"> a to su: jaki tipovi. To jeste, tip podatka koji, u našem slučaju, prima sort metoda mora biti unaprijed poznat. Iz tog razloga koristili smo mogućnost Jave dodanu u verziji 5 – Generics ili generični tipovi. Ukratko, moguće je proglasiti </w:t>
+        <w:t xml:space="preserve"> a to su: jaki tipovi. To jeste, tip podatka koji, u našem slučaju, prima sort metoda mora biti unaprijed poznat. Iz tog razloga koristili smo </w:t>
       </w:r>
       <w:r>
         <w:rPr>
           <w:lang w:val="sr-Latn-BA"/>
         </w:rPr>
         <w:lastRenderedPageBreak/>
-        <w:t xml:space="preserve">generički tip na nivou klase ili metode, i koristiti ga unutar njih, po potrebi. Po konvenciji, novi tip je označen sa velikim slovom T, i u kodu treba da predstavlja generički tip. Generički tip koji smo koristili je </w:t>
+        <w:t xml:space="preserve">mogućnost Jave dodanu u verziji 5 – Generics ili generični tipovi. Ukratko, moguće je proglasiti generički tip na nivou klase ili metode, i koristiti ga unutar njih, po potrebi. Po konvenciji, novi tip je označen sa velikim slovom T, i u kodu treba da predstavlja generički tip. Generički tip koji smo koristili je </w:t>
       </w:r>
       <w:r>
         <w:rPr>
@@ -16557,14 +16546,14 @@
           <w:lang w:val="sr-Latn-BA"/>
         </w:rPr>
       </w:pPr>
-      <w:bookmarkStart w:id="79" w:name="_Toc139979718"/>
+      <w:bookmarkStart w:id="78" w:name="_Toc139979718"/>
       <w:r>
         <w:rPr>
           <w:lang w:val="sr-Latn-BA"/>
         </w:rPr>
         <w:t>Uputstvo za aplikaciju</w:t>
       </w:r>
-      <w:bookmarkEnd w:id="79"/>
+      <w:bookmarkEnd w:id="78"/>
     </w:p>
     <w:p>
       <w:pPr>
@@ -16838,14 +16827,14 @@
         <w:rPr>
           <w:lang w:val="sr-Latn-BA"/>
         </w:rPr>
-        <w:t xml:space="preserve"> Ovaj button nam daje mogućnost da text iz TextArea-e upišemo u fajl. Moguće je odabrati željenu lokaciju na koju želimo spasiti fajl, kao i odabrati željeni </w:t>
+        <w:t xml:space="preserve"> Ovaj button nam daje mogućnost da text iz TextArea-e upišemo u fajl. </w:t>
       </w:r>
       <w:r>
         <w:rPr>
           <w:lang w:val="sr-Latn-BA"/>
         </w:rPr>
         <w:lastRenderedPageBreak/>
-        <w:t xml:space="preserve">naziv fajla. </w:t>
+        <w:t xml:space="preserve">Moguće je odabrati željenu lokaciju na koju želimo spasiti fajl, kao i odabrati željeni naziv fajla. </w:t>
       </w:r>
     </w:p>
     <w:p>
@@ -16969,7 +16958,27 @@
         <w:rPr>
           <w:lang w:val="sr-Latn-BA"/>
         </w:rPr>
-        <w:t xml:space="preserve"> Ovo je button koji se nalazi u potsekciji unutar algoritam okvira, a iznad buttona </w:t>
+        <w:t xml:space="preserve"> Ovo je b</w:t>
+      </w:r>
+      <w:bookmarkStart w:id="79" w:name="_GoBack"/>
+      <w:bookmarkEnd w:id="79"/>
+      <w:r>
+        <w:rPr>
+          <w:lang w:val="sr-Latn-BA"/>
+        </w:rPr>
+        <w:t>utton koji se nalazi u po</w:t>
+      </w:r>
+      <w:r>
+        <w:rPr>
+          <w:lang w:val="sr-Latn-BA"/>
+        </w:rPr>
+        <w:t>d</w:t>
+      </w:r>
+      <w:r>
+        <w:rPr>
+          <w:lang w:val="sr-Latn-BA"/>
+        </w:rPr>
+        <w:t xml:space="preserve">sekciji unutar algoritam okvira, a iznad buttona </w:t>
       </w:r>
       <w:r>
         <w:rPr>
@@ -16982,7 +16991,19 @@
         <w:rPr>
           <w:lang w:val="sr-Latn-BA"/>
         </w:rPr>
-        <w:t>. Ako smo odabrali željeni algoritam i željeni način izvršavanja, kao i veličinu niza i brojeve u nisu, onda će se na ekran ispisati vrijeme izvršenja za taj algoritam. Prvo će biti napisan naziv algoritma i da li je to paralelno ili sekvencijalno izvršenje. Zatim će pisati vrijeme izvršenja. Nakon toga piše nivo paralelizma, te na kraju broj ukradenih taskova.</w:t>
+        <w:t>. Ako smo odabrali željeni algoritam i željeni način izvršavanja, kao i veličinu niza i brojeve u ni</w:t>
+      </w:r>
+      <w:r>
+        <w:rPr>
+          <w:lang w:val="sr-Latn-BA"/>
+        </w:rPr>
+        <w:t>z</w:t>
+      </w:r>
+      <w:r>
+        <w:rPr>
+          <w:lang w:val="sr-Latn-BA"/>
+        </w:rPr>
+        <w:t>u, onda će se na ekran ispisati vrijeme izvršenja za taj algoritam. Prvo će biti napisan naziv algoritma i da li je to paralelno ili sekvencijalno izvršenje. Zatim će pisati vrijeme izvršenja. Nakon toga piše nivo paralelizma, te na kraju broj ukradenih taskova.</w:t>
       </w:r>
     </w:p>
     <w:p>
@@ -17273,14 +17294,14 @@
         <w:rPr>
           <w:lang w:val="sr-Latn-BA"/>
         </w:rPr>
-        <w:t xml:space="preserve">, bubble i insertion dosta veliki. Razlog tome je što se uvodi korak sažimanja podnizova a što više puta moramo sažeti (mergati podnizove), to </w:t>
+        <w:t xml:space="preserve">, bubble i insertion dosta veliki. Razlog tome je što se </w:t>
       </w:r>
       <w:r>
         <w:rPr>
           <w:lang w:val="sr-Latn-BA"/>
         </w:rPr>
         <w:lastRenderedPageBreak/>
-        <w:t>je veći overhead.</w:t>
+        <w:t>uvodi korak sažimanja podnizova a što više puta moramo sažeti (mergati podnizove), to je veći overhead.</w:t>
       </w:r>
     </w:p>
     <w:p>
@@ -17658,7 +17679,14 @@
         <w:rPr>
           <w:lang w:val="sr-Latn-BA"/>
         </w:rPr>
-        <w:t xml:space="preserve"> – što je razlika za dva reda veličine, puta pet. Zbog toga se na donjem grafiku nizovi reda n</w:t>
+        <w:t xml:space="preserve"> – što je razlika za dva reda veličine, puta pet. </w:t>
+      </w:r>
+      <w:r>
+        <w:rPr>
+          <w:lang w:val="sr-Latn-BA"/>
+        </w:rPr>
+        <w:lastRenderedPageBreak/>
+        <w:t>Zbog toga se na donjem grafiku nizovi reda n</w:t>
       </w:r>
       <w:r>
         <w:rPr>
@@ -17672,14 +17700,7 @@
         <w:rPr>
           <w:lang w:val="sr-Latn-BA"/>
         </w:rPr>
-        <w:t xml:space="preserve"> i ne vide, to jeste, predstavljeni su pravom </w:t>
-      </w:r>
-      <w:r>
-        <w:rPr>
-          <w:lang w:val="sr-Latn-BA"/>
-        </w:rPr>
-        <w:lastRenderedPageBreak/>
-        <w:t xml:space="preserve">linijom. </w:t>
+        <w:t xml:space="preserve"> i ne vide, to jeste, predstavljeni su pravom linijom. </w:t>
       </w:r>
       <w:r>
         <w:rPr>
@@ -33826,7 +33847,7 @@
 </file>
 
 <file path=customXml/itemProps1.xml><?xml version="1.0" encoding="utf-8"?>
-<ds:datastoreItem xmlns:ds="http://schemas.openxmlformats.org/officeDocument/2006/customXml" ds:itemID="{789F2855-ED07-4E52-85E6-592FE179BB08}">
+<ds:datastoreItem xmlns:ds="http://schemas.openxmlformats.org/officeDocument/2006/customXml" ds:itemID="{AC941F96-D70E-4EA5-82ED-CB2F5762FE38}">
   <ds:schemaRefs>
     <ds:schemaRef ds:uri="http://schemas.openxmlformats.org/officeDocument/2006/bibliography"/>
   </ds:schemaRefs>

</xml_diff>